<commit_message>
oo - pilar da abstração
</commit_message>
<xml_diff>
--- a/doc/php7-OO.docx
+++ b/doc/php7-OO.docx
@@ -669,7 +669,7 @@
           <w:sz w:val="24"/>
           <w:szCs w:val="24"/>
         </w:rPr>
-        <w:t>Princípios -&gt; Pilares:</w:t>
+        <w:br w:type="page"/>
       </w:r>
     </w:p>
     <w:p>
@@ -680,17 +680,22 @@
         <w:jc w:val="both"/>
         <w:rPr>
           <w:rFonts w:ascii="Arial" w:hAnsi="Arial" w:cs="Arial"/>
-          <w:sz w:val="24"/>
-          <w:szCs w:val="24"/>
-        </w:rPr>
-      </w:pPr>
-      <w:r>
-        <w:rPr>
-          <w:rFonts w:ascii="Arial" w:hAnsi="Arial" w:cs="Arial"/>
-          <w:sz w:val="24"/>
-          <w:szCs w:val="24"/>
-        </w:rPr>
-        <w:t>Abstração</w:t>
+          <w:b/>
+          <w:bCs/>
+          <w:sz w:val="24"/>
+          <w:szCs w:val="24"/>
+        </w:rPr>
+      </w:pPr>
+      <w:r>
+        <w:rPr>
+          <w:rFonts w:ascii="Arial" w:hAnsi="Arial" w:cs="Arial"/>
+          <w:b/>
+          <w:bCs/>
+          <w:sz w:val="24"/>
+          <w:szCs w:val="24"/>
+        </w:rPr>
+        <w:lastRenderedPageBreak/>
+        <w:t>Princípios -&gt; Pilares:</w:t>
       </w:r>
     </w:p>
     <w:p>
@@ -708,10 +713,4290 @@
       <w:r>
         <w:rPr>
           <w:rFonts w:ascii="Arial" w:hAnsi="Arial" w:cs="Arial"/>
-          <w:sz w:val="24"/>
-          <w:szCs w:val="24"/>
+          <w:b/>
+          <w:bCs/>
+          <w:sz w:val="24"/>
+          <w:szCs w:val="24"/>
+        </w:rPr>
+        <w:t>Abstração</w:t>
+      </w:r>
+      <w:r>
+        <w:rPr>
+          <w:rFonts w:ascii="Arial" w:hAnsi="Arial" w:cs="Arial"/>
+          <w:sz w:val="24"/>
+          <w:szCs w:val="24"/>
+        </w:rPr>
+        <w:t>: forma como interpretamos as coisas do mundo real e transportamos para dentro da aplicação</w:t>
+      </w:r>
+      <w:r>
+        <w:rPr>
+          <w:rFonts w:ascii="Arial" w:hAnsi="Arial" w:cs="Arial"/>
+          <w:sz w:val="24"/>
+          <w:szCs w:val="24"/>
+        </w:rPr>
+        <w:t>.</w:t>
+      </w:r>
+    </w:p>
+    <w:p>
+      <w:pPr>
+        <w:tabs>
+          <w:tab w:val="left" w:pos="3016"/>
+        </w:tabs>
+        <w:jc w:val="both"/>
+        <w:rPr>
+          <w:rFonts w:ascii="Arial" w:hAnsi="Arial" w:cs="Arial"/>
+          <w:sz w:val="24"/>
+          <w:szCs w:val="24"/>
+        </w:rPr>
+      </w:pPr>
+      <w:r>
+        <w:rPr>
+          <w:rFonts w:ascii="Arial" w:hAnsi="Arial" w:cs="Arial"/>
+          <w:sz w:val="24"/>
+          <w:szCs w:val="24"/>
+        </w:rPr>
+        <w:t xml:space="preserve">– </w:t>
+      </w:r>
+      <w:r>
+        <w:rPr>
+          <w:rFonts w:ascii="Arial" w:hAnsi="Arial" w:cs="Arial"/>
+          <w:b/>
+          <w:bCs/>
+          <w:sz w:val="24"/>
+          <w:szCs w:val="24"/>
+        </w:rPr>
+        <w:t>Entidade:</w:t>
+      </w:r>
+      <w:r>
+        <w:rPr>
+          <w:rFonts w:ascii="Arial" w:hAnsi="Arial" w:cs="Arial"/>
+          <w:sz w:val="24"/>
+          <w:szCs w:val="24"/>
+        </w:rPr>
+        <w:t xml:space="preserve"> compreensão de que um objeto do mundo real deve passar para dentro da aplicação</w:t>
+      </w:r>
+      <w:r>
+        <w:rPr>
+          <w:rFonts w:ascii="Arial" w:hAnsi="Arial" w:cs="Arial"/>
+          <w:sz w:val="24"/>
+          <w:szCs w:val="24"/>
+        </w:rPr>
+        <w:t>, identificada a partir de um processo de abstração (observação), não é o objeto em si</w:t>
+      </w:r>
+      <w:r>
+        <w:rPr>
+          <w:rFonts w:ascii="Arial" w:hAnsi="Arial" w:cs="Arial"/>
+          <w:sz w:val="24"/>
+          <w:szCs w:val="24"/>
+        </w:rPr>
+        <w:t>;</w:t>
+      </w:r>
+      <w:bookmarkStart w:id="0" w:name="_Hlk142402106"/>
+      <w:r>
+        <w:rPr>
+          <w:rFonts w:ascii="Arial" w:hAnsi="Arial" w:cs="Arial"/>
+          <w:b/>
+          <w:bCs/>
+          <w:sz w:val="24"/>
+          <w:szCs w:val="24"/>
+        </w:rPr>
+        <w:t xml:space="preserve"> </w:t>
+      </w:r>
+      <w:r>
+        <w:rPr>
+          <w:rFonts w:ascii="Arial" w:hAnsi="Arial" w:cs="Arial"/>
+          <w:b/>
+          <w:bCs/>
+          <w:sz w:val="24"/>
+          <w:szCs w:val="24"/>
+        </w:rPr>
+        <w:t>Identidade:</w:t>
+      </w:r>
+      <w:r>
+        <w:rPr>
+          <w:rFonts w:ascii="Arial" w:hAnsi="Arial" w:cs="Arial"/>
+          <w:sz w:val="24"/>
+          <w:szCs w:val="24"/>
+        </w:rPr>
+        <w:t xml:space="preserve"> Estabelecer uma referência que futuramente nos permitir acessar o objeto</w:t>
+      </w:r>
+      <w:r>
+        <w:rPr>
+          <w:rFonts w:ascii="Arial" w:hAnsi="Arial" w:cs="Arial"/>
+          <w:sz w:val="24"/>
+          <w:szCs w:val="24"/>
+        </w:rPr>
+        <w:t>;</w:t>
+      </w:r>
+      <w:bookmarkEnd w:id="0"/>
+      <w:r>
+        <w:rPr>
+          <w:rFonts w:ascii="Arial" w:hAnsi="Arial" w:cs="Arial"/>
+          <w:b/>
+          <w:bCs/>
+          <w:sz w:val="24"/>
+          <w:szCs w:val="24"/>
+        </w:rPr>
+        <w:t xml:space="preserve"> </w:t>
+      </w:r>
+      <w:r>
+        <w:rPr>
+          <w:rFonts w:ascii="Arial" w:hAnsi="Arial" w:cs="Arial"/>
+          <w:b/>
+          <w:bCs/>
+          <w:sz w:val="24"/>
+          <w:szCs w:val="24"/>
+        </w:rPr>
+        <w:t>Características:</w:t>
+      </w:r>
+      <w:r>
+        <w:rPr>
+          <w:rFonts w:ascii="Arial" w:hAnsi="Arial" w:cs="Arial"/>
+          <w:sz w:val="24"/>
+          <w:szCs w:val="24"/>
+        </w:rPr>
+        <w:t xml:space="preserve"> atributos que especificam as características da entidade</w:t>
+      </w:r>
+      <w:r>
+        <w:rPr>
+          <w:rFonts w:ascii="Arial" w:hAnsi="Arial" w:cs="Arial"/>
+          <w:sz w:val="24"/>
+          <w:szCs w:val="24"/>
+        </w:rPr>
+        <w:t xml:space="preserve"> (</w:t>
+      </w:r>
+      <w:proofErr w:type="spellStart"/>
+      <w:r>
+        <w:rPr>
+          <w:rFonts w:ascii="Arial" w:hAnsi="Arial" w:cs="Arial"/>
+          <w:sz w:val="24"/>
+          <w:szCs w:val="24"/>
+        </w:rPr>
+        <w:t>ex</w:t>
+      </w:r>
+      <w:proofErr w:type="spellEnd"/>
+      <w:r>
+        <w:rPr>
+          <w:rFonts w:ascii="Arial" w:hAnsi="Arial" w:cs="Arial"/>
+          <w:sz w:val="24"/>
+          <w:szCs w:val="24"/>
+        </w:rPr>
+        <w:t>.:tipo, categoria, título, nome...)</w:t>
+      </w:r>
+      <w:r>
+        <w:rPr>
+          <w:rFonts w:ascii="Arial" w:hAnsi="Arial" w:cs="Arial"/>
+          <w:sz w:val="24"/>
+          <w:szCs w:val="24"/>
+        </w:rPr>
+        <w:t>, o nível dos atributos dependem da regra de negócio da aplicação (pode-se ter + ou - atributos de acordo com as necessidades de negócio)</w:t>
+      </w:r>
+      <w:r>
+        <w:rPr>
+          <w:rFonts w:ascii="Arial" w:hAnsi="Arial" w:cs="Arial"/>
+          <w:sz w:val="24"/>
+          <w:szCs w:val="24"/>
+        </w:rPr>
+        <w:t xml:space="preserve">; </w:t>
+      </w:r>
+      <w:r>
+        <w:rPr>
+          <w:rFonts w:ascii="Arial" w:hAnsi="Arial" w:cs="Arial"/>
+          <w:b/>
+          <w:bCs/>
+          <w:sz w:val="24"/>
+          <w:szCs w:val="24"/>
+        </w:rPr>
+        <w:t>Açõe</w:t>
+      </w:r>
+      <w:r>
+        <w:rPr>
+          <w:rFonts w:ascii="Arial" w:hAnsi="Arial" w:cs="Arial"/>
+          <w:b/>
+          <w:bCs/>
+          <w:sz w:val="24"/>
+          <w:szCs w:val="24"/>
+        </w:rPr>
+        <w:t>s</w:t>
+      </w:r>
+      <w:r>
+        <w:rPr>
+          <w:rFonts w:ascii="Arial" w:hAnsi="Arial" w:cs="Arial"/>
+          <w:b/>
+          <w:bCs/>
+          <w:sz w:val="24"/>
+          <w:szCs w:val="24"/>
+        </w:rPr>
+        <w:t>:</w:t>
+      </w:r>
+      <w:r>
+        <w:rPr>
+          <w:rFonts w:ascii="Arial" w:hAnsi="Arial" w:cs="Arial"/>
+          <w:sz w:val="24"/>
+          <w:szCs w:val="24"/>
+        </w:rPr>
+        <w:t xml:space="preserve"> métodos</w:t>
+      </w:r>
+      <w:r>
+        <w:rPr>
+          <w:rFonts w:ascii="Arial" w:hAnsi="Arial" w:cs="Arial"/>
+          <w:sz w:val="24"/>
+          <w:szCs w:val="24"/>
+        </w:rPr>
+        <w:t>/</w:t>
+      </w:r>
+      <w:r>
+        <w:rPr>
+          <w:rFonts w:ascii="Arial" w:hAnsi="Arial" w:cs="Arial"/>
+          <w:sz w:val="24"/>
+          <w:szCs w:val="24"/>
+        </w:rPr>
+        <w:t xml:space="preserve">comportamentos </w:t>
+      </w:r>
+      <w:r>
+        <w:rPr>
+          <w:rFonts w:ascii="Arial" w:hAnsi="Arial" w:cs="Arial"/>
+          <w:sz w:val="24"/>
+          <w:szCs w:val="24"/>
+        </w:rPr>
+        <w:t>da entidade, ações do objeto; se esse objeto fosse um produto (</w:t>
+      </w:r>
+      <w:proofErr w:type="spellStart"/>
+      <w:r>
+        <w:rPr>
+          <w:rFonts w:ascii="Arial" w:hAnsi="Arial" w:cs="Arial"/>
+          <w:sz w:val="24"/>
+          <w:szCs w:val="24"/>
+        </w:rPr>
+        <w:t>exibirResumoProduto</w:t>
+      </w:r>
+      <w:proofErr w:type="spellEnd"/>
+      <w:r>
+        <w:rPr>
+          <w:rFonts w:ascii="Arial" w:hAnsi="Arial" w:cs="Arial"/>
+          <w:sz w:val="24"/>
+          <w:szCs w:val="24"/>
+        </w:rPr>
+        <w:t xml:space="preserve">, </w:t>
+      </w:r>
+      <w:proofErr w:type="spellStart"/>
+      <w:r>
+        <w:rPr>
+          <w:rFonts w:ascii="Arial" w:hAnsi="Arial" w:cs="Arial"/>
+          <w:sz w:val="24"/>
+          <w:szCs w:val="24"/>
+        </w:rPr>
+        <w:t>alterarValorProduto</w:t>
+      </w:r>
+      <w:proofErr w:type="spellEnd"/>
+      <w:r>
+        <w:rPr>
+          <w:rFonts w:ascii="Arial" w:hAnsi="Arial" w:cs="Arial"/>
+          <w:sz w:val="24"/>
+          <w:szCs w:val="24"/>
+        </w:rPr>
+        <w:t>)</w:t>
+      </w:r>
+      <w:r>
+        <w:rPr>
+          <w:rFonts w:ascii="Arial" w:hAnsi="Arial" w:cs="Arial"/>
+          <w:sz w:val="24"/>
+          <w:szCs w:val="24"/>
+        </w:rPr>
+        <w:t>.</w:t>
+      </w:r>
+    </w:p>
+    <w:p>
+      <w:pPr>
+        <w:shd w:val="clear" w:color="auto" w:fill="1F1F1F"/>
+        <w:spacing w:after="0" w:line="285" w:lineRule="atLeast"/>
+        <w:rPr>
+          <w:rFonts w:ascii="Consolas" w:eastAsia="Times New Roman" w:hAnsi="Consolas" w:cs="Times New Roman"/>
+          <w:color w:val="CCCCCC"/>
+          <w:kern w:val="0"/>
+          <w:sz w:val="21"/>
+          <w:szCs w:val="21"/>
+          <w:lang w:eastAsia="pt-BR"/>
+          <w14:ligatures w14:val="none"/>
+        </w:rPr>
+      </w:pPr>
+      <w:r>
+        <w:rPr>
+          <w:rFonts w:ascii="Consolas" w:eastAsia="Times New Roman" w:hAnsi="Consolas" w:cs="Times New Roman"/>
+          <w:color w:val="6A9955"/>
+          <w:kern w:val="0"/>
+          <w:sz w:val="21"/>
+          <w:szCs w:val="21"/>
+          <w:lang w:eastAsia="pt-BR"/>
+          <w14:ligatures w14:val="none"/>
+        </w:rPr>
+        <w:t>//acessando atributos ou métodos</w:t>
+      </w:r>
+      <w:r>
+        <w:rPr>
+          <w:rFonts w:ascii="Consolas" w:eastAsia="Times New Roman" w:hAnsi="Consolas" w:cs="Times New Roman"/>
+          <w:color w:val="6A9955"/>
+          <w:kern w:val="0"/>
+          <w:sz w:val="21"/>
+          <w:szCs w:val="21"/>
+          <w:lang w:eastAsia="pt-BR"/>
+          <w14:ligatures w14:val="none"/>
+        </w:rPr>
+        <w:t xml:space="preserve"> </w:t>
+      </w:r>
+      <w:r>
+        <w:rPr>
+          <w:rFonts w:ascii="Consolas" w:eastAsia="Times New Roman" w:hAnsi="Consolas" w:cs="Times New Roman"/>
+          <w:color w:val="6A9955"/>
+          <w:kern w:val="0"/>
+          <w:sz w:val="21"/>
+          <w:szCs w:val="21"/>
+          <w:lang w:eastAsia="pt-BR"/>
+          <w14:ligatures w14:val="none"/>
+        </w:rPr>
+        <w:t>(-&gt;):</w:t>
+      </w:r>
+    </w:p>
+    <w:p>
+      <w:pPr>
+        <w:shd w:val="clear" w:color="auto" w:fill="1F1F1F"/>
+        <w:spacing w:after="0" w:line="285" w:lineRule="atLeast"/>
+        <w:rPr>
+          <w:rFonts w:ascii="Consolas" w:eastAsia="Times New Roman" w:hAnsi="Consolas" w:cs="Times New Roman"/>
+          <w:color w:val="CCCCCC"/>
+          <w:kern w:val="0"/>
+          <w:sz w:val="21"/>
+          <w:szCs w:val="21"/>
+          <w:lang w:eastAsia="pt-BR"/>
+          <w14:ligatures w14:val="none"/>
+        </w:rPr>
+      </w:pPr>
+      <w:r>
+        <w:rPr>
+          <w:rFonts w:ascii="Consolas" w:eastAsia="Times New Roman" w:hAnsi="Consolas" w:cs="Times New Roman"/>
+          <w:color w:val="9CDCFE"/>
+          <w:kern w:val="0"/>
+          <w:sz w:val="21"/>
+          <w:szCs w:val="21"/>
+          <w:lang w:eastAsia="pt-BR"/>
+          <w14:ligatures w14:val="none"/>
+        </w:rPr>
+        <w:t>$y</w:t>
+      </w:r>
+      <w:r>
+        <w:rPr>
+          <w:rFonts w:ascii="Consolas" w:eastAsia="Times New Roman" w:hAnsi="Consolas" w:cs="Times New Roman"/>
+          <w:color w:val="D4D4D4"/>
+          <w:kern w:val="0"/>
+          <w:sz w:val="21"/>
+          <w:szCs w:val="21"/>
+          <w:lang w:eastAsia="pt-BR"/>
+          <w14:ligatures w14:val="none"/>
+        </w:rPr>
+        <w:t>-&gt;</w:t>
+      </w:r>
+      <w:proofErr w:type="spellStart"/>
+      <w:r>
+        <w:rPr>
+          <w:rFonts w:ascii="Consolas" w:eastAsia="Times New Roman" w:hAnsi="Consolas" w:cs="Times New Roman"/>
+          <w:color w:val="DCDCAA"/>
+          <w:kern w:val="0"/>
+          <w:sz w:val="21"/>
+          <w:szCs w:val="21"/>
+          <w:lang w:eastAsia="pt-BR"/>
+          <w14:ligatures w14:val="none"/>
+        </w:rPr>
+        <w:t>resumirCadFunc</w:t>
+      </w:r>
+      <w:proofErr w:type="spellEnd"/>
+      <w:r>
+        <w:rPr>
+          <w:rFonts w:ascii="Consolas" w:eastAsia="Times New Roman" w:hAnsi="Consolas" w:cs="Times New Roman"/>
+          <w:color w:val="DCDCAA"/>
+          <w:kern w:val="0"/>
+          <w:sz w:val="21"/>
+          <w:szCs w:val="21"/>
+          <w:lang w:eastAsia="pt-BR"/>
+          <w14:ligatures w14:val="none"/>
+        </w:rPr>
+        <w:t xml:space="preserve"> </w:t>
+      </w:r>
+      <w:r>
+        <w:rPr>
+          <w:rFonts w:ascii="Consolas" w:eastAsia="Times New Roman" w:hAnsi="Consolas" w:cs="Times New Roman"/>
+          <w:color w:val="D4D4D4"/>
+          <w:kern w:val="0"/>
+          <w:sz w:val="21"/>
+          <w:szCs w:val="21"/>
+          <w:lang w:eastAsia="pt-BR"/>
+          <w14:ligatures w14:val="none"/>
+        </w:rPr>
+        <w:t>();</w:t>
+      </w:r>
+    </w:p>
+    <w:p>
+      <w:pPr>
+        <w:tabs>
+          <w:tab w:val="left" w:pos="3016"/>
+        </w:tabs>
+        <w:jc w:val="both"/>
+        <w:rPr>
+          <w:rFonts w:ascii="Arial" w:hAnsi="Arial" w:cs="Arial"/>
+          <w:sz w:val="24"/>
+          <w:szCs w:val="24"/>
+        </w:rPr>
+      </w:pPr>
+    </w:p>
+    <w:p>
+      <w:pPr>
+        <w:tabs>
+          <w:tab w:val="left" w:pos="3016"/>
+        </w:tabs>
+        <w:jc w:val="both"/>
+        <w:rPr>
+          <w:rFonts w:ascii="Arial" w:hAnsi="Arial" w:cs="Arial"/>
+          <w:sz w:val="24"/>
+          <w:szCs w:val="24"/>
+        </w:rPr>
+      </w:pPr>
+      <w:r>
+        <w:rPr>
+          <w:rFonts w:ascii="Arial" w:hAnsi="Arial" w:cs="Arial"/>
+          <w:b/>
+          <w:bCs/>
+          <w:sz w:val="24"/>
+          <w:szCs w:val="24"/>
+        </w:rPr>
+        <w:t>$</w:t>
+      </w:r>
+      <w:proofErr w:type="spellStart"/>
+      <w:r>
+        <w:rPr>
+          <w:rFonts w:ascii="Arial" w:hAnsi="Arial" w:cs="Arial"/>
+          <w:b/>
+          <w:bCs/>
+          <w:sz w:val="24"/>
+          <w:szCs w:val="24"/>
+        </w:rPr>
+        <w:t>this</w:t>
+      </w:r>
+      <w:proofErr w:type="spellEnd"/>
+      <w:r>
+        <w:rPr>
+          <w:rFonts w:ascii="Arial" w:hAnsi="Arial" w:cs="Arial"/>
+          <w:b/>
+          <w:bCs/>
+          <w:sz w:val="24"/>
+          <w:szCs w:val="24"/>
+        </w:rPr>
+        <w:t>-&gt;&lt;atributo que quero receber o valor&gt;</w:t>
+      </w:r>
+      <w:r>
+        <w:rPr>
+          <w:rFonts w:ascii="Arial" w:hAnsi="Arial" w:cs="Arial"/>
+          <w:sz w:val="24"/>
+          <w:szCs w:val="24"/>
+        </w:rPr>
+        <w:t xml:space="preserve"> é utilizado para recuperar atributo do objeto.</w:t>
+      </w:r>
+    </w:p>
+    <w:p>
+      <w:pPr>
+        <w:shd w:val="clear" w:color="auto" w:fill="1F1F1F"/>
+        <w:spacing w:after="0" w:line="240" w:lineRule="auto"/>
+        <w:rPr>
+          <w:rFonts w:ascii="Consolas" w:eastAsia="Times New Roman" w:hAnsi="Consolas" w:cs="Times New Roman"/>
+          <w:b/>
+          <w:bCs/>
+          <w:color w:val="CCCCCC"/>
+          <w:kern w:val="0"/>
+          <w:sz w:val="16"/>
+          <w:szCs w:val="16"/>
+          <w:lang w:eastAsia="pt-BR"/>
+          <w14:ligatures w14:val="none"/>
+        </w:rPr>
+      </w:pPr>
+      <w:r>
+        <w:rPr>
+          <w:rFonts w:ascii="Consolas" w:eastAsia="Times New Roman" w:hAnsi="Consolas" w:cs="Times New Roman"/>
+          <w:b/>
+          <w:bCs/>
+          <w:color w:val="569CD6"/>
+          <w:kern w:val="0"/>
+          <w:sz w:val="16"/>
+          <w:szCs w:val="16"/>
+          <w:lang w:eastAsia="pt-BR"/>
+          <w14:ligatures w14:val="none"/>
+        </w:rPr>
+        <w:t xml:space="preserve">      </w:t>
+      </w:r>
+      <w:proofErr w:type="spellStart"/>
+      <w:r>
+        <w:rPr>
+          <w:rFonts w:ascii="Consolas" w:eastAsia="Times New Roman" w:hAnsi="Consolas" w:cs="Times New Roman"/>
+          <w:b/>
+          <w:bCs/>
+          <w:color w:val="569CD6"/>
+          <w:kern w:val="0"/>
+          <w:sz w:val="16"/>
+          <w:szCs w:val="16"/>
+          <w:lang w:eastAsia="pt-BR"/>
+          <w14:ligatures w14:val="none"/>
+        </w:rPr>
+        <w:t>public</w:t>
+      </w:r>
+      <w:proofErr w:type="spellEnd"/>
+      <w:r>
+        <w:rPr>
+          <w:rFonts w:ascii="Consolas" w:eastAsia="Times New Roman" w:hAnsi="Consolas" w:cs="Times New Roman"/>
+          <w:b/>
+          <w:bCs/>
+          <w:color w:val="D4D4D4"/>
+          <w:kern w:val="0"/>
+          <w:sz w:val="16"/>
+          <w:szCs w:val="16"/>
+          <w:lang w:eastAsia="pt-BR"/>
+          <w14:ligatures w14:val="none"/>
+        </w:rPr>
+        <w:t xml:space="preserve"> </w:t>
+      </w:r>
+      <w:r>
+        <w:rPr>
+          <w:rFonts w:ascii="Consolas" w:eastAsia="Times New Roman" w:hAnsi="Consolas" w:cs="Times New Roman"/>
+          <w:b/>
+          <w:bCs/>
+          <w:color w:val="9CDCFE"/>
+          <w:kern w:val="0"/>
+          <w:sz w:val="16"/>
+          <w:szCs w:val="16"/>
+          <w:lang w:eastAsia="pt-BR"/>
+          <w14:ligatures w14:val="none"/>
+        </w:rPr>
+        <w:t>$nome</w:t>
+      </w:r>
+      <w:r>
+        <w:rPr>
+          <w:rFonts w:ascii="Consolas" w:eastAsia="Times New Roman" w:hAnsi="Consolas" w:cs="Times New Roman"/>
+          <w:b/>
+          <w:bCs/>
+          <w:color w:val="D4D4D4"/>
+          <w:kern w:val="0"/>
+          <w:sz w:val="16"/>
+          <w:szCs w:val="16"/>
+          <w:lang w:eastAsia="pt-BR"/>
+          <w14:ligatures w14:val="none"/>
+        </w:rPr>
+        <w:t xml:space="preserve"> = </w:t>
+      </w:r>
+      <w:r>
+        <w:rPr>
+          <w:rFonts w:ascii="Consolas" w:eastAsia="Times New Roman" w:hAnsi="Consolas" w:cs="Times New Roman"/>
+          <w:b/>
+          <w:bCs/>
+          <w:color w:val="CE9178"/>
+          <w:kern w:val="0"/>
+          <w:sz w:val="16"/>
+          <w:szCs w:val="16"/>
+          <w:lang w:eastAsia="pt-BR"/>
+          <w14:ligatures w14:val="none"/>
+        </w:rPr>
+        <w:t>'José'</w:t>
+      </w:r>
+      <w:r>
+        <w:rPr>
+          <w:rFonts w:ascii="Consolas" w:eastAsia="Times New Roman" w:hAnsi="Consolas" w:cs="Times New Roman"/>
+          <w:b/>
+          <w:bCs/>
+          <w:color w:val="D4D4D4"/>
+          <w:kern w:val="0"/>
+          <w:sz w:val="16"/>
+          <w:szCs w:val="16"/>
+          <w:lang w:eastAsia="pt-BR"/>
+          <w14:ligatures w14:val="none"/>
+        </w:rPr>
+        <w:t>;</w:t>
+      </w:r>
+    </w:p>
+    <w:p>
+      <w:pPr>
+        <w:shd w:val="clear" w:color="auto" w:fill="1F1F1F"/>
+        <w:spacing w:after="0" w:line="240" w:lineRule="auto"/>
+        <w:ind w:firstLine="708"/>
+        <w:rPr>
+          <w:rFonts w:ascii="Consolas" w:eastAsia="Times New Roman" w:hAnsi="Consolas" w:cs="Times New Roman"/>
+          <w:b/>
+          <w:bCs/>
+          <w:color w:val="CCCCCC"/>
+          <w:kern w:val="0"/>
+          <w:sz w:val="16"/>
+          <w:szCs w:val="16"/>
+          <w:lang w:eastAsia="pt-BR"/>
+          <w14:ligatures w14:val="none"/>
+        </w:rPr>
+      </w:pPr>
+      <w:proofErr w:type="spellStart"/>
+      <w:r>
+        <w:rPr>
+          <w:rFonts w:ascii="Consolas" w:eastAsia="Times New Roman" w:hAnsi="Consolas" w:cs="Times New Roman"/>
+          <w:b/>
+          <w:bCs/>
+          <w:color w:val="569CD6"/>
+          <w:kern w:val="0"/>
+          <w:sz w:val="16"/>
+          <w:szCs w:val="16"/>
+          <w:lang w:eastAsia="pt-BR"/>
+          <w14:ligatures w14:val="none"/>
+        </w:rPr>
+        <w:t>public</w:t>
+      </w:r>
+      <w:proofErr w:type="spellEnd"/>
+      <w:r>
+        <w:rPr>
+          <w:rFonts w:ascii="Consolas" w:eastAsia="Times New Roman" w:hAnsi="Consolas" w:cs="Times New Roman"/>
+          <w:b/>
+          <w:bCs/>
+          <w:color w:val="D4D4D4"/>
+          <w:kern w:val="0"/>
+          <w:sz w:val="16"/>
+          <w:szCs w:val="16"/>
+          <w:lang w:eastAsia="pt-BR"/>
+          <w14:ligatures w14:val="none"/>
+        </w:rPr>
+        <w:t xml:space="preserve"> </w:t>
+      </w:r>
+      <w:r>
+        <w:rPr>
+          <w:rFonts w:ascii="Consolas" w:eastAsia="Times New Roman" w:hAnsi="Consolas" w:cs="Times New Roman"/>
+          <w:b/>
+          <w:bCs/>
+          <w:color w:val="9CDCFE"/>
+          <w:kern w:val="0"/>
+          <w:sz w:val="16"/>
+          <w:szCs w:val="16"/>
+          <w:lang w:eastAsia="pt-BR"/>
+          <w14:ligatures w14:val="none"/>
+        </w:rPr>
+        <w:t>$</w:t>
+      </w:r>
+      <w:proofErr w:type="spellStart"/>
+      <w:r>
+        <w:rPr>
+          <w:rFonts w:ascii="Consolas" w:eastAsia="Times New Roman" w:hAnsi="Consolas" w:cs="Times New Roman"/>
+          <w:b/>
+          <w:bCs/>
+          <w:color w:val="9CDCFE"/>
+          <w:kern w:val="0"/>
+          <w:sz w:val="16"/>
+          <w:szCs w:val="16"/>
+          <w:lang w:eastAsia="pt-BR"/>
+          <w14:ligatures w14:val="none"/>
+        </w:rPr>
+        <w:t>numFilhos</w:t>
+      </w:r>
+      <w:proofErr w:type="spellEnd"/>
+      <w:r>
+        <w:rPr>
+          <w:rFonts w:ascii="Consolas" w:eastAsia="Times New Roman" w:hAnsi="Consolas" w:cs="Times New Roman"/>
+          <w:b/>
+          <w:bCs/>
+          <w:color w:val="D4D4D4"/>
+          <w:kern w:val="0"/>
+          <w:sz w:val="16"/>
+          <w:szCs w:val="16"/>
+          <w:lang w:eastAsia="pt-BR"/>
+          <w14:ligatures w14:val="none"/>
+        </w:rPr>
+        <w:t xml:space="preserve"> = </w:t>
+      </w:r>
+      <w:r>
+        <w:rPr>
+          <w:rFonts w:ascii="Consolas" w:eastAsia="Times New Roman" w:hAnsi="Consolas" w:cs="Times New Roman"/>
+          <w:b/>
+          <w:bCs/>
+          <w:color w:val="B5CEA8"/>
+          <w:kern w:val="0"/>
+          <w:sz w:val="16"/>
+          <w:szCs w:val="16"/>
+          <w:lang w:eastAsia="pt-BR"/>
+          <w14:ligatures w14:val="none"/>
+        </w:rPr>
+        <w:t>2</w:t>
+      </w:r>
+      <w:r>
+        <w:rPr>
+          <w:rFonts w:ascii="Consolas" w:eastAsia="Times New Roman" w:hAnsi="Consolas" w:cs="Times New Roman"/>
+          <w:b/>
+          <w:bCs/>
+          <w:color w:val="D4D4D4"/>
+          <w:kern w:val="0"/>
+          <w:sz w:val="16"/>
+          <w:szCs w:val="16"/>
+          <w:lang w:eastAsia="pt-BR"/>
+          <w14:ligatures w14:val="none"/>
+        </w:rPr>
+        <w:t>;</w:t>
+      </w:r>
+    </w:p>
+    <w:p>
+      <w:pPr>
+        <w:shd w:val="clear" w:color="auto" w:fill="1F1F1F"/>
+        <w:spacing w:after="0" w:line="240" w:lineRule="auto"/>
+        <w:rPr>
+          <w:rFonts w:ascii="Consolas" w:eastAsia="Times New Roman" w:hAnsi="Consolas" w:cs="Times New Roman"/>
+          <w:b/>
+          <w:bCs/>
+          <w:color w:val="CCCCCC"/>
+          <w:kern w:val="0"/>
+          <w:sz w:val="16"/>
+          <w:szCs w:val="16"/>
+          <w:lang w:eastAsia="pt-BR"/>
+          <w14:ligatures w14:val="none"/>
+        </w:rPr>
+      </w:pPr>
+      <w:proofErr w:type="spellStart"/>
+      <w:r>
+        <w:rPr>
+          <w:rFonts w:ascii="Consolas" w:eastAsia="Times New Roman" w:hAnsi="Consolas" w:cs="Times New Roman"/>
+          <w:b/>
+          <w:bCs/>
+          <w:color w:val="C586C0"/>
+          <w:kern w:val="0"/>
+          <w:sz w:val="16"/>
+          <w:szCs w:val="16"/>
+          <w:lang w:eastAsia="pt-BR"/>
+          <w14:ligatures w14:val="none"/>
+        </w:rPr>
+        <w:t>return</w:t>
+      </w:r>
+      <w:proofErr w:type="spellEnd"/>
+      <w:r>
+        <w:rPr>
+          <w:rFonts w:ascii="Consolas" w:eastAsia="Times New Roman" w:hAnsi="Consolas" w:cs="Times New Roman"/>
+          <w:b/>
+          <w:bCs/>
+          <w:color w:val="D4D4D4"/>
+          <w:kern w:val="0"/>
+          <w:sz w:val="16"/>
+          <w:szCs w:val="16"/>
+          <w:lang w:eastAsia="pt-BR"/>
+          <w14:ligatures w14:val="none"/>
+        </w:rPr>
+        <w:t xml:space="preserve"> </w:t>
+      </w:r>
+      <w:r>
+        <w:rPr>
+          <w:rFonts w:ascii="Consolas" w:eastAsia="Times New Roman" w:hAnsi="Consolas" w:cs="Times New Roman"/>
+          <w:b/>
+          <w:bCs/>
+          <w:color w:val="CE9178"/>
+          <w:kern w:val="0"/>
+          <w:sz w:val="16"/>
+          <w:szCs w:val="16"/>
+          <w:lang w:eastAsia="pt-BR"/>
+          <w14:ligatures w14:val="none"/>
+        </w:rPr>
+        <w:t>"</w:t>
+      </w:r>
+      <w:r>
+        <w:rPr>
+          <w:rFonts w:ascii="Consolas" w:eastAsia="Times New Roman" w:hAnsi="Consolas" w:cs="Times New Roman"/>
+          <w:b/>
+          <w:bCs/>
+          <w:color w:val="9CDCFE"/>
+          <w:kern w:val="0"/>
+          <w:sz w:val="16"/>
+          <w:szCs w:val="16"/>
+          <w:lang w:eastAsia="pt-BR"/>
+          <w14:ligatures w14:val="none"/>
+        </w:rPr>
+        <w:t>$</w:t>
+      </w:r>
+      <w:proofErr w:type="spellStart"/>
+      <w:r>
+        <w:rPr>
+          <w:rFonts w:ascii="Consolas" w:eastAsia="Times New Roman" w:hAnsi="Consolas" w:cs="Times New Roman"/>
+          <w:b/>
+          <w:bCs/>
+          <w:color w:val="9CDCFE"/>
+          <w:kern w:val="0"/>
+          <w:sz w:val="16"/>
+          <w:szCs w:val="16"/>
+          <w:lang w:eastAsia="pt-BR"/>
+          <w14:ligatures w14:val="none"/>
+        </w:rPr>
+        <w:t>this</w:t>
+      </w:r>
+      <w:proofErr w:type="spellEnd"/>
+      <w:r>
+        <w:rPr>
+          <w:rFonts w:ascii="Consolas" w:eastAsia="Times New Roman" w:hAnsi="Consolas" w:cs="Times New Roman"/>
+          <w:b/>
+          <w:bCs/>
+          <w:color w:val="D4D4D4"/>
+          <w:kern w:val="0"/>
+          <w:sz w:val="16"/>
+          <w:szCs w:val="16"/>
+          <w:lang w:eastAsia="pt-BR"/>
+          <w14:ligatures w14:val="none"/>
+        </w:rPr>
+        <w:t>-&gt;</w:t>
+      </w:r>
+      <w:r>
+        <w:rPr>
+          <w:rFonts w:ascii="Consolas" w:eastAsia="Times New Roman" w:hAnsi="Consolas" w:cs="Times New Roman"/>
+          <w:b/>
+          <w:bCs/>
+          <w:color w:val="9CDCFE"/>
+          <w:kern w:val="0"/>
+          <w:sz w:val="16"/>
+          <w:szCs w:val="16"/>
+          <w:lang w:eastAsia="pt-BR"/>
+          <w14:ligatures w14:val="none"/>
+        </w:rPr>
+        <w:t>nome</w:t>
+      </w:r>
+      <w:r>
+        <w:rPr>
+          <w:rFonts w:ascii="Consolas" w:eastAsia="Times New Roman" w:hAnsi="Consolas" w:cs="Times New Roman"/>
+          <w:b/>
+          <w:bCs/>
+          <w:color w:val="CE9178"/>
+          <w:kern w:val="0"/>
+          <w:sz w:val="16"/>
+          <w:szCs w:val="16"/>
+          <w:lang w:eastAsia="pt-BR"/>
+          <w14:ligatures w14:val="none"/>
+        </w:rPr>
+        <w:t xml:space="preserve"> possui </w:t>
+      </w:r>
+      <w:r>
+        <w:rPr>
+          <w:rFonts w:ascii="Consolas" w:eastAsia="Times New Roman" w:hAnsi="Consolas" w:cs="Times New Roman"/>
+          <w:b/>
+          <w:bCs/>
+          <w:color w:val="9CDCFE"/>
+          <w:kern w:val="0"/>
+          <w:sz w:val="16"/>
+          <w:szCs w:val="16"/>
+          <w:lang w:eastAsia="pt-BR"/>
+          <w14:ligatures w14:val="none"/>
+        </w:rPr>
+        <w:t>$</w:t>
+      </w:r>
+      <w:proofErr w:type="spellStart"/>
+      <w:r>
+        <w:rPr>
+          <w:rFonts w:ascii="Consolas" w:eastAsia="Times New Roman" w:hAnsi="Consolas" w:cs="Times New Roman"/>
+          <w:b/>
+          <w:bCs/>
+          <w:color w:val="9CDCFE"/>
+          <w:kern w:val="0"/>
+          <w:sz w:val="16"/>
+          <w:szCs w:val="16"/>
+          <w:lang w:eastAsia="pt-BR"/>
+          <w14:ligatures w14:val="none"/>
+        </w:rPr>
+        <w:t>this</w:t>
+      </w:r>
+      <w:proofErr w:type="spellEnd"/>
+      <w:r>
+        <w:rPr>
+          <w:rFonts w:ascii="Consolas" w:eastAsia="Times New Roman" w:hAnsi="Consolas" w:cs="Times New Roman"/>
+          <w:b/>
+          <w:bCs/>
+          <w:color w:val="D4D4D4"/>
+          <w:kern w:val="0"/>
+          <w:sz w:val="16"/>
+          <w:szCs w:val="16"/>
+          <w:lang w:eastAsia="pt-BR"/>
+          <w14:ligatures w14:val="none"/>
+        </w:rPr>
+        <w:t>-&gt;</w:t>
+      </w:r>
+      <w:proofErr w:type="spellStart"/>
+      <w:r>
+        <w:rPr>
+          <w:rFonts w:ascii="Consolas" w:eastAsia="Times New Roman" w:hAnsi="Consolas" w:cs="Times New Roman"/>
+          <w:b/>
+          <w:bCs/>
+          <w:color w:val="9CDCFE"/>
+          <w:kern w:val="0"/>
+          <w:sz w:val="16"/>
+          <w:szCs w:val="16"/>
+          <w:lang w:eastAsia="pt-BR"/>
+          <w14:ligatures w14:val="none"/>
+        </w:rPr>
+        <w:t>numFilhos</w:t>
+      </w:r>
+      <w:proofErr w:type="spellEnd"/>
+      <w:r>
+        <w:rPr>
+          <w:rFonts w:ascii="Consolas" w:eastAsia="Times New Roman" w:hAnsi="Consolas" w:cs="Times New Roman"/>
+          <w:b/>
+          <w:bCs/>
+          <w:color w:val="CE9178"/>
+          <w:kern w:val="0"/>
+          <w:sz w:val="16"/>
+          <w:szCs w:val="16"/>
+          <w:lang w:eastAsia="pt-BR"/>
+          <w14:ligatures w14:val="none"/>
+        </w:rPr>
+        <w:t xml:space="preserve"> filho(s)"</w:t>
+      </w:r>
+      <w:r>
+        <w:rPr>
+          <w:rFonts w:ascii="Consolas" w:eastAsia="Times New Roman" w:hAnsi="Consolas" w:cs="Times New Roman"/>
+          <w:b/>
+          <w:bCs/>
+          <w:color w:val="D4D4D4"/>
+          <w:kern w:val="0"/>
+          <w:sz w:val="16"/>
+          <w:szCs w:val="16"/>
+          <w:lang w:eastAsia="pt-BR"/>
+          <w14:ligatures w14:val="none"/>
+        </w:rPr>
+        <w:t>;</w:t>
+      </w:r>
+    </w:p>
+    <w:p>
+      <w:pPr>
+        <w:tabs>
+          <w:tab w:val="left" w:pos="3016"/>
+        </w:tabs>
+        <w:spacing w:line="240" w:lineRule="auto"/>
+        <w:jc w:val="both"/>
+        <w:rPr>
+          <w:rFonts w:ascii="Arial" w:hAnsi="Arial" w:cs="Arial"/>
+          <w:b/>
+          <w:bCs/>
+          <w:sz w:val="16"/>
+          <w:szCs w:val="16"/>
+        </w:rPr>
+      </w:pPr>
+    </w:p>
+    <w:p>
+      <w:pPr>
+        <w:shd w:val="clear" w:color="auto" w:fill="1F1F1F"/>
+        <w:spacing w:after="0" w:line="240" w:lineRule="auto"/>
+        <w:rPr>
+          <w:rFonts w:ascii="Consolas" w:eastAsia="Times New Roman" w:hAnsi="Consolas" w:cs="Times New Roman"/>
+          <w:b/>
+          <w:bCs/>
+          <w:color w:val="CCCCCC"/>
+          <w:kern w:val="0"/>
+          <w:sz w:val="16"/>
+          <w:szCs w:val="16"/>
+          <w:lang w:eastAsia="pt-BR"/>
+          <w14:ligatures w14:val="none"/>
+        </w:rPr>
+      </w:pPr>
+      <w:r>
+        <w:rPr>
+          <w:rFonts w:ascii="Consolas" w:eastAsia="Times New Roman" w:hAnsi="Consolas" w:cs="Times New Roman"/>
+          <w:b/>
+          <w:bCs/>
+          <w:color w:val="6A9955"/>
+          <w:kern w:val="0"/>
+          <w:sz w:val="16"/>
+          <w:szCs w:val="16"/>
+          <w:lang w:eastAsia="pt-BR"/>
+          <w14:ligatures w14:val="none"/>
+        </w:rPr>
+        <w:t xml:space="preserve">//atribuindo ao atributo </w:t>
+      </w:r>
+      <w:proofErr w:type="spellStart"/>
+      <w:r>
+        <w:rPr>
+          <w:rFonts w:ascii="Consolas" w:eastAsia="Times New Roman" w:hAnsi="Consolas" w:cs="Times New Roman"/>
+          <w:b/>
+          <w:bCs/>
+          <w:color w:val="6A9955"/>
+          <w:kern w:val="0"/>
+          <w:sz w:val="16"/>
+          <w:szCs w:val="16"/>
+          <w:lang w:eastAsia="pt-BR"/>
+          <w14:ligatures w14:val="none"/>
+        </w:rPr>
+        <w:t>numFilhos</w:t>
+      </w:r>
+      <w:proofErr w:type="spellEnd"/>
+      <w:r>
+        <w:rPr>
+          <w:rFonts w:ascii="Consolas" w:eastAsia="Times New Roman" w:hAnsi="Consolas" w:cs="Times New Roman"/>
+          <w:b/>
+          <w:bCs/>
+          <w:color w:val="6A9955"/>
+          <w:kern w:val="0"/>
+          <w:sz w:val="16"/>
+          <w:szCs w:val="16"/>
+          <w:lang w:eastAsia="pt-BR"/>
+          <w14:ligatures w14:val="none"/>
+        </w:rPr>
+        <w:t xml:space="preserve"> do objeto o valor de $</w:t>
+      </w:r>
+      <w:proofErr w:type="spellStart"/>
+      <w:r>
+        <w:rPr>
+          <w:rFonts w:ascii="Consolas" w:eastAsia="Times New Roman" w:hAnsi="Consolas" w:cs="Times New Roman"/>
+          <w:b/>
+          <w:bCs/>
+          <w:color w:val="6A9955"/>
+          <w:kern w:val="0"/>
+          <w:sz w:val="16"/>
+          <w:szCs w:val="16"/>
+          <w:lang w:eastAsia="pt-BR"/>
+          <w14:ligatures w14:val="none"/>
+        </w:rPr>
+        <w:t>numFilhos</w:t>
+      </w:r>
+      <w:proofErr w:type="spellEnd"/>
+      <w:r>
+        <w:rPr>
+          <w:rFonts w:ascii="Consolas" w:eastAsia="Times New Roman" w:hAnsi="Consolas" w:cs="Times New Roman"/>
+          <w:b/>
+          <w:bCs/>
+          <w:color w:val="6A9955"/>
+          <w:kern w:val="0"/>
+          <w:sz w:val="16"/>
+          <w:szCs w:val="16"/>
+          <w:lang w:eastAsia="pt-BR"/>
+          <w14:ligatures w14:val="none"/>
+        </w:rPr>
+        <w:t xml:space="preserve"> que é o parâmetro recebido pelo método(</w:t>
+      </w:r>
+      <w:proofErr w:type="spellStart"/>
+      <w:r>
+        <w:rPr>
+          <w:rFonts w:ascii="Consolas" w:eastAsia="Times New Roman" w:hAnsi="Consolas" w:cs="Times New Roman"/>
+          <w:b/>
+          <w:bCs/>
+          <w:color w:val="6A9955"/>
+          <w:kern w:val="0"/>
+          <w:sz w:val="16"/>
+          <w:szCs w:val="16"/>
+          <w:lang w:eastAsia="pt-BR"/>
+          <w14:ligatures w14:val="none"/>
+        </w:rPr>
+        <w:t>modificarNumFilhos</w:t>
+      </w:r>
+      <w:proofErr w:type="spellEnd"/>
+      <w:r>
+        <w:rPr>
+          <w:rFonts w:ascii="Consolas" w:eastAsia="Times New Roman" w:hAnsi="Consolas" w:cs="Times New Roman"/>
+          <w:b/>
+          <w:bCs/>
+          <w:color w:val="6A9955"/>
+          <w:kern w:val="0"/>
+          <w:sz w:val="16"/>
+          <w:szCs w:val="16"/>
+          <w:lang w:eastAsia="pt-BR"/>
+          <w14:ligatures w14:val="none"/>
+        </w:rPr>
+        <w:t>)</w:t>
+      </w:r>
+    </w:p>
+    <w:p>
+      <w:pPr>
+        <w:shd w:val="clear" w:color="auto" w:fill="1F1F1F"/>
+        <w:spacing w:after="0" w:line="240" w:lineRule="auto"/>
+        <w:rPr>
+          <w:rFonts w:ascii="Consolas" w:eastAsia="Times New Roman" w:hAnsi="Consolas" w:cs="Times New Roman"/>
+          <w:b/>
+          <w:bCs/>
+          <w:color w:val="CCCCCC"/>
+          <w:kern w:val="0"/>
+          <w:sz w:val="16"/>
+          <w:szCs w:val="16"/>
+          <w:lang w:eastAsia="pt-BR"/>
+          <w14:ligatures w14:val="none"/>
+        </w:rPr>
+      </w:pPr>
+      <w:r>
+        <w:rPr>
+          <w:rFonts w:ascii="Consolas" w:eastAsia="Times New Roman" w:hAnsi="Consolas" w:cs="Times New Roman"/>
+          <w:b/>
+          <w:bCs/>
+          <w:color w:val="569CD6"/>
+          <w:kern w:val="0"/>
+          <w:sz w:val="16"/>
+          <w:szCs w:val="16"/>
+          <w:lang w:eastAsia="pt-BR"/>
+          <w14:ligatures w14:val="none"/>
+        </w:rPr>
+        <w:t>$</w:t>
+      </w:r>
+      <w:proofErr w:type="spellStart"/>
+      <w:r>
+        <w:rPr>
+          <w:rFonts w:ascii="Consolas" w:eastAsia="Times New Roman" w:hAnsi="Consolas" w:cs="Times New Roman"/>
+          <w:b/>
+          <w:bCs/>
+          <w:color w:val="569CD6"/>
+          <w:kern w:val="0"/>
+          <w:sz w:val="16"/>
+          <w:szCs w:val="16"/>
+          <w:lang w:eastAsia="pt-BR"/>
+          <w14:ligatures w14:val="none"/>
+        </w:rPr>
+        <w:t>this</w:t>
+      </w:r>
+      <w:proofErr w:type="spellEnd"/>
+      <w:r>
+        <w:rPr>
+          <w:rFonts w:ascii="Consolas" w:eastAsia="Times New Roman" w:hAnsi="Consolas" w:cs="Times New Roman"/>
+          <w:b/>
+          <w:bCs/>
+          <w:color w:val="D4D4D4"/>
+          <w:kern w:val="0"/>
+          <w:sz w:val="16"/>
+          <w:szCs w:val="16"/>
+          <w:lang w:eastAsia="pt-BR"/>
+          <w14:ligatures w14:val="none"/>
+        </w:rPr>
+        <w:t>-&gt;</w:t>
+      </w:r>
+      <w:proofErr w:type="spellStart"/>
+      <w:r>
+        <w:rPr>
+          <w:rFonts w:ascii="Consolas" w:eastAsia="Times New Roman" w:hAnsi="Consolas" w:cs="Times New Roman"/>
+          <w:b/>
+          <w:bCs/>
+          <w:color w:val="9CDCFE"/>
+          <w:kern w:val="0"/>
+          <w:sz w:val="16"/>
+          <w:szCs w:val="16"/>
+          <w:lang w:eastAsia="pt-BR"/>
+          <w14:ligatures w14:val="none"/>
+        </w:rPr>
+        <w:t>numFilhos</w:t>
+      </w:r>
+      <w:proofErr w:type="spellEnd"/>
+      <w:r>
+        <w:rPr>
+          <w:rFonts w:ascii="Consolas" w:eastAsia="Times New Roman" w:hAnsi="Consolas" w:cs="Times New Roman"/>
+          <w:b/>
+          <w:bCs/>
+          <w:color w:val="D4D4D4"/>
+          <w:kern w:val="0"/>
+          <w:sz w:val="16"/>
+          <w:szCs w:val="16"/>
+          <w:lang w:eastAsia="pt-BR"/>
+          <w14:ligatures w14:val="none"/>
+        </w:rPr>
+        <w:t xml:space="preserve"> = </w:t>
+      </w:r>
+      <w:r>
+        <w:rPr>
+          <w:rFonts w:ascii="Consolas" w:eastAsia="Times New Roman" w:hAnsi="Consolas" w:cs="Times New Roman"/>
+          <w:b/>
+          <w:bCs/>
+          <w:color w:val="9CDCFE"/>
+          <w:kern w:val="0"/>
+          <w:sz w:val="16"/>
+          <w:szCs w:val="16"/>
+          <w:lang w:eastAsia="pt-BR"/>
+          <w14:ligatures w14:val="none"/>
+        </w:rPr>
+        <w:t>$</w:t>
+      </w:r>
+      <w:proofErr w:type="spellStart"/>
+      <w:r>
+        <w:rPr>
+          <w:rFonts w:ascii="Consolas" w:eastAsia="Times New Roman" w:hAnsi="Consolas" w:cs="Times New Roman"/>
+          <w:b/>
+          <w:bCs/>
+          <w:color w:val="9CDCFE"/>
+          <w:kern w:val="0"/>
+          <w:sz w:val="16"/>
+          <w:szCs w:val="16"/>
+          <w:lang w:eastAsia="pt-BR"/>
+          <w14:ligatures w14:val="none"/>
+        </w:rPr>
+        <w:t>numFilhos</w:t>
+      </w:r>
+      <w:proofErr w:type="spellEnd"/>
+      <w:r>
+        <w:rPr>
+          <w:rFonts w:ascii="Consolas" w:eastAsia="Times New Roman" w:hAnsi="Consolas" w:cs="Times New Roman"/>
+          <w:b/>
+          <w:bCs/>
+          <w:color w:val="D4D4D4"/>
+          <w:kern w:val="0"/>
+          <w:sz w:val="16"/>
+          <w:szCs w:val="16"/>
+          <w:lang w:eastAsia="pt-BR"/>
+          <w14:ligatures w14:val="none"/>
+        </w:rPr>
+        <w:t>;</w:t>
+      </w:r>
+    </w:p>
+    <w:p>
+      <w:pPr>
+        <w:tabs>
+          <w:tab w:val="left" w:pos="3016"/>
+        </w:tabs>
+        <w:spacing w:line="240" w:lineRule="auto"/>
+        <w:jc w:val="both"/>
+        <w:rPr>
+          <w:rFonts w:ascii="Arial" w:hAnsi="Arial" w:cs="Arial"/>
+          <w:b/>
+          <w:bCs/>
+          <w:sz w:val="16"/>
+          <w:szCs w:val="16"/>
+        </w:rPr>
+      </w:pPr>
+    </w:p>
+    <w:p>
+      <w:pPr>
+        <w:shd w:val="clear" w:color="auto" w:fill="1F1F1F"/>
+        <w:spacing w:after="0" w:line="240" w:lineRule="auto"/>
+        <w:rPr>
+          <w:rFonts w:ascii="Consolas" w:eastAsia="Times New Roman" w:hAnsi="Consolas" w:cs="Times New Roman"/>
+          <w:b/>
+          <w:bCs/>
+          <w:color w:val="CCCCCC"/>
+          <w:kern w:val="0"/>
+          <w:sz w:val="16"/>
+          <w:szCs w:val="16"/>
+          <w:lang w:eastAsia="pt-BR"/>
+          <w14:ligatures w14:val="none"/>
+        </w:rPr>
+      </w:pPr>
+      <w:proofErr w:type="spellStart"/>
+      <w:r>
+        <w:rPr>
+          <w:rFonts w:ascii="Consolas" w:eastAsia="Times New Roman" w:hAnsi="Consolas" w:cs="Times New Roman"/>
+          <w:b/>
+          <w:bCs/>
+          <w:color w:val="569CD6"/>
+          <w:kern w:val="0"/>
+          <w:sz w:val="16"/>
+          <w:szCs w:val="16"/>
+          <w:lang w:eastAsia="pt-BR"/>
+          <w14:ligatures w14:val="none"/>
+        </w:rPr>
+        <w:t>class</w:t>
+      </w:r>
+      <w:proofErr w:type="spellEnd"/>
+      <w:r>
+        <w:rPr>
+          <w:rFonts w:ascii="Consolas" w:eastAsia="Times New Roman" w:hAnsi="Consolas" w:cs="Times New Roman"/>
+          <w:b/>
+          <w:bCs/>
+          <w:color w:val="D4D4D4"/>
+          <w:kern w:val="0"/>
+          <w:sz w:val="16"/>
+          <w:szCs w:val="16"/>
+          <w:lang w:eastAsia="pt-BR"/>
+          <w14:ligatures w14:val="none"/>
+        </w:rPr>
+        <w:t xml:space="preserve"> </w:t>
+      </w:r>
+      <w:proofErr w:type="spellStart"/>
+      <w:r>
+        <w:rPr>
+          <w:rFonts w:ascii="Consolas" w:eastAsia="Times New Roman" w:hAnsi="Consolas" w:cs="Times New Roman"/>
+          <w:b/>
+          <w:bCs/>
+          <w:color w:val="4EC9B0"/>
+          <w:kern w:val="0"/>
+          <w:sz w:val="16"/>
+          <w:szCs w:val="16"/>
+          <w:lang w:eastAsia="pt-BR"/>
+          <w14:ligatures w14:val="none"/>
+        </w:rPr>
+        <w:t>Funcionario</w:t>
+      </w:r>
+      <w:proofErr w:type="spellEnd"/>
+    </w:p>
+    <w:p>
+      <w:pPr>
+        <w:shd w:val="clear" w:color="auto" w:fill="1F1F1F"/>
+        <w:spacing w:after="0" w:line="240" w:lineRule="auto"/>
+        <w:rPr>
+          <w:rFonts w:ascii="Consolas" w:eastAsia="Times New Roman" w:hAnsi="Consolas" w:cs="Times New Roman"/>
+          <w:b/>
+          <w:bCs/>
+          <w:color w:val="CCCCCC"/>
+          <w:kern w:val="0"/>
+          <w:sz w:val="16"/>
+          <w:szCs w:val="16"/>
+          <w:lang w:eastAsia="pt-BR"/>
+          <w14:ligatures w14:val="none"/>
+        </w:rPr>
+      </w:pPr>
+      <w:r>
+        <w:rPr>
+          <w:rFonts w:ascii="Consolas" w:eastAsia="Times New Roman" w:hAnsi="Consolas" w:cs="Times New Roman"/>
+          <w:b/>
+          <w:bCs/>
+          <w:color w:val="D4D4D4"/>
+          <w:kern w:val="0"/>
+          <w:sz w:val="16"/>
+          <w:szCs w:val="16"/>
+          <w:lang w:eastAsia="pt-BR"/>
+          <w14:ligatures w14:val="none"/>
+        </w:rPr>
+        <w:t>{</w:t>
+      </w:r>
+    </w:p>
+    <w:p>
+      <w:pPr>
+        <w:shd w:val="clear" w:color="auto" w:fill="1F1F1F"/>
+        <w:spacing w:after="0" w:line="240" w:lineRule="auto"/>
+        <w:rPr>
+          <w:rFonts w:ascii="Consolas" w:eastAsia="Times New Roman" w:hAnsi="Consolas" w:cs="Times New Roman"/>
+          <w:b/>
+          <w:bCs/>
+          <w:color w:val="CCCCCC"/>
+          <w:kern w:val="0"/>
+          <w:sz w:val="16"/>
+          <w:szCs w:val="16"/>
+          <w:lang w:eastAsia="pt-BR"/>
+          <w14:ligatures w14:val="none"/>
+        </w:rPr>
+      </w:pPr>
+      <w:r>
+        <w:rPr>
+          <w:rFonts w:ascii="Consolas" w:eastAsia="Times New Roman" w:hAnsi="Consolas" w:cs="Times New Roman"/>
+          <w:b/>
+          <w:bCs/>
+          <w:color w:val="D4D4D4"/>
+          <w:kern w:val="0"/>
+          <w:sz w:val="16"/>
+          <w:szCs w:val="16"/>
+          <w:lang w:eastAsia="pt-BR"/>
+          <w14:ligatures w14:val="none"/>
+        </w:rPr>
+        <w:t xml:space="preserve">    </w:t>
+      </w:r>
+      <w:r>
+        <w:rPr>
+          <w:rFonts w:ascii="Consolas" w:eastAsia="Times New Roman" w:hAnsi="Consolas" w:cs="Times New Roman"/>
+          <w:b/>
+          <w:bCs/>
+          <w:color w:val="6A9955"/>
+          <w:kern w:val="0"/>
+          <w:sz w:val="16"/>
+          <w:szCs w:val="16"/>
+          <w:lang w:eastAsia="pt-BR"/>
+          <w14:ligatures w14:val="none"/>
+        </w:rPr>
+        <w:t>//</w:t>
+      </w:r>
+      <w:proofErr w:type="spellStart"/>
+      <w:r>
+        <w:rPr>
+          <w:rFonts w:ascii="Consolas" w:eastAsia="Times New Roman" w:hAnsi="Consolas" w:cs="Times New Roman"/>
+          <w:b/>
+          <w:bCs/>
+          <w:color w:val="6A9955"/>
+          <w:kern w:val="0"/>
+          <w:sz w:val="16"/>
+          <w:szCs w:val="16"/>
+          <w:lang w:eastAsia="pt-BR"/>
+          <w14:ligatures w14:val="none"/>
+        </w:rPr>
+        <w:t>class</w:t>
+      </w:r>
+      <w:proofErr w:type="spellEnd"/>
+      <w:r>
+        <w:rPr>
+          <w:rFonts w:ascii="Consolas" w:eastAsia="Times New Roman" w:hAnsi="Consolas" w:cs="Times New Roman"/>
+          <w:b/>
+          <w:bCs/>
+          <w:color w:val="6A9955"/>
+          <w:kern w:val="0"/>
+          <w:sz w:val="16"/>
+          <w:szCs w:val="16"/>
+          <w:lang w:eastAsia="pt-BR"/>
+          <w14:ligatures w14:val="none"/>
+        </w:rPr>
+        <w:t xml:space="preserve"> - é seguido um padrão onde a primeira letra da palavra é maiúscula, isso segue não importa quantas palavras houver</w:t>
+      </w:r>
+    </w:p>
+    <w:p>
+      <w:pPr>
+        <w:tabs>
+          <w:tab w:val="left" w:pos="3016"/>
+        </w:tabs>
+        <w:spacing w:line="240" w:lineRule="auto"/>
+        <w:jc w:val="both"/>
+        <w:rPr>
+          <w:rFonts w:ascii="Arial" w:hAnsi="Arial" w:cs="Arial"/>
+          <w:b/>
+          <w:bCs/>
+          <w:sz w:val="16"/>
+          <w:szCs w:val="16"/>
+        </w:rPr>
+      </w:pPr>
+    </w:p>
+    <w:p>
+      <w:pPr>
+        <w:shd w:val="clear" w:color="auto" w:fill="1F1F1F"/>
+        <w:spacing w:after="0" w:line="240" w:lineRule="auto"/>
+        <w:rPr>
+          <w:rFonts w:ascii="Consolas" w:eastAsia="Times New Roman" w:hAnsi="Consolas" w:cs="Times New Roman"/>
+          <w:b/>
+          <w:bCs/>
+          <w:color w:val="CCCCCC"/>
+          <w:kern w:val="0"/>
+          <w:sz w:val="16"/>
+          <w:szCs w:val="16"/>
+          <w:lang w:eastAsia="pt-BR"/>
+          <w14:ligatures w14:val="none"/>
+        </w:rPr>
+      </w:pPr>
+      <w:r>
+        <w:rPr>
+          <w:rFonts w:ascii="Consolas" w:eastAsia="Times New Roman" w:hAnsi="Consolas" w:cs="Times New Roman"/>
+          <w:b/>
+          <w:bCs/>
+          <w:color w:val="6A9955"/>
+          <w:kern w:val="0"/>
+          <w:sz w:val="16"/>
+          <w:szCs w:val="16"/>
+          <w:lang w:eastAsia="pt-BR"/>
+          <w14:ligatures w14:val="none"/>
+        </w:rPr>
+        <w:t>//atributos</w:t>
+      </w:r>
+    </w:p>
+    <w:p>
+      <w:pPr>
+        <w:shd w:val="clear" w:color="auto" w:fill="1F1F1F"/>
+        <w:spacing w:after="0" w:line="240" w:lineRule="auto"/>
+        <w:rPr>
+          <w:rFonts w:ascii="Consolas" w:eastAsia="Times New Roman" w:hAnsi="Consolas" w:cs="Times New Roman"/>
+          <w:b/>
+          <w:bCs/>
+          <w:color w:val="CCCCCC"/>
+          <w:kern w:val="0"/>
+          <w:sz w:val="16"/>
+          <w:szCs w:val="16"/>
+          <w:lang w:eastAsia="pt-BR"/>
+          <w14:ligatures w14:val="none"/>
+        </w:rPr>
+      </w:pPr>
+      <w:r>
+        <w:rPr>
+          <w:rFonts w:ascii="Consolas" w:eastAsia="Times New Roman" w:hAnsi="Consolas" w:cs="Times New Roman"/>
+          <w:b/>
+          <w:bCs/>
+          <w:color w:val="D4D4D4"/>
+          <w:kern w:val="0"/>
+          <w:sz w:val="16"/>
+          <w:szCs w:val="16"/>
+          <w:lang w:eastAsia="pt-BR"/>
+          <w14:ligatures w14:val="none"/>
+        </w:rPr>
+        <w:t xml:space="preserve">    </w:t>
+      </w:r>
+      <w:r>
+        <w:rPr>
+          <w:rFonts w:ascii="Consolas" w:eastAsia="Times New Roman" w:hAnsi="Consolas" w:cs="Times New Roman"/>
+          <w:b/>
+          <w:bCs/>
+          <w:color w:val="6A9955"/>
+          <w:kern w:val="0"/>
+          <w:sz w:val="16"/>
+          <w:szCs w:val="16"/>
+          <w:lang w:eastAsia="pt-BR"/>
+          <w14:ligatures w14:val="none"/>
+        </w:rPr>
+        <w:t>//primeira palavra sempre minúscula, mas se houver mais de uma, a/s outra/s começam com letra maiúscula</w:t>
+      </w:r>
+    </w:p>
+    <w:p>
+      <w:pPr>
+        <w:shd w:val="clear" w:color="auto" w:fill="1F1F1F"/>
+        <w:spacing w:after="0" w:line="240" w:lineRule="auto"/>
+        <w:rPr>
+          <w:rFonts w:ascii="Consolas" w:eastAsia="Times New Roman" w:hAnsi="Consolas" w:cs="Times New Roman"/>
+          <w:b/>
+          <w:bCs/>
+          <w:color w:val="CCCCCC"/>
+          <w:kern w:val="0"/>
+          <w:sz w:val="16"/>
+          <w:szCs w:val="16"/>
+          <w:lang w:eastAsia="pt-BR"/>
+          <w14:ligatures w14:val="none"/>
+        </w:rPr>
+      </w:pPr>
+      <w:r>
+        <w:rPr>
+          <w:rFonts w:ascii="Consolas" w:eastAsia="Times New Roman" w:hAnsi="Consolas" w:cs="Times New Roman"/>
+          <w:b/>
+          <w:bCs/>
+          <w:color w:val="D4D4D4"/>
+          <w:kern w:val="0"/>
+          <w:sz w:val="16"/>
+          <w:szCs w:val="16"/>
+          <w:lang w:eastAsia="pt-BR"/>
+          <w14:ligatures w14:val="none"/>
+        </w:rPr>
+        <w:t xml:space="preserve">    </w:t>
+      </w:r>
+      <w:proofErr w:type="spellStart"/>
+      <w:r>
+        <w:rPr>
+          <w:rFonts w:ascii="Consolas" w:eastAsia="Times New Roman" w:hAnsi="Consolas" w:cs="Times New Roman"/>
+          <w:b/>
+          <w:bCs/>
+          <w:color w:val="569CD6"/>
+          <w:kern w:val="0"/>
+          <w:sz w:val="16"/>
+          <w:szCs w:val="16"/>
+          <w:lang w:eastAsia="pt-BR"/>
+          <w14:ligatures w14:val="none"/>
+        </w:rPr>
+        <w:t>public</w:t>
+      </w:r>
+      <w:proofErr w:type="spellEnd"/>
+      <w:r>
+        <w:rPr>
+          <w:rFonts w:ascii="Consolas" w:eastAsia="Times New Roman" w:hAnsi="Consolas" w:cs="Times New Roman"/>
+          <w:b/>
+          <w:bCs/>
+          <w:color w:val="D4D4D4"/>
+          <w:kern w:val="0"/>
+          <w:sz w:val="16"/>
+          <w:szCs w:val="16"/>
+          <w:lang w:eastAsia="pt-BR"/>
+          <w14:ligatures w14:val="none"/>
+        </w:rPr>
+        <w:t xml:space="preserve"> </w:t>
+      </w:r>
+      <w:r>
+        <w:rPr>
+          <w:rFonts w:ascii="Consolas" w:eastAsia="Times New Roman" w:hAnsi="Consolas" w:cs="Times New Roman"/>
+          <w:b/>
+          <w:bCs/>
+          <w:color w:val="9CDCFE"/>
+          <w:kern w:val="0"/>
+          <w:sz w:val="16"/>
+          <w:szCs w:val="16"/>
+          <w:lang w:eastAsia="pt-BR"/>
+          <w14:ligatures w14:val="none"/>
+        </w:rPr>
+        <w:t>$nome</w:t>
+      </w:r>
+      <w:r>
+        <w:rPr>
+          <w:rFonts w:ascii="Consolas" w:eastAsia="Times New Roman" w:hAnsi="Consolas" w:cs="Times New Roman"/>
+          <w:b/>
+          <w:bCs/>
+          <w:color w:val="D4D4D4"/>
+          <w:kern w:val="0"/>
+          <w:sz w:val="16"/>
+          <w:szCs w:val="16"/>
+          <w:lang w:eastAsia="pt-BR"/>
+          <w14:ligatures w14:val="none"/>
+        </w:rPr>
+        <w:t xml:space="preserve"> = </w:t>
+      </w:r>
+      <w:r>
+        <w:rPr>
+          <w:rFonts w:ascii="Consolas" w:eastAsia="Times New Roman" w:hAnsi="Consolas" w:cs="Times New Roman"/>
+          <w:b/>
+          <w:bCs/>
+          <w:color w:val="CE9178"/>
+          <w:kern w:val="0"/>
+          <w:sz w:val="16"/>
+          <w:szCs w:val="16"/>
+          <w:lang w:eastAsia="pt-BR"/>
+          <w14:ligatures w14:val="none"/>
+        </w:rPr>
+        <w:t>'José'</w:t>
+      </w:r>
+      <w:r>
+        <w:rPr>
+          <w:rFonts w:ascii="Consolas" w:eastAsia="Times New Roman" w:hAnsi="Consolas" w:cs="Times New Roman"/>
+          <w:b/>
+          <w:bCs/>
+          <w:color w:val="D4D4D4"/>
+          <w:kern w:val="0"/>
+          <w:sz w:val="16"/>
+          <w:szCs w:val="16"/>
+          <w:lang w:eastAsia="pt-BR"/>
+          <w14:ligatures w14:val="none"/>
+        </w:rPr>
+        <w:t>;</w:t>
+      </w:r>
+    </w:p>
+    <w:p>
+      <w:pPr>
+        <w:shd w:val="clear" w:color="auto" w:fill="1F1F1F"/>
+        <w:spacing w:after="0" w:line="240" w:lineRule="auto"/>
+        <w:rPr>
+          <w:rFonts w:ascii="Consolas" w:eastAsia="Times New Roman" w:hAnsi="Consolas" w:cs="Times New Roman"/>
+          <w:b/>
+          <w:bCs/>
+          <w:color w:val="CCCCCC"/>
+          <w:kern w:val="0"/>
+          <w:sz w:val="16"/>
+          <w:szCs w:val="16"/>
+          <w:lang w:eastAsia="pt-BR"/>
+          <w14:ligatures w14:val="none"/>
+        </w:rPr>
+      </w:pPr>
+      <w:r>
+        <w:rPr>
+          <w:rFonts w:ascii="Consolas" w:eastAsia="Times New Roman" w:hAnsi="Consolas" w:cs="Times New Roman"/>
+          <w:b/>
+          <w:bCs/>
+          <w:color w:val="D4D4D4"/>
+          <w:kern w:val="0"/>
+          <w:sz w:val="16"/>
+          <w:szCs w:val="16"/>
+          <w:lang w:eastAsia="pt-BR"/>
+          <w14:ligatures w14:val="none"/>
+        </w:rPr>
+        <w:t xml:space="preserve">    </w:t>
+      </w:r>
+      <w:proofErr w:type="spellStart"/>
+      <w:r>
+        <w:rPr>
+          <w:rFonts w:ascii="Consolas" w:eastAsia="Times New Roman" w:hAnsi="Consolas" w:cs="Times New Roman"/>
+          <w:b/>
+          <w:bCs/>
+          <w:color w:val="569CD6"/>
+          <w:kern w:val="0"/>
+          <w:sz w:val="16"/>
+          <w:szCs w:val="16"/>
+          <w:lang w:eastAsia="pt-BR"/>
+          <w14:ligatures w14:val="none"/>
+        </w:rPr>
+        <w:t>public</w:t>
+      </w:r>
+      <w:proofErr w:type="spellEnd"/>
+      <w:r>
+        <w:rPr>
+          <w:rFonts w:ascii="Consolas" w:eastAsia="Times New Roman" w:hAnsi="Consolas" w:cs="Times New Roman"/>
+          <w:b/>
+          <w:bCs/>
+          <w:color w:val="D4D4D4"/>
+          <w:kern w:val="0"/>
+          <w:sz w:val="16"/>
+          <w:szCs w:val="16"/>
+          <w:lang w:eastAsia="pt-BR"/>
+          <w14:ligatures w14:val="none"/>
+        </w:rPr>
+        <w:t xml:space="preserve"> </w:t>
+      </w:r>
+      <w:r>
+        <w:rPr>
+          <w:rFonts w:ascii="Consolas" w:eastAsia="Times New Roman" w:hAnsi="Consolas" w:cs="Times New Roman"/>
+          <w:b/>
+          <w:bCs/>
+          <w:color w:val="9CDCFE"/>
+          <w:kern w:val="0"/>
+          <w:sz w:val="16"/>
+          <w:szCs w:val="16"/>
+          <w:lang w:eastAsia="pt-BR"/>
+          <w14:ligatures w14:val="none"/>
+        </w:rPr>
+        <w:t>$telefone</w:t>
+      </w:r>
+      <w:r>
+        <w:rPr>
+          <w:rFonts w:ascii="Consolas" w:eastAsia="Times New Roman" w:hAnsi="Consolas" w:cs="Times New Roman"/>
+          <w:b/>
+          <w:bCs/>
+          <w:color w:val="D4D4D4"/>
+          <w:kern w:val="0"/>
+          <w:sz w:val="16"/>
+          <w:szCs w:val="16"/>
+          <w:lang w:eastAsia="pt-BR"/>
+          <w14:ligatures w14:val="none"/>
+        </w:rPr>
+        <w:t xml:space="preserve"> = </w:t>
+      </w:r>
+      <w:r>
+        <w:rPr>
+          <w:rFonts w:ascii="Consolas" w:eastAsia="Times New Roman" w:hAnsi="Consolas" w:cs="Times New Roman"/>
+          <w:b/>
+          <w:bCs/>
+          <w:color w:val="CE9178"/>
+          <w:kern w:val="0"/>
+          <w:sz w:val="16"/>
+          <w:szCs w:val="16"/>
+          <w:lang w:eastAsia="pt-BR"/>
+          <w14:ligatures w14:val="none"/>
+        </w:rPr>
+        <w:t>'11 99999-8888'</w:t>
+      </w:r>
+      <w:r>
+        <w:rPr>
+          <w:rFonts w:ascii="Consolas" w:eastAsia="Times New Roman" w:hAnsi="Consolas" w:cs="Times New Roman"/>
+          <w:b/>
+          <w:bCs/>
+          <w:color w:val="D4D4D4"/>
+          <w:kern w:val="0"/>
+          <w:sz w:val="16"/>
+          <w:szCs w:val="16"/>
+          <w:lang w:eastAsia="pt-BR"/>
+          <w14:ligatures w14:val="none"/>
+        </w:rPr>
+        <w:t>;</w:t>
+      </w:r>
+    </w:p>
+    <w:p>
+      <w:pPr>
+        <w:shd w:val="clear" w:color="auto" w:fill="1F1F1F"/>
+        <w:spacing w:after="0" w:line="240" w:lineRule="auto"/>
+        <w:rPr>
+          <w:rFonts w:ascii="Consolas" w:eastAsia="Times New Roman" w:hAnsi="Consolas" w:cs="Times New Roman"/>
+          <w:b/>
+          <w:bCs/>
+          <w:color w:val="CCCCCC"/>
+          <w:kern w:val="0"/>
+          <w:sz w:val="16"/>
+          <w:szCs w:val="16"/>
+          <w:lang w:eastAsia="pt-BR"/>
+          <w14:ligatures w14:val="none"/>
+        </w:rPr>
+      </w:pPr>
+      <w:r>
+        <w:rPr>
+          <w:rFonts w:ascii="Consolas" w:eastAsia="Times New Roman" w:hAnsi="Consolas" w:cs="Times New Roman"/>
+          <w:b/>
+          <w:bCs/>
+          <w:color w:val="D4D4D4"/>
+          <w:kern w:val="0"/>
+          <w:sz w:val="16"/>
+          <w:szCs w:val="16"/>
+          <w:lang w:eastAsia="pt-BR"/>
+          <w14:ligatures w14:val="none"/>
+        </w:rPr>
+        <w:t xml:space="preserve">    </w:t>
+      </w:r>
+      <w:proofErr w:type="spellStart"/>
+      <w:r>
+        <w:rPr>
+          <w:rFonts w:ascii="Consolas" w:eastAsia="Times New Roman" w:hAnsi="Consolas" w:cs="Times New Roman"/>
+          <w:b/>
+          <w:bCs/>
+          <w:color w:val="569CD6"/>
+          <w:kern w:val="0"/>
+          <w:sz w:val="16"/>
+          <w:szCs w:val="16"/>
+          <w:lang w:eastAsia="pt-BR"/>
+          <w14:ligatures w14:val="none"/>
+        </w:rPr>
+        <w:t>public</w:t>
+      </w:r>
+      <w:proofErr w:type="spellEnd"/>
+      <w:r>
+        <w:rPr>
+          <w:rFonts w:ascii="Consolas" w:eastAsia="Times New Roman" w:hAnsi="Consolas" w:cs="Times New Roman"/>
+          <w:b/>
+          <w:bCs/>
+          <w:color w:val="D4D4D4"/>
+          <w:kern w:val="0"/>
+          <w:sz w:val="16"/>
+          <w:szCs w:val="16"/>
+          <w:lang w:eastAsia="pt-BR"/>
+          <w14:ligatures w14:val="none"/>
+        </w:rPr>
+        <w:t xml:space="preserve"> </w:t>
+      </w:r>
+      <w:r>
+        <w:rPr>
+          <w:rFonts w:ascii="Consolas" w:eastAsia="Times New Roman" w:hAnsi="Consolas" w:cs="Times New Roman"/>
+          <w:b/>
+          <w:bCs/>
+          <w:color w:val="9CDCFE"/>
+          <w:kern w:val="0"/>
+          <w:sz w:val="16"/>
+          <w:szCs w:val="16"/>
+          <w:lang w:eastAsia="pt-BR"/>
+          <w14:ligatures w14:val="none"/>
+        </w:rPr>
+        <w:t>$</w:t>
+      </w:r>
+      <w:proofErr w:type="spellStart"/>
+      <w:r>
+        <w:rPr>
+          <w:rFonts w:ascii="Consolas" w:eastAsia="Times New Roman" w:hAnsi="Consolas" w:cs="Times New Roman"/>
+          <w:b/>
+          <w:bCs/>
+          <w:color w:val="9CDCFE"/>
+          <w:kern w:val="0"/>
+          <w:sz w:val="16"/>
+          <w:szCs w:val="16"/>
+          <w:lang w:eastAsia="pt-BR"/>
+          <w14:ligatures w14:val="none"/>
+        </w:rPr>
+        <w:t>numFilhos</w:t>
+      </w:r>
+      <w:proofErr w:type="spellEnd"/>
+      <w:r>
+        <w:rPr>
+          <w:rFonts w:ascii="Consolas" w:eastAsia="Times New Roman" w:hAnsi="Consolas" w:cs="Times New Roman"/>
+          <w:b/>
+          <w:bCs/>
+          <w:color w:val="D4D4D4"/>
+          <w:kern w:val="0"/>
+          <w:sz w:val="16"/>
+          <w:szCs w:val="16"/>
+          <w:lang w:eastAsia="pt-BR"/>
+          <w14:ligatures w14:val="none"/>
+        </w:rPr>
+        <w:t xml:space="preserve"> = </w:t>
+      </w:r>
+      <w:r>
+        <w:rPr>
+          <w:rFonts w:ascii="Consolas" w:eastAsia="Times New Roman" w:hAnsi="Consolas" w:cs="Times New Roman"/>
+          <w:b/>
+          <w:bCs/>
+          <w:color w:val="B5CEA8"/>
+          <w:kern w:val="0"/>
+          <w:sz w:val="16"/>
+          <w:szCs w:val="16"/>
+          <w:lang w:eastAsia="pt-BR"/>
+          <w14:ligatures w14:val="none"/>
+        </w:rPr>
+        <w:t>2</w:t>
+      </w:r>
+      <w:r>
+        <w:rPr>
+          <w:rFonts w:ascii="Consolas" w:eastAsia="Times New Roman" w:hAnsi="Consolas" w:cs="Times New Roman"/>
+          <w:b/>
+          <w:bCs/>
+          <w:color w:val="D4D4D4"/>
+          <w:kern w:val="0"/>
+          <w:sz w:val="16"/>
+          <w:szCs w:val="16"/>
+          <w:lang w:eastAsia="pt-BR"/>
+          <w14:ligatures w14:val="none"/>
+        </w:rPr>
+        <w:t>;</w:t>
+      </w:r>
+    </w:p>
+    <w:p>
+      <w:pPr>
+        <w:tabs>
+          <w:tab w:val="left" w:pos="3016"/>
+        </w:tabs>
+        <w:spacing w:line="240" w:lineRule="auto"/>
+        <w:jc w:val="both"/>
+        <w:rPr>
+          <w:rFonts w:ascii="Arial" w:hAnsi="Arial" w:cs="Arial"/>
+          <w:b/>
+          <w:bCs/>
+          <w:sz w:val="16"/>
+          <w:szCs w:val="16"/>
+        </w:rPr>
+      </w:pPr>
+    </w:p>
+    <w:p>
+      <w:pPr>
+        <w:shd w:val="clear" w:color="auto" w:fill="1F1F1F"/>
+        <w:spacing w:after="0" w:line="240" w:lineRule="auto"/>
+        <w:rPr>
+          <w:rFonts w:ascii="Consolas" w:eastAsia="Times New Roman" w:hAnsi="Consolas" w:cs="Times New Roman"/>
+          <w:b/>
+          <w:bCs/>
+          <w:color w:val="CCCCCC"/>
+          <w:kern w:val="0"/>
+          <w:sz w:val="16"/>
+          <w:szCs w:val="16"/>
+          <w:lang w:eastAsia="pt-BR"/>
+          <w14:ligatures w14:val="none"/>
+        </w:rPr>
+      </w:pPr>
+      <w:r>
+        <w:rPr>
+          <w:rFonts w:ascii="Consolas" w:eastAsia="Times New Roman" w:hAnsi="Consolas" w:cs="Times New Roman"/>
+          <w:b/>
+          <w:bCs/>
+          <w:color w:val="6A9955"/>
+          <w:kern w:val="0"/>
+          <w:sz w:val="16"/>
+          <w:szCs w:val="16"/>
+          <w:lang w:eastAsia="pt-BR"/>
+          <w14:ligatures w14:val="none"/>
+        </w:rPr>
+        <w:t>//métodos - na prática são funções</w:t>
+      </w:r>
+    </w:p>
+    <w:p>
+      <w:pPr>
+        <w:shd w:val="clear" w:color="auto" w:fill="1F1F1F"/>
+        <w:spacing w:after="0" w:line="240" w:lineRule="auto"/>
+        <w:rPr>
+          <w:rFonts w:ascii="Consolas" w:eastAsia="Times New Roman" w:hAnsi="Consolas" w:cs="Times New Roman"/>
+          <w:b/>
+          <w:bCs/>
+          <w:color w:val="CCCCCC"/>
+          <w:kern w:val="0"/>
+          <w:sz w:val="16"/>
+          <w:szCs w:val="16"/>
+          <w:lang w:eastAsia="pt-BR"/>
+          <w14:ligatures w14:val="none"/>
+        </w:rPr>
+      </w:pPr>
+      <w:r>
+        <w:rPr>
+          <w:rFonts w:ascii="Consolas" w:eastAsia="Times New Roman" w:hAnsi="Consolas" w:cs="Times New Roman"/>
+          <w:b/>
+          <w:bCs/>
+          <w:color w:val="D4D4D4"/>
+          <w:kern w:val="0"/>
+          <w:sz w:val="16"/>
+          <w:szCs w:val="16"/>
+          <w:lang w:eastAsia="pt-BR"/>
+          <w14:ligatures w14:val="none"/>
+        </w:rPr>
+        <w:t xml:space="preserve">    </w:t>
+      </w:r>
+      <w:r>
+        <w:rPr>
+          <w:rFonts w:ascii="Consolas" w:eastAsia="Times New Roman" w:hAnsi="Consolas" w:cs="Times New Roman"/>
+          <w:b/>
+          <w:bCs/>
+          <w:color w:val="6A9955"/>
+          <w:kern w:val="0"/>
+          <w:sz w:val="16"/>
+          <w:szCs w:val="16"/>
+          <w:lang w:eastAsia="pt-BR"/>
+          <w14:ligatures w14:val="none"/>
+        </w:rPr>
+        <w:t>//padrão de definição de nomes segue mesma regra da definição de variáveis-atributos</w:t>
+      </w:r>
+    </w:p>
+    <w:p>
+      <w:pPr>
+        <w:shd w:val="clear" w:color="auto" w:fill="1F1F1F"/>
+        <w:spacing w:after="0" w:line="240" w:lineRule="auto"/>
+        <w:rPr>
+          <w:rFonts w:ascii="Consolas" w:eastAsia="Times New Roman" w:hAnsi="Consolas" w:cs="Times New Roman"/>
+          <w:b/>
+          <w:bCs/>
+          <w:color w:val="CCCCCC"/>
+          <w:kern w:val="0"/>
+          <w:sz w:val="16"/>
+          <w:szCs w:val="16"/>
+          <w:lang w:eastAsia="pt-BR"/>
+          <w14:ligatures w14:val="none"/>
+        </w:rPr>
+      </w:pPr>
+      <w:r>
+        <w:rPr>
+          <w:rFonts w:ascii="Consolas" w:eastAsia="Times New Roman" w:hAnsi="Consolas" w:cs="Times New Roman"/>
+          <w:b/>
+          <w:bCs/>
+          <w:color w:val="D4D4D4"/>
+          <w:kern w:val="0"/>
+          <w:sz w:val="16"/>
+          <w:szCs w:val="16"/>
+          <w:lang w:eastAsia="pt-BR"/>
+          <w14:ligatures w14:val="none"/>
+        </w:rPr>
+        <w:t xml:space="preserve">    </w:t>
+      </w:r>
+      <w:proofErr w:type="spellStart"/>
+      <w:r>
+        <w:rPr>
+          <w:rFonts w:ascii="Consolas" w:eastAsia="Times New Roman" w:hAnsi="Consolas" w:cs="Times New Roman"/>
+          <w:b/>
+          <w:bCs/>
+          <w:color w:val="569CD6"/>
+          <w:kern w:val="0"/>
+          <w:sz w:val="16"/>
+          <w:szCs w:val="16"/>
+          <w:lang w:eastAsia="pt-BR"/>
+          <w14:ligatures w14:val="none"/>
+        </w:rPr>
+        <w:t>function</w:t>
+      </w:r>
+      <w:proofErr w:type="spellEnd"/>
+      <w:r>
+        <w:rPr>
+          <w:rFonts w:ascii="Consolas" w:eastAsia="Times New Roman" w:hAnsi="Consolas" w:cs="Times New Roman"/>
+          <w:b/>
+          <w:bCs/>
+          <w:color w:val="D4D4D4"/>
+          <w:kern w:val="0"/>
+          <w:sz w:val="16"/>
+          <w:szCs w:val="16"/>
+          <w:lang w:eastAsia="pt-BR"/>
+          <w14:ligatures w14:val="none"/>
+        </w:rPr>
+        <w:t xml:space="preserve"> </w:t>
+      </w:r>
+      <w:proofErr w:type="spellStart"/>
+      <w:proofErr w:type="gramStart"/>
+      <w:r>
+        <w:rPr>
+          <w:rFonts w:ascii="Consolas" w:eastAsia="Times New Roman" w:hAnsi="Consolas" w:cs="Times New Roman"/>
+          <w:b/>
+          <w:bCs/>
+          <w:color w:val="DCDCAA"/>
+          <w:kern w:val="0"/>
+          <w:sz w:val="16"/>
+          <w:szCs w:val="16"/>
+          <w:lang w:eastAsia="pt-BR"/>
+          <w14:ligatures w14:val="none"/>
+        </w:rPr>
+        <w:t>resumirCadFunc</w:t>
+      </w:r>
+      <w:proofErr w:type="spellEnd"/>
+      <w:r>
+        <w:rPr>
+          <w:rFonts w:ascii="Consolas" w:eastAsia="Times New Roman" w:hAnsi="Consolas" w:cs="Times New Roman"/>
+          <w:b/>
+          <w:bCs/>
+          <w:color w:val="D4D4D4"/>
+          <w:kern w:val="0"/>
+          <w:sz w:val="16"/>
+          <w:szCs w:val="16"/>
+          <w:lang w:eastAsia="pt-BR"/>
+          <w14:ligatures w14:val="none"/>
+        </w:rPr>
+        <w:t>(</w:t>
+      </w:r>
+      <w:proofErr w:type="gramEnd"/>
+      <w:r>
+        <w:rPr>
+          <w:rFonts w:ascii="Consolas" w:eastAsia="Times New Roman" w:hAnsi="Consolas" w:cs="Times New Roman"/>
+          <w:b/>
+          <w:bCs/>
+          <w:color w:val="D4D4D4"/>
+          <w:kern w:val="0"/>
+          <w:sz w:val="16"/>
+          <w:szCs w:val="16"/>
+          <w:lang w:eastAsia="pt-BR"/>
+          <w14:ligatures w14:val="none"/>
+        </w:rPr>
+        <w:t>)</w:t>
+      </w:r>
+    </w:p>
+    <w:p>
+      <w:pPr>
+        <w:shd w:val="clear" w:color="auto" w:fill="1F1F1F"/>
+        <w:spacing w:after="0" w:line="240" w:lineRule="auto"/>
+        <w:rPr>
+          <w:rFonts w:ascii="Consolas" w:eastAsia="Times New Roman" w:hAnsi="Consolas" w:cs="Times New Roman"/>
+          <w:b/>
+          <w:bCs/>
+          <w:color w:val="CCCCCC"/>
+          <w:kern w:val="0"/>
+          <w:sz w:val="16"/>
+          <w:szCs w:val="16"/>
+          <w:lang w:eastAsia="pt-BR"/>
+          <w14:ligatures w14:val="none"/>
+        </w:rPr>
+      </w:pPr>
+      <w:r>
+        <w:rPr>
+          <w:rFonts w:ascii="Consolas" w:eastAsia="Times New Roman" w:hAnsi="Consolas" w:cs="Times New Roman"/>
+          <w:b/>
+          <w:bCs/>
+          <w:color w:val="D4D4D4"/>
+          <w:kern w:val="0"/>
+          <w:sz w:val="16"/>
+          <w:szCs w:val="16"/>
+          <w:lang w:eastAsia="pt-BR"/>
+          <w14:ligatures w14:val="none"/>
+        </w:rPr>
+        <w:t>    {</w:t>
+      </w:r>
+    </w:p>
+    <w:p>
+      <w:pPr>
+        <w:shd w:val="clear" w:color="auto" w:fill="1F1F1F"/>
+        <w:spacing w:after="0" w:line="240" w:lineRule="auto"/>
+        <w:rPr>
+          <w:rFonts w:ascii="Consolas" w:eastAsia="Times New Roman" w:hAnsi="Consolas" w:cs="Times New Roman"/>
+          <w:b/>
+          <w:bCs/>
+          <w:color w:val="CCCCCC"/>
+          <w:kern w:val="0"/>
+          <w:sz w:val="16"/>
+          <w:szCs w:val="16"/>
+          <w:lang w:eastAsia="pt-BR"/>
+          <w14:ligatures w14:val="none"/>
+        </w:rPr>
+      </w:pPr>
+      <w:r>
+        <w:rPr>
+          <w:rFonts w:ascii="Consolas" w:eastAsia="Times New Roman" w:hAnsi="Consolas" w:cs="Times New Roman"/>
+          <w:b/>
+          <w:bCs/>
+          <w:color w:val="D4D4D4"/>
+          <w:kern w:val="0"/>
+          <w:sz w:val="16"/>
+          <w:szCs w:val="16"/>
+          <w:lang w:eastAsia="pt-BR"/>
+          <w14:ligatures w14:val="none"/>
+        </w:rPr>
+        <w:t>}</w:t>
+      </w:r>
+    </w:p>
+    <w:p>
+      <w:pPr>
+        <w:shd w:val="clear" w:color="auto" w:fill="1F1F1F"/>
+        <w:spacing w:after="0" w:line="240" w:lineRule="auto"/>
+        <w:rPr>
+          <w:rFonts w:ascii="Consolas" w:eastAsia="Times New Roman" w:hAnsi="Consolas" w:cs="Times New Roman"/>
+          <w:b/>
+          <w:bCs/>
+          <w:color w:val="CCCCCC"/>
+          <w:kern w:val="0"/>
+          <w:sz w:val="16"/>
+          <w:szCs w:val="16"/>
+          <w:lang w:eastAsia="pt-BR"/>
+          <w14:ligatures w14:val="none"/>
+        </w:rPr>
+      </w:pPr>
+    </w:p>
+    <w:p>
+      <w:pPr>
+        <w:shd w:val="clear" w:color="auto" w:fill="1F1F1F"/>
+        <w:spacing w:after="0" w:line="240" w:lineRule="auto"/>
+        <w:rPr>
+          <w:rFonts w:ascii="Consolas" w:eastAsia="Times New Roman" w:hAnsi="Consolas" w:cs="Times New Roman"/>
+          <w:b/>
+          <w:bCs/>
+          <w:color w:val="CCCCCC"/>
+          <w:kern w:val="0"/>
+          <w:sz w:val="16"/>
+          <w:szCs w:val="16"/>
+          <w:lang w:eastAsia="pt-BR"/>
+          <w14:ligatures w14:val="none"/>
+        </w:rPr>
+      </w:pPr>
+      <w:r>
+        <w:rPr>
+          <w:rFonts w:ascii="Consolas" w:eastAsia="Times New Roman" w:hAnsi="Consolas" w:cs="Times New Roman"/>
+          <w:b/>
+          <w:bCs/>
+          <w:color w:val="D4D4D4"/>
+          <w:kern w:val="0"/>
+          <w:sz w:val="16"/>
+          <w:szCs w:val="16"/>
+          <w:lang w:eastAsia="pt-BR"/>
+          <w14:ligatures w14:val="none"/>
+        </w:rPr>
+        <w:t xml:space="preserve">    </w:t>
+      </w:r>
+      <w:proofErr w:type="spellStart"/>
+      <w:r>
+        <w:rPr>
+          <w:rFonts w:ascii="Consolas" w:eastAsia="Times New Roman" w:hAnsi="Consolas" w:cs="Times New Roman"/>
+          <w:b/>
+          <w:bCs/>
+          <w:color w:val="569CD6"/>
+          <w:kern w:val="0"/>
+          <w:sz w:val="16"/>
+          <w:szCs w:val="16"/>
+          <w:lang w:eastAsia="pt-BR"/>
+          <w14:ligatures w14:val="none"/>
+        </w:rPr>
+        <w:t>function</w:t>
+      </w:r>
+      <w:proofErr w:type="spellEnd"/>
+      <w:r>
+        <w:rPr>
+          <w:rFonts w:ascii="Consolas" w:eastAsia="Times New Roman" w:hAnsi="Consolas" w:cs="Times New Roman"/>
+          <w:b/>
+          <w:bCs/>
+          <w:color w:val="D4D4D4"/>
+          <w:kern w:val="0"/>
+          <w:sz w:val="16"/>
+          <w:szCs w:val="16"/>
+          <w:lang w:eastAsia="pt-BR"/>
+          <w14:ligatures w14:val="none"/>
+        </w:rPr>
+        <w:t xml:space="preserve"> </w:t>
+      </w:r>
+      <w:proofErr w:type="spellStart"/>
+      <w:r>
+        <w:rPr>
+          <w:rFonts w:ascii="Consolas" w:eastAsia="Times New Roman" w:hAnsi="Consolas" w:cs="Times New Roman"/>
+          <w:b/>
+          <w:bCs/>
+          <w:color w:val="DCDCAA"/>
+          <w:kern w:val="0"/>
+          <w:sz w:val="16"/>
+          <w:szCs w:val="16"/>
+          <w:lang w:eastAsia="pt-BR"/>
+          <w14:ligatures w14:val="none"/>
+        </w:rPr>
+        <w:t>modificarNumFilhos</w:t>
+      </w:r>
+      <w:proofErr w:type="spellEnd"/>
+      <w:r>
+        <w:rPr>
+          <w:rFonts w:ascii="Consolas" w:eastAsia="Times New Roman" w:hAnsi="Consolas" w:cs="Times New Roman"/>
+          <w:b/>
+          <w:bCs/>
+          <w:color w:val="D4D4D4"/>
+          <w:kern w:val="0"/>
+          <w:sz w:val="16"/>
+          <w:szCs w:val="16"/>
+          <w:lang w:eastAsia="pt-BR"/>
+          <w14:ligatures w14:val="none"/>
+        </w:rPr>
+        <w:t>(</w:t>
+      </w:r>
+      <w:r>
+        <w:rPr>
+          <w:rFonts w:ascii="Consolas" w:eastAsia="Times New Roman" w:hAnsi="Consolas" w:cs="Times New Roman"/>
+          <w:b/>
+          <w:bCs/>
+          <w:color w:val="9CDCFE"/>
+          <w:kern w:val="0"/>
+          <w:sz w:val="16"/>
+          <w:szCs w:val="16"/>
+          <w:lang w:eastAsia="pt-BR"/>
+          <w14:ligatures w14:val="none"/>
+        </w:rPr>
+        <w:t>$</w:t>
+      </w:r>
+      <w:proofErr w:type="spellStart"/>
+      <w:r>
+        <w:rPr>
+          <w:rFonts w:ascii="Consolas" w:eastAsia="Times New Roman" w:hAnsi="Consolas" w:cs="Times New Roman"/>
+          <w:b/>
+          <w:bCs/>
+          <w:color w:val="9CDCFE"/>
+          <w:kern w:val="0"/>
+          <w:sz w:val="16"/>
+          <w:szCs w:val="16"/>
+          <w:lang w:eastAsia="pt-BR"/>
+          <w14:ligatures w14:val="none"/>
+        </w:rPr>
+        <w:t>numFilhos</w:t>
+      </w:r>
+      <w:proofErr w:type="spellEnd"/>
+      <w:r>
+        <w:rPr>
+          <w:rFonts w:ascii="Consolas" w:eastAsia="Times New Roman" w:hAnsi="Consolas" w:cs="Times New Roman"/>
+          <w:b/>
+          <w:bCs/>
+          <w:color w:val="D4D4D4"/>
+          <w:kern w:val="0"/>
+          <w:sz w:val="16"/>
+          <w:szCs w:val="16"/>
+          <w:lang w:eastAsia="pt-BR"/>
+          <w14:ligatures w14:val="none"/>
+        </w:rPr>
+        <w:t>)</w:t>
+      </w:r>
+    </w:p>
+    <w:p>
+      <w:pPr>
+        <w:shd w:val="clear" w:color="auto" w:fill="1F1F1F"/>
+        <w:spacing w:after="0" w:line="240" w:lineRule="auto"/>
+        <w:rPr>
+          <w:rFonts w:ascii="Consolas" w:eastAsia="Times New Roman" w:hAnsi="Consolas" w:cs="Times New Roman"/>
+          <w:b/>
+          <w:bCs/>
+          <w:color w:val="CCCCCC"/>
+          <w:kern w:val="0"/>
+          <w:sz w:val="16"/>
+          <w:szCs w:val="16"/>
+          <w:lang w:eastAsia="pt-BR"/>
+          <w14:ligatures w14:val="none"/>
+        </w:rPr>
+      </w:pPr>
+      <w:r>
+        <w:rPr>
+          <w:rFonts w:ascii="Consolas" w:eastAsia="Times New Roman" w:hAnsi="Consolas" w:cs="Times New Roman"/>
+          <w:b/>
+          <w:bCs/>
+          <w:color w:val="D4D4D4"/>
+          <w:kern w:val="0"/>
+          <w:sz w:val="16"/>
+          <w:szCs w:val="16"/>
+          <w:lang w:eastAsia="pt-BR"/>
+          <w14:ligatures w14:val="none"/>
+        </w:rPr>
+        <w:t>    {</w:t>
+      </w:r>
+    </w:p>
+    <w:p>
+      <w:pPr>
+        <w:shd w:val="clear" w:color="auto" w:fill="1F1F1F"/>
+        <w:spacing w:after="0" w:line="240" w:lineRule="auto"/>
+        <w:rPr>
+          <w:rFonts w:ascii="Consolas" w:eastAsia="Times New Roman" w:hAnsi="Consolas" w:cs="Times New Roman"/>
+          <w:b/>
+          <w:bCs/>
+          <w:color w:val="CCCCCC"/>
+          <w:kern w:val="0"/>
+          <w:sz w:val="16"/>
+          <w:szCs w:val="16"/>
+          <w:lang w:eastAsia="pt-BR"/>
+          <w14:ligatures w14:val="none"/>
+        </w:rPr>
+      </w:pPr>
+      <w:r>
+        <w:rPr>
+          <w:rFonts w:ascii="Consolas" w:eastAsia="Times New Roman" w:hAnsi="Consolas" w:cs="Times New Roman"/>
+          <w:b/>
+          <w:bCs/>
+          <w:color w:val="D4D4D4"/>
+          <w:kern w:val="0"/>
+          <w:sz w:val="16"/>
+          <w:szCs w:val="16"/>
+          <w:lang w:eastAsia="pt-BR"/>
+          <w14:ligatures w14:val="none"/>
+        </w:rPr>
+        <w:t xml:space="preserve">        </w:t>
+      </w:r>
+      <w:r>
+        <w:rPr>
+          <w:rFonts w:ascii="Consolas" w:eastAsia="Times New Roman" w:hAnsi="Consolas" w:cs="Times New Roman"/>
+          <w:b/>
+          <w:bCs/>
+          <w:color w:val="6A9955"/>
+          <w:kern w:val="0"/>
+          <w:sz w:val="16"/>
+          <w:szCs w:val="16"/>
+          <w:lang w:eastAsia="pt-BR"/>
+          <w14:ligatures w14:val="none"/>
+        </w:rPr>
+        <w:t>//afetar um atributo do objeto</w:t>
+      </w:r>
+    </w:p>
+    <w:p>
+      <w:pPr>
+        <w:shd w:val="clear" w:color="auto" w:fill="1F1F1F"/>
+        <w:spacing w:after="0" w:line="240" w:lineRule="auto"/>
+        <w:rPr>
+          <w:rFonts w:ascii="Consolas" w:eastAsia="Times New Roman" w:hAnsi="Consolas" w:cs="Times New Roman"/>
+          <w:b/>
+          <w:bCs/>
+          <w:color w:val="CCCCCC"/>
+          <w:kern w:val="0"/>
+          <w:sz w:val="16"/>
+          <w:szCs w:val="16"/>
+          <w:lang w:eastAsia="pt-BR"/>
+          <w14:ligatures w14:val="none"/>
+        </w:rPr>
+      </w:pPr>
+      <w:r>
+        <w:rPr>
+          <w:rFonts w:ascii="Consolas" w:eastAsia="Times New Roman" w:hAnsi="Consolas" w:cs="Times New Roman"/>
+          <w:b/>
+          <w:bCs/>
+          <w:color w:val="D4D4D4"/>
+          <w:kern w:val="0"/>
+          <w:sz w:val="16"/>
+          <w:szCs w:val="16"/>
+          <w:lang w:eastAsia="pt-BR"/>
+          <w14:ligatures w14:val="none"/>
+        </w:rPr>
+        <w:t xml:space="preserve">        </w:t>
+      </w:r>
+      <w:r>
+        <w:rPr>
+          <w:rFonts w:ascii="Consolas" w:eastAsia="Times New Roman" w:hAnsi="Consolas" w:cs="Times New Roman"/>
+          <w:b/>
+          <w:bCs/>
+          <w:color w:val="569CD6"/>
+          <w:kern w:val="0"/>
+          <w:sz w:val="16"/>
+          <w:szCs w:val="16"/>
+          <w:lang w:eastAsia="pt-BR"/>
+          <w14:ligatures w14:val="none"/>
+        </w:rPr>
+        <w:t>$</w:t>
+      </w:r>
+      <w:proofErr w:type="spellStart"/>
+      <w:r>
+        <w:rPr>
+          <w:rFonts w:ascii="Consolas" w:eastAsia="Times New Roman" w:hAnsi="Consolas" w:cs="Times New Roman"/>
+          <w:b/>
+          <w:bCs/>
+          <w:color w:val="569CD6"/>
+          <w:kern w:val="0"/>
+          <w:sz w:val="16"/>
+          <w:szCs w:val="16"/>
+          <w:lang w:eastAsia="pt-BR"/>
+          <w14:ligatures w14:val="none"/>
+        </w:rPr>
+        <w:t>this</w:t>
+      </w:r>
+      <w:proofErr w:type="spellEnd"/>
+      <w:r>
+        <w:rPr>
+          <w:rFonts w:ascii="Consolas" w:eastAsia="Times New Roman" w:hAnsi="Consolas" w:cs="Times New Roman"/>
+          <w:b/>
+          <w:bCs/>
+          <w:color w:val="D4D4D4"/>
+          <w:kern w:val="0"/>
+          <w:sz w:val="16"/>
+          <w:szCs w:val="16"/>
+          <w:lang w:eastAsia="pt-BR"/>
+          <w14:ligatures w14:val="none"/>
+        </w:rPr>
+        <w:t>-&gt;</w:t>
+      </w:r>
+      <w:proofErr w:type="spellStart"/>
+      <w:r>
+        <w:rPr>
+          <w:rFonts w:ascii="Consolas" w:eastAsia="Times New Roman" w:hAnsi="Consolas" w:cs="Times New Roman"/>
+          <w:b/>
+          <w:bCs/>
+          <w:color w:val="9CDCFE"/>
+          <w:kern w:val="0"/>
+          <w:sz w:val="16"/>
+          <w:szCs w:val="16"/>
+          <w:lang w:eastAsia="pt-BR"/>
+          <w14:ligatures w14:val="none"/>
+        </w:rPr>
+        <w:t>numFilhos</w:t>
+      </w:r>
+      <w:proofErr w:type="spellEnd"/>
+      <w:r>
+        <w:rPr>
+          <w:rFonts w:ascii="Consolas" w:eastAsia="Times New Roman" w:hAnsi="Consolas" w:cs="Times New Roman"/>
+          <w:b/>
+          <w:bCs/>
+          <w:color w:val="D4D4D4"/>
+          <w:kern w:val="0"/>
+          <w:sz w:val="16"/>
+          <w:szCs w:val="16"/>
+          <w:lang w:eastAsia="pt-BR"/>
+          <w14:ligatures w14:val="none"/>
+        </w:rPr>
+        <w:t xml:space="preserve"> = </w:t>
+      </w:r>
+      <w:r>
+        <w:rPr>
+          <w:rFonts w:ascii="Consolas" w:eastAsia="Times New Roman" w:hAnsi="Consolas" w:cs="Times New Roman"/>
+          <w:b/>
+          <w:bCs/>
+          <w:color w:val="9CDCFE"/>
+          <w:kern w:val="0"/>
+          <w:sz w:val="16"/>
+          <w:szCs w:val="16"/>
+          <w:lang w:eastAsia="pt-BR"/>
+          <w14:ligatures w14:val="none"/>
+        </w:rPr>
+        <w:t>$</w:t>
+      </w:r>
+      <w:proofErr w:type="spellStart"/>
+      <w:r>
+        <w:rPr>
+          <w:rFonts w:ascii="Consolas" w:eastAsia="Times New Roman" w:hAnsi="Consolas" w:cs="Times New Roman"/>
+          <w:b/>
+          <w:bCs/>
+          <w:color w:val="9CDCFE"/>
+          <w:kern w:val="0"/>
+          <w:sz w:val="16"/>
+          <w:szCs w:val="16"/>
+          <w:lang w:eastAsia="pt-BR"/>
+          <w14:ligatures w14:val="none"/>
+        </w:rPr>
+        <w:t>numFilhos</w:t>
+      </w:r>
+      <w:proofErr w:type="spellEnd"/>
+      <w:r>
+        <w:rPr>
+          <w:rFonts w:ascii="Consolas" w:eastAsia="Times New Roman" w:hAnsi="Consolas" w:cs="Times New Roman"/>
+          <w:b/>
+          <w:bCs/>
+          <w:color w:val="D4D4D4"/>
+          <w:kern w:val="0"/>
+          <w:sz w:val="16"/>
+          <w:szCs w:val="16"/>
+          <w:lang w:eastAsia="pt-BR"/>
+          <w14:ligatures w14:val="none"/>
+        </w:rPr>
+        <w:t>;</w:t>
+      </w:r>
+    </w:p>
+    <w:p>
+      <w:pPr>
+        <w:shd w:val="clear" w:color="auto" w:fill="1F1F1F"/>
+        <w:spacing w:after="0" w:line="240" w:lineRule="auto"/>
+        <w:rPr>
+          <w:rFonts w:ascii="Consolas" w:eastAsia="Times New Roman" w:hAnsi="Consolas" w:cs="Times New Roman"/>
+          <w:b/>
+          <w:bCs/>
+          <w:color w:val="CCCCCC"/>
+          <w:kern w:val="0"/>
+          <w:sz w:val="16"/>
+          <w:szCs w:val="16"/>
+          <w:lang w:eastAsia="pt-BR"/>
+          <w14:ligatures w14:val="none"/>
+        </w:rPr>
+      </w:pPr>
+      <w:r>
+        <w:rPr>
+          <w:rFonts w:ascii="Consolas" w:eastAsia="Times New Roman" w:hAnsi="Consolas" w:cs="Times New Roman"/>
+          <w:b/>
+          <w:bCs/>
+          <w:color w:val="D4D4D4"/>
+          <w:kern w:val="0"/>
+          <w:sz w:val="16"/>
+          <w:szCs w:val="16"/>
+          <w:lang w:eastAsia="pt-BR"/>
+          <w14:ligatures w14:val="none"/>
+        </w:rPr>
+        <w:t xml:space="preserve">        </w:t>
+      </w:r>
+      <w:r>
+        <w:rPr>
+          <w:rFonts w:ascii="Consolas" w:eastAsia="Times New Roman" w:hAnsi="Consolas" w:cs="Times New Roman"/>
+          <w:b/>
+          <w:bCs/>
+          <w:color w:val="6A9955"/>
+          <w:kern w:val="0"/>
+          <w:sz w:val="16"/>
+          <w:szCs w:val="16"/>
+          <w:lang w:eastAsia="pt-BR"/>
+          <w14:ligatures w14:val="none"/>
+        </w:rPr>
+        <w:t xml:space="preserve">//atribuindo ao atributo </w:t>
+      </w:r>
+      <w:proofErr w:type="spellStart"/>
+      <w:r>
+        <w:rPr>
+          <w:rFonts w:ascii="Consolas" w:eastAsia="Times New Roman" w:hAnsi="Consolas" w:cs="Times New Roman"/>
+          <w:b/>
+          <w:bCs/>
+          <w:color w:val="6A9955"/>
+          <w:kern w:val="0"/>
+          <w:sz w:val="16"/>
+          <w:szCs w:val="16"/>
+          <w:lang w:eastAsia="pt-BR"/>
+          <w14:ligatures w14:val="none"/>
+        </w:rPr>
+        <w:t>numFilhos</w:t>
+      </w:r>
+      <w:proofErr w:type="spellEnd"/>
+      <w:r>
+        <w:rPr>
+          <w:rFonts w:ascii="Consolas" w:eastAsia="Times New Roman" w:hAnsi="Consolas" w:cs="Times New Roman"/>
+          <w:b/>
+          <w:bCs/>
+          <w:color w:val="6A9955"/>
+          <w:kern w:val="0"/>
+          <w:sz w:val="16"/>
+          <w:szCs w:val="16"/>
+          <w:lang w:eastAsia="pt-BR"/>
+          <w14:ligatures w14:val="none"/>
+        </w:rPr>
+        <w:t xml:space="preserve"> do objeto o valor de $</w:t>
+      </w:r>
+      <w:proofErr w:type="spellStart"/>
+      <w:r>
+        <w:rPr>
+          <w:rFonts w:ascii="Consolas" w:eastAsia="Times New Roman" w:hAnsi="Consolas" w:cs="Times New Roman"/>
+          <w:b/>
+          <w:bCs/>
+          <w:color w:val="6A9955"/>
+          <w:kern w:val="0"/>
+          <w:sz w:val="16"/>
+          <w:szCs w:val="16"/>
+          <w:lang w:eastAsia="pt-BR"/>
+          <w14:ligatures w14:val="none"/>
+        </w:rPr>
+        <w:t>numFilhos</w:t>
+      </w:r>
+      <w:proofErr w:type="spellEnd"/>
+      <w:r>
+        <w:rPr>
+          <w:rFonts w:ascii="Consolas" w:eastAsia="Times New Roman" w:hAnsi="Consolas" w:cs="Times New Roman"/>
+          <w:b/>
+          <w:bCs/>
+          <w:color w:val="6A9955"/>
+          <w:kern w:val="0"/>
+          <w:sz w:val="16"/>
+          <w:szCs w:val="16"/>
+          <w:lang w:eastAsia="pt-BR"/>
+          <w14:ligatures w14:val="none"/>
+        </w:rPr>
+        <w:t xml:space="preserve"> que é o parâmetro recebido pelo método(</w:t>
+      </w:r>
+      <w:proofErr w:type="spellStart"/>
+      <w:r>
+        <w:rPr>
+          <w:rFonts w:ascii="Consolas" w:eastAsia="Times New Roman" w:hAnsi="Consolas" w:cs="Times New Roman"/>
+          <w:b/>
+          <w:bCs/>
+          <w:color w:val="6A9955"/>
+          <w:kern w:val="0"/>
+          <w:sz w:val="16"/>
+          <w:szCs w:val="16"/>
+          <w:lang w:eastAsia="pt-BR"/>
+          <w14:ligatures w14:val="none"/>
+        </w:rPr>
+        <w:t>modificarNumFilhos</w:t>
+      </w:r>
+      <w:proofErr w:type="spellEnd"/>
+      <w:r>
+        <w:rPr>
+          <w:rFonts w:ascii="Consolas" w:eastAsia="Times New Roman" w:hAnsi="Consolas" w:cs="Times New Roman"/>
+          <w:b/>
+          <w:bCs/>
+          <w:color w:val="6A9955"/>
+          <w:kern w:val="0"/>
+          <w:sz w:val="16"/>
+          <w:szCs w:val="16"/>
+          <w:lang w:eastAsia="pt-BR"/>
+          <w14:ligatures w14:val="none"/>
+        </w:rPr>
+        <w:t>)</w:t>
+      </w:r>
+    </w:p>
+    <w:p>
+      <w:pPr>
+        <w:shd w:val="clear" w:color="auto" w:fill="1F1F1F"/>
+        <w:spacing w:after="0" w:line="240" w:lineRule="auto"/>
+        <w:rPr>
+          <w:rFonts w:ascii="Consolas" w:eastAsia="Times New Roman" w:hAnsi="Consolas" w:cs="Times New Roman"/>
+          <w:b/>
+          <w:bCs/>
+          <w:color w:val="CCCCCC"/>
+          <w:kern w:val="0"/>
+          <w:sz w:val="16"/>
+          <w:szCs w:val="16"/>
+          <w:lang w:eastAsia="pt-BR"/>
+          <w14:ligatures w14:val="none"/>
+        </w:rPr>
+      </w:pPr>
+      <w:r>
+        <w:rPr>
+          <w:rFonts w:ascii="Consolas" w:eastAsia="Times New Roman" w:hAnsi="Consolas" w:cs="Times New Roman"/>
+          <w:b/>
+          <w:bCs/>
+          <w:color w:val="D4D4D4"/>
+          <w:kern w:val="0"/>
+          <w:sz w:val="16"/>
+          <w:szCs w:val="16"/>
+          <w:lang w:eastAsia="pt-BR"/>
+          <w14:ligatures w14:val="none"/>
+        </w:rPr>
+        <w:t>    }</w:t>
+      </w:r>
+    </w:p>
+    <w:p>
+      <w:pPr>
+        <w:tabs>
+          <w:tab w:val="left" w:pos="3016"/>
+        </w:tabs>
+        <w:jc w:val="both"/>
+        <w:rPr>
+          <w:rFonts w:ascii="Arial" w:hAnsi="Arial" w:cs="Arial"/>
+          <w:sz w:val="24"/>
+          <w:szCs w:val="24"/>
+        </w:rPr>
+      </w:pPr>
+    </w:p>
+    <w:p>
+      <w:pPr>
+        <w:shd w:val="clear" w:color="auto" w:fill="1F1F1F"/>
+        <w:spacing w:after="0" w:line="240" w:lineRule="auto"/>
+        <w:rPr>
+          <w:rFonts w:ascii="Consolas" w:eastAsia="Times New Roman" w:hAnsi="Consolas" w:cs="Times New Roman"/>
+          <w:b/>
+          <w:bCs/>
+          <w:color w:val="CCCCCC"/>
+          <w:kern w:val="0"/>
+          <w:sz w:val="16"/>
+          <w:szCs w:val="16"/>
+          <w:lang w:eastAsia="pt-BR"/>
+          <w14:ligatures w14:val="none"/>
+        </w:rPr>
+      </w:pPr>
+      <w:r>
+        <w:rPr>
+          <w:rFonts w:ascii="Consolas" w:eastAsia="Times New Roman" w:hAnsi="Consolas" w:cs="Times New Roman"/>
+          <w:b/>
+          <w:bCs/>
+          <w:color w:val="6A9955"/>
+          <w:kern w:val="0"/>
+          <w:sz w:val="16"/>
+          <w:szCs w:val="16"/>
+          <w:lang w:eastAsia="pt-BR"/>
+          <w14:ligatures w14:val="none"/>
+        </w:rPr>
+        <w:t>//variável recebe instância da classe Funcionário</w:t>
+      </w:r>
+    </w:p>
+    <w:p>
+      <w:pPr>
+        <w:shd w:val="clear" w:color="auto" w:fill="1F1F1F"/>
+        <w:spacing w:after="0" w:line="240" w:lineRule="auto"/>
+        <w:rPr>
+          <w:rFonts w:ascii="Consolas" w:eastAsia="Times New Roman" w:hAnsi="Consolas" w:cs="Times New Roman"/>
+          <w:b/>
+          <w:bCs/>
+          <w:color w:val="CCCCCC"/>
+          <w:kern w:val="0"/>
+          <w:sz w:val="16"/>
+          <w:szCs w:val="16"/>
+          <w:lang w:eastAsia="pt-BR"/>
+          <w14:ligatures w14:val="none"/>
+        </w:rPr>
+      </w:pPr>
+      <w:r>
+        <w:rPr>
+          <w:rFonts w:ascii="Consolas" w:eastAsia="Times New Roman" w:hAnsi="Consolas" w:cs="Times New Roman"/>
+          <w:b/>
+          <w:bCs/>
+          <w:color w:val="9CDCFE"/>
+          <w:kern w:val="0"/>
+          <w:sz w:val="16"/>
+          <w:szCs w:val="16"/>
+          <w:lang w:eastAsia="pt-BR"/>
+          <w14:ligatures w14:val="none"/>
+        </w:rPr>
+        <w:t>$y</w:t>
+      </w:r>
+      <w:r>
+        <w:rPr>
+          <w:rFonts w:ascii="Consolas" w:eastAsia="Times New Roman" w:hAnsi="Consolas" w:cs="Times New Roman"/>
+          <w:b/>
+          <w:bCs/>
+          <w:color w:val="D4D4D4"/>
+          <w:kern w:val="0"/>
+          <w:sz w:val="16"/>
+          <w:szCs w:val="16"/>
+          <w:lang w:eastAsia="pt-BR"/>
+          <w14:ligatures w14:val="none"/>
+        </w:rPr>
+        <w:t xml:space="preserve"> = </w:t>
+      </w:r>
+      <w:r>
+        <w:rPr>
+          <w:rFonts w:ascii="Consolas" w:eastAsia="Times New Roman" w:hAnsi="Consolas" w:cs="Times New Roman"/>
+          <w:b/>
+          <w:bCs/>
+          <w:color w:val="569CD6"/>
+          <w:kern w:val="0"/>
+          <w:sz w:val="16"/>
+          <w:szCs w:val="16"/>
+          <w:lang w:eastAsia="pt-BR"/>
+          <w14:ligatures w14:val="none"/>
+        </w:rPr>
+        <w:t>new</w:t>
+      </w:r>
+      <w:r>
+        <w:rPr>
+          <w:rFonts w:ascii="Consolas" w:eastAsia="Times New Roman" w:hAnsi="Consolas" w:cs="Times New Roman"/>
+          <w:b/>
+          <w:bCs/>
+          <w:color w:val="D4D4D4"/>
+          <w:kern w:val="0"/>
+          <w:sz w:val="16"/>
+          <w:szCs w:val="16"/>
+          <w:lang w:eastAsia="pt-BR"/>
+          <w14:ligatures w14:val="none"/>
+        </w:rPr>
+        <w:t xml:space="preserve"> </w:t>
+      </w:r>
+      <w:proofErr w:type="spellStart"/>
+      <w:proofErr w:type="gramStart"/>
+      <w:r>
+        <w:rPr>
+          <w:rFonts w:ascii="Consolas" w:eastAsia="Times New Roman" w:hAnsi="Consolas" w:cs="Times New Roman"/>
+          <w:b/>
+          <w:bCs/>
+          <w:color w:val="4EC9B0"/>
+          <w:kern w:val="0"/>
+          <w:sz w:val="16"/>
+          <w:szCs w:val="16"/>
+          <w:lang w:eastAsia="pt-BR"/>
+          <w14:ligatures w14:val="none"/>
+        </w:rPr>
+        <w:t>Funcionario</w:t>
+      </w:r>
+      <w:proofErr w:type="spellEnd"/>
+      <w:r>
+        <w:rPr>
+          <w:rFonts w:ascii="Consolas" w:eastAsia="Times New Roman" w:hAnsi="Consolas" w:cs="Times New Roman"/>
+          <w:b/>
+          <w:bCs/>
+          <w:color w:val="D4D4D4"/>
+          <w:kern w:val="0"/>
+          <w:sz w:val="16"/>
+          <w:szCs w:val="16"/>
+          <w:lang w:eastAsia="pt-BR"/>
+          <w14:ligatures w14:val="none"/>
+        </w:rPr>
+        <w:t>(</w:t>
+      </w:r>
+      <w:proofErr w:type="gramEnd"/>
+      <w:r>
+        <w:rPr>
+          <w:rFonts w:ascii="Consolas" w:eastAsia="Times New Roman" w:hAnsi="Consolas" w:cs="Times New Roman"/>
+          <w:b/>
+          <w:bCs/>
+          <w:color w:val="D4D4D4"/>
+          <w:kern w:val="0"/>
+          <w:sz w:val="16"/>
+          <w:szCs w:val="16"/>
+          <w:lang w:eastAsia="pt-BR"/>
+          <w14:ligatures w14:val="none"/>
+        </w:rPr>
+        <w:t>);</w:t>
+      </w:r>
+    </w:p>
+    <w:p>
+      <w:pPr>
+        <w:shd w:val="clear" w:color="auto" w:fill="1F1F1F"/>
+        <w:spacing w:after="0" w:line="240" w:lineRule="auto"/>
+        <w:rPr>
+          <w:rFonts w:ascii="Consolas" w:eastAsia="Times New Roman" w:hAnsi="Consolas" w:cs="Times New Roman"/>
+          <w:b/>
+          <w:bCs/>
+          <w:color w:val="CCCCCC"/>
+          <w:kern w:val="0"/>
+          <w:sz w:val="16"/>
+          <w:szCs w:val="16"/>
+          <w:lang w:eastAsia="pt-BR"/>
+          <w14:ligatures w14:val="none"/>
+        </w:rPr>
+      </w:pPr>
+    </w:p>
+    <w:p>
+      <w:pPr>
+        <w:shd w:val="clear" w:color="auto" w:fill="1F1F1F"/>
+        <w:spacing w:after="0" w:line="240" w:lineRule="auto"/>
+        <w:rPr>
+          <w:rFonts w:ascii="Consolas" w:eastAsia="Times New Roman" w:hAnsi="Consolas" w:cs="Times New Roman"/>
+          <w:b/>
+          <w:bCs/>
+          <w:color w:val="CCCCCC"/>
+          <w:kern w:val="0"/>
+          <w:sz w:val="16"/>
+          <w:szCs w:val="16"/>
+          <w:lang w:eastAsia="pt-BR"/>
+          <w14:ligatures w14:val="none"/>
+        </w:rPr>
+      </w:pPr>
+      <w:r>
+        <w:rPr>
+          <w:rFonts w:ascii="Consolas" w:eastAsia="Times New Roman" w:hAnsi="Consolas" w:cs="Times New Roman"/>
+          <w:b/>
+          <w:bCs/>
+          <w:color w:val="6A9955"/>
+          <w:kern w:val="0"/>
+          <w:sz w:val="16"/>
+          <w:szCs w:val="16"/>
+          <w:lang w:eastAsia="pt-BR"/>
+          <w14:ligatures w14:val="none"/>
+        </w:rPr>
+        <w:t>//criando objeto com base no modelo Funcionário e atribuindo ele a variável $y</w:t>
+      </w:r>
+    </w:p>
+    <w:p>
+      <w:pPr>
+        <w:shd w:val="clear" w:color="auto" w:fill="1F1F1F"/>
+        <w:spacing w:after="0" w:line="240" w:lineRule="auto"/>
+        <w:rPr>
+          <w:rFonts w:ascii="Consolas" w:eastAsia="Times New Roman" w:hAnsi="Consolas" w:cs="Times New Roman"/>
+          <w:b/>
+          <w:bCs/>
+          <w:color w:val="CCCCCC"/>
+          <w:kern w:val="0"/>
+          <w:sz w:val="16"/>
+          <w:szCs w:val="16"/>
+          <w:lang w:eastAsia="pt-BR"/>
+          <w14:ligatures w14:val="none"/>
+        </w:rPr>
+      </w:pPr>
+      <w:r>
+        <w:rPr>
+          <w:rFonts w:ascii="Consolas" w:eastAsia="Times New Roman" w:hAnsi="Consolas" w:cs="Times New Roman"/>
+          <w:b/>
+          <w:bCs/>
+          <w:color w:val="6A9955"/>
+          <w:kern w:val="0"/>
+          <w:sz w:val="16"/>
+          <w:szCs w:val="16"/>
+          <w:lang w:eastAsia="pt-BR"/>
+          <w14:ligatures w14:val="none"/>
         </w:rPr>
         <w:lastRenderedPageBreak/>
+        <w:t>//a partir dessa variável estamos recebendo os atributos e métodos do objeto</w:t>
+      </w:r>
+    </w:p>
+    <w:p>
+      <w:pPr>
+        <w:shd w:val="clear" w:color="auto" w:fill="1F1F1F"/>
+        <w:spacing w:after="0" w:line="240" w:lineRule="auto"/>
+        <w:rPr>
+          <w:rFonts w:ascii="Consolas" w:eastAsia="Times New Roman" w:hAnsi="Consolas" w:cs="Times New Roman"/>
+          <w:b/>
+          <w:bCs/>
+          <w:color w:val="CCCCCC"/>
+          <w:kern w:val="0"/>
+          <w:sz w:val="16"/>
+          <w:szCs w:val="16"/>
+          <w:lang w:eastAsia="pt-BR"/>
+          <w14:ligatures w14:val="none"/>
+        </w:rPr>
+      </w:pPr>
+    </w:p>
+    <w:p>
+      <w:pPr>
+        <w:shd w:val="clear" w:color="auto" w:fill="1F1F1F"/>
+        <w:spacing w:after="0" w:line="240" w:lineRule="auto"/>
+        <w:rPr>
+          <w:rFonts w:ascii="Consolas" w:eastAsia="Times New Roman" w:hAnsi="Consolas" w:cs="Times New Roman"/>
+          <w:b/>
+          <w:bCs/>
+          <w:color w:val="CCCCCC"/>
+          <w:kern w:val="0"/>
+          <w:sz w:val="16"/>
+          <w:szCs w:val="16"/>
+          <w:lang w:eastAsia="pt-BR"/>
+          <w14:ligatures w14:val="none"/>
+        </w:rPr>
+      </w:pPr>
+      <w:r>
+        <w:rPr>
+          <w:rFonts w:ascii="Consolas" w:eastAsia="Times New Roman" w:hAnsi="Consolas" w:cs="Times New Roman"/>
+          <w:b/>
+          <w:bCs/>
+          <w:color w:val="6A9955"/>
+          <w:kern w:val="0"/>
+          <w:sz w:val="16"/>
+          <w:szCs w:val="16"/>
+          <w:lang w:eastAsia="pt-BR"/>
+          <w14:ligatures w14:val="none"/>
+        </w:rPr>
+        <w:t xml:space="preserve">//acessando atributos ou </w:t>
+      </w:r>
+      <w:proofErr w:type="gramStart"/>
+      <w:r>
+        <w:rPr>
+          <w:rFonts w:ascii="Consolas" w:eastAsia="Times New Roman" w:hAnsi="Consolas" w:cs="Times New Roman"/>
+          <w:b/>
+          <w:bCs/>
+          <w:color w:val="6A9955"/>
+          <w:kern w:val="0"/>
+          <w:sz w:val="16"/>
+          <w:szCs w:val="16"/>
+          <w:lang w:eastAsia="pt-BR"/>
+          <w14:ligatures w14:val="none"/>
+        </w:rPr>
+        <w:t>métodos(</w:t>
+      </w:r>
+      <w:proofErr w:type="gramEnd"/>
+      <w:r>
+        <w:rPr>
+          <w:rFonts w:ascii="Consolas" w:eastAsia="Times New Roman" w:hAnsi="Consolas" w:cs="Times New Roman"/>
+          <w:b/>
+          <w:bCs/>
+          <w:color w:val="6A9955"/>
+          <w:kern w:val="0"/>
+          <w:sz w:val="16"/>
+          <w:szCs w:val="16"/>
+          <w:lang w:eastAsia="pt-BR"/>
+          <w14:ligatures w14:val="none"/>
+        </w:rPr>
+        <w:t>-&gt;):</w:t>
+      </w:r>
+    </w:p>
+    <w:p>
+      <w:pPr>
+        <w:shd w:val="clear" w:color="auto" w:fill="1F1F1F"/>
+        <w:spacing w:after="0" w:line="240" w:lineRule="auto"/>
+        <w:rPr>
+          <w:rFonts w:ascii="Consolas" w:eastAsia="Times New Roman" w:hAnsi="Consolas" w:cs="Times New Roman"/>
+          <w:b/>
+          <w:bCs/>
+          <w:color w:val="CCCCCC"/>
+          <w:kern w:val="0"/>
+          <w:sz w:val="16"/>
+          <w:szCs w:val="16"/>
+          <w:lang w:eastAsia="pt-BR"/>
+          <w14:ligatures w14:val="none"/>
+        </w:rPr>
+      </w:pPr>
+      <w:proofErr w:type="spellStart"/>
+      <w:r>
+        <w:rPr>
+          <w:rFonts w:ascii="Consolas" w:eastAsia="Times New Roman" w:hAnsi="Consolas" w:cs="Times New Roman"/>
+          <w:b/>
+          <w:bCs/>
+          <w:color w:val="DCDCAA"/>
+          <w:kern w:val="0"/>
+          <w:sz w:val="16"/>
+          <w:szCs w:val="16"/>
+          <w:lang w:eastAsia="pt-BR"/>
+          <w14:ligatures w14:val="none"/>
+        </w:rPr>
+        <w:t>echo</w:t>
+      </w:r>
+      <w:proofErr w:type="spellEnd"/>
+      <w:r>
+        <w:rPr>
+          <w:rFonts w:ascii="Consolas" w:eastAsia="Times New Roman" w:hAnsi="Consolas" w:cs="Times New Roman"/>
+          <w:b/>
+          <w:bCs/>
+          <w:color w:val="D4D4D4"/>
+          <w:kern w:val="0"/>
+          <w:sz w:val="16"/>
+          <w:szCs w:val="16"/>
+          <w:lang w:eastAsia="pt-BR"/>
+          <w14:ligatures w14:val="none"/>
+        </w:rPr>
+        <w:t xml:space="preserve"> </w:t>
+      </w:r>
+      <w:r>
+        <w:rPr>
+          <w:rFonts w:ascii="Consolas" w:eastAsia="Times New Roman" w:hAnsi="Consolas" w:cs="Times New Roman"/>
+          <w:b/>
+          <w:bCs/>
+          <w:color w:val="9CDCFE"/>
+          <w:kern w:val="0"/>
+          <w:sz w:val="16"/>
+          <w:szCs w:val="16"/>
+          <w:lang w:eastAsia="pt-BR"/>
+          <w14:ligatures w14:val="none"/>
+        </w:rPr>
+        <w:t>$y</w:t>
+      </w:r>
+      <w:r>
+        <w:rPr>
+          <w:rFonts w:ascii="Consolas" w:eastAsia="Times New Roman" w:hAnsi="Consolas" w:cs="Times New Roman"/>
+          <w:b/>
+          <w:bCs/>
+          <w:color w:val="D4D4D4"/>
+          <w:kern w:val="0"/>
+          <w:sz w:val="16"/>
+          <w:szCs w:val="16"/>
+          <w:lang w:eastAsia="pt-BR"/>
+          <w14:ligatures w14:val="none"/>
+        </w:rPr>
+        <w:t>-&gt;</w:t>
+      </w:r>
+      <w:proofErr w:type="spellStart"/>
+      <w:proofErr w:type="gramStart"/>
+      <w:r>
+        <w:rPr>
+          <w:rFonts w:ascii="Consolas" w:eastAsia="Times New Roman" w:hAnsi="Consolas" w:cs="Times New Roman"/>
+          <w:b/>
+          <w:bCs/>
+          <w:color w:val="DCDCAA"/>
+          <w:kern w:val="0"/>
+          <w:sz w:val="16"/>
+          <w:szCs w:val="16"/>
+          <w:lang w:eastAsia="pt-BR"/>
+          <w14:ligatures w14:val="none"/>
+        </w:rPr>
+        <w:t>resumirCadFunc</w:t>
+      </w:r>
+      <w:proofErr w:type="spellEnd"/>
+      <w:r>
+        <w:rPr>
+          <w:rFonts w:ascii="Consolas" w:eastAsia="Times New Roman" w:hAnsi="Consolas" w:cs="Times New Roman"/>
+          <w:b/>
+          <w:bCs/>
+          <w:color w:val="D4D4D4"/>
+          <w:kern w:val="0"/>
+          <w:sz w:val="16"/>
+          <w:szCs w:val="16"/>
+          <w:lang w:eastAsia="pt-BR"/>
+          <w14:ligatures w14:val="none"/>
+        </w:rPr>
+        <w:t>(</w:t>
+      </w:r>
+      <w:proofErr w:type="gramEnd"/>
+      <w:r>
+        <w:rPr>
+          <w:rFonts w:ascii="Consolas" w:eastAsia="Times New Roman" w:hAnsi="Consolas" w:cs="Times New Roman"/>
+          <w:b/>
+          <w:bCs/>
+          <w:color w:val="D4D4D4"/>
+          <w:kern w:val="0"/>
+          <w:sz w:val="16"/>
+          <w:szCs w:val="16"/>
+          <w:lang w:eastAsia="pt-BR"/>
+          <w14:ligatures w14:val="none"/>
+        </w:rPr>
+        <w:t xml:space="preserve">); </w:t>
+      </w:r>
+      <w:r>
+        <w:rPr>
+          <w:rFonts w:ascii="Consolas" w:eastAsia="Times New Roman" w:hAnsi="Consolas" w:cs="Times New Roman"/>
+          <w:b/>
+          <w:bCs/>
+          <w:color w:val="6A9955"/>
+          <w:kern w:val="0"/>
+          <w:sz w:val="16"/>
+          <w:szCs w:val="16"/>
+          <w:lang w:eastAsia="pt-BR"/>
+          <w14:ligatures w14:val="none"/>
+        </w:rPr>
+        <w:t xml:space="preserve">//exibindo resumo do cadastro do </w:t>
+      </w:r>
+      <w:proofErr w:type="spellStart"/>
+      <w:r>
+        <w:rPr>
+          <w:rFonts w:ascii="Consolas" w:eastAsia="Times New Roman" w:hAnsi="Consolas" w:cs="Times New Roman"/>
+          <w:b/>
+          <w:bCs/>
+          <w:color w:val="6A9955"/>
+          <w:kern w:val="0"/>
+          <w:sz w:val="16"/>
+          <w:szCs w:val="16"/>
+          <w:lang w:eastAsia="pt-BR"/>
+          <w14:ligatures w14:val="none"/>
+        </w:rPr>
+        <w:t>funcionario</w:t>
+      </w:r>
+      <w:proofErr w:type="spellEnd"/>
+    </w:p>
+    <w:p>
+      <w:pPr>
+        <w:shd w:val="clear" w:color="auto" w:fill="1F1F1F"/>
+        <w:spacing w:after="0" w:line="240" w:lineRule="auto"/>
+        <w:rPr>
+          <w:rFonts w:ascii="Consolas" w:eastAsia="Times New Roman" w:hAnsi="Consolas" w:cs="Times New Roman"/>
+          <w:b/>
+          <w:bCs/>
+          <w:color w:val="CCCCCC"/>
+          <w:kern w:val="0"/>
+          <w:sz w:val="16"/>
+          <w:szCs w:val="16"/>
+          <w:lang w:eastAsia="pt-BR"/>
+          <w14:ligatures w14:val="none"/>
+        </w:rPr>
+      </w:pPr>
+      <w:proofErr w:type="spellStart"/>
+      <w:r>
+        <w:rPr>
+          <w:rFonts w:ascii="Consolas" w:eastAsia="Times New Roman" w:hAnsi="Consolas" w:cs="Times New Roman"/>
+          <w:b/>
+          <w:bCs/>
+          <w:color w:val="DCDCAA"/>
+          <w:kern w:val="0"/>
+          <w:sz w:val="16"/>
+          <w:szCs w:val="16"/>
+          <w:lang w:eastAsia="pt-BR"/>
+          <w14:ligatures w14:val="none"/>
+        </w:rPr>
+        <w:t>echo</w:t>
+      </w:r>
+      <w:proofErr w:type="spellEnd"/>
+      <w:r>
+        <w:rPr>
+          <w:rFonts w:ascii="Consolas" w:eastAsia="Times New Roman" w:hAnsi="Consolas" w:cs="Times New Roman"/>
+          <w:b/>
+          <w:bCs/>
+          <w:color w:val="D4D4D4"/>
+          <w:kern w:val="0"/>
+          <w:sz w:val="16"/>
+          <w:szCs w:val="16"/>
+          <w:lang w:eastAsia="pt-BR"/>
+          <w14:ligatures w14:val="none"/>
+        </w:rPr>
+        <w:t xml:space="preserve"> </w:t>
+      </w:r>
+      <w:r>
+        <w:rPr>
+          <w:rFonts w:ascii="Consolas" w:eastAsia="Times New Roman" w:hAnsi="Consolas" w:cs="Times New Roman"/>
+          <w:b/>
+          <w:bCs/>
+          <w:color w:val="CE9178"/>
+          <w:kern w:val="0"/>
+          <w:sz w:val="16"/>
+          <w:szCs w:val="16"/>
+          <w:lang w:eastAsia="pt-BR"/>
+          <w14:ligatures w14:val="none"/>
+        </w:rPr>
+        <w:t>'&lt;</w:t>
+      </w:r>
+      <w:proofErr w:type="spellStart"/>
+      <w:r>
+        <w:rPr>
+          <w:rFonts w:ascii="Consolas" w:eastAsia="Times New Roman" w:hAnsi="Consolas" w:cs="Times New Roman"/>
+          <w:b/>
+          <w:bCs/>
+          <w:color w:val="CE9178"/>
+          <w:kern w:val="0"/>
+          <w:sz w:val="16"/>
+          <w:szCs w:val="16"/>
+          <w:lang w:eastAsia="pt-BR"/>
+          <w14:ligatures w14:val="none"/>
+        </w:rPr>
+        <w:t>br</w:t>
+      </w:r>
+      <w:proofErr w:type="spellEnd"/>
+      <w:r>
+        <w:rPr>
+          <w:rFonts w:ascii="Consolas" w:eastAsia="Times New Roman" w:hAnsi="Consolas" w:cs="Times New Roman"/>
+          <w:b/>
+          <w:bCs/>
+          <w:color w:val="CE9178"/>
+          <w:kern w:val="0"/>
+          <w:sz w:val="16"/>
+          <w:szCs w:val="16"/>
+          <w:lang w:eastAsia="pt-BR"/>
+          <w14:ligatures w14:val="none"/>
+        </w:rPr>
+        <w:t>/&gt;'</w:t>
+      </w:r>
+      <w:r>
+        <w:rPr>
+          <w:rFonts w:ascii="Consolas" w:eastAsia="Times New Roman" w:hAnsi="Consolas" w:cs="Times New Roman"/>
+          <w:b/>
+          <w:bCs/>
+          <w:color w:val="D4D4D4"/>
+          <w:kern w:val="0"/>
+          <w:sz w:val="16"/>
+          <w:szCs w:val="16"/>
+          <w:lang w:eastAsia="pt-BR"/>
+          <w14:ligatures w14:val="none"/>
+        </w:rPr>
+        <w:t>;</w:t>
+      </w:r>
+    </w:p>
+    <w:p>
+      <w:pPr>
+        <w:shd w:val="clear" w:color="auto" w:fill="1F1F1F"/>
+        <w:spacing w:after="0" w:line="240" w:lineRule="auto"/>
+        <w:rPr>
+          <w:rFonts w:ascii="Consolas" w:eastAsia="Times New Roman" w:hAnsi="Consolas" w:cs="Times New Roman"/>
+          <w:b/>
+          <w:bCs/>
+          <w:color w:val="CCCCCC"/>
+          <w:kern w:val="0"/>
+          <w:sz w:val="16"/>
+          <w:szCs w:val="16"/>
+          <w:lang w:eastAsia="pt-BR"/>
+          <w14:ligatures w14:val="none"/>
+        </w:rPr>
+      </w:pPr>
+      <w:r>
+        <w:rPr>
+          <w:rFonts w:ascii="Consolas" w:eastAsia="Times New Roman" w:hAnsi="Consolas" w:cs="Times New Roman"/>
+          <w:b/>
+          <w:bCs/>
+          <w:color w:val="9CDCFE"/>
+          <w:kern w:val="0"/>
+          <w:sz w:val="16"/>
+          <w:szCs w:val="16"/>
+          <w:lang w:eastAsia="pt-BR"/>
+          <w14:ligatures w14:val="none"/>
+        </w:rPr>
+        <w:t>$y</w:t>
+      </w:r>
+      <w:r>
+        <w:rPr>
+          <w:rFonts w:ascii="Consolas" w:eastAsia="Times New Roman" w:hAnsi="Consolas" w:cs="Times New Roman"/>
+          <w:b/>
+          <w:bCs/>
+          <w:color w:val="D4D4D4"/>
+          <w:kern w:val="0"/>
+          <w:sz w:val="16"/>
+          <w:szCs w:val="16"/>
+          <w:lang w:eastAsia="pt-BR"/>
+          <w14:ligatures w14:val="none"/>
+        </w:rPr>
+        <w:t>-&gt;</w:t>
+      </w:r>
+      <w:proofErr w:type="spellStart"/>
+      <w:proofErr w:type="gramStart"/>
+      <w:r>
+        <w:rPr>
+          <w:rFonts w:ascii="Consolas" w:eastAsia="Times New Roman" w:hAnsi="Consolas" w:cs="Times New Roman"/>
+          <w:b/>
+          <w:bCs/>
+          <w:color w:val="DCDCAA"/>
+          <w:kern w:val="0"/>
+          <w:sz w:val="16"/>
+          <w:szCs w:val="16"/>
+          <w:lang w:eastAsia="pt-BR"/>
+          <w14:ligatures w14:val="none"/>
+        </w:rPr>
+        <w:t>modificarNumFilhos</w:t>
+      </w:r>
+      <w:proofErr w:type="spellEnd"/>
+      <w:r>
+        <w:rPr>
+          <w:rFonts w:ascii="Consolas" w:eastAsia="Times New Roman" w:hAnsi="Consolas" w:cs="Times New Roman"/>
+          <w:b/>
+          <w:bCs/>
+          <w:color w:val="D4D4D4"/>
+          <w:kern w:val="0"/>
+          <w:sz w:val="16"/>
+          <w:szCs w:val="16"/>
+          <w:lang w:eastAsia="pt-BR"/>
+          <w14:ligatures w14:val="none"/>
+        </w:rPr>
+        <w:t>(</w:t>
+      </w:r>
+      <w:proofErr w:type="gramEnd"/>
+      <w:r>
+        <w:rPr>
+          <w:rFonts w:ascii="Consolas" w:eastAsia="Times New Roman" w:hAnsi="Consolas" w:cs="Times New Roman"/>
+          <w:b/>
+          <w:bCs/>
+          <w:color w:val="B5CEA8"/>
+          <w:kern w:val="0"/>
+          <w:sz w:val="16"/>
+          <w:szCs w:val="16"/>
+          <w:lang w:eastAsia="pt-BR"/>
+          <w14:ligatures w14:val="none"/>
+        </w:rPr>
+        <w:t>3</w:t>
+      </w:r>
+      <w:r>
+        <w:rPr>
+          <w:rFonts w:ascii="Consolas" w:eastAsia="Times New Roman" w:hAnsi="Consolas" w:cs="Times New Roman"/>
+          <w:b/>
+          <w:bCs/>
+          <w:color w:val="D4D4D4"/>
+          <w:kern w:val="0"/>
+          <w:sz w:val="16"/>
+          <w:szCs w:val="16"/>
+          <w:lang w:eastAsia="pt-BR"/>
+          <w14:ligatures w14:val="none"/>
+        </w:rPr>
+        <w:t xml:space="preserve">); </w:t>
+      </w:r>
+      <w:r>
+        <w:rPr>
+          <w:rFonts w:ascii="Consolas" w:eastAsia="Times New Roman" w:hAnsi="Consolas" w:cs="Times New Roman"/>
+          <w:b/>
+          <w:bCs/>
+          <w:color w:val="6A9955"/>
+          <w:kern w:val="0"/>
+          <w:sz w:val="16"/>
+          <w:szCs w:val="16"/>
+          <w:lang w:eastAsia="pt-BR"/>
+          <w14:ligatures w14:val="none"/>
+        </w:rPr>
+        <w:t xml:space="preserve">//modificando </w:t>
+      </w:r>
+      <w:proofErr w:type="spellStart"/>
+      <w:r>
+        <w:rPr>
+          <w:rFonts w:ascii="Consolas" w:eastAsia="Times New Roman" w:hAnsi="Consolas" w:cs="Times New Roman"/>
+          <w:b/>
+          <w:bCs/>
+          <w:color w:val="6A9955"/>
+          <w:kern w:val="0"/>
+          <w:sz w:val="16"/>
+          <w:szCs w:val="16"/>
+          <w:lang w:eastAsia="pt-BR"/>
+          <w14:ligatures w14:val="none"/>
+        </w:rPr>
+        <w:t>num</w:t>
+      </w:r>
+      <w:proofErr w:type="spellEnd"/>
+      <w:r>
+        <w:rPr>
+          <w:rFonts w:ascii="Consolas" w:eastAsia="Times New Roman" w:hAnsi="Consolas" w:cs="Times New Roman"/>
+          <w:b/>
+          <w:bCs/>
+          <w:color w:val="6A9955"/>
+          <w:kern w:val="0"/>
+          <w:sz w:val="16"/>
+          <w:szCs w:val="16"/>
+          <w:lang w:eastAsia="pt-BR"/>
+          <w14:ligatures w14:val="none"/>
+        </w:rPr>
+        <w:t xml:space="preserve"> de filhos</w:t>
+      </w:r>
+    </w:p>
+    <w:p>
+      <w:pPr>
+        <w:shd w:val="clear" w:color="auto" w:fill="1F1F1F"/>
+        <w:spacing w:after="0" w:line="240" w:lineRule="auto"/>
+        <w:rPr>
+          <w:rFonts w:ascii="Consolas" w:eastAsia="Times New Roman" w:hAnsi="Consolas" w:cs="Times New Roman"/>
+          <w:b/>
+          <w:bCs/>
+          <w:color w:val="CCCCCC"/>
+          <w:kern w:val="0"/>
+          <w:sz w:val="16"/>
+          <w:szCs w:val="16"/>
+          <w:lang w:eastAsia="pt-BR"/>
+          <w14:ligatures w14:val="none"/>
+        </w:rPr>
+      </w:pPr>
+      <w:proofErr w:type="spellStart"/>
+      <w:r>
+        <w:rPr>
+          <w:rFonts w:ascii="Consolas" w:eastAsia="Times New Roman" w:hAnsi="Consolas" w:cs="Times New Roman"/>
+          <w:b/>
+          <w:bCs/>
+          <w:color w:val="DCDCAA"/>
+          <w:kern w:val="0"/>
+          <w:sz w:val="16"/>
+          <w:szCs w:val="16"/>
+          <w:lang w:eastAsia="pt-BR"/>
+          <w14:ligatures w14:val="none"/>
+        </w:rPr>
+        <w:t>echo</w:t>
+      </w:r>
+      <w:proofErr w:type="spellEnd"/>
+      <w:r>
+        <w:rPr>
+          <w:rFonts w:ascii="Consolas" w:eastAsia="Times New Roman" w:hAnsi="Consolas" w:cs="Times New Roman"/>
+          <w:b/>
+          <w:bCs/>
+          <w:color w:val="D4D4D4"/>
+          <w:kern w:val="0"/>
+          <w:sz w:val="16"/>
+          <w:szCs w:val="16"/>
+          <w:lang w:eastAsia="pt-BR"/>
+          <w14:ligatures w14:val="none"/>
+        </w:rPr>
+        <w:t xml:space="preserve"> </w:t>
+      </w:r>
+      <w:r>
+        <w:rPr>
+          <w:rFonts w:ascii="Consolas" w:eastAsia="Times New Roman" w:hAnsi="Consolas" w:cs="Times New Roman"/>
+          <w:b/>
+          <w:bCs/>
+          <w:color w:val="9CDCFE"/>
+          <w:kern w:val="0"/>
+          <w:sz w:val="16"/>
+          <w:szCs w:val="16"/>
+          <w:lang w:eastAsia="pt-BR"/>
+          <w14:ligatures w14:val="none"/>
+        </w:rPr>
+        <w:t>$y</w:t>
+      </w:r>
+      <w:r>
+        <w:rPr>
+          <w:rFonts w:ascii="Consolas" w:eastAsia="Times New Roman" w:hAnsi="Consolas" w:cs="Times New Roman"/>
+          <w:b/>
+          <w:bCs/>
+          <w:color w:val="D4D4D4"/>
+          <w:kern w:val="0"/>
+          <w:sz w:val="16"/>
+          <w:szCs w:val="16"/>
+          <w:lang w:eastAsia="pt-BR"/>
+          <w14:ligatures w14:val="none"/>
+        </w:rPr>
+        <w:t>-&gt;</w:t>
+      </w:r>
+      <w:proofErr w:type="spellStart"/>
+      <w:proofErr w:type="gramStart"/>
+      <w:r>
+        <w:rPr>
+          <w:rFonts w:ascii="Consolas" w:eastAsia="Times New Roman" w:hAnsi="Consolas" w:cs="Times New Roman"/>
+          <w:b/>
+          <w:bCs/>
+          <w:color w:val="DCDCAA"/>
+          <w:kern w:val="0"/>
+          <w:sz w:val="16"/>
+          <w:szCs w:val="16"/>
+          <w:lang w:eastAsia="pt-BR"/>
+          <w14:ligatures w14:val="none"/>
+        </w:rPr>
+        <w:t>resumirCadFunc</w:t>
+      </w:r>
+      <w:proofErr w:type="spellEnd"/>
+      <w:r>
+        <w:rPr>
+          <w:rFonts w:ascii="Consolas" w:eastAsia="Times New Roman" w:hAnsi="Consolas" w:cs="Times New Roman"/>
+          <w:b/>
+          <w:bCs/>
+          <w:color w:val="D4D4D4"/>
+          <w:kern w:val="0"/>
+          <w:sz w:val="16"/>
+          <w:szCs w:val="16"/>
+          <w:lang w:eastAsia="pt-BR"/>
+          <w14:ligatures w14:val="none"/>
+        </w:rPr>
+        <w:t>(</w:t>
+      </w:r>
+      <w:proofErr w:type="gramEnd"/>
+      <w:r>
+        <w:rPr>
+          <w:rFonts w:ascii="Consolas" w:eastAsia="Times New Roman" w:hAnsi="Consolas" w:cs="Times New Roman"/>
+          <w:b/>
+          <w:bCs/>
+          <w:color w:val="D4D4D4"/>
+          <w:kern w:val="0"/>
+          <w:sz w:val="16"/>
+          <w:szCs w:val="16"/>
+          <w:lang w:eastAsia="pt-BR"/>
+          <w14:ligatures w14:val="none"/>
+        </w:rPr>
+        <w:t xml:space="preserve">); </w:t>
+      </w:r>
+      <w:r>
+        <w:rPr>
+          <w:rFonts w:ascii="Consolas" w:eastAsia="Times New Roman" w:hAnsi="Consolas" w:cs="Times New Roman"/>
+          <w:b/>
+          <w:bCs/>
+          <w:color w:val="6A9955"/>
+          <w:kern w:val="0"/>
+          <w:sz w:val="16"/>
+          <w:szCs w:val="16"/>
+          <w:lang w:eastAsia="pt-BR"/>
+          <w14:ligatures w14:val="none"/>
+        </w:rPr>
+        <w:t xml:space="preserve">//exibindo  cadastro novamente (com informação de </w:t>
+      </w:r>
+      <w:proofErr w:type="spellStart"/>
+      <w:r>
+        <w:rPr>
+          <w:rFonts w:ascii="Consolas" w:eastAsia="Times New Roman" w:hAnsi="Consolas" w:cs="Times New Roman"/>
+          <w:b/>
+          <w:bCs/>
+          <w:color w:val="6A9955"/>
+          <w:kern w:val="0"/>
+          <w:sz w:val="16"/>
+          <w:szCs w:val="16"/>
+          <w:lang w:eastAsia="pt-BR"/>
+          <w14:ligatures w14:val="none"/>
+        </w:rPr>
+        <w:t>numFilhos</w:t>
+      </w:r>
+      <w:proofErr w:type="spellEnd"/>
+      <w:r>
+        <w:rPr>
+          <w:rFonts w:ascii="Consolas" w:eastAsia="Times New Roman" w:hAnsi="Consolas" w:cs="Times New Roman"/>
+          <w:b/>
+          <w:bCs/>
+          <w:color w:val="6A9955"/>
+          <w:kern w:val="0"/>
+          <w:sz w:val="16"/>
+          <w:szCs w:val="16"/>
+          <w:lang w:eastAsia="pt-BR"/>
+          <w14:ligatures w14:val="none"/>
+        </w:rPr>
+        <w:t xml:space="preserve"> atualizada)</w:t>
+      </w:r>
+    </w:p>
+    <w:p>
+      <w:pPr>
+        <w:shd w:val="clear" w:color="auto" w:fill="1F1F1F"/>
+        <w:spacing w:after="0" w:line="240" w:lineRule="auto"/>
+        <w:rPr>
+          <w:rFonts w:ascii="Consolas" w:eastAsia="Times New Roman" w:hAnsi="Consolas" w:cs="Times New Roman"/>
+          <w:b/>
+          <w:bCs/>
+          <w:color w:val="CCCCCC"/>
+          <w:kern w:val="0"/>
+          <w:sz w:val="16"/>
+          <w:szCs w:val="16"/>
+          <w:lang w:eastAsia="pt-BR"/>
+          <w14:ligatures w14:val="none"/>
+        </w:rPr>
+      </w:pPr>
+      <w:r>
+        <w:rPr>
+          <w:rFonts w:ascii="Consolas" w:eastAsia="Times New Roman" w:hAnsi="Consolas" w:cs="Times New Roman"/>
+          <w:b/>
+          <w:bCs/>
+          <w:color w:val="569CD6"/>
+          <w:kern w:val="0"/>
+          <w:sz w:val="16"/>
+          <w:szCs w:val="16"/>
+          <w:lang w:eastAsia="pt-BR"/>
+          <w14:ligatures w14:val="none"/>
+        </w:rPr>
+        <w:t>?&gt;</w:t>
+      </w:r>
+    </w:p>
+    <w:p>
+      <w:pPr>
+        <w:tabs>
+          <w:tab w:val="left" w:pos="3016"/>
+        </w:tabs>
+        <w:jc w:val="both"/>
+        <w:rPr>
+          <w:rFonts w:ascii="Arial" w:hAnsi="Arial" w:cs="Arial"/>
+          <w:sz w:val="24"/>
+          <w:szCs w:val="24"/>
+        </w:rPr>
+      </w:pPr>
+    </w:p>
+    <w:p>
+      <w:pPr>
+        <w:shd w:val="clear" w:color="auto" w:fill="1F1F1F"/>
+        <w:spacing w:after="0" w:line="240" w:lineRule="auto"/>
+        <w:rPr>
+          <w:rFonts w:ascii="Consolas" w:eastAsia="Times New Roman" w:hAnsi="Consolas" w:cs="Times New Roman"/>
+          <w:b/>
+          <w:bCs/>
+          <w:color w:val="CCCCCC"/>
+          <w:kern w:val="0"/>
+          <w:sz w:val="16"/>
+          <w:szCs w:val="16"/>
+          <w:lang w:eastAsia="pt-BR"/>
+          <w14:ligatures w14:val="none"/>
+        </w:rPr>
+      </w:pPr>
+      <w:r>
+        <w:rPr>
+          <w:rFonts w:ascii="Consolas" w:eastAsia="Times New Roman" w:hAnsi="Consolas" w:cs="Times New Roman"/>
+          <w:b/>
+          <w:bCs/>
+          <w:color w:val="6A9955"/>
+          <w:kern w:val="0"/>
+          <w:sz w:val="16"/>
+          <w:szCs w:val="16"/>
+          <w:lang w:eastAsia="pt-BR"/>
+          <w14:ligatures w14:val="none"/>
+        </w:rPr>
+        <w:t>//nova instância de objeto / novo funcionário</w:t>
+      </w:r>
+    </w:p>
+    <w:p>
+      <w:pPr>
+        <w:shd w:val="clear" w:color="auto" w:fill="1F1F1F"/>
+        <w:spacing w:after="0" w:line="240" w:lineRule="auto"/>
+        <w:rPr>
+          <w:rFonts w:ascii="Consolas" w:eastAsia="Times New Roman" w:hAnsi="Consolas" w:cs="Times New Roman"/>
+          <w:b/>
+          <w:bCs/>
+          <w:color w:val="CCCCCC"/>
+          <w:kern w:val="0"/>
+          <w:sz w:val="16"/>
+          <w:szCs w:val="16"/>
+          <w:lang w:eastAsia="pt-BR"/>
+          <w14:ligatures w14:val="none"/>
+        </w:rPr>
+      </w:pPr>
+      <w:r>
+        <w:rPr>
+          <w:rFonts w:ascii="Consolas" w:eastAsia="Times New Roman" w:hAnsi="Consolas" w:cs="Times New Roman"/>
+          <w:b/>
+          <w:bCs/>
+          <w:color w:val="9CDCFE"/>
+          <w:kern w:val="0"/>
+          <w:sz w:val="16"/>
+          <w:szCs w:val="16"/>
+          <w:lang w:eastAsia="pt-BR"/>
+          <w14:ligatures w14:val="none"/>
+        </w:rPr>
+        <w:t>$x</w:t>
+      </w:r>
+      <w:r>
+        <w:rPr>
+          <w:rFonts w:ascii="Consolas" w:eastAsia="Times New Roman" w:hAnsi="Consolas" w:cs="Times New Roman"/>
+          <w:b/>
+          <w:bCs/>
+          <w:color w:val="D4D4D4"/>
+          <w:kern w:val="0"/>
+          <w:sz w:val="16"/>
+          <w:szCs w:val="16"/>
+          <w:lang w:eastAsia="pt-BR"/>
+          <w14:ligatures w14:val="none"/>
+        </w:rPr>
+        <w:t xml:space="preserve"> = </w:t>
+      </w:r>
+      <w:r>
+        <w:rPr>
+          <w:rFonts w:ascii="Consolas" w:eastAsia="Times New Roman" w:hAnsi="Consolas" w:cs="Times New Roman"/>
+          <w:b/>
+          <w:bCs/>
+          <w:color w:val="569CD6"/>
+          <w:kern w:val="0"/>
+          <w:sz w:val="16"/>
+          <w:szCs w:val="16"/>
+          <w:lang w:eastAsia="pt-BR"/>
+          <w14:ligatures w14:val="none"/>
+        </w:rPr>
+        <w:t>new</w:t>
+      </w:r>
+      <w:r>
+        <w:rPr>
+          <w:rFonts w:ascii="Consolas" w:eastAsia="Times New Roman" w:hAnsi="Consolas" w:cs="Times New Roman"/>
+          <w:b/>
+          <w:bCs/>
+          <w:color w:val="D4D4D4"/>
+          <w:kern w:val="0"/>
+          <w:sz w:val="16"/>
+          <w:szCs w:val="16"/>
+          <w:lang w:eastAsia="pt-BR"/>
+          <w14:ligatures w14:val="none"/>
+        </w:rPr>
+        <w:t xml:space="preserve"> </w:t>
+      </w:r>
+      <w:proofErr w:type="spellStart"/>
+      <w:proofErr w:type="gramStart"/>
+      <w:r>
+        <w:rPr>
+          <w:rFonts w:ascii="Consolas" w:eastAsia="Times New Roman" w:hAnsi="Consolas" w:cs="Times New Roman"/>
+          <w:b/>
+          <w:bCs/>
+          <w:color w:val="4EC9B0"/>
+          <w:kern w:val="0"/>
+          <w:sz w:val="16"/>
+          <w:szCs w:val="16"/>
+          <w:lang w:eastAsia="pt-BR"/>
+          <w14:ligatures w14:val="none"/>
+        </w:rPr>
+        <w:t>Funcionario</w:t>
+      </w:r>
+      <w:proofErr w:type="spellEnd"/>
+      <w:r>
+        <w:rPr>
+          <w:rFonts w:ascii="Consolas" w:eastAsia="Times New Roman" w:hAnsi="Consolas" w:cs="Times New Roman"/>
+          <w:b/>
+          <w:bCs/>
+          <w:color w:val="D4D4D4"/>
+          <w:kern w:val="0"/>
+          <w:sz w:val="16"/>
+          <w:szCs w:val="16"/>
+          <w:lang w:eastAsia="pt-BR"/>
+          <w14:ligatures w14:val="none"/>
+        </w:rPr>
+        <w:t>(</w:t>
+      </w:r>
+      <w:proofErr w:type="gramEnd"/>
+      <w:r>
+        <w:rPr>
+          <w:rFonts w:ascii="Consolas" w:eastAsia="Times New Roman" w:hAnsi="Consolas" w:cs="Times New Roman"/>
+          <w:b/>
+          <w:bCs/>
+          <w:color w:val="D4D4D4"/>
+          <w:kern w:val="0"/>
+          <w:sz w:val="16"/>
+          <w:szCs w:val="16"/>
+          <w:lang w:eastAsia="pt-BR"/>
+          <w14:ligatures w14:val="none"/>
+        </w:rPr>
+        <w:t>);</w:t>
+      </w:r>
+    </w:p>
+    <w:p>
+      <w:pPr>
+        <w:shd w:val="clear" w:color="auto" w:fill="1F1F1F"/>
+        <w:spacing w:after="0" w:line="240" w:lineRule="auto"/>
+        <w:rPr>
+          <w:rFonts w:ascii="Consolas" w:eastAsia="Times New Roman" w:hAnsi="Consolas" w:cs="Times New Roman"/>
+          <w:b/>
+          <w:bCs/>
+          <w:color w:val="CCCCCC"/>
+          <w:kern w:val="0"/>
+          <w:sz w:val="16"/>
+          <w:szCs w:val="16"/>
+          <w:lang w:eastAsia="pt-BR"/>
+          <w14:ligatures w14:val="none"/>
+        </w:rPr>
+      </w:pPr>
+      <w:proofErr w:type="spellStart"/>
+      <w:r>
+        <w:rPr>
+          <w:rFonts w:ascii="Consolas" w:eastAsia="Times New Roman" w:hAnsi="Consolas" w:cs="Times New Roman"/>
+          <w:b/>
+          <w:bCs/>
+          <w:color w:val="DCDCAA"/>
+          <w:kern w:val="0"/>
+          <w:sz w:val="16"/>
+          <w:szCs w:val="16"/>
+          <w:lang w:eastAsia="pt-BR"/>
+          <w14:ligatures w14:val="none"/>
+        </w:rPr>
+        <w:t>echo</w:t>
+      </w:r>
+      <w:proofErr w:type="spellEnd"/>
+      <w:r>
+        <w:rPr>
+          <w:rFonts w:ascii="Consolas" w:eastAsia="Times New Roman" w:hAnsi="Consolas" w:cs="Times New Roman"/>
+          <w:b/>
+          <w:bCs/>
+          <w:color w:val="D4D4D4"/>
+          <w:kern w:val="0"/>
+          <w:sz w:val="16"/>
+          <w:szCs w:val="16"/>
+          <w:lang w:eastAsia="pt-BR"/>
+          <w14:ligatures w14:val="none"/>
+        </w:rPr>
+        <w:t xml:space="preserve"> </w:t>
+      </w:r>
+      <w:r>
+        <w:rPr>
+          <w:rFonts w:ascii="Consolas" w:eastAsia="Times New Roman" w:hAnsi="Consolas" w:cs="Times New Roman"/>
+          <w:b/>
+          <w:bCs/>
+          <w:color w:val="9CDCFE"/>
+          <w:kern w:val="0"/>
+          <w:sz w:val="16"/>
+          <w:szCs w:val="16"/>
+          <w:lang w:eastAsia="pt-BR"/>
+          <w14:ligatures w14:val="none"/>
+        </w:rPr>
+        <w:t>$x</w:t>
+      </w:r>
+      <w:r>
+        <w:rPr>
+          <w:rFonts w:ascii="Consolas" w:eastAsia="Times New Roman" w:hAnsi="Consolas" w:cs="Times New Roman"/>
+          <w:b/>
+          <w:bCs/>
+          <w:color w:val="D4D4D4"/>
+          <w:kern w:val="0"/>
+          <w:sz w:val="16"/>
+          <w:szCs w:val="16"/>
+          <w:lang w:eastAsia="pt-BR"/>
+          <w14:ligatures w14:val="none"/>
+        </w:rPr>
+        <w:t>-&gt;</w:t>
+      </w:r>
+      <w:proofErr w:type="spellStart"/>
+      <w:proofErr w:type="gramStart"/>
+      <w:r>
+        <w:rPr>
+          <w:rFonts w:ascii="Consolas" w:eastAsia="Times New Roman" w:hAnsi="Consolas" w:cs="Times New Roman"/>
+          <w:b/>
+          <w:bCs/>
+          <w:color w:val="DCDCAA"/>
+          <w:kern w:val="0"/>
+          <w:sz w:val="16"/>
+          <w:szCs w:val="16"/>
+          <w:lang w:eastAsia="pt-BR"/>
+          <w14:ligatures w14:val="none"/>
+        </w:rPr>
+        <w:t>resumirCadFunc</w:t>
+      </w:r>
+      <w:proofErr w:type="spellEnd"/>
+      <w:r>
+        <w:rPr>
+          <w:rFonts w:ascii="Consolas" w:eastAsia="Times New Roman" w:hAnsi="Consolas" w:cs="Times New Roman"/>
+          <w:b/>
+          <w:bCs/>
+          <w:color w:val="D4D4D4"/>
+          <w:kern w:val="0"/>
+          <w:sz w:val="16"/>
+          <w:szCs w:val="16"/>
+          <w:lang w:eastAsia="pt-BR"/>
+          <w14:ligatures w14:val="none"/>
+        </w:rPr>
+        <w:t>(</w:t>
+      </w:r>
+      <w:proofErr w:type="gramEnd"/>
+      <w:r>
+        <w:rPr>
+          <w:rFonts w:ascii="Consolas" w:eastAsia="Times New Roman" w:hAnsi="Consolas" w:cs="Times New Roman"/>
+          <w:b/>
+          <w:bCs/>
+          <w:color w:val="D4D4D4"/>
+          <w:kern w:val="0"/>
+          <w:sz w:val="16"/>
+          <w:szCs w:val="16"/>
+          <w:lang w:eastAsia="pt-BR"/>
+          <w14:ligatures w14:val="none"/>
+        </w:rPr>
+        <w:t>);</w:t>
+      </w:r>
+    </w:p>
+    <w:p>
+      <w:pPr>
+        <w:shd w:val="clear" w:color="auto" w:fill="1F1F1F"/>
+        <w:spacing w:after="0" w:line="240" w:lineRule="auto"/>
+        <w:rPr>
+          <w:rFonts w:ascii="Consolas" w:eastAsia="Times New Roman" w:hAnsi="Consolas" w:cs="Times New Roman"/>
+          <w:b/>
+          <w:bCs/>
+          <w:color w:val="CCCCCC"/>
+          <w:kern w:val="0"/>
+          <w:sz w:val="16"/>
+          <w:szCs w:val="16"/>
+          <w:lang w:eastAsia="pt-BR"/>
+          <w14:ligatures w14:val="none"/>
+        </w:rPr>
+      </w:pPr>
+      <w:proofErr w:type="spellStart"/>
+      <w:r>
+        <w:rPr>
+          <w:rFonts w:ascii="Consolas" w:eastAsia="Times New Roman" w:hAnsi="Consolas" w:cs="Times New Roman"/>
+          <w:b/>
+          <w:bCs/>
+          <w:color w:val="DCDCAA"/>
+          <w:kern w:val="0"/>
+          <w:sz w:val="16"/>
+          <w:szCs w:val="16"/>
+          <w:lang w:eastAsia="pt-BR"/>
+          <w14:ligatures w14:val="none"/>
+        </w:rPr>
+        <w:t>echo</w:t>
+      </w:r>
+      <w:proofErr w:type="spellEnd"/>
+      <w:r>
+        <w:rPr>
+          <w:rFonts w:ascii="Consolas" w:eastAsia="Times New Roman" w:hAnsi="Consolas" w:cs="Times New Roman"/>
+          <w:b/>
+          <w:bCs/>
+          <w:color w:val="D4D4D4"/>
+          <w:kern w:val="0"/>
+          <w:sz w:val="16"/>
+          <w:szCs w:val="16"/>
+          <w:lang w:eastAsia="pt-BR"/>
+          <w14:ligatures w14:val="none"/>
+        </w:rPr>
+        <w:t xml:space="preserve"> </w:t>
+      </w:r>
+      <w:r>
+        <w:rPr>
+          <w:rFonts w:ascii="Consolas" w:eastAsia="Times New Roman" w:hAnsi="Consolas" w:cs="Times New Roman"/>
+          <w:b/>
+          <w:bCs/>
+          <w:color w:val="CE9178"/>
+          <w:kern w:val="0"/>
+          <w:sz w:val="16"/>
+          <w:szCs w:val="16"/>
+          <w:lang w:eastAsia="pt-BR"/>
+          <w14:ligatures w14:val="none"/>
+        </w:rPr>
+        <w:t>'&lt;</w:t>
+      </w:r>
+      <w:proofErr w:type="spellStart"/>
+      <w:r>
+        <w:rPr>
+          <w:rFonts w:ascii="Consolas" w:eastAsia="Times New Roman" w:hAnsi="Consolas" w:cs="Times New Roman"/>
+          <w:b/>
+          <w:bCs/>
+          <w:color w:val="CE9178"/>
+          <w:kern w:val="0"/>
+          <w:sz w:val="16"/>
+          <w:szCs w:val="16"/>
+          <w:lang w:eastAsia="pt-BR"/>
+          <w14:ligatures w14:val="none"/>
+        </w:rPr>
+        <w:t>br</w:t>
+      </w:r>
+      <w:proofErr w:type="spellEnd"/>
+      <w:r>
+        <w:rPr>
+          <w:rFonts w:ascii="Consolas" w:eastAsia="Times New Roman" w:hAnsi="Consolas" w:cs="Times New Roman"/>
+          <w:b/>
+          <w:bCs/>
+          <w:color w:val="CE9178"/>
+          <w:kern w:val="0"/>
+          <w:sz w:val="16"/>
+          <w:szCs w:val="16"/>
+          <w:lang w:eastAsia="pt-BR"/>
+          <w14:ligatures w14:val="none"/>
+        </w:rPr>
+        <w:t>/&gt;'</w:t>
+      </w:r>
+      <w:r>
+        <w:rPr>
+          <w:rFonts w:ascii="Consolas" w:eastAsia="Times New Roman" w:hAnsi="Consolas" w:cs="Times New Roman"/>
+          <w:b/>
+          <w:bCs/>
+          <w:color w:val="D4D4D4"/>
+          <w:kern w:val="0"/>
+          <w:sz w:val="16"/>
+          <w:szCs w:val="16"/>
+          <w:lang w:eastAsia="pt-BR"/>
+          <w14:ligatures w14:val="none"/>
+        </w:rPr>
+        <w:t>;</w:t>
+      </w:r>
+    </w:p>
+    <w:p>
+      <w:pPr>
+        <w:shd w:val="clear" w:color="auto" w:fill="1F1F1F"/>
+        <w:spacing w:after="0" w:line="240" w:lineRule="auto"/>
+        <w:rPr>
+          <w:rFonts w:ascii="Consolas" w:eastAsia="Times New Roman" w:hAnsi="Consolas" w:cs="Times New Roman"/>
+          <w:b/>
+          <w:bCs/>
+          <w:color w:val="CCCCCC"/>
+          <w:kern w:val="0"/>
+          <w:sz w:val="16"/>
+          <w:szCs w:val="16"/>
+          <w:lang w:eastAsia="pt-BR"/>
+          <w14:ligatures w14:val="none"/>
+        </w:rPr>
+      </w:pPr>
+      <w:proofErr w:type="spellStart"/>
+      <w:r>
+        <w:rPr>
+          <w:rFonts w:ascii="Consolas" w:eastAsia="Times New Roman" w:hAnsi="Consolas" w:cs="Times New Roman"/>
+          <w:b/>
+          <w:bCs/>
+          <w:color w:val="DCDCAA"/>
+          <w:kern w:val="0"/>
+          <w:sz w:val="16"/>
+          <w:szCs w:val="16"/>
+          <w:lang w:eastAsia="pt-BR"/>
+          <w14:ligatures w14:val="none"/>
+        </w:rPr>
+        <w:t>echo</w:t>
+      </w:r>
+      <w:proofErr w:type="spellEnd"/>
+      <w:r>
+        <w:rPr>
+          <w:rFonts w:ascii="Consolas" w:eastAsia="Times New Roman" w:hAnsi="Consolas" w:cs="Times New Roman"/>
+          <w:b/>
+          <w:bCs/>
+          <w:color w:val="D4D4D4"/>
+          <w:kern w:val="0"/>
+          <w:sz w:val="16"/>
+          <w:szCs w:val="16"/>
+          <w:lang w:eastAsia="pt-BR"/>
+          <w14:ligatures w14:val="none"/>
+        </w:rPr>
+        <w:t xml:space="preserve"> </w:t>
+      </w:r>
+      <w:r>
+        <w:rPr>
+          <w:rFonts w:ascii="Consolas" w:eastAsia="Times New Roman" w:hAnsi="Consolas" w:cs="Times New Roman"/>
+          <w:b/>
+          <w:bCs/>
+          <w:color w:val="9CDCFE"/>
+          <w:kern w:val="0"/>
+          <w:sz w:val="16"/>
+          <w:szCs w:val="16"/>
+          <w:lang w:eastAsia="pt-BR"/>
+          <w14:ligatures w14:val="none"/>
+        </w:rPr>
+        <w:t>$x</w:t>
+      </w:r>
+      <w:r>
+        <w:rPr>
+          <w:rFonts w:ascii="Consolas" w:eastAsia="Times New Roman" w:hAnsi="Consolas" w:cs="Times New Roman"/>
+          <w:b/>
+          <w:bCs/>
+          <w:color w:val="D4D4D4"/>
+          <w:kern w:val="0"/>
+          <w:sz w:val="16"/>
+          <w:szCs w:val="16"/>
+          <w:lang w:eastAsia="pt-BR"/>
+          <w14:ligatures w14:val="none"/>
+        </w:rPr>
+        <w:t>-&gt;</w:t>
+      </w:r>
+      <w:proofErr w:type="spellStart"/>
+      <w:proofErr w:type="gramStart"/>
+      <w:r>
+        <w:rPr>
+          <w:rFonts w:ascii="Consolas" w:eastAsia="Times New Roman" w:hAnsi="Consolas" w:cs="Times New Roman"/>
+          <w:b/>
+          <w:bCs/>
+          <w:color w:val="DCDCAA"/>
+          <w:kern w:val="0"/>
+          <w:sz w:val="16"/>
+          <w:szCs w:val="16"/>
+          <w:lang w:eastAsia="pt-BR"/>
+          <w14:ligatures w14:val="none"/>
+        </w:rPr>
+        <w:t>modificarNumFilhos</w:t>
+      </w:r>
+      <w:proofErr w:type="spellEnd"/>
+      <w:r>
+        <w:rPr>
+          <w:rFonts w:ascii="Consolas" w:eastAsia="Times New Roman" w:hAnsi="Consolas" w:cs="Times New Roman"/>
+          <w:b/>
+          <w:bCs/>
+          <w:color w:val="D4D4D4"/>
+          <w:kern w:val="0"/>
+          <w:sz w:val="16"/>
+          <w:szCs w:val="16"/>
+          <w:lang w:eastAsia="pt-BR"/>
+          <w14:ligatures w14:val="none"/>
+        </w:rPr>
+        <w:t>(</w:t>
+      </w:r>
+      <w:proofErr w:type="gramEnd"/>
+      <w:r>
+        <w:rPr>
+          <w:rFonts w:ascii="Consolas" w:eastAsia="Times New Roman" w:hAnsi="Consolas" w:cs="Times New Roman"/>
+          <w:b/>
+          <w:bCs/>
+          <w:color w:val="B5CEA8"/>
+          <w:kern w:val="0"/>
+          <w:sz w:val="16"/>
+          <w:szCs w:val="16"/>
+          <w:lang w:eastAsia="pt-BR"/>
+          <w14:ligatures w14:val="none"/>
+        </w:rPr>
+        <w:t>1</w:t>
+      </w:r>
+      <w:r>
+        <w:rPr>
+          <w:rFonts w:ascii="Consolas" w:eastAsia="Times New Roman" w:hAnsi="Consolas" w:cs="Times New Roman"/>
+          <w:b/>
+          <w:bCs/>
+          <w:color w:val="D4D4D4"/>
+          <w:kern w:val="0"/>
+          <w:sz w:val="16"/>
+          <w:szCs w:val="16"/>
+          <w:lang w:eastAsia="pt-BR"/>
+          <w14:ligatures w14:val="none"/>
+        </w:rPr>
+        <w:t>);</w:t>
+      </w:r>
+    </w:p>
+    <w:p>
+      <w:pPr>
+        <w:shd w:val="clear" w:color="auto" w:fill="1F1F1F"/>
+        <w:spacing w:after="0" w:line="240" w:lineRule="auto"/>
+        <w:rPr>
+          <w:rFonts w:ascii="Consolas" w:eastAsia="Times New Roman" w:hAnsi="Consolas" w:cs="Times New Roman"/>
+          <w:b/>
+          <w:bCs/>
+          <w:color w:val="CCCCCC"/>
+          <w:kern w:val="0"/>
+          <w:sz w:val="16"/>
+          <w:szCs w:val="16"/>
+          <w:lang w:eastAsia="pt-BR"/>
+          <w14:ligatures w14:val="none"/>
+        </w:rPr>
+      </w:pPr>
+      <w:proofErr w:type="spellStart"/>
+      <w:r>
+        <w:rPr>
+          <w:rFonts w:ascii="Consolas" w:eastAsia="Times New Roman" w:hAnsi="Consolas" w:cs="Times New Roman"/>
+          <w:b/>
+          <w:bCs/>
+          <w:color w:val="DCDCAA"/>
+          <w:kern w:val="0"/>
+          <w:sz w:val="16"/>
+          <w:szCs w:val="16"/>
+          <w:lang w:eastAsia="pt-BR"/>
+          <w14:ligatures w14:val="none"/>
+        </w:rPr>
+        <w:t>echo</w:t>
+      </w:r>
+      <w:proofErr w:type="spellEnd"/>
+      <w:r>
+        <w:rPr>
+          <w:rFonts w:ascii="Consolas" w:eastAsia="Times New Roman" w:hAnsi="Consolas" w:cs="Times New Roman"/>
+          <w:b/>
+          <w:bCs/>
+          <w:color w:val="D4D4D4"/>
+          <w:kern w:val="0"/>
+          <w:sz w:val="16"/>
+          <w:szCs w:val="16"/>
+          <w:lang w:eastAsia="pt-BR"/>
+          <w14:ligatures w14:val="none"/>
+        </w:rPr>
+        <w:t xml:space="preserve"> </w:t>
+      </w:r>
+      <w:r>
+        <w:rPr>
+          <w:rFonts w:ascii="Consolas" w:eastAsia="Times New Roman" w:hAnsi="Consolas" w:cs="Times New Roman"/>
+          <w:b/>
+          <w:bCs/>
+          <w:color w:val="9CDCFE"/>
+          <w:kern w:val="0"/>
+          <w:sz w:val="16"/>
+          <w:szCs w:val="16"/>
+          <w:lang w:eastAsia="pt-BR"/>
+          <w14:ligatures w14:val="none"/>
+        </w:rPr>
+        <w:t>$x</w:t>
+      </w:r>
+      <w:r>
+        <w:rPr>
+          <w:rFonts w:ascii="Consolas" w:eastAsia="Times New Roman" w:hAnsi="Consolas" w:cs="Times New Roman"/>
+          <w:b/>
+          <w:bCs/>
+          <w:color w:val="D4D4D4"/>
+          <w:kern w:val="0"/>
+          <w:sz w:val="16"/>
+          <w:szCs w:val="16"/>
+          <w:lang w:eastAsia="pt-BR"/>
+          <w14:ligatures w14:val="none"/>
+        </w:rPr>
+        <w:t>-&gt;</w:t>
+      </w:r>
+      <w:proofErr w:type="spellStart"/>
+      <w:proofErr w:type="gramStart"/>
+      <w:r>
+        <w:rPr>
+          <w:rFonts w:ascii="Consolas" w:eastAsia="Times New Roman" w:hAnsi="Consolas" w:cs="Times New Roman"/>
+          <w:b/>
+          <w:bCs/>
+          <w:color w:val="DCDCAA"/>
+          <w:kern w:val="0"/>
+          <w:sz w:val="16"/>
+          <w:szCs w:val="16"/>
+          <w:lang w:eastAsia="pt-BR"/>
+          <w14:ligatures w14:val="none"/>
+        </w:rPr>
+        <w:t>resumirCadFunc</w:t>
+      </w:r>
+      <w:proofErr w:type="spellEnd"/>
+      <w:r>
+        <w:rPr>
+          <w:rFonts w:ascii="Consolas" w:eastAsia="Times New Roman" w:hAnsi="Consolas" w:cs="Times New Roman"/>
+          <w:b/>
+          <w:bCs/>
+          <w:color w:val="D4D4D4"/>
+          <w:kern w:val="0"/>
+          <w:sz w:val="16"/>
+          <w:szCs w:val="16"/>
+          <w:lang w:eastAsia="pt-BR"/>
+          <w14:ligatures w14:val="none"/>
+        </w:rPr>
+        <w:t>(</w:t>
+      </w:r>
+      <w:proofErr w:type="gramEnd"/>
+      <w:r>
+        <w:rPr>
+          <w:rFonts w:ascii="Consolas" w:eastAsia="Times New Roman" w:hAnsi="Consolas" w:cs="Times New Roman"/>
+          <w:b/>
+          <w:bCs/>
+          <w:color w:val="D4D4D4"/>
+          <w:kern w:val="0"/>
+          <w:sz w:val="16"/>
+          <w:szCs w:val="16"/>
+          <w:lang w:eastAsia="pt-BR"/>
+          <w14:ligatures w14:val="none"/>
+        </w:rPr>
+        <w:t>);</w:t>
+      </w:r>
+    </w:p>
+    <w:p>
+      <w:pPr>
+        <w:tabs>
+          <w:tab w:val="left" w:pos="3016"/>
+        </w:tabs>
+        <w:jc w:val="both"/>
+        <w:rPr>
+          <w:rFonts w:ascii="Arial" w:hAnsi="Arial" w:cs="Arial"/>
+          <w:sz w:val="24"/>
+          <w:szCs w:val="24"/>
+        </w:rPr>
+      </w:pPr>
+    </w:p>
+    <w:p>
+      <w:pPr>
+        <w:tabs>
+          <w:tab w:val="left" w:pos="3016"/>
+        </w:tabs>
+        <w:jc w:val="both"/>
+        <w:rPr>
+          <w:rFonts w:ascii="Arial" w:hAnsi="Arial" w:cs="Arial"/>
+          <w:sz w:val="24"/>
+          <w:szCs w:val="24"/>
+        </w:rPr>
+      </w:pPr>
+      <w:r>
+        <w:rPr>
+          <w:rFonts w:ascii="Arial" w:hAnsi="Arial" w:cs="Arial"/>
+          <w:sz w:val="24"/>
+          <w:szCs w:val="24"/>
+        </w:rPr>
+        <w:t>dados distintos dentro da aplicação que podem ser evoluídos de forma isolada.</w:t>
+      </w:r>
+    </w:p>
+    <w:p>
+      <w:pPr>
+        <w:tabs>
+          <w:tab w:val="left" w:pos="3016"/>
+        </w:tabs>
+        <w:jc w:val="both"/>
+        <w:rPr>
+          <w:rFonts w:ascii="Arial" w:hAnsi="Arial" w:cs="Arial"/>
+          <w:sz w:val="24"/>
+          <w:szCs w:val="24"/>
+        </w:rPr>
+      </w:pPr>
+      <w:r>
+        <w:rPr>
+          <w:rFonts w:ascii="Arial" w:hAnsi="Arial" w:cs="Arial"/>
+          <w:sz w:val="24"/>
+          <w:szCs w:val="24"/>
+        </w:rPr>
         <w:t>Encapsulamento</w:t>
       </w:r>
     </w:p>

</xml_diff>

<commit_message>
get e set 1
</commit_message>
<xml_diff>
--- a/doc/php7-OO.docx
+++ b/doc/php7-OO.docx
@@ -249,23 +249,7 @@
           <w:sz w:val="24"/>
           <w:szCs w:val="24"/>
         </w:rPr>
-        <w:t xml:space="preserve">Repetição - </w:t>
-      </w:r>
-      <w:r>
-        <w:rPr>
-          <w:rFonts w:ascii="Arial" w:hAnsi="Arial" w:cs="Arial"/>
-          <w:sz w:val="24"/>
-          <w:szCs w:val="24"/>
-        </w:rPr>
-        <w:t xml:space="preserve">aplicação de comandos como </w:t>
-      </w:r>
-      <w:r>
-        <w:rPr>
-          <w:rFonts w:ascii="Arial" w:hAnsi="Arial" w:cs="Arial"/>
-          <w:sz w:val="24"/>
-          <w:szCs w:val="24"/>
-        </w:rPr>
-        <w:t xml:space="preserve">for, </w:t>
+        <w:t xml:space="preserve">Repetição - aplicação de comandos como for, </w:t>
       </w:r>
       <w:proofErr w:type="spellStart"/>
       <w:r>
@@ -387,15 +371,7 @@
           <w:sz w:val="24"/>
           <w:szCs w:val="24"/>
         </w:rPr>
-        <w:t>Princípios</w:t>
-      </w:r>
-      <w:r>
-        <w:rPr>
-          <w:rFonts w:ascii="Arial" w:hAnsi="Arial" w:cs="Arial"/>
-          <w:sz w:val="24"/>
-          <w:szCs w:val="24"/>
-        </w:rPr>
-        <w:t xml:space="preserve"> são atendidos pelo PHP.</w:t>
+        <w:t>Princípios são atendidos pelo PHP.</w:t>
       </w:r>
     </w:p>
     <w:p>
@@ -4976,8 +4952,618 @@
           <w:sz w:val="24"/>
           <w:szCs w:val="24"/>
         </w:rPr>
-        <w:t>dados distintos dentro da aplicação que podem ser evoluídos de forma isolada.</w:t>
-      </w:r>
+        <w:t>dados distintos dentro da aplicação que podem ser evoluídos de forma isolada</w:t>
+      </w:r>
+      <w:r>
+        <w:rPr>
+          <w:rFonts w:ascii="Arial" w:hAnsi="Arial" w:cs="Arial"/>
+          <w:sz w:val="24"/>
+          <w:szCs w:val="24"/>
+        </w:rPr>
+        <w:t>.</w:t>
+      </w:r>
+    </w:p>
+    <w:p>
+      <w:pPr>
+        <w:tabs>
+          <w:tab w:val="left" w:pos="3016"/>
+        </w:tabs>
+        <w:jc w:val="both"/>
+        <w:rPr>
+          <w:rFonts w:ascii="Arial" w:hAnsi="Arial" w:cs="Arial"/>
+          <w:sz w:val="24"/>
+          <w:szCs w:val="24"/>
+        </w:rPr>
+      </w:pPr>
+    </w:p>
+    <w:p>
+      <w:pPr>
+        <w:tabs>
+          <w:tab w:val="left" w:pos="3016"/>
+        </w:tabs>
+        <w:jc w:val="both"/>
+        <w:rPr>
+          <w:rFonts w:ascii="Arial" w:hAnsi="Arial" w:cs="Arial"/>
+          <w:sz w:val="24"/>
+          <w:szCs w:val="24"/>
+        </w:rPr>
+      </w:pPr>
+      <w:r>
+        <w:rPr>
+          <w:rFonts w:ascii="Arial" w:hAnsi="Arial" w:cs="Arial"/>
+          <w:b/>
+          <w:bCs/>
+          <w:sz w:val="24"/>
+          <w:szCs w:val="24"/>
+        </w:rPr>
+        <w:t xml:space="preserve">É ideal que as classes sejam genéricas, não tenham atributos engessados (atributos </w:t>
+      </w:r>
+      <w:r>
+        <w:rPr>
+          <w:rFonts w:ascii="Arial" w:hAnsi="Arial" w:cs="Arial"/>
+          <w:b/>
+          <w:bCs/>
+          <w:sz w:val="24"/>
+          <w:szCs w:val="24"/>
+        </w:rPr>
+        <w:t>com</w:t>
+      </w:r>
+      <w:r>
+        <w:rPr>
+          <w:rFonts w:ascii="Arial" w:hAnsi="Arial" w:cs="Arial"/>
+          <w:b/>
+          <w:bCs/>
+          <w:sz w:val="24"/>
+          <w:szCs w:val="24"/>
+        </w:rPr>
+        <w:t xml:space="preserve"> valor</w:t>
+      </w:r>
+      <w:r>
+        <w:rPr>
+          <w:rFonts w:ascii="Arial" w:hAnsi="Arial" w:cs="Arial"/>
+          <w:b/>
+          <w:bCs/>
+          <w:sz w:val="24"/>
+          <w:szCs w:val="24"/>
+        </w:rPr>
+        <w:t xml:space="preserve"> fixo</w:t>
+      </w:r>
+      <w:r>
+        <w:rPr>
+          <w:rFonts w:ascii="Arial" w:hAnsi="Arial" w:cs="Arial"/>
+          <w:b/>
+          <w:bCs/>
+          <w:sz w:val="24"/>
+          <w:szCs w:val="24"/>
+        </w:rPr>
+        <w:t>)</w:t>
+      </w:r>
+      <w:r>
+        <w:rPr>
+          <w:rFonts w:ascii="Arial" w:hAnsi="Arial" w:cs="Arial"/>
+          <w:sz w:val="24"/>
+          <w:szCs w:val="24"/>
+        </w:rPr>
+        <w:t>;</w:t>
+      </w:r>
+    </w:p>
+    <w:p>
+      <w:pPr>
+        <w:tabs>
+          <w:tab w:val="left" w:pos="3016"/>
+        </w:tabs>
+        <w:jc w:val="both"/>
+        <w:rPr>
+          <w:rFonts w:ascii="Arial" w:hAnsi="Arial" w:cs="Arial"/>
+          <w:sz w:val="24"/>
+          <w:szCs w:val="24"/>
+        </w:rPr>
+      </w:pPr>
+      <w:r>
+        <w:rPr>
+          <w:rFonts w:ascii="Arial" w:hAnsi="Arial" w:cs="Arial"/>
+          <w:b/>
+          <w:bCs/>
+          <w:sz w:val="24"/>
+          <w:szCs w:val="24"/>
+        </w:rPr>
+        <w:t>A ideia seria evoluir os atributos no momento de criação do objeto ou após a criação desse objeto</w:t>
+      </w:r>
+      <w:r>
+        <w:rPr>
+          <w:rFonts w:ascii="Arial" w:hAnsi="Arial" w:cs="Arial"/>
+          <w:sz w:val="24"/>
+          <w:szCs w:val="24"/>
+        </w:rPr>
+        <w:t>.</w:t>
+      </w:r>
+    </w:p>
+    <w:p>
+      <w:pPr>
+        <w:tabs>
+          <w:tab w:val="left" w:pos="3016"/>
+        </w:tabs>
+        <w:jc w:val="both"/>
+        <w:rPr>
+          <w:rFonts w:ascii="Arial" w:hAnsi="Arial" w:cs="Arial"/>
+          <w:sz w:val="24"/>
+          <w:szCs w:val="24"/>
+        </w:rPr>
+      </w:pPr>
+      <w:r>
+        <w:rPr>
+          <w:rFonts w:ascii="Arial" w:hAnsi="Arial" w:cs="Arial"/>
+          <w:sz w:val="24"/>
+          <w:szCs w:val="24"/>
+        </w:rPr>
+        <w:t>No exemplo desse projeto:</w:t>
+      </w:r>
+    </w:p>
+    <w:p>
+      <w:pPr>
+        <w:tabs>
+          <w:tab w:val="left" w:pos="3016"/>
+        </w:tabs>
+        <w:spacing w:line="240" w:lineRule="auto"/>
+        <w:jc w:val="both"/>
+        <w:rPr>
+          <w:rFonts w:ascii="Arial" w:hAnsi="Arial" w:cs="Arial"/>
+          <w:b/>
+          <w:bCs/>
+          <w:sz w:val="16"/>
+          <w:szCs w:val="16"/>
+        </w:rPr>
+      </w:pPr>
+      <w:r>
+        <w:rPr>
+          <w:rFonts w:ascii="Arial" w:hAnsi="Arial" w:cs="Arial"/>
+          <w:b/>
+          <w:bCs/>
+          <w:sz w:val="16"/>
+          <w:szCs w:val="16"/>
+        </w:rPr>
+        <w:t xml:space="preserve">$nome = </w:t>
+      </w:r>
+      <w:proofErr w:type="spellStart"/>
+      <w:r>
+        <w:rPr>
+          <w:rFonts w:ascii="Arial" w:hAnsi="Arial" w:cs="Arial"/>
+          <w:b/>
+          <w:bCs/>
+          <w:sz w:val="16"/>
+          <w:szCs w:val="16"/>
+        </w:rPr>
+        <w:t>null</w:t>
+      </w:r>
+      <w:proofErr w:type="spellEnd"/>
+      <w:r>
+        <w:rPr>
+          <w:rFonts w:ascii="Arial" w:hAnsi="Arial" w:cs="Arial"/>
+          <w:b/>
+          <w:bCs/>
+          <w:sz w:val="16"/>
+          <w:szCs w:val="16"/>
+        </w:rPr>
+        <w:t>;</w:t>
+      </w:r>
+    </w:p>
+    <w:p>
+      <w:pPr>
+        <w:tabs>
+          <w:tab w:val="left" w:pos="3016"/>
+        </w:tabs>
+        <w:spacing w:line="240" w:lineRule="auto"/>
+        <w:jc w:val="both"/>
+        <w:rPr>
+          <w:rFonts w:ascii="Arial" w:hAnsi="Arial" w:cs="Arial"/>
+          <w:b/>
+          <w:bCs/>
+          <w:sz w:val="16"/>
+          <w:szCs w:val="16"/>
+        </w:rPr>
+      </w:pPr>
+      <w:r>
+        <w:rPr>
+          <w:rFonts w:ascii="Arial" w:hAnsi="Arial" w:cs="Arial"/>
+          <w:b/>
+          <w:bCs/>
+          <w:sz w:val="16"/>
+          <w:szCs w:val="16"/>
+        </w:rPr>
+        <w:t xml:space="preserve">$telefone = </w:t>
+      </w:r>
+      <w:proofErr w:type="spellStart"/>
+      <w:r>
+        <w:rPr>
+          <w:rFonts w:ascii="Arial" w:hAnsi="Arial" w:cs="Arial"/>
+          <w:b/>
+          <w:bCs/>
+          <w:sz w:val="16"/>
+          <w:szCs w:val="16"/>
+        </w:rPr>
+        <w:t>null</w:t>
+      </w:r>
+      <w:proofErr w:type="spellEnd"/>
+      <w:r>
+        <w:rPr>
+          <w:rFonts w:ascii="Arial" w:hAnsi="Arial" w:cs="Arial"/>
+          <w:b/>
+          <w:bCs/>
+          <w:sz w:val="16"/>
+          <w:szCs w:val="16"/>
+        </w:rPr>
+        <w:t>;</w:t>
+      </w:r>
+    </w:p>
+    <w:p>
+      <w:pPr>
+        <w:tabs>
+          <w:tab w:val="left" w:pos="3016"/>
+        </w:tabs>
+        <w:spacing w:line="240" w:lineRule="auto"/>
+        <w:jc w:val="both"/>
+        <w:rPr>
+          <w:rFonts w:ascii="Arial" w:hAnsi="Arial" w:cs="Arial"/>
+          <w:b/>
+          <w:bCs/>
+          <w:sz w:val="16"/>
+          <w:szCs w:val="16"/>
+        </w:rPr>
+      </w:pPr>
+      <w:r>
+        <w:rPr>
+          <w:rFonts w:ascii="Arial" w:hAnsi="Arial" w:cs="Arial"/>
+          <w:b/>
+          <w:bCs/>
+          <w:sz w:val="16"/>
+          <w:szCs w:val="16"/>
+        </w:rPr>
+        <w:t>$</w:t>
+      </w:r>
+      <w:proofErr w:type="spellStart"/>
+      <w:r>
+        <w:rPr>
+          <w:rFonts w:ascii="Arial" w:hAnsi="Arial" w:cs="Arial"/>
+          <w:b/>
+          <w:bCs/>
+          <w:sz w:val="16"/>
+          <w:szCs w:val="16"/>
+        </w:rPr>
+        <w:t>numFilhos</w:t>
+      </w:r>
+      <w:proofErr w:type="spellEnd"/>
+      <w:r>
+        <w:rPr>
+          <w:rFonts w:ascii="Arial" w:hAnsi="Arial" w:cs="Arial"/>
+          <w:b/>
+          <w:bCs/>
+          <w:sz w:val="16"/>
+          <w:szCs w:val="16"/>
+        </w:rPr>
+        <w:t xml:space="preserve"> = </w:t>
+      </w:r>
+      <w:proofErr w:type="spellStart"/>
+      <w:r>
+        <w:rPr>
+          <w:rFonts w:ascii="Arial" w:hAnsi="Arial" w:cs="Arial"/>
+          <w:b/>
+          <w:bCs/>
+          <w:sz w:val="16"/>
+          <w:szCs w:val="16"/>
+        </w:rPr>
+        <w:t>null</w:t>
+      </w:r>
+      <w:proofErr w:type="spellEnd"/>
+      <w:r>
+        <w:rPr>
+          <w:rFonts w:ascii="Arial" w:hAnsi="Arial" w:cs="Arial"/>
+          <w:b/>
+          <w:bCs/>
+          <w:sz w:val="16"/>
+          <w:szCs w:val="16"/>
+        </w:rPr>
+        <w:t>;</w:t>
+      </w:r>
+    </w:p>
+    <w:p>
+      <w:pPr>
+        <w:tabs>
+          <w:tab w:val="left" w:pos="3016"/>
+        </w:tabs>
+        <w:jc w:val="both"/>
+        <w:rPr>
+          <w:rFonts w:ascii="Arial" w:hAnsi="Arial" w:cs="Arial"/>
+          <w:sz w:val="24"/>
+          <w:szCs w:val="24"/>
+        </w:rPr>
+      </w:pPr>
+    </w:p>
+    <w:p>
+      <w:pPr>
+        <w:tabs>
+          <w:tab w:val="left" w:pos="3016"/>
+        </w:tabs>
+        <w:jc w:val="both"/>
+        <w:rPr>
+          <w:rFonts w:ascii="Arial" w:hAnsi="Arial" w:cs="Arial"/>
+          <w:b/>
+          <w:bCs/>
+          <w:sz w:val="32"/>
+          <w:szCs w:val="32"/>
+        </w:rPr>
+      </w:pPr>
+      <w:r>
+        <w:rPr>
+          <w:rFonts w:ascii="Arial" w:hAnsi="Arial" w:cs="Arial"/>
+          <w:b/>
+          <w:bCs/>
+          <w:sz w:val="32"/>
+          <w:szCs w:val="32"/>
+        </w:rPr>
+        <w:t xml:space="preserve">Métodos </w:t>
+      </w:r>
+      <w:proofErr w:type="spellStart"/>
+      <w:r>
+        <w:rPr>
+          <w:rFonts w:ascii="Arial" w:hAnsi="Arial" w:cs="Arial"/>
+          <w:b/>
+          <w:bCs/>
+          <w:sz w:val="32"/>
+          <w:szCs w:val="32"/>
+        </w:rPr>
+        <w:t>Getters</w:t>
+      </w:r>
+      <w:proofErr w:type="spellEnd"/>
+      <w:r>
+        <w:rPr>
+          <w:rFonts w:ascii="Arial" w:hAnsi="Arial" w:cs="Arial"/>
+          <w:b/>
+          <w:bCs/>
+          <w:sz w:val="32"/>
+          <w:szCs w:val="32"/>
+        </w:rPr>
+        <w:t xml:space="preserve"> e </w:t>
+      </w:r>
+      <w:proofErr w:type="spellStart"/>
+      <w:r>
+        <w:rPr>
+          <w:rFonts w:ascii="Arial" w:hAnsi="Arial" w:cs="Arial"/>
+          <w:b/>
+          <w:bCs/>
+          <w:sz w:val="32"/>
+          <w:szCs w:val="32"/>
+        </w:rPr>
+        <w:t>Setters</w:t>
+      </w:r>
+      <w:proofErr w:type="spellEnd"/>
+    </w:p>
+    <w:p>
+      <w:pPr>
+        <w:tabs>
+          <w:tab w:val="left" w:pos="3016"/>
+        </w:tabs>
+        <w:jc w:val="both"/>
+        <w:rPr>
+          <w:rFonts w:ascii="Arial" w:hAnsi="Arial" w:cs="Arial"/>
+          <w:sz w:val="24"/>
+          <w:szCs w:val="24"/>
+        </w:rPr>
+      </w:pPr>
+      <w:r>
+        <w:rPr>
+          <w:rFonts w:ascii="Arial" w:hAnsi="Arial" w:cs="Arial"/>
+          <w:sz w:val="24"/>
+          <w:szCs w:val="24"/>
+        </w:rPr>
+        <w:t>Nos permitem atender a uma convenção que diz qual a melhor forma de acessar e manipular os atributos dos objetos;</w:t>
+      </w:r>
+    </w:p>
+    <w:p>
+      <w:pPr>
+        <w:tabs>
+          <w:tab w:val="left" w:pos="3016"/>
+        </w:tabs>
+        <w:jc w:val="both"/>
+        <w:rPr>
+          <w:rFonts w:ascii="Arial" w:hAnsi="Arial" w:cs="Arial"/>
+          <w:sz w:val="24"/>
+          <w:szCs w:val="24"/>
+        </w:rPr>
+      </w:pPr>
+      <w:r>
+        <w:rPr>
+          <w:rFonts w:ascii="Arial" w:hAnsi="Arial" w:cs="Arial"/>
+          <w:sz w:val="24"/>
+          <w:szCs w:val="24"/>
+        </w:rPr>
+        <w:t xml:space="preserve">Não é uma regra a manipulação de atributos com </w:t>
+      </w:r>
+      <w:proofErr w:type="spellStart"/>
+      <w:r>
+        <w:rPr>
+          <w:rFonts w:ascii="Arial" w:hAnsi="Arial" w:cs="Arial"/>
+          <w:sz w:val="24"/>
+          <w:szCs w:val="24"/>
+        </w:rPr>
+        <w:t>getter</w:t>
+      </w:r>
+      <w:proofErr w:type="spellEnd"/>
+      <w:r>
+        <w:rPr>
+          <w:rFonts w:ascii="Arial" w:hAnsi="Arial" w:cs="Arial"/>
+          <w:sz w:val="24"/>
+          <w:szCs w:val="24"/>
+        </w:rPr>
+        <w:t xml:space="preserve"> e </w:t>
+      </w:r>
+      <w:proofErr w:type="spellStart"/>
+      <w:r>
+        <w:rPr>
+          <w:rFonts w:ascii="Arial" w:hAnsi="Arial" w:cs="Arial"/>
+          <w:sz w:val="24"/>
+          <w:szCs w:val="24"/>
+        </w:rPr>
+        <w:t>setter</w:t>
+      </w:r>
+      <w:proofErr w:type="spellEnd"/>
+      <w:r>
+        <w:rPr>
+          <w:rFonts w:ascii="Arial" w:hAnsi="Arial" w:cs="Arial"/>
+          <w:sz w:val="24"/>
+          <w:szCs w:val="24"/>
+        </w:rPr>
+        <w:t>;</w:t>
+      </w:r>
+    </w:p>
+    <w:p>
+      <w:pPr>
+        <w:tabs>
+          <w:tab w:val="left" w:pos="3016"/>
+        </w:tabs>
+        <w:jc w:val="both"/>
+        <w:rPr>
+          <w:rFonts w:ascii="Arial" w:hAnsi="Arial" w:cs="Arial"/>
+          <w:sz w:val="24"/>
+          <w:szCs w:val="24"/>
+        </w:rPr>
+      </w:pPr>
+    </w:p>
+    <w:p>
+      <w:pPr>
+        <w:tabs>
+          <w:tab w:val="left" w:pos="3016"/>
+        </w:tabs>
+        <w:jc w:val="both"/>
+        <w:rPr>
+          <w:rFonts w:ascii="Arial" w:hAnsi="Arial" w:cs="Arial"/>
+          <w:sz w:val="24"/>
+          <w:szCs w:val="24"/>
+        </w:rPr>
+      </w:pPr>
+      <w:proofErr w:type="spellStart"/>
+      <w:r>
+        <w:rPr>
+          <w:rFonts w:ascii="Arial" w:hAnsi="Arial" w:cs="Arial"/>
+          <w:b/>
+          <w:bCs/>
+          <w:sz w:val="24"/>
+          <w:szCs w:val="24"/>
+        </w:rPr>
+        <w:t>Setter</w:t>
+      </w:r>
+      <w:proofErr w:type="spellEnd"/>
+      <w:r>
+        <w:rPr>
+          <w:rFonts w:ascii="Arial" w:hAnsi="Arial" w:cs="Arial"/>
+          <w:sz w:val="24"/>
+          <w:szCs w:val="24"/>
+        </w:rPr>
+        <w:t xml:space="preserve"> – </w:t>
+      </w:r>
+      <w:proofErr w:type="spellStart"/>
+      <w:r>
+        <w:rPr>
+          <w:rFonts w:ascii="Arial" w:hAnsi="Arial" w:cs="Arial"/>
+          <w:sz w:val="24"/>
+          <w:szCs w:val="24"/>
+        </w:rPr>
+        <w:t>setar</w:t>
+      </w:r>
+      <w:proofErr w:type="spellEnd"/>
+      <w:r>
+        <w:rPr>
+          <w:rFonts w:ascii="Arial" w:hAnsi="Arial" w:cs="Arial"/>
+          <w:sz w:val="24"/>
+          <w:szCs w:val="24"/>
+        </w:rPr>
+        <w:t xml:space="preserve"> ou definir os valores de um atributo de um objeto. </w:t>
+      </w:r>
+      <w:r>
+        <w:rPr>
+          <w:rFonts w:ascii="Arial" w:hAnsi="Arial" w:cs="Arial"/>
+          <w:b/>
+          <w:bCs/>
+          <w:i/>
+          <w:iCs/>
+          <w:sz w:val="24"/>
+          <w:szCs w:val="24"/>
+        </w:rPr>
+        <w:t>Estrutura:</w:t>
+      </w:r>
+    </w:p>
+    <w:p>
+      <w:pPr>
+        <w:tabs>
+          <w:tab w:val="left" w:pos="3016"/>
+        </w:tabs>
+        <w:jc w:val="both"/>
+        <w:rPr>
+          <w:rFonts w:ascii="Arial" w:hAnsi="Arial" w:cs="Arial"/>
+          <w:sz w:val="24"/>
+          <w:szCs w:val="24"/>
+        </w:rPr>
+      </w:pPr>
+      <w:r>
+        <w:rPr>
+          <w:rFonts w:ascii="Arial" w:hAnsi="Arial" w:cs="Arial"/>
+          <w:sz w:val="24"/>
+          <w:szCs w:val="24"/>
+        </w:rPr>
+        <w:t xml:space="preserve">Palavra reservada </w:t>
+      </w:r>
+      <w:proofErr w:type="spellStart"/>
+      <w:r>
+        <w:rPr>
+          <w:rFonts w:ascii="Arial" w:hAnsi="Arial" w:cs="Arial"/>
+          <w:sz w:val="24"/>
+          <w:szCs w:val="24"/>
+        </w:rPr>
+        <w:t>function</w:t>
+      </w:r>
+      <w:proofErr w:type="spellEnd"/>
+      <w:r>
+        <w:rPr>
+          <w:rFonts w:ascii="Arial" w:hAnsi="Arial" w:cs="Arial"/>
+          <w:sz w:val="24"/>
+          <w:szCs w:val="24"/>
+        </w:rPr>
+        <w:t>;</w:t>
+      </w:r>
+    </w:p>
+    <w:p>
+      <w:pPr>
+        <w:tabs>
+          <w:tab w:val="left" w:pos="3016"/>
+        </w:tabs>
+        <w:jc w:val="both"/>
+        <w:rPr>
+          <w:rFonts w:ascii="Arial" w:hAnsi="Arial" w:cs="Arial"/>
+          <w:sz w:val="24"/>
+          <w:szCs w:val="24"/>
+          <w:u w:val="single"/>
+        </w:rPr>
+      </w:pPr>
+      <w:r>
+        <w:rPr>
+          <w:rFonts w:ascii="Arial" w:hAnsi="Arial" w:cs="Arial"/>
+          <w:sz w:val="24"/>
+          <w:szCs w:val="24"/>
+        </w:rPr>
+        <w:t>Palavra set;</w:t>
+      </w:r>
+    </w:p>
+    <w:p>
+      <w:pPr>
+        <w:tabs>
+          <w:tab w:val="left" w:pos="3016"/>
+        </w:tabs>
+        <w:jc w:val="both"/>
+        <w:rPr>
+          <w:rFonts w:ascii="Arial" w:hAnsi="Arial" w:cs="Arial"/>
+          <w:sz w:val="24"/>
+          <w:szCs w:val="24"/>
+        </w:rPr>
+      </w:pPr>
     </w:p>
     <w:p>
       <w:pPr>

</xml_diff>

<commit_message>
getters e setters mágicos
</commit_message>
<xml_diff>
--- a/doc/php7-OO.docx
+++ b/doc/php7-OO.docx
@@ -7179,6 +7179,1736 @@
           <w14:ligatures w14:val="none"/>
         </w:rPr>
         <w:t xml:space="preserve">) . </w:t>
+      </w:r>
+      <w:r>
+        <w:rPr>
+          <w:rFonts w:ascii="Consolas" w:eastAsia="Times New Roman" w:hAnsi="Consolas" w:cs="Times New Roman"/>
+          <w:color w:val="CE9178"/>
+          <w:kern w:val="0"/>
+          <w:sz w:val="18"/>
+          <w:szCs w:val="18"/>
+          <w:lang w:eastAsia="pt-BR"/>
+          <w14:ligatures w14:val="none"/>
+        </w:rPr>
+        <w:t>' filho(s) '</w:t>
+      </w:r>
+      <w:r>
+        <w:rPr>
+          <w:rFonts w:ascii="Consolas" w:eastAsia="Times New Roman" w:hAnsi="Consolas" w:cs="Times New Roman"/>
+          <w:color w:val="D4D4D4"/>
+          <w:kern w:val="0"/>
+          <w:sz w:val="18"/>
+          <w:szCs w:val="18"/>
+          <w:lang w:eastAsia="pt-BR"/>
+          <w14:ligatures w14:val="none"/>
+        </w:rPr>
+        <w:t>;</w:t>
+      </w:r>
+    </w:p>
+    <w:p>
+      <w:pPr>
+        <w:tabs>
+          <w:tab w:val="left" w:pos="3016"/>
+        </w:tabs>
+        <w:jc w:val="both"/>
+        <w:rPr>
+          <w:rFonts w:ascii="Arial" w:hAnsi="Arial" w:cs="Arial"/>
+          <w:sz w:val="24"/>
+          <w:szCs w:val="24"/>
+        </w:rPr>
+      </w:pPr>
+    </w:p>
+    <w:p>
+      <w:pPr>
+        <w:tabs>
+          <w:tab w:val="left" w:pos="3016"/>
+        </w:tabs>
+        <w:jc w:val="both"/>
+        <w:rPr>
+          <w:rFonts w:ascii="Arial" w:hAnsi="Arial" w:cs="Arial"/>
+          <w:sz w:val="24"/>
+          <w:szCs w:val="24"/>
+        </w:rPr>
+      </w:pPr>
+    </w:p>
+    <w:p>
+      <w:pPr>
+        <w:tabs>
+          <w:tab w:val="left" w:pos="3016"/>
+        </w:tabs>
+        <w:jc w:val="both"/>
+        <w:rPr>
+          <w:rFonts w:ascii="Arial" w:hAnsi="Arial" w:cs="Arial"/>
+          <w:b/>
+          <w:bCs/>
+          <w:sz w:val="24"/>
+          <w:szCs w:val="24"/>
+        </w:rPr>
+      </w:pPr>
+      <w:proofErr w:type="spellStart"/>
+      <w:r>
+        <w:rPr>
+          <w:rFonts w:ascii="Arial" w:hAnsi="Arial" w:cs="Arial"/>
+          <w:b/>
+          <w:bCs/>
+          <w:sz w:val="24"/>
+          <w:szCs w:val="24"/>
+        </w:rPr>
+        <w:t>Getters</w:t>
+      </w:r>
+      <w:proofErr w:type="spellEnd"/>
+      <w:r>
+        <w:rPr>
+          <w:rFonts w:ascii="Arial" w:hAnsi="Arial" w:cs="Arial"/>
+          <w:b/>
+          <w:bCs/>
+          <w:sz w:val="24"/>
+          <w:szCs w:val="24"/>
+        </w:rPr>
+        <w:t xml:space="preserve"> e </w:t>
+      </w:r>
+      <w:proofErr w:type="spellStart"/>
+      <w:r>
+        <w:rPr>
+          <w:rFonts w:ascii="Arial" w:hAnsi="Arial" w:cs="Arial"/>
+          <w:b/>
+          <w:bCs/>
+          <w:sz w:val="24"/>
+          <w:szCs w:val="24"/>
+        </w:rPr>
+        <w:t>Setters</w:t>
+      </w:r>
+      <w:proofErr w:type="spellEnd"/>
+      <w:r>
+        <w:rPr>
+          <w:rFonts w:ascii="Arial" w:hAnsi="Arial" w:cs="Arial"/>
+          <w:b/>
+          <w:bCs/>
+          <w:sz w:val="24"/>
+          <w:szCs w:val="24"/>
+        </w:rPr>
+        <w:t xml:space="preserve"> mágicos (</w:t>
+      </w:r>
+      <w:proofErr w:type="spellStart"/>
+      <w:r>
+        <w:rPr>
+          <w:rFonts w:ascii="Arial" w:hAnsi="Arial" w:cs="Arial"/>
+          <w:b/>
+          <w:bCs/>
+          <w:sz w:val="24"/>
+          <w:szCs w:val="24"/>
+        </w:rPr>
+        <w:t>overl</w:t>
+      </w:r>
+      <w:r>
+        <w:rPr>
+          <w:rFonts w:ascii="Arial" w:hAnsi="Arial" w:cs="Arial"/>
+          <w:b/>
+          <w:bCs/>
+          <w:sz w:val="24"/>
+          <w:szCs w:val="24"/>
+        </w:rPr>
+        <w:t>o</w:t>
+      </w:r>
+      <w:r>
+        <w:rPr>
+          <w:rFonts w:ascii="Arial" w:hAnsi="Arial" w:cs="Arial"/>
+          <w:b/>
+          <w:bCs/>
+          <w:sz w:val="24"/>
+          <w:szCs w:val="24"/>
+        </w:rPr>
+        <w:t>ading</w:t>
+      </w:r>
+      <w:proofErr w:type="spellEnd"/>
+      <w:r>
+        <w:rPr>
+          <w:rFonts w:ascii="Arial" w:hAnsi="Arial" w:cs="Arial"/>
+          <w:b/>
+          <w:bCs/>
+          <w:sz w:val="24"/>
+          <w:szCs w:val="24"/>
+        </w:rPr>
+        <w:t xml:space="preserve"> de atributos e métodos)</w:t>
+      </w:r>
+    </w:p>
+    <w:p>
+      <w:pPr>
+        <w:tabs>
+          <w:tab w:val="left" w:pos="3016"/>
+        </w:tabs>
+        <w:jc w:val="both"/>
+        <w:rPr>
+          <w:rFonts w:ascii="Arial" w:hAnsi="Arial" w:cs="Arial"/>
+          <w:sz w:val="24"/>
+          <w:szCs w:val="24"/>
+        </w:rPr>
+      </w:pPr>
+      <w:r>
+        <w:rPr>
+          <w:rFonts w:ascii="Arial" w:hAnsi="Arial" w:cs="Arial"/>
+          <w:sz w:val="24"/>
+          <w:szCs w:val="24"/>
+        </w:rPr>
+        <w:t xml:space="preserve">Nos exemplos dado, na classe funcionário </w:t>
+      </w:r>
+      <w:proofErr w:type="gramStart"/>
+      <w:r>
+        <w:rPr>
+          <w:rFonts w:ascii="Arial" w:hAnsi="Arial" w:cs="Arial"/>
+          <w:sz w:val="24"/>
+          <w:szCs w:val="24"/>
+        </w:rPr>
+        <w:t>haviam</w:t>
+      </w:r>
+      <w:proofErr w:type="gramEnd"/>
+      <w:r>
+        <w:rPr>
+          <w:rFonts w:ascii="Arial" w:hAnsi="Arial" w:cs="Arial"/>
+          <w:sz w:val="24"/>
+          <w:szCs w:val="24"/>
+        </w:rPr>
+        <w:t xml:space="preserve"> apenas 3 atributos e foram implementados </w:t>
+      </w:r>
+      <w:proofErr w:type="spellStart"/>
+      <w:r>
+        <w:rPr>
+          <w:rFonts w:ascii="Arial" w:hAnsi="Arial" w:cs="Arial"/>
+          <w:sz w:val="24"/>
+          <w:szCs w:val="24"/>
+        </w:rPr>
+        <w:t>get</w:t>
+      </w:r>
+      <w:proofErr w:type="spellEnd"/>
+      <w:r>
+        <w:rPr>
+          <w:rFonts w:ascii="Arial" w:hAnsi="Arial" w:cs="Arial"/>
+          <w:sz w:val="24"/>
+          <w:szCs w:val="24"/>
+        </w:rPr>
+        <w:t xml:space="preserve"> e set apenas para $nome e $</w:t>
+      </w:r>
+      <w:proofErr w:type="spellStart"/>
+      <w:r>
+        <w:rPr>
+          <w:rFonts w:ascii="Arial" w:hAnsi="Arial" w:cs="Arial"/>
+          <w:sz w:val="24"/>
+          <w:szCs w:val="24"/>
+        </w:rPr>
+        <w:t>numFilhos</w:t>
+      </w:r>
+      <w:proofErr w:type="spellEnd"/>
+      <w:r>
+        <w:rPr>
+          <w:rFonts w:ascii="Arial" w:hAnsi="Arial" w:cs="Arial"/>
+          <w:sz w:val="24"/>
+          <w:szCs w:val="24"/>
+        </w:rPr>
+        <w:t xml:space="preserve">. Implementação simples; </w:t>
+      </w:r>
+    </w:p>
+    <w:p>
+      <w:pPr>
+        <w:tabs>
+          <w:tab w:val="left" w:pos="3016"/>
+        </w:tabs>
+        <w:jc w:val="both"/>
+        <w:rPr>
+          <w:rFonts w:ascii="Arial" w:hAnsi="Arial" w:cs="Arial"/>
+          <w:sz w:val="24"/>
+          <w:szCs w:val="24"/>
+        </w:rPr>
+      </w:pPr>
+      <w:r>
+        <w:rPr>
+          <w:rFonts w:ascii="Arial" w:hAnsi="Arial" w:cs="Arial"/>
+          <w:sz w:val="24"/>
+          <w:szCs w:val="24"/>
+        </w:rPr>
+        <w:t xml:space="preserve">Se houvesse uma classe com diversos atributos e para cada um tivéssemos que implementar os métodos </w:t>
+      </w:r>
+      <w:proofErr w:type="spellStart"/>
+      <w:r>
+        <w:rPr>
+          <w:rFonts w:ascii="Arial" w:hAnsi="Arial" w:cs="Arial"/>
+          <w:sz w:val="24"/>
+          <w:szCs w:val="24"/>
+        </w:rPr>
+        <w:t>getter</w:t>
+      </w:r>
+      <w:proofErr w:type="spellEnd"/>
+      <w:r>
+        <w:rPr>
+          <w:rFonts w:ascii="Arial" w:hAnsi="Arial" w:cs="Arial"/>
+          <w:sz w:val="24"/>
+          <w:szCs w:val="24"/>
+        </w:rPr>
+        <w:t xml:space="preserve"> e </w:t>
+      </w:r>
+      <w:proofErr w:type="spellStart"/>
+      <w:r>
+        <w:rPr>
+          <w:rFonts w:ascii="Arial" w:hAnsi="Arial" w:cs="Arial"/>
+          <w:sz w:val="24"/>
+          <w:szCs w:val="24"/>
+        </w:rPr>
+        <w:t>setter</w:t>
+      </w:r>
+      <w:proofErr w:type="spellEnd"/>
+      <w:r>
+        <w:rPr>
+          <w:rFonts w:ascii="Arial" w:hAnsi="Arial" w:cs="Arial"/>
+          <w:sz w:val="24"/>
+          <w:szCs w:val="24"/>
+        </w:rPr>
+        <w:t>, fazendo com que fique extenso e a codificação fique redundante;</w:t>
+      </w:r>
+    </w:p>
+    <w:p>
+      <w:pPr>
+        <w:tabs>
+          <w:tab w:val="left" w:pos="3016"/>
+        </w:tabs>
+        <w:jc w:val="both"/>
+        <w:rPr>
+          <w:rFonts w:ascii="Arial" w:hAnsi="Arial" w:cs="Arial"/>
+          <w:sz w:val="24"/>
+          <w:szCs w:val="24"/>
+        </w:rPr>
+      </w:pPr>
+      <w:r>
+        <w:rPr>
+          <w:rFonts w:ascii="Arial" w:hAnsi="Arial" w:cs="Arial"/>
+          <w:sz w:val="24"/>
+          <w:szCs w:val="24"/>
+        </w:rPr>
+        <w:t xml:space="preserve">Pensando nisso, as pessoas começaram a utilizar os métodos </w:t>
+      </w:r>
+      <w:proofErr w:type="spellStart"/>
+      <w:r>
+        <w:rPr>
+          <w:rFonts w:ascii="Arial" w:hAnsi="Arial" w:cs="Arial"/>
+          <w:sz w:val="24"/>
+          <w:szCs w:val="24"/>
+        </w:rPr>
+        <w:t>getters</w:t>
+      </w:r>
+      <w:proofErr w:type="spellEnd"/>
+      <w:r>
+        <w:rPr>
+          <w:rFonts w:ascii="Arial" w:hAnsi="Arial" w:cs="Arial"/>
+          <w:sz w:val="24"/>
+          <w:szCs w:val="24"/>
+        </w:rPr>
+        <w:t xml:space="preserve"> e </w:t>
+      </w:r>
+      <w:proofErr w:type="spellStart"/>
+      <w:r>
+        <w:rPr>
+          <w:rFonts w:ascii="Arial" w:hAnsi="Arial" w:cs="Arial"/>
+          <w:sz w:val="24"/>
+          <w:szCs w:val="24"/>
+        </w:rPr>
+        <w:t>setters</w:t>
+      </w:r>
+      <w:proofErr w:type="spellEnd"/>
+      <w:r>
+        <w:rPr>
+          <w:rFonts w:ascii="Arial" w:hAnsi="Arial" w:cs="Arial"/>
+          <w:sz w:val="24"/>
+          <w:szCs w:val="24"/>
+        </w:rPr>
+        <w:t xml:space="preserve"> de uma forma mais inteligente. Utilizando o conceito de </w:t>
+      </w:r>
+      <w:proofErr w:type="spellStart"/>
+      <w:r>
+        <w:rPr>
+          <w:rFonts w:ascii="Arial" w:hAnsi="Arial" w:cs="Arial"/>
+          <w:sz w:val="24"/>
+          <w:szCs w:val="24"/>
+        </w:rPr>
+        <w:t>overloading</w:t>
+      </w:r>
+      <w:proofErr w:type="spellEnd"/>
+      <w:r>
+        <w:rPr>
+          <w:rFonts w:ascii="Arial" w:hAnsi="Arial" w:cs="Arial"/>
+          <w:sz w:val="24"/>
+          <w:szCs w:val="24"/>
+        </w:rPr>
+        <w:t xml:space="preserve"> ou sobrecarga;</w:t>
+      </w:r>
+    </w:p>
+    <w:p>
+      <w:pPr>
+        <w:tabs>
+          <w:tab w:val="left" w:pos="3016"/>
+        </w:tabs>
+        <w:jc w:val="both"/>
+        <w:rPr>
+          <w:rFonts w:ascii="Arial" w:hAnsi="Arial" w:cs="Arial"/>
+          <w:sz w:val="24"/>
+          <w:szCs w:val="24"/>
+        </w:rPr>
+      </w:pPr>
+      <w:r>
+        <w:rPr>
+          <w:rFonts w:ascii="Arial" w:hAnsi="Arial" w:cs="Arial"/>
+          <w:sz w:val="24"/>
+          <w:szCs w:val="24"/>
+        </w:rPr>
+        <w:t xml:space="preserve">A ideia desse conceito é criar um único método </w:t>
+      </w:r>
+      <w:proofErr w:type="spellStart"/>
+      <w:r>
+        <w:rPr>
+          <w:rFonts w:ascii="Arial" w:hAnsi="Arial" w:cs="Arial"/>
+          <w:sz w:val="24"/>
+          <w:szCs w:val="24"/>
+        </w:rPr>
+        <w:t>get</w:t>
+      </w:r>
+      <w:proofErr w:type="spellEnd"/>
+      <w:r>
+        <w:rPr>
+          <w:rFonts w:ascii="Arial" w:hAnsi="Arial" w:cs="Arial"/>
+          <w:sz w:val="24"/>
+          <w:szCs w:val="24"/>
+        </w:rPr>
+        <w:t xml:space="preserve"> e um único método set capazes de se adaptar ao atributo que será manipulado.</w:t>
+      </w:r>
+    </w:p>
+    <w:p>
+      <w:pPr>
+        <w:tabs>
+          <w:tab w:val="left" w:pos="3016"/>
+        </w:tabs>
+        <w:jc w:val="both"/>
+        <w:rPr>
+          <w:rFonts w:ascii="Arial" w:hAnsi="Arial" w:cs="Arial"/>
+          <w:sz w:val="24"/>
+          <w:szCs w:val="24"/>
+        </w:rPr>
+      </w:pPr>
+    </w:p>
+    <w:p>
+      <w:pPr>
+        <w:tabs>
+          <w:tab w:val="left" w:pos="3016"/>
+        </w:tabs>
+        <w:jc w:val="both"/>
+        <w:rPr>
+          <w:rFonts w:ascii="Arial" w:hAnsi="Arial" w:cs="Arial"/>
+          <w:sz w:val="24"/>
+          <w:szCs w:val="24"/>
+        </w:rPr>
+      </w:pPr>
+      <w:r>
+        <w:rPr>
+          <w:rFonts w:ascii="Arial" w:hAnsi="Arial" w:cs="Arial"/>
+          <w:b/>
+          <w:bCs/>
+          <w:sz w:val="24"/>
+          <w:szCs w:val="24"/>
+        </w:rPr>
+        <w:t xml:space="preserve">Nome de método deve ser essencial para </w:t>
+      </w:r>
+      <w:r>
+        <w:rPr>
+          <w:rFonts w:ascii="Arial" w:hAnsi="Arial" w:cs="Arial"/>
+          <w:b/>
+          <w:bCs/>
+          <w:sz w:val="24"/>
+          <w:szCs w:val="24"/>
+        </w:rPr>
+        <w:t xml:space="preserve">seu </w:t>
+      </w:r>
+      <w:r>
+        <w:rPr>
+          <w:rFonts w:ascii="Arial" w:hAnsi="Arial" w:cs="Arial"/>
+          <w:b/>
+          <w:bCs/>
+          <w:sz w:val="24"/>
+          <w:szCs w:val="24"/>
+        </w:rPr>
+        <w:t>fim</w:t>
+      </w:r>
+      <w:r>
+        <w:rPr>
+          <w:rFonts w:ascii="Arial" w:hAnsi="Arial" w:cs="Arial"/>
+          <w:b/>
+          <w:bCs/>
+          <w:sz w:val="24"/>
+          <w:szCs w:val="24"/>
+        </w:rPr>
+        <w:t>.</w:t>
+      </w:r>
+      <w:r>
+        <w:rPr>
+          <w:rFonts w:ascii="Arial" w:hAnsi="Arial" w:cs="Arial"/>
+          <w:b/>
+          <w:bCs/>
+          <w:sz w:val="24"/>
+          <w:szCs w:val="24"/>
+        </w:rPr>
+        <w:t xml:space="preserve"> </w:t>
+      </w:r>
+      <w:r>
+        <w:rPr>
+          <w:rFonts w:ascii="Arial" w:hAnsi="Arial" w:cs="Arial"/>
+          <w:sz w:val="24"/>
+          <w:szCs w:val="24"/>
+        </w:rPr>
+        <w:t xml:space="preserve">Pois sempre que ele for utilizado dentro da aplicação ou estiver fazendo a manutenção </w:t>
+      </w:r>
+      <w:proofErr w:type="gramStart"/>
+      <w:r>
+        <w:rPr>
+          <w:rFonts w:ascii="Arial" w:hAnsi="Arial" w:cs="Arial"/>
+          <w:sz w:val="24"/>
+          <w:szCs w:val="24"/>
+        </w:rPr>
+        <w:t>em  outras</w:t>
+      </w:r>
+      <w:proofErr w:type="gramEnd"/>
+      <w:r>
+        <w:rPr>
+          <w:rFonts w:ascii="Arial" w:hAnsi="Arial" w:cs="Arial"/>
+          <w:sz w:val="24"/>
+          <w:szCs w:val="24"/>
+        </w:rPr>
+        <w:t xml:space="preserve"> ações, </w:t>
+      </w:r>
+      <w:r>
+        <w:rPr>
+          <w:rFonts w:ascii="Arial" w:hAnsi="Arial" w:cs="Arial"/>
+          <w:sz w:val="24"/>
+          <w:szCs w:val="24"/>
+        </w:rPr>
+        <w:lastRenderedPageBreak/>
+        <w:t>provavelmente o método responsável por fazer o set dos atributos do objeto, terá esse nome.</w:t>
+      </w:r>
+    </w:p>
+    <w:p>
+      <w:pPr>
+        <w:shd w:val="clear" w:color="auto" w:fill="1F1F1F"/>
+        <w:spacing w:after="0" w:line="240" w:lineRule="auto"/>
+        <w:rPr>
+          <w:rFonts w:ascii="Consolas" w:eastAsia="Times New Roman" w:hAnsi="Consolas" w:cs="Times New Roman"/>
+          <w:color w:val="CCCCCC"/>
+          <w:kern w:val="0"/>
+          <w:sz w:val="18"/>
+          <w:szCs w:val="18"/>
+          <w:lang w:eastAsia="pt-BR"/>
+          <w14:ligatures w14:val="none"/>
+        </w:rPr>
+      </w:pPr>
+      <w:proofErr w:type="spellStart"/>
+      <w:r>
+        <w:rPr>
+          <w:rFonts w:ascii="Consolas" w:eastAsia="Times New Roman" w:hAnsi="Consolas" w:cs="Times New Roman"/>
+          <w:color w:val="569CD6"/>
+          <w:kern w:val="0"/>
+          <w:sz w:val="18"/>
+          <w:szCs w:val="18"/>
+          <w:lang w:eastAsia="pt-BR"/>
+          <w14:ligatures w14:val="none"/>
+        </w:rPr>
+        <w:t>function</w:t>
+      </w:r>
+      <w:proofErr w:type="spellEnd"/>
+      <w:r>
+        <w:rPr>
+          <w:rFonts w:ascii="Consolas" w:eastAsia="Times New Roman" w:hAnsi="Consolas" w:cs="Times New Roman"/>
+          <w:color w:val="D4D4D4"/>
+          <w:kern w:val="0"/>
+          <w:sz w:val="18"/>
+          <w:szCs w:val="18"/>
+          <w:lang w:eastAsia="pt-BR"/>
+          <w14:ligatures w14:val="none"/>
+        </w:rPr>
+        <w:t xml:space="preserve"> </w:t>
+      </w:r>
+      <w:r>
+        <w:rPr>
+          <w:rFonts w:ascii="Consolas" w:eastAsia="Times New Roman" w:hAnsi="Consolas" w:cs="Times New Roman"/>
+          <w:color w:val="DCDCAA"/>
+          <w:kern w:val="0"/>
+          <w:sz w:val="18"/>
+          <w:szCs w:val="18"/>
+          <w:lang w:eastAsia="pt-BR"/>
+          <w14:ligatures w14:val="none"/>
+        </w:rPr>
+        <w:t>__</w:t>
+      </w:r>
+      <w:proofErr w:type="gramStart"/>
+      <w:r>
+        <w:rPr>
+          <w:rFonts w:ascii="Consolas" w:eastAsia="Times New Roman" w:hAnsi="Consolas" w:cs="Times New Roman"/>
+          <w:color w:val="DCDCAA"/>
+          <w:kern w:val="0"/>
+          <w:sz w:val="18"/>
+          <w:szCs w:val="18"/>
+          <w:lang w:eastAsia="pt-BR"/>
+          <w14:ligatures w14:val="none"/>
+        </w:rPr>
+        <w:t>set</w:t>
+      </w:r>
+      <w:r>
+        <w:rPr>
+          <w:rFonts w:ascii="Consolas" w:eastAsia="Times New Roman" w:hAnsi="Consolas" w:cs="Times New Roman"/>
+          <w:color w:val="D4D4D4"/>
+          <w:kern w:val="0"/>
+          <w:sz w:val="18"/>
+          <w:szCs w:val="18"/>
+          <w:lang w:eastAsia="pt-BR"/>
+          <w14:ligatures w14:val="none"/>
+        </w:rPr>
+        <w:t>(</w:t>
+      </w:r>
+      <w:proofErr w:type="gramEnd"/>
+      <w:r>
+        <w:rPr>
+          <w:rFonts w:ascii="Consolas" w:eastAsia="Times New Roman" w:hAnsi="Consolas" w:cs="Times New Roman"/>
+          <w:color w:val="9CDCFE"/>
+          <w:kern w:val="0"/>
+          <w:sz w:val="18"/>
+          <w:szCs w:val="18"/>
+          <w:lang w:eastAsia="pt-BR"/>
+          <w14:ligatures w14:val="none"/>
+        </w:rPr>
+        <w:t>$atributo</w:t>
+      </w:r>
+      <w:r>
+        <w:rPr>
+          <w:rFonts w:ascii="Consolas" w:eastAsia="Times New Roman" w:hAnsi="Consolas" w:cs="Times New Roman"/>
+          <w:color w:val="D4D4D4"/>
+          <w:kern w:val="0"/>
+          <w:sz w:val="18"/>
+          <w:szCs w:val="18"/>
+          <w:lang w:eastAsia="pt-BR"/>
+          <w14:ligatures w14:val="none"/>
+        </w:rPr>
+        <w:t xml:space="preserve">, </w:t>
+      </w:r>
+      <w:r>
+        <w:rPr>
+          <w:rFonts w:ascii="Consolas" w:eastAsia="Times New Roman" w:hAnsi="Consolas" w:cs="Times New Roman"/>
+          <w:color w:val="9CDCFE"/>
+          <w:kern w:val="0"/>
+          <w:sz w:val="18"/>
+          <w:szCs w:val="18"/>
+          <w:lang w:eastAsia="pt-BR"/>
+          <w14:ligatures w14:val="none"/>
+        </w:rPr>
+        <w:t>$valor</w:t>
+      </w:r>
+      <w:r>
+        <w:rPr>
+          <w:rFonts w:ascii="Consolas" w:eastAsia="Times New Roman" w:hAnsi="Consolas" w:cs="Times New Roman"/>
+          <w:color w:val="D4D4D4"/>
+          <w:kern w:val="0"/>
+          <w:sz w:val="18"/>
+          <w:szCs w:val="18"/>
+          <w:lang w:eastAsia="pt-BR"/>
+          <w14:ligatures w14:val="none"/>
+        </w:rPr>
+        <w:t>)</w:t>
+      </w:r>
+    </w:p>
+    <w:p>
+      <w:pPr>
+        <w:shd w:val="clear" w:color="auto" w:fill="1F1F1F"/>
+        <w:spacing w:after="0" w:line="240" w:lineRule="auto"/>
+        <w:rPr>
+          <w:rFonts w:ascii="Consolas" w:eastAsia="Times New Roman" w:hAnsi="Consolas" w:cs="Times New Roman"/>
+          <w:color w:val="CCCCCC"/>
+          <w:kern w:val="0"/>
+          <w:sz w:val="18"/>
+          <w:szCs w:val="18"/>
+          <w:lang w:eastAsia="pt-BR"/>
+          <w14:ligatures w14:val="none"/>
+        </w:rPr>
+      </w:pPr>
+      <w:r>
+        <w:rPr>
+          <w:rFonts w:ascii="Consolas" w:eastAsia="Times New Roman" w:hAnsi="Consolas" w:cs="Times New Roman"/>
+          <w:color w:val="D4D4D4"/>
+          <w:kern w:val="0"/>
+          <w:sz w:val="18"/>
+          <w:szCs w:val="18"/>
+          <w:lang w:eastAsia="pt-BR"/>
+          <w14:ligatures w14:val="none"/>
+        </w:rPr>
+        <w:t>    {</w:t>
+      </w:r>
+    </w:p>
+    <w:p>
+      <w:pPr>
+        <w:shd w:val="clear" w:color="auto" w:fill="1F1F1F"/>
+        <w:spacing w:line="240" w:lineRule="auto"/>
+        <w:rPr>
+          <w:rFonts w:ascii="Consolas" w:eastAsia="Times New Roman" w:hAnsi="Consolas" w:cs="Times New Roman"/>
+          <w:color w:val="CCCCCC"/>
+          <w:kern w:val="0"/>
+          <w:sz w:val="18"/>
+          <w:szCs w:val="18"/>
+          <w:lang w:eastAsia="pt-BR"/>
+          <w14:ligatures w14:val="none"/>
+        </w:rPr>
+      </w:pPr>
+      <w:r>
+        <w:rPr>
+          <w:rFonts w:ascii="Consolas" w:eastAsia="Times New Roman" w:hAnsi="Consolas" w:cs="Times New Roman"/>
+          <w:color w:val="D4D4D4"/>
+          <w:kern w:val="0"/>
+          <w:sz w:val="18"/>
+          <w:szCs w:val="18"/>
+          <w:lang w:eastAsia="pt-BR"/>
+          <w14:ligatures w14:val="none"/>
+        </w:rPr>
+        <w:t xml:space="preserve">    </w:t>
+      </w:r>
+      <w:r>
+        <w:rPr>
+          <w:rFonts w:ascii="Consolas" w:eastAsia="Times New Roman" w:hAnsi="Consolas" w:cs="Times New Roman"/>
+          <w:color w:val="D4D4D4"/>
+          <w:kern w:val="0"/>
+          <w:sz w:val="18"/>
+          <w:szCs w:val="18"/>
+          <w:lang w:eastAsia="pt-BR"/>
+          <w14:ligatures w14:val="none"/>
+        </w:rPr>
+        <w:tab/>
+      </w:r>
+      <w:r>
+        <w:rPr>
+          <w:rFonts w:ascii="Consolas" w:eastAsia="Times New Roman" w:hAnsi="Consolas" w:cs="Times New Roman"/>
+          <w:color w:val="569CD6"/>
+          <w:kern w:val="0"/>
+          <w:sz w:val="18"/>
+          <w:szCs w:val="18"/>
+          <w:lang w:eastAsia="pt-BR"/>
+          <w14:ligatures w14:val="none"/>
+        </w:rPr>
+        <w:t>$</w:t>
+      </w:r>
+      <w:proofErr w:type="spellStart"/>
+      <w:r>
+        <w:rPr>
+          <w:rFonts w:ascii="Consolas" w:eastAsia="Times New Roman" w:hAnsi="Consolas" w:cs="Times New Roman"/>
+          <w:color w:val="569CD6"/>
+          <w:kern w:val="0"/>
+          <w:sz w:val="18"/>
+          <w:szCs w:val="18"/>
+          <w:lang w:eastAsia="pt-BR"/>
+          <w14:ligatures w14:val="none"/>
+        </w:rPr>
+        <w:t>this</w:t>
+      </w:r>
+      <w:proofErr w:type="spellEnd"/>
+      <w:r>
+        <w:rPr>
+          <w:rFonts w:ascii="Consolas" w:eastAsia="Times New Roman" w:hAnsi="Consolas" w:cs="Times New Roman"/>
+          <w:color w:val="D4D4D4"/>
+          <w:kern w:val="0"/>
+          <w:sz w:val="18"/>
+          <w:szCs w:val="18"/>
+          <w:lang w:eastAsia="pt-BR"/>
+          <w14:ligatures w14:val="none"/>
+        </w:rPr>
+        <w:t>-&gt;</w:t>
+      </w:r>
+      <w:r>
+        <w:rPr>
+          <w:rFonts w:ascii="Consolas" w:eastAsia="Times New Roman" w:hAnsi="Consolas" w:cs="Times New Roman"/>
+          <w:color w:val="9CDCFE"/>
+          <w:kern w:val="0"/>
+          <w:sz w:val="18"/>
+          <w:szCs w:val="18"/>
+          <w:lang w:eastAsia="pt-BR"/>
+          <w14:ligatures w14:val="none"/>
+        </w:rPr>
+        <w:t>$atributo</w:t>
+      </w:r>
+      <w:r>
+        <w:rPr>
+          <w:rFonts w:ascii="Consolas" w:eastAsia="Times New Roman" w:hAnsi="Consolas" w:cs="Times New Roman"/>
+          <w:color w:val="D4D4D4"/>
+          <w:kern w:val="0"/>
+          <w:sz w:val="18"/>
+          <w:szCs w:val="18"/>
+          <w:lang w:eastAsia="pt-BR"/>
+          <w14:ligatures w14:val="none"/>
+        </w:rPr>
+        <w:t xml:space="preserve"> = </w:t>
+      </w:r>
+      <w:r>
+        <w:rPr>
+          <w:rFonts w:ascii="Consolas" w:eastAsia="Times New Roman" w:hAnsi="Consolas" w:cs="Times New Roman"/>
+          <w:color w:val="9CDCFE"/>
+          <w:kern w:val="0"/>
+          <w:sz w:val="18"/>
+          <w:szCs w:val="18"/>
+          <w:lang w:eastAsia="pt-BR"/>
+          <w14:ligatures w14:val="none"/>
+        </w:rPr>
+        <w:t>$valor</w:t>
+      </w:r>
+      <w:r>
+        <w:rPr>
+          <w:rFonts w:ascii="Consolas" w:eastAsia="Times New Roman" w:hAnsi="Consolas" w:cs="Times New Roman"/>
+          <w:color w:val="D4D4D4"/>
+          <w:kern w:val="0"/>
+          <w:sz w:val="18"/>
+          <w:szCs w:val="18"/>
+          <w:lang w:eastAsia="pt-BR"/>
+          <w14:ligatures w14:val="none"/>
+        </w:rPr>
+        <w:t>;</w:t>
+      </w:r>
+    </w:p>
+    <w:p>
+      <w:pPr>
+        <w:shd w:val="clear" w:color="auto" w:fill="1F1F1F"/>
+        <w:spacing w:after="0" w:line="240" w:lineRule="auto"/>
+        <w:rPr>
+          <w:rFonts w:ascii="Consolas" w:eastAsia="Times New Roman" w:hAnsi="Consolas" w:cs="Times New Roman"/>
+          <w:color w:val="CCCCCC"/>
+          <w:kern w:val="0"/>
+          <w:sz w:val="18"/>
+          <w:szCs w:val="18"/>
+          <w:lang w:eastAsia="pt-BR"/>
+          <w14:ligatures w14:val="none"/>
+        </w:rPr>
+      </w:pPr>
+      <w:r>
+        <w:rPr>
+          <w:rFonts w:ascii="Consolas" w:eastAsia="Times New Roman" w:hAnsi="Consolas" w:cs="Times New Roman"/>
+          <w:color w:val="D4D4D4"/>
+          <w:kern w:val="0"/>
+          <w:sz w:val="18"/>
+          <w:szCs w:val="18"/>
+          <w:lang w:eastAsia="pt-BR"/>
+          <w14:ligatures w14:val="none"/>
+        </w:rPr>
+        <w:t>    }</w:t>
+      </w:r>
+    </w:p>
+    <w:p>
+      <w:pPr>
+        <w:tabs>
+          <w:tab w:val="left" w:pos="3016"/>
+        </w:tabs>
+        <w:spacing w:line="240" w:lineRule="auto"/>
+        <w:jc w:val="both"/>
+        <w:rPr>
+          <w:rFonts w:ascii="Arial" w:hAnsi="Arial" w:cs="Arial"/>
+          <w:b/>
+          <w:bCs/>
+          <w:sz w:val="18"/>
+          <w:szCs w:val="18"/>
+        </w:rPr>
+      </w:pPr>
+    </w:p>
+    <w:p>
+      <w:pPr>
+        <w:shd w:val="clear" w:color="auto" w:fill="1F1F1F"/>
+        <w:spacing w:line="240" w:lineRule="auto"/>
+        <w:rPr>
+          <w:rFonts w:ascii="Consolas" w:eastAsia="Times New Roman" w:hAnsi="Consolas" w:cs="Times New Roman"/>
+          <w:color w:val="CCCCCC"/>
+          <w:kern w:val="0"/>
+          <w:sz w:val="18"/>
+          <w:szCs w:val="18"/>
+          <w:lang w:eastAsia="pt-BR"/>
+          <w14:ligatures w14:val="none"/>
+        </w:rPr>
+      </w:pPr>
+      <w:r>
+        <w:rPr>
+          <w:rFonts w:ascii="Arial" w:hAnsi="Arial" w:cs="Arial"/>
+          <w:sz w:val="18"/>
+          <w:szCs w:val="18"/>
+        </w:rPr>
+        <w:t xml:space="preserve"> </w:t>
+      </w:r>
+      <w:r>
+        <w:rPr>
+          <w:rFonts w:ascii="Consolas" w:eastAsia="Times New Roman" w:hAnsi="Consolas" w:cs="Times New Roman"/>
+          <w:color w:val="9CDCFE"/>
+          <w:kern w:val="0"/>
+          <w:sz w:val="18"/>
+          <w:szCs w:val="18"/>
+          <w:lang w:eastAsia="pt-BR"/>
+          <w14:ligatures w14:val="none"/>
+        </w:rPr>
+        <w:t>$y</w:t>
+      </w:r>
+      <w:r>
+        <w:rPr>
+          <w:rFonts w:ascii="Consolas" w:eastAsia="Times New Roman" w:hAnsi="Consolas" w:cs="Times New Roman"/>
+          <w:color w:val="D4D4D4"/>
+          <w:kern w:val="0"/>
+          <w:sz w:val="18"/>
+          <w:szCs w:val="18"/>
+          <w:lang w:eastAsia="pt-BR"/>
+          <w14:ligatures w14:val="none"/>
+        </w:rPr>
+        <w:t xml:space="preserve"> = </w:t>
+      </w:r>
+      <w:r>
+        <w:rPr>
+          <w:rFonts w:ascii="Consolas" w:eastAsia="Times New Roman" w:hAnsi="Consolas" w:cs="Times New Roman"/>
+          <w:color w:val="569CD6"/>
+          <w:kern w:val="0"/>
+          <w:sz w:val="18"/>
+          <w:szCs w:val="18"/>
+          <w:lang w:eastAsia="pt-BR"/>
+          <w14:ligatures w14:val="none"/>
+        </w:rPr>
+        <w:t>new</w:t>
+      </w:r>
+      <w:r>
+        <w:rPr>
+          <w:rFonts w:ascii="Consolas" w:eastAsia="Times New Roman" w:hAnsi="Consolas" w:cs="Times New Roman"/>
+          <w:color w:val="D4D4D4"/>
+          <w:kern w:val="0"/>
+          <w:sz w:val="18"/>
+          <w:szCs w:val="18"/>
+          <w:lang w:eastAsia="pt-BR"/>
+          <w14:ligatures w14:val="none"/>
+        </w:rPr>
+        <w:t xml:space="preserve"> </w:t>
+      </w:r>
+      <w:proofErr w:type="spellStart"/>
+      <w:proofErr w:type="gramStart"/>
+      <w:r>
+        <w:rPr>
+          <w:rFonts w:ascii="Consolas" w:eastAsia="Times New Roman" w:hAnsi="Consolas" w:cs="Times New Roman"/>
+          <w:color w:val="4EC9B0"/>
+          <w:kern w:val="0"/>
+          <w:sz w:val="18"/>
+          <w:szCs w:val="18"/>
+          <w:lang w:eastAsia="pt-BR"/>
+          <w14:ligatures w14:val="none"/>
+        </w:rPr>
+        <w:t>Funcionario</w:t>
+      </w:r>
+      <w:proofErr w:type="spellEnd"/>
+      <w:r>
+        <w:rPr>
+          <w:rFonts w:ascii="Consolas" w:eastAsia="Times New Roman" w:hAnsi="Consolas" w:cs="Times New Roman"/>
+          <w:color w:val="D4D4D4"/>
+          <w:kern w:val="0"/>
+          <w:sz w:val="18"/>
+          <w:szCs w:val="18"/>
+          <w:lang w:eastAsia="pt-BR"/>
+          <w14:ligatures w14:val="none"/>
+        </w:rPr>
+        <w:t>(</w:t>
+      </w:r>
+      <w:proofErr w:type="gramEnd"/>
+      <w:r>
+        <w:rPr>
+          <w:rFonts w:ascii="Consolas" w:eastAsia="Times New Roman" w:hAnsi="Consolas" w:cs="Times New Roman"/>
+          <w:color w:val="D4D4D4"/>
+          <w:kern w:val="0"/>
+          <w:sz w:val="18"/>
+          <w:szCs w:val="18"/>
+          <w:lang w:eastAsia="pt-BR"/>
+          <w14:ligatures w14:val="none"/>
+        </w:rPr>
+        <w:t>);</w:t>
+      </w:r>
+    </w:p>
+    <w:p>
+      <w:pPr>
+        <w:shd w:val="clear" w:color="auto" w:fill="1F1F1F"/>
+        <w:spacing w:after="0" w:line="240" w:lineRule="auto"/>
+        <w:rPr>
+          <w:rFonts w:ascii="Consolas" w:eastAsia="Times New Roman" w:hAnsi="Consolas" w:cs="Times New Roman"/>
+          <w:color w:val="CCCCCC"/>
+          <w:kern w:val="0"/>
+          <w:sz w:val="18"/>
+          <w:szCs w:val="18"/>
+          <w:lang w:eastAsia="pt-BR"/>
+          <w14:ligatures w14:val="none"/>
+        </w:rPr>
+      </w:pPr>
+      <w:r>
+        <w:rPr>
+          <w:rFonts w:ascii="Consolas" w:eastAsia="Times New Roman" w:hAnsi="Consolas" w:cs="Times New Roman"/>
+          <w:color w:val="9CDCFE"/>
+          <w:kern w:val="0"/>
+          <w:sz w:val="18"/>
+          <w:szCs w:val="18"/>
+          <w:lang w:eastAsia="pt-BR"/>
+          <w14:ligatures w14:val="none"/>
+        </w:rPr>
+        <w:t>$y</w:t>
+      </w:r>
+      <w:r>
+        <w:rPr>
+          <w:rFonts w:ascii="Consolas" w:eastAsia="Times New Roman" w:hAnsi="Consolas" w:cs="Times New Roman"/>
+          <w:color w:val="D4D4D4"/>
+          <w:kern w:val="0"/>
+          <w:sz w:val="18"/>
+          <w:szCs w:val="18"/>
+          <w:lang w:eastAsia="pt-BR"/>
+          <w14:ligatures w14:val="none"/>
+        </w:rPr>
+        <w:t>-&gt;</w:t>
+      </w:r>
+      <w:r>
+        <w:rPr>
+          <w:rFonts w:ascii="Consolas" w:eastAsia="Times New Roman" w:hAnsi="Consolas" w:cs="Times New Roman"/>
+          <w:color w:val="DCDCAA"/>
+          <w:kern w:val="0"/>
+          <w:sz w:val="18"/>
+          <w:szCs w:val="18"/>
+          <w:lang w:eastAsia="pt-BR"/>
+          <w14:ligatures w14:val="none"/>
+        </w:rPr>
+        <w:t>__</w:t>
+      </w:r>
+      <w:proofErr w:type="gramStart"/>
+      <w:r>
+        <w:rPr>
+          <w:rFonts w:ascii="Consolas" w:eastAsia="Times New Roman" w:hAnsi="Consolas" w:cs="Times New Roman"/>
+          <w:color w:val="DCDCAA"/>
+          <w:kern w:val="0"/>
+          <w:sz w:val="18"/>
+          <w:szCs w:val="18"/>
+          <w:lang w:eastAsia="pt-BR"/>
+          <w14:ligatures w14:val="none"/>
+        </w:rPr>
+        <w:t>set</w:t>
+      </w:r>
+      <w:r>
+        <w:rPr>
+          <w:rFonts w:ascii="Consolas" w:eastAsia="Times New Roman" w:hAnsi="Consolas" w:cs="Times New Roman"/>
+          <w:color w:val="D4D4D4"/>
+          <w:kern w:val="0"/>
+          <w:sz w:val="18"/>
+          <w:szCs w:val="18"/>
+          <w:lang w:eastAsia="pt-BR"/>
+          <w14:ligatures w14:val="none"/>
+        </w:rPr>
+        <w:t>(</w:t>
+      </w:r>
+      <w:proofErr w:type="gramEnd"/>
+      <w:r>
+        <w:rPr>
+          <w:rFonts w:ascii="Consolas" w:eastAsia="Times New Roman" w:hAnsi="Consolas" w:cs="Times New Roman"/>
+          <w:color w:val="CE9178"/>
+          <w:kern w:val="0"/>
+          <w:sz w:val="18"/>
+          <w:szCs w:val="18"/>
+          <w:lang w:eastAsia="pt-BR"/>
+          <w14:ligatures w14:val="none"/>
+        </w:rPr>
+        <w:t>'nome'</w:t>
+      </w:r>
+      <w:r>
+        <w:rPr>
+          <w:rFonts w:ascii="Consolas" w:eastAsia="Times New Roman" w:hAnsi="Consolas" w:cs="Times New Roman"/>
+          <w:color w:val="D4D4D4"/>
+          <w:kern w:val="0"/>
+          <w:sz w:val="18"/>
+          <w:szCs w:val="18"/>
+          <w:lang w:eastAsia="pt-BR"/>
+          <w14:ligatures w14:val="none"/>
+        </w:rPr>
+        <w:t xml:space="preserve">, </w:t>
+      </w:r>
+      <w:r>
+        <w:rPr>
+          <w:rFonts w:ascii="Consolas" w:eastAsia="Times New Roman" w:hAnsi="Consolas" w:cs="Times New Roman"/>
+          <w:color w:val="CE9178"/>
+          <w:kern w:val="0"/>
+          <w:sz w:val="18"/>
+          <w:szCs w:val="18"/>
+          <w:lang w:eastAsia="pt-BR"/>
+          <w14:ligatures w14:val="none"/>
+        </w:rPr>
+        <w:t>'Jose'</w:t>
+      </w:r>
+      <w:r>
+        <w:rPr>
+          <w:rFonts w:ascii="Consolas" w:eastAsia="Times New Roman" w:hAnsi="Consolas" w:cs="Times New Roman"/>
+          <w:color w:val="D4D4D4"/>
+          <w:kern w:val="0"/>
+          <w:sz w:val="18"/>
+          <w:szCs w:val="18"/>
+          <w:lang w:eastAsia="pt-BR"/>
+          <w14:ligatures w14:val="none"/>
+        </w:rPr>
+        <w:t>);</w:t>
+      </w:r>
+    </w:p>
+    <w:p>
+      <w:pPr>
+        <w:shd w:val="clear" w:color="auto" w:fill="1F1F1F"/>
+        <w:spacing w:after="0" w:line="240" w:lineRule="auto"/>
+        <w:rPr>
+          <w:rFonts w:ascii="Consolas" w:eastAsia="Times New Roman" w:hAnsi="Consolas" w:cs="Times New Roman"/>
+          <w:color w:val="CCCCCC"/>
+          <w:kern w:val="0"/>
+          <w:sz w:val="18"/>
+          <w:szCs w:val="18"/>
+          <w:lang w:eastAsia="pt-BR"/>
+          <w14:ligatures w14:val="none"/>
+        </w:rPr>
+      </w:pPr>
+      <w:r>
+        <w:rPr>
+          <w:rFonts w:ascii="Consolas" w:eastAsia="Times New Roman" w:hAnsi="Consolas" w:cs="Times New Roman"/>
+          <w:color w:val="9CDCFE"/>
+          <w:kern w:val="0"/>
+          <w:sz w:val="18"/>
+          <w:szCs w:val="18"/>
+          <w:lang w:eastAsia="pt-BR"/>
+          <w14:ligatures w14:val="none"/>
+        </w:rPr>
+        <w:t>$y</w:t>
+      </w:r>
+      <w:r>
+        <w:rPr>
+          <w:rFonts w:ascii="Consolas" w:eastAsia="Times New Roman" w:hAnsi="Consolas" w:cs="Times New Roman"/>
+          <w:color w:val="D4D4D4"/>
+          <w:kern w:val="0"/>
+          <w:sz w:val="18"/>
+          <w:szCs w:val="18"/>
+          <w:lang w:eastAsia="pt-BR"/>
+          <w14:ligatures w14:val="none"/>
+        </w:rPr>
+        <w:t>-&gt;</w:t>
+      </w:r>
+      <w:r>
+        <w:rPr>
+          <w:rFonts w:ascii="Consolas" w:eastAsia="Times New Roman" w:hAnsi="Consolas" w:cs="Times New Roman"/>
+          <w:color w:val="DCDCAA"/>
+          <w:kern w:val="0"/>
+          <w:sz w:val="18"/>
+          <w:szCs w:val="18"/>
+          <w:lang w:eastAsia="pt-BR"/>
+          <w14:ligatures w14:val="none"/>
+        </w:rPr>
+        <w:t>__</w:t>
+      </w:r>
+      <w:proofErr w:type="gramStart"/>
+      <w:r>
+        <w:rPr>
+          <w:rFonts w:ascii="Consolas" w:eastAsia="Times New Roman" w:hAnsi="Consolas" w:cs="Times New Roman"/>
+          <w:color w:val="DCDCAA"/>
+          <w:kern w:val="0"/>
+          <w:sz w:val="18"/>
+          <w:szCs w:val="18"/>
+          <w:lang w:eastAsia="pt-BR"/>
+          <w14:ligatures w14:val="none"/>
+        </w:rPr>
+        <w:t>set</w:t>
+      </w:r>
+      <w:r>
+        <w:rPr>
+          <w:rFonts w:ascii="Consolas" w:eastAsia="Times New Roman" w:hAnsi="Consolas" w:cs="Times New Roman"/>
+          <w:color w:val="D4D4D4"/>
+          <w:kern w:val="0"/>
+          <w:sz w:val="18"/>
+          <w:szCs w:val="18"/>
+          <w:lang w:eastAsia="pt-BR"/>
+          <w14:ligatures w14:val="none"/>
+        </w:rPr>
+        <w:t>(</w:t>
+      </w:r>
+      <w:proofErr w:type="gramEnd"/>
+      <w:r>
+        <w:rPr>
+          <w:rFonts w:ascii="Consolas" w:eastAsia="Times New Roman" w:hAnsi="Consolas" w:cs="Times New Roman"/>
+          <w:color w:val="CE9178"/>
+          <w:kern w:val="0"/>
+          <w:sz w:val="18"/>
+          <w:szCs w:val="18"/>
+          <w:lang w:eastAsia="pt-BR"/>
+          <w14:ligatures w14:val="none"/>
+        </w:rPr>
+        <w:t>'</w:t>
+      </w:r>
+      <w:proofErr w:type="spellStart"/>
+      <w:r>
+        <w:rPr>
+          <w:rFonts w:ascii="Consolas" w:eastAsia="Times New Roman" w:hAnsi="Consolas" w:cs="Times New Roman"/>
+          <w:color w:val="CE9178"/>
+          <w:kern w:val="0"/>
+          <w:sz w:val="18"/>
+          <w:szCs w:val="18"/>
+          <w:lang w:eastAsia="pt-BR"/>
+          <w14:ligatures w14:val="none"/>
+        </w:rPr>
+        <w:t>numFilhos</w:t>
+      </w:r>
+      <w:proofErr w:type="spellEnd"/>
+      <w:r>
+        <w:rPr>
+          <w:rFonts w:ascii="Consolas" w:eastAsia="Times New Roman" w:hAnsi="Consolas" w:cs="Times New Roman"/>
+          <w:color w:val="CE9178"/>
+          <w:kern w:val="0"/>
+          <w:sz w:val="18"/>
+          <w:szCs w:val="18"/>
+          <w:lang w:eastAsia="pt-BR"/>
+          <w14:ligatures w14:val="none"/>
+        </w:rPr>
+        <w:t>'</w:t>
+      </w:r>
+      <w:r>
+        <w:rPr>
+          <w:rFonts w:ascii="Consolas" w:eastAsia="Times New Roman" w:hAnsi="Consolas" w:cs="Times New Roman"/>
+          <w:color w:val="D4D4D4"/>
+          <w:kern w:val="0"/>
+          <w:sz w:val="18"/>
+          <w:szCs w:val="18"/>
+          <w:lang w:eastAsia="pt-BR"/>
+          <w14:ligatures w14:val="none"/>
+        </w:rPr>
+        <w:t xml:space="preserve">, </w:t>
+      </w:r>
+      <w:r>
+        <w:rPr>
+          <w:rFonts w:ascii="Consolas" w:eastAsia="Times New Roman" w:hAnsi="Consolas" w:cs="Times New Roman"/>
+          <w:color w:val="B5CEA8"/>
+          <w:kern w:val="0"/>
+          <w:sz w:val="18"/>
+          <w:szCs w:val="18"/>
+          <w:lang w:eastAsia="pt-BR"/>
+          <w14:ligatures w14:val="none"/>
+        </w:rPr>
+        <w:t>2</w:t>
+      </w:r>
+      <w:r>
+        <w:rPr>
+          <w:rFonts w:ascii="Consolas" w:eastAsia="Times New Roman" w:hAnsi="Consolas" w:cs="Times New Roman"/>
+          <w:color w:val="D4D4D4"/>
+          <w:kern w:val="0"/>
+          <w:sz w:val="18"/>
+          <w:szCs w:val="18"/>
+          <w:lang w:eastAsia="pt-BR"/>
+          <w14:ligatures w14:val="none"/>
+        </w:rPr>
+        <w:t>);</w:t>
+      </w:r>
+    </w:p>
+    <w:p>
+      <w:pPr>
+        <w:shd w:val="clear" w:color="auto" w:fill="1F1F1F"/>
+        <w:spacing w:after="0" w:line="240" w:lineRule="auto"/>
+        <w:rPr>
+          <w:rFonts w:ascii="Consolas" w:eastAsia="Times New Roman" w:hAnsi="Consolas" w:cs="Times New Roman"/>
+          <w:color w:val="CCCCCC"/>
+          <w:kern w:val="0"/>
+          <w:sz w:val="18"/>
+          <w:szCs w:val="18"/>
+          <w:lang w:eastAsia="pt-BR"/>
+          <w14:ligatures w14:val="none"/>
+        </w:rPr>
+      </w:pPr>
+      <w:proofErr w:type="spellStart"/>
+      <w:r>
+        <w:rPr>
+          <w:rFonts w:ascii="Consolas" w:eastAsia="Times New Roman" w:hAnsi="Consolas" w:cs="Times New Roman"/>
+          <w:color w:val="DCDCAA"/>
+          <w:kern w:val="0"/>
+          <w:sz w:val="18"/>
+          <w:szCs w:val="18"/>
+          <w:lang w:eastAsia="pt-BR"/>
+          <w14:ligatures w14:val="none"/>
+        </w:rPr>
+        <w:t>echo</w:t>
+      </w:r>
+      <w:proofErr w:type="spellEnd"/>
+      <w:r>
+        <w:rPr>
+          <w:rFonts w:ascii="Consolas" w:eastAsia="Times New Roman" w:hAnsi="Consolas" w:cs="Times New Roman"/>
+          <w:color w:val="D4D4D4"/>
+          <w:kern w:val="0"/>
+          <w:sz w:val="18"/>
+          <w:szCs w:val="18"/>
+          <w:lang w:eastAsia="pt-BR"/>
+          <w14:ligatures w14:val="none"/>
+        </w:rPr>
+        <w:t xml:space="preserve"> </w:t>
+      </w:r>
+      <w:r>
+        <w:rPr>
+          <w:rFonts w:ascii="Consolas" w:eastAsia="Times New Roman" w:hAnsi="Consolas" w:cs="Times New Roman"/>
+          <w:color w:val="9CDCFE"/>
+          <w:kern w:val="0"/>
+          <w:sz w:val="18"/>
+          <w:szCs w:val="18"/>
+          <w:lang w:eastAsia="pt-BR"/>
+          <w14:ligatures w14:val="none"/>
+        </w:rPr>
+        <w:t>$y</w:t>
+      </w:r>
+      <w:r>
+        <w:rPr>
+          <w:rFonts w:ascii="Consolas" w:eastAsia="Times New Roman" w:hAnsi="Consolas" w:cs="Times New Roman"/>
+          <w:color w:val="D4D4D4"/>
+          <w:kern w:val="0"/>
+          <w:sz w:val="18"/>
+          <w:szCs w:val="18"/>
+          <w:lang w:eastAsia="pt-BR"/>
+          <w14:ligatures w14:val="none"/>
+        </w:rPr>
+        <w:t>-&gt;</w:t>
+      </w:r>
+      <w:proofErr w:type="spellStart"/>
+      <w:proofErr w:type="gramStart"/>
+      <w:r>
+        <w:rPr>
+          <w:rFonts w:ascii="Consolas" w:eastAsia="Times New Roman" w:hAnsi="Consolas" w:cs="Times New Roman"/>
+          <w:color w:val="DCDCAA"/>
+          <w:kern w:val="0"/>
+          <w:sz w:val="18"/>
+          <w:szCs w:val="18"/>
+          <w:lang w:eastAsia="pt-BR"/>
+          <w14:ligatures w14:val="none"/>
+        </w:rPr>
+        <w:t>resumirCadFunc</w:t>
+      </w:r>
+      <w:proofErr w:type="spellEnd"/>
+      <w:r>
+        <w:rPr>
+          <w:rFonts w:ascii="Consolas" w:eastAsia="Times New Roman" w:hAnsi="Consolas" w:cs="Times New Roman"/>
+          <w:color w:val="D4D4D4"/>
+          <w:kern w:val="0"/>
+          <w:sz w:val="18"/>
+          <w:szCs w:val="18"/>
+          <w:lang w:eastAsia="pt-BR"/>
+          <w14:ligatures w14:val="none"/>
+        </w:rPr>
+        <w:t>(</w:t>
+      </w:r>
+      <w:proofErr w:type="gramEnd"/>
+      <w:r>
+        <w:rPr>
+          <w:rFonts w:ascii="Consolas" w:eastAsia="Times New Roman" w:hAnsi="Consolas" w:cs="Times New Roman"/>
+          <w:color w:val="D4D4D4"/>
+          <w:kern w:val="0"/>
+          <w:sz w:val="18"/>
+          <w:szCs w:val="18"/>
+          <w:lang w:eastAsia="pt-BR"/>
+          <w14:ligatures w14:val="none"/>
+        </w:rPr>
+        <w:t>);</w:t>
+      </w:r>
+    </w:p>
+    <w:p>
+      <w:pPr>
+        <w:shd w:val="clear" w:color="auto" w:fill="1F1F1F"/>
+        <w:spacing w:after="0" w:line="240" w:lineRule="auto"/>
+        <w:rPr>
+          <w:rFonts w:ascii="Consolas" w:eastAsia="Times New Roman" w:hAnsi="Consolas" w:cs="Times New Roman"/>
+          <w:color w:val="CCCCCC"/>
+          <w:kern w:val="0"/>
+          <w:sz w:val="18"/>
+          <w:szCs w:val="18"/>
+          <w:lang w:eastAsia="pt-BR"/>
+          <w14:ligatures w14:val="none"/>
+        </w:rPr>
+      </w:pPr>
+      <w:proofErr w:type="spellStart"/>
+      <w:r>
+        <w:rPr>
+          <w:rFonts w:ascii="Consolas" w:eastAsia="Times New Roman" w:hAnsi="Consolas" w:cs="Times New Roman"/>
+          <w:color w:val="DCDCAA"/>
+          <w:kern w:val="0"/>
+          <w:sz w:val="18"/>
+          <w:szCs w:val="18"/>
+          <w:lang w:eastAsia="pt-BR"/>
+          <w14:ligatures w14:val="none"/>
+        </w:rPr>
+        <w:t>echo</w:t>
+      </w:r>
+      <w:proofErr w:type="spellEnd"/>
+      <w:r>
+        <w:rPr>
+          <w:rFonts w:ascii="Consolas" w:eastAsia="Times New Roman" w:hAnsi="Consolas" w:cs="Times New Roman"/>
+          <w:color w:val="D4D4D4"/>
+          <w:kern w:val="0"/>
+          <w:sz w:val="18"/>
+          <w:szCs w:val="18"/>
+          <w:lang w:eastAsia="pt-BR"/>
+          <w14:ligatures w14:val="none"/>
+        </w:rPr>
+        <w:t xml:space="preserve"> </w:t>
+      </w:r>
+      <w:r>
+        <w:rPr>
+          <w:rFonts w:ascii="Consolas" w:eastAsia="Times New Roman" w:hAnsi="Consolas" w:cs="Times New Roman"/>
+          <w:color w:val="CE9178"/>
+          <w:kern w:val="0"/>
+          <w:sz w:val="18"/>
+          <w:szCs w:val="18"/>
+          <w:lang w:eastAsia="pt-BR"/>
+          <w14:ligatures w14:val="none"/>
+        </w:rPr>
+        <w:t>'&lt;</w:t>
+      </w:r>
+      <w:proofErr w:type="spellStart"/>
+      <w:r>
+        <w:rPr>
+          <w:rFonts w:ascii="Consolas" w:eastAsia="Times New Roman" w:hAnsi="Consolas" w:cs="Times New Roman"/>
+          <w:color w:val="CE9178"/>
+          <w:kern w:val="0"/>
+          <w:sz w:val="18"/>
+          <w:szCs w:val="18"/>
+          <w:lang w:eastAsia="pt-BR"/>
+          <w14:ligatures w14:val="none"/>
+        </w:rPr>
+        <w:t>br</w:t>
+      </w:r>
+      <w:proofErr w:type="spellEnd"/>
+      <w:r>
+        <w:rPr>
+          <w:rFonts w:ascii="Consolas" w:eastAsia="Times New Roman" w:hAnsi="Consolas" w:cs="Times New Roman"/>
+          <w:color w:val="CE9178"/>
+          <w:kern w:val="0"/>
+          <w:sz w:val="18"/>
+          <w:szCs w:val="18"/>
+          <w:lang w:eastAsia="pt-BR"/>
+          <w14:ligatures w14:val="none"/>
+        </w:rPr>
+        <w:t>/&gt;'</w:t>
+      </w:r>
+      <w:r>
+        <w:rPr>
+          <w:rFonts w:ascii="Consolas" w:eastAsia="Times New Roman" w:hAnsi="Consolas" w:cs="Times New Roman"/>
+          <w:color w:val="D4D4D4"/>
+          <w:kern w:val="0"/>
+          <w:sz w:val="18"/>
+          <w:szCs w:val="18"/>
+          <w:lang w:eastAsia="pt-BR"/>
+          <w14:ligatures w14:val="none"/>
+        </w:rPr>
+        <w:t>;</w:t>
+      </w:r>
+    </w:p>
+    <w:p>
+      <w:pPr>
+        <w:shd w:val="clear" w:color="auto" w:fill="1F1F1F"/>
+        <w:spacing w:after="0" w:line="240" w:lineRule="auto"/>
+        <w:rPr>
+          <w:rFonts w:ascii="Consolas" w:eastAsia="Times New Roman" w:hAnsi="Consolas" w:cs="Times New Roman"/>
+          <w:color w:val="CCCCCC"/>
+          <w:kern w:val="0"/>
+          <w:sz w:val="18"/>
+          <w:szCs w:val="18"/>
+          <w:lang w:eastAsia="pt-BR"/>
+          <w14:ligatures w14:val="none"/>
+        </w:rPr>
+      </w:pPr>
+      <w:proofErr w:type="spellStart"/>
+      <w:r>
+        <w:rPr>
+          <w:rFonts w:ascii="Consolas" w:eastAsia="Times New Roman" w:hAnsi="Consolas" w:cs="Times New Roman"/>
+          <w:color w:val="DCDCAA"/>
+          <w:kern w:val="0"/>
+          <w:sz w:val="18"/>
+          <w:szCs w:val="18"/>
+          <w:lang w:eastAsia="pt-BR"/>
+          <w14:ligatures w14:val="none"/>
+        </w:rPr>
+        <w:t>echo</w:t>
+      </w:r>
+      <w:proofErr w:type="spellEnd"/>
+      <w:r>
+        <w:rPr>
+          <w:rFonts w:ascii="Consolas" w:eastAsia="Times New Roman" w:hAnsi="Consolas" w:cs="Times New Roman"/>
+          <w:color w:val="D4D4D4"/>
+          <w:kern w:val="0"/>
+          <w:sz w:val="18"/>
+          <w:szCs w:val="18"/>
+          <w:lang w:eastAsia="pt-BR"/>
+          <w14:ligatures w14:val="none"/>
+        </w:rPr>
+        <w:t xml:space="preserve"> </w:t>
+      </w:r>
+      <w:r>
+        <w:rPr>
+          <w:rFonts w:ascii="Consolas" w:eastAsia="Times New Roman" w:hAnsi="Consolas" w:cs="Times New Roman"/>
+          <w:color w:val="9CDCFE"/>
+          <w:kern w:val="0"/>
+          <w:sz w:val="18"/>
+          <w:szCs w:val="18"/>
+          <w:lang w:eastAsia="pt-BR"/>
+          <w14:ligatures w14:val="none"/>
+        </w:rPr>
+        <w:t>$y</w:t>
+      </w:r>
+      <w:r>
+        <w:rPr>
+          <w:rFonts w:ascii="Consolas" w:eastAsia="Times New Roman" w:hAnsi="Consolas" w:cs="Times New Roman"/>
+          <w:color w:val="D4D4D4"/>
+          <w:kern w:val="0"/>
+          <w:sz w:val="18"/>
+          <w:szCs w:val="18"/>
+          <w:lang w:eastAsia="pt-BR"/>
+          <w14:ligatures w14:val="none"/>
+        </w:rPr>
+        <w:t>-&gt;</w:t>
+      </w:r>
+      <w:r>
+        <w:rPr>
+          <w:rFonts w:ascii="Consolas" w:eastAsia="Times New Roman" w:hAnsi="Consolas" w:cs="Times New Roman"/>
+          <w:color w:val="DCDCAA"/>
+          <w:kern w:val="0"/>
+          <w:sz w:val="18"/>
+          <w:szCs w:val="18"/>
+          <w:lang w:eastAsia="pt-BR"/>
+          <w14:ligatures w14:val="none"/>
+        </w:rPr>
+        <w:t>__</w:t>
+      </w:r>
+      <w:proofErr w:type="spellStart"/>
+      <w:r>
+        <w:rPr>
+          <w:rFonts w:ascii="Consolas" w:eastAsia="Times New Roman" w:hAnsi="Consolas" w:cs="Times New Roman"/>
+          <w:color w:val="DCDCAA"/>
+          <w:kern w:val="0"/>
+          <w:sz w:val="18"/>
+          <w:szCs w:val="18"/>
+          <w:lang w:eastAsia="pt-BR"/>
+          <w14:ligatures w14:val="none"/>
+        </w:rPr>
+        <w:t>get</w:t>
+      </w:r>
+      <w:proofErr w:type="spellEnd"/>
+      <w:r>
+        <w:rPr>
+          <w:rFonts w:ascii="Consolas" w:eastAsia="Times New Roman" w:hAnsi="Consolas" w:cs="Times New Roman"/>
+          <w:color w:val="D4D4D4"/>
+          <w:kern w:val="0"/>
+          <w:sz w:val="18"/>
+          <w:szCs w:val="18"/>
+          <w:lang w:eastAsia="pt-BR"/>
+          <w14:ligatures w14:val="none"/>
+        </w:rPr>
+        <w:t>(</w:t>
+      </w:r>
+      <w:r>
+        <w:rPr>
+          <w:rFonts w:ascii="Consolas" w:eastAsia="Times New Roman" w:hAnsi="Consolas" w:cs="Times New Roman"/>
+          <w:color w:val="CE9178"/>
+          <w:kern w:val="0"/>
+          <w:sz w:val="18"/>
+          <w:szCs w:val="18"/>
+          <w:lang w:eastAsia="pt-BR"/>
+          <w14:ligatures w14:val="none"/>
+        </w:rPr>
+        <w:t>'nome'</w:t>
+      </w:r>
+      <w:proofErr w:type="gramStart"/>
+      <w:r>
+        <w:rPr>
+          <w:rFonts w:ascii="Consolas" w:eastAsia="Times New Roman" w:hAnsi="Consolas" w:cs="Times New Roman"/>
+          <w:color w:val="D4D4D4"/>
+          <w:kern w:val="0"/>
+          <w:sz w:val="18"/>
+          <w:szCs w:val="18"/>
+          <w:lang w:eastAsia="pt-BR"/>
+          <w14:ligatures w14:val="none"/>
+        </w:rPr>
+        <w:t>) .</w:t>
+      </w:r>
+      <w:proofErr w:type="gramEnd"/>
+      <w:r>
+        <w:rPr>
+          <w:rFonts w:ascii="Consolas" w:eastAsia="Times New Roman" w:hAnsi="Consolas" w:cs="Times New Roman"/>
+          <w:color w:val="D4D4D4"/>
+          <w:kern w:val="0"/>
+          <w:sz w:val="18"/>
+          <w:szCs w:val="18"/>
+          <w:lang w:eastAsia="pt-BR"/>
+          <w14:ligatures w14:val="none"/>
+        </w:rPr>
+        <w:t xml:space="preserve"> </w:t>
+      </w:r>
+      <w:r>
+        <w:rPr>
+          <w:rFonts w:ascii="Consolas" w:eastAsia="Times New Roman" w:hAnsi="Consolas" w:cs="Times New Roman"/>
+          <w:color w:val="CE9178"/>
+          <w:kern w:val="0"/>
+          <w:sz w:val="18"/>
+          <w:szCs w:val="18"/>
+          <w:lang w:eastAsia="pt-BR"/>
+          <w14:ligatures w14:val="none"/>
+        </w:rPr>
+        <w:t xml:space="preserve">' possui </w:t>
+      </w:r>
+      <w:proofErr w:type="gramStart"/>
+      <w:r>
+        <w:rPr>
+          <w:rFonts w:ascii="Consolas" w:eastAsia="Times New Roman" w:hAnsi="Consolas" w:cs="Times New Roman"/>
+          <w:color w:val="CE9178"/>
+          <w:kern w:val="0"/>
+          <w:sz w:val="18"/>
+          <w:szCs w:val="18"/>
+          <w:lang w:eastAsia="pt-BR"/>
+          <w14:ligatures w14:val="none"/>
+        </w:rPr>
+        <w:t>'</w:t>
+      </w:r>
+      <w:r>
+        <w:rPr>
+          <w:rFonts w:ascii="Consolas" w:eastAsia="Times New Roman" w:hAnsi="Consolas" w:cs="Times New Roman"/>
+          <w:color w:val="D4D4D4"/>
+          <w:kern w:val="0"/>
+          <w:sz w:val="18"/>
+          <w:szCs w:val="18"/>
+          <w:lang w:eastAsia="pt-BR"/>
+          <w14:ligatures w14:val="none"/>
+        </w:rPr>
+        <w:t xml:space="preserve"> .</w:t>
+      </w:r>
+      <w:proofErr w:type="gramEnd"/>
+      <w:r>
+        <w:rPr>
+          <w:rFonts w:ascii="Consolas" w:eastAsia="Times New Roman" w:hAnsi="Consolas" w:cs="Times New Roman"/>
+          <w:color w:val="D4D4D4"/>
+          <w:kern w:val="0"/>
+          <w:sz w:val="18"/>
+          <w:szCs w:val="18"/>
+          <w:lang w:eastAsia="pt-BR"/>
+          <w14:ligatures w14:val="none"/>
+        </w:rPr>
+        <w:t xml:space="preserve"> </w:t>
+      </w:r>
+      <w:r>
+        <w:rPr>
+          <w:rFonts w:ascii="Consolas" w:eastAsia="Times New Roman" w:hAnsi="Consolas" w:cs="Times New Roman"/>
+          <w:color w:val="9CDCFE"/>
+          <w:kern w:val="0"/>
+          <w:sz w:val="18"/>
+          <w:szCs w:val="18"/>
+          <w:lang w:eastAsia="pt-BR"/>
+          <w14:ligatures w14:val="none"/>
+        </w:rPr>
+        <w:t>$y</w:t>
+      </w:r>
+      <w:r>
+        <w:rPr>
+          <w:rFonts w:ascii="Consolas" w:eastAsia="Times New Roman" w:hAnsi="Consolas" w:cs="Times New Roman"/>
+          <w:color w:val="D4D4D4"/>
+          <w:kern w:val="0"/>
+          <w:sz w:val="18"/>
+          <w:szCs w:val="18"/>
+          <w:lang w:eastAsia="pt-BR"/>
+          <w14:ligatures w14:val="none"/>
+        </w:rPr>
+        <w:t>-&gt;</w:t>
+      </w:r>
+      <w:r>
+        <w:rPr>
+          <w:rFonts w:ascii="Consolas" w:eastAsia="Times New Roman" w:hAnsi="Consolas" w:cs="Times New Roman"/>
+          <w:color w:val="DCDCAA"/>
+          <w:kern w:val="0"/>
+          <w:sz w:val="18"/>
+          <w:szCs w:val="18"/>
+          <w:lang w:eastAsia="pt-BR"/>
+          <w14:ligatures w14:val="none"/>
+        </w:rPr>
+        <w:t>__</w:t>
+      </w:r>
+      <w:proofErr w:type="spellStart"/>
+      <w:r>
+        <w:rPr>
+          <w:rFonts w:ascii="Consolas" w:eastAsia="Times New Roman" w:hAnsi="Consolas" w:cs="Times New Roman"/>
+          <w:color w:val="DCDCAA"/>
+          <w:kern w:val="0"/>
+          <w:sz w:val="18"/>
+          <w:szCs w:val="18"/>
+          <w:lang w:eastAsia="pt-BR"/>
+          <w14:ligatures w14:val="none"/>
+        </w:rPr>
+        <w:t>get</w:t>
+      </w:r>
+      <w:proofErr w:type="spellEnd"/>
+      <w:r>
+        <w:rPr>
+          <w:rFonts w:ascii="Consolas" w:eastAsia="Times New Roman" w:hAnsi="Consolas" w:cs="Times New Roman"/>
+          <w:color w:val="D4D4D4"/>
+          <w:kern w:val="0"/>
+          <w:sz w:val="18"/>
+          <w:szCs w:val="18"/>
+          <w:lang w:eastAsia="pt-BR"/>
+          <w14:ligatures w14:val="none"/>
+        </w:rPr>
+        <w:t>(</w:t>
+      </w:r>
+      <w:r>
+        <w:rPr>
+          <w:rFonts w:ascii="Consolas" w:eastAsia="Times New Roman" w:hAnsi="Consolas" w:cs="Times New Roman"/>
+          <w:color w:val="CE9178"/>
+          <w:kern w:val="0"/>
+          <w:sz w:val="18"/>
+          <w:szCs w:val="18"/>
+          <w:lang w:eastAsia="pt-BR"/>
+          <w14:ligatures w14:val="none"/>
+        </w:rPr>
+        <w:t>'</w:t>
+      </w:r>
+      <w:proofErr w:type="spellStart"/>
+      <w:r>
+        <w:rPr>
+          <w:rFonts w:ascii="Consolas" w:eastAsia="Times New Roman" w:hAnsi="Consolas" w:cs="Times New Roman"/>
+          <w:color w:val="CE9178"/>
+          <w:kern w:val="0"/>
+          <w:sz w:val="18"/>
+          <w:szCs w:val="18"/>
+          <w:lang w:eastAsia="pt-BR"/>
+          <w14:ligatures w14:val="none"/>
+        </w:rPr>
+        <w:t>numFilhos</w:t>
+      </w:r>
+      <w:proofErr w:type="spellEnd"/>
+      <w:r>
+        <w:rPr>
+          <w:rFonts w:ascii="Consolas" w:eastAsia="Times New Roman" w:hAnsi="Consolas" w:cs="Times New Roman"/>
+          <w:color w:val="CE9178"/>
+          <w:kern w:val="0"/>
+          <w:sz w:val="18"/>
+          <w:szCs w:val="18"/>
+          <w:lang w:eastAsia="pt-BR"/>
+          <w14:ligatures w14:val="none"/>
+        </w:rPr>
+        <w:t>'</w:t>
+      </w:r>
+      <w:proofErr w:type="gramStart"/>
+      <w:r>
+        <w:rPr>
+          <w:rFonts w:ascii="Consolas" w:eastAsia="Times New Roman" w:hAnsi="Consolas" w:cs="Times New Roman"/>
+          <w:color w:val="D4D4D4"/>
+          <w:kern w:val="0"/>
+          <w:sz w:val="18"/>
+          <w:szCs w:val="18"/>
+          <w:lang w:eastAsia="pt-BR"/>
+          <w14:ligatures w14:val="none"/>
+        </w:rPr>
+        <w:t>) .</w:t>
+      </w:r>
+      <w:proofErr w:type="gramEnd"/>
+      <w:r>
+        <w:rPr>
+          <w:rFonts w:ascii="Consolas" w:eastAsia="Times New Roman" w:hAnsi="Consolas" w:cs="Times New Roman"/>
+          <w:color w:val="D4D4D4"/>
+          <w:kern w:val="0"/>
+          <w:sz w:val="18"/>
+          <w:szCs w:val="18"/>
+          <w:lang w:eastAsia="pt-BR"/>
+          <w14:ligatures w14:val="none"/>
+        </w:rPr>
+        <w:t xml:space="preserve"> </w:t>
       </w:r>
       <w:r>
         <w:rPr>

</xml_diff>

<commit_message>
OO - Pilar da Herança
</commit_message>
<xml_diff>
--- a/doc/php7-OO.docx
+++ b/doc/php7-OO.docx
@@ -658,17 +658,17 @@
           <w:rFonts w:ascii="Arial" w:hAnsi="Arial" w:cs="Arial"/>
           <w:b/>
           <w:bCs/>
-          <w:sz w:val="24"/>
-          <w:szCs w:val="24"/>
-        </w:rPr>
-      </w:pPr>
-      <w:r>
-        <w:rPr>
-          <w:rFonts w:ascii="Arial" w:hAnsi="Arial" w:cs="Arial"/>
-          <w:b/>
-          <w:bCs/>
-          <w:sz w:val="24"/>
-          <w:szCs w:val="24"/>
+          <w:sz w:val="32"/>
+          <w:szCs w:val="32"/>
+        </w:rPr>
+      </w:pPr>
+      <w:r>
+        <w:rPr>
+          <w:rFonts w:ascii="Arial" w:hAnsi="Arial" w:cs="Arial"/>
+          <w:b/>
+          <w:bCs/>
+          <w:sz w:val="32"/>
+          <w:szCs w:val="32"/>
         </w:rPr>
         <w:lastRenderedPageBreak/>
         <w:t>Princípios -&gt; Pilares:</w:t>
@@ -691,18 +691,26 @@
           <w:rFonts w:ascii="Arial" w:hAnsi="Arial" w:cs="Arial"/>
           <w:b/>
           <w:bCs/>
-          <w:sz w:val="24"/>
-          <w:szCs w:val="24"/>
+          <w:sz w:val="28"/>
+          <w:szCs w:val="28"/>
         </w:rPr>
         <w:t>Abstração</w:t>
       </w:r>
       <w:r>
         <w:rPr>
           <w:rFonts w:ascii="Arial" w:hAnsi="Arial" w:cs="Arial"/>
-          <w:sz w:val="24"/>
-          <w:szCs w:val="24"/>
-        </w:rPr>
-        <w:t>: forma como interpretamos as coisas do mundo real e transportamos para dentro da aplicação</w:t>
+          <w:sz w:val="28"/>
+          <w:szCs w:val="28"/>
+        </w:rPr>
+        <w:t>:</w:t>
+      </w:r>
+      <w:r>
+        <w:rPr>
+          <w:rFonts w:ascii="Arial" w:hAnsi="Arial" w:cs="Arial"/>
+          <w:sz w:val="24"/>
+          <w:szCs w:val="24"/>
+        </w:rPr>
+        <w:t xml:space="preserve"> forma como interpretamos as coisas do mundo real e transportamos para dentro da aplicação</w:t>
       </w:r>
       <w:r>
         <w:rPr>
@@ -10370,19 +10378,7 @@
           <w:sz w:val="24"/>
           <w:szCs w:val="24"/>
         </w:rPr>
-        <w:t>de</w:t>
-      </w:r>
-      <w:r>
-        <w:rPr>
-          <w:rFonts w:ascii="Arial" w:hAnsi="Arial" w:cs="Arial"/>
-          <w:b/>
-          <w:bCs/>
-          <w:i/>
-          <w:iCs/>
-          <w:sz w:val="24"/>
-          <w:szCs w:val="24"/>
-        </w:rPr>
-        <w:t>struct</w:t>
+        <w:t>destruct</w:t>
       </w:r>
       <w:proofErr w:type="spellEnd"/>
     </w:p>
@@ -11047,14 +11043,6 @@
           <w:szCs w:val="24"/>
         </w:rPr>
       </w:pPr>
-      <w:r>
-        <w:rPr>
-          <w:rFonts w:ascii="Arial" w:hAnsi="Arial" w:cs="Arial"/>
-          <w:sz w:val="24"/>
-          <w:szCs w:val="24"/>
-        </w:rPr>
-        <w:t>Encapsulamento</w:t>
-      </w:r>
     </w:p>
     <w:p>
       <w:pPr>
@@ -11071,10 +11059,2708 @@
       <w:r>
         <w:rPr>
           <w:rFonts w:ascii="Arial" w:hAnsi="Arial" w:cs="Arial"/>
-          <w:sz w:val="24"/>
-          <w:szCs w:val="24"/>
-        </w:rPr>
-        <w:t xml:space="preserve">Herança </w:t>
+          <w:b/>
+          <w:bCs/>
+          <w:sz w:val="28"/>
+          <w:szCs w:val="28"/>
+        </w:rPr>
+        <w:t>Herança</w:t>
+      </w:r>
+      <w:r>
+        <w:rPr>
+          <w:rFonts w:ascii="Arial" w:hAnsi="Arial" w:cs="Arial"/>
+          <w:b/>
+          <w:bCs/>
+          <w:sz w:val="28"/>
+          <w:szCs w:val="28"/>
+        </w:rPr>
+        <w:t xml:space="preserve">: </w:t>
+      </w:r>
+      <w:r>
+        <w:rPr>
+          <w:rFonts w:ascii="Arial" w:hAnsi="Arial" w:cs="Arial"/>
+          <w:sz w:val="24"/>
+          <w:szCs w:val="24"/>
+        </w:rPr>
+        <w:t>Compreender</w:t>
+      </w:r>
+      <w:r>
+        <w:rPr>
+          <w:rFonts w:ascii="Arial" w:hAnsi="Arial" w:cs="Arial"/>
+          <w:sz w:val="24"/>
+          <w:szCs w:val="24"/>
+        </w:rPr>
+        <w:t xml:space="preserve"> oque existe de comum entre os objetos da aplicação que possa ser abstraído e definido em outro modelo;</w:t>
+      </w:r>
+    </w:p>
+    <w:p>
+      <w:pPr>
+        <w:tabs>
+          <w:tab w:val="left" w:pos="3016"/>
+        </w:tabs>
+        <w:jc w:val="both"/>
+        <w:rPr>
+          <w:rFonts w:ascii="Arial" w:hAnsi="Arial" w:cs="Arial"/>
+          <w:sz w:val="24"/>
+          <w:szCs w:val="24"/>
+        </w:rPr>
+      </w:pPr>
+      <w:r>
+        <w:rPr>
+          <w:rFonts w:ascii="Arial" w:hAnsi="Arial" w:cs="Arial"/>
+          <w:sz w:val="24"/>
+          <w:szCs w:val="24"/>
+        </w:rPr>
+        <w:t>A ideia é centralizar atributos e métodos comuns para os nossos objetos, de modo a implementar uma outra classe que possa estender esses atributos e métodos para as classes especialistas;</w:t>
+      </w:r>
+    </w:p>
+    <w:p>
+      <w:pPr>
+        <w:tabs>
+          <w:tab w:val="left" w:pos="3016"/>
+        </w:tabs>
+        <w:jc w:val="both"/>
+        <w:rPr>
+          <w:rFonts w:ascii="Arial" w:hAnsi="Arial" w:cs="Arial"/>
+          <w:sz w:val="24"/>
+          <w:szCs w:val="24"/>
+        </w:rPr>
+      </w:pPr>
+      <w:r>
+        <w:rPr>
+          <w:rFonts w:ascii="Arial" w:hAnsi="Arial" w:cs="Arial"/>
+          <w:sz w:val="24"/>
+          <w:szCs w:val="24"/>
+        </w:rPr>
+        <w:t>Em alguns casos ouve-se os termos:</w:t>
+      </w:r>
+    </w:p>
+    <w:p>
+      <w:pPr>
+        <w:tabs>
+          <w:tab w:val="left" w:pos="3016"/>
+        </w:tabs>
+        <w:jc w:val="both"/>
+        <w:rPr>
+          <w:rFonts w:ascii="Arial" w:hAnsi="Arial" w:cs="Arial"/>
+          <w:sz w:val="24"/>
+          <w:szCs w:val="24"/>
+        </w:rPr>
+      </w:pPr>
+      <w:r>
+        <w:rPr>
+          <w:rFonts w:ascii="Arial" w:hAnsi="Arial" w:cs="Arial"/>
+          <w:sz w:val="24"/>
+          <w:szCs w:val="24"/>
+        </w:rPr>
+        <w:t>- Classe pai e classes filhas;</w:t>
+      </w:r>
+    </w:p>
+    <w:p>
+      <w:pPr>
+        <w:tabs>
+          <w:tab w:val="left" w:pos="3016"/>
+        </w:tabs>
+        <w:jc w:val="both"/>
+        <w:rPr>
+          <w:rFonts w:ascii="Arial" w:hAnsi="Arial" w:cs="Arial"/>
+          <w:sz w:val="24"/>
+          <w:szCs w:val="24"/>
+        </w:rPr>
+      </w:pPr>
+      <w:r>
+        <w:rPr>
+          <w:rFonts w:ascii="Arial" w:hAnsi="Arial" w:cs="Arial"/>
+          <w:sz w:val="24"/>
+          <w:szCs w:val="24"/>
+        </w:rPr>
+        <w:t>- Classe</w:t>
+      </w:r>
+      <w:r>
+        <w:rPr>
+          <w:rFonts w:ascii="Arial" w:hAnsi="Arial" w:cs="Arial"/>
+          <w:sz w:val="24"/>
+          <w:szCs w:val="24"/>
+        </w:rPr>
+        <w:t>s</w:t>
+      </w:r>
+      <w:r>
+        <w:rPr>
+          <w:rFonts w:ascii="Arial" w:hAnsi="Arial" w:cs="Arial"/>
+          <w:sz w:val="24"/>
+          <w:szCs w:val="24"/>
+        </w:rPr>
+        <w:t xml:space="preserve"> </w:t>
+      </w:r>
+      <w:r>
+        <w:rPr>
+          <w:rFonts w:ascii="Arial" w:hAnsi="Arial" w:cs="Arial"/>
+          <w:sz w:val="24"/>
+          <w:szCs w:val="24"/>
+        </w:rPr>
+        <w:t>genéricas</w:t>
+      </w:r>
+      <w:r>
+        <w:rPr>
+          <w:rFonts w:ascii="Arial" w:hAnsi="Arial" w:cs="Arial"/>
+          <w:sz w:val="24"/>
+          <w:szCs w:val="24"/>
+        </w:rPr>
+        <w:t xml:space="preserve"> e classe</w:t>
+      </w:r>
+      <w:r>
+        <w:rPr>
+          <w:rFonts w:ascii="Arial" w:hAnsi="Arial" w:cs="Arial"/>
+          <w:sz w:val="24"/>
+          <w:szCs w:val="24"/>
+        </w:rPr>
+        <w:t>s especializadas</w:t>
+      </w:r>
+      <w:r>
+        <w:rPr>
+          <w:rFonts w:ascii="Arial" w:hAnsi="Arial" w:cs="Arial"/>
+          <w:sz w:val="24"/>
+          <w:szCs w:val="24"/>
+        </w:rPr>
+        <w:t>;</w:t>
+      </w:r>
+    </w:p>
+    <w:p>
+      <w:pPr>
+        <w:tabs>
+          <w:tab w:val="left" w:pos="3016"/>
+        </w:tabs>
+        <w:jc w:val="both"/>
+        <w:rPr>
+          <w:rFonts w:ascii="Arial" w:hAnsi="Arial" w:cs="Arial"/>
+          <w:sz w:val="24"/>
+          <w:szCs w:val="24"/>
+        </w:rPr>
+      </w:pPr>
+      <w:r>
+        <w:rPr>
+          <w:rFonts w:ascii="Arial" w:hAnsi="Arial" w:cs="Arial"/>
+          <w:sz w:val="24"/>
+          <w:szCs w:val="24"/>
+        </w:rPr>
+        <w:t xml:space="preserve">- </w:t>
+      </w:r>
+      <w:r>
+        <w:rPr>
+          <w:rFonts w:ascii="Arial" w:hAnsi="Arial" w:cs="Arial"/>
+          <w:sz w:val="24"/>
+          <w:szCs w:val="24"/>
+        </w:rPr>
+        <w:t>Super c</w:t>
+      </w:r>
+      <w:r>
+        <w:rPr>
+          <w:rFonts w:ascii="Arial" w:hAnsi="Arial" w:cs="Arial"/>
+          <w:sz w:val="24"/>
+          <w:szCs w:val="24"/>
+        </w:rPr>
+        <w:t>lass</w:t>
+      </w:r>
+      <w:r>
+        <w:rPr>
+          <w:rFonts w:ascii="Arial" w:hAnsi="Arial" w:cs="Arial"/>
+          <w:sz w:val="24"/>
+          <w:szCs w:val="24"/>
+        </w:rPr>
+        <w:t xml:space="preserve">e </w:t>
+      </w:r>
+      <w:r>
+        <w:rPr>
+          <w:rFonts w:ascii="Arial" w:hAnsi="Arial" w:cs="Arial"/>
+          <w:sz w:val="24"/>
+          <w:szCs w:val="24"/>
+        </w:rPr>
+        <w:t xml:space="preserve">e </w:t>
+      </w:r>
+      <w:r>
+        <w:rPr>
+          <w:rFonts w:ascii="Arial" w:hAnsi="Arial" w:cs="Arial"/>
+          <w:sz w:val="24"/>
+          <w:szCs w:val="24"/>
+        </w:rPr>
+        <w:t>sub</w:t>
+      </w:r>
+      <w:r>
+        <w:rPr>
+          <w:rFonts w:ascii="Arial" w:hAnsi="Arial" w:cs="Arial"/>
+          <w:sz w:val="24"/>
+          <w:szCs w:val="24"/>
+        </w:rPr>
+        <w:t>class</w:t>
+      </w:r>
+      <w:r>
+        <w:rPr>
+          <w:rFonts w:ascii="Arial" w:hAnsi="Arial" w:cs="Arial"/>
+          <w:sz w:val="24"/>
+          <w:szCs w:val="24"/>
+        </w:rPr>
+        <w:t>e.</w:t>
+      </w:r>
+    </w:p>
+    <w:p>
+      <w:pPr>
+        <w:tabs>
+          <w:tab w:val="left" w:pos="3016"/>
+        </w:tabs>
+        <w:jc w:val="both"/>
+        <w:rPr>
+          <w:rFonts w:ascii="Arial" w:hAnsi="Arial" w:cs="Arial"/>
+          <w:sz w:val="24"/>
+          <w:szCs w:val="24"/>
+        </w:rPr>
+      </w:pPr>
+      <w:r>
+        <w:rPr>
+          <w:rFonts w:ascii="Arial" w:hAnsi="Arial" w:cs="Arial"/>
+          <w:sz w:val="24"/>
+          <w:szCs w:val="24"/>
+        </w:rPr>
+        <w:t xml:space="preserve">Termos comuns que representam a mesma coisa (classes que </w:t>
+      </w:r>
+      <w:r>
+        <w:rPr>
+          <w:rFonts w:ascii="Arial" w:hAnsi="Arial" w:cs="Arial"/>
+          <w:b/>
+          <w:bCs/>
+          <w:sz w:val="24"/>
+          <w:szCs w:val="24"/>
+        </w:rPr>
+        <w:t>estendem funcionalidades de outra classe</w:t>
+      </w:r>
+      <w:r>
+        <w:rPr>
+          <w:rFonts w:ascii="Arial" w:hAnsi="Arial" w:cs="Arial"/>
+          <w:sz w:val="24"/>
+          <w:szCs w:val="24"/>
+        </w:rPr>
+        <w:t xml:space="preserve">, criando essa </w:t>
+      </w:r>
+      <w:r>
+        <w:rPr>
+          <w:rFonts w:ascii="Arial" w:hAnsi="Arial" w:cs="Arial"/>
+          <w:b/>
+          <w:bCs/>
+          <w:sz w:val="24"/>
+          <w:szCs w:val="24"/>
+        </w:rPr>
+        <w:t>relação de herança</w:t>
+      </w:r>
+      <w:r>
+        <w:rPr>
+          <w:rFonts w:ascii="Arial" w:hAnsi="Arial" w:cs="Arial"/>
+          <w:sz w:val="24"/>
+          <w:szCs w:val="24"/>
+        </w:rPr>
+        <w:t xml:space="preserve"> de atributos e métodos</w:t>
+      </w:r>
+      <w:r>
+        <w:rPr>
+          <w:rFonts w:ascii="Arial" w:hAnsi="Arial" w:cs="Arial"/>
+          <w:sz w:val="24"/>
+          <w:szCs w:val="24"/>
+        </w:rPr>
+        <w:t>).</w:t>
+      </w:r>
+    </w:p>
+    <w:p>
+      <w:pPr>
+        <w:tabs>
+          <w:tab w:val="left" w:pos="3016"/>
+        </w:tabs>
+        <w:jc w:val="both"/>
+        <w:rPr>
+          <w:rFonts w:ascii="Arial" w:hAnsi="Arial" w:cs="Arial"/>
+          <w:sz w:val="24"/>
+          <w:szCs w:val="24"/>
+        </w:rPr>
+      </w:pPr>
+    </w:p>
+    <w:p>
+      <w:pPr>
+        <w:tabs>
+          <w:tab w:val="left" w:pos="3016"/>
+        </w:tabs>
+        <w:jc w:val="both"/>
+        <w:rPr>
+          <w:rFonts w:ascii="Arial" w:hAnsi="Arial" w:cs="Arial"/>
+          <w:sz w:val="24"/>
+          <w:szCs w:val="24"/>
+        </w:rPr>
+      </w:pPr>
+    </w:p>
+    <w:p>
+      <w:pPr>
+        <w:tabs>
+          <w:tab w:val="left" w:pos="3016"/>
+        </w:tabs>
+        <w:jc w:val="both"/>
+        <w:rPr>
+          <w:rFonts w:ascii="Arial" w:hAnsi="Arial" w:cs="Arial"/>
+          <w:sz w:val="24"/>
+          <w:szCs w:val="24"/>
+        </w:rPr>
+      </w:pPr>
+    </w:p>
+    <w:p>
+      <w:pPr>
+        <w:tabs>
+          <w:tab w:val="left" w:pos="3016"/>
+        </w:tabs>
+        <w:jc w:val="both"/>
+        <w:rPr>
+          <w:rFonts w:ascii="Arial" w:hAnsi="Arial" w:cs="Arial"/>
+          <w:sz w:val="24"/>
+          <w:szCs w:val="24"/>
+        </w:rPr>
+      </w:pPr>
+      <w:r>
+        <w:rPr>
+          <w:rFonts w:ascii="Arial" w:hAnsi="Arial" w:cs="Arial"/>
+          <w:sz w:val="24"/>
+          <w:szCs w:val="24"/>
+        </w:rPr>
+        <w:lastRenderedPageBreak/>
+        <w:t>Antes da relação de herança:</w:t>
+      </w:r>
+    </w:p>
+    <w:p>
+      <w:pPr>
+        <w:shd w:val="clear" w:color="auto" w:fill="1F1F1F"/>
+        <w:spacing w:after="0" w:line="240" w:lineRule="auto"/>
+        <w:rPr>
+          <w:rFonts w:ascii="Consolas" w:eastAsia="Times New Roman" w:hAnsi="Consolas" w:cs="Times New Roman"/>
+          <w:color w:val="CCCCCC"/>
+          <w:kern w:val="0"/>
+          <w:sz w:val="16"/>
+          <w:szCs w:val="16"/>
+          <w:lang w:eastAsia="pt-BR"/>
+          <w14:ligatures w14:val="none"/>
+        </w:rPr>
+      </w:pPr>
+      <w:proofErr w:type="spellStart"/>
+      <w:r>
+        <w:rPr>
+          <w:rFonts w:ascii="Consolas" w:eastAsia="Times New Roman" w:hAnsi="Consolas" w:cs="Times New Roman"/>
+          <w:color w:val="569CD6"/>
+          <w:kern w:val="0"/>
+          <w:sz w:val="16"/>
+          <w:szCs w:val="16"/>
+          <w:lang w:eastAsia="pt-BR"/>
+          <w14:ligatures w14:val="none"/>
+        </w:rPr>
+        <w:t>class</w:t>
+      </w:r>
+      <w:proofErr w:type="spellEnd"/>
+      <w:r>
+        <w:rPr>
+          <w:rFonts w:ascii="Consolas" w:eastAsia="Times New Roman" w:hAnsi="Consolas" w:cs="Times New Roman"/>
+          <w:color w:val="D4D4D4"/>
+          <w:kern w:val="0"/>
+          <w:sz w:val="16"/>
+          <w:szCs w:val="16"/>
+          <w:lang w:eastAsia="pt-BR"/>
+          <w14:ligatures w14:val="none"/>
+        </w:rPr>
+        <w:t xml:space="preserve"> </w:t>
+      </w:r>
+      <w:r>
+        <w:rPr>
+          <w:rFonts w:ascii="Consolas" w:eastAsia="Times New Roman" w:hAnsi="Consolas" w:cs="Times New Roman"/>
+          <w:color w:val="4EC9B0"/>
+          <w:kern w:val="0"/>
+          <w:sz w:val="16"/>
+          <w:szCs w:val="16"/>
+          <w:lang w:eastAsia="pt-BR"/>
+          <w14:ligatures w14:val="none"/>
+        </w:rPr>
+        <w:t>Carro</w:t>
+      </w:r>
+    </w:p>
+    <w:p>
+      <w:pPr>
+        <w:shd w:val="clear" w:color="auto" w:fill="1F1F1F"/>
+        <w:spacing w:after="0" w:line="240" w:lineRule="auto"/>
+        <w:rPr>
+          <w:rFonts w:ascii="Consolas" w:eastAsia="Times New Roman" w:hAnsi="Consolas" w:cs="Times New Roman"/>
+          <w:color w:val="CCCCCC"/>
+          <w:kern w:val="0"/>
+          <w:sz w:val="16"/>
+          <w:szCs w:val="16"/>
+          <w:lang w:eastAsia="pt-BR"/>
+          <w14:ligatures w14:val="none"/>
+        </w:rPr>
+      </w:pPr>
+      <w:r>
+        <w:rPr>
+          <w:rFonts w:ascii="Consolas" w:eastAsia="Times New Roman" w:hAnsi="Consolas" w:cs="Times New Roman"/>
+          <w:color w:val="D4D4D4"/>
+          <w:kern w:val="0"/>
+          <w:sz w:val="16"/>
+          <w:szCs w:val="16"/>
+          <w:lang w:eastAsia="pt-BR"/>
+          <w14:ligatures w14:val="none"/>
+        </w:rPr>
+        <w:t>{</w:t>
+      </w:r>
+    </w:p>
+    <w:p>
+      <w:pPr>
+        <w:shd w:val="clear" w:color="auto" w:fill="1F1F1F"/>
+        <w:spacing w:after="0" w:line="240" w:lineRule="auto"/>
+        <w:rPr>
+          <w:rFonts w:ascii="Consolas" w:eastAsia="Times New Roman" w:hAnsi="Consolas" w:cs="Times New Roman"/>
+          <w:color w:val="CCCCCC"/>
+          <w:kern w:val="0"/>
+          <w:sz w:val="16"/>
+          <w:szCs w:val="16"/>
+          <w:lang w:eastAsia="pt-BR"/>
+          <w14:ligatures w14:val="none"/>
+        </w:rPr>
+      </w:pPr>
+      <w:r>
+        <w:rPr>
+          <w:rFonts w:ascii="Consolas" w:eastAsia="Times New Roman" w:hAnsi="Consolas" w:cs="Times New Roman"/>
+          <w:color w:val="D4D4D4"/>
+          <w:kern w:val="0"/>
+          <w:sz w:val="16"/>
+          <w:szCs w:val="16"/>
+          <w:lang w:eastAsia="pt-BR"/>
+          <w14:ligatures w14:val="none"/>
+        </w:rPr>
+        <w:t xml:space="preserve">    </w:t>
+      </w:r>
+      <w:proofErr w:type="spellStart"/>
+      <w:r>
+        <w:rPr>
+          <w:rFonts w:ascii="Consolas" w:eastAsia="Times New Roman" w:hAnsi="Consolas" w:cs="Times New Roman"/>
+          <w:color w:val="569CD6"/>
+          <w:kern w:val="0"/>
+          <w:sz w:val="16"/>
+          <w:szCs w:val="16"/>
+          <w:lang w:eastAsia="pt-BR"/>
+          <w14:ligatures w14:val="none"/>
+        </w:rPr>
+        <w:t>public</w:t>
+      </w:r>
+      <w:proofErr w:type="spellEnd"/>
+      <w:r>
+        <w:rPr>
+          <w:rFonts w:ascii="Consolas" w:eastAsia="Times New Roman" w:hAnsi="Consolas" w:cs="Times New Roman"/>
+          <w:color w:val="D4D4D4"/>
+          <w:kern w:val="0"/>
+          <w:sz w:val="16"/>
+          <w:szCs w:val="16"/>
+          <w:lang w:eastAsia="pt-BR"/>
+          <w14:ligatures w14:val="none"/>
+        </w:rPr>
+        <w:t xml:space="preserve"> </w:t>
+      </w:r>
+      <w:r>
+        <w:rPr>
+          <w:rFonts w:ascii="Consolas" w:eastAsia="Times New Roman" w:hAnsi="Consolas" w:cs="Times New Roman"/>
+          <w:color w:val="9CDCFE"/>
+          <w:kern w:val="0"/>
+          <w:sz w:val="16"/>
+          <w:szCs w:val="16"/>
+          <w:lang w:eastAsia="pt-BR"/>
+          <w14:ligatures w14:val="none"/>
+        </w:rPr>
+        <w:t>$placa</w:t>
+      </w:r>
+      <w:r>
+        <w:rPr>
+          <w:rFonts w:ascii="Consolas" w:eastAsia="Times New Roman" w:hAnsi="Consolas" w:cs="Times New Roman"/>
+          <w:color w:val="D4D4D4"/>
+          <w:kern w:val="0"/>
+          <w:sz w:val="16"/>
+          <w:szCs w:val="16"/>
+          <w:lang w:eastAsia="pt-BR"/>
+          <w14:ligatures w14:val="none"/>
+        </w:rPr>
+        <w:t xml:space="preserve"> = </w:t>
+      </w:r>
+      <w:r>
+        <w:rPr>
+          <w:rFonts w:ascii="Consolas" w:eastAsia="Times New Roman" w:hAnsi="Consolas" w:cs="Times New Roman"/>
+          <w:color w:val="CE9178"/>
+          <w:kern w:val="0"/>
+          <w:sz w:val="16"/>
+          <w:szCs w:val="16"/>
+          <w:lang w:eastAsia="pt-BR"/>
+          <w14:ligatures w14:val="none"/>
+        </w:rPr>
+        <w:t>'ABC1234'</w:t>
+      </w:r>
+      <w:r>
+        <w:rPr>
+          <w:rFonts w:ascii="Consolas" w:eastAsia="Times New Roman" w:hAnsi="Consolas" w:cs="Times New Roman"/>
+          <w:color w:val="D4D4D4"/>
+          <w:kern w:val="0"/>
+          <w:sz w:val="16"/>
+          <w:szCs w:val="16"/>
+          <w:lang w:eastAsia="pt-BR"/>
+          <w14:ligatures w14:val="none"/>
+        </w:rPr>
+        <w:t>;</w:t>
+      </w:r>
+    </w:p>
+    <w:p>
+      <w:pPr>
+        <w:shd w:val="clear" w:color="auto" w:fill="1F1F1F"/>
+        <w:spacing w:after="0" w:line="240" w:lineRule="auto"/>
+        <w:rPr>
+          <w:rFonts w:ascii="Consolas" w:eastAsia="Times New Roman" w:hAnsi="Consolas" w:cs="Times New Roman"/>
+          <w:color w:val="CCCCCC"/>
+          <w:kern w:val="0"/>
+          <w:sz w:val="16"/>
+          <w:szCs w:val="16"/>
+          <w:lang w:eastAsia="pt-BR"/>
+          <w14:ligatures w14:val="none"/>
+        </w:rPr>
+      </w:pPr>
+      <w:r>
+        <w:rPr>
+          <w:rFonts w:ascii="Consolas" w:eastAsia="Times New Roman" w:hAnsi="Consolas" w:cs="Times New Roman"/>
+          <w:color w:val="D4D4D4"/>
+          <w:kern w:val="0"/>
+          <w:sz w:val="16"/>
+          <w:szCs w:val="16"/>
+          <w:lang w:eastAsia="pt-BR"/>
+          <w14:ligatures w14:val="none"/>
+        </w:rPr>
+        <w:t xml:space="preserve">    </w:t>
+      </w:r>
+      <w:proofErr w:type="spellStart"/>
+      <w:r>
+        <w:rPr>
+          <w:rFonts w:ascii="Consolas" w:eastAsia="Times New Roman" w:hAnsi="Consolas" w:cs="Times New Roman"/>
+          <w:color w:val="569CD6"/>
+          <w:kern w:val="0"/>
+          <w:sz w:val="16"/>
+          <w:szCs w:val="16"/>
+          <w:lang w:eastAsia="pt-BR"/>
+          <w14:ligatures w14:val="none"/>
+        </w:rPr>
+        <w:t>public</w:t>
+      </w:r>
+      <w:proofErr w:type="spellEnd"/>
+      <w:r>
+        <w:rPr>
+          <w:rFonts w:ascii="Consolas" w:eastAsia="Times New Roman" w:hAnsi="Consolas" w:cs="Times New Roman"/>
+          <w:color w:val="D4D4D4"/>
+          <w:kern w:val="0"/>
+          <w:sz w:val="16"/>
+          <w:szCs w:val="16"/>
+          <w:lang w:eastAsia="pt-BR"/>
+          <w14:ligatures w14:val="none"/>
+        </w:rPr>
+        <w:t xml:space="preserve"> </w:t>
+      </w:r>
+      <w:r>
+        <w:rPr>
+          <w:rFonts w:ascii="Consolas" w:eastAsia="Times New Roman" w:hAnsi="Consolas" w:cs="Times New Roman"/>
+          <w:color w:val="9CDCFE"/>
+          <w:kern w:val="0"/>
+          <w:sz w:val="16"/>
+          <w:szCs w:val="16"/>
+          <w:lang w:eastAsia="pt-BR"/>
+          <w14:ligatures w14:val="none"/>
+        </w:rPr>
+        <w:t>$cor</w:t>
+      </w:r>
+      <w:r>
+        <w:rPr>
+          <w:rFonts w:ascii="Consolas" w:eastAsia="Times New Roman" w:hAnsi="Consolas" w:cs="Times New Roman"/>
+          <w:color w:val="D4D4D4"/>
+          <w:kern w:val="0"/>
+          <w:sz w:val="16"/>
+          <w:szCs w:val="16"/>
+          <w:lang w:eastAsia="pt-BR"/>
+          <w14:ligatures w14:val="none"/>
+        </w:rPr>
+        <w:t xml:space="preserve"> = </w:t>
+      </w:r>
+      <w:r>
+        <w:rPr>
+          <w:rFonts w:ascii="Consolas" w:eastAsia="Times New Roman" w:hAnsi="Consolas" w:cs="Times New Roman"/>
+          <w:color w:val="CE9178"/>
+          <w:kern w:val="0"/>
+          <w:sz w:val="16"/>
+          <w:szCs w:val="16"/>
+          <w:lang w:eastAsia="pt-BR"/>
+          <w14:ligatures w14:val="none"/>
+        </w:rPr>
+        <w:t>'Branco'</w:t>
+      </w:r>
+      <w:r>
+        <w:rPr>
+          <w:rFonts w:ascii="Consolas" w:eastAsia="Times New Roman" w:hAnsi="Consolas" w:cs="Times New Roman"/>
+          <w:color w:val="D4D4D4"/>
+          <w:kern w:val="0"/>
+          <w:sz w:val="16"/>
+          <w:szCs w:val="16"/>
+          <w:lang w:eastAsia="pt-BR"/>
+          <w14:ligatures w14:val="none"/>
+        </w:rPr>
+        <w:t>;</w:t>
+      </w:r>
+    </w:p>
+    <w:p>
+      <w:pPr>
+        <w:shd w:val="clear" w:color="auto" w:fill="1F1F1F"/>
+        <w:spacing w:after="0" w:line="240" w:lineRule="auto"/>
+        <w:rPr>
+          <w:rFonts w:ascii="Consolas" w:eastAsia="Times New Roman" w:hAnsi="Consolas" w:cs="Times New Roman"/>
+          <w:color w:val="CCCCCC"/>
+          <w:kern w:val="0"/>
+          <w:sz w:val="16"/>
+          <w:szCs w:val="16"/>
+          <w:lang w:eastAsia="pt-BR"/>
+          <w14:ligatures w14:val="none"/>
+        </w:rPr>
+      </w:pPr>
+      <w:r>
+        <w:rPr>
+          <w:rFonts w:ascii="Consolas" w:eastAsia="Times New Roman" w:hAnsi="Consolas" w:cs="Times New Roman"/>
+          <w:color w:val="D4D4D4"/>
+          <w:kern w:val="0"/>
+          <w:sz w:val="16"/>
+          <w:szCs w:val="16"/>
+          <w:lang w:eastAsia="pt-BR"/>
+          <w14:ligatures w14:val="none"/>
+        </w:rPr>
+        <w:t xml:space="preserve">    </w:t>
+      </w:r>
+      <w:proofErr w:type="spellStart"/>
+      <w:r>
+        <w:rPr>
+          <w:rFonts w:ascii="Consolas" w:eastAsia="Times New Roman" w:hAnsi="Consolas" w:cs="Times New Roman"/>
+          <w:color w:val="569CD6"/>
+          <w:kern w:val="0"/>
+          <w:sz w:val="16"/>
+          <w:szCs w:val="16"/>
+          <w:lang w:eastAsia="pt-BR"/>
+          <w14:ligatures w14:val="none"/>
+        </w:rPr>
+        <w:t>public</w:t>
+      </w:r>
+      <w:proofErr w:type="spellEnd"/>
+      <w:r>
+        <w:rPr>
+          <w:rFonts w:ascii="Consolas" w:eastAsia="Times New Roman" w:hAnsi="Consolas" w:cs="Times New Roman"/>
+          <w:color w:val="D4D4D4"/>
+          <w:kern w:val="0"/>
+          <w:sz w:val="16"/>
+          <w:szCs w:val="16"/>
+          <w:lang w:eastAsia="pt-BR"/>
+          <w14:ligatures w14:val="none"/>
+        </w:rPr>
+        <w:t xml:space="preserve"> </w:t>
+      </w:r>
+      <w:r>
+        <w:rPr>
+          <w:rFonts w:ascii="Consolas" w:eastAsia="Times New Roman" w:hAnsi="Consolas" w:cs="Times New Roman"/>
+          <w:color w:val="9CDCFE"/>
+          <w:kern w:val="0"/>
+          <w:sz w:val="16"/>
+          <w:szCs w:val="16"/>
+          <w:lang w:eastAsia="pt-BR"/>
+          <w14:ligatures w14:val="none"/>
+        </w:rPr>
+        <w:t>$</w:t>
+      </w:r>
+      <w:proofErr w:type="spellStart"/>
+      <w:r>
+        <w:rPr>
+          <w:rFonts w:ascii="Consolas" w:eastAsia="Times New Roman" w:hAnsi="Consolas" w:cs="Times New Roman"/>
+          <w:color w:val="9CDCFE"/>
+          <w:kern w:val="0"/>
+          <w:sz w:val="16"/>
+          <w:szCs w:val="16"/>
+          <w:lang w:eastAsia="pt-BR"/>
+          <w14:ligatures w14:val="none"/>
+        </w:rPr>
+        <w:t>teto_solar</w:t>
+      </w:r>
+      <w:proofErr w:type="spellEnd"/>
+      <w:r>
+        <w:rPr>
+          <w:rFonts w:ascii="Consolas" w:eastAsia="Times New Roman" w:hAnsi="Consolas" w:cs="Times New Roman"/>
+          <w:color w:val="D4D4D4"/>
+          <w:kern w:val="0"/>
+          <w:sz w:val="16"/>
+          <w:szCs w:val="16"/>
+          <w:lang w:eastAsia="pt-BR"/>
+          <w14:ligatures w14:val="none"/>
+        </w:rPr>
+        <w:t xml:space="preserve"> = </w:t>
+      </w:r>
+      <w:proofErr w:type="spellStart"/>
+      <w:r>
+        <w:rPr>
+          <w:rFonts w:ascii="Consolas" w:eastAsia="Times New Roman" w:hAnsi="Consolas" w:cs="Times New Roman"/>
+          <w:color w:val="569CD6"/>
+          <w:kern w:val="0"/>
+          <w:sz w:val="16"/>
+          <w:szCs w:val="16"/>
+          <w:lang w:eastAsia="pt-BR"/>
+          <w14:ligatures w14:val="none"/>
+        </w:rPr>
+        <w:t>true</w:t>
+      </w:r>
+      <w:proofErr w:type="spellEnd"/>
+      <w:r>
+        <w:rPr>
+          <w:rFonts w:ascii="Consolas" w:eastAsia="Times New Roman" w:hAnsi="Consolas" w:cs="Times New Roman"/>
+          <w:color w:val="D4D4D4"/>
+          <w:kern w:val="0"/>
+          <w:sz w:val="16"/>
+          <w:szCs w:val="16"/>
+          <w:lang w:eastAsia="pt-BR"/>
+          <w14:ligatures w14:val="none"/>
+        </w:rPr>
+        <w:t>;</w:t>
+      </w:r>
+    </w:p>
+    <w:p>
+      <w:pPr>
+        <w:shd w:val="clear" w:color="auto" w:fill="1F1F1F"/>
+        <w:spacing w:after="0" w:line="240" w:lineRule="auto"/>
+        <w:rPr>
+          <w:rFonts w:ascii="Consolas" w:eastAsia="Times New Roman" w:hAnsi="Consolas" w:cs="Times New Roman"/>
+          <w:color w:val="CCCCCC"/>
+          <w:kern w:val="0"/>
+          <w:sz w:val="16"/>
+          <w:szCs w:val="16"/>
+          <w:lang w:eastAsia="pt-BR"/>
+          <w14:ligatures w14:val="none"/>
+        </w:rPr>
+      </w:pPr>
+    </w:p>
+    <w:p>
+      <w:pPr>
+        <w:shd w:val="clear" w:color="auto" w:fill="1F1F1F"/>
+        <w:spacing w:after="0" w:line="240" w:lineRule="auto"/>
+        <w:rPr>
+          <w:rFonts w:ascii="Consolas" w:eastAsia="Times New Roman" w:hAnsi="Consolas" w:cs="Times New Roman"/>
+          <w:color w:val="CCCCCC"/>
+          <w:kern w:val="0"/>
+          <w:sz w:val="16"/>
+          <w:szCs w:val="16"/>
+          <w:lang w:eastAsia="pt-BR"/>
+          <w14:ligatures w14:val="none"/>
+        </w:rPr>
+      </w:pPr>
+      <w:r>
+        <w:rPr>
+          <w:rFonts w:ascii="Consolas" w:eastAsia="Times New Roman" w:hAnsi="Consolas" w:cs="Times New Roman"/>
+          <w:color w:val="D4D4D4"/>
+          <w:kern w:val="0"/>
+          <w:sz w:val="16"/>
+          <w:szCs w:val="16"/>
+          <w:lang w:eastAsia="pt-BR"/>
+          <w14:ligatures w14:val="none"/>
+        </w:rPr>
+        <w:t xml:space="preserve">    </w:t>
+      </w:r>
+      <w:proofErr w:type="spellStart"/>
+      <w:r>
+        <w:rPr>
+          <w:rFonts w:ascii="Consolas" w:eastAsia="Times New Roman" w:hAnsi="Consolas" w:cs="Times New Roman"/>
+          <w:color w:val="569CD6"/>
+          <w:kern w:val="0"/>
+          <w:sz w:val="16"/>
+          <w:szCs w:val="16"/>
+          <w:lang w:eastAsia="pt-BR"/>
+          <w14:ligatures w14:val="none"/>
+        </w:rPr>
+        <w:t>function</w:t>
+      </w:r>
+      <w:proofErr w:type="spellEnd"/>
+      <w:r>
+        <w:rPr>
+          <w:rFonts w:ascii="Consolas" w:eastAsia="Times New Roman" w:hAnsi="Consolas" w:cs="Times New Roman"/>
+          <w:color w:val="D4D4D4"/>
+          <w:kern w:val="0"/>
+          <w:sz w:val="16"/>
+          <w:szCs w:val="16"/>
+          <w:lang w:eastAsia="pt-BR"/>
+          <w14:ligatures w14:val="none"/>
+        </w:rPr>
+        <w:t xml:space="preserve"> </w:t>
+      </w:r>
+      <w:proofErr w:type="gramStart"/>
+      <w:r>
+        <w:rPr>
+          <w:rFonts w:ascii="Consolas" w:eastAsia="Times New Roman" w:hAnsi="Consolas" w:cs="Times New Roman"/>
+          <w:color w:val="DCDCAA"/>
+          <w:kern w:val="0"/>
+          <w:sz w:val="16"/>
+          <w:szCs w:val="16"/>
+          <w:lang w:eastAsia="pt-BR"/>
+          <w14:ligatures w14:val="none"/>
+        </w:rPr>
+        <w:t>acelerar</w:t>
+      </w:r>
+      <w:r>
+        <w:rPr>
+          <w:rFonts w:ascii="Consolas" w:eastAsia="Times New Roman" w:hAnsi="Consolas" w:cs="Times New Roman"/>
+          <w:color w:val="D4D4D4"/>
+          <w:kern w:val="0"/>
+          <w:sz w:val="16"/>
+          <w:szCs w:val="16"/>
+          <w:lang w:eastAsia="pt-BR"/>
+          <w14:ligatures w14:val="none"/>
+        </w:rPr>
+        <w:t>(</w:t>
+      </w:r>
+      <w:proofErr w:type="gramEnd"/>
+      <w:r>
+        <w:rPr>
+          <w:rFonts w:ascii="Consolas" w:eastAsia="Times New Roman" w:hAnsi="Consolas" w:cs="Times New Roman"/>
+          <w:color w:val="D4D4D4"/>
+          <w:kern w:val="0"/>
+          <w:sz w:val="16"/>
+          <w:szCs w:val="16"/>
+          <w:lang w:eastAsia="pt-BR"/>
+          <w14:ligatures w14:val="none"/>
+        </w:rPr>
+        <w:t>)</w:t>
+      </w:r>
+    </w:p>
+    <w:p>
+      <w:pPr>
+        <w:shd w:val="clear" w:color="auto" w:fill="1F1F1F"/>
+        <w:spacing w:after="0" w:line="240" w:lineRule="auto"/>
+        <w:rPr>
+          <w:rFonts w:ascii="Consolas" w:eastAsia="Times New Roman" w:hAnsi="Consolas" w:cs="Times New Roman"/>
+          <w:color w:val="CCCCCC"/>
+          <w:kern w:val="0"/>
+          <w:sz w:val="16"/>
+          <w:szCs w:val="16"/>
+          <w:lang w:eastAsia="pt-BR"/>
+          <w14:ligatures w14:val="none"/>
+        </w:rPr>
+      </w:pPr>
+      <w:r>
+        <w:rPr>
+          <w:rFonts w:ascii="Consolas" w:eastAsia="Times New Roman" w:hAnsi="Consolas" w:cs="Times New Roman"/>
+          <w:color w:val="D4D4D4"/>
+          <w:kern w:val="0"/>
+          <w:sz w:val="16"/>
+          <w:szCs w:val="16"/>
+          <w:lang w:eastAsia="pt-BR"/>
+          <w14:ligatures w14:val="none"/>
+        </w:rPr>
+        <w:t>    {</w:t>
+      </w:r>
+    </w:p>
+    <w:p>
+      <w:pPr>
+        <w:shd w:val="clear" w:color="auto" w:fill="1F1F1F"/>
+        <w:spacing w:after="0" w:line="240" w:lineRule="auto"/>
+        <w:rPr>
+          <w:rFonts w:ascii="Consolas" w:eastAsia="Times New Roman" w:hAnsi="Consolas" w:cs="Times New Roman"/>
+          <w:color w:val="CCCCCC"/>
+          <w:kern w:val="0"/>
+          <w:sz w:val="16"/>
+          <w:szCs w:val="16"/>
+          <w:lang w:eastAsia="pt-BR"/>
+          <w14:ligatures w14:val="none"/>
+        </w:rPr>
+      </w:pPr>
+      <w:r>
+        <w:rPr>
+          <w:rFonts w:ascii="Consolas" w:eastAsia="Times New Roman" w:hAnsi="Consolas" w:cs="Times New Roman"/>
+          <w:color w:val="D4D4D4"/>
+          <w:kern w:val="0"/>
+          <w:sz w:val="16"/>
+          <w:szCs w:val="16"/>
+          <w:lang w:eastAsia="pt-BR"/>
+          <w14:ligatures w14:val="none"/>
+        </w:rPr>
+        <w:t xml:space="preserve">        </w:t>
+      </w:r>
+      <w:proofErr w:type="spellStart"/>
+      <w:r>
+        <w:rPr>
+          <w:rFonts w:ascii="Consolas" w:eastAsia="Times New Roman" w:hAnsi="Consolas" w:cs="Times New Roman"/>
+          <w:color w:val="DCDCAA"/>
+          <w:kern w:val="0"/>
+          <w:sz w:val="16"/>
+          <w:szCs w:val="16"/>
+          <w:lang w:eastAsia="pt-BR"/>
+          <w14:ligatures w14:val="none"/>
+        </w:rPr>
+        <w:t>echo</w:t>
+      </w:r>
+      <w:proofErr w:type="spellEnd"/>
+      <w:r>
+        <w:rPr>
+          <w:rFonts w:ascii="Consolas" w:eastAsia="Times New Roman" w:hAnsi="Consolas" w:cs="Times New Roman"/>
+          <w:color w:val="D4D4D4"/>
+          <w:kern w:val="0"/>
+          <w:sz w:val="16"/>
+          <w:szCs w:val="16"/>
+          <w:lang w:eastAsia="pt-BR"/>
+          <w14:ligatures w14:val="none"/>
+        </w:rPr>
+        <w:t xml:space="preserve"> </w:t>
+      </w:r>
+      <w:r>
+        <w:rPr>
+          <w:rFonts w:ascii="Consolas" w:eastAsia="Times New Roman" w:hAnsi="Consolas" w:cs="Times New Roman"/>
+          <w:color w:val="CE9178"/>
+          <w:kern w:val="0"/>
+          <w:sz w:val="16"/>
+          <w:szCs w:val="16"/>
+          <w:lang w:eastAsia="pt-BR"/>
+          <w14:ligatures w14:val="none"/>
+        </w:rPr>
+        <w:t>'Acelerar'</w:t>
+      </w:r>
+      <w:r>
+        <w:rPr>
+          <w:rFonts w:ascii="Consolas" w:eastAsia="Times New Roman" w:hAnsi="Consolas" w:cs="Times New Roman"/>
+          <w:color w:val="D4D4D4"/>
+          <w:kern w:val="0"/>
+          <w:sz w:val="16"/>
+          <w:szCs w:val="16"/>
+          <w:lang w:eastAsia="pt-BR"/>
+          <w14:ligatures w14:val="none"/>
+        </w:rPr>
+        <w:t>;</w:t>
+      </w:r>
+    </w:p>
+    <w:p>
+      <w:pPr>
+        <w:shd w:val="clear" w:color="auto" w:fill="1F1F1F"/>
+        <w:spacing w:after="0" w:line="240" w:lineRule="auto"/>
+        <w:rPr>
+          <w:rFonts w:ascii="Consolas" w:eastAsia="Times New Roman" w:hAnsi="Consolas" w:cs="Times New Roman"/>
+          <w:color w:val="CCCCCC"/>
+          <w:kern w:val="0"/>
+          <w:sz w:val="16"/>
+          <w:szCs w:val="16"/>
+          <w:lang w:eastAsia="pt-BR"/>
+          <w14:ligatures w14:val="none"/>
+        </w:rPr>
+      </w:pPr>
+      <w:r>
+        <w:rPr>
+          <w:rFonts w:ascii="Consolas" w:eastAsia="Times New Roman" w:hAnsi="Consolas" w:cs="Times New Roman"/>
+          <w:color w:val="D4D4D4"/>
+          <w:kern w:val="0"/>
+          <w:sz w:val="16"/>
+          <w:szCs w:val="16"/>
+          <w:lang w:eastAsia="pt-BR"/>
+          <w14:ligatures w14:val="none"/>
+        </w:rPr>
+        <w:t>    }</w:t>
+      </w:r>
+    </w:p>
+    <w:p>
+      <w:pPr>
+        <w:shd w:val="clear" w:color="auto" w:fill="1F1F1F"/>
+        <w:spacing w:after="0" w:line="240" w:lineRule="auto"/>
+        <w:rPr>
+          <w:rFonts w:ascii="Consolas" w:eastAsia="Times New Roman" w:hAnsi="Consolas" w:cs="Times New Roman"/>
+          <w:color w:val="CCCCCC"/>
+          <w:kern w:val="0"/>
+          <w:sz w:val="16"/>
+          <w:szCs w:val="16"/>
+          <w:lang w:eastAsia="pt-BR"/>
+          <w14:ligatures w14:val="none"/>
+        </w:rPr>
+      </w:pPr>
+      <w:r>
+        <w:rPr>
+          <w:rFonts w:ascii="Consolas" w:eastAsia="Times New Roman" w:hAnsi="Consolas" w:cs="Times New Roman"/>
+          <w:color w:val="D4D4D4"/>
+          <w:kern w:val="0"/>
+          <w:sz w:val="16"/>
+          <w:szCs w:val="16"/>
+          <w:lang w:eastAsia="pt-BR"/>
+          <w14:ligatures w14:val="none"/>
+        </w:rPr>
+        <w:t xml:space="preserve">    </w:t>
+      </w:r>
+      <w:proofErr w:type="spellStart"/>
+      <w:r>
+        <w:rPr>
+          <w:rFonts w:ascii="Consolas" w:eastAsia="Times New Roman" w:hAnsi="Consolas" w:cs="Times New Roman"/>
+          <w:color w:val="569CD6"/>
+          <w:kern w:val="0"/>
+          <w:sz w:val="16"/>
+          <w:szCs w:val="16"/>
+          <w:lang w:eastAsia="pt-BR"/>
+          <w14:ligatures w14:val="none"/>
+        </w:rPr>
+        <w:t>function</w:t>
+      </w:r>
+      <w:proofErr w:type="spellEnd"/>
+      <w:r>
+        <w:rPr>
+          <w:rFonts w:ascii="Consolas" w:eastAsia="Times New Roman" w:hAnsi="Consolas" w:cs="Times New Roman"/>
+          <w:color w:val="D4D4D4"/>
+          <w:kern w:val="0"/>
+          <w:sz w:val="16"/>
+          <w:szCs w:val="16"/>
+          <w:lang w:eastAsia="pt-BR"/>
+          <w14:ligatures w14:val="none"/>
+        </w:rPr>
+        <w:t xml:space="preserve"> </w:t>
+      </w:r>
+      <w:proofErr w:type="spellStart"/>
+      <w:proofErr w:type="gramStart"/>
+      <w:r>
+        <w:rPr>
+          <w:rFonts w:ascii="Consolas" w:eastAsia="Times New Roman" w:hAnsi="Consolas" w:cs="Times New Roman"/>
+          <w:color w:val="DCDCAA"/>
+          <w:kern w:val="0"/>
+          <w:sz w:val="16"/>
+          <w:szCs w:val="16"/>
+          <w:lang w:eastAsia="pt-BR"/>
+          <w14:ligatures w14:val="none"/>
+        </w:rPr>
+        <w:t>abrirTetoSolar</w:t>
+      </w:r>
+      <w:proofErr w:type="spellEnd"/>
+      <w:r>
+        <w:rPr>
+          <w:rFonts w:ascii="Consolas" w:eastAsia="Times New Roman" w:hAnsi="Consolas" w:cs="Times New Roman"/>
+          <w:color w:val="D4D4D4"/>
+          <w:kern w:val="0"/>
+          <w:sz w:val="16"/>
+          <w:szCs w:val="16"/>
+          <w:lang w:eastAsia="pt-BR"/>
+          <w14:ligatures w14:val="none"/>
+        </w:rPr>
+        <w:t>(</w:t>
+      </w:r>
+      <w:proofErr w:type="gramEnd"/>
+      <w:r>
+        <w:rPr>
+          <w:rFonts w:ascii="Consolas" w:eastAsia="Times New Roman" w:hAnsi="Consolas" w:cs="Times New Roman"/>
+          <w:color w:val="D4D4D4"/>
+          <w:kern w:val="0"/>
+          <w:sz w:val="16"/>
+          <w:szCs w:val="16"/>
+          <w:lang w:eastAsia="pt-BR"/>
+          <w14:ligatures w14:val="none"/>
+        </w:rPr>
+        <w:t>)</w:t>
+      </w:r>
+    </w:p>
+    <w:p>
+      <w:pPr>
+        <w:shd w:val="clear" w:color="auto" w:fill="1F1F1F"/>
+        <w:spacing w:after="0" w:line="240" w:lineRule="auto"/>
+        <w:rPr>
+          <w:rFonts w:ascii="Consolas" w:eastAsia="Times New Roman" w:hAnsi="Consolas" w:cs="Times New Roman"/>
+          <w:color w:val="CCCCCC"/>
+          <w:kern w:val="0"/>
+          <w:sz w:val="16"/>
+          <w:szCs w:val="16"/>
+          <w:lang w:eastAsia="pt-BR"/>
+          <w14:ligatures w14:val="none"/>
+        </w:rPr>
+      </w:pPr>
+      <w:r>
+        <w:rPr>
+          <w:rFonts w:ascii="Consolas" w:eastAsia="Times New Roman" w:hAnsi="Consolas" w:cs="Times New Roman"/>
+          <w:color w:val="D4D4D4"/>
+          <w:kern w:val="0"/>
+          <w:sz w:val="16"/>
+          <w:szCs w:val="16"/>
+          <w:lang w:eastAsia="pt-BR"/>
+          <w14:ligatures w14:val="none"/>
+        </w:rPr>
+        <w:t>    {</w:t>
+      </w:r>
+    </w:p>
+    <w:p>
+      <w:pPr>
+        <w:shd w:val="clear" w:color="auto" w:fill="1F1F1F"/>
+        <w:spacing w:after="0" w:line="240" w:lineRule="auto"/>
+        <w:rPr>
+          <w:rFonts w:ascii="Consolas" w:eastAsia="Times New Roman" w:hAnsi="Consolas" w:cs="Times New Roman"/>
+          <w:color w:val="CCCCCC"/>
+          <w:kern w:val="0"/>
+          <w:sz w:val="16"/>
+          <w:szCs w:val="16"/>
+          <w:lang w:eastAsia="pt-BR"/>
+          <w14:ligatures w14:val="none"/>
+        </w:rPr>
+      </w:pPr>
+      <w:r>
+        <w:rPr>
+          <w:rFonts w:ascii="Consolas" w:eastAsia="Times New Roman" w:hAnsi="Consolas" w:cs="Times New Roman"/>
+          <w:color w:val="D4D4D4"/>
+          <w:kern w:val="0"/>
+          <w:sz w:val="16"/>
+          <w:szCs w:val="16"/>
+          <w:lang w:eastAsia="pt-BR"/>
+          <w14:ligatures w14:val="none"/>
+        </w:rPr>
+        <w:t xml:space="preserve">        </w:t>
+      </w:r>
+      <w:proofErr w:type="spellStart"/>
+      <w:r>
+        <w:rPr>
+          <w:rFonts w:ascii="Consolas" w:eastAsia="Times New Roman" w:hAnsi="Consolas" w:cs="Times New Roman"/>
+          <w:color w:val="DCDCAA"/>
+          <w:kern w:val="0"/>
+          <w:sz w:val="16"/>
+          <w:szCs w:val="16"/>
+          <w:lang w:eastAsia="pt-BR"/>
+          <w14:ligatures w14:val="none"/>
+        </w:rPr>
+        <w:t>echo</w:t>
+      </w:r>
+      <w:proofErr w:type="spellEnd"/>
+      <w:r>
+        <w:rPr>
+          <w:rFonts w:ascii="Consolas" w:eastAsia="Times New Roman" w:hAnsi="Consolas" w:cs="Times New Roman"/>
+          <w:color w:val="D4D4D4"/>
+          <w:kern w:val="0"/>
+          <w:sz w:val="16"/>
+          <w:szCs w:val="16"/>
+          <w:lang w:eastAsia="pt-BR"/>
+          <w14:ligatures w14:val="none"/>
+        </w:rPr>
+        <w:t xml:space="preserve"> </w:t>
+      </w:r>
+      <w:r>
+        <w:rPr>
+          <w:rFonts w:ascii="Consolas" w:eastAsia="Times New Roman" w:hAnsi="Consolas" w:cs="Times New Roman"/>
+          <w:color w:val="CE9178"/>
+          <w:kern w:val="0"/>
+          <w:sz w:val="16"/>
+          <w:szCs w:val="16"/>
+          <w:lang w:eastAsia="pt-BR"/>
+          <w14:ligatures w14:val="none"/>
+        </w:rPr>
+        <w:t>'Abrir teto solar'</w:t>
+      </w:r>
+      <w:r>
+        <w:rPr>
+          <w:rFonts w:ascii="Consolas" w:eastAsia="Times New Roman" w:hAnsi="Consolas" w:cs="Times New Roman"/>
+          <w:color w:val="D4D4D4"/>
+          <w:kern w:val="0"/>
+          <w:sz w:val="16"/>
+          <w:szCs w:val="16"/>
+          <w:lang w:eastAsia="pt-BR"/>
+          <w14:ligatures w14:val="none"/>
+        </w:rPr>
+        <w:t>;</w:t>
+      </w:r>
+    </w:p>
+    <w:p>
+      <w:pPr>
+        <w:shd w:val="clear" w:color="auto" w:fill="1F1F1F"/>
+        <w:spacing w:after="0" w:line="240" w:lineRule="auto"/>
+        <w:rPr>
+          <w:rFonts w:ascii="Consolas" w:eastAsia="Times New Roman" w:hAnsi="Consolas" w:cs="Times New Roman"/>
+          <w:color w:val="CCCCCC"/>
+          <w:kern w:val="0"/>
+          <w:sz w:val="16"/>
+          <w:szCs w:val="16"/>
+          <w:lang w:eastAsia="pt-BR"/>
+          <w14:ligatures w14:val="none"/>
+        </w:rPr>
+      </w:pPr>
+      <w:r>
+        <w:rPr>
+          <w:rFonts w:ascii="Consolas" w:eastAsia="Times New Roman" w:hAnsi="Consolas" w:cs="Times New Roman"/>
+          <w:color w:val="D4D4D4"/>
+          <w:kern w:val="0"/>
+          <w:sz w:val="16"/>
+          <w:szCs w:val="16"/>
+          <w:lang w:eastAsia="pt-BR"/>
+          <w14:ligatures w14:val="none"/>
+        </w:rPr>
+        <w:t>    }</w:t>
+      </w:r>
+    </w:p>
+    <w:p>
+      <w:pPr>
+        <w:shd w:val="clear" w:color="auto" w:fill="1F1F1F"/>
+        <w:spacing w:after="0" w:line="240" w:lineRule="auto"/>
+        <w:rPr>
+          <w:rFonts w:ascii="Consolas" w:eastAsia="Times New Roman" w:hAnsi="Consolas" w:cs="Times New Roman"/>
+          <w:color w:val="CCCCCC"/>
+          <w:kern w:val="0"/>
+          <w:sz w:val="16"/>
+          <w:szCs w:val="16"/>
+          <w:lang w:eastAsia="pt-BR"/>
+          <w14:ligatures w14:val="none"/>
+        </w:rPr>
+      </w:pPr>
+      <w:r>
+        <w:rPr>
+          <w:rFonts w:ascii="Consolas" w:eastAsia="Times New Roman" w:hAnsi="Consolas" w:cs="Times New Roman"/>
+          <w:color w:val="D4D4D4"/>
+          <w:kern w:val="0"/>
+          <w:sz w:val="16"/>
+          <w:szCs w:val="16"/>
+          <w:lang w:eastAsia="pt-BR"/>
+          <w14:ligatures w14:val="none"/>
+        </w:rPr>
+        <w:t xml:space="preserve">    </w:t>
+      </w:r>
+      <w:proofErr w:type="spellStart"/>
+      <w:r>
+        <w:rPr>
+          <w:rFonts w:ascii="Consolas" w:eastAsia="Times New Roman" w:hAnsi="Consolas" w:cs="Times New Roman"/>
+          <w:color w:val="569CD6"/>
+          <w:kern w:val="0"/>
+          <w:sz w:val="16"/>
+          <w:szCs w:val="16"/>
+          <w:lang w:eastAsia="pt-BR"/>
+          <w14:ligatures w14:val="none"/>
+        </w:rPr>
+        <w:t>function</w:t>
+      </w:r>
+      <w:proofErr w:type="spellEnd"/>
+      <w:r>
+        <w:rPr>
+          <w:rFonts w:ascii="Consolas" w:eastAsia="Times New Roman" w:hAnsi="Consolas" w:cs="Times New Roman"/>
+          <w:color w:val="D4D4D4"/>
+          <w:kern w:val="0"/>
+          <w:sz w:val="16"/>
+          <w:szCs w:val="16"/>
+          <w:lang w:eastAsia="pt-BR"/>
+          <w14:ligatures w14:val="none"/>
+        </w:rPr>
+        <w:t xml:space="preserve"> </w:t>
+      </w:r>
+      <w:proofErr w:type="spellStart"/>
+      <w:proofErr w:type="gramStart"/>
+      <w:r>
+        <w:rPr>
+          <w:rFonts w:ascii="Consolas" w:eastAsia="Times New Roman" w:hAnsi="Consolas" w:cs="Times New Roman"/>
+          <w:color w:val="DCDCAA"/>
+          <w:kern w:val="0"/>
+          <w:sz w:val="16"/>
+          <w:szCs w:val="16"/>
+          <w:lang w:eastAsia="pt-BR"/>
+          <w14:ligatures w14:val="none"/>
+        </w:rPr>
+        <w:t>alterarPosicaoVolante</w:t>
+      </w:r>
+      <w:proofErr w:type="spellEnd"/>
+      <w:r>
+        <w:rPr>
+          <w:rFonts w:ascii="Consolas" w:eastAsia="Times New Roman" w:hAnsi="Consolas" w:cs="Times New Roman"/>
+          <w:color w:val="D4D4D4"/>
+          <w:kern w:val="0"/>
+          <w:sz w:val="16"/>
+          <w:szCs w:val="16"/>
+          <w:lang w:eastAsia="pt-BR"/>
+          <w14:ligatures w14:val="none"/>
+        </w:rPr>
+        <w:t>(</w:t>
+      </w:r>
+      <w:proofErr w:type="gramEnd"/>
+      <w:r>
+        <w:rPr>
+          <w:rFonts w:ascii="Consolas" w:eastAsia="Times New Roman" w:hAnsi="Consolas" w:cs="Times New Roman"/>
+          <w:color w:val="D4D4D4"/>
+          <w:kern w:val="0"/>
+          <w:sz w:val="16"/>
+          <w:szCs w:val="16"/>
+          <w:lang w:eastAsia="pt-BR"/>
+          <w14:ligatures w14:val="none"/>
+        </w:rPr>
+        <w:t>)</w:t>
+      </w:r>
+    </w:p>
+    <w:p>
+      <w:pPr>
+        <w:shd w:val="clear" w:color="auto" w:fill="1F1F1F"/>
+        <w:spacing w:after="0" w:line="240" w:lineRule="auto"/>
+        <w:rPr>
+          <w:rFonts w:ascii="Consolas" w:eastAsia="Times New Roman" w:hAnsi="Consolas" w:cs="Times New Roman"/>
+          <w:color w:val="CCCCCC"/>
+          <w:kern w:val="0"/>
+          <w:sz w:val="16"/>
+          <w:szCs w:val="16"/>
+          <w:lang w:eastAsia="pt-BR"/>
+          <w14:ligatures w14:val="none"/>
+        </w:rPr>
+      </w:pPr>
+      <w:r>
+        <w:rPr>
+          <w:rFonts w:ascii="Consolas" w:eastAsia="Times New Roman" w:hAnsi="Consolas" w:cs="Times New Roman"/>
+          <w:color w:val="D4D4D4"/>
+          <w:kern w:val="0"/>
+          <w:sz w:val="16"/>
+          <w:szCs w:val="16"/>
+          <w:lang w:eastAsia="pt-BR"/>
+          <w14:ligatures w14:val="none"/>
+        </w:rPr>
+        <w:t>    {</w:t>
+      </w:r>
+    </w:p>
+    <w:p>
+      <w:pPr>
+        <w:shd w:val="clear" w:color="auto" w:fill="1F1F1F"/>
+        <w:spacing w:after="0" w:line="240" w:lineRule="auto"/>
+        <w:rPr>
+          <w:rFonts w:ascii="Consolas" w:eastAsia="Times New Roman" w:hAnsi="Consolas" w:cs="Times New Roman"/>
+          <w:color w:val="CCCCCC"/>
+          <w:kern w:val="0"/>
+          <w:sz w:val="16"/>
+          <w:szCs w:val="16"/>
+          <w:lang w:eastAsia="pt-BR"/>
+          <w14:ligatures w14:val="none"/>
+        </w:rPr>
+      </w:pPr>
+      <w:r>
+        <w:rPr>
+          <w:rFonts w:ascii="Consolas" w:eastAsia="Times New Roman" w:hAnsi="Consolas" w:cs="Times New Roman"/>
+          <w:color w:val="D4D4D4"/>
+          <w:kern w:val="0"/>
+          <w:sz w:val="16"/>
+          <w:szCs w:val="16"/>
+          <w:lang w:eastAsia="pt-BR"/>
+          <w14:ligatures w14:val="none"/>
+        </w:rPr>
+        <w:t xml:space="preserve">        </w:t>
+      </w:r>
+      <w:proofErr w:type="spellStart"/>
+      <w:r>
+        <w:rPr>
+          <w:rFonts w:ascii="Consolas" w:eastAsia="Times New Roman" w:hAnsi="Consolas" w:cs="Times New Roman"/>
+          <w:color w:val="DCDCAA"/>
+          <w:kern w:val="0"/>
+          <w:sz w:val="16"/>
+          <w:szCs w:val="16"/>
+          <w:lang w:eastAsia="pt-BR"/>
+          <w14:ligatures w14:val="none"/>
+        </w:rPr>
+        <w:t>echo</w:t>
+      </w:r>
+      <w:proofErr w:type="spellEnd"/>
+      <w:r>
+        <w:rPr>
+          <w:rFonts w:ascii="Consolas" w:eastAsia="Times New Roman" w:hAnsi="Consolas" w:cs="Times New Roman"/>
+          <w:color w:val="D4D4D4"/>
+          <w:kern w:val="0"/>
+          <w:sz w:val="16"/>
+          <w:szCs w:val="16"/>
+          <w:lang w:eastAsia="pt-BR"/>
+          <w14:ligatures w14:val="none"/>
+        </w:rPr>
+        <w:t xml:space="preserve"> </w:t>
+      </w:r>
+      <w:r>
+        <w:rPr>
+          <w:rFonts w:ascii="Consolas" w:eastAsia="Times New Roman" w:hAnsi="Consolas" w:cs="Times New Roman"/>
+          <w:color w:val="CE9178"/>
+          <w:kern w:val="0"/>
+          <w:sz w:val="16"/>
+          <w:szCs w:val="16"/>
+          <w:lang w:eastAsia="pt-BR"/>
+          <w14:ligatures w14:val="none"/>
+        </w:rPr>
+        <w:t>'Alterar posição volante'</w:t>
+      </w:r>
+      <w:r>
+        <w:rPr>
+          <w:rFonts w:ascii="Consolas" w:eastAsia="Times New Roman" w:hAnsi="Consolas" w:cs="Times New Roman"/>
+          <w:color w:val="D4D4D4"/>
+          <w:kern w:val="0"/>
+          <w:sz w:val="16"/>
+          <w:szCs w:val="16"/>
+          <w:lang w:eastAsia="pt-BR"/>
+          <w14:ligatures w14:val="none"/>
+        </w:rPr>
+        <w:t>;</w:t>
+      </w:r>
+    </w:p>
+    <w:p>
+      <w:pPr>
+        <w:shd w:val="clear" w:color="auto" w:fill="1F1F1F"/>
+        <w:spacing w:after="0" w:line="240" w:lineRule="auto"/>
+        <w:rPr>
+          <w:rFonts w:ascii="Consolas" w:eastAsia="Times New Roman" w:hAnsi="Consolas" w:cs="Times New Roman"/>
+          <w:color w:val="CCCCCC"/>
+          <w:kern w:val="0"/>
+          <w:sz w:val="16"/>
+          <w:szCs w:val="16"/>
+          <w:lang w:eastAsia="pt-BR"/>
+          <w14:ligatures w14:val="none"/>
+        </w:rPr>
+      </w:pPr>
+      <w:r>
+        <w:rPr>
+          <w:rFonts w:ascii="Consolas" w:eastAsia="Times New Roman" w:hAnsi="Consolas" w:cs="Times New Roman"/>
+          <w:color w:val="D4D4D4"/>
+          <w:kern w:val="0"/>
+          <w:sz w:val="16"/>
+          <w:szCs w:val="16"/>
+          <w:lang w:eastAsia="pt-BR"/>
+          <w14:ligatures w14:val="none"/>
+        </w:rPr>
+        <w:t>    }</w:t>
+      </w:r>
+    </w:p>
+    <w:p>
+      <w:pPr>
+        <w:shd w:val="clear" w:color="auto" w:fill="1F1F1F"/>
+        <w:spacing w:after="0" w:line="240" w:lineRule="auto"/>
+        <w:rPr>
+          <w:rFonts w:ascii="Consolas" w:eastAsia="Times New Roman" w:hAnsi="Consolas" w:cs="Times New Roman"/>
+          <w:color w:val="CCCCCC"/>
+          <w:kern w:val="0"/>
+          <w:sz w:val="16"/>
+          <w:szCs w:val="16"/>
+          <w:lang w:eastAsia="pt-BR"/>
+          <w14:ligatures w14:val="none"/>
+        </w:rPr>
+      </w:pPr>
+      <w:r>
+        <w:rPr>
+          <w:rFonts w:ascii="Consolas" w:eastAsia="Times New Roman" w:hAnsi="Consolas" w:cs="Times New Roman"/>
+          <w:color w:val="D4D4D4"/>
+          <w:kern w:val="0"/>
+          <w:sz w:val="16"/>
+          <w:szCs w:val="16"/>
+          <w:lang w:eastAsia="pt-BR"/>
+          <w14:ligatures w14:val="none"/>
+        </w:rPr>
+        <w:t>}</w:t>
+      </w:r>
+    </w:p>
+    <w:p>
+      <w:pPr>
+        <w:shd w:val="clear" w:color="auto" w:fill="1F1F1F"/>
+        <w:spacing w:after="0" w:line="240" w:lineRule="auto"/>
+        <w:rPr>
+          <w:rFonts w:ascii="Consolas" w:eastAsia="Times New Roman" w:hAnsi="Consolas" w:cs="Times New Roman"/>
+          <w:color w:val="CCCCCC"/>
+          <w:kern w:val="0"/>
+          <w:sz w:val="16"/>
+          <w:szCs w:val="16"/>
+          <w:lang w:eastAsia="pt-BR"/>
+          <w14:ligatures w14:val="none"/>
+        </w:rPr>
+      </w:pPr>
+    </w:p>
+    <w:p>
+      <w:pPr>
+        <w:shd w:val="clear" w:color="auto" w:fill="1F1F1F"/>
+        <w:spacing w:after="0" w:line="240" w:lineRule="auto"/>
+        <w:rPr>
+          <w:rFonts w:ascii="Consolas" w:eastAsia="Times New Roman" w:hAnsi="Consolas" w:cs="Times New Roman"/>
+          <w:color w:val="CCCCCC"/>
+          <w:kern w:val="0"/>
+          <w:sz w:val="16"/>
+          <w:szCs w:val="16"/>
+          <w:lang w:eastAsia="pt-BR"/>
+          <w14:ligatures w14:val="none"/>
+        </w:rPr>
+      </w:pPr>
+      <w:proofErr w:type="spellStart"/>
+      <w:r>
+        <w:rPr>
+          <w:rFonts w:ascii="Consolas" w:eastAsia="Times New Roman" w:hAnsi="Consolas" w:cs="Times New Roman"/>
+          <w:color w:val="569CD6"/>
+          <w:kern w:val="0"/>
+          <w:sz w:val="16"/>
+          <w:szCs w:val="16"/>
+          <w:lang w:eastAsia="pt-BR"/>
+          <w14:ligatures w14:val="none"/>
+        </w:rPr>
+        <w:t>class</w:t>
+      </w:r>
+      <w:proofErr w:type="spellEnd"/>
+      <w:r>
+        <w:rPr>
+          <w:rFonts w:ascii="Consolas" w:eastAsia="Times New Roman" w:hAnsi="Consolas" w:cs="Times New Roman"/>
+          <w:color w:val="D4D4D4"/>
+          <w:kern w:val="0"/>
+          <w:sz w:val="16"/>
+          <w:szCs w:val="16"/>
+          <w:lang w:eastAsia="pt-BR"/>
+          <w14:ligatures w14:val="none"/>
+        </w:rPr>
+        <w:t xml:space="preserve"> </w:t>
+      </w:r>
+      <w:r>
+        <w:rPr>
+          <w:rFonts w:ascii="Consolas" w:eastAsia="Times New Roman" w:hAnsi="Consolas" w:cs="Times New Roman"/>
+          <w:color w:val="4EC9B0"/>
+          <w:kern w:val="0"/>
+          <w:sz w:val="16"/>
+          <w:szCs w:val="16"/>
+          <w:lang w:eastAsia="pt-BR"/>
+          <w14:ligatures w14:val="none"/>
+        </w:rPr>
+        <w:t>Moto</w:t>
+      </w:r>
+    </w:p>
+    <w:p>
+      <w:pPr>
+        <w:shd w:val="clear" w:color="auto" w:fill="1F1F1F"/>
+        <w:spacing w:after="0" w:line="240" w:lineRule="auto"/>
+        <w:rPr>
+          <w:rFonts w:ascii="Consolas" w:eastAsia="Times New Roman" w:hAnsi="Consolas" w:cs="Times New Roman"/>
+          <w:color w:val="CCCCCC"/>
+          <w:kern w:val="0"/>
+          <w:sz w:val="16"/>
+          <w:szCs w:val="16"/>
+          <w:lang w:eastAsia="pt-BR"/>
+          <w14:ligatures w14:val="none"/>
+        </w:rPr>
+      </w:pPr>
+      <w:r>
+        <w:rPr>
+          <w:rFonts w:ascii="Consolas" w:eastAsia="Times New Roman" w:hAnsi="Consolas" w:cs="Times New Roman"/>
+          <w:color w:val="D4D4D4"/>
+          <w:kern w:val="0"/>
+          <w:sz w:val="16"/>
+          <w:szCs w:val="16"/>
+          <w:lang w:eastAsia="pt-BR"/>
+          <w14:ligatures w14:val="none"/>
+        </w:rPr>
+        <w:t>{</w:t>
+      </w:r>
+    </w:p>
+    <w:p>
+      <w:pPr>
+        <w:shd w:val="clear" w:color="auto" w:fill="1F1F1F"/>
+        <w:spacing w:after="0" w:line="240" w:lineRule="auto"/>
+        <w:rPr>
+          <w:rFonts w:ascii="Consolas" w:eastAsia="Times New Roman" w:hAnsi="Consolas" w:cs="Times New Roman"/>
+          <w:color w:val="CCCCCC"/>
+          <w:kern w:val="0"/>
+          <w:sz w:val="16"/>
+          <w:szCs w:val="16"/>
+          <w:lang w:eastAsia="pt-BR"/>
+          <w14:ligatures w14:val="none"/>
+        </w:rPr>
+      </w:pPr>
+      <w:r>
+        <w:rPr>
+          <w:rFonts w:ascii="Consolas" w:eastAsia="Times New Roman" w:hAnsi="Consolas" w:cs="Times New Roman"/>
+          <w:color w:val="D4D4D4"/>
+          <w:kern w:val="0"/>
+          <w:sz w:val="16"/>
+          <w:szCs w:val="16"/>
+          <w:lang w:eastAsia="pt-BR"/>
+          <w14:ligatures w14:val="none"/>
+        </w:rPr>
+        <w:t xml:space="preserve">    </w:t>
+      </w:r>
+      <w:proofErr w:type="spellStart"/>
+      <w:r>
+        <w:rPr>
+          <w:rFonts w:ascii="Consolas" w:eastAsia="Times New Roman" w:hAnsi="Consolas" w:cs="Times New Roman"/>
+          <w:color w:val="569CD6"/>
+          <w:kern w:val="0"/>
+          <w:sz w:val="16"/>
+          <w:szCs w:val="16"/>
+          <w:lang w:eastAsia="pt-BR"/>
+          <w14:ligatures w14:val="none"/>
+        </w:rPr>
+        <w:t>public</w:t>
+      </w:r>
+      <w:proofErr w:type="spellEnd"/>
+      <w:r>
+        <w:rPr>
+          <w:rFonts w:ascii="Consolas" w:eastAsia="Times New Roman" w:hAnsi="Consolas" w:cs="Times New Roman"/>
+          <w:color w:val="D4D4D4"/>
+          <w:kern w:val="0"/>
+          <w:sz w:val="16"/>
+          <w:szCs w:val="16"/>
+          <w:lang w:eastAsia="pt-BR"/>
+          <w14:ligatures w14:val="none"/>
+        </w:rPr>
+        <w:t xml:space="preserve"> </w:t>
+      </w:r>
+      <w:r>
+        <w:rPr>
+          <w:rFonts w:ascii="Consolas" w:eastAsia="Times New Roman" w:hAnsi="Consolas" w:cs="Times New Roman"/>
+          <w:color w:val="9CDCFE"/>
+          <w:kern w:val="0"/>
+          <w:sz w:val="16"/>
+          <w:szCs w:val="16"/>
+          <w:lang w:eastAsia="pt-BR"/>
+          <w14:ligatures w14:val="none"/>
+        </w:rPr>
+        <w:t>$placa</w:t>
+      </w:r>
+      <w:r>
+        <w:rPr>
+          <w:rFonts w:ascii="Consolas" w:eastAsia="Times New Roman" w:hAnsi="Consolas" w:cs="Times New Roman"/>
+          <w:color w:val="D4D4D4"/>
+          <w:kern w:val="0"/>
+          <w:sz w:val="16"/>
+          <w:szCs w:val="16"/>
+          <w:lang w:eastAsia="pt-BR"/>
+          <w14:ligatures w14:val="none"/>
+        </w:rPr>
+        <w:t xml:space="preserve"> = </w:t>
+      </w:r>
+      <w:r>
+        <w:rPr>
+          <w:rFonts w:ascii="Consolas" w:eastAsia="Times New Roman" w:hAnsi="Consolas" w:cs="Times New Roman"/>
+          <w:color w:val="CE9178"/>
+          <w:kern w:val="0"/>
+          <w:sz w:val="16"/>
+          <w:szCs w:val="16"/>
+          <w:lang w:eastAsia="pt-BR"/>
+          <w14:ligatures w14:val="none"/>
+        </w:rPr>
+        <w:t>'DEF1122'</w:t>
+      </w:r>
+      <w:r>
+        <w:rPr>
+          <w:rFonts w:ascii="Consolas" w:eastAsia="Times New Roman" w:hAnsi="Consolas" w:cs="Times New Roman"/>
+          <w:color w:val="D4D4D4"/>
+          <w:kern w:val="0"/>
+          <w:sz w:val="16"/>
+          <w:szCs w:val="16"/>
+          <w:lang w:eastAsia="pt-BR"/>
+          <w14:ligatures w14:val="none"/>
+        </w:rPr>
+        <w:t>;</w:t>
+      </w:r>
+    </w:p>
+    <w:p>
+      <w:pPr>
+        <w:shd w:val="clear" w:color="auto" w:fill="1F1F1F"/>
+        <w:spacing w:after="0" w:line="240" w:lineRule="auto"/>
+        <w:rPr>
+          <w:rFonts w:ascii="Consolas" w:eastAsia="Times New Roman" w:hAnsi="Consolas" w:cs="Times New Roman"/>
+          <w:color w:val="CCCCCC"/>
+          <w:kern w:val="0"/>
+          <w:sz w:val="16"/>
+          <w:szCs w:val="16"/>
+          <w:lang w:eastAsia="pt-BR"/>
+          <w14:ligatures w14:val="none"/>
+        </w:rPr>
+      </w:pPr>
+      <w:r>
+        <w:rPr>
+          <w:rFonts w:ascii="Consolas" w:eastAsia="Times New Roman" w:hAnsi="Consolas" w:cs="Times New Roman"/>
+          <w:color w:val="D4D4D4"/>
+          <w:kern w:val="0"/>
+          <w:sz w:val="16"/>
+          <w:szCs w:val="16"/>
+          <w:lang w:eastAsia="pt-BR"/>
+          <w14:ligatures w14:val="none"/>
+        </w:rPr>
+        <w:t xml:space="preserve">    </w:t>
+      </w:r>
+      <w:proofErr w:type="spellStart"/>
+      <w:r>
+        <w:rPr>
+          <w:rFonts w:ascii="Consolas" w:eastAsia="Times New Roman" w:hAnsi="Consolas" w:cs="Times New Roman"/>
+          <w:color w:val="569CD6"/>
+          <w:kern w:val="0"/>
+          <w:sz w:val="16"/>
+          <w:szCs w:val="16"/>
+          <w:lang w:eastAsia="pt-BR"/>
+          <w14:ligatures w14:val="none"/>
+        </w:rPr>
+        <w:t>public</w:t>
+      </w:r>
+      <w:proofErr w:type="spellEnd"/>
+      <w:r>
+        <w:rPr>
+          <w:rFonts w:ascii="Consolas" w:eastAsia="Times New Roman" w:hAnsi="Consolas" w:cs="Times New Roman"/>
+          <w:color w:val="D4D4D4"/>
+          <w:kern w:val="0"/>
+          <w:sz w:val="16"/>
+          <w:szCs w:val="16"/>
+          <w:lang w:eastAsia="pt-BR"/>
+          <w14:ligatures w14:val="none"/>
+        </w:rPr>
+        <w:t xml:space="preserve"> </w:t>
+      </w:r>
+      <w:r>
+        <w:rPr>
+          <w:rFonts w:ascii="Consolas" w:eastAsia="Times New Roman" w:hAnsi="Consolas" w:cs="Times New Roman"/>
+          <w:color w:val="9CDCFE"/>
+          <w:kern w:val="0"/>
+          <w:sz w:val="16"/>
+          <w:szCs w:val="16"/>
+          <w:lang w:eastAsia="pt-BR"/>
+          <w14:ligatures w14:val="none"/>
+        </w:rPr>
+        <w:t>$cor</w:t>
+      </w:r>
+      <w:r>
+        <w:rPr>
+          <w:rFonts w:ascii="Consolas" w:eastAsia="Times New Roman" w:hAnsi="Consolas" w:cs="Times New Roman"/>
+          <w:color w:val="D4D4D4"/>
+          <w:kern w:val="0"/>
+          <w:sz w:val="16"/>
+          <w:szCs w:val="16"/>
+          <w:lang w:eastAsia="pt-BR"/>
+          <w14:ligatures w14:val="none"/>
+        </w:rPr>
+        <w:t xml:space="preserve"> = </w:t>
+      </w:r>
+      <w:r>
+        <w:rPr>
+          <w:rFonts w:ascii="Consolas" w:eastAsia="Times New Roman" w:hAnsi="Consolas" w:cs="Times New Roman"/>
+          <w:color w:val="CE9178"/>
+          <w:kern w:val="0"/>
+          <w:sz w:val="16"/>
+          <w:szCs w:val="16"/>
+          <w:lang w:eastAsia="pt-BR"/>
+          <w14:ligatures w14:val="none"/>
+        </w:rPr>
+        <w:t>'Preta'</w:t>
+      </w:r>
+      <w:r>
+        <w:rPr>
+          <w:rFonts w:ascii="Consolas" w:eastAsia="Times New Roman" w:hAnsi="Consolas" w:cs="Times New Roman"/>
+          <w:color w:val="D4D4D4"/>
+          <w:kern w:val="0"/>
+          <w:sz w:val="16"/>
+          <w:szCs w:val="16"/>
+          <w:lang w:eastAsia="pt-BR"/>
+          <w14:ligatures w14:val="none"/>
+        </w:rPr>
+        <w:t>;</w:t>
+      </w:r>
+    </w:p>
+    <w:p>
+      <w:pPr>
+        <w:shd w:val="clear" w:color="auto" w:fill="1F1F1F"/>
+        <w:spacing w:after="0" w:line="240" w:lineRule="auto"/>
+        <w:rPr>
+          <w:rFonts w:ascii="Consolas" w:eastAsia="Times New Roman" w:hAnsi="Consolas" w:cs="Times New Roman"/>
+          <w:color w:val="CCCCCC"/>
+          <w:kern w:val="0"/>
+          <w:sz w:val="16"/>
+          <w:szCs w:val="16"/>
+          <w:lang w:eastAsia="pt-BR"/>
+          <w14:ligatures w14:val="none"/>
+        </w:rPr>
+      </w:pPr>
+      <w:r>
+        <w:rPr>
+          <w:rFonts w:ascii="Consolas" w:eastAsia="Times New Roman" w:hAnsi="Consolas" w:cs="Times New Roman"/>
+          <w:color w:val="D4D4D4"/>
+          <w:kern w:val="0"/>
+          <w:sz w:val="16"/>
+          <w:szCs w:val="16"/>
+          <w:lang w:eastAsia="pt-BR"/>
+          <w14:ligatures w14:val="none"/>
+        </w:rPr>
+        <w:t xml:space="preserve">    </w:t>
+      </w:r>
+      <w:proofErr w:type="spellStart"/>
+      <w:r>
+        <w:rPr>
+          <w:rFonts w:ascii="Consolas" w:eastAsia="Times New Roman" w:hAnsi="Consolas" w:cs="Times New Roman"/>
+          <w:color w:val="569CD6"/>
+          <w:kern w:val="0"/>
+          <w:sz w:val="16"/>
+          <w:szCs w:val="16"/>
+          <w:lang w:eastAsia="pt-BR"/>
+          <w14:ligatures w14:val="none"/>
+        </w:rPr>
+        <w:t>public</w:t>
+      </w:r>
+      <w:proofErr w:type="spellEnd"/>
+      <w:r>
+        <w:rPr>
+          <w:rFonts w:ascii="Consolas" w:eastAsia="Times New Roman" w:hAnsi="Consolas" w:cs="Times New Roman"/>
+          <w:color w:val="D4D4D4"/>
+          <w:kern w:val="0"/>
+          <w:sz w:val="16"/>
+          <w:szCs w:val="16"/>
+          <w:lang w:eastAsia="pt-BR"/>
+          <w14:ligatures w14:val="none"/>
+        </w:rPr>
+        <w:t xml:space="preserve"> </w:t>
+      </w:r>
+      <w:r>
+        <w:rPr>
+          <w:rFonts w:ascii="Consolas" w:eastAsia="Times New Roman" w:hAnsi="Consolas" w:cs="Times New Roman"/>
+          <w:color w:val="9CDCFE"/>
+          <w:kern w:val="0"/>
+          <w:sz w:val="16"/>
+          <w:szCs w:val="16"/>
+          <w:lang w:eastAsia="pt-BR"/>
+          <w14:ligatures w14:val="none"/>
+        </w:rPr>
+        <w:t>$</w:t>
+      </w:r>
+      <w:proofErr w:type="spellStart"/>
+      <w:r>
+        <w:rPr>
+          <w:rFonts w:ascii="Consolas" w:eastAsia="Times New Roman" w:hAnsi="Consolas" w:cs="Times New Roman"/>
+          <w:color w:val="9CDCFE"/>
+          <w:kern w:val="0"/>
+          <w:sz w:val="16"/>
+          <w:szCs w:val="16"/>
+          <w:lang w:eastAsia="pt-BR"/>
+          <w14:ligatures w14:val="none"/>
+        </w:rPr>
+        <w:t>contraPesoGuidao</w:t>
+      </w:r>
+      <w:proofErr w:type="spellEnd"/>
+      <w:r>
+        <w:rPr>
+          <w:rFonts w:ascii="Consolas" w:eastAsia="Times New Roman" w:hAnsi="Consolas" w:cs="Times New Roman"/>
+          <w:color w:val="D4D4D4"/>
+          <w:kern w:val="0"/>
+          <w:sz w:val="16"/>
+          <w:szCs w:val="16"/>
+          <w:lang w:eastAsia="pt-BR"/>
+          <w14:ligatures w14:val="none"/>
+        </w:rPr>
+        <w:t xml:space="preserve"> = </w:t>
+      </w:r>
+      <w:proofErr w:type="spellStart"/>
+      <w:r>
+        <w:rPr>
+          <w:rFonts w:ascii="Consolas" w:eastAsia="Times New Roman" w:hAnsi="Consolas" w:cs="Times New Roman"/>
+          <w:color w:val="569CD6"/>
+          <w:kern w:val="0"/>
+          <w:sz w:val="16"/>
+          <w:szCs w:val="16"/>
+          <w:lang w:eastAsia="pt-BR"/>
+          <w14:ligatures w14:val="none"/>
+        </w:rPr>
+        <w:t>true</w:t>
+      </w:r>
+      <w:proofErr w:type="spellEnd"/>
+      <w:r>
+        <w:rPr>
+          <w:rFonts w:ascii="Consolas" w:eastAsia="Times New Roman" w:hAnsi="Consolas" w:cs="Times New Roman"/>
+          <w:color w:val="D4D4D4"/>
+          <w:kern w:val="0"/>
+          <w:sz w:val="16"/>
+          <w:szCs w:val="16"/>
+          <w:lang w:eastAsia="pt-BR"/>
+          <w14:ligatures w14:val="none"/>
+        </w:rPr>
+        <w:t>;</w:t>
+      </w:r>
+    </w:p>
+    <w:p>
+      <w:pPr>
+        <w:shd w:val="clear" w:color="auto" w:fill="1F1F1F"/>
+        <w:spacing w:after="0" w:line="240" w:lineRule="auto"/>
+        <w:rPr>
+          <w:rFonts w:ascii="Consolas" w:eastAsia="Times New Roman" w:hAnsi="Consolas" w:cs="Times New Roman"/>
+          <w:color w:val="CCCCCC"/>
+          <w:kern w:val="0"/>
+          <w:sz w:val="16"/>
+          <w:szCs w:val="16"/>
+          <w:lang w:eastAsia="pt-BR"/>
+          <w14:ligatures w14:val="none"/>
+        </w:rPr>
+      </w:pPr>
+      <w:r>
+        <w:rPr>
+          <w:rFonts w:ascii="Consolas" w:eastAsia="Times New Roman" w:hAnsi="Consolas" w:cs="Times New Roman"/>
+          <w:color w:val="D4D4D4"/>
+          <w:kern w:val="0"/>
+          <w:sz w:val="16"/>
+          <w:szCs w:val="16"/>
+          <w:lang w:eastAsia="pt-BR"/>
+          <w14:ligatures w14:val="none"/>
+        </w:rPr>
+        <w:t xml:space="preserve">    </w:t>
+      </w:r>
+      <w:proofErr w:type="spellStart"/>
+      <w:r>
+        <w:rPr>
+          <w:rFonts w:ascii="Consolas" w:eastAsia="Times New Roman" w:hAnsi="Consolas" w:cs="Times New Roman"/>
+          <w:color w:val="569CD6"/>
+          <w:kern w:val="0"/>
+          <w:sz w:val="16"/>
+          <w:szCs w:val="16"/>
+          <w:lang w:eastAsia="pt-BR"/>
+          <w14:ligatures w14:val="none"/>
+        </w:rPr>
+        <w:t>function</w:t>
+      </w:r>
+      <w:proofErr w:type="spellEnd"/>
+      <w:r>
+        <w:rPr>
+          <w:rFonts w:ascii="Consolas" w:eastAsia="Times New Roman" w:hAnsi="Consolas" w:cs="Times New Roman"/>
+          <w:color w:val="D4D4D4"/>
+          <w:kern w:val="0"/>
+          <w:sz w:val="16"/>
+          <w:szCs w:val="16"/>
+          <w:lang w:eastAsia="pt-BR"/>
+          <w14:ligatures w14:val="none"/>
+        </w:rPr>
+        <w:t xml:space="preserve"> </w:t>
+      </w:r>
+      <w:proofErr w:type="gramStart"/>
+      <w:r>
+        <w:rPr>
+          <w:rFonts w:ascii="Consolas" w:eastAsia="Times New Roman" w:hAnsi="Consolas" w:cs="Times New Roman"/>
+          <w:color w:val="DCDCAA"/>
+          <w:kern w:val="0"/>
+          <w:sz w:val="16"/>
+          <w:szCs w:val="16"/>
+          <w:lang w:eastAsia="pt-BR"/>
+          <w14:ligatures w14:val="none"/>
+        </w:rPr>
+        <w:t>acelerar</w:t>
+      </w:r>
+      <w:r>
+        <w:rPr>
+          <w:rFonts w:ascii="Consolas" w:eastAsia="Times New Roman" w:hAnsi="Consolas" w:cs="Times New Roman"/>
+          <w:color w:val="D4D4D4"/>
+          <w:kern w:val="0"/>
+          <w:sz w:val="16"/>
+          <w:szCs w:val="16"/>
+          <w:lang w:eastAsia="pt-BR"/>
+          <w14:ligatures w14:val="none"/>
+        </w:rPr>
+        <w:t>(</w:t>
+      </w:r>
+      <w:proofErr w:type="gramEnd"/>
+      <w:r>
+        <w:rPr>
+          <w:rFonts w:ascii="Consolas" w:eastAsia="Times New Roman" w:hAnsi="Consolas" w:cs="Times New Roman"/>
+          <w:color w:val="D4D4D4"/>
+          <w:kern w:val="0"/>
+          <w:sz w:val="16"/>
+          <w:szCs w:val="16"/>
+          <w:lang w:eastAsia="pt-BR"/>
+          <w14:ligatures w14:val="none"/>
+        </w:rPr>
+        <w:t>)</w:t>
+      </w:r>
+    </w:p>
+    <w:p>
+      <w:pPr>
+        <w:shd w:val="clear" w:color="auto" w:fill="1F1F1F"/>
+        <w:spacing w:after="0" w:line="240" w:lineRule="auto"/>
+        <w:rPr>
+          <w:rFonts w:ascii="Consolas" w:eastAsia="Times New Roman" w:hAnsi="Consolas" w:cs="Times New Roman"/>
+          <w:color w:val="CCCCCC"/>
+          <w:kern w:val="0"/>
+          <w:sz w:val="16"/>
+          <w:szCs w:val="16"/>
+          <w:lang w:eastAsia="pt-BR"/>
+          <w14:ligatures w14:val="none"/>
+        </w:rPr>
+      </w:pPr>
+      <w:r>
+        <w:rPr>
+          <w:rFonts w:ascii="Consolas" w:eastAsia="Times New Roman" w:hAnsi="Consolas" w:cs="Times New Roman"/>
+          <w:color w:val="D4D4D4"/>
+          <w:kern w:val="0"/>
+          <w:sz w:val="16"/>
+          <w:szCs w:val="16"/>
+          <w:lang w:eastAsia="pt-BR"/>
+          <w14:ligatures w14:val="none"/>
+        </w:rPr>
+        <w:t>    {</w:t>
+      </w:r>
+    </w:p>
+    <w:p>
+      <w:pPr>
+        <w:shd w:val="clear" w:color="auto" w:fill="1F1F1F"/>
+        <w:spacing w:after="0" w:line="240" w:lineRule="auto"/>
+        <w:rPr>
+          <w:rFonts w:ascii="Consolas" w:eastAsia="Times New Roman" w:hAnsi="Consolas" w:cs="Times New Roman"/>
+          <w:color w:val="CCCCCC"/>
+          <w:kern w:val="0"/>
+          <w:sz w:val="16"/>
+          <w:szCs w:val="16"/>
+          <w:lang w:eastAsia="pt-BR"/>
+          <w14:ligatures w14:val="none"/>
+        </w:rPr>
+      </w:pPr>
+      <w:r>
+        <w:rPr>
+          <w:rFonts w:ascii="Consolas" w:eastAsia="Times New Roman" w:hAnsi="Consolas" w:cs="Times New Roman"/>
+          <w:color w:val="D4D4D4"/>
+          <w:kern w:val="0"/>
+          <w:sz w:val="16"/>
+          <w:szCs w:val="16"/>
+          <w:lang w:eastAsia="pt-BR"/>
+          <w14:ligatures w14:val="none"/>
+        </w:rPr>
+        <w:t xml:space="preserve">        </w:t>
+      </w:r>
+      <w:proofErr w:type="spellStart"/>
+      <w:r>
+        <w:rPr>
+          <w:rFonts w:ascii="Consolas" w:eastAsia="Times New Roman" w:hAnsi="Consolas" w:cs="Times New Roman"/>
+          <w:color w:val="DCDCAA"/>
+          <w:kern w:val="0"/>
+          <w:sz w:val="16"/>
+          <w:szCs w:val="16"/>
+          <w:lang w:eastAsia="pt-BR"/>
+          <w14:ligatures w14:val="none"/>
+        </w:rPr>
+        <w:t>echo</w:t>
+      </w:r>
+      <w:proofErr w:type="spellEnd"/>
+      <w:r>
+        <w:rPr>
+          <w:rFonts w:ascii="Consolas" w:eastAsia="Times New Roman" w:hAnsi="Consolas" w:cs="Times New Roman"/>
+          <w:color w:val="D4D4D4"/>
+          <w:kern w:val="0"/>
+          <w:sz w:val="16"/>
+          <w:szCs w:val="16"/>
+          <w:lang w:eastAsia="pt-BR"/>
+          <w14:ligatures w14:val="none"/>
+        </w:rPr>
+        <w:t xml:space="preserve"> </w:t>
+      </w:r>
+      <w:r>
+        <w:rPr>
+          <w:rFonts w:ascii="Consolas" w:eastAsia="Times New Roman" w:hAnsi="Consolas" w:cs="Times New Roman"/>
+          <w:color w:val="CE9178"/>
+          <w:kern w:val="0"/>
+          <w:sz w:val="16"/>
+          <w:szCs w:val="16"/>
+          <w:lang w:eastAsia="pt-BR"/>
+          <w14:ligatures w14:val="none"/>
+        </w:rPr>
+        <w:t>'Acelerar'</w:t>
+      </w:r>
+      <w:r>
+        <w:rPr>
+          <w:rFonts w:ascii="Consolas" w:eastAsia="Times New Roman" w:hAnsi="Consolas" w:cs="Times New Roman"/>
+          <w:color w:val="D4D4D4"/>
+          <w:kern w:val="0"/>
+          <w:sz w:val="16"/>
+          <w:szCs w:val="16"/>
+          <w:lang w:eastAsia="pt-BR"/>
+          <w14:ligatures w14:val="none"/>
+        </w:rPr>
+        <w:t>;</w:t>
+      </w:r>
+    </w:p>
+    <w:p>
+      <w:pPr>
+        <w:shd w:val="clear" w:color="auto" w:fill="1F1F1F"/>
+        <w:spacing w:after="0" w:line="240" w:lineRule="auto"/>
+        <w:rPr>
+          <w:rFonts w:ascii="Consolas" w:eastAsia="Times New Roman" w:hAnsi="Consolas" w:cs="Times New Roman"/>
+          <w:color w:val="CCCCCC"/>
+          <w:kern w:val="0"/>
+          <w:sz w:val="16"/>
+          <w:szCs w:val="16"/>
+          <w:lang w:eastAsia="pt-BR"/>
+          <w14:ligatures w14:val="none"/>
+        </w:rPr>
+      </w:pPr>
+      <w:r>
+        <w:rPr>
+          <w:rFonts w:ascii="Consolas" w:eastAsia="Times New Roman" w:hAnsi="Consolas" w:cs="Times New Roman"/>
+          <w:color w:val="D4D4D4"/>
+          <w:kern w:val="0"/>
+          <w:sz w:val="16"/>
+          <w:szCs w:val="16"/>
+          <w:lang w:eastAsia="pt-BR"/>
+          <w14:ligatures w14:val="none"/>
+        </w:rPr>
+        <w:t>    }</w:t>
+      </w:r>
+    </w:p>
+    <w:p>
+      <w:pPr>
+        <w:shd w:val="clear" w:color="auto" w:fill="1F1F1F"/>
+        <w:spacing w:after="0" w:line="240" w:lineRule="auto"/>
+        <w:rPr>
+          <w:rFonts w:ascii="Consolas" w:eastAsia="Times New Roman" w:hAnsi="Consolas" w:cs="Times New Roman"/>
+          <w:color w:val="CCCCCC"/>
+          <w:kern w:val="0"/>
+          <w:sz w:val="16"/>
+          <w:szCs w:val="16"/>
+          <w:lang w:eastAsia="pt-BR"/>
+          <w14:ligatures w14:val="none"/>
+        </w:rPr>
+      </w:pPr>
+      <w:r>
+        <w:rPr>
+          <w:rFonts w:ascii="Consolas" w:eastAsia="Times New Roman" w:hAnsi="Consolas" w:cs="Times New Roman"/>
+          <w:color w:val="D4D4D4"/>
+          <w:kern w:val="0"/>
+          <w:sz w:val="16"/>
+          <w:szCs w:val="16"/>
+          <w:lang w:eastAsia="pt-BR"/>
+          <w14:ligatures w14:val="none"/>
+        </w:rPr>
+        <w:t xml:space="preserve">    </w:t>
+      </w:r>
+      <w:proofErr w:type="spellStart"/>
+      <w:r>
+        <w:rPr>
+          <w:rFonts w:ascii="Consolas" w:eastAsia="Times New Roman" w:hAnsi="Consolas" w:cs="Times New Roman"/>
+          <w:color w:val="569CD6"/>
+          <w:kern w:val="0"/>
+          <w:sz w:val="16"/>
+          <w:szCs w:val="16"/>
+          <w:lang w:eastAsia="pt-BR"/>
+          <w14:ligatures w14:val="none"/>
+        </w:rPr>
+        <w:t>function</w:t>
+      </w:r>
+      <w:proofErr w:type="spellEnd"/>
+      <w:r>
+        <w:rPr>
+          <w:rFonts w:ascii="Consolas" w:eastAsia="Times New Roman" w:hAnsi="Consolas" w:cs="Times New Roman"/>
+          <w:color w:val="D4D4D4"/>
+          <w:kern w:val="0"/>
+          <w:sz w:val="16"/>
+          <w:szCs w:val="16"/>
+          <w:lang w:eastAsia="pt-BR"/>
+          <w14:ligatures w14:val="none"/>
+        </w:rPr>
+        <w:t xml:space="preserve"> </w:t>
+      </w:r>
+      <w:proofErr w:type="gramStart"/>
+      <w:r>
+        <w:rPr>
+          <w:rFonts w:ascii="Consolas" w:eastAsia="Times New Roman" w:hAnsi="Consolas" w:cs="Times New Roman"/>
+          <w:color w:val="DCDCAA"/>
+          <w:kern w:val="0"/>
+          <w:sz w:val="16"/>
+          <w:szCs w:val="16"/>
+          <w:lang w:eastAsia="pt-BR"/>
+          <w14:ligatures w14:val="none"/>
+        </w:rPr>
+        <w:t>empinar</w:t>
+      </w:r>
+      <w:r>
+        <w:rPr>
+          <w:rFonts w:ascii="Consolas" w:eastAsia="Times New Roman" w:hAnsi="Consolas" w:cs="Times New Roman"/>
+          <w:color w:val="D4D4D4"/>
+          <w:kern w:val="0"/>
+          <w:sz w:val="16"/>
+          <w:szCs w:val="16"/>
+          <w:lang w:eastAsia="pt-BR"/>
+          <w14:ligatures w14:val="none"/>
+        </w:rPr>
+        <w:t>(</w:t>
+      </w:r>
+      <w:proofErr w:type="gramEnd"/>
+      <w:r>
+        <w:rPr>
+          <w:rFonts w:ascii="Consolas" w:eastAsia="Times New Roman" w:hAnsi="Consolas" w:cs="Times New Roman"/>
+          <w:color w:val="D4D4D4"/>
+          <w:kern w:val="0"/>
+          <w:sz w:val="16"/>
+          <w:szCs w:val="16"/>
+          <w:lang w:eastAsia="pt-BR"/>
+          <w14:ligatures w14:val="none"/>
+        </w:rPr>
+        <w:t>)</w:t>
+      </w:r>
+    </w:p>
+    <w:p>
+      <w:pPr>
+        <w:shd w:val="clear" w:color="auto" w:fill="1F1F1F"/>
+        <w:spacing w:after="0" w:line="240" w:lineRule="auto"/>
+        <w:rPr>
+          <w:rFonts w:ascii="Consolas" w:eastAsia="Times New Roman" w:hAnsi="Consolas" w:cs="Times New Roman"/>
+          <w:color w:val="CCCCCC"/>
+          <w:kern w:val="0"/>
+          <w:sz w:val="16"/>
+          <w:szCs w:val="16"/>
+          <w:lang w:eastAsia="pt-BR"/>
+          <w14:ligatures w14:val="none"/>
+        </w:rPr>
+      </w:pPr>
+      <w:r>
+        <w:rPr>
+          <w:rFonts w:ascii="Consolas" w:eastAsia="Times New Roman" w:hAnsi="Consolas" w:cs="Times New Roman"/>
+          <w:color w:val="D4D4D4"/>
+          <w:kern w:val="0"/>
+          <w:sz w:val="16"/>
+          <w:szCs w:val="16"/>
+          <w:lang w:eastAsia="pt-BR"/>
+          <w14:ligatures w14:val="none"/>
+        </w:rPr>
+        <w:t>    {</w:t>
+      </w:r>
+    </w:p>
+    <w:p>
+      <w:pPr>
+        <w:shd w:val="clear" w:color="auto" w:fill="1F1F1F"/>
+        <w:spacing w:after="0" w:line="240" w:lineRule="auto"/>
+        <w:rPr>
+          <w:rFonts w:ascii="Consolas" w:eastAsia="Times New Roman" w:hAnsi="Consolas" w:cs="Times New Roman"/>
+          <w:color w:val="CCCCCC"/>
+          <w:kern w:val="0"/>
+          <w:sz w:val="16"/>
+          <w:szCs w:val="16"/>
+          <w:lang w:eastAsia="pt-BR"/>
+          <w14:ligatures w14:val="none"/>
+        </w:rPr>
+      </w:pPr>
+      <w:r>
+        <w:rPr>
+          <w:rFonts w:ascii="Consolas" w:eastAsia="Times New Roman" w:hAnsi="Consolas" w:cs="Times New Roman"/>
+          <w:color w:val="D4D4D4"/>
+          <w:kern w:val="0"/>
+          <w:sz w:val="16"/>
+          <w:szCs w:val="16"/>
+          <w:lang w:eastAsia="pt-BR"/>
+          <w14:ligatures w14:val="none"/>
+        </w:rPr>
+        <w:t xml:space="preserve">        </w:t>
+      </w:r>
+      <w:proofErr w:type="spellStart"/>
+      <w:r>
+        <w:rPr>
+          <w:rFonts w:ascii="Consolas" w:eastAsia="Times New Roman" w:hAnsi="Consolas" w:cs="Times New Roman"/>
+          <w:color w:val="DCDCAA"/>
+          <w:kern w:val="0"/>
+          <w:sz w:val="16"/>
+          <w:szCs w:val="16"/>
+          <w:lang w:eastAsia="pt-BR"/>
+          <w14:ligatures w14:val="none"/>
+        </w:rPr>
+        <w:t>echo</w:t>
+      </w:r>
+      <w:proofErr w:type="spellEnd"/>
+      <w:r>
+        <w:rPr>
+          <w:rFonts w:ascii="Consolas" w:eastAsia="Times New Roman" w:hAnsi="Consolas" w:cs="Times New Roman"/>
+          <w:color w:val="D4D4D4"/>
+          <w:kern w:val="0"/>
+          <w:sz w:val="16"/>
+          <w:szCs w:val="16"/>
+          <w:lang w:eastAsia="pt-BR"/>
+          <w14:ligatures w14:val="none"/>
+        </w:rPr>
+        <w:t xml:space="preserve"> </w:t>
+      </w:r>
+      <w:r>
+        <w:rPr>
+          <w:rFonts w:ascii="Consolas" w:eastAsia="Times New Roman" w:hAnsi="Consolas" w:cs="Times New Roman"/>
+          <w:color w:val="CE9178"/>
+          <w:kern w:val="0"/>
+          <w:sz w:val="16"/>
+          <w:szCs w:val="16"/>
+          <w:lang w:eastAsia="pt-BR"/>
+          <w14:ligatures w14:val="none"/>
+        </w:rPr>
+        <w:t>'Empinar'</w:t>
+      </w:r>
+      <w:r>
+        <w:rPr>
+          <w:rFonts w:ascii="Consolas" w:eastAsia="Times New Roman" w:hAnsi="Consolas" w:cs="Times New Roman"/>
+          <w:color w:val="D4D4D4"/>
+          <w:kern w:val="0"/>
+          <w:sz w:val="16"/>
+          <w:szCs w:val="16"/>
+          <w:lang w:eastAsia="pt-BR"/>
+          <w14:ligatures w14:val="none"/>
+        </w:rPr>
+        <w:t>;</w:t>
+      </w:r>
+    </w:p>
+    <w:p>
+      <w:pPr>
+        <w:shd w:val="clear" w:color="auto" w:fill="1F1F1F"/>
+        <w:spacing w:after="0" w:line="240" w:lineRule="auto"/>
+        <w:rPr>
+          <w:rFonts w:ascii="Consolas" w:eastAsia="Times New Roman" w:hAnsi="Consolas" w:cs="Times New Roman"/>
+          <w:color w:val="CCCCCC"/>
+          <w:kern w:val="0"/>
+          <w:sz w:val="16"/>
+          <w:szCs w:val="16"/>
+          <w:lang w:eastAsia="pt-BR"/>
+          <w14:ligatures w14:val="none"/>
+        </w:rPr>
+      </w:pPr>
+      <w:r>
+        <w:rPr>
+          <w:rFonts w:ascii="Consolas" w:eastAsia="Times New Roman" w:hAnsi="Consolas" w:cs="Times New Roman"/>
+          <w:color w:val="D4D4D4"/>
+          <w:kern w:val="0"/>
+          <w:sz w:val="16"/>
+          <w:szCs w:val="16"/>
+          <w:lang w:eastAsia="pt-BR"/>
+          <w14:ligatures w14:val="none"/>
+        </w:rPr>
+        <w:t>    }</w:t>
+      </w:r>
+    </w:p>
+    <w:p>
+      <w:pPr>
+        <w:shd w:val="clear" w:color="auto" w:fill="1F1F1F"/>
+        <w:spacing w:after="0" w:line="240" w:lineRule="auto"/>
+        <w:rPr>
+          <w:rFonts w:ascii="Consolas" w:eastAsia="Times New Roman" w:hAnsi="Consolas" w:cs="Times New Roman"/>
+          <w:color w:val="CCCCCC"/>
+          <w:kern w:val="0"/>
+          <w:sz w:val="16"/>
+          <w:szCs w:val="16"/>
+          <w:lang w:eastAsia="pt-BR"/>
+          <w14:ligatures w14:val="none"/>
+        </w:rPr>
+      </w:pPr>
+      <w:r>
+        <w:rPr>
+          <w:rFonts w:ascii="Consolas" w:eastAsia="Times New Roman" w:hAnsi="Consolas" w:cs="Times New Roman"/>
+          <w:color w:val="D4D4D4"/>
+          <w:kern w:val="0"/>
+          <w:sz w:val="16"/>
+          <w:szCs w:val="16"/>
+          <w:lang w:eastAsia="pt-BR"/>
+          <w14:ligatures w14:val="none"/>
+        </w:rPr>
+        <w:t>}</w:t>
+      </w:r>
+    </w:p>
+    <w:p>
+      <w:pPr>
+        <w:tabs>
+          <w:tab w:val="left" w:pos="3016"/>
+        </w:tabs>
+        <w:jc w:val="both"/>
+        <w:rPr>
+          <w:rFonts w:ascii="Arial" w:hAnsi="Arial" w:cs="Arial"/>
+          <w:sz w:val="24"/>
+          <w:szCs w:val="24"/>
+        </w:rPr>
+      </w:pPr>
+    </w:p>
+    <w:p>
+      <w:pPr>
+        <w:tabs>
+          <w:tab w:val="left" w:pos="3016"/>
+        </w:tabs>
+        <w:jc w:val="both"/>
+        <w:rPr>
+          <w:rFonts w:ascii="Arial" w:hAnsi="Arial" w:cs="Arial"/>
+          <w:sz w:val="24"/>
+          <w:szCs w:val="24"/>
+        </w:rPr>
+      </w:pPr>
+      <w:r>
+        <w:rPr>
+          <w:rFonts w:ascii="Arial" w:hAnsi="Arial" w:cs="Arial"/>
+          <w:sz w:val="24"/>
+          <w:szCs w:val="24"/>
+        </w:rPr>
+        <w:t>Para conectar a classe que contém os atributos e métodos a serem herdados e a classe que quer herdar os mesmos, é só adicionar após o nome desta classe, adicionar:</w:t>
+      </w:r>
+    </w:p>
+    <w:p>
+      <w:pPr>
+        <w:shd w:val="clear" w:color="auto" w:fill="1F1F1F"/>
+        <w:spacing w:after="0" w:line="285" w:lineRule="atLeast"/>
+        <w:rPr>
+          <w:rFonts w:ascii="Consolas" w:eastAsia="Times New Roman" w:hAnsi="Consolas" w:cs="Times New Roman"/>
+          <w:color w:val="CCCCCC"/>
+          <w:kern w:val="0"/>
+          <w:sz w:val="21"/>
+          <w:szCs w:val="21"/>
+          <w:lang w:eastAsia="pt-BR"/>
+          <w14:ligatures w14:val="none"/>
+        </w:rPr>
+      </w:pPr>
+      <w:r>
+        <w:rPr>
+          <w:rFonts w:ascii="Consolas" w:eastAsia="Times New Roman" w:hAnsi="Consolas" w:cs="Times New Roman"/>
+          <w:color w:val="D4D4D4"/>
+          <w:kern w:val="0"/>
+          <w:sz w:val="21"/>
+          <w:szCs w:val="21"/>
+          <w:lang w:eastAsia="pt-BR"/>
+          <w14:ligatures w14:val="none"/>
+        </w:rPr>
+        <w:t> </w:t>
+      </w:r>
+      <w:proofErr w:type="spellStart"/>
+      <w:r>
+        <w:rPr>
+          <w:rFonts w:ascii="Consolas" w:eastAsia="Times New Roman" w:hAnsi="Consolas" w:cs="Times New Roman"/>
+          <w:color w:val="569CD6"/>
+          <w:kern w:val="0"/>
+          <w:sz w:val="21"/>
+          <w:szCs w:val="21"/>
+          <w:lang w:eastAsia="pt-BR"/>
+          <w14:ligatures w14:val="none"/>
+        </w:rPr>
+        <w:t>extends</w:t>
+      </w:r>
+      <w:proofErr w:type="spellEnd"/>
+      <w:r>
+        <w:rPr>
+          <w:rFonts w:ascii="Consolas" w:eastAsia="Times New Roman" w:hAnsi="Consolas" w:cs="Times New Roman"/>
+          <w:color w:val="D4D4D4"/>
+          <w:kern w:val="0"/>
+          <w:sz w:val="21"/>
+          <w:szCs w:val="21"/>
+          <w:lang w:eastAsia="pt-BR"/>
+          <w14:ligatures w14:val="none"/>
+        </w:rPr>
+        <w:t xml:space="preserve"> </w:t>
+      </w:r>
+      <w:r>
+        <w:rPr>
+          <w:rFonts w:ascii="Consolas" w:eastAsia="Times New Roman" w:hAnsi="Consolas" w:cs="Times New Roman"/>
+          <w:color w:val="4EC9B0"/>
+          <w:kern w:val="0"/>
+          <w:sz w:val="21"/>
+          <w:szCs w:val="21"/>
+          <w:lang w:eastAsia="pt-BR"/>
+          <w14:ligatures w14:val="none"/>
+        </w:rPr>
+        <w:t>&lt;</w:t>
+      </w:r>
+      <w:proofErr w:type="spellStart"/>
+      <w:r>
+        <w:rPr>
+          <w:rFonts w:ascii="Consolas" w:eastAsia="Times New Roman" w:hAnsi="Consolas" w:cs="Times New Roman"/>
+          <w:color w:val="4EC9B0"/>
+          <w:kern w:val="0"/>
+          <w:sz w:val="21"/>
+          <w:szCs w:val="21"/>
+          <w:lang w:eastAsia="pt-BR"/>
+          <w14:ligatures w14:val="none"/>
+        </w:rPr>
+        <w:t>classeComAtributoseMetodosDeHeranca</w:t>
+      </w:r>
+      <w:proofErr w:type="spellEnd"/>
+      <w:r>
+        <w:rPr>
+          <w:rFonts w:ascii="Consolas" w:eastAsia="Times New Roman" w:hAnsi="Consolas" w:cs="Times New Roman"/>
+          <w:color w:val="4EC9B0"/>
+          <w:kern w:val="0"/>
+          <w:sz w:val="21"/>
+          <w:szCs w:val="21"/>
+          <w:lang w:eastAsia="pt-BR"/>
+          <w14:ligatures w14:val="none"/>
+        </w:rPr>
+        <w:t>&gt;</w:t>
+      </w:r>
+    </w:p>
+    <w:p>
+      <w:pPr>
+        <w:tabs>
+          <w:tab w:val="left" w:pos="3016"/>
+        </w:tabs>
+        <w:jc w:val="both"/>
+        <w:rPr>
+          <w:rFonts w:ascii="Arial" w:hAnsi="Arial" w:cs="Arial"/>
+          <w:sz w:val="24"/>
+          <w:szCs w:val="24"/>
+        </w:rPr>
+      </w:pPr>
+      <w:r>
+        <w:rPr>
+          <w:rFonts w:ascii="Arial" w:hAnsi="Arial" w:cs="Arial"/>
+          <w:sz w:val="24"/>
+          <w:szCs w:val="24"/>
+        </w:rPr>
+        <w:t xml:space="preserve">assim, classe que está sendo criada, herda métodos e atributo da classe que foi colocada após a palavra </w:t>
+      </w:r>
+      <w:proofErr w:type="spellStart"/>
+      <w:r>
+        <w:rPr>
+          <w:rFonts w:ascii="Arial" w:hAnsi="Arial" w:cs="Arial"/>
+          <w:b/>
+          <w:bCs/>
+          <w:sz w:val="24"/>
+          <w:szCs w:val="24"/>
+        </w:rPr>
+        <w:t>extends</w:t>
+      </w:r>
+      <w:proofErr w:type="spellEnd"/>
+      <w:r>
+        <w:rPr>
+          <w:rFonts w:ascii="Arial" w:hAnsi="Arial" w:cs="Arial"/>
+          <w:sz w:val="24"/>
+          <w:szCs w:val="24"/>
+        </w:rPr>
+        <w:t>;</w:t>
+      </w:r>
+    </w:p>
+    <w:p>
+      <w:pPr>
+        <w:tabs>
+          <w:tab w:val="left" w:pos="3016"/>
+        </w:tabs>
+        <w:jc w:val="both"/>
+        <w:rPr>
+          <w:rFonts w:ascii="Arial" w:hAnsi="Arial" w:cs="Arial"/>
+          <w:sz w:val="24"/>
+          <w:szCs w:val="24"/>
+        </w:rPr>
+      </w:pPr>
+    </w:p>
+    <w:p>
+      <w:pPr>
+        <w:tabs>
+          <w:tab w:val="left" w:pos="3016"/>
+        </w:tabs>
+        <w:jc w:val="both"/>
+        <w:rPr>
+          <w:rFonts w:ascii="Arial" w:hAnsi="Arial" w:cs="Arial"/>
+          <w:sz w:val="24"/>
+          <w:szCs w:val="24"/>
+        </w:rPr>
+      </w:pPr>
+    </w:p>
+    <w:p>
+      <w:pPr>
+        <w:tabs>
+          <w:tab w:val="left" w:pos="3016"/>
+        </w:tabs>
+        <w:jc w:val="both"/>
+        <w:rPr>
+          <w:rFonts w:ascii="Arial" w:hAnsi="Arial" w:cs="Arial"/>
+          <w:sz w:val="24"/>
+          <w:szCs w:val="24"/>
+        </w:rPr>
+      </w:pPr>
+      <w:r>
+        <w:rPr>
+          <w:rFonts w:ascii="Arial" w:hAnsi="Arial" w:cs="Arial"/>
+          <w:sz w:val="24"/>
+          <w:szCs w:val="24"/>
+        </w:rPr>
+        <w:t>Depoi</w:t>
+      </w:r>
+      <w:r>
+        <w:rPr>
+          <w:rFonts w:ascii="Arial" w:hAnsi="Arial" w:cs="Arial"/>
+          <w:sz w:val="24"/>
+          <w:szCs w:val="24"/>
+        </w:rPr>
+        <w:t>s da relação de herança:</w:t>
+      </w:r>
+    </w:p>
+    <w:p>
+      <w:pPr>
+        <w:tabs>
+          <w:tab w:val="left" w:pos="3016"/>
+        </w:tabs>
+        <w:jc w:val="both"/>
+        <w:rPr>
+          <w:rFonts w:ascii="Arial" w:hAnsi="Arial" w:cs="Arial"/>
+          <w:sz w:val="24"/>
+          <w:szCs w:val="24"/>
+        </w:rPr>
+      </w:pPr>
+    </w:p>
+    <w:p>
+      <w:pPr>
+        <w:tabs>
+          <w:tab w:val="left" w:pos="3016"/>
+        </w:tabs>
+        <w:jc w:val="both"/>
+        <w:rPr>
+          <w:rFonts w:ascii="Arial" w:hAnsi="Arial" w:cs="Arial"/>
+          <w:sz w:val="24"/>
+          <w:szCs w:val="24"/>
+        </w:rPr>
+      </w:pPr>
+    </w:p>
+    <w:p>
+      <w:pPr>
+        <w:tabs>
+          <w:tab w:val="left" w:pos="3016"/>
+        </w:tabs>
+        <w:jc w:val="both"/>
+        <w:rPr>
+          <w:rFonts w:ascii="Arial" w:hAnsi="Arial" w:cs="Arial"/>
+          <w:sz w:val="24"/>
+          <w:szCs w:val="24"/>
+        </w:rPr>
+      </w:pPr>
+      <w:r>
+        <w:rPr>
+          <w:rFonts w:ascii="Arial" w:hAnsi="Arial" w:cs="Arial"/>
+          <w:b/>
+          <w:bCs/>
+          <w:sz w:val="24"/>
+          <w:szCs w:val="24"/>
+        </w:rPr>
+        <w:t>- Reutilizável</w:t>
+      </w:r>
+      <w:proofErr w:type="gramStart"/>
+      <w:r>
+        <w:rPr>
+          <w:rFonts w:ascii="Arial" w:hAnsi="Arial" w:cs="Arial"/>
+          <w:b/>
+          <w:bCs/>
+          <w:sz w:val="24"/>
+          <w:szCs w:val="24"/>
+        </w:rPr>
+        <w:t xml:space="preserve">: </w:t>
+      </w:r>
+      <w:r>
+        <w:rPr>
+          <w:rFonts w:ascii="Arial" w:hAnsi="Arial" w:cs="Arial"/>
+          <w:sz w:val="24"/>
+          <w:szCs w:val="24"/>
+        </w:rPr>
+        <w:t>;</w:t>
+      </w:r>
+      <w:proofErr w:type="gramEnd"/>
+      <w:r>
+        <w:rPr>
+          <w:rFonts w:ascii="Arial" w:hAnsi="Arial" w:cs="Arial"/>
+          <w:b/>
+          <w:bCs/>
+          <w:sz w:val="24"/>
+          <w:szCs w:val="24"/>
+        </w:rPr>
+        <w:t xml:space="preserve"> Manutenção</w:t>
+      </w:r>
+      <w:r>
+        <w:rPr>
+          <w:rFonts w:ascii="Arial" w:hAnsi="Arial" w:cs="Arial"/>
+          <w:b/>
+          <w:bCs/>
+          <w:sz w:val="24"/>
+          <w:szCs w:val="24"/>
+        </w:rPr>
+        <w:t>:</w:t>
+      </w:r>
+      <w:r>
+        <w:rPr>
+          <w:rFonts w:ascii="Arial" w:hAnsi="Arial" w:cs="Arial"/>
+          <w:sz w:val="24"/>
+          <w:szCs w:val="24"/>
+        </w:rPr>
+        <w:t>.</w:t>
+      </w:r>
+    </w:p>
+    <w:p>
+      <w:pPr>
+        <w:tabs>
+          <w:tab w:val="left" w:pos="3016"/>
+        </w:tabs>
+        <w:jc w:val="both"/>
+        <w:rPr>
+          <w:rFonts w:ascii="Arial" w:hAnsi="Arial" w:cs="Arial"/>
+          <w:sz w:val="24"/>
+          <w:szCs w:val="24"/>
+        </w:rPr>
+      </w:pPr>
+      <w:r>
+        <w:rPr>
+          <w:rFonts w:ascii="Arial" w:hAnsi="Arial" w:cs="Arial"/>
+          <w:sz w:val="24"/>
+          <w:szCs w:val="24"/>
+        </w:rPr>
+        <w:t>Encapsulamento</w:t>
       </w:r>
     </w:p>
     <w:p>
@@ -11508,10 +14194,12 @@
   <w:style w:type="paragraph" w:default="1" w:styleId="Normal">
     <w:name w:val="Normal"/>
     <w:qFormat/>
+    <w:rsid w:val="00925B97"/>
   </w:style>
   <w:style w:type="character" w:default="1" w:styleId="Fontepargpadro">
     <w:name w:val="Default Paragraph Font"/>
     <w:uiPriority w:val="1"/>
+    <w:semiHidden/>
     <w:unhideWhenUsed/>
   </w:style>
   <w:style w:type="table" w:default="1" w:styleId="Tabelanormal">

</xml_diff>

<commit_message>
OO - Pilar da Herança - doc
</commit_message>
<xml_diff>
--- a/doc/php7-OO.docx
+++ b/doc/php7-OO.docx
@@ -13615,6 +13615,22 @@
           <w:szCs w:val="24"/>
         </w:rPr>
       </w:pPr>
+      <w:r>
+        <w:rPr>
+          <w:rFonts w:ascii="Arial" w:hAnsi="Arial" w:cs="Arial"/>
+          <w:sz w:val="24"/>
+          <w:szCs w:val="24"/>
+        </w:rPr>
+        <w:t>Depoi</w:t>
+      </w:r>
+      <w:r>
+        <w:rPr>
+          <w:rFonts w:ascii="Arial" w:hAnsi="Arial" w:cs="Arial"/>
+          <w:sz w:val="24"/>
+          <w:szCs w:val="24"/>
+        </w:rPr>
+        <w:t>s da relação de herança:</w:t>
+      </w:r>
     </w:p>
     <w:p>
       <w:pPr>
@@ -13628,22 +13644,6 @@
           <w:szCs w:val="24"/>
         </w:rPr>
       </w:pPr>
-      <w:r>
-        <w:rPr>
-          <w:rFonts w:ascii="Arial" w:hAnsi="Arial" w:cs="Arial"/>
-          <w:sz w:val="24"/>
-          <w:szCs w:val="24"/>
-        </w:rPr>
-        <w:t>Depoi</w:t>
-      </w:r>
-      <w:r>
-        <w:rPr>
-          <w:rFonts w:ascii="Arial" w:hAnsi="Arial" w:cs="Arial"/>
-          <w:sz w:val="24"/>
-          <w:szCs w:val="24"/>
-        </w:rPr>
-        <w:t>s da relação de herança:</w:t>
-      </w:r>
     </w:p>
     <w:p>
       <w:pPr>
@@ -13657,19 +13657,14 @@
           <w:szCs w:val="24"/>
         </w:rPr>
       </w:pPr>
-    </w:p>
-    <w:p>
-      <w:pPr>
-        <w:tabs>
-          <w:tab w:val="left" w:pos="3016"/>
-        </w:tabs>
-        <w:jc w:val="both"/>
-        <w:rPr>
-          <w:rFonts w:ascii="Arial" w:hAnsi="Arial" w:cs="Arial"/>
-          <w:sz w:val="24"/>
-          <w:szCs w:val="24"/>
-        </w:rPr>
-      </w:pPr>
+      <w:r>
+        <w:rPr>
+          <w:rFonts w:ascii="Arial" w:hAnsi="Arial" w:cs="Arial"/>
+          <w:sz w:val="24"/>
+          <w:szCs w:val="24"/>
+        </w:rPr>
+        <w:t>Vantagem: reutilização de códigos.</w:t>
+      </w:r>
     </w:p>
     <w:p>
       <w:pPr>

</xml_diff>

<commit_message>
OO - Pilar do Encapsulamento parte 1
</commit_message>
<xml_diff>
--- a/doc/php7-OO.docx
+++ b/doc/php7-OO.docx
@@ -17803,21 +17803,27 @@
         <w:jc w:val="both"/>
         <w:rPr>
           <w:rFonts w:ascii="Arial" w:hAnsi="Arial" w:cs="Arial"/>
+          <w:sz w:val="24"/>
+          <w:szCs w:val="24"/>
+        </w:rPr>
+      </w:pPr>
+      <w:r>
+        <w:rPr>
+          <w:rFonts w:ascii="Arial" w:hAnsi="Arial" w:cs="Arial"/>
           <w:b/>
           <w:bCs/>
           <w:sz w:val="28"/>
           <w:szCs w:val="28"/>
         </w:rPr>
-      </w:pPr>
-      <w:r>
-        <w:rPr>
-          <w:rFonts w:ascii="Arial" w:hAnsi="Arial" w:cs="Arial"/>
-          <w:b/>
-          <w:bCs/>
-          <w:sz w:val="28"/>
-          <w:szCs w:val="28"/>
-        </w:rPr>
         <w:t>Encapsulamento</w:t>
+      </w:r>
+      <w:r>
+        <w:rPr>
+          <w:rFonts w:ascii="Arial" w:hAnsi="Arial" w:cs="Arial"/>
+          <w:sz w:val="24"/>
+          <w:szCs w:val="24"/>
+        </w:rPr>
+        <w:t>: o objeto poderá o que dentro dele está disponível para o sistema;</w:t>
       </w:r>
     </w:p>
     <w:p>
@@ -17832,6 +17838,32 @@
           <w:szCs w:val="24"/>
         </w:rPr>
       </w:pPr>
+      <w:r>
+        <w:rPr>
+          <w:rFonts w:ascii="Arial" w:hAnsi="Arial" w:cs="Arial"/>
+          <w:sz w:val="24"/>
+          <w:szCs w:val="24"/>
+        </w:rPr>
+        <w:t xml:space="preserve">Encapsular um objeto, tornando esse objeto </w:t>
+      </w:r>
+      <w:r>
+        <w:rPr>
+          <w:rFonts w:ascii="Arial" w:hAnsi="Arial" w:cs="Arial"/>
+          <w:b/>
+          <w:bCs/>
+          <w:sz w:val="24"/>
+          <w:szCs w:val="24"/>
+        </w:rPr>
+        <w:t>seguro</w:t>
+      </w:r>
+      <w:r>
+        <w:rPr>
+          <w:rFonts w:ascii="Arial" w:hAnsi="Arial" w:cs="Arial"/>
+          <w:sz w:val="24"/>
+          <w:szCs w:val="24"/>
+        </w:rPr>
+        <w:t>;</w:t>
+      </w:r>
     </w:p>
     <w:p>
       <w:pPr>
@@ -17841,10 +17873,2741 @@
         <w:jc w:val="both"/>
         <w:rPr>
           <w:rFonts w:ascii="Arial" w:hAnsi="Arial" w:cs="Arial"/>
-          <w:b/>
-          <w:bCs/>
-          <w:sz w:val="28"/>
-          <w:szCs w:val="28"/>
+          <w:sz w:val="24"/>
+          <w:szCs w:val="24"/>
+        </w:rPr>
+      </w:pPr>
+      <w:r>
+        <w:rPr>
+          <w:rFonts w:ascii="Arial" w:hAnsi="Arial" w:cs="Arial"/>
+          <w:sz w:val="24"/>
+          <w:szCs w:val="24"/>
+        </w:rPr>
+        <w:t>É uma forma de controlar a visibilidade desses atributos e métodos de acordo com a necessidade de negócio;</w:t>
+      </w:r>
+    </w:p>
+    <w:p>
+      <w:pPr>
+        <w:tabs>
+          <w:tab w:val="left" w:pos="3016"/>
+        </w:tabs>
+        <w:jc w:val="both"/>
+        <w:rPr>
+          <w:rFonts w:ascii="Arial" w:hAnsi="Arial" w:cs="Arial"/>
+          <w:sz w:val="24"/>
+          <w:szCs w:val="24"/>
+        </w:rPr>
+      </w:pPr>
+      <w:r>
+        <w:rPr>
+          <w:rFonts w:ascii="Arial" w:hAnsi="Arial" w:cs="Arial"/>
+          <w:sz w:val="24"/>
+          <w:szCs w:val="24"/>
+        </w:rPr>
+        <w:t xml:space="preserve">Podemos </w:t>
+      </w:r>
+      <w:r>
+        <w:rPr>
+          <w:rFonts w:ascii="Arial" w:hAnsi="Arial" w:cs="Arial"/>
+          <w:b/>
+          <w:bCs/>
+          <w:sz w:val="24"/>
+          <w:szCs w:val="24"/>
+        </w:rPr>
+        <w:t>definir se</w:t>
+      </w:r>
+      <w:r>
+        <w:rPr>
+          <w:rFonts w:ascii="Arial" w:hAnsi="Arial" w:cs="Arial"/>
+          <w:sz w:val="24"/>
+          <w:szCs w:val="24"/>
+        </w:rPr>
+        <w:t xml:space="preserve"> atributo </w:t>
+      </w:r>
+      <w:r>
+        <w:rPr>
+          <w:rFonts w:ascii="Arial" w:hAnsi="Arial" w:cs="Arial"/>
+          <w:b/>
+          <w:bCs/>
+          <w:sz w:val="24"/>
+          <w:szCs w:val="24"/>
+        </w:rPr>
+        <w:t>é priva</w:t>
+      </w:r>
+      <w:r>
+        <w:rPr>
+          <w:rFonts w:ascii="Arial" w:hAnsi="Arial" w:cs="Arial"/>
+          <w:b/>
+          <w:bCs/>
+          <w:sz w:val="24"/>
+          <w:szCs w:val="24"/>
+        </w:rPr>
+        <w:t>d</w:t>
+      </w:r>
+      <w:r>
+        <w:rPr>
+          <w:rFonts w:ascii="Arial" w:hAnsi="Arial" w:cs="Arial"/>
+          <w:b/>
+          <w:bCs/>
+          <w:sz w:val="24"/>
+          <w:szCs w:val="24"/>
+        </w:rPr>
+        <w:t>o o</w:t>
+      </w:r>
+      <w:r>
+        <w:rPr>
+          <w:rFonts w:ascii="Arial" w:hAnsi="Arial" w:cs="Arial"/>
+          <w:b/>
+          <w:bCs/>
+          <w:sz w:val="24"/>
+          <w:szCs w:val="24"/>
+        </w:rPr>
+        <w:t>u público</w:t>
+      </w:r>
+      <w:r>
+        <w:rPr>
+          <w:rFonts w:ascii="Arial" w:hAnsi="Arial" w:cs="Arial"/>
+          <w:sz w:val="24"/>
+          <w:szCs w:val="24"/>
+        </w:rPr>
+        <w:t>.</w:t>
+      </w:r>
+      <w:r>
+        <w:rPr>
+          <w:rFonts w:ascii="Arial" w:hAnsi="Arial" w:cs="Arial"/>
+          <w:sz w:val="24"/>
+          <w:szCs w:val="24"/>
+        </w:rPr>
+        <w:t xml:space="preserve"> C</w:t>
+      </w:r>
+      <w:r>
+        <w:rPr>
+          <w:rFonts w:ascii="Arial" w:hAnsi="Arial" w:cs="Arial"/>
+          <w:sz w:val="24"/>
+          <w:szCs w:val="24"/>
+        </w:rPr>
+        <w:t>riando uma camada de segurança para cada objeto</w:t>
+      </w:r>
+      <w:r>
+        <w:rPr>
+          <w:rFonts w:ascii="Arial" w:hAnsi="Arial" w:cs="Arial"/>
+          <w:sz w:val="24"/>
+          <w:szCs w:val="24"/>
+        </w:rPr>
+        <w:t>;</w:t>
+      </w:r>
+    </w:p>
+    <w:p>
+      <w:pPr>
+        <w:tabs>
+          <w:tab w:val="left" w:pos="3016"/>
+        </w:tabs>
+        <w:jc w:val="both"/>
+        <w:rPr>
+          <w:rFonts w:ascii="Arial" w:hAnsi="Arial" w:cs="Arial"/>
+          <w:sz w:val="24"/>
+          <w:szCs w:val="24"/>
+        </w:rPr>
+      </w:pPr>
+      <w:r>
+        <w:rPr>
+          <w:rFonts w:ascii="Arial" w:hAnsi="Arial" w:cs="Arial"/>
+          <w:sz w:val="24"/>
+          <w:szCs w:val="24"/>
+        </w:rPr>
+        <w:t>Possui dois lados:</w:t>
+      </w:r>
+      <w:r>
+        <w:rPr>
+          <w:rFonts w:ascii="Arial" w:hAnsi="Arial" w:cs="Arial"/>
+          <w:sz w:val="24"/>
+          <w:szCs w:val="24"/>
+        </w:rPr>
+        <w:t xml:space="preserve"> </w:t>
+      </w:r>
+      <w:r>
+        <w:rPr>
+          <w:rFonts w:ascii="Arial" w:hAnsi="Arial" w:cs="Arial"/>
+          <w:sz w:val="24"/>
+          <w:szCs w:val="24"/>
+        </w:rPr>
+        <w:t>Conceitual</w:t>
+      </w:r>
+      <w:r>
+        <w:rPr>
+          <w:rFonts w:ascii="Arial" w:hAnsi="Arial" w:cs="Arial"/>
+          <w:sz w:val="24"/>
+          <w:szCs w:val="24"/>
+        </w:rPr>
+        <w:t xml:space="preserve"> e </w:t>
+      </w:r>
+      <w:r>
+        <w:rPr>
+          <w:rFonts w:ascii="Arial" w:hAnsi="Arial" w:cs="Arial"/>
+          <w:sz w:val="24"/>
+          <w:szCs w:val="24"/>
+        </w:rPr>
+        <w:t>Técnico</w:t>
+      </w:r>
+      <w:r>
+        <w:rPr>
+          <w:rFonts w:ascii="Arial" w:hAnsi="Arial" w:cs="Arial"/>
+          <w:sz w:val="24"/>
+          <w:szCs w:val="24"/>
+        </w:rPr>
+        <w:t>;</w:t>
+      </w:r>
+    </w:p>
+    <w:p>
+      <w:pPr>
+        <w:tabs>
+          <w:tab w:val="left" w:pos="3016"/>
+        </w:tabs>
+        <w:jc w:val="both"/>
+        <w:rPr>
+          <w:rFonts w:ascii="Arial" w:hAnsi="Arial" w:cs="Arial"/>
+          <w:sz w:val="24"/>
+          <w:szCs w:val="24"/>
+        </w:rPr>
+      </w:pPr>
+      <w:r>
+        <w:rPr>
+          <w:rFonts w:ascii="Arial" w:hAnsi="Arial" w:cs="Arial"/>
+          <w:sz w:val="24"/>
+          <w:szCs w:val="24"/>
+        </w:rPr>
+        <w:t xml:space="preserve">Quando se tenta acessar um atributo privado ou protegido. Aparece uma mensagem de erro: </w:t>
+      </w:r>
+      <w:r>
+        <w:rPr>
+          <w:rFonts w:ascii="Arial" w:hAnsi="Arial" w:cs="Arial"/>
+          <w:b/>
+          <w:bCs/>
+          <w:i/>
+          <w:iCs/>
+          <w:sz w:val="24"/>
+          <w:szCs w:val="24"/>
+        </w:rPr>
+        <w:t>‘</w:t>
+      </w:r>
+      <w:r>
+        <w:rPr>
+          <w:rFonts w:ascii="Arial" w:hAnsi="Arial" w:cs="Arial"/>
+          <w:b/>
+          <w:bCs/>
+          <w:i/>
+          <w:iCs/>
+          <w:sz w:val="24"/>
+          <w:szCs w:val="24"/>
+        </w:rPr>
+        <w:t>não foi possível acessar propriedade privada/protegida do objeto pai</w:t>
+      </w:r>
+      <w:r>
+        <w:rPr>
+          <w:rFonts w:ascii="Arial" w:hAnsi="Arial" w:cs="Arial"/>
+          <w:b/>
+          <w:bCs/>
+          <w:i/>
+          <w:iCs/>
+          <w:sz w:val="24"/>
+          <w:szCs w:val="24"/>
+        </w:rPr>
+        <w:t>’</w:t>
+      </w:r>
+      <w:r>
+        <w:rPr>
+          <w:rFonts w:ascii="Arial" w:hAnsi="Arial" w:cs="Arial"/>
+          <w:sz w:val="24"/>
+          <w:szCs w:val="24"/>
+        </w:rPr>
+        <w:t>;</w:t>
+      </w:r>
+    </w:p>
+    <w:p>
+      <w:pPr>
+        <w:tabs>
+          <w:tab w:val="left" w:pos="3016"/>
+        </w:tabs>
+        <w:jc w:val="both"/>
+        <w:rPr>
+          <w:rFonts w:ascii="Arial" w:hAnsi="Arial" w:cs="Arial"/>
+          <w:sz w:val="24"/>
+          <w:szCs w:val="24"/>
+        </w:rPr>
+      </w:pPr>
+      <w:r>
+        <w:rPr>
+          <w:rFonts w:ascii="Arial" w:hAnsi="Arial" w:cs="Arial"/>
+          <w:sz w:val="24"/>
+          <w:szCs w:val="24"/>
+        </w:rPr>
+        <w:t xml:space="preserve">Do ponto do de vista da interação do objeto com a aplicação, </w:t>
+      </w:r>
+      <w:proofErr w:type="spellStart"/>
+      <w:r>
+        <w:rPr>
+          <w:rFonts w:ascii="Arial" w:hAnsi="Arial" w:cs="Arial"/>
+          <w:sz w:val="24"/>
+          <w:szCs w:val="24"/>
+        </w:rPr>
+        <w:t>private</w:t>
+      </w:r>
+      <w:proofErr w:type="spellEnd"/>
+      <w:r>
+        <w:rPr>
+          <w:rFonts w:ascii="Arial" w:hAnsi="Arial" w:cs="Arial"/>
+          <w:sz w:val="24"/>
+          <w:szCs w:val="24"/>
+        </w:rPr>
+        <w:t xml:space="preserve"> e </w:t>
+      </w:r>
+      <w:proofErr w:type="spellStart"/>
+      <w:r>
+        <w:rPr>
+          <w:rFonts w:ascii="Arial" w:hAnsi="Arial" w:cs="Arial"/>
+          <w:sz w:val="24"/>
+          <w:szCs w:val="24"/>
+        </w:rPr>
+        <w:t>protected</w:t>
+      </w:r>
+      <w:proofErr w:type="spellEnd"/>
+      <w:r>
+        <w:rPr>
+          <w:rFonts w:ascii="Arial" w:hAnsi="Arial" w:cs="Arial"/>
+          <w:sz w:val="24"/>
+          <w:szCs w:val="24"/>
+        </w:rPr>
+        <w:t xml:space="preserve"> acabam tendo a mesma função. Porém, eles se comportam de forma diferente em um processo de herança;</w:t>
+      </w:r>
+    </w:p>
+    <w:p>
+      <w:pPr>
+        <w:tabs>
+          <w:tab w:val="left" w:pos="3016"/>
+        </w:tabs>
+        <w:jc w:val="both"/>
+        <w:rPr>
+          <w:rFonts w:ascii="Arial" w:hAnsi="Arial" w:cs="Arial"/>
+          <w:sz w:val="24"/>
+          <w:szCs w:val="24"/>
+        </w:rPr>
+      </w:pPr>
+      <w:r>
+        <w:rPr>
+          <w:rFonts w:ascii="Arial" w:hAnsi="Arial" w:cs="Arial"/>
+          <w:sz w:val="24"/>
+          <w:szCs w:val="24"/>
+        </w:rPr>
+        <w:t>Para</w:t>
+      </w:r>
+      <w:r>
+        <w:rPr>
+          <w:rFonts w:ascii="Arial" w:hAnsi="Arial" w:cs="Arial"/>
+          <w:sz w:val="24"/>
+          <w:szCs w:val="24"/>
+        </w:rPr>
+        <w:t xml:space="preserve"> ter acesso</w:t>
+      </w:r>
+      <w:r>
+        <w:rPr>
+          <w:rFonts w:ascii="Arial" w:hAnsi="Arial" w:cs="Arial"/>
+          <w:sz w:val="24"/>
+          <w:szCs w:val="24"/>
+        </w:rPr>
+        <w:t xml:space="preserve"> e modificação de valores</w:t>
+      </w:r>
+      <w:r>
+        <w:rPr>
+          <w:rFonts w:ascii="Arial" w:hAnsi="Arial" w:cs="Arial"/>
+          <w:sz w:val="24"/>
+          <w:szCs w:val="24"/>
+        </w:rPr>
+        <w:t xml:space="preserve"> privado</w:t>
+      </w:r>
+      <w:r>
+        <w:rPr>
+          <w:rFonts w:ascii="Arial" w:hAnsi="Arial" w:cs="Arial"/>
+          <w:sz w:val="24"/>
+          <w:szCs w:val="24"/>
+        </w:rPr>
+        <w:t>s</w:t>
+      </w:r>
+      <w:r>
+        <w:rPr>
+          <w:rFonts w:ascii="Arial" w:hAnsi="Arial" w:cs="Arial"/>
+          <w:sz w:val="24"/>
+          <w:szCs w:val="24"/>
+        </w:rPr>
+        <w:t xml:space="preserve"> ou protegido</w:t>
+      </w:r>
+      <w:r>
+        <w:rPr>
+          <w:rFonts w:ascii="Arial" w:hAnsi="Arial" w:cs="Arial"/>
+          <w:sz w:val="24"/>
+          <w:szCs w:val="24"/>
+        </w:rPr>
+        <w:t>s</w:t>
+      </w:r>
+      <w:r>
+        <w:rPr>
+          <w:rFonts w:ascii="Arial" w:hAnsi="Arial" w:cs="Arial"/>
+          <w:sz w:val="24"/>
+          <w:szCs w:val="24"/>
+        </w:rPr>
+        <w:t xml:space="preserve"> na aplicação, basta utilizá-lo dentro de um método público</w:t>
+      </w:r>
+      <w:r>
+        <w:rPr>
+          <w:rFonts w:ascii="Arial" w:hAnsi="Arial" w:cs="Arial"/>
+          <w:sz w:val="24"/>
+          <w:szCs w:val="24"/>
+        </w:rPr>
+        <w:t xml:space="preserve"> (</w:t>
+      </w:r>
+      <w:proofErr w:type="spellStart"/>
+      <w:r>
+        <w:rPr>
+          <w:rFonts w:ascii="Arial" w:hAnsi="Arial" w:cs="Arial"/>
+          <w:sz w:val="24"/>
+          <w:szCs w:val="24"/>
+        </w:rPr>
+        <w:t>get</w:t>
+      </w:r>
+      <w:proofErr w:type="spellEnd"/>
+      <w:r>
+        <w:rPr>
+          <w:rFonts w:ascii="Arial" w:hAnsi="Arial" w:cs="Arial"/>
+          <w:sz w:val="24"/>
+          <w:szCs w:val="24"/>
+        </w:rPr>
+        <w:t xml:space="preserve"> e set)</w:t>
+      </w:r>
+      <w:r>
+        <w:rPr>
+          <w:rFonts w:ascii="Arial" w:hAnsi="Arial" w:cs="Arial"/>
+          <w:sz w:val="24"/>
+          <w:szCs w:val="24"/>
+        </w:rPr>
+        <w:t>;</w:t>
+      </w:r>
+    </w:p>
+    <w:p>
+      <w:pPr>
+        <w:shd w:val="clear" w:color="auto" w:fill="1F1F1F"/>
+        <w:spacing w:after="0" w:line="240" w:lineRule="auto"/>
+        <w:rPr>
+          <w:rFonts w:ascii="Consolas" w:eastAsia="Times New Roman" w:hAnsi="Consolas" w:cs="Times New Roman"/>
+          <w:color w:val="CCCCCC"/>
+          <w:kern w:val="0"/>
+          <w:sz w:val="16"/>
+          <w:szCs w:val="16"/>
+          <w:lang w:eastAsia="pt-BR"/>
+          <w14:ligatures w14:val="none"/>
+        </w:rPr>
+      </w:pPr>
+      <w:proofErr w:type="spellStart"/>
+      <w:r>
+        <w:rPr>
+          <w:rFonts w:ascii="Consolas" w:eastAsia="Times New Roman" w:hAnsi="Consolas" w:cs="Times New Roman"/>
+          <w:color w:val="569CD6"/>
+          <w:kern w:val="0"/>
+          <w:sz w:val="16"/>
+          <w:szCs w:val="16"/>
+          <w:lang w:eastAsia="pt-BR"/>
+          <w14:ligatures w14:val="none"/>
+        </w:rPr>
+        <w:t>public</w:t>
+      </w:r>
+      <w:proofErr w:type="spellEnd"/>
+      <w:r>
+        <w:rPr>
+          <w:rFonts w:ascii="Consolas" w:eastAsia="Times New Roman" w:hAnsi="Consolas" w:cs="Times New Roman"/>
+          <w:color w:val="D4D4D4"/>
+          <w:kern w:val="0"/>
+          <w:sz w:val="16"/>
+          <w:szCs w:val="16"/>
+          <w:lang w:eastAsia="pt-BR"/>
+          <w14:ligatures w14:val="none"/>
+        </w:rPr>
+        <w:t xml:space="preserve"> </w:t>
+      </w:r>
+      <w:proofErr w:type="spellStart"/>
+      <w:r>
+        <w:rPr>
+          <w:rFonts w:ascii="Consolas" w:eastAsia="Times New Roman" w:hAnsi="Consolas" w:cs="Times New Roman"/>
+          <w:color w:val="569CD6"/>
+          <w:kern w:val="0"/>
+          <w:sz w:val="16"/>
+          <w:szCs w:val="16"/>
+          <w:lang w:eastAsia="pt-BR"/>
+          <w14:ligatures w14:val="none"/>
+        </w:rPr>
+        <w:t>function</w:t>
+      </w:r>
+      <w:proofErr w:type="spellEnd"/>
+      <w:r>
+        <w:rPr>
+          <w:rFonts w:ascii="Consolas" w:eastAsia="Times New Roman" w:hAnsi="Consolas" w:cs="Times New Roman"/>
+          <w:color w:val="D4D4D4"/>
+          <w:kern w:val="0"/>
+          <w:sz w:val="16"/>
+          <w:szCs w:val="16"/>
+          <w:lang w:eastAsia="pt-BR"/>
+          <w14:ligatures w14:val="none"/>
+        </w:rPr>
+        <w:t xml:space="preserve"> </w:t>
+      </w:r>
+      <w:proofErr w:type="spellStart"/>
+      <w:r>
+        <w:rPr>
+          <w:rFonts w:ascii="Consolas" w:eastAsia="Times New Roman" w:hAnsi="Consolas" w:cs="Times New Roman"/>
+          <w:color w:val="DCDCAA"/>
+          <w:kern w:val="0"/>
+          <w:sz w:val="16"/>
+          <w:szCs w:val="16"/>
+          <w:lang w:eastAsia="pt-BR"/>
+          <w14:ligatures w14:val="none"/>
+        </w:rPr>
+        <w:t>setNome</w:t>
+      </w:r>
+      <w:proofErr w:type="spellEnd"/>
+      <w:r>
+        <w:rPr>
+          <w:rFonts w:ascii="Consolas" w:eastAsia="Times New Roman" w:hAnsi="Consolas" w:cs="Times New Roman"/>
+          <w:color w:val="D4D4D4"/>
+          <w:kern w:val="0"/>
+          <w:sz w:val="16"/>
+          <w:szCs w:val="16"/>
+          <w:lang w:eastAsia="pt-BR"/>
+          <w14:ligatures w14:val="none"/>
+        </w:rPr>
+        <w:t>(</w:t>
+      </w:r>
+      <w:r>
+        <w:rPr>
+          <w:rFonts w:ascii="Consolas" w:eastAsia="Times New Roman" w:hAnsi="Consolas" w:cs="Times New Roman"/>
+          <w:color w:val="9CDCFE"/>
+          <w:kern w:val="0"/>
+          <w:sz w:val="16"/>
+          <w:szCs w:val="16"/>
+          <w:lang w:eastAsia="pt-BR"/>
+          <w14:ligatures w14:val="none"/>
+        </w:rPr>
+        <w:t>$</w:t>
+      </w:r>
+      <w:proofErr w:type="spellStart"/>
+      <w:r>
+        <w:rPr>
+          <w:rFonts w:ascii="Consolas" w:eastAsia="Times New Roman" w:hAnsi="Consolas" w:cs="Times New Roman"/>
+          <w:color w:val="9CDCFE"/>
+          <w:kern w:val="0"/>
+          <w:sz w:val="16"/>
+          <w:szCs w:val="16"/>
+          <w:lang w:eastAsia="pt-BR"/>
+          <w14:ligatures w14:val="none"/>
+        </w:rPr>
+        <w:t>value</w:t>
+      </w:r>
+      <w:proofErr w:type="spellEnd"/>
+      <w:r>
+        <w:rPr>
+          <w:rFonts w:ascii="Consolas" w:eastAsia="Times New Roman" w:hAnsi="Consolas" w:cs="Times New Roman"/>
+          <w:color w:val="D4D4D4"/>
+          <w:kern w:val="0"/>
+          <w:sz w:val="16"/>
+          <w:szCs w:val="16"/>
+          <w:lang w:eastAsia="pt-BR"/>
+          <w14:ligatures w14:val="none"/>
+        </w:rPr>
+        <w:t>)</w:t>
+      </w:r>
+    </w:p>
+    <w:p>
+      <w:pPr>
+        <w:shd w:val="clear" w:color="auto" w:fill="1F1F1F"/>
+        <w:spacing w:after="0" w:line="240" w:lineRule="auto"/>
+        <w:rPr>
+          <w:rFonts w:ascii="Consolas" w:eastAsia="Times New Roman" w:hAnsi="Consolas" w:cs="Times New Roman"/>
+          <w:color w:val="CCCCCC"/>
+          <w:kern w:val="0"/>
+          <w:sz w:val="16"/>
+          <w:szCs w:val="16"/>
+          <w:lang w:eastAsia="pt-BR"/>
+          <w14:ligatures w14:val="none"/>
+        </w:rPr>
+      </w:pPr>
+      <w:r>
+        <w:rPr>
+          <w:rFonts w:ascii="Consolas" w:eastAsia="Times New Roman" w:hAnsi="Consolas" w:cs="Times New Roman"/>
+          <w:color w:val="D4D4D4"/>
+          <w:kern w:val="0"/>
+          <w:sz w:val="16"/>
+          <w:szCs w:val="16"/>
+          <w:lang w:eastAsia="pt-BR"/>
+          <w14:ligatures w14:val="none"/>
+        </w:rPr>
+        <w:t>    {</w:t>
+      </w:r>
+    </w:p>
+    <w:p>
+      <w:pPr>
+        <w:shd w:val="clear" w:color="auto" w:fill="1F1F1F"/>
+        <w:spacing w:after="0" w:line="240" w:lineRule="auto"/>
+        <w:rPr>
+          <w:rFonts w:ascii="Consolas" w:eastAsia="Times New Roman" w:hAnsi="Consolas" w:cs="Times New Roman"/>
+          <w:color w:val="CCCCCC"/>
+          <w:kern w:val="0"/>
+          <w:sz w:val="16"/>
+          <w:szCs w:val="16"/>
+          <w:lang w:eastAsia="pt-BR"/>
+          <w14:ligatures w14:val="none"/>
+        </w:rPr>
+      </w:pPr>
+      <w:r>
+        <w:rPr>
+          <w:rFonts w:ascii="Consolas" w:eastAsia="Times New Roman" w:hAnsi="Consolas" w:cs="Times New Roman"/>
+          <w:color w:val="D4D4D4"/>
+          <w:kern w:val="0"/>
+          <w:sz w:val="16"/>
+          <w:szCs w:val="16"/>
+          <w:lang w:eastAsia="pt-BR"/>
+          <w14:ligatures w14:val="none"/>
+        </w:rPr>
+        <w:t xml:space="preserve">        </w:t>
+      </w:r>
+      <w:proofErr w:type="spellStart"/>
+      <w:r>
+        <w:rPr>
+          <w:rFonts w:ascii="Consolas" w:eastAsia="Times New Roman" w:hAnsi="Consolas" w:cs="Times New Roman"/>
+          <w:color w:val="C586C0"/>
+          <w:kern w:val="0"/>
+          <w:sz w:val="16"/>
+          <w:szCs w:val="16"/>
+          <w:lang w:eastAsia="pt-BR"/>
+          <w14:ligatures w14:val="none"/>
+        </w:rPr>
+        <w:t>if</w:t>
+      </w:r>
+      <w:proofErr w:type="spellEnd"/>
+      <w:r>
+        <w:rPr>
+          <w:rFonts w:ascii="Consolas" w:eastAsia="Times New Roman" w:hAnsi="Consolas" w:cs="Times New Roman"/>
+          <w:color w:val="D4D4D4"/>
+          <w:kern w:val="0"/>
+          <w:sz w:val="16"/>
+          <w:szCs w:val="16"/>
+          <w:lang w:eastAsia="pt-BR"/>
+          <w14:ligatures w14:val="none"/>
+        </w:rPr>
+        <w:t xml:space="preserve"> (</w:t>
+      </w:r>
+      <w:proofErr w:type="spellStart"/>
+      <w:proofErr w:type="gramStart"/>
+      <w:r>
+        <w:rPr>
+          <w:rFonts w:ascii="Consolas" w:eastAsia="Times New Roman" w:hAnsi="Consolas" w:cs="Times New Roman"/>
+          <w:color w:val="DCDCAA"/>
+          <w:kern w:val="0"/>
+          <w:sz w:val="16"/>
+          <w:szCs w:val="16"/>
+          <w:lang w:eastAsia="pt-BR"/>
+          <w14:ligatures w14:val="none"/>
+        </w:rPr>
+        <w:t>strlen</w:t>
+      </w:r>
+      <w:proofErr w:type="spellEnd"/>
+      <w:r>
+        <w:rPr>
+          <w:rFonts w:ascii="Consolas" w:eastAsia="Times New Roman" w:hAnsi="Consolas" w:cs="Times New Roman"/>
+          <w:color w:val="D4D4D4"/>
+          <w:kern w:val="0"/>
+          <w:sz w:val="16"/>
+          <w:szCs w:val="16"/>
+          <w:lang w:eastAsia="pt-BR"/>
+          <w14:ligatures w14:val="none"/>
+        </w:rPr>
+        <w:t>(</w:t>
+      </w:r>
+      <w:proofErr w:type="gramEnd"/>
+      <w:r>
+        <w:rPr>
+          <w:rFonts w:ascii="Consolas" w:eastAsia="Times New Roman" w:hAnsi="Consolas" w:cs="Times New Roman"/>
+          <w:color w:val="9CDCFE"/>
+          <w:kern w:val="0"/>
+          <w:sz w:val="16"/>
+          <w:szCs w:val="16"/>
+          <w:lang w:eastAsia="pt-BR"/>
+          <w14:ligatures w14:val="none"/>
+        </w:rPr>
+        <w:t>$</w:t>
+      </w:r>
+      <w:proofErr w:type="spellStart"/>
+      <w:r>
+        <w:rPr>
+          <w:rFonts w:ascii="Consolas" w:eastAsia="Times New Roman" w:hAnsi="Consolas" w:cs="Times New Roman"/>
+          <w:color w:val="9CDCFE"/>
+          <w:kern w:val="0"/>
+          <w:sz w:val="16"/>
+          <w:szCs w:val="16"/>
+          <w:lang w:eastAsia="pt-BR"/>
+          <w14:ligatures w14:val="none"/>
+        </w:rPr>
+        <w:t>value</w:t>
+      </w:r>
+      <w:proofErr w:type="spellEnd"/>
+      <w:r>
+        <w:rPr>
+          <w:rFonts w:ascii="Consolas" w:eastAsia="Times New Roman" w:hAnsi="Consolas" w:cs="Times New Roman"/>
+          <w:color w:val="D4D4D4"/>
+          <w:kern w:val="0"/>
+          <w:sz w:val="16"/>
+          <w:szCs w:val="16"/>
+          <w:lang w:eastAsia="pt-BR"/>
+          <w14:ligatures w14:val="none"/>
+        </w:rPr>
+        <w:t xml:space="preserve"> &gt;= </w:t>
+      </w:r>
+      <w:r>
+        <w:rPr>
+          <w:rFonts w:ascii="Consolas" w:eastAsia="Times New Roman" w:hAnsi="Consolas" w:cs="Times New Roman"/>
+          <w:color w:val="B5CEA8"/>
+          <w:kern w:val="0"/>
+          <w:sz w:val="16"/>
+          <w:szCs w:val="16"/>
+          <w:lang w:eastAsia="pt-BR"/>
+          <w14:ligatures w14:val="none"/>
+        </w:rPr>
+        <w:t>3</w:t>
+      </w:r>
+      <w:r>
+        <w:rPr>
+          <w:rFonts w:ascii="Consolas" w:eastAsia="Times New Roman" w:hAnsi="Consolas" w:cs="Times New Roman"/>
+          <w:color w:val="D4D4D4"/>
+          <w:kern w:val="0"/>
+          <w:sz w:val="16"/>
+          <w:szCs w:val="16"/>
+          <w:lang w:eastAsia="pt-BR"/>
+          <w14:ligatures w14:val="none"/>
+        </w:rPr>
+        <w:t>)) {</w:t>
+      </w:r>
+    </w:p>
+    <w:p>
+      <w:pPr>
+        <w:shd w:val="clear" w:color="auto" w:fill="1F1F1F"/>
+        <w:spacing w:after="0" w:line="240" w:lineRule="auto"/>
+        <w:rPr>
+          <w:rFonts w:ascii="Consolas" w:eastAsia="Times New Roman" w:hAnsi="Consolas" w:cs="Times New Roman"/>
+          <w:color w:val="CCCCCC"/>
+          <w:kern w:val="0"/>
+          <w:sz w:val="16"/>
+          <w:szCs w:val="16"/>
+          <w:lang w:eastAsia="pt-BR"/>
+          <w14:ligatures w14:val="none"/>
+        </w:rPr>
+      </w:pPr>
+      <w:r>
+        <w:rPr>
+          <w:rFonts w:ascii="Consolas" w:eastAsia="Times New Roman" w:hAnsi="Consolas" w:cs="Times New Roman"/>
+          <w:color w:val="D4D4D4"/>
+          <w:kern w:val="0"/>
+          <w:sz w:val="16"/>
+          <w:szCs w:val="16"/>
+          <w:lang w:eastAsia="pt-BR"/>
+          <w14:ligatures w14:val="none"/>
+        </w:rPr>
+        <w:t xml:space="preserve">            </w:t>
+      </w:r>
+      <w:r>
+        <w:rPr>
+          <w:rFonts w:ascii="Consolas" w:eastAsia="Times New Roman" w:hAnsi="Consolas" w:cs="Times New Roman"/>
+          <w:color w:val="569CD6"/>
+          <w:kern w:val="0"/>
+          <w:sz w:val="16"/>
+          <w:szCs w:val="16"/>
+          <w:lang w:eastAsia="pt-BR"/>
+          <w14:ligatures w14:val="none"/>
+        </w:rPr>
+        <w:t>$</w:t>
+      </w:r>
+      <w:proofErr w:type="spellStart"/>
+      <w:r>
+        <w:rPr>
+          <w:rFonts w:ascii="Consolas" w:eastAsia="Times New Roman" w:hAnsi="Consolas" w:cs="Times New Roman"/>
+          <w:color w:val="569CD6"/>
+          <w:kern w:val="0"/>
+          <w:sz w:val="16"/>
+          <w:szCs w:val="16"/>
+          <w:lang w:eastAsia="pt-BR"/>
+          <w14:ligatures w14:val="none"/>
+        </w:rPr>
+        <w:t>this</w:t>
+      </w:r>
+      <w:proofErr w:type="spellEnd"/>
+      <w:r>
+        <w:rPr>
+          <w:rFonts w:ascii="Consolas" w:eastAsia="Times New Roman" w:hAnsi="Consolas" w:cs="Times New Roman"/>
+          <w:color w:val="D4D4D4"/>
+          <w:kern w:val="0"/>
+          <w:sz w:val="16"/>
+          <w:szCs w:val="16"/>
+          <w:lang w:eastAsia="pt-BR"/>
+          <w14:ligatures w14:val="none"/>
+        </w:rPr>
+        <w:t>-&gt;</w:t>
+      </w:r>
+      <w:r>
+        <w:rPr>
+          <w:rFonts w:ascii="Consolas" w:eastAsia="Times New Roman" w:hAnsi="Consolas" w:cs="Times New Roman"/>
+          <w:color w:val="9CDCFE"/>
+          <w:kern w:val="0"/>
+          <w:sz w:val="16"/>
+          <w:szCs w:val="16"/>
+          <w:lang w:eastAsia="pt-BR"/>
+          <w14:ligatures w14:val="none"/>
+        </w:rPr>
+        <w:t>nome</w:t>
+      </w:r>
+      <w:r>
+        <w:rPr>
+          <w:rFonts w:ascii="Consolas" w:eastAsia="Times New Roman" w:hAnsi="Consolas" w:cs="Times New Roman"/>
+          <w:color w:val="D4D4D4"/>
+          <w:kern w:val="0"/>
+          <w:sz w:val="16"/>
+          <w:szCs w:val="16"/>
+          <w:lang w:eastAsia="pt-BR"/>
+          <w14:ligatures w14:val="none"/>
+        </w:rPr>
+        <w:t xml:space="preserve"> = </w:t>
+      </w:r>
+      <w:r>
+        <w:rPr>
+          <w:rFonts w:ascii="Consolas" w:eastAsia="Times New Roman" w:hAnsi="Consolas" w:cs="Times New Roman"/>
+          <w:color w:val="9CDCFE"/>
+          <w:kern w:val="0"/>
+          <w:sz w:val="16"/>
+          <w:szCs w:val="16"/>
+          <w:lang w:eastAsia="pt-BR"/>
+          <w14:ligatures w14:val="none"/>
+        </w:rPr>
+        <w:t>$</w:t>
+      </w:r>
+      <w:proofErr w:type="spellStart"/>
+      <w:r>
+        <w:rPr>
+          <w:rFonts w:ascii="Consolas" w:eastAsia="Times New Roman" w:hAnsi="Consolas" w:cs="Times New Roman"/>
+          <w:color w:val="9CDCFE"/>
+          <w:kern w:val="0"/>
+          <w:sz w:val="16"/>
+          <w:szCs w:val="16"/>
+          <w:lang w:eastAsia="pt-BR"/>
+          <w14:ligatures w14:val="none"/>
+        </w:rPr>
+        <w:t>value</w:t>
+      </w:r>
+      <w:proofErr w:type="spellEnd"/>
+      <w:r>
+        <w:rPr>
+          <w:rFonts w:ascii="Consolas" w:eastAsia="Times New Roman" w:hAnsi="Consolas" w:cs="Times New Roman"/>
+          <w:color w:val="D4D4D4"/>
+          <w:kern w:val="0"/>
+          <w:sz w:val="16"/>
+          <w:szCs w:val="16"/>
+          <w:lang w:eastAsia="pt-BR"/>
+          <w14:ligatures w14:val="none"/>
+        </w:rPr>
+        <w:t>;</w:t>
+      </w:r>
+    </w:p>
+    <w:p>
+      <w:pPr>
+        <w:shd w:val="clear" w:color="auto" w:fill="1F1F1F"/>
+        <w:spacing w:after="0" w:line="240" w:lineRule="auto"/>
+        <w:rPr>
+          <w:rFonts w:ascii="Consolas" w:eastAsia="Times New Roman" w:hAnsi="Consolas" w:cs="Times New Roman"/>
+          <w:color w:val="CCCCCC"/>
+          <w:kern w:val="0"/>
+          <w:sz w:val="16"/>
+          <w:szCs w:val="16"/>
+          <w:lang w:eastAsia="pt-BR"/>
+          <w14:ligatures w14:val="none"/>
+        </w:rPr>
+      </w:pPr>
+      <w:r>
+        <w:rPr>
+          <w:rFonts w:ascii="Consolas" w:eastAsia="Times New Roman" w:hAnsi="Consolas" w:cs="Times New Roman"/>
+          <w:color w:val="D4D4D4"/>
+          <w:kern w:val="0"/>
+          <w:sz w:val="16"/>
+          <w:szCs w:val="16"/>
+          <w:lang w:eastAsia="pt-BR"/>
+          <w14:ligatures w14:val="none"/>
+        </w:rPr>
+        <w:t>        }</w:t>
+      </w:r>
+    </w:p>
+    <w:p>
+      <w:pPr>
+        <w:shd w:val="clear" w:color="auto" w:fill="1F1F1F"/>
+        <w:spacing w:after="0" w:line="240" w:lineRule="auto"/>
+        <w:rPr>
+          <w:rFonts w:ascii="Consolas" w:eastAsia="Times New Roman" w:hAnsi="Consolas" w:cs="Times New Roman"/>
+          <w:color w:val="CCCCCC"/>
+          <w:kern w:val="0"/>
+          <w:sz w:val="16"/>
+          <w:szCs w:val="16"/>
+          <w:lang w:eastAsia="pt-BR"/>
+          <w14:ligatures w14:val="none"/>
+        </w:rPr>
+      </w:pPr>
+      <w:r>
+        <w:rPr>
+          <w:rFonts w:ascii="Consolas" w:eastAsia="Times New Roman" w:hAnsi="Consolas" w:cs="Times New Roman"/>
+          <w:color w:val="D4D4D4"/>
+          <w:kern w:val="0"/>
+          <w:sz w:val="16"/>
+          <w:szCs w:val="16"/>
+          <w:lang w:eastAsia="pt-BR"/>
+          <w14:ligatures w14:val="none"/>
+        </w:rPr>
+        <w:t>    }</w:t>
+      </w:r>
+    </w:p>
+    <w:p>
+      <w:pPr>
+        <w:tabs>
+          <w:tab w:val="left" w:pos="3016"/>
+        </w:tabs>
+        <w:jc w:val="both"/>
+        <w:rPr>
+          <w:rFonts w:ascii="Arial" w:hAnsi="Arial" w:cs="Arial"/>
+          <w:b/>
+          <w:bCs/>
+          <w:sz w:val="24"/>
+          <w:szCs w:val="24"/>
+        </w:rPr>
+      </w:pPr>
+    </w:p>
+    <w:p>
+      <w:pPr>
+        <w:shd w:val="clear" w:color="auto" w:fill="1F1F1F"/>
+        <w:spacing w:after="0" w:line="240" w:lineRule="auto"/>
+        <w:rPr>
+          <w:rFonts w:ascii="Consolas" w:eastAsia="Times New Roman" w:hAnsi="Consolas" w:cs="Times New Roman"/>
+          <w:color w:val="CCCCCC"/>
+          <w:kern w:val="0"/>
+          <w:sz w:val="16"/>
+          <w:szCs w:val="16"/>
+          <w:lang w:eastAsia="pt-BR"/>
+          <w14:ligatures w14:val="none"/>
+        </w:rPr>
+      </w:pPr>
+      <w:proofErr w:type="spellStart"/>
+      <w:r>
+        <w:rPr>
+          <w:rFonts w:ascii="Consolas" w:eastAsia="Times New Roman" w:hAnsi="Consolas" w:cs="Times New Roman"/>
+          <w:color w:val="569CD6"/>
+          <w:kern w:val="0"/>
+          <w:sz w:val="16"/>
+          <w:szCs w:val="16"/>
+          <w:lang w:eastAsia="pt-BR"/>
+          <w14:ligatures w14:val="none"/>
+        </w:rPr>
+        <w:t>public</w:t>
+      </w:r>
+      <w:proofErr w:type="spellEnd"/>
+      <w:r>
+        <w:rPr>
+          <w:rFonts w:ascii="Consolas" w:eastAsia="Times New Roman" w:hAnsi="Consolas" w:cs="Times New Roman"/>
+          <w:color w:val="D4D4D4"/>
+          <w:kern w:val="0"/>
+          <w:sz w:val="16"/>
+          <w:szCs w:val="16"/>
+          <w:lang w:eastAsia="pt-BR"/>
+          <w14:ligatures w14:val="none"/>
+        </w:rPr>
+        <w:t xml:space="preserve"> </w:t>
+      </w:r>
+      <w:proofErr w:type="spellStart"/>
+      <w:r>
+        <w:rPr>
+          <w:rFonts w:ascii="Consolas" w:eastAsia="Times New Roman" w:hAnsi="Consolas" w:cs="Times New Roman"/>
+          <w:color w:val="569CD6"/>
+          <w:kern w:val="0"/>
+          <w:sz w:val="16"/>
+          <w:szCs w:val="16"/>
+          <w:lang w:eastAsia="pt-BR"/>
+          <w14:ligatures w14:val="none"/>
+        </w:rPr>
+        <w:t>function</w:t>
+      </w:r>
+      <w:proofErr w:type="spellEnd"/>
+      <w:r>
+        <w:rPr>
+          <w:rFonts w:ascii="Consolas" w:eastAsia="Times New Roman" w:hAnsi="Consolas" w:cs="Times New Roman"/>
+          <w:color w:val="D4D4D4"/>
+          <w:kern w:val="0"/>
+          <w:sz w:val="16"/>
+          <w:szCs w:val="16"/>
+          <w:lang w:eastAsia="pt-BR"/>
+          <w14:ligatures w14:val="none"/>
+        </w:rPr>
+        <w:t xml:space="preserve"> </w:t>
+      </w:r>
+      <w:proofErr w:type="spellStart"/>
+      <w:r>
+        <w:rPr>
+          <w:rFonts w:ascii="Consolas" w:eastAsia="Times New Roman" w:hAnsi="Consolas" w:cs="Times New Roman"/>
+          <w:color w:val="DCDCAA"/>
+          <w:kern w:val="0"/>
+          <w:sz w:val="16"/>
+          <w:szCs w:val="16"/>
+          <w:lang w:eastAsia="pt-BR"/>
+          <w14:ligatures w14:val="none"/>
+        </w:rPr>
+        <w:t>setSobrenome</w:t>
+      </w:r>
+      <w:proofErr w:type="spellEnd"/>
+      <w:r>
+        <w:rPr>
+          <w:rFonts w:ascii="Consolas" w:eastAsia="Times New Roman" w:hAnsi="Consolas" w:cs="Times New Roman"/>
+          <w:color w:val="D4D4D4"/>
+          <w:kern w:val="0"/>
+          <w:sz w:val="16"/>
+          <w:szCs w:val="16"/>
+          <w:lang w:eastAsia="pt-BR"/>
+          <w14:ligatures w14:val="none"/>
+        </w:rPr>
+        <w:t>(</w:t>
+      </w:r>
+      <w:r>
+        <w:rPr>
+          <w:rFonts w:ascii="Consolas" w:eastAsia="Times New Roman" w:hAnsi="Consolas" w:cs="Times New Roman"/>
+          <w:color w:val="9CDCFE"/>
+          <w:kern w:val="0"/>
+          <w:sz w:val="16"/>
+          <w:szCs w:val="16"/>
+          <w:lang w:eastAsia="pt-BR"/>
+          <w14:ligatures w14:val="none"/>
+        </w:rPr>
+        <w:t>$</w:t>
+      </w:r>
+      <w:proofErr w:type="spellStart"/>
+      <w:r>
+        <w:rPr>
+          <w:rFonts w:ascii="Consolas" w:eastAsia="Times New Roman" w:hAnsi="Consolas" w:cs="Times New Roman"/>
+          <w:color w:val="9CDCFE"/>
+          <w:kern w:val="0"/>
+          <w:sz w:val="16"/>
+          <w:szCs w:val="16"/>
+          <w:lang w:eastAsia="pt-BR"/>
+          <w14:ligatures w14:val="none"/>
+        </w:rPr>
+        <w:t>value</w:t>
+      </w:r>
+      <w:proofErr w:type="spellEnd"/>
+      <w:r>
+        <w:rPr>
+          <w:rFonts w:ascii="Consolas" w:eastAsia="Times New Roman" w:hAnsi="Consolas" w:cs="Times New Roman"/>
+          <w:color w:val="D4D4D4"/>
+          <w:kern w:val="0"/>
+          <w:sz w:val="16"/>
+          <w:szCs w:val="16"/>
+          <w:lang w:eastAsia="pt-BR"/>
+          <w14:ligatures w14:val="none"/>
+        </w:rPr>
+        <w:t>)</w:t>
+      </w:r>
+    </w:p>
+    <w:p>
+      <w:pPr>
+        <w:shd w:val="clear" w:color="auto" w:fill="1F1F1F"/>
+        <w:spacing w:after="0" w:line="240" w:lineRule="auto"/>
+        <w:rPr>
+          <w:rFonts w:ascii="Consolas" w:eastAsia="Times New Roman" w:hAnsi="Consolas" w:cs="Times New Roman"/>
+          <w:color w:val="CCCCCC"/>
+          <w:kern w:val="0"/>
+          <w:sz w:val="16"/>
+          <w:szCs w:val="16"/>
+          <w:lang w:eastAsia="pt-BR"/>
+          <w14:ligatures w14:val="none"/>
+        </w:rPr>
+      </w:pPr>
+      <w:r>
+        <w:rPr>
+          <w:rFonts w:ascii="Consolas" w:eastAsia="Times New Roman" w:hAnsi="Consolas" w:cs="Times New Roman"/>
+          <w:color w:val="D4D4D4"/>
+          <w:kern w:val="0"/>
+          <w:sz w:val="16"/>
+          <w:szCs w:val="16"/>
+          <w:lang w:eastAsia="pt-BR"/>
+          <w14:ligatures w14:val="none"/>
+        </w:rPr>
+        <w:t>    {</w:t>
+      </w:r>
+    </w:p>
+    <w:p>
+      <w:pPr>
+        <w:shd w:val="clear" w:color="auto" w:fill="1F1F1F"/>
+        <w:spacing w:after="0" w:line="240" w:lineRule="auto"/>
+        <w:rPr>
+          <w:rFonts w:ascii="Consolas" w:eastAsia="Times New Roman" w:hAnsi="Consolas" w:cs="Times New Roman"/>
+          <w:color w:val="CCCCCC"/>
+          <w:kern w:val="0"/>
+          <w:sz w:val="16"/>
+          <w:szCs w:val="16"/>
+          <w:lang w:eastAsia="pt-BR"/>
+          <w14:ligatures w14:val="none"/>
+        </w:rPr>
+      </w:pPr>
+      <w:r>
+        <w:rPr>
+          <w:rFonts w:ascii="Consolas" w:eastAsia="Times New Roman" w:hAnsi="Consolas" w:cs="Times New Roman"/>
+          <w:color w:val="D4D4D4"/>
+          <w:kern w:val="0"/>
+          <w:sz w:val="16"/>
+          <w:szCs w:val="16"/>
+          <w:lang w:eastAsia="pt-BR"/>
+          <w14:ligatures w14:val="none"/>
+        </w:rPr>
+        <w:t xml:space="preserve">        </w:t>
+      </w:r>
+      <w:proofErr w:type="spellStart"/>
+      <w:r>
+        <w:rPr>
+          <w:rFonts w:ascii="Consolas" w:eastAsia="Times New Roman" w:hAnsi="Consolas" w:cs="Times New Roman"/>
+          <w:color w:val="C586C0"/>
+          <w:kern w:val="0"/>
+          <w:sz w:val="16"/>
+          <w:szCs w:val="16"/>
+          <w:lang w:eastAsia="pt-BR"/>
+          <w14:ligatures w14:val="none"/>
+        </w:rPr>
+        <w:t>if</w:t>
+      </w:r>
+      <w:proofErr w:type="spellEnd"/>
+      <w:r>
+        <w:rPr>
+          <w:rFonts w:ascii="Consolas" w:eastAsia="Times New Roman" w:hAnsi="Consolas" w:cs="Times New Roman"/>
+          <w:color w:val="D4D4D4"/>
+          <w:kern w:val="0"/>
+          <w:sz w:val="16"/>
+          <w:szCs w:val="16"/>
+          <w:lang w:eastAsia="pt-BR"/>
+          <w14:ligatures w14:val="none"/>
+        </w:rPr>
+        <w:t xml:space="preserve"> (</w:t>
+      </w:r>
+      <w:proofErr w:type="spellStart"/>
+      <w:proofErr w:type="gramStart"/>
+      <w:r>
+        <w:rPr>
+          <w:rFonts w:ascii="Consolas" w:eastAsia="Times New Roman" w:hAnsi="Consolas" w:cs="Times New Roman"/>
+          <w:color w:val="DCDCAA"/>
+          <w:kern w:val="0"/>
+          <w:sz w:val="16"/>
+          <w:szCs w:val="16"/>
+          <w:lang w:eastAsia="pt-BR"/>
+          <w14:ligatures w14:val="none"/>
+        </w:rPr>
+        <w:t>strlen</w:t>
+      </w:r>
+      <w:proofErr w:type="spellEnd"/>
+      <w:r>
+        <w:rPr>
+          <w:rFonts w:ascii="Consolas" w:eastAsia="Times New Roman" w:hAnsi="Consolas" w:cs="Times New Roman"/>
+          <w:color w:val="D4D4D4"/>
+          <w:kern w:val="0"/>
+          <w:sz w:val="16"/>
+          <w:szCs w:val="16"/>
+          <w:lang w:eastAsia="pt-BR"/>
+          <w14:ligatures w14:val="none"/>
+        </w:rPr>
+        <w:t>(</w:t>
+      </w:r>
+      <w:proofErr w:type="gramEnd"/>
+      <w:r>
+        <w:rPr>
+          <w:rFonts w:ascii="Consolas" w:eastAsia="Times New Roman" w:hAnsi="Consolas" w:cs="Times New Roman"/>
+          <w:color w:val="9CDCFE"/>
+          <w:kern w:val="0"/>
+          <w:sz w:val="16"/>
+          <w:szCs w:val="16"/>
+          <w:lang w:eastAsia="pt-BR"/>
+          <w14:ligatures w14:val="none"/>
+        </w:rPr>
+        <w:t>$</w:t>
+      </w:r>
+      <w:proofErr w:type="spellStart"/>
+      <w:r>
+        <w:rPr>
+          <w:rFonts w:ascii="Consolas" w:eastAsia="Times New Roman" w:hAnsi="Consolas" w:cs="Times New Roman"/>
+          <w:color w:val="9CDCFE"/>
+          <w:kern w:val="0"/>
+          <w:sz w:val="16"/>
+          <w:szCs w:val="16"/>
+          <w:lang w:eastAsia="pt-BR"/>
+          <w14:ligatures w14:val="none"/>
+        </w:rPr>
+        <w:t>value</w:t>
+      </w:r>
+      <w:proofErr w:type="spellEnd"/>
+      <w:r>
+        <w:rPr>
+          <w:rFonts w:ascii="Consolas" w:eastAsia="Times New Roman" w:hAnsi="Consolas" w:cs="Times New Roman"/>
+          <w:color w:val="D4D4D4"/>
+          <w:kern w:val="0"/>
+          <w:sz w:val="16"/>
+          <w:szCs w:val="16"/>
+          <w:lang w:eastAsia="pt-BR"/>
+          <w14:ligatures w14:val="none"/>
+        </w:rPr>
+        <w:t xml:space="preserve"> &gt;= </w:t>
+      </w:r>
+      <w:r>
+        <w:rPr>
+          <w:rFonts w:ascii="Consolas" w:eastAsia="Times New Roman" w:hAnsi="Consolas" w:cs="Times New Roman"/>
+          <w:color w:val="B5CEA8"/>
+          <w:kern w:val="0"/>
+          <w:sz w:val="16"/>
+          <w:szCs w:val="16"/>
+          <w:lang w:eastAsia="pt-BR"/>
+          <w14:ligatures w14:val="none"/>
+        </w:rPr>
+        <w:t>3</w:t>
+      </w:r>
+      <w:r>
+        <w:rPr>
+          <w:rFonts w:ascii="Consolas" w:eastAsia="Times New Roman" w:hAnsi="Consolas" w:cs="Times New Roman"/>
+          <w:color w:val="D4D4D4"/>
+          <w:kern w:val="0"/>
+          <w:sz w:val="16"/>
+          <w:szCs w:val="16"/>
+          <w:lang w:eastAsia="pt-BR"/>
+          <w14:ligatures w14:val="none"/>
+        </w:rPr>
+        <w:t>)) {</w:t>
+      </w:r>
+    </w:p>
+    <w:p>
+      <w:pPr>
+        <w:shd w:val="clear" w:color="auto" w:fill="1F1F1F"/>
+        <w:spacing w:after="0" w:line="240" w:lineRule="auto"/>
+        <w:rPr>
+          <w:rFonts w:ascii="Consolas" w:eastAsia="Times New Roman" w:hAnsi="Consolas" w:cs="Times New Roman"/>
+          <w:color w:val="CCCCCC"/>
+          <w:kern w:val="0"/>
+          <w:sz w:val="16"/>
+          <w:szCs w:val="16"/>
+          <w:lang w:eastAsia="pt-BR"/>
+          <w14:ligatures w14:val="none"/>
+        </w:rPr>
+      </w:pPr>
+      <w:r>
+        <w:rPr>
+          <w:rFonts w:ascii="Consolas" w:eastAsia="Times New Roman" w:hAnsi="Consolas" w:cs="Times New Roman"/>
+          <w:color w:val="D4D4D4"/>
+          <w:kern w:val="0"/>
+          <w:sz w:val="16"/>
+          <w:szCs w:val="16"/>
+          <w:lang w:eastAsia="pt-BR"/>
+          <w14:ligatures w14:val="none"/>
+        </w:rPr>
+        <w:t xml:space="preserve">            </w:t>
+      </w:r>
+      <w:r>
+        <w:rPr>
+          <w:rFonts w:ascii="Consolas" w:eastAsia="Times New Roman" w:hAnsi="Consolas" w:cs="Times New Roman"/>
+          <w:color w:val="569CD6"/>
+          <w:kern w:val="0"/>
+          <w:sz w:val="16"/>
+          <w:szCs w:val="16"/>
+          <w:lang w:eastAsia="pt-BR"/>
+          <w14:ligatures w14:val="none"/>
+        </w:rPr>
+        <w:t>$</w:t>
+      </w:r>
+      <w:proofErr w:type="spellStart"/>
+      <w:r>
+        <w:rPr>
+          <w:rFonts w:ascii="Consolas" w:eastAsia="Times New Roman" w:hAnsi="Consolas" w:cs="Times New Roman"/>
+          <w:color w:val="569CD6"/>
+          <w:kern w:val="0"/>
+          <w:sz w:val="16"/>
+          <w:szCs w:val="16"/>
+          <w:lang w:eastAsia="pt-BR"/>
+          <w14:ligatures w14:val="none"/>
+        </w:rPr>
+        <w:t>this</w:t>
+      </w:r>
+      <w:proofErr w:type="spellEnd"/>
+      <w:r>
+        <w:rPr>
+          <w:rFonts w:ascii="Consolas" w:eastAsia="Times New Roman" w:hAnsi="Consolas" w:cs="Times New Roman"/>
+          <w:color w:val="D4D4D4"/>
+          <w:kern w:val="0"/>
+          <w:sz w:val="16"/>
+          <w:szCs w:val="16"/>
+          <w:lang w:eastAsia="pt-BR"/>
+          <w14:ligatures w14:val="none"/>
+        </w:rPr>
+        <w:t>-&gt;</w:t>
+      </w:r>
+      <w:r>
+        <w:rPr>
+          <w:rFonts w:ascii="Consolas" w:eastAsia="Times New Roman" w:hAnsi="Consolas" w:cs="Times New Roman"/>
+          <w:color w:val="9CDCFE"/>
+          <w:kern w:val="0"/>
+          <w:sz w:val="16"/>
+          <w:szCs w:val="16"/>
+          <w:lang w:eastAsia="pt-BR"/>
+          <w14:ligatures w14:val="none"/>
+        </w:rPr>
+        <w:t>nome</w:t>
+      </w:r>
+      <w:r>
+        <w:rPr>
+          <w:rFonts w:ascii="Consolas" w:eastAsia="Times New Roman" w:hAnsi="Consolas" w:cs="Times New Roman"/>
+          <w:color w:val="D4D4D4"/>
+          <w:kern w:val="0"/>
+          <w:sz w:val="16"/>
+          <w:szCs w:val="16"/>
+          <w:lang w:eastAsia="pt-BR"/>
+          <w14:ligatures w14:val="none"/>
+        </w:rPr>
+        <w:t xml:space="preserve"> = </w:t>
+      </w:r>
+      <w:r>
+        <w:rPr>
+          <w:rFonts w:ascii="Consolas" w:eastAsia="Times New Roman" w:hAnsi="Consolas" w:cs="Times New Roman"/>
+          <w:color w:val="9CDCFE"/>
+          <w:kern w:val="0"/>
+          <w:sz w:val="16"/>
+          <w:szCs w:val="16"/>
+          <w:lang w:eastAsia="pt-BR"/>
+          <w14:ligatures w14:val="none"/>
+        </w:rPr>
+        <w:t>$</w:t>
+      </w:r>
+      <w:proofErr w:type="spellStart"/>
+      <w:r>
+        <w:rPr>
+          <w:rFonts w:ascii="Consolas" w:eastAsia="Times New Roman" w:hAnsi="Consolas" w:cs="Times New Roman"/>
+          <w:color w:val="9CDCFE"/>
+          <w:kern w:val="0"/>
+          <w:sz w:val="16"/>
+          <w:szCs w:val="16"/>
+          <w:lang w:eastAsia="pt-BR"/>
+          <w14:ligatures w14:val="none"/>
+        </w:rPr>
+        <w:t>value</w:t>
+      </w:r>
+      <w:proofErr w:type="spellEnd"/>
+      <w:r>
+        <w:rPr>
+          <w:rFonts w:ascii="Consolas" w:eastAsia="Times New Roman" w:hAnsi="Consolas" w:cs="Times New Roman"/>
+          <w:color w:val="D4D4D4"/>
+          <w:kern w:val="0"/>
+          <w:sz w:val="16"/>
+          <w:szCs w:val="16"/>
+          <w:lang w:eastAsia="pt-BR"/>
+          <w14:ligatures w14:val="none"/>
+        </w:rPr>
+        <w:t>;</w:t>
+      </w:r>
+    </w:p>
+    <w:p>
+      <w:pPr>
+        <w:shd w:val="clear" w:color="auto" w:fill="1F1F1F"/>
+        <w:spacing w:after="0" w:line="240" w:lineRule="auto"/>
+        <w:rPr>
+          <w:rFonts w:ascii="Consolas" w:eastAsia="Times New Roman" w:hAnsi="Consolas" w:cs="Times New Roman"/>
+          <w:color w:val="CCCCCC"/>
+          <w:kern w:val="0"/>
+          <w:sz w:val="16"/>
+          <w:szCs w:val="16"/>
+          <w:lang w:eastAsia="pt-BR"/>
+          <w14:ligatures w14:val="none"/>
+        </w:rPr>
+      </w:pPr>
+      <w:r>
+        <w:rPr>
+          <w:rFonts w:ascii="Consolas" w:eastAsia="Times New Roman" w:hAnsi="Consolas" w:cs="Times New Roman"/>
+          <w:color w:val="D4D4D4"/>
+          <w:kern w:val="0"/>
+          <w:sz w:val="16"/>
+          <w:szCs w:val="16"/>
+          <w:lang w:eastAsia="pt-BR"/>
+          <w14:ligatures w14:val="none"/>
+        </w:rPr>
+        <w:t>        }</w:t>
+      </w:r>
+    </w:p>
+    <w:p>
+      <w:pPr>
+        <w:shd w:val="clear" w:color="auto" w:fill="1F1F1F"/>
+        <w:spacing w:after="0" w:line="240" w:lineRule="auto"/>
+        <w:rPr>
+          <w:rFonts w:ascii="Consolas" w:eastAsia="Times New Roman" w:hAnsi="Consolas" w:cs="Times New Roman"/>
+          <w:color w:val="CCCCCC"/>
+          <w:kern w:val="0"/>
+          <w:sz w:val="16"/>
+          <w:szCs w:val="16"/>
+          <w:lang w:eastAsia="pt-BR"/>
+          <w14:ligatures w14:val="none"/>
+        </w:rPr>
+      </w:pPr>
+      <w:r>
+        <w:rPr>
+          <w:rFonts w:ascii="Consolas" w:eastAsia="Times New Roman" w:hAnsi="Consolas" w:cs="Times New Roman"/>
+          <w:color w:val="D4D4D4"/>
+          <w:kern w:val="0"/>
+          <w:sz w:val="16"/>
+          <w:szCs w:val="16"/>
+          <w:lang w:eastAsia="pt-BR"/>
+          <w14:ligatures w14:val="none"/>
+        </w:rPr>
+        <w:t>    }</w:t>
+      </w:r>
+    </w:p>
+    <w:p>
+      <w:pPr>
+        <w:shd w:val="clear" w:color="auto" w:fill="1F1F1F"/>
+        <w:spacing w:after="0" w:line="240" w:lineRule="auto"/>
+        <w:rPr>
+          <w:rFonts w:ascii="Consolas" w:eastAsia="Times New Roman" w:hAnsi="Consolas" w:cs="Times New Roman"/>
+          <w:color w:val="CCCCCC"/>
+          <w:kern w:val="0"/>
+          <w:sz w:val="16"/>
+          <w:szCs w:val="16"/>
+          <w:lang w:eastAsia="pt-BR"/>
+          <w14:ligatures w14:val="none"/>
+        </w:rPr>
+      </w:pPr>
+      <w:r>
+        <w:rPr>
+          <w:rFonts w:ascii="Consolas" w:eastAsia="Times New Roman" w:hAnsi="Consolas" w:cs="Times New Roman"/>
+          <w:color w:val="9CDCFE"/>
+          <w:kern w:val="0"/>
+          <w:sz w:val="16"/>
+          <w:szCs w:val="16"/>
+          <w:lang w:eastAsia="pt-BR"/>
+          <w14:ligatures w14:val="none"/>
+        </w:rPr>
+        <w:t>$pai</w:t>
+      </w:r>
+      <w:r>
+        <w:rPr>
+          <w:rFonts w:ascii="Consolas" w:eastAsia="Times New Roman" w:hAnsi="Consolas" w:cs="Times New Roman"/>
+          <w:color w:val="D4D4D4"/>
+          <w:kern w:val="0"/>
+          <w:sz w:val="16"/>
+          <w:szCs w:val="16"/>
+          <w:lang w:eastAsia="pt-BR"/>
+          <w14:ligatures w14:val="none"/>
+        </w:rPr>
+        <w:t xml:space="preserve"> = </w:t>
+      </w:r>
+      <w:r>
+        <w:rPr>
+          <w:rFonts w:ascii="Consolas" w:eastAsia="Times New Roman" w:hAnsi="Consolas" w:cs="Times New Roman"/>
+          <w:color w:val="569CD6"/>
+          <w:kern w:val="0"/>
+          <w:sz w:val="16"/>
+          <w:szCs w:val="16"/>
+          <w:lang w:eastAsia="pt-BR"/>
+          <w14:ligatures w14:val="none"/>
+        </w:rPr>
+        <w:t>new</w:t>
+      </w:r>
+      <w:r>
+        <w:rPr>
+          <w:rFonts w:ascii="Consolas" w:eastAsia="Times New Roman" w:hAnsi="Consolas" w:cs="Times New Roman"/>
+          <w:color w:val="D4D4D4"/>
+          <w:kern w:val="0"/>
+          <w:sz w:val="16"/>
+          <w:szCs w:val="16"/>
+          <w:lang w:eastAsia="pt-BR"/>
+          <w14:ligatures w14:val="none"/>
+        </w:rPr>
+        <w:t xml:space="preserve"> </w:t>
+      </w:r>
+      <w:proofErr w:type="gramStart"/>
+      <w:r>
+        <w:rPr>
+          <w:rFonts w:ascii="Consolas" w:eastAsia="Times New Roman" w:hAnsi="Consolas" w:cs="Times New Roman"/>
+          <w:color w:val="4EC9B0"/>
+          <w:kern w:val="0"/>
+          <w:sz w:val="16"/>
+          <w:szCs w:val="16"/>
+          <w:lang w:eastAsia="pt-BR"/>
+          <w14:ligatures w14:val="none"/>
+        </w:rPr>
+        <w:t>Pai</w:t>
+      </w:r>
+      <w:r>
+        <w:rPr>
+          <w:rFonts w:ascii="Consolas" w:eastAsia="Times New Roman" w:hAnsi="Consolas" w:cs="Times New Roman"/>
+          <w:color w:val="D4D4D4"/>
+          <w:kern w:val="0"/>
+          <w:sz w:val="16"/>
+          <w:szCs w:val="16"/>
+          <w:lang w:eastAsia="pt-BR"/>
+          <w14:ligatures w14:val="none"/>
+        </w:rPr>
+        <w:t>(</w:t>
+      </w:r>
+      <w:proofErr w:type="gramEnd"/>
+      <w:r>
+        <w:rPr>
+          <w:rFonts w:ascii="Consolas" w:eastAsia="Times New Roman" w:hAnsi="Consolas" w:cs="Times New Roman"/>
+          <w:color w:val="D4D4D4"/>
+          <w:kern w:val="0"/>
+          <w:sz w:val="16"/>
+          <w:szCs w:val="16"/>
+          <w:lang w:eastAsia="pt-BR"/>
+          <w14:ligatures w14:val="none"/>
+        </w:rPr>
+        <w:t>);</w:t>
+      </w:r>
+    </w:p>
+    <w:p>
+      <w:pPr>
+        <w:shd w:val="clear" w:color="auto" w:fill="1F1F1F"/>
+        <w:spacing w:after="0" w:line="240" w:lineRule="auto"/>
+        <w:rPr>
+          <w:rFonts w:ascii="Consolas" w:eastAsia="Times New Roman" w:hAnsi="Consolas" w:cs="Times New Roman"/>
+          <w:color w:val="CCCCCC"/>
+          <w:kern w:val="0"/>
+          <w:sz w:val="16"/>
+          <w:szCs w:val="16"/>
+          <w:lang w:eastAsia="pt-BR"/>
+          <w14:ligatures w14:val="none"/>
+        </w:rPr>
+      </w:pPr>
+      <w:proofErr w:type="spellStart"/>
+      <w:r>
+        <w:rPr>
+          <w:rFonts w:ascii="Consolas" w:eastAsia="Times New Roman" w:hAnsi="Consolas" w:cs="Times New Roman"/>
+          <w:color w:val="DCDCAA"/>
+          <w:kern w:val="0"/>
+          <w:sz w:val="16"/>
+          <w:szCs w:val="16"/>
+          <w:lang w:eastAsia="pt-BR"/>
+          <w14:ligatures w14:val="none"/>
+        </w:rPr>
+        <w:t>echo</w:t>
+      </w:r>
+      <w:proofErr w:type="spellEnd"/>
+      <w:r>
+        <w:rPr>
+          <w:rFonts w:ascii="Consolas" w:eastAsia="Times New Roman" w:hAnsi="Consolas" w:cs="Times New Roman"/>
+          <w:color w:val="D4D4D4"/>
+          <w:kern w:val="0"/>
+          <w:sz w:val="16"/>
+          <w:szCs w:val="16"/>
+          <w:lang w:eastAsia="pt-BR"/>
+          <w14:ligatures w14:val="none"/>
+        </w:rPr>
+        <w:t xml:space="preserve"> </w:t>
+      </w:r>
+      <w:r>
+        <w:rPr>
+          <w:rFonts w:ascii="Consolas" w:eastAsia="Times New Roman" w:hAnsi="Consolas" w:cs="Times New Roman"/>
+          <w:color w:val="9CDCFE"/>
+          <w:kern w:val="0"/>
+          <w:sz w:val="16"/>
+          <w:szCs w:val="16"/>
+          <w:lang w:eastAsia="pt-BR"/>
+          <w14:ligatures w14:val="none"/>
+        </w:rPr>
+        <w:t>$pai</w:t>
+      </w:r>
+      <w:r>
+        <w:rPr>
+          <w:rFonts w:ascii="Consolas" w:eastAsia="Times New Roman" w:hAnsi="Consolas" w:cs="Times New Roman"/>
+          <w:color w:val="D4D4D4"/>
+          <w:kern w:val="0"/>
+          <w:sz w:val="16"/>
+          <w:szCs w:val="16"/>
+          <w:lang w:eastAsia="pt-BR"/>
+          <w14:ligatures w14:val="none"/>
+        </w:rPr>
+        <w:t>-&gt;</w:t>
+      </w:r>
+      <w:proofErr w:type="spellStart"/>
+      <w:proofErr w:type="gramStart"/>
+      <w:r>
+        <w:rPr>
+          <w:rFonts w:ascii="Consolas" w:eastAsia="Times New Roman" w:hAnsi="Consolas" w:cs="Times New Roman"/>
+          <w:color w:val="DCDCAA"/>
+          <w:kern w:val="0"/>
+          <w:sz w:val="16"/>
+          <w:szCs w:val="16"/>
+          <w:lang w:eastAsia="pt-BR"/>
+          <w14:ligatures w14:val="none"/>
+        </w:rPr>
+        <w:t>getNome</w:t>
+      </w:r>
+      <w:proofErr w:type="spellEnd"/>
+      <w:r>
+        <w:rPr>
+          <w:rFonts w:ascii="Consolas" w:eastAsia="Times New Roman" w:hAnsi="Consolas" w:cs="Times New Roman"/>
+          <w:color w:val="D4D4D4"/>
+          <w:kern w:val="0"/>
+          <w:sz w:val="16"/>
+          <w:szCs w:val="16"/>
+          <w:lang w:eastAsia="pt-BR"/>
+          <w14:ligatures w14:val="none"/>
+        </w:rPr>
+        <w:t>(</w:t>
+      </w:r>
+      <w:proofErr w:type="gramEnd"/>
+      <w:r>
+        <w:rPr>
+          <w:rFonts w:ascii="Consolas" w:eastAsia="Times New Roman" w:hAnsi="Consolas" w:cs="Times New Roman"/>
+          <w:color w:val="D4D4D4"/>
+          <w:kern w:val="0"/>
+          <w:sz w:val="16"/>
+          <w:szCs w:val="16"/>
+          <w:lang w:eastAsia="pt-BR"/>
+          <w14:ligatures w14:val="none"/>
+        </w:rPr>
+        <w:t xml:space="preserve">); </w:t>
+      </w:r>
+      <w:r>
+        <w:rPr>
+          <w:rFonts w:ascii="Consolas" w:eastAsia="Times New Roman" w:hAnsi="Consolas" w:cs="Times New Roman"/>
+          <w:color w:val="6A9955"/>
+          <w:kern w:val="0"/>
+          <w:sz w:val="16"/>
+          <w:szCs w:val="16"/>
+          <w:lang w:eastAsia="pt-BR"/>
+          <w14:ligatures w14:val="none"/>
+        </w:rPr>
+        <w:t>//imprime sobrenome</w:t>
+      </w:r>
+    </w:p>
+    <w:p>
+      <w:pPr>
+        <w:shd w:val="clear" w:color="auto" w:fill="1F1F1F"/>
+        <w:spacing w:after="0" w:line="240" w:lineRule="auto"/>
+        <w:rPr>
+          <w:rFonts w:ascii="Consolas" w:eastAsia="Times New Roman" w:hAnsi="Consolas" w:cs="Times New Roman"/>
+          <w:color w:val="CCCCCC"/>
+          <w:kern w:val="0"/>
+          <w:sz w:val="16"/>
+          <w:szCs w:val="16"/>
+          <w:lang w:eastAsia="pt-BR"/>
+          <w14:ligatures w14:val="none"/>
+        </w:rPr>
+      </w:pPr>
+      <w:r>
+        <w:rPr>
+          <w:rFonts w:ascii="Consolas" w:eastAsia="Times New Roman" w:hAnsi="Consolas" w:cs="Times New Roman"/>
+          <w:color w:val="9CDCFE"/>
+          <w:kern w:val="0"/>
+          <w:sz w:val="16"/>
+          <w:szCs w:val="16"/>
+          <w:lang w:eastAsia="pt-BR"/>
+          <w14:ligatures w14:val="none"/>
+        </w:rPr>
+        <w:t>$pai</w:t>
+      </w:r>
+      <w:r>
+        <w:rPr>
+          <w:rFonts w:ascii="Consolas" w:eastAsia="Times New Roman" w:hAnsi="Consolas" w:cs="Times New Roman"/>
+          <w:color w:val="D4D4D4"/>
+          <w:kern w:val="0"/>
+          <w:sz w:val="16"/>
+          <w:szCs w:val="16"/>
+          <w:lang w:eastAsia="pt-BR"/>
+          <w14:ligatures w14:val="none"/>
+        </w:rPr>
+        <w:t>-&gt;</w:t>
+      </w:r>
+      <w:proofErr w:type="spellStart"/>
+      <w:r>
+        <w:rPr>
+          <w:rFonts w:ascii="Consolas" w:eastAsia="Times New Roman" w:hAnsi="Consolas" w:cs="Times New Roman"/>
+          <w:color w:val="DCDCAA"/>
+          <w:kern w:val="0"/>
+          <w:sz w:val="16"/>
+          <w:szCs w:val="16"/>
+          <w:lang w:eastAsia="pt-BR"/>
+          <w14:ligatures w14:val="none"/>
+        </w:rPr>
+        <w:t>setSobrenome</w:t>
+      </w:r>
+      <w:proofErr w:type="spellEnd"/>
+      <w:r>
+        <w:rPr>
+          <w:rFonts w:ascii="Consolas" w:eastAsia="Times New Roman" w:hAnsi="Consolas" w:cs="Times New Roman"/>
+          <w:color w:val="D4D4D4"/>
+          <w:kern w:val="0"/>
+          <w:sz w:val="16"/>
+          <w:szCs w:val="16"/>
+          <w:lang w:eastAsia="pt-BR"/>
+          <w14:ligatures w14:val="none"/>
+        </w:rPr>
+        <w:t>(</w:t>
+      </w:r>
+      <w:r>
+        <w:rPr>
+          <w:rFonts w:ascii="Consolas" w:eastAsia="Times New Roman" w:hAnsi="Consolas" w:cs="Times New Roman"/>
+          <w:color w:val="CE9178"/>
+          <w:kern w:val="0"/>
+          <w:sz w:val="16"/>
+          <w:szCs w:val="16"/>
+          <w:lang w:eastAsia="pt-BR"/>
+          <w14:ligatures w14:val="none"/>
+        </w:rPr>
+        <w:t>'Silva'</w:t>
+      </w:r>
+      <w:r>
+        <w:rPr>
+          <w:rFonts w:ascii="Consolas" w:eastAsia="Times New Roman" w:hAnsi="Consolas" w:cs="Times New Roman"/>
+          <w:color w:val="D4D4D4"/>
+          <w:kern w:val="0"/>
+          <w:sz w:val="16"/>
+          <w:szCs w:val="16"/>
+          <w:lang w:eastAsia="pt-BR"/>
+          <w14:ligatures w14:val="none"/>
+        </w:rPr>
+        <w:t xml:space="preserve">); </w:t>
+      </w:r>
+      <w:r>
+        <w:rPr>
+          <w:rFonts w:ascii="Consolas" w:eastAsia="Times New Roman" w:hAnsi="Consolas" w:cs="Times New Roman"/>
+          <w:color w:val="6A9955"/>
+          <w:kern w:val="0"/>
+          <w:sz w:val="16"/>
+          <w:szCs w:val="16"/>
+          <w:lang w:eastAsia="pt-BR"/>
+          <w14:ligatures w14:val="none"/>
+        </w:rPr>
+        <w:t>//muda sobrenome</w:t>
+      </w:r>
+    </w:p>
+    <w:p>
+      <w:pPr>
+        <w:shd w:val="clear" w:color="auto" w:fill="1F1F1F"/>
+        <w:spacing w:after="0" w:line="240" w:lineRule="auto"/>
+        <w:rPr>
+          <w:rFonts w:ascii="Consolas" w:eastAsia="Times New Roman" w:hAnsi="Consolas" w:cs="Times New Roman"/>
+          <w:color w:val="CCCCCC"/>
+          <w:kern w:val="0"/>
+          <w:sz w:val="16"/>
+          <w:szCs w:val="16"/>
+          <w:lang w:eastAsia="pt-BR"/>
+          <w14:ligatures w14:val="none"/>
+        </w:rPr>
+      </w:pPr>
+      <w:proofErr w:type="spellStart"/>
+      <w:r>
+        <w:rPr>
+          <w:rFonts w:ascii="Consolas" w:eastAsia="Times New Roman" w:hAnsi="Consolas" w:cs="Times New Roman"/>
+          <w:color w:val="DCDCAA"/>
+          <w:kern w:val="0"/>
+          <w:sz w:val="16"/>
+          <w:szCs w:val="16"/>
+          <w:lang w:eastAsia="pt-BR"/>
+          <w14:ligatures w14:val="none"/>
+        </w:rPr>
+        <w:t>echo</w:t>
+      </w:r>
+      <w:proofErr w:type="spellEnd"/>
+      <w:r>
+        <w:rPr>
+          <w:rFonts w:ascii="Consolas" w:eastAsia="Times New Roman" w:hAnsi="Consolas" w:cs="Times New Roman"/>
+          <w:color w:val="D4D4D4"/>
+          <w:kern w:val="0"/>
+          <w:sz w:val="16"/>
+          <w:szCs w:val="16"/>
+          <w:lang w:eastAsia="pt-BR"/>
+          <w14:ligatures w14:val="none"/>
+        </w:rPr>
+        <w:t xml:space="preserve"> </w:t>
+      </w:r>
+      <w:r>
+        <w:rPr>
+          <w:rFonts w:ascii="Consolas" w:eastAsia="Times New Roman" w:hAnsi="Consolas" w:cs="Times New Roman"/>
+          <w:color w:val="CE9178"/>
+          <w:kern w:val="0"/>
+          <w:sz w:val="16"/>
+          <w:szCs w:val="16"/>
+          <w:lang w:eastAsia="pt-BR"/>
+          <w14:ligatures w14:val="none"/>
+        </w:rPr>
+        <w:t>'&lt;</w:t>
+      </w:r>
+      <w:proofErr w:type="spellStart"/>
+      <w:r>
+        <w:rPr>
+          <w:rFonts w:ascii="Consolas" w:eastAsia="Times New Roman" w:hAnsi="Consolas" w:cs="Times New Roman"/>
+          <w:color w:val="CE9178"/>
+          <w:kern w:val="0"/>
+          <w:sz w:val="16"/>
+          <w:szCs w:val="16"/>
+          <w:lang w:eastAsia="pt-BR"/>
+          <w14:ligatures w14:val="none"/>
+        </w:rPr>
+        <w:t>br</w:t>
+      </w:r>
+      <w:proofErr w:type="spellEnd"/>
+      <w:r>
+        <w:rPr>
+          <w:rFonts w:ascii="Consolas" w:eastAsia="Times New Roman" w:hAnsi="Consolas" w:cs="Times New Roman"/>
+          <w:color w:val="CE9178"/>
+          <w:kern w:val="0"/>
+          <w:sz w:val="16"/>
+          <w:szCs w:val="16"/>
+          <w:lang w:eastAsia="pt-BR"/>
+          <w14:ligatures w14:val="none"/>
+        </w:rPr>
+        <w:t>/&gt;'</w:t>
+      </w:r>
+      <w:r>
+        <w:rPr>
+          <w:rFonts w:ascii="Consolas" w:eastAsia="Times New Roman" w:hAnsi="Consolas" w:cs="Times New Roman"/>
+          <w:color w:val="D4D4D4"/>
+          <w:kern w:val="0"/>
+          <w:sz w:val="16"/>
+          <w:szCs w:val="16"/>
+          <w:lang w:eastAsia="pt-BR"/>
+          <w14:ligatures w14:val="none"/>
+        </w:rPr>
+        <w:t>;</w:t>
+      </w:r>
+    </w:p>
+    <w:p>
+      <w:pPr>
+        <w:shd w:val="clear" w:color="auto" w:fill="1F1F1F"/>
+        <w:spacing w:after="0" w:line="240" w:lineRule="auto"/>
+        <w:rPr>
+          <w:rFonts w:ascii="Consolas" w:eastAsia="Times New Roman" w:hAnsi="Consolas" w:cs="Times New Roman"/>
+          <w:color w:val="CCCCCC"/>
+          <w:kern w:val="0"/>
+          <w:sz w:val="16"/>
+          <w:szCs w:val="16"/>
+          <w:lang w:eastAsia="pt-BR"/>
+          <w14:ligatures w14:val="none"/>
+        </w:rPr>
+      </w:pPr>
+      <w:proofErr w:type="spellStart"/>
+      <w:r>
+        <w:rPr>
+          <w:rFonts w:ascii="Consolas" w:eastAsia="Times New Roman" w:hAnsi="Consolas" w:cs="Times New Roman"/>
+          <w:color w:val="DCDCAA"/>
+          <w:kern w:val="0"/>
+          <w:sz w:val="16"/>
+          <w:szCs w:val="16"/>
+          <w:lang w:eastAsia="pt-BR"/>
+          <w14:ligatures w14:val="none"/>
+        </w:rPr>
+        <w:t>echo</w:t>
+      </w:r>
+      <w:proofErr w:type="spellEnd"/>
+      <w:r>
+        <w:rPr>
+          <w:rFonts w:ascii="Consolas" w:eastAsia="Times New Roman" w:hAnsi="Consolas" w:cs="Times New Roman"/>
+          <w:color w:val="D4D4D4"/>
+          <w:kern w:val="0"/>
+          <w:sz w:val="16"/>
+          <w:szCs w:val="16"/>
+          <w:lang w:eastAsia="pt-BR"/>
+          <w14:ligatures w14:val="none"/>
+        </w:rPr>
+        <w:t xml:space="preserve"> </w:t>
+      </w:r>
+      <w:r>
+        <w:rPr>
+          <w:rFonts w:ascii="Consolas" w:eastAsia="Times New Roman" w:hAnsi="Consolas" w:cs="Times New Roman"/>
+          <w:color w:val="9CDCFE"/>
+          <w:kern w:val="0"/>
+          <w:sz w:val="16"/>
+          <w:szCs w:val="16"/>
+          <w:lang w:eastAsia="pt-BR"/>
+          <w14:ligatures w14:val="none"/>
+        </w:rPr>
+        <w:t>$pai</w:t>
+      </w:r>
+      <w:r>
+        <w:rPr>
+          <w:rFonts w:ascii="Consolas" w:eastAsia="Times New Roman" w:hAnsi="Consolas" w:cs="Times New Roman"/>
+          <w:color w:val="D4D4D4"/>
+          <w:kern w:val="0"/>
+          <w:sz w:val="16"/>
+          <w:szCs w:val="16"/>
+          <w:lang w:eastAsia="pt-BR"/>
+          <w14:ligatures w14:val="none"/>
+        </w:rPr>
+        <w:t>-&gt;</w:t>
+      </w:r>
+      <w:proofErr w:type="spellStart"/>
+      <w:proofErr w:type="gramStart"/>
+      <w:r>
+        <w:rPr>
+          <w:rFonts w:ascii="Consolas" w:eastAsia="Times New Roman" w:hAnsi="Consolas" w:cs="Times New Roman"/>
+          <w:color w:val="DCDCAA"/>
+          <w:kern w:val="0"/>
+          <w:sz w:val="16"/>
+          <w:szCs w:val="16"/>
+          <w:lang w:eastAsia="pt-BR"/>
+          <w14:ligatures w14:val="none"/>
+        </w:rPr>
+        <w:t>getNome</w:t>
+      </w:r>
+      <w:proofErr w:type="spellEnd"/>
+      <w:r>
+        <w:rPr>
+          <w:rFonts w:ascii="Consolas" w:eastAsia="Times New Roman" w:hAnsi="Consolas" w:cs="Times New Roman"/>
+          <w:color w:val="D4D4D4"/>
+          <w:kern w:val="0"/>
+          <w:sz w:val="16"/>
+          <w:szCs w:val="16"/>
+          <w:lang w:eastAsia="pt-BR"/>
+          <w14:ligatures w14:val="none"/>
+        </w:rPr>
+        <w:t>(</w:t>
+      </w:r>
+      <w:proofErr w:type="gramEnd"/>
+      <w:r>
+        <w:rPr>
+          <w:rFonts w:ascii="Consolas" w:eastAsia="Times New Roman" w:hAnsi="Consolas" w:cs="Times New Roman"/>
+          <w:color w:val="D4D4D4"/>
+          <w:kern w:val="0"/>
+          <w:sz w:val="16"/>
+          <w:szCs w:val="16"/>
+          <w:lang w:eastAsia="pt-BR"/>
+          <w14:ligatures w14:val="none"/>
+        </w:rPr>
+        <w:t xml:space="preserve">); </w:t>
+      </w:r>
+      <w:r>
+        <w:rPr>
+          <w:rFonts w:ascii="Consolas" w:eastAsia="Times New Roman" w:hAnsi="Consolas" w:cs="Times New Roman"/>
+          <w:color w:val="6A9955"/>
+          <w:kern w:val="0"/>
+          <w:sz w:val="16"/>
+          <w:szCs w:val="16"/>
+          <w:lang w:eastAsia="pt-BR"/>
+          <w14:ligatures w14:val="none"/>
+        </w:rPr>
+        <w:t>//imprime sobrenome atualizado</w:t>
+      </w:r>
+    </w:p>
+    <w:p>
+      <w:pPr>
+        <w:tabs>
+          <w:tab w:val="left" w:pos="3016"/>
+        </w:tabs>
+        <w:jc w:val="both"/>
+        <w:rPr>
+          <w:rFonts w:ascii="Arial" w:hAnsi="Arial" w:cs="Arial"/>
+          <w:sz w:val="24"/>
+          <w:szCs w:val="24"/>
+        </w:rPr>
+      </w:pPr>
+      <w:r>
+        <w:rPr>
+          <w:rFonts w:ascii="Arial" w:hAnsi="Arial" w:cs="Arial"/>
+          <w:b/>
+          <w:bCs/>
+          <w:sz w:val="24"/>
+          <w:szCs w:val="24"/>
+        </w:rPr>
+        <w:t>Segurança</w:t>
+      </w:r>
+      <w:r>
+        <w:rPr>
+          <w:rFonts w:ascii="Arial" w:hAnsi="Arial" w:cs="Arial"/>
+          <w:b/>
+          <w:bCs/>
+          <w:sz w:val="24"/>
+          <w:szCs w:val="24"/>
+        </w:rPr>
+        <w:t>.</w:t>
+      </w:r>
+      <w:r>
+        <w:rPr>
+          <w:rFonts w:ascii="Arial" w:hAnsi="Arial" w:cs="Arial"/>
+          <w:sz w:val="24"/>
+          <w:szCs w:val="24"/>
+        </w:rPr>
+        <w:t xml:space="preserve"> </w:t>
+      </w:r>
+    </w:p>
+    <w:p>
+      <w:pPr>
+        <w:tabs>
+          <w:tab w:val="left" w:pos="3016"/>
+        </w:tabs>
+        <w:jc w:val="both"/>
+        <w:rPr>
+          <w:rFonts w:ascii="Arial" w:hAnsi="Arial" w:cs="Arial"/>
+          <w:sz w:val="24"/>
+          <w:szCs w:val="24"/>
+        </w:rPr>
+      </w:pPr>
+    </w:p>
+    <w:p>
+      <w:pPr>
+        <w:tabs>
+          <w:tab w:val="left" w:pos="3016"/>
+        </w:tabs>
+        <w:jc w:val="both"/>
+        <w:rPr>
+          <w:rFonts w:ascii="Arial" w:hAnsi="Arial" w:cs="Arial"/>
+          <w:sz w:val="24"/>
+          <w:szCs w:val="24"/>
+        </w:rPr>
+      </w:pPr>
+      <w:r>
+        <w:rPr>
+          <w:rFonts w:ascii="Arial" w:hAnsi="Arial" w:cs="Arial"/>
+          <w:sz w:val="24"/>
+          <w:szCs w:val="24"/>
+        </w:rPr>
+        <w:t>Caso haja algo público dentro de uma função privada, o mesmo pode ser exibido.</w:t>
+      </w:r>
+    </w:p>
+    <w:p>
+      <w:pPr>
+        <w:shd w:val="clear" w:color="auto" w:fill="1F1F1F"/>
+        <w:spacing w:after="0" w:line="240" w:lineRule="auto"/>
+        <w:rPr>
+          <w:rFonts w:ascii="Consolas" w:eastAsia="Times New Roman" w:hAnsi="Consolas" w:cs="Times New Roman"/>
+          <w:color w:val="CCCCCC"/>
+          <w:kern w:val="0"/>
+          <w:sz w:val="16"/>
+          <w:szCs w:val="16"/>
+          <w:lang w:eastAsia="pt-BR"/>
+          <w14:ligatures w14:val="none"/>
+        </w:rPr>
+      </w:pPr>
+      <w:proofErr w:type="spellStart"/>
+      <w:r>
+        <w:rPr>
+          <w:rFonts w:ascii="Consolas" w:eastAsia="Times New Roman" w:hAnsi="Consolas" w:cs="Times New Roman"/>
+          <w:color w:val="569CD6"/>
+          <w:kern w:val="0"/>
+          <w:sz w:val="16"/>
+          <w:szCs w:val="16"/>
+          <w:lang w:eastAsia="pt-BR"/>
+          <w14:ligatures w14:val="none"/>
+        </w:rPr>
+        <w:t>public</w:t>
+      </w:r>
+      <w:proofErr w:type="spellEnd"/>
+      <w:r>
+        <w:rPr>
+          <w:rFonts w:ascii="Consolas" w:eastAsia="Times New Roman" w:hAnsi="Consolas" w:cs="Times New Roman"/>
+          <w:color w:val="D4D4D4"/>
+          <w:kern w:val="0"/>
+          <w:sz w:val="16"/>
+          <w:szCs w:val="16"/>
+          <w:lang w:eastAsia="pt-BR"/>
+          <w14:ligatures w14:val="none"/>
+        </w:rPr>
+        <w:t xml:space="preserve"> </w:t>
+      </w:r>
+      <w:proofErr w:type="spellStart"/>
+      <w:r>
+        <w:rPr>
+          <w:rFonts w:ascii="Consolas" w:eastAsia="Times New Roman" w:hAnsi="Consolas" w:cs="Times New Roman"/>
+          <w:color w:val="569CD6"/>
+          <w:kern w:val="0"/>
+          <w:sz w:val="16"/>
+          <w:szCs w:val="16"/>
+          <w:lang w:eastAsia="pt-BR"/>
+          <w14:ligatures w14:val="none"/>
+        </w:rPr>
+        <w:t>function</w:t>
+      </w:r>
+      <w:proofErr w:type="spellEnd"/>
+      <w:r>
+        <w:rPr>
+          <w:rFonts w:ascii="Consolas" w:eastAsia="Times New Roman" w:hAnsi="Consolas" w:cs="Times New Roman"/>
+          <w:color w:val="D4D4D4"/>
+          <w:kern w:val="0"/>
+          <w:sz w:val="16"/>
+          <w:szCs w:val="16"/>
+          <w:lang w:eastAsia="pt-BR"/>
+          <w14:ligatures w14:val="none"/>
+        </w:rPr>
+        <w:t xml:space="preserve"> </w:t>
+      </w:r>
+      <w:proofErr w:type="spellStart"/>
+      <w:proofErr w:type="gramStart"/>
+      <w:r>
+        <w:rPr>
+          <w:rFonts w:ascii="Consolas" w:eastAsia="Times New Roman" w:hAnsi="Consolas" w:cs="Times New Roman"/>
+          <w:color w:val="DCDCAA"/>
+          <w:kern w:val="0"/>
+          <w:sz w:val="16"/>
+          <w:szCs w:val="16"/>
+          <w:lang w:eastAsia="pt-BR"/>
+          <w14:ligatures w14:val="none"/>
+        </w:rPr>
+        <w:t>executarAcao</w:t>
+      </w:r>
+      <w:proofErr w:type="spellEnd"/>
+      <w:r>
+        <w:rPr>
+          <w:rFonts w:ascii="Consolas" w:eastAsia="Times New Roman" w:hAnsi="Consolas" w:cs="Times New Roman"/>
+          <w:color w:val="D4D4D4"/>
+          <w:kern w:val="0"/>
+          <w:sz w:val="16"/>
+          <w:szCs w:val="16"/>
+          <w:lang w:eastAsia="pt-BR"/>
+          <w14:ligatures w14:val="none"/>
+        </w:rPr>
+        <w:t>(</w:t>
+      </w:r>
+      <w:proofErr w:type="gramEnd"/>
+      <w:r>
+        <w:rPr>
+          <w:rFonts w:ascii="Consolas" w:eastAsia="Times New Roman" w:hAnsi="Consolas" w:cs="Times New Roman"/>
+          <w:color w:val="D4D4D4"/>
+          <w:kern w:val="0"/>
+          <w:sz w:val="16"/>
+          <w:szCs w:val="16"/>
+          <w:lang w:eastAsia="pt-BR"/>
+          <w14:ligatures w14:val="none"/>
+        </w:rPr>
+        <w:t>)</w:t>
+      </w:r>
+    </w:p>
+    <w:p>
+      <w:pPr>
+        <w:shd w:val="clear" w:color="auto" w:fill="1F1F1F"/>
+        <w:spacing w:after="0" w:line="240" w:lineRule="auto"/>
+        <w:rPr>
+          <w:rFonts w:ascii="Consolas" w:eastAsia="Times New Roman" w:hAnsi="Consolas" w:cs="Times New Roman"/>
+          <w:color w:val="CCCCCC"/>
+          <w:kern w:val="0"/>
+          <w:sz w:val="16"/>
+          <w:szCs w:val="16"/>
+          <w:lang w:eastAsia="pt-BR"/>
+          <w14:ligatures w14:val="none"/>
+        </w:rPr>
+      </w:pPr>
+      <w:r>
+        <w:rPr>
+          <w:rFonts w:ascii="Consolas" w:eastAsia="Times New Roman" w:hAnsi="Consolas" w:cs="Times New Roman"/>
+          <w:color w:val="D4D4D4"/>
+          <w:kern w:val="0"/>
+          <w:sz w:val="16"/>
+          <w:szCs w:val="16"/>
+          <w:lang w:eastAsia="pt-BR"/>
+          <w14:ligatures w14:val="none"/>
+        </w:rPr>
+        <w:t>    {</w:t>
+      </w:r>
+    </w:p>
+    <w:p>
+      <w:pPr>
+        <w:shd w:val="clear" w:color="auto" w:fill="1F1F1F"/>
+        <w:spacing w:after="0" w:line="240" w:lineRule="auto"/>
+        <w:rPr>
+          <w:rFonts w:ascii="Consolas" w:eastAsia="Times New Roman" w:hAnsi="Consolas" w:cs="Times New Roman"/>
+          <w:color w:val="CCCCCC"/>
+          <w:kern w:val="0"/>
+          <w:sz w:val="16"/>
+          <w:szCs w:val="16"/>
+          <w:lang w:eastAsia="pt-BR"/>
+          <w14:ligatures w14:val="none"/>
+        </w:rPr>
+      </w:pPr>
+      <w:r>
+        <w:rPr>
+          <w:rFonts w:ascii="Consolas" w:eastAsia="Times New Roman" w:hAnsi="Consolas" w:cs="Times New Roman"/>
+          <w:color w:val="D4D4D4"/>
+          <w:kern w:val="0"/>
+          <w:sz w:val="16"/>
+          <w:szCs w:val="16"/>
+          <w:lang w:eastAsia="pt-BR"/>
+          <w14:ligatures w14:val="none"/>
+        </w:rPr>
+        <w:t xml:space="preserve">        </w:t>
+      </w:r>
+      <w:r>
+        <w:rPr>
+          <w:rFonts w:ascii="Consolas" w:eastAsia="Times New Roman" w:hAnsi="Consolas" w:cs="Times New Roman"/>
+          <w:color w:val="9CDCFE"/>
+          <w:kern w:val="0"/>
+          <w:sz w:val="16"/>
+          <w:szCs w:val="16"/>
+          <w:lang w:eastAsia="pt-BR"/>
+          <w14:ligatures w14:val="none"/>
+        </w:rPr>
+        <w:t>$x</w:t>
+      </w:r>
+      <w:r>
+        <w:rPr>
+          <w:rFonts w:ascii="Consolas" w:eastAsia="Times New Roman" w:hAnsi="Consolas" w:cs="Times New Roman"/>
+          <w:color w:val="D4D4D4"/>
+          <w:kern w:val="0"/>
+          <w:sz w:val="16"/>
+          <w:szCs w:val="16"/>
+          <w:lang w:eastAsia="pt-BR"/>
+          <w14:ligatures w14:val="none"/>
+        </w:rPr>
+        <w:t xml:space="preserve"> = </w:t>
+      </w:r>
+      <w:proofErr w:type="spellStart"/>
+      <w:proofErr w:type="gramStart"/>
+      <w:r>
+        <w:rPr>
+          <w:rFonts w:ascii="Consolas" w:eastAsia="Times New Roman" w:hAnsi="Consolas" w:cs="Times New Roman"/>
+          <w:color w:val="DCDCAA"/>
+          <w:kern w:val="0"/>
+          <w:sz w:val="16"/>
+          <w:szCs w:val="16"/>
+          <w:lang w:eastAsia="pt-BR"/>
+          <w14:ligatures w14:val="none"/>
+        </w:rPr>
+        <w:t>rand</w:t>
+      </w:r>
+      <w:proofErr w:type="spellEnd"/>
+      <w:r>
+        <w:rPr>
+          <w:rFonts w:ascii="Consolas" w:eastAsia="Times New Roman" w:hAnsi="Consolas" w:cs="Times New Roman"/>
+          <w:color w:val="D4D4D4"/>
+          <w:kern w:val="0"/>
+          <w:sz w:val="16"/>
+          <w:szCs w:val="16"/>
+          <w:lang w:eastAsia="pt-BR"/>
+          <w14:ligatures w14:val="none"/>
+        </w:rPr>
+        <w:t>(</w:t>
+      </w:r>
+      <w:proofErr w:type="gramEnd"/>
+      <w:r>
+        <w:rPr>
+          <w:rFonts w:ascii="Consolas" w:eastAsia="Times New Roman" w:hAnsi="Consolas" w:cs="Times New Roman"/>
+          <w:color w:val="B5CEA8"/>
+          <w:kern w:val="0"/>
+          <w:sz w:val="16"/>
+          <w:szCs w:val="16"/>
+          <w:lang w:eastAsia="pt-BR"/>
+          <w14:ligatures w14:val="none"/>
+        </w:rPr>
+        <w:t>1</w:t>
+      </w:r>
+      <w:r>
+        <w:rPr>
+          <w:rFonts w:ascii="Consolas" w:eastAsia="Times New Roman" w:hAnsi="Consolas" w:cs="Times New Roman"/>
+          <w:color w:val="D4D4D4"/>
+          <w:kern w:val="0"/>
+          <w:sz w:val="16"/>
+          <w:szCs w:val="16"/>
+          <w:lang w:eastAsia="pt-BR"/>
+          <w14:ligatures w14:val="none"/>
+        </w:rPr>
+        <w:t xml:space="preserve">, </w:t>
+      </w:r>
+      <w:r>
+        <w:rPr>
+          <w:rFonts w:ascii="Consolas" w:eastAsia="Times New Roman" w:hAnsi="Consolas" w:cs="Times New Roman"/>
+          <w:color w:val="B5CEA8"/>
+          <w:kern w:val="0"/>
+          <w:sz w:val="16"/>
+          <w:szCs w:val="16"/>
+          <w:lang w:eastAsia="pt-BR"/>
+          <w14:ligatures w14:val="none"/>
+        </w:rPr>
+        <w:t>10</w:t>
+      </w:r>
+      <w:r>
+        <w:rPr>
+          <w:rFonts w:ascii="Consolas" w:eastAsia="Times New Roman" w:hAnsi="Consolas" w:cs="Times New Roman"/>
+          <w:color w:val="D4D4D4"/>
+          <w:kern w:val="0"/>
+          <w:sz w:val="16"/>
+          <w:szCs w:val="16"/>
+          <w:lang w:eastAsia="pt-BR"/>
+          <w14:ligatures w14:val="none"/>
+        </w:rPr>
+        <w:t>);</w:t>
+      </w:r>
+    </w:p>
+    <w:p>
+      <w:pPr>
+        <w:shd w:val="clear" w:color="auto" w:fill="1F1F1F"/>
+        <w:spacing w:after="0" w:line="240" w:lineRule="auto"/>
+        <w:rPr>
+          <w:rFonts w:ascii="Consolas" w:eastAsia="Times New Roman" w:hAnsi="Consolas" w:cs="Times New Roman"/>
+          <w:color w:val="CCCCCC"/>
+          <w:kern w:val="0"/>
+          <w:sz w:val="16"/>
+          <w:szCs w:val="16"/>
+          <w:lang w:eastAsia="pt-BR"/>
+          <w14:ligatures w14:val="none"/>
+        </w:rPr>
+      </w:pPr>
+      <w:r>
+        <w:rPr>
+          <w:rFonts w:ascii="Consolas" w:eastAsia="Times New Roman" w:hAnsi="Consolas" w:cs="Times New Roman"/>
+          <w:color w:val="D4D4D4"/>
+          <w:kern w:val="0"/>
+          <w:sz w:val="16"/>
+          <w:szCs w:val="16"/>
+          <w:lang w:eastAsia="pt-BR"/>
+          <w14:ligatures w14:val="none"/>
+        </w:rPr>
+        <w:t xml:space="preserve">        </w:t>
+      </w:r>
+      <w:proofErr w:type="spellStart"/>
+      <w:r>
+        <w:rPr>
+          <w:rFonts w:ascii="Consolas" w:eastAsia="Times New Roman" w:hAnsi="Consolas" w:cs="Times New Roman"/>
+          <w:color w:val="C586C0"/>
+          <w:kern w:val="0"/>
+          <w:sz w:val="16"/>
+          <w:szCs w:val="16"/>
+          <w:lang w:eastAsia="pt-BR"/>
+          <w14:ligatures w14:val="none"/>
+        </w:rPr>
+        <w:t>if</w:t>
+      </w:r>
+      <w:proofErr w:type="spellEnd"/>
+      <w:r>
+        <w:rPr>
+          <w:rFonts w:ascii="Consolas" w:eastAsia="Times New Roman" w:hAnsi="Consolas" w:cs="Times New Roman"/>
+          <w:color w:val="D4D4D4"/>
+          <w:kern w:val="0"/>
+          <w:sz w:val="16"/>
+          <w:szCs w:val="16"/>
+          <w:lang w:eastAsia="pt-BR"/>
+          <w14:ligatures w14:val="none"/>
+        </w:rPr>
+        <w:t xml:space="preserve"> (</w:t>
+      </w:r>
+      <w:r>
+        <w:rPr>
+          <w:rFonts w:ascii="Consolas" w:eastAsia="Times New Roman" w:hAnsi="Consolas" w:cs="Times New Roman"/>
+          <w:color w:val="9CDCFE"/>
+          <w:kern w:val="0"/>
+          <w:sz w:val="16"/>
+          <w:szCs w:val="16"/>
+          <w:lang w:eastAsia="pt-BR"/>
+          <w14:ligatures w14:val="none"/>
+        </w:rPr>
+        <w:t>$x</w:t>
+      </w:r>
+      <w:r>
+        <w:rPr>
+          <w:rFonts w:ascii="Consolas" w:eastAsia="Times New Roman" w:hAnsi="Consolas" w:cs="Times New Roman"/>
+          <w:color w:val="D4D4D4"/>
+          <w:kern w:val="0"/>
+          <w:sz w:val="16"/>
+          <w:szCs w:val="16"/>
+          <w:lang w:eastAsia="pt-BR"/>
+          <w14:ligatures w14:val="none"/>
+        </w:rPr>
+        <w:t xml:space="preserve"> &gt;= </w:t>
+      </w:r>
+      <w:r>
+        <w:rPr>
+          <w:rFonts w:ascii="Consolas" w:eastAsia="Times New Roman" w:hAnsi="Consolas" w:cs="Times New Roman"/>
+          <w:color w:val="B5CEA8"/>
+          <w:kern w:val="0"/>
+          <w:sz w:val="16"/>
+          <w:szCs w:val="16"/>
+          <w:lang w:eastAsia="pt-BR"/>
+          <w14:ligatures w14:val="none"/>
+        </w:rPr>
+        <w:t>1</w:t>
+      </w:r>
+      <w:r>
+        <w:rPr>
+          <w:rFonts w:ascii="Consolas" w:eastAsia="Times New Roman" w:hAnsi="Consolas" w:cs="Times New Roman"/>
+          <w:color w:val="D4D4D4"/>
+          <w:kern w:val="0"/>
+          <w:sz w:val="16"/>
+          <w:szCs w:val="16"/>
+          <w:lang w:eastAsia="pt-BR"/>
+          <w14:ligatures w14:val="none"/>
+        </w:rPr>
+        <w:t xml:space="preserve"> &amp;&amp; </w:t>
+      </w:r>
+      <w:r>
+        <w:rPr>
+          <w:rFonts w:ascii="Consolas" w:eastAsia="Times New Roman" w:hAnsi="Consolas" w:cs="Times New Roman"/>
+          <w:color w:val="9CDCFE"/>
+          <w:kern w:val="0"/>
+          <w:sz w:val="16"/>
+          <w:szCs w:val="16"/>
+          <w:lang w:eastAsia="pt-BR"/>
+          <w14:ligatures w14:val="none"/>
+        </w:rPr>
+        <w:t>$x</w:t>
+      </w:r>
+      <w:r>
+        <w:rPr>
+          <w:rFonts w:ascii="Consolas" w:eastAsia="Times New Roman" w:hAnsi="Consolas" w:cs="Times New Roman"/>
+          <w:color w:val="D4D4D4"/>
+          <w:kern w:val="0"/>
+          <w:sz w:val="16"/>
+          <w:szCs w:val="16"/>
+          <w:lang w:eastAsia="pt-BR"/>
+          <w14:ligatures w14:val="none"/>
+        </w:rPr>
+        <w:t xml:space="preserve"> &lt;= </w:t>
+      </w:r>
+      <w:r>
+        <w:rPr>
+          <w:rFonts w:ascii="Consolas" w:eastAsia="Times New Roman" w:hAnsi="Consolas" w:cs="Times New Roman"/>
+          <w:color w:val="B5CEA8"/>
+          <w:kern w:val="0"/>
+          <w:sz w:val="16"/>
+          <w:szCs w:val="16"/>
+          <w:lang w:eastAsia="pt-BR"/>
+          <w14:ligatures w14:val="none"/>
+        </w:rPr>
+        <w:t>8</w:t>
+      </w:r>
+      <w:r>
+        <w:rPr>
+          <w:rFonts w:ascii="Consolas" w:eastAsia="Times New Roman" w:hAnsi="Consolas" w:cs="Times New Roman"/>
+          <w:color w:val="D4D4D4"/>
+          <w:kern w:val="0"/>
+          <w:sz w:val="16"/>
+          <w:szCs w:val="16"/>
+          <w:lang w:eastAsia="pt-BR"/>
+          <w14:ligatures w14:val="none"/>
+        </w:rPr>
+        <w:t>) {</w:t>
+      </w:r>
+    </w:p>
+    <w:p>
+      <w:pPr>
+        <w:shd w:val="clear" w:color="auto" w:fill="1F1F1F"/>
+        <w:spacing w:after="0" w:line="240" w:lineRule="auto"/>
+        <w:rPr>
+          <w:rFonts w:ascii="Consolas" w:eastAsia="Times New Roman" w:hAnsi="Consolas" w:cs="Times New Roman"/>
+          <w:color w:val="CCCCCC"/>
+          <w:kern w:val="0"/>
+          <w:sz w:val="16"/>
+          <w:szCs w:val="16"/>
+          <w:lang w:eastAsia="pt-BR"/>
+          <w14:ligatures w14:val="none"/>
+        </w:rPr>
+      </w:pPr>
+      <w:r>
+        <w:rPr>
+          <w:rFonts w:ascii="Consolas" w:eastAsia="Times New Roman" w:hAnsi="Consolas" w:cs="Times New Roman"/>
+          <w:color w:val="D4D4D4"/>
+          <w:kern w:val="0"/>
+          <w:sz w:val="16"/>
+          <w:szCs w:val="16"/>
+          <w:lang w:eastAsia="pt-BR"/>
+          <w14:ligatures w14:val="none"/>
+        </w:rPr>
+        <w:t xml:space="preserve">            </w:t>
+      </w:r>
+      <w:r>
+        <w:rPr>
+          <w:rFonts w:ascii="Consolas" w:eastAsia="Times New Roman" w:hAnsi="Consolas" w:cs="Times New Roman"/>
+          <w:color w:val="569CD6"/>
+          <w:kern w:val="0"/>
+          <w:sz w:val="16"/>
+          <w:szCs w:val="16"/>
+          <w:lang w:eastAsia="pt-BR"/>
+          <w14:ligatures w14:val="none"/>
+        </w:rPr>
+        <w:t>$</w:t>
+      </w:r>
+      <w:proofErr w:type="spellStart"/>
+      <w:r>
+        <w:rPr>
+          <w:rFonts w:ascii="Consolas" w:eastAsia="Times New Roman" w:hAnsi="Consolas" w:cs="Times New Roman"/>
+          <w:color w:val="569CD6"/>
+          <w:kern w:val="0"/>
+          <w:sz w:val="16"/>
+          <w:szCs w:val="16"/>
+          <w:lang w:eastAsia="pt-BR"/>
+          <w14:ligatures w14:val="none"/>
+        </w:rPr>
+        <w:t>this</w:t>
+      </w:r>
+      <w:proofErr w:type="spellEnd"/>
+      <w:r>
+        <w:rPr>
+          <w:rFonts w:ascii="Consolas" w:eastAsia="Times New Roman" w:hAnsi="Consolas" w:cs="Times New Roman"/>
+          <w:color w:val="D4D4D4"/>
+          <w:kern w:val="0"/>
+          <w:sz w:val="16"/>
+          <w:szCs w:val="16"/>
+          <w:lang w:eastAsia="pt-BR"/>
+          <w14:ligatures w14:val="none"/>
+        </w:rPr>
+        <w:t>-&gt;</w:t>
+      </w:r>
+      <w:proofErr w:type="gramStart"/>
+      <w:r>
+        <w:rPr>
+          <w:rFonts w:ascii="Consolas" w:eastAsia="Times New Roman" w:hAnsi="Consolas" w:cs="Times New Roman"/>
+          <w:color w:val="DCDCAA"/>
+          <w:kern w:val="0"/>
+          <w:sz w:val="16"/>
+          <w:szCs w:val="16"/>
+          <w:lang w:eastAsia="pt-BR"/>
+          <w14:ligatures w14:val="none"/>
+        </w:rPr>
+        <w:t>responder</w:t>
+      </w:r>
+      <w:r>
+        <w:rPr>
+          <w:rFonts w:ascii="Consolas" w:eastAsia="Times New Roman" w:hAnsi="Consolas" w:cs="Times New Roman"/>
+          <w:color w:val="D4D4D4"/>
+          <w:kern w:val="0"/>
+          <w:sz w:val="16"/>
+          <w:szCs w:val="16"/>
+          <w:lang w:eastAsia="pt-BR"/>
+          <w14:ligatures w14:val="none"/>
+        </w:rPr>
+        <w:t>(</w:t>
+      </w:r>
+      <w:proofErr w:type="gramEnd"/>
+      <w:r>
+        <w:rPr>
+          <w:rFonts w:ascii="Consolas" w:eastAsia="Times New Roman" w:hAnsi="Consolas" w:cs="Times New Roman"/>
+          <w:color w:val="D4D4D4"/>
+          <w:kern w:val="0"/>
+          <w:sz w:val="16"/>
+          <w:szCs w:val="16"/>
+          <w:lang w:eastAsia="pt-BR"/>
+          <w14:ligatures w14:val="none"/>
+        </w:rPr>
+        <w:t>);</w:t>
+      </w:r>
+    </w:p>
+    <w:p>
+      <w:pPr>
+        <w:shd w:val="clear" w:color="auto" w:fill="1F1F1F"/>
+        <w:spacing w:after="0" w:line="240" w:lineRule="auto"/>
+        <w:rPr>
+          <w:rFonts w:ascii="Consolas" w:eastAsia="Times New Roman" w:hAnsi="Consolas" w:cs="Times New Roman"/>
+          <w:color w:val="CCCCCC"/>
+          <w:kern w:val="0"/>
+          <w:sz w:val="16"/>
+          <w:szCs w:val="16"/>
+          <w:lang w:eastAsia="pt-BR"/>
+          <w14:ligatures w14:val="none"/>
+        </w:rPr>
+      </w:pPr>
+      <w:r>
+        <w:rPr>
+          <w:rFonts w:ascii="Consolas" w:eastAsia="Times New Roman" w:hAnsi="Consolas" w:cs="Times New Roman"/>
+          <w:color w:val="D4D4D4"/>
+          <w:kern w:val="0"/>
+          <w:sz w:val="16"/>
+          <w:szCs w:val="16"/>
+          <w:lang w:eastAsia="pt-BR"/>
+          <w14:ligatures w14:val="none"/>
+        </w:rPr>
+        <w:t xml:space="preserve">        } </w:t>
+      </w:r>
+      <w:proofErr w:type="spellStart"/>
+      <w:r>
+        <w:rPr>
+          <w:rFonts w:ascii="Consolas" w:eastAsia="Times New Roman" w:hAnsi="Consolas" w:cs="Times New Roman"/>
+          <w:color w:val="C586C0"/>
+          <w:kern w:val="0"/>
+          <w:sz w:val="16"/>
+          <w:szCs w:val="16"/>
+          <w:lang w:eastAsia="pt-BR"/>
+          <w14:ligatures w14:val="none"/>
+        </w:rPr>
+        <w:t>else</w:t>
+      </w:r>
+      <w:proofErr w:type="spellEnd"/>
+      <w:r>
+        <w:rPr>
+          <w:rFonts w:ascii="Consolas" w:eastAsia="Times New Roman" w:hAnsi="Consolas" w:cs="Times New Roman"/>
+          <w:color w:val="D4D4D4"/>
+          <w:kern w:val="0"/>
+          <w:sz w:val="16"/>
+          <w:szCs w:val="16"/>
+          <w:lang w:eastAsia="pt-BR"/>
+          <w14:ligatures w14:val="none"/>
+        </w:rPr>
+        <w:t xml:space="preserve"> {</w:t>
+      </w:r>
+    </w:p>
+    <w:p>
+      <w:pPr>
+        <w:shd w:val="clear" w:color="auto" w:fill="1F1F1F"/>
+        <w:spacing w:after="0" w:line="240" w:lineRule="auto"/>
+        <w:rPr>
+          <w:rFonts w:ascii="Consolas" w:eastAsia="Times New Roman" w:hAnsi="Consolas" w:cs="Times New Roman"/>
+          <w:color w:val="CCCCCC"/>
+          <w:kern w:val="0"/>
+          <w:sz w:val="16"/>
+          <w:szCs w:val="16"/>
+          <w:lang w:eastAsia="pt-BR"/>
+          <w14:ligatures w14:val="none"/>
+        </w:rPr>
+      </w:pPr>
+      <w:r>
+        <w:rPr>
+          <w:rFonts w:ascii="Consolas" w:eastAsia="Times New Roman" w:hAnsi="Consolas" w:cs="Times New Roman"/>
+          <w:color w:val="D4D4D4"/>
+          <w:kern w:val="0"/>
+          <w:sz w:val="16"/>
+          <w:szCs w:val="16"/>
+          <w:lang w:eastAsia="pt-BR"/>
+          <w14:ligatures w14:val="none"/>
+        </w:rPr>
+        <w:lastRenderedPageBreak/>
+        <w:t xml:space="preserve">            </w:t>
+      </w:r>
+      <w:r>
+        <w:rPr>
+          <w:rFonts w:ascii="Consolas" w:eastAsia="Times New Roman" w:hAnsi="Consolas" w:cs="Times New Roman"/>
+          <w:color w:val="569CD6"/>
+          <w:kern w:val="0"/>
+          <w:sz w:val="16"/>
+          <w:szCs w:val="16"/>
+          <w:lang w:eastAsia="pt-BR"/>
+          <w14:ligatures w14:val="none"/>
+        </w:rPr>
+        <w:t>$</w:t>
+      </w:r>
+      <w:proofErr w:type="spellStart"/>
+      <w:r>
+        <w:rPr>
+          <w:rFonts w:ascii="Consolas" w:eastAsia="Times New Roman" w:hAnsi="Consolas" w:cs="Times New Roman"/>
+          <w:color w:val="569CD6"/>
+          <w:kern w:val="0"/>
+          <w:sz w:val="16"/>
+          <w:szCs w:val="16"/>
+          <w:lang w:eastAsia="pt-BR"/>
+          <w14:ligatures w14:val="none"/>
+        </w:rPr>
+        <w:t>this</w:t>
+      </w:r>
+      <w:proofErr w:type="spellEnd"/>
+      <w:r>
+        <w:rPr>
+          <w:rFonts w:ascii="Consolas" w:eastAsia="Times New Roman" w:hAnsi="Consolas" w:cs="Times New Roman"/>
+          <w:color w:val="D4D4D4"/>
+          <w:kern w:val="0"/>
+          <w:sz w:val="16"/>
+          <w:szCs w:val="16"/>
+          <w:lang w:eastAsia="pt-BR"/>
+          <w14:ligatures w14:val="none"/>
+        </w:rPr>
+        <w:t>-&gt;</w:t>
+      </w:r>
+      <w:proofErr w:type="spellStart"/>
+      <w:proofErr w:type="gramStart"/>
+      <w:r>
+        <w:rPr>
+          <w:rFonts w:ascii="Consolas" w:eastAsia="Times New Roman" w:hAnsi="Consolas" w:cs="Times New Roman"/>
+          <w:color w:val="DCDCAA"/>
+          <w:kern w:val="0"/>
+          <w:sz w:val="16"/>
+          <w:szCs w:val="16"/>
+          <w:lang w:eastAsia="pt-BR"/>
+          <w14:ligatures w14:val="none"/>
+        </w:rPr>
+        <w:t>executarMania</w:t>
+      </w:r>
+      <w:proofErr w:type="spellEnd"/>
+      <w:r>
+        <w:rPr>
+          <w:rFonts w:ascii="Consolas" w:eastAsia="Times New Roman" w:hAnsi="Consolas" w:cs="Times New Roman"/>
+          <w:color w:val="D4D4D4"/>
+          <w:kern w:val="0"/>
+          <w:sz w:val="16"/>
+          <w:szCs w:val="16"/>
+          <w:lang w:eastAsia="pt-BR"/>
+          <w14:ligatures w14:val="none"/>
+        </w:rPr>
+        <w:t>(</w:t>
+      </w:r>
+      <w:proofErr w:type="gramEnd"/>
+      <w:r>
+        <w:rPr>
+          <w:rFonts w:ascii="Consolas" w:eastAsia="Times New Roman" w:hAnsi="Consolas" w:cs="Times New Roman"/>
+          <w:color w:val="D4D4D4"/>
+          <w:kern w:val="0"/>
+          <w:sz w:val="16"/>
+          <w:szCs w:val="16"/>
+          <w:lang w:eastAsia="pt-BR"/>
+          <w14:ligatures w14:val="none"/>
+        </w:rPr>
+        <w:t>);</w:t>
+      </w:r>
+    </w:p>
+    <w:p>
+      <w:pPr>
+        <w:shd w:val="clear" w:color="auto" w:fill="1F1F1F"/>
+        <w:spacing w:after="0" w:line="240" w:lineRule="auto"/>
+        <w:rPr>
+          <w:rFonts w:ascii="Consolas" w:eastAsia="Times New Roman" w:hAnsi="Consolas" w:cs="Times New Roman"/>
+          <w:color w:val="CCCCCC"/>
+          <w:kern w:val="0"/>
+          <w:sz w:val="16"/>
+          <w:szCs w:val="16"/>
+          <w:lang w:eastAsia="pt-BR"/>
+          <w14:ligatures w14:val="none"/>
+        </w:rPr>
+      </w:pPr>
+      <w:r>
+        <w:rPr>
+          <w:rFonts w:ascii="Consolas" w:eastAsia="Times New Roman" w:hAnsi="Consolas" w:cs="Times New Roman"/>
+          <w:color w:val="D4D4D4"/>
+          <w:kern w:val="0"/>
+          <w:sz w:val="16"/>
+          <w:szCs w:val="16"/>
+          <w:lang w:eastAsia="pt-BR"/>
+          <w14:ligatures w14:val="none"/>
+        </w:rPr>
+        <w:t>        }</w:t>
+      </w:r>
+    </w:p>
+    <w:p>
+      <w:pPr>
+        <w:shd w:val="clear" w:color="auto" w:fill="1F1F1F"/>
+        <w:spacing w:after="0" w:line="240" w:lineRule="auto"/>
+        <w:rPr>
+          <w:rFonts w:ascii="Consolas" w:eastAsia="Times New Roman" w:hAnsi="Consolas" w:cs="Times New Roman"/>
+          <w:color w:val="CCCCCC"/>
+          <w:kern w:val="0"/>
+          <w:sz w:val="16"/>
+          <w:szCs w:val="16"/>
+          <w:lang w:eastAsia="pt-BR"/>
+          <w14:ligatures w14:val="none"/>
+        </w:rPr>
+      </w:pPr>
+      <w:r>
+        <w:rPr>
+          <w:rFonts w:ascii="Consolas" w:eastAsia="Times New Roman" w:hAnsi="Consolas" w:cs="Times New Roman"/>
+          <w:color w:val="D4D4D4"/>
+          <w:kern w:val="0"/>
+          <w:sz w:val="16"/>
+          <w:szCs w:val="16"/>
+          <w:lang w:eastAsia="pt-BR"/>
+          <w14:ligatures w14:val="none"/>
+        </w:rPr>
+        <w:t>    }</w:t>
+      </w:r>
+    </w:p>
+    <w:p>
+      <w:pPr>
+        <w:tabs>
+          <w:tab w:val="left" w:pos="3016"/>
+        </w:tabs>
+        <w:jc w:val="both"/>
+        <w:rPr>
+          <w:rFonts w:ascii="Arial" w:hAnsi="Arial" w:cs="Arial"/>
+          <w:sz w:val="24"/>
+          <w:szCs w:val="24"/>
         </w:rPr>
       </w:pPr>
     </w:p>

</xml_diff>

<commit_message>
OO - Pilar do Encapsulamento parte 2
</commit_message>
<xml_diff>
--- a/doc/php7-OO.docx
+++ b/doc/php7-OO.docx
@@ -20610,6 +20610,2169 @@
           <w:szCs w:val="24"/>
         </w:rPr>
       </w:pPr>
+    </w:p>
+    <w:p>
+      <w:pPr>
+        <w:tabs>
+          <w:tab w:val="left" w:pos="3016"/>
+        </w:tabs>
+        <w:jc w:val="both"/>
+        <w:rPr>
+          <w:rFonts w:ascii="Arial" w:hAnsi="Arial" w:cs="Arial"/>
+          <w:sz w:val="24"/>
+          <w:szCs w:val="24"/>
+        </w:rPr>
+      </w:pPr>
+    </w:p>
+    <w:p>
+      <w:pPr>
+        <w:tabs>
+          <w:tab w:val="left" w:pos="3016"/>
+        </w:tabs>
+        <w:jc w:val="both"/>
+        <w:rPr>
+          <w:rFonts w:ascii="Arial" w:hAnsi="Arial" w:cs="Arial"/>
+          <w:b/>
+          <w:bCs/>
+          <w:sz w:val="24"/>
+          <w:szCs w:val="24"/>
+        </w:rPr>
+      </w:pPr>
+      <w:r>
+        <w:rPr>
+          <w:rFonts w:ascii="Arial" w:hAnsi="Arial" w:cs="Arial"/>
+          <w:b/>
+          <w:bCs/>
+          <w:sz w:val="24"/>
+          <w:szCs w:val="24"/>
+        </w:rPr>
+        <w:t>Encapsulamento – Herança (atributos e métodos são herdados por outro objeto)</w:t>
+      </w:r>
+    </w:p>
+    <w:p>
+      <w:pPr>
+        <w:tabs>
+          <w:tab w:val="left" w:pos="3016"/>
+        </w:tabs>
+        <w:jc w:val="both"/>
+        <w:rPr>
+          <w:rFonts w:ascii="Arial" w:hAnsi="Arial" w:cs="Arial"/>
+          <w:sz w:val="24"/>
+          <w:szCs w:val="24"/>
+        </w:rPr>
+      </w:pPr>
+      <w:r>
+        <w:rPr>
+          <w:rFonts w:ascii="Arial" w:hAnsi="Arial" w:cs="Arial"/>
+          <w:sz w:val="24"/>
+          <w:szCs w:val="24"/>
+        </w:rPr>
+        <w:t xml:space="preserve">Em um processo de herança atributos e métodos </w:t>
+      </w:r>
+      <w:proofErr w:type="spellStart"/>
+      <w:r>
+        <w:rPr>
+          <w:rFonts w:ascii="Arial" w:hAnsi="Arial" w:cs="Arial"/>
+          <w:b/>
+          <w:bCs/>
+          <w:sz w:val="24"/>
+          <w:szCs w:val="24"/>
+        </w:rPr>
+        <w:t>private</w:t>
+      </w:r>
+      <w:proofErr w:type="spellEnd"/>
+      <w:r>
+        <w:rPr>
+          <w:rFonts w:ascii="Arial" w:hAnsi="Arial" w:cs="Arial"/>
+          <w:b/>
+          <w:bCs/>
+          <w:sz w:val="24"/>
+          <w:szCs w:val="24"/>
+        </w:rPr>
+        <w:t xml:space="preserve"> não são herdados</w:t>
+      </w:r>
+      <w:r>
+        <w:rPr>
+          <w:rFonts w:ascii="Arial" w:hAnsi="Arial" w:cs="Arial"/>
+          <w:sz w:val="24"/>
+          <w:szCs w:val="24"/>
+        </w:rPr>
+        <w:t>;</w:t>
+      </w:r>
+    </w:p>
+    <w:p>
+      <w:pPr>
+        <w:tabs>
+          <w:tab w:val="left" w:pos="3016"/>
+        </w:tabs>
+        <w:jc w:val="both"/>
+        <w:rPr>
+          <w:rFonts w:ascii="Arial" w:hAnsi="Arial" w:cs="Arial"/>
+          <w:sz w:val="24"/>
+          <w:szCs w:val="24"/>
+        </w:rPr>
+      </w:pPr>
+      <w:r>
+        <w:rPr>
+          <w:rFonts w:ascii="Arial" w:hAnsi="Arial" w:cs="Arial"/>
+          <w:sz w:val="24"/>
+          <w:szCs w:val="24"/>
+        </w:rPr>
+        <w:t xml:space="preserve">Em um exemplo em que objeto filho herda atributos do objeto pai, retornamos um </w:t>
+      </w:r>
+      <w:proofErr w:type="spellStart"/>
+      <w:r>
+        <w:rPr>
+          <w:rFonts w:ascii="Arial" w:hAnsi="Arial" w:cs="Arial"/>
+          <w:sz w:val="24"/>
+          <w:szCs w:val="24"/>
+        </w:rPr>
+        <w:t>array</w:t>
+      </w:r>
+      <w:proofErr w:type="spellEnd"/>
+      <w:r>
+        <w:rPr>
+          <w:rFonts w:ascii="Arial" w:hAnsi="Arial" w:cs="Arial"/>
+          <w:sz w:val="24"/>
+          <w:szCs w:val="24"/>
+        </w:rPr>
+        <w:t xml:space="preserve"> para obter as informações visualmente:</w:t>
+      </w:r>
+    </w:p>
+    <w:p>
+      <w:pPr>
+        <w:tabs>
+          <w:tab w:val="left" w:pos="3016"/>
+        </w:tabs>
+        <w:jc w:val="both"/>
+        <w:rPr>
+          <w:rFonts w:ascii="Arial" w:hAnsi="Arial" w:cs="Arial"/>
+          <w:sz w:val="24"/>
+          <w:szCs w:val="24"/>
+        </w:rPr>
+      </w:pPr>
+      <w:r>
+        <w:rPr>
+          <w:rFonts w:ascii="Arial" w:hAnsi="Arial" w:cs="Arial"/>
+          <w:noProof/>
+          <w:sz w:val="24"/>
+          <w:szCs w:val="24"/>
+        </w:rPr>
+        <w:drawing>
+          <wp:inline distT="0" distB="0" distL="0" distR="0" wp14:anchorId="15D0DBA2" wp14:editId="3CC7B2E9">
+            <wp:extent cx="2660650" cy="1235710"/>
+            <wp:effectExtent l="0" t="0" r="6350" b="2540"/>
+            <wp:docPr id="346990308" name="Imagem 1" descr="Texto, Carta&#10;&#10;Descrição gerada automaticamente"/>
+            <wp:cNvGraphicFramePr>
+              <a:graphicFrameLocks xmlns:a="http://schemas.openxmlformats.org/drawingml/2006/main" noChangeAspect="1"/>
+            </wp:cNvGraphicFramePr>
+            <a:graphic xmlns:a="http://schemas.openxmlformats.org/drawingml/2006/main">
+              <a:graphicData uri="http://schemas.openxmlformats.org/drawingml/2006/picture">
+                <pic:pic xmlns:pic="http://schemas.openxmlformats.org/drawingml/2006/picture">
+                  <pic:nvPicPr>
+                    <pic:cNvPr id="346990308" name="Imagem 1" descr="Texto, Carta&#10;&#10;Descrição gerada automaticamente"/>
+                    <pic:cNvPicPr>
+                      <a:picLocks noChangeAspect="1" noChangeArrowheads="1"/>
+                    </pic:cNvPicPr>
+                  </pic:nvPicPr>
+                  <pic:blipFill>
+                    <a:blip r:embed="rId4">
+                      <a:extLst>
+                        <a:ext uri="{28A0092B-C50C-407E-A947-70E740481C1C}">
+                          <a14:useLocalDpi xmlns:a14="http://schemas.microsoft.com/office/drawing/2010/main" val="0"/>
+                        </a:ext>
+                      </a:extLst>
+                    </a:blip>
+                    <a:srcRect/>
+                    <a:stretch>
+                      <a:fillRect/>
+                    </a:stretch>
+                  </pic:blipFill>
+                  <pic:spPr bwMode="auto">
+                    <a:xfrm>
+                      <a:off x="0" y="0"/>
+                      <a:ext cx="2660650" cy="1235710"/>
+                    </a:xfrm>
+                    <a:prstGeom prst="rect">
+                      <a:avLst/>
+                    </a:prstGeom>
+                    <a:noFill/>
+                    <a:ln>
+                      <a:noFill/>
+                    </a:ln>
+                  </pic:spPr>
+                </pic:pic>
+              </a:graphicData>
+            </a:graphic>
+          </wp:inline>
+        </w:drawing>
+      </w:r>
+      <w:r>
+        <w:rPr>
+          <w:rFonts w:ascii="Arial" w:hAnsi="Arial" w:cs="Arial"/>
+          <w:sz w:val="24"/>
+          <w:szCs w:val="24"/>
+        </w:rPr>
+        <w:t xml:space="preserve">Vemos que atributo </w:t>
+      </w:r>
+      <w:r>
+        <w:rPr>
+          <w:rFonts w:ascii="Arial" w:hAnsi="Arial" w:cs="Arial"/>
+          <w:b/>
+          <w:bCs/>
+          <w:sz w:val="24"/>
+          <w:szCs w:val="24"/>
+        </w:rPr>
+        <w:t>nome</w:t>
+      </w:r>
+      <w:r>
+        <w:rPr>
+          <w:rFonts w:ascii="Arial" w:hAnsi="Arial" w:cs="Arial"/>
+          <w:sz w:val="24"/>
+          <w:szCs w:val="24"/>
+        </w:rPr>
+        <w:t xml:space="preserve"> (</w:t>
+      </w:r>
+      <w:proofErr w:type="spellStart"/>
+      <w:r>
+        <w:rPr>
+          <w:rFonts w:ascii="Arial" w:hAnsi="Arial" w:cs="Arial"/>
+          <w:sz w:val="24"/>
+          <w:szCs w:val="24"/>
+        </w:rPr>
+        <w:t>private</w:t>
+      </w:r>
+      <w:proofErr w:type="spellEnd"/>
+      <w:r>
+        <w:rPr>
+          <w:rFonts w:ascii="Arial" w:hAnsi="Arial" w:cs="Arial"/>
+          <w:sz w:val="24"/>
+          <w:szCs w:val="24"/>
+        </w:rPr>
+        <w:t xml:space="preserve">), </w:t>
+      </w:r>
+      <w:r>
+        <w:rPr>
+          <w:rFonts w:ascii="Arial" w:hAnsi="Arial" w:cs="Arial"/>
+          <w:b/>
+          <w:bCs/>
+          <w:sz w:val="24"/>
+          <w:szCs w:val="24"/>
+        </w:rPr>
+        <w:t>pertence a classe pai</w:t>
+      </w:r>
+      <w:r>
+        <w:rPr>
+          <w:rFonts w:ascii="Arial" w:hAnsi="Arial" w:cs="Arial"/>
+          <w:sz w:val="24"/>
+          <w:szCs w:val="24"/>
+        </w:rPr>
+        <w:t>. Logo, se tentarmos recuperar o atributo nome,</w:t>
+      </w:r>
+      <w:r>
+        <w:rPr>
+          <w:rFonts w:ascii="Arial" w:hAnsi="Arial" w:cs="Arial"/>
+          <w:sz w:val="24"/>
+          <w:szCs w:val="24"/>
+        </w:rPr>
+        <w:t xml:space="preserve"> </w:t>
+      </w:r>
+      <w:r>
+        <w:rPr>
+          <w:rFonts w:ascii="Arial" w:hAnsi="Arial" w:cs="Arial"/>
+          <w:sz w:val="24"/>
+          <w:szCs w:val="24"/>
+        </w:rPr>
+        <w:t>ocasionará em um erro.</w:t>
+      </w:r>
+    </w:p>
+    <w:p>
+      <w:pPr>
+        <w:shd w:val="clear" w:color="auto" w:fill="1F1F1F"/>
+        <w:spacing w:after="0" w:line="240" w:lineRule="auto"/>
+        <w:rPr>
+          <w:rFonts w:ascii="Consolas" w:eastAsia="Times New Roman" w:hAnsi="Consolas" w:cs="Times New Roman"/>
+          <w:color w:val="CCCCCC"/>
+          <w:kern w:val="0"/>
+          <w:sz w:val="16"/>
+          <w:szCs w:val="16"/>
+          <w:lang w:eastAsia="pt-BR"/>
+          <w14:ligatures w14:val="none"/>
+        </w:rPr>
+      </w:pPr>
+      <w:proofErr w:type="spellStart"/>
+      <w:r>
+        <w:rPr>
+          <w:rFonts w:ascii="Consolas" w:eastAsia="Times New Roman" w:hAnsi="Consolas" w:cs="Times New Roman"/>
+          <w:color w:val="DCDCAA"/>
+          <w:kern w:val="0"/>
+          <w:sz w:val="16"/>
+          <w:szCs w:val="16"/>
+          <w:lang w:eastAsia="pt-BR"/>
+          <w14:ligatures w14:val="none"/>
+        </w:rPr>
+        <w:t>echo</w:t>
+      </w:r>
+      <w:proofErr w:type="spellEnd"/>
+      <w:r>
+        <w:rPr>
+          <w:rFonts w:ascii="Consolas" w:eastAsia="Times New Roman" w:hAnsi="Consolas" w:cs="Times New Roman"/>
+          <w:color w:val="D4D4D4"/>
+          <w:kern w:val="0"/>
+          <w:sz w:val="16"/>
+          <w:szCs w:val="16"/>
+          <w:lang w:eastAsia="pt-BR"/>
+          <w14:ligatures w14:val="none"/>
+        </w:rPr>
+        <w:t xml:space="preserve"> </w:t>
+      </w:r>
+      <w:r>
+        <w:rPr>
+          <w:rFonts w:ascii="Consolas" w:eastAsia="Times New Roman" w:hAnsi="Consolas" w:cs="Times New Roman"/>
+          <w:color w:val="9CDCFE"/>
+          <w:kern w:val="0"/>
+          <w:sz w:val="16"/>
+          <w:szCs w:val="16"/>
+          <w:lang w:eastAsia="pt-BR"/>
+          <w14:ligatures w14:val="none"/>
+        </w:rPr>
+        <w:t>$filho</w:t>
+      </w:r>
+      <w:r>
+        <w:rPr>
+          <w:rFonts w:ascii="Consolas" w:eastAsia="Times New Roman" w:hAnsi="Consolas" w:cs="Times New Roman"/>
+          <w:color w:val="D4D4D4"/>
+          <w:kern w:val="0"/>
+          <w:sz w:val="16"/>
+          <w:szCs w:val="16"/>
+          <w:lang w:eastAsia="pt-BR"/>
+          <w14:ligatures w14:val="none"/>
+        </w:rPr>
+        <w:t>-&gt;</w:t>
+      </w:r>
+      <w:proofErr w:type="spellStart"/>
+      <w:r>
+        <w:rPr>
+          <w:rFonts w:ascii="Consolas" w:eastAsia="Times New Roman" w:hAnsi="Consolas" w:cs="Times New Roman"/>
+          <w:color w:val="DCDCAA"/>
+          <w:kern w:val="0"/>
+          <w:sz w:val="16"/>
+          <w:szCs w:val="16"/>
+          <w:lang w:eastAsia="pt-BR"/>
+          <w14:ligatures w14:val="none"/>
+        </w:rPr>
+        <w:t>getAtributo</w:t>
+      </w:r>
+      <w:proofErr w:type="spellEnd"/>
+      <w:r>
+        <w:rPr>
+          <w:rFonts w:ascii="Consolas" w:eastAsia="Times New Roman" w:hAnsi="Consolas" w:cs="Times New Roman"/>
+          <w:color w:val="D4D4D4"/>
+          <w:kern w:val="0"/>
+          <w:sz w:val="16"/>
+          <w:szCs w:val="16"/>
+          <w:lang w:eastAsia="pt-BR"/>
+          <w14:ligatures w14:val="none"/>
+        </w:rPr>
+        <w:t>(</w:t>
+      </w:r>
+      <w:r>
+        <w:rPr>
+          <w:rFonts w:ascii="Consolas" w:eastAsia="Times New Roman" w:hAnsi="Consolas" w:cs="Times New Roman"/>
+          <w:color w:val="CE9178"/>
+          <w:kern w:val="0"/>
+          <w:sz w:val="16"/>
+          <w:szCs w:val="16"/>
+          <w:lang w:eastAsia="pt-BR"/>
+          <w14:ligatures w14:val="none"/>
+        </w:rPr>
+        <w:t>'nome'</w:t>
+      </w:r>
+      <w:r>
+        <w:rPr>
+          <w:rFonts w:ascii="Consolas" w:eastAsia="Times New Roman" w:hAnsi="Consolas" w:cs="Times New Roman"/>
+          <w:color w:val="D4D4D4"/>
+          <w:kern w:val="0"/>
+          <w:sz w:val="16"/>
+          <w:szCs w:val="16"/>
+          <w:lang w:eastAsia="pt-BR"/>
+          <w14:ligatures w14:val="none"/>
+        </w:rPr>
+        <w:t>);</w:t>
+      </w:r>
+      <w:r>
+        <w:rPr>
+          <w:rFonts w:ascii="Consolas" w:eastAsia="Times New Roman" w:hAnsi="Consolas" w:cs="Times New Roman"/>
+          <w:color w:val="D4D4D4"/>
+          <w:kern w:val="0"/>
+          <w:sz w:val="16"/>
+          <w:szCs w:val="16"/>
+          <w:lang w:eastAsia="pt-BR"/>
+          <w14:ligatures w14:val="none"/>
+        </w:rPr>
+        <w:t xml:space="preserve"> - erro</w:t>
+      </w:r>
+    </w:p>
+    <w:p>
+      <w:pPr>
+        <w:shd w:val="clear" w:color="auto" w:fill="1F1F1F"/>
+        <w:spacing w:after="240" w:line="240" w:lineRule="auto"/>
+        <w:rPr>
+          <w:rFonts w:ascii="Consolas" w:eastAsia="Times New Roman" w:hAnsi="Consolas" w:cs="Times New Roman"/>
+          <w:color w:val="CCCCCC"/>
+          <w:kern w:val="0"/>
+          <w:sz w:val="16"/>
+          <w:szCs w:val="16"/>
+          <w:lang w:eastAsia="pt-BR"/>
+          <w14:ligatures w14:val="none"/>
+        </w:rPr>
+      </w:pPr>
+    </w:p>
+    <w:p>
+      <w:pPr>
+        <w:shd w:val="clear" w:color="auto" w:fill="1F1F1F"/>
+        <w:spacing w:after="0" w:line="240" w:lineRule="auto"/>
+        <w:rPr>
+          <w:rFonts w:ascii="Consolas" w:eastAsia="Times New Roman" w:hAnsi="Consolas" w:cs="Times New Roman"/>
+          <w:color w:val="CCCCCC"/>
+          <w:kern w:val="0"/>
+          <w:sz w:val="16"/>
+          <w:szCs w:val="16"/>
+          <w:lang w:eastAsia="pt-BR"/>
+          <w14:ligatures w14:val="none"/>
+        </w:rPr>
+      </w:pPr>
+      <w:r>
+        <w:rPr>
+          <w:rFonts w:ascii="Consolas" w:eastAsia="Times New Roman" w:hAnsi="Consolas" w:cs="Times New Roman"/>
+          <w:color w:val="9CDCFE"/>
+          <w:kern w:val="0"/>
+          <w:sz w:val="16"/>
+          <w:szCs w:val="16"/>
+          <w:lang w:eastAsia="pt-BR"/>
+          <w14:ligatures w14:val="none"/>
+        </w:rPr>
+        <w:t>$filho</w:t>
+      </w:r>
+      <w:r>
+        <w:rPr>
+          <w:rFonts w:ascii="Consolas" w:eastAsia="Times New Roman" w:hAnsi="Consolas" w:cs="Times New Roman"/>
+          <w:color w:val="D4D4D4"/>
+          <w:kern w:val="0"/>
+          <w:sz w:val="16"/>
+          <w:szCs w:val="16"/>
+          <w:lang w:eastAsia="pt-BR"/>
+          <w14:ligatures w14:val="none"/>
+        </w:rPr>
+        <w:t>-&gt;</w:t>
+      </w:r>
+      <w:proofErr w:type="spellStart"/>
+      <w:proofErr w:type="gramStart"/>
+      <w:r>
+        <w:rPr>
+          <w:rFonts w:ascii="Consolas" w:eastAsia="Times New Roman" w:hAnsi="Consolas" w:cs="Times New Roman"/>
+          <w:color w:val="DCDCAA"/>
+          <w:kern w:val="0"/>
+          <w:sz w:val="16"/>
+          <w:szCs w:val="16"/>
+          <w:lang w:eastAsia="pt-BR"/>
+          <w14:ligatures w14:val="none"/>
+        </w:rPr>
+        <w:t>setAtributo</w:t>
+      </w:r>
+      <w:proofErr w:type="spellEnd"/>
+      <w:r>
+        <w:rPr>
+          <w:rFonts w:ascii="Consolas" w:eastAsia="Times New Roman" w:hAnsi="Consolas" w:cs="Times New Roman"/>
+          <w:color w:val="D4D4D4"/>
+          <w:kern w:val="0"/>
+          <w:sz w:val="16"/>
+          <w:szCs w:val="16"/>
+          <w:lang w:eastAsia="pt-BR"/>
+          <w14:ligatures w14:val="none"/>
+        </w:rPr>
+        <w:t>(</w:t>
+      </w:r>
+      <w:proofErr w:type="gramEnd"/>
+      <w:r>
+        <w:rPr>
+          <w:rFonts w:ascii="Consolas" w:eastAsia="Times New Roman" w:hAnsi="Consolas" w:cs="Times New Roman"/>
+          <w:color w:val="CE9178"/>
+          <w:kern w:val="0"/>
+          <w:sz w:val="16"/>
+          <w:szCs w:val="16"/>
+          <w:lang w:eastAsia="pt-BR"/>
+          <w14:ligatures w14:val="none"/>
+        </w:rPr>
+        <w:t>'nome'</w:t>
+      </w:r>
+      <w:r>
+        <w:rPr>
+          <w:rFonts w:ascii="Consolas" w:eastAsia="Times New Roman" w:hAnsi="Consolas" w:cs="Times New Roman"/>
+          <w:color w:val="D4D4D4"/>
+          <w:kern w:val="0"/>
+          <w:sz w:val="16"/>
+          <w:szCs w:val="16"/>
+          <w:lang w:eastAsia="pt-BR"/>
+          <w14:ligatures w14:val="none"/>
+        </w:rPr>
+        <w:t xml:space="preserve">, </w:t>
+      </w:r>
+      <w:r>
+        <w:rPr>
+          <w:rFonts w:ascii="Consolas" w:eastAsia="Times New Roman" w:hAnsi="Consolas" w:cs="Times New Roman"/>
+          <w:color w:val="CE9178"/>
+          <w:kern w:val="0"/>
+          <w:sz w:val="16"/>
+          <w:szCs w:val="16"/>
+          <w:lang w:eastAsia="pt-BR"/>
+          <w14:ligatures w14:val="none"/>
+        </w:rPr>
+        <w:t>'Pereira'</w:t>
+      </w:r>
+      <w:r>
+        <w:rPr>
+          <w:rFonts w:ascii="Consolas" w:eastAsia="Times New Roman" w:hAnsi="Consolas" w:cs="Times New Roman"/>
+          <w:color w:val="D4D4D4"/>
+          <w:kern w:val="0"/>
+          <w:sz w:val="16"/>
+          <w:szCs w:val="16"/>
+          <w:lang w:eastAsia="pt-BR"/>
+          <w14:ligatures w14:val="none"/>
+        </w:rPr>
+        <w:t>);</w:t>
+      </w:r>
+    </w:p>
+    <w:p>
+      <w:pPr>
+        <w:shd w:val="clear" w:color="auto" w:fill="1F1F1F"/>
+        <w:spacing w:after="0" w:line="240" w:lineRule="auto"/>
+        <w:rPr>
+          <w:rFonts w:ascii="Consolas" w:eastAsia="Times New Roman" w:hAnsi="Consolas" w:cs="Times New Roman"/>
+          <w:color w:val="CCCCCC"/>
+          <w:kern w:val="0"/>
+          <w:sz w:val="16"/>
+          <w:szCs w:val="16"/>
+          <w:lang w:eastAsia="pt-BR"/>
+          <w14:ligatures w14:val="none"/>
+        </w:rPr>
+      </w:pPr>
+      <w:proofErr w:type="spellStart"/>
+      <w:r>
+        <w:rPr>
+          <w:rFonts w:ascii="Consolas" w:eastAsia="Times New Roman" w:hAnsi="Consolas" w:cs="Times New Roman"/>
+          <w:color w:val="DCDCAA"/>
+          <w:kern w:val="0"/>
+          <w:sz w:val="16"/>
+          <w:szCs w:val="16"/>
+          <w:lang w:eastAsia="pt-BR"/>
+          <w14:ligatures w14:val="none"/>
+        </w:rPr>
+        <w:t>echo</w:t>
+      </w:r>
+      <w:proofErr w:type="spellEnd"/>
+      <w:r>
+        <w:rPr>
+          <w:rFonts w:ascii="Consolas" w:eastAsia="Times New Roman" w:hAnsi="Consolas" w:cs="Times New Roman"/>
+          <w:color w:val="D4D4D4"/>
+          <w:kern w:val="0"/>
+          <w:sz w:val="16"/>
+          <w:szCs w:val="16"/>
+          <w:lang w:eastAsia="pt-BR"/>
+          <w14:ligatures w14:val="none"/>
+        </w:rPr>
+        <w:t xml:space="preserve"> </w:t>
+      </w:r>
+      <w:r>
+        <w:rPr>
+          <w:rFonts w:ascii="Consolas" w:eastAsia="Times New Roman" w:hAnsi="Consolas" w:cs="Times New Roman"/>
+          <w:color w:val="CE9178"/>
+          <w:kern w:val="0"/>
+          <w:sz w:val="16"/>
+          <w:szCs w:val="16"/>
+          <w:lang w:eastAsia="pt-BR"/>
+          <w14:ligatures w14:val="none"/>
+        </w:rPr>
+        <w:t>'&lt;</w:t>
+      </w:r>
+      <w:proofErr w:type="spellStart"/>
+      <w:r>
+        <w:rPr>
+          <w:rFonts w:ascii="Consolas" w:eastAsia="Times New Roman" w:hAnsi="Consolas" w:cs="Times New Roman"/>
+          <w:color w:val="CE9178"/>
+          <w:kern w:val="0"/>
+          <w:sz w:val="16"/>
+          <w:szCs w:val="16"/>
+          <w:lang w:eastAsia="pt-BR"/>
+          <w14:ligatures w14:val="none"/>
+        </w:rPr>
+        <w:t>pre</w:t>
+      </w:r>
+      <w:proofErr w:type="spellEnd"/>
+      <w:r>
+        <w:rPr>
+          <w:rFonts w:ascii="Consolas" w:eastAsia="Times New Roman" w:hAnsi="Consolas" w:cs="Times New Roman"/>
+          <w:color w:val="CE9178"/>
+          <w:kern w:val="0"/>
+          <w:sz w:val="16"/>
+          <w:szCs w:val="16"/>
+          <w:lang w:eastAsia="pt-BR"/>
+          <w14:ligatures w14:val="none"/>
+        </w:rPr>
+        <w:t>&gt;'</w:t>
+      </w:r>
+      <w:r>
+        <w:rPr>
+          <w:rFonts w:ascii="Consolas" w:eastAsia="Times New Roman" w:hAnsi="Consolas" w:cs="Times New Roman"/>
+          <w:color w:val="D4D4D4"/>
+          <w:kern w:val="0"/>
+          <w:sz w:val="16"/>
+          <w:szCs w:val="16"/>
+          <w:lang w:eastAsia="pt-BR"/>
+          <w14:ligatures w14:val="none"/>
+        </w:rPr>
+        <w:t>;</w:t>
+      </w:r>
+    </w:p>
+    <w:p>
+      <w:pPr>
+        <w:shd w:val="clear" w:color="auto" w:fill="1F1F1F"/>
+        <w:spacing w:after="0" w:line="240" w:lineRule="auto"/>
+        <w:rPr>
+          <w:rFonts w:ascii="Consolas" w:eastAsia="Times New Roman" w:hAnsi="Consolas" w:cs="Times New Roman"/>
+          <w:color w:val="CCCCCC"/>
+          <w:kern w:val="0"/>
+          <w:sz w:val="16"/>
+          <w:szCs w:val="16"/>
+          <w:lang w:eastAsia="pt-BR"/>
+          <w14:ligatures w14:val="none"/>
+        </w:rPr>
+      </w:pPr>
+      <w:proofErr w:type="spellStart"/>
+      <w:r>
+        <w:rPr>
+          <w:rFonts w:ascii="Consolas" w:eastAsia="Times New Roman" w:hAnsi="Consolas" w:cs="Times New Roman"/>
+          <w:color w:val="DCDCAA"/>
+          <w:kern w:val="0"/>
+          <w:sz w:val="16"/>
+          <w:szCs w:val="16"/>
+          <w:lang w:eastAsia="pt-BR"/>
+          <w14:ligatures w14:val="none"/>
+        </w:rPr>
+        <w:t>print_r</w:t>
+      </w:r>
+      <w:proofErr w:type="spellEnd"/>
+      <w:r>
+        <w:rPr>
+          <w:rFonts w:ascii="Consolas" w:eastAsia="Times New Roman" w:hAnsi="Consolas" w:cs="Times New Roman"/>
+          <w:color w:val="D4D4D4"/>
+          <w:kern w:val="0"/>
+          <w:sz w:val="16"/>
+          <w:szCs w:val="16"/>
+          <w:lang w:eastAsia="pt-BR"/>
+          <w14:ligatures w14:val="none"/>
+        </w:rPr>
+        <w:t>(</w:t>
+      </w:r>
+      <w:r>
+        <w:rPr>
+          <w:rFonts w:ascii="Consolas" w:eastAsia="Times New Roman" w:hAnsi="Consolas" w:cs="Times New Roman"/>
+          <w:color w:val="9CDCFE"/>
+          <w:kern w:val="0"/>
+          <w:sz w:val="16"/>
+          <w:szCs w:val="16"/>
+          <w:lang w:eastAsia="pt-BR"/>
+          <w14:ligatures w14:val="none"/>
+        </w:rPr>
+        <w:t>$filho</w:t>
+      </w:r>
+      <w:r>
+        <w:rPr>
+          <w:rFonts w:ascii="Consolas" w:eastAsia="Times New Roman" w:hAnsi="Consolas" w:cs="Times New Roman"/>
+          <w:color w:val="D4D4D4"/>
+          <w:kern w:val="0"/>
+          <w:sz w:val="16"/>
+          <w:szCs w:val="16"/>
+          <w:lang w:eastAsia="pt-BR"/>
+          <w14:ligatures w14:val="none"/>
+        </w:rPr>
+        <w:t>);</w:t>
+      </w:r>
+    </w:p>
+    <w:p>
+      <w:pPr>
+        <w:shd w:val="clear" w:color="auto" w:fill="1F1F1F"/>
+        <w:spacing w:after="0" w:line="240" w:lineRule="auto"/>
+        <w:rPr>
+          <w:rFonts w:ascii="Consolas" w:eastAsia="Times New Roman" w:hAnsi="Consolas" w:cs="Times New Roman"/>
+          <w:color w:val="CCCCCC"/>
+          <w:kern w:val="0"/>
+          <w:sz w:val="16"/>
+          <w:szCs w:val="16"/>
+          <w:lang w:eastAsia="pt-BR"/>
+          <w14:ligatures w14:val="none"/>
+        </w:rPr>
+      </w:pPr>
+      <w:proofErr w:type="spellStart"/>
+      <w:r>
+        <w:rPr>
+          <w:rFonts w:ascii="Consolas" w:eastAsia="Times New Roman" w:hAnsi="Consolas" w:cs="Times New Roman"/>
+          <w:color w:val="DCDCAA"/>
+          <w:kern w:val="0"/>
+          <w:sz w:val="16"/>
+          <w:szCs w:val="16"/>
+          <w:lang w:eastAsia="pt-BR"/>
+          <w14:ligatures w14:val="none"/>
+        </w:rPr>
+        <w:t>echo</w:t>
+      </w:r>
+      <w:proofErr w:type="spellEnd"/>
+      <w:r>
+        <w:rPr>
+          <w:rFonts w:ascii="Consolas" w:eastAsia="Times New Roman" w:hAnsi="Consolas" w:cs="Times New Roman"/>
+          <w:color w:val="D4D4D4"/>
+          <w:kern w:val="0"/>
+          <w:sz w:val="16"/>
+          <w:szCs w:val="16"/>
+          <w:lang w:eastAsia="pt-BR"/>
+          <w14:ligatures w14:val="none"/>
+        </w:rPr>
+        <w:t xml:space="preserve"> </w:t>
+      </w:r>
+      <w:r>
+        <w:rPr>
+          <w:rFonts w:ascii="Consolas" w:eastAsia="Times New Roman" w:hAnsi="Consolas" w:cs="Times New Roman"/>
+          <w:color w:val="CE9178"/>
+          <w:kern w:val="0"/>
+          <w:sz w:val="16"/>
+          <w:szCs w:val="16"/>
+          <w:lang w:eastAsia="pt-BR"/>
+          <w14:ligatures w14:val="none"/>
+        </w:rPr>
+        <w:t>'&lt;/</w:t>
+      </w:r>
+      <w:proofErr w:type="spellStart"/>
+      <w:r>
+        <w:rPr>
+          <w:rFonts w:ascii="Consolas" w:eastAsia="Times New Roman" w:hAnsi="Consolas" w:cs="Times New Roman"/>
+          <w:color w:val="CE9178"/>
+          <w:kern w:val="0"/>
+          <w:sz w:val="16"/>
+          <w:szCs w:val="16"/>
+          <w:lang w:eastAsia="pt-BR"/>
+          <w14:ligatures w14:val="none"/>
+        </w:rPr>
+        <w:t>pre</w:t>
+      </w:r>
+      <w:proofErr w:type="spellEnd"/>
+      <w:r>
+        <w:rPr>
+          <w:rFonts w:ascii="Consolas" w:eastAsia="Times New Roman" w:hAnsi="Consolas" w:cs="Times New Roman"/>
+          <w:color w:val="CE9178"/>
+          <w:kern w:val="0"/>
+          <w:sz w:val="16"/>
+          <w:szCs w:val="16"/>
+          <w:lang w:eastAsia="pt-BR"/>
+          <w14:ligatures w14:val="none"/>
+        </w:rPr>
+        <w:t>&gt;'</w:t>
+      </w:r>
+      <w:r>
+        <w:rPr>
+          <w:rFonts w:ascii="Consolas" w:eastAsia="Times New Roman" w:hAnsi="Consolas" w:cs="Times New Roman"/>
+          <w:color w:val="D4D4D4"/>
+          <w:kern w:val="0"/>
+          <w:sz w:val="16"/>
+          <w:szCs w:val="16"/>
+          <w:lang w:eastAsia="pt-BR"/>
+          <w14:ligatures w14:val="none"/>
+        </w:rPr>
+        <w:t>;</w:t>
+      </w:r>
+    </w:p>
+    <w:p>
+      <w:pPr>
+        <w:shd w:val="clear" w:color="auto" w:fill="1F1F1F"/>
+        <w:spacing w:after="0" w:line="240" w:lineRule="auto"/>
+        <w:rPr>
+          <w:rFonts w:ascii="Consolas" w:eastAsia="Times New Roman" w:hAnsi="Consolas" w:cs="Times New Roman"/>
+          <w:color w:val="CCCCCC"/>
+          <w:kern w:val="0"/>
+          <w:sz w:val="16"/>
+          <w:szCs w:val="16"/>
+          <w:lang w:eastAsia="pt-BR"/>
+          <w14:ligatures w14:val="none"/>
+        </w:rPr>
+      </w:pPr>
+      <w:proofErr w:type="spellStart"/>
+      <w:r>
+        <w:rPr>
+          <w:rFonts w:ascii="Consolas" w:eastAsia="Times New Roman" w:hAnsi="Consolas" w:cs="Times New Roman"/>
+          <w:color w:val="DCDCAA"/>
+          <w:kern w:val="0"/>
+          <w:sz w:val="16"/>
+          <w:szCs w:val="16"/>
+          <w:lang w:eastAsia="pt-BR"/>
+          <w14:ligatures w14:val="none"/>
+        </w:rPr>
+        <w:t>echo</w:t>
+      </w:r>
+      <w:proofErr w:type="spellEnd"/>
+      <w:r>
+        <w:rPr>
+          <w:rFonts w:ascii="Consolas" w:eastAsia="Times New Roman" w:hAnsi="Consolas" w:cs="Times New Roman"/>
+          <w:color w:val="D4D4D4"/>
+          <w:kern w:val="0"/>
+          <w:sz w:val="16"/>
+          <w:szCs w:val="16"/>
+          <w:lang w:eastAsia="pt-BR"/>
+          <w14:ligatures w14:val="none"/>
+        </w:rPr>
+        <w:t xml:space="preserve"> </w:t>
+      </w:r>
+      <w:r>
+        <w:rPr>
+          <w:rFonts w:ascii="Consolas" w:eastAsia="Times New Roman" w:hAnsi="Consolas" w:cs="Times New Roman"/>
+          <w:color w:val="CE9178"/>
+          <w:kern w:val="0"/>
+          <w:sz w:val="16"/>
+          <w:szCs w:val="16"/>
+          <w:lang w:eastAsia="pt-BR"/>
+          <w14:ligatures w14:val="none"/>
+        </w:rPr>
+        <w:t>'&lt;</w:t>
+      </w:r>
+      <w:proofErr w:type="spellStart"/>
+      <w:r>
+        <w:rPr>
+          <w:rFonts w:ascii="Consolas" w:eastAsia="Times New Roman" w:hAnsi="Consolas" w:cs="Times New Roman"/>
+          <w:color w:val="CE9178"/>
+          <w:kern w:val="0"/>
+          <w:sz w:val="16"/>
+          <w:szCs w:val="16"/>
+          <w:lang w:eastAsia="pt-BR"/>
+          <w14:ligatures w14:val="none"/>
+        </w:rPr>
+        <w:t>br</w:t>
+      </w:r>
+      <w:proofErr w:type="spellEnd"/>
+      <w:r>
+        <w:rPr>
+          <w:rFonts w:ascii="Consolas" w:eastAsia="Times New Roman" w:hAnsi="Consolas" w:cs="Times New Roman"/>
+          <w:color w:val="CE9178"/>
+          <w:kern w:val="0"/>
+          <w:sz w:val="16"/>
+          <w:szCs w:val="16"/>
+          <w:lang w:eastAsia="pt-BR"/>
+          <w14:ligatures w14:val="none"/>
+        </w:rPr>
+        <w:t>/&gt;'</w:t>
+      </w:r>
+      <w:r>
+        <w:rPr>
+          <w:rFonts w:ascii="Consolas" w:eastAsia="Times New Roman" w:hAnsi="Consolas" w:cs="Times New Roman"/>
+          <w:color w:val="D4D4D4"/>
+          <w:kern w:val="0"/>
+          <w:sz w:val="16"/>
+          <w:szCs w:val="16"/>
+          <w:lang w:eastAsia="pt-BR"/>
+          <w14:ligatures w14:val="none"/>
+        </w:rPr>
+        <w:t>;</w:t>
+      </w:r>
+    </w:p>
+    <w:p>
+      <w:pPr>
+        <w:shd w:val="clear" w:color="auto" w:fill="1F1F1F"/>
+        <w:spacing w:after="0" w:line="240" w:lineRule="auto"/>
+        <w:rPr>
+          <w:rFonts w:ascii="Consolas" w:eastAsia="Times New Roman" w:hAnsi="Consolas" w:cs="Times New Roman"/>
+          <w:color w:val="CCCCCC"/>
+          <w:kern w:val="0"/>
+          <w:sz w:val="16"/>
+          <w:szCs w:val="16"/>
+          <w:lang w:eastAsia="pt-BR"/>
+          <w14:ligatures w14:val="none"/>
+        </w:rPr>
+      </w:pPr>
+      <w:proofErr w:type="spellStart"/>
+      <w:r>
+        <w:rPr>
+          <w:rFonts w:ascii="Consolas" w:eastAsia="Times New Roman" w:hAnsi="Consolas" w:cs="Times New Roman"/>
+          <w:color w:val="DCDCAA"/>
+          <w:kern w:val="0"/>
+          <w:sz w:val="16"/>
+          <w:szCs w:val="16"/>
+          <w:lang w:eastAsia="pt-BR"/>
+          <w14:ligatures w14:val="none"/>
+        </w:rPr>
+        <w:t>echo</w:t>
+      </w:r>
+      <w:proofErr w:type="spellEnd"/>
+      <w:r>
+        <w:rPr>
+          <w:rFonts w:ascii="Consolas" w:eastAsia="Times New Roman" w:hAnsi="Consolas" w:cs="Times New Roman"/>
+          <w:color w:val="D4D4D4"/>
+          <w:kern w:val="0"/>
+          <w:sz w:val="16"/>
+          <w:szCs w:val="16"/>
+          <w:lang w:eastAsia="pt-BR"/>
+          <w14:ligatures w14:val="none"/>
+        </w:rPr>
+        <w:t xml:space="preserve"> </w:t>
+      </w:r>
+      <w:r>
+        <w:rPr>
+          <w:rFonts w:ascii="Consolas" w:eastAsia="Times New Roman" w:hAnsi="Consolas" w:cs="Times New Roman"/>
+          <w:color w:val="9CDCFE"/>
+          <w:kern w:val="0"/>
+          <w:sz w:val="16"/>
+          <w:szCs w:val="16"/>
+          <w:lang w:eastAsia="pt-BR"/>
+          <w14:ligatures w14:val="none"/>
+        </w:rPr>
+        <w:t>$filho</w:t>
+      </w:r>
+      <w:r>
+        <w:rPr>
+          <w:rFonts w:ascii="Consolas" w:eastAsia="Times New Roman" w:hAnsi="Consolas" w:cs="Times New Roman"/>
+          <w:color w:val="D4D4D4"/>
+          <w:kern w:val="0"/>
+          <w:sz w:val="16"/>
+          <w:szCs w:val="16"/>
+          <w:lang w:eastAsia="pt-BR"/>
+          <w14:ligatures w14:val="none"/>
+        </w:rPr>
+        <w:t>-&gt;</w:t>
+      </w:r>
+      <w:proofErr w:type="spellStart"/>
+      <w:r>
+        <w:rPr>
+          <w:rFonts w:ascii="Consolas" w:eastAsia="Times New Roman" w:hAnsi="Consolas" w:cs="Times New Roman"/>
+          <w:color w:val="DCDCAA"/>
+          <w:kern w:val="0"/>
+          <w:sz w:val="16"/>
+          <w:szCs w:val="16"/>
+          <w:lang w:eastAsia="pt-BR"/>
+          <w14:ligatures w14:val="none"/>
+        </w:rPr>
+        <w:t>getAtributo</w:t>
+      </w:r>
+      <w:proofErr w:type="spellEnd"/>
+      <w:r>
+        <w:rPr>
+          <w:rFonts w:ascii="Consolas" w:eastAsia="Times New Roman" w:hAnsi="Consolas" w:cs="Times New Roman"/>
+          <w:color w:val="D4D4D4"/>
+          <w:kern w:val="0"/>
+          <w:sz w:val="16"/>
+          <w:szCs w:val="16"/>
+          <w:lang w:eastAsia="pt-BR"/>
+          <w14:ligatures w14:val="none"/>
+        </w:rPr>
+        <w:t>(</w:t>
+      </w:r>
+      <w:r>
+        <w:rPr>
+          <w:rFonts w:ascii="Consolas" w:eastAsia="Times New Roman" w:hAnsi="Consolas" w:cs="Times New Roman"/>
+          <w:color w:val="CE9178"/>
+          <w:kern w:val="0"/>
+          <w:sz w:val="16"/>
+          <w:szCs w:val="16"/>
+          <w:lang w:eastAsia="pt-BR"/>
+          <w14:ligatures w14:val="none"/>
+        </w:rPr>
+        <w:t>'nome'</w:t>
+      </w:r>
+      <w:r>
+        <w:rPr>
+          <w:rFonts w:ascii="Consolas" w:eastAsia="Times New Roman" w:hAnsi="Consolas" w:cs="Times New Roman"/>
+          <w:color w:val="D4D4D4"/>
+          <w:kern w:val="0"/>
+          <w:sz w:val="16"/>
+          <w:szCs w:val="16"/>
+          <w:lang w:eastAsia="pt-BR"/>
+          <w14:ligatures w14:val="none"/>
+        </w:rPr>
+        <w:t>);</w:t>
+      </w:r>
+    </w:p>
+    <w:p>
+      <w:pPr>
+        <w:tabs>
+          <w:tab w:val="left" w:pos="3016"/>
+        </w:tabs>
+        <w:jc w:val="both"/>
+        <w:rPr>
+          <w:rFonts w:ascii="Arial" w:hAnsi="Arial" w:cs="Arial"/>
+          <w:sz w:val="24"/>
+          <w:szCs w:val="24"/>
+        </w:rPr>
+      </w:pPr>
+      <w:r>
+        <w:rPr>
+          <w:rFonts w:ascii="Arial" w:hAnsi="Arial" w:cs="Arial"/>
+          <w:sz w:val="24"/>
+          <w:szCs w:val="24"/>
+        </w:rPr>
+        <w:t>Quando método mágico (__</w:t>
+      </w:r>
+      <w:proofErr w:type="spellStart"/>
+      <w:proofErr w:type="gramStart"/>
+      <w:r>
+        <w:rPr>
+          <w:rFonts w:ascii="Arial" w:hAnsi="Arial" w:cs="Arial"/>
+          <w:sz w:val="24"/>
+          <w:szCs w:val="24"/>
+        </w:rPr>
+        <w:t>get</w:t>
+      </w:r>
+      <w:proofErr w:type="spellEnd"/>
+      <w:r>
+        <w:rPr>
+          <w:rFonts w:ascii="Arial" w:hAnsi="Arial" w:cs="Arial"/>
+          <w:sz w:val="24"/>
+          <w:szCs w:val="24"/>
+        </w:rPr>
+        <w:t>,_</w:t>
+      </w:r>
+      <w:proofErr w:type="gramEnd"/>
+      <w:r>
+        <w:rPr>
+          <w:rFonts w:ascii="Arial" w:hAnsi="Arial" w:cs="Arial"/>
+          <w:sz w:val="24"/>
+          <w:szCs w:val="24"/>
+        </w:rPr>
+        <w:t>_set) definido na classe pai, quando tentamos retornar atributo privado pelo objeto filho utilizando o método mágico, retorna normalmente.</w:t>
+      </w:r>
+    </w:p>
+    <w:p>
+      <w:pPr>
+        <w:shd w:val="clear" w:color="auto" w:fill="1F1F1F"/>
+        <w:spacing w:after="0" w:line="240" w:lineRule="auto"/>
+        <w:rPr>
+          <w:rFonts w:ascii="Consolas" w:eastAsia="Times New Roman" w:hAnsi="Consolas" w:cs="Times New Roman"/>
+          <w:color w:val="CCCCCC"/>
+          <w:kern w:val="0"/>
+          <w:sz w:val="16"/>
+          <w:szCs w:val="16"/>
+          <w:lang w:eastAsia="pt-BR"/>
+          <w14:ligatures w14:val="none"/>
+        </w:rPr>
+      </w:pPr>
+      <w:proofErr w:type="spellStart"/>
+      <w:r>
+        <w:rPr>
+          <w:rFonts w:ascii="Consolas" w:eastAsia="Times New Roman" w:hAnsi="Consolas" w:cs="Times New Roman"/>
+          <w:color w:val="569CD6"/>
+          <w:kern w:val="0"/>
+          <w:sz w:val="16"/>
+          <w:szCs w:val="16"/>
+          <w:lang w:eastAsia="pt-BR"/>
+          <w14:ligatures w14:val="none"/>
+        </w:rPr>
+        <w:t>class</w:t>
+      </w:r>
+      <w:proofErr w:type="spellEnd"/>
+      <w:r>
+        <w:rPr>
+          <w:rFonts w:ascii="Consolas" w:eastAsia="Times New Roman" w:hAnsi="Consolas" w:cs="Times New Roman"/>
+          <w:color w:val="D4D4D4"/>
+          <w:kern w:val="0"/>
+          <w:sz w:val="16"/>
+          <w:szCs w:val="16"/>
+          <w:lang w:eastAsia="pt-BR"/>
+          <w14:ligatures w14:val="none"/>
+        </w:rPr>
+        <w:t xml:space="preserve"> </w:t>
+      </w:r>
+      <w:r>
+        <w:rPr>
+          <w:rFonts w:ascii="Consolas" w:eastAsia="Times New Roman" w:hAnsi="Consolas" w:cs="Times New Roman"/>
+          <w:color w:val="4EC9B0"/>
+          <w:kern w:val="0"/>
+          <w:sz w:val="16"/>
+          <w:szCs w:val="16"/>
+          <w:lang w:eastAsia="pt-BR"/>
+          <w14:ligatures w14:val="none"/>
+        </w:rPr>
+        <w:t>Pai</w:t>
+      </w:r>
+    </w:p>
+    <w:p>
+      <w:pPr>
+        <w:shd w:val="clear" w:color="auto" w:fill="1F1F1F"/>
+        <w:spacing w:after="0" w:line="240" w:lineRule="auto"/>
+        <w:rPr>
+          <w:rFonts w:ascii="Consolas" w:eastAsia="Times New Roman" w:hAnsi="Consolas" w:cs="Times New Roman"/>
+          <w:color w:val="CCCCCC"/>
+          <w:kern w:val="0"/>
+          <w:sz w:val="16"/>
+          <w:szCs w:val="16"/>
+          <w:lang w:eastAsia="pt-BR"/>
+          <w14:ligatures w14:val="none"/>
+        </w:rPr>
+      </w:pPr>
+      <w:r>
+        <w:rPr>
+          <w:rFonts w:ascii="Consolas" w:eastAsia="Times New Roman" w:hAnsi="Consolas" w:cs="Times New Roman"/>
+          <w:color w:val="D4D4D4"/>
+          <w:kern w:val="0"/>
+          <w:sz w:val="16"/>
+          <w:szCs w:val="16"/>
+          <w:lang w:eastAsia="pt-BR"/>
+          <w14:ligatures w14:val="none"/>
+        </w:rPr>
+        <w:t>{</w:t>
+      </w:r>
+    </w:p>
+    <w:p>
+      <w:pPr>
+        <w:shd w:val="clear" w:color="auto" w:fill="1F1F1F"/>
+        <w:spacing w:after="0" w:line="240" w:lineRule="auto"/>
+        <w:rPr>
+          <w:rFonts w:ascii="Consolas" w:eastAsia="Times New Roman" w:hAnsi="Consolas" w:cs="Times New Roman"/>
+          <w:color w:val="CCCCCC"/>
+          <w:kern w:val="0"/>
+          <w:sz w:val="16"/>
+          <w:szCs w:val="16"/>
+          <w:lang w:eastAsia="pt-BR"/>
+          <w14:ligatures w14:val="none"/>
+        </w:rPr>
+      </w:pPr>
+      <w:proofErr w:type="spellStart"/>
+      <w:r>
+        <w:rPr>
+          <w:rFonts w:ascii="Consolas" w:eastAsia="Times New Roman" w:hAnsi="Consolas" w:cs="Times New Roman"/>
+          <w:color w:val="569CD6"/>
+          <w:kern w:val="0"/>
+          <w:sz w:val="16"/>
+          <w:szCs w:val="16"/>
+          <w:lang w:eastAsia="pt-BR"/>
+          <w14:ligatures w14:val="none"/>
+        </w:rPr>
+        <w:t>public</w:t>
+      </w:r>
+      <w:proofErr w:type="spellEnd"/>
+      <w:r>
+        <w:rPr>
+          <w:rFonts w:ascii="Consolas" w:eastAsia="Times New Roman" w:hAnsi="Consolas" w:cs="Times New Roman"/>
+          <w:color w:val="D4D4D4"/>
+          <w:kern w:val="0"/>
+          <w:sz w:val="16"/>
+          <w:szCs w:val="16"/>
+          <w:lang w:eastAsia="pt-BR"/>
+          <w14:ligatures w14:val="none"/>
+        </w:rPr>
+        <w:t xml:space="preserve"> </w:t>
+      </w:r>
+      <w:proofErr w:type="spellStart"/>
+      <w:r>
+        <w:rPr>
+          <w:rFonts w:ascii="Consolas" w:eastAsia="Times New Roman" w:hAnsi="Consolas" w:cs="Times New Roman"/>
+          <w:color w:val="569CD6"/>
+          <w:kern w:val="0"/>
+          <w:sz w:val="16"/>
+          <w:szCs w:val="16"/>
+          <w:lang w:eastAsia="pt-BR"/>
+          <w14:ligatures w14:val="none"/>
+        </w:rPr>
+        <w:t>function</w:t>
+      </w:r>
+      <w:proofErr w:type="spellEnd"/>
+      <w:r>
+        <w:rPr>
+          <w:rFonts w:ascii="Consolas" w:eastAsia="Times New Roman" w:hAnsi="Consolas" w:cs="Times New Roman"/>
+          <w:color w:val="D4D4D4"/>
+          <w:kern w:val="0"/>
+          <w:sz w:val="16"/>
+          <w:szCs w:val="16"/>
+          <w:lang w:eastAsia="pt-BR"/>
+          <w14:ligatures w14:val="none"/>
+        </w:rPr>
+        <w:t xml:space="preserve"> </w:t>
+      </w:r>
+      <w:r>
+        <w:rPr>
+          <w:rFonts w:ascii="Consolas" w:eastAsia="Times New Roman" w:hAnsi="Consolas" w:cs="Times New Roman"/>
+          <w:color w:val="DCDCAA"/>
+          <w:kern w:val="0"/>
+          <w:sz w:val="16"/>
+          <w:szCs w:val="16"/>
+          <w:lang w:eastAsia="pt-BR"/>
+          <w14:ligatures w14:val="none"/>
+        </w:rPr>
+        <w:t>__</w:t>
+      </w:r>
+      <w:proofErr w:type="spellStart"/>
+      <w:r>
+        <w:rPr>
+          <w:rFonts w:ascii="Consolas" w:eastAsia="Times New Roman" w:hAnsi="Consolas" w:cs="Times New Roman"/>
+          <w:color w:val="DCDCAA"/>
+          <w:kern w:val="0"/>
+          <w:sz w:val="16"/>
+          <w:szCs w:val="16"/>
+          <w:lang w:eastAsia="pt-BR"/>
+          <w14:ligatures w14:val="none"/>
+        </w:rPr>
+        <w:t>get</w:t>
+      </w:r>
+      <w:proofErr w:type="spellEnd"/>
+      <w:r>
+        <w:rPr>
+          <w:rFonts w:ascii="Consolas" w:eastAsia="Times New Roman" w:hAnsi="Consolas" w:cs="Times New Roman"/>
+          <w:color w:val="D4D4D4"/>
+          <w:kern w:val="0"/>
+          <w:sz w:val="16"/>
+          <w:szCs w:val="16"/>
+          <w:lang w:eastAsia="pt-BR"/>
+          <w14:ligatures w14:val="none"/>
+        </w:rPr>
+        <w:t>(</w:t>
+      </w:r>
+      <w:r>
+        <w:rPr>
+          <w:rFonts w:ascii="Consolas" w:eastAsia="Times New Roman" w:hAnsi="Consolas" w:cs="Times New Roman"/>
+          <w:color w:val="9CDCFE"/>
+          <w:kern w:val="0"/>
+          <w:sz w:val="16"/>
+          <w:szCs w:val="16"/>
+          <w:lang w:eastAsia="pt-BR"/>
+          <w14:ligatures w14:val="none"/>
+        </w:rPr>
+        <w:t>$</w:t>
+      </w:r>
+      <w:proofErr w:type="spellStart"/>
+      <w:r>
+        <w:rPr>
+          <w:rFonts w:ascii="Consolas" w:eastAsia="Times New Roman" w:hAnsi="Consolas" w:cs="Times New Roman"/>
+          <w:color w:val="9CDCFE"/>
+          <w:kern w:val="0"/>
+          <w:sz w:val="16"/>
+          <w:szCs w:val="16"/>
+          <w:lang w:eastAsia="pt-BR"/>
+          <w14:ligatures w14:val="none"/>
+        </w:rPr>
+        <w:t>attr</w:t>
+      </w:r>
+      <w:proofErr w:type="spellEnd"/>
+      <w:r>
+        <w:rPr>
+          <w:rFonts w:ascii="Consolas" w:eastAsia="Times New Roman" w:hAnsi="Consolas" w:cs="Times New Roman"/>
+          <w:color w:val="D4D4D4"/>
+          <w:kern w:val="0"/>
+          <w:sz w:val="16"/>
+          <w:szCs w:val="16"/>
+          <w:lang w:eastAsia="pt-BR"/>
+          <w14:ligatures w14:val="none"/>
+        </w:rPr>
+        <w:t>)</w:t>
+      </w:r>
+    </w:p>
+    <w:p>
+      <w:pPr>
+        <w:shd w:val="clear" w:color="auto" w:fill="1F1F1F"/>
+        <w:spacing w:after="0" w:line="240" w:lineRule="auto"/>
+        <w:rPr>
+          <w:rFonts w:ascii="Consolas" w:eastAsia="Times New Roman" w:hAnsi="Consolas" w:cs="Times New Roman"/>
+          <w:color w:val="CCCCCC"/>
+          <w:kern w:val="0"/>
+          <w:sz w:val="16"/>
+          <w:szCs w:val="16"/>
+          <w:lang w:eastAsia="pt-BR"/>
+          <w14:ligatures w14:val="none"/>
+        </w:rPr>
+      </w:pPr>
+      <w:r>
+        <w:rPr>
+          <w:rFonts w:ascii="Consolas" w:eastAsia="Times New Roman" w:hAnsi="Consolas" w:cs="Times New Roman"/>
+          <w:color w:val="D4D4D4"/>
+          <w:kern w:val="0"/>
+          <w:sz w:val="16"/>
+          <w:szCs w:val="16"/>
+          <w:lang w:eastAsia="pt-BR"/>
+          <w14:ligatures w14:val="none"/>
+        </w:rPr>
+        <w:t>    {</w:t>
+      </w:r>
+    </w:p>
+    <w:p>
+      <w:pPr>
+        <w:shd w:val="clear" w:color="auto" w:fill="1F1F1F"/>
+        <w:spacing w:after="0" w:line="240" w:lineRule="auto"/>
+        <w:rPr>
+          <w:rFonts w:ascii="Consolas" w:eastAsia="Times New Roman" w:hAnsi="Consolas" w:cs="Times New Roman"/>
+          <w:color w:val="CCCCCC"/>
+          <w:kern w:val="0"/>
+          <w:sz w:val="16"/>
+          <w:szCs w:val="16"/>
+          <w:lang w:eastAsia="pt-BR"/>
+          <w14:ligatures w14:val="none"/>
+        </w:rPr>
+      </w:pPr>
+      <w:r>
+        <w:rPr>
+          <w:rFonts w:ascii="Consolas" w:eastAsia="Times New Roman" w:hAnsi="Consolas" w:cs="Times New Roman"/>
+          <w:color w:val="D4D4D4"/>
+          <w:kern w:val="0"/>
+          <w:sz w:val="16"/>
+          <w:szCs w:val="16"/>
+          <w:lang w:eastAsia="pt-BR"/>
+          <w14:ligatures w14:val="none"/>
+        </w:rPr>
+        <w:t xml:space="preserve">        </w:t>
+      </w:r>
+      <w:proofErr w:type="spellStart"/>
+      <w:r>
+        <w:rPr>
+          <w:rFonts w:ascii="Consolas" w:eastAsia="Times New Roman" w:hAnsi="Consolas" w:cs="Times New Roman"/>
+          <w:color w:val="C586C0"/>
+          <w:kern w:val="0"/>
+          <w:sz w:val="16"/>
+          <w:szCs w:val="16"/>
+          <w:lang w:eastAsia="pt-BR"/>
+          <w14:ligatures w14:val="none"/>
+        </w:rPr>
+        <w:t>return</w:t>
+      </w:r>
+      <w:proofErr w:type="spellEnd"/>
+      <w:r>
+        <w:rPr>
+          <w:rFonts w:ascii="Consolas" w:eastAsia="Times New Roman" w:hAnsi="Consolas" w:cs="Times New Roman"/>
+          <w:color w:val="D4D4D4"/>
+          <w:kern w:val="0"/>
+          <w:sz w:val="16"/>
+          <w:szCs w:val="16"/>
+          <w:lang w:eastAsia="pt-BR"/>
+          <w14:ligatures w14:val="none"/>
+        </w:rPr>
+        <w:t xml:space="preserve"> </w:t>
+      </w:r>
+      <w:r>
+        <w:rPr>
+          <w:rFonts w:ascii="Consolas" w:eastAsia="Times New Roman" w:hAnsi="Consolas" w:cs="Times New Roman"/>
+          <w:color w:val="569CD6"/>
+          <w:kern w:val="0"/>
+          <w:sz w:val="16"/>
+          <w:szCs w:val="16"/>
+          <w:lang w:eastAsia="pt-BR"/>
+          <w14:ligatures w14:val="none"/>
+        </w:rPr>
+        <w:t>$</w:t>
+      </w:r>
+      <w:proofErr w:type="spellStart"/>
+      <w:r>
+        <w:rPr>
+          <w:rFonts w:ascii="Consolas" w:eastAsia="Times New Roman" w:hAnsi="Consolas" w:cs="Times New Roman"/>
+          <w:color w:val="569CD6"/>
+          <w:kern w:val="0"/>
+          <w:sz w:val="16"/>
+          <w:szCs w:val="16"/>
+          <w:lang w:eastAsia="pt-BR"/>
+          <w14:ligatures w14:val="none"/>
+        </w:rPr>
+        <w:t>this</w:t>
+      </w:r>
+      <w:proofErr w:type="spellEnd"/>
+      <w:r>
+        <w:rPr>
+          <w:rFonts w:ascii="Consolas" w:eastAsia="Times New Roman" w:hAnsi="Consolas" w:cs="Times New Roman"/>
+          <w:color w:val="D4D4D4"/>
+          <w:kern w:val="0"/>
+          <w:sz w:val="16"/>
+          <w:szCs w:val="16"/>
+          <w:lang w:eastAsia="pt-BR"/>
+          <w14:ligatures w14:val="none"/>
+        </w:rPr>
+        <w:t>-&gt;</w:t>
+      </w:r>
+      <w:r>
+        <w:rPr>
+          <w:rFonts w:ascii="Consolas" w:eastAsia="Times New Roman" w:hAnsi="Consolas" w:cs="Times New Roman"/>
+          <w:color w:val="9CDCFE"/>
+          <w:kern w:val="0"/>
+          <w:sz w:val="16"/>
+          <w:szCs w:val="16"/>
+          <w:lang w:eastAsia="pt-BR"/>
+          <w14:ligatures w14:val="none"/>
+        </w:rPr>
+        <w:t>$</w:t>
+      </w:r>
+      <w:proofErr w:type="spellStart"/>
+      <w:r>
+        <w:rPr>
+          <w:rFonts w:ascii="Consolas" w:eastAsia="Times New Roman" w:hAnsi="Consolas" w:cs="Times New Roman"/>
+          <w:color w:val="9CDCFE"/>
+          <w:kern w:val="0"/>
+          <w:sz w:val="16"/>
+          <w:szCs w:val="16"/>
+          <w:lang w:eastAsia="pt-BR"/>
+          <w14:ligatures w14:val="none"/>
+        </w:rPr>
+        <w:t>attr</w:t>
+      </w:r>
+      <w:proofErr w:type="spellEnd"/>
+      <w:r>
+        <w:rPr>
+          <w:rFonts w:ascii="Consolas" w:eastAsia="Times New Roman" w:hAnsi="Consolas" w:cs="Times New Roman"/>
+          <w:color w:val="D4D4D4"/>
+          <w:kern w:val="0"/>
+          <w:sz w:val="16"/>
+          <w:szCs w:val="16"/>
+          <w:lang w:eastAsia="pt-BR"/>
+          <w14:ligatures w14:val="none"/>
+        </w:rPr>
+        <w:t>;</w:t>
+      </w:r>
+    </w:p>
+    <w:p>
+      <w:pPr>
+        <w:shd w:val="clear" w:color="auto" w:fill="1F1F1F"/>
+        <w:spacing w:after="0" w:line="240" w:lineRule="auto"/>
+        <w:rPr>
+          <w:rFonts w:ascii="Consolas" w:eastAsia="Times New Roman" w:hAnsi="Consolas" w:cs="Times New Roman"/>
+          <w:color w:val="CCCCCC"/>
+          <w:kern w:val="0"/>
+          <w:sz w:val="16"/>
+          <w:szCs w:val="16"/>
+          <w:lang w:eastAsia="pt-BR"/>
+          <w14:ligatures w14:val="none"/>
+        </w:rPr>
+      </w:pPr>
+      <w:r>
+        <w:rPr>
+          <w:rFonts w:ascii="Consolas" w:eastAsia="Times New Roman" w:hAnsi="Consolas" w:cs="Times New Roman"/>
+          <w:color w:val="D4D4D4"/>
+          <w:kern w:val="0"/>
+          <w:sz w:val="16"/>
+          <w:szCs w:val="16"/>
+          <w:lang w:eastAsia="pt-BR"/>
+          <w14:ligatures w14:val="none"/>
+        </w:rPr>
+        <w:t>    }</w:t>
+      </w:r>
+    </w:p>
+    <w:p>
+      <w:pPr>
+        <w:shd w:val="clear" w:color="auto" w:fill="1F1F1F"/>
+        <w:spacing w:after="0" w:line="240" w:lineRule="auto"/>
+        <w:rPr>
+          <w:rFonts w:ascii="Consolas" w:eastAsia="Times New Roman" w:hAnsi="Consolas" w:cs="Times New Roman"/>
+          <w:color w:val="CCCCCC"/>
+          <w:kern w:val="0"/>
+          <w:sz w:val="16"/>
+          <w:szCs w:val="16"/>
+          <w:lang w:eastAsia="pt-BR"/>
+          <w14:ligatures w14:val="none"/>
+        </w:rPr>
+      </w:pPr>
+      <w:r>
+        <w:rPr>
+          <w:rFonts w:ascii="Consolas" w:eastAsia="Times New Roman" w:hAnsi="Consolas" w:cs="Times New Roman"/>
+          <w:color w:val="D4D4D4"/>
+          <w:kern w:val="0"/>
+          <w:sz w:val="16"/>
+          <w:szCs w:val="16"/>
+          <w:lang w:eastAsia="pt-BR"/>
+          <w14:ligatures w14:val="none"/>
+        </w:rPr>
+        <w:t xml:space="preserve">    </w:t>
+      </w:r>
+      <w:proofErr w:type="spellStart"/>
+      <w:r>
+        <w:rPr>
+          <w:rFonts w:ascii="Consolas" w:eastAsia="Times New Roman" w:hAnsi="Consolas" w:cs="Times New Roman"/>
+          <w:color w:val="569CD6"/>
+          <w:kern w:val="0"/>
+          <w:sz w:val="16"/>
+          <w:szCs w:val="16"/>
+          <w:lang w:eastAsia="pt-BR"/>
+          <w14:ligatures w14:val="none"/>
+        </w:rPr>
+        <w:t>public</w:t>
+      </w:r>
+      <w:proofErr w:type="spellEnd"/>
+      <w:r>
+        <w:rPr>
+          <w:rFonts w:ascii="Consolas" w:eastAsia="Times New Roman" w:hAnsi="Consolas" w:cs="Times New Roman"/>
+          <w:color w:val="D4D4D4"/>
+          <w:kern w:val="0"/>
+          <w:sz w:val="16"/>
+          <w:szCs w:val="16"/>
+          <w:lang w:eastAsia="pt-BR"/>
+          <w14:ligatures w14:val="none"/>
+        </w:rPr>
+        <w:t xml:space="preserve"> </w:t>
+      </w:r>
+      <w:proofErr w:type="spellStart"/>
+      <w:r>
+        <w:rPr>
+          <w:rFonts w:ascii="Consolas" w:eastAsia="Times New Roman" w:hAnsi="Consolas" w:cs="Times New Roman"/>
+          <w:color w:val="569CD6"/>
+          <w:kern w:val="0"/>
+          <w:sz w:val="16"/>
+          <w:szCs w:val="16"/>
+          <w:lang w:eastAsia="pt-BR"/>
+          <w14:ligatures w14:val="none"/>
+        </w:rPr>
+        <w:t>function</w:t>
+      </w:r>
+      <w:proofErr w:type="spellEnd"/>
+      <w:r>
+        <w:rPr>
+          <w:rFonts w:ascii="Consolas" w:eastAsia="Times New Roman" w:hAnsi="Consolas" w:cs="Times New Roman"/>
+          <w:color w:val="D4D4D4"/>
+          <w:kern w:val="0"/>
+          <w:sz w:val="16"/>
+          <w:szCs w:val="16"/>
+          <w:lang w:eastAsia="pt-BR"/>
+          <w14:ligatures w14:val="none"/>
+        </w:rPr>
+        <w:t xml:space="preserve"> </w:t>
+      </w:r>
+      <w:r>
+        <w:rPr>
+          <w:rFonts w:ascii="Consolas" w:eastAsia="Times New Roman" w:hAnsi="Consolas" w:cs="Times New Roman"/>
+          <w:color w:val="DCDCAA"/>
+          <w:kern w:val="0"/>
+          <w:sz w:val="16"/>
+          <w:szCs w:val="16"/>
+          <w:lang w:eastAsia="pt-BR"/>
+          <w14:ligatures w14:val="none"/>
+        </w:rPr>
+        <w:t>__</w:t>
+      </w:r>
+      <w:proofErr w:type="gramStart"/>
+      <w:r>
+        <w:rPr>
+          <w:rFonts w:ascii="Consolas" w:eastAsia="Times New Roman" w:hAnsi="Consolas" w:cs="Times New Roman"/>
+          <w:color w:val="DCDCAA"/>
+          <w:kern w:val="0"/>
+          <w:sz w:val="16"/>
+          <w:szCs w:val="16"/>
+          <w:lang w:eastAsia="pt-BR"/>
+          <w14:ligatures w14:val="none"/>
+        </w:rPr>
+        <w:t>set</w:t>
+      </w:r>
+      <w:r>
+        <w:rPr>
+          <w:rFonts w:ascii="Consolas" w:eastAsia="Times New Roman" w:hAnsi="Consolas" w:cs="Times New Roman"/>
+          <w:color w:val="D4D4D4"/>
+          <w:kern w:val="0"/>
+          <w:sz w:val="16"/>
+          <w:szCs w:val="16"/>
+          <w:lang w:eastAsia="pt-BR"/>
+          <w14:ligatures w14:val="none"/>
+        </w:rPr>
+        <w:t>(</w:t>
+      </w:r>
+      <w:proofErr w:type="gramEnd"/>
+      <w:r>
+        <w:rPr>
+          <w:rFonts w:ascii="Consolas" w:eastAsia="Times New Roman" w:hAnsi="Consolas" w:cs="Times New Roman"/>
+          <w:color w:val="9CDCFE"/>
+          <w:kern w:val="0"/>
+          <w:sz w:val="16"/>
+          <w:szCs w:val="16"/>
+          <w:lang w:eastAsia="pt-BR"/>
+          <w14:ligatures w14:val="none"/>
+        </w:rPr>
+        <w:t>$</w:t>
+      </w:r>
+      <w:proofErr w:type="spellStart"/>
+      <w:r>
+        <w:rPr>
+          <w:rFonts w:ascii="Consolas" w:eastAsia="Times New Roman" w:hAnsi="Consolas" w:cs="Times New Roman"/>
+          <w:color w:val="9CDCFE"/>
+          <w:kern w:val="0"/>
+          <w:sz w:val="16"/>
+          <w:szCs w:val="16"/>
+          <w:lang w:eastAsia="pt-BR"/>
+          <w14:ligatures w14:val="none"/>
+        </w:rPr>
+        <w:t>attr</w:t>
+      </w:r>
+      <w:proofErr w:type="spellEnd"/>
+      <w:r>
+        <w:rPr>
+          <w:rFonts w:ascii="Consolas" w:eastAsia="Times New Roman" w:hAnsi="Consolas" w:cs="Times New Roman"/>
+          <w:color w:val="D4D4D4"/>
+          <w:kern w:val="0"/>
+          <w:sz w:val="16"/>
+          <w:szCs w:val="16"/>
+          <w:lang w:eastAsia="pt-BR"/>
+          <w14:ligatures w14:val="none"/>
+        </w:rPr>
+        <w:t xml:space="preserve">, </w:t>
+      </w:r>
+      <w:r>
+        <w:rPr>
+          <w:rFonts w:ascii="Consolas" w:eastAsia="Times New Roman" w:hAnsi="Consolas" w:cs="Times New Roman"/>
+          <w:color w:val="9CDCFE"/>
+          <w:kern w:val="0"/>
+          <w:sz w:val="16"/>
+          <w:szCs w:val="16"/>
+          <w:lang w:eastAsia="pt-BR"/>
+          <w14:ligatures w14:val="none"/>
+        </w:rPr>
+        <w:t>$</w:t>
+      </w:r>
+      <w:proofErr w:type="spellStart"/>
+      <w:r>
+        <w:rPr>
+          <w:rFonts w:ascii="Consolas" w:eastAsia="Times New Roman" w:hAnsi="Consolas" w:cs="Times New Roman"/>
+          <w:color w:val="9CDCFE"/>
+          <w:kern w:val="0"/>
+          <w:sz w:val="16"/>
+          <w:szCs w:val="16"/>
+          <w:lang w:eastAsia="pt-BR"/>
+          <w14:ligatures w14:val="none"/>
+        </w:rPr>
+        <w:t>value</w:t>
+      </w:r>
+      <w:proofErr w:type="spellEnd"/>
+      <w:r>
+        <w:rPr>
+          <w:rFonts w:ascii="Consolas" w:eastAsia="Times New Roman" w:hAnsi="Consolas" w:cs="Times New Roman"/>
+          <w:color w:val="D4D4D4"/>
+          <w:kern w:val="0"/>
+          <w:sz w:val="16"/>
+          <w:szCs w:val="16"/>
+          <w:lang w:eastAsia="pt-BR"/>
+          <w14:ligatures w14:val="none"/>
+        </w:rPr>
+        <w:t>)</w:t>
+      </w:r>
+    </w:p>
+    <w:p>
+      <w:pPr>
+        <w:shd w:val="clear" w:color="auto" w:fill="1F1F1F"/>
+        <w:spacing w:after="0" w:line="240" w:lineRule="auto"/>
+        <w:rPr>
+          <w:rFonts w:ascii="Consolas" w:eastAsia="Times New Roman" w:hAnsi="Consolas" w:cs="Times New Roman"/>
+          <w:color w:val="CCCCCC"/>
+          <w:kern w:val="0"/>
+          <w:sz w:val="16"/>
+          <w:szCs w:val="16"/>
+          <w:lang w:eastAsia="pt-BR"/>
+          <w14:ligatures w14:val="none"/>
+        </w:rPr>
+      </w:pPr>
+      <w:r>
+        <w:rPr>
+          <w:rFonts w:ascii="Consolas" w:eastAsia="Times New Roman" w:hAnsi="Consolas" w:cs="Times New Roman"/>
+          <w:color w:val="D4D4D4"/>
+          <w:kern w:val="0"/>
+          <w:sz w:val="16"/>
+          <w:szCs w:val="16"/>
+          <w:lang w:eastAsia="pt-BR"/>
+          <w14:ligatures w14:val="none"/>
+        </w:rPr>
+        <w:t>    {</w:t>
+      </w:r>
+    </w:p>
+    <w:p>
+      <w:pPr>
+        <w:shd w:val="clear" w:color="auto" w:fill="1F1F1F"/>
+        <w:spacing w:after="0" w:line="240" w:lineRule="auto"/>
+        <w:rPr>
+          <w:rFonts w:ascii="Consolas" w:eastAsia="Times New Roman" w:hAnsi="Consolas" w:cs="Times New Roman"/>
+          <w:color w:val="CCCCCC"/>
+          <w:kern w:val="0"/>
+          <w:sz w:val="16"/>
+          <w:szCs w:val="16"/>
+          <w:lang w:eastAsia="pt-BR"/>
+          <w14:ligatures w14:val="none"/>
+        </w:rPr>
+      </w:pPr>
+      <w:r>
+        <w:rPr>
+          <w:rFonts w:ascii="Consolas" w:eastAsia="Times New Roman" w:hAnsi="Consolas" w:cs="Times New Roman"/>
+          <w:color w:val="D4D4D4"/>
+          <w:kern w:val="0"/>
+          <w:sz w:val="16"/>
+          <w:szCs w:val="16"/>
+          <w:lang w:eastAsia="pt-BR"/>
+          <w14:ligatures w14:val="none"/>
+        </w:rPr>
+        <w:t xml:space="preserve">        </w:t>
+      </w:r>
+      <w:r>
+        <w:rPr>
+          <w:rFonts w:ascii="Consolas" w:eastAsia="Times New Roman" w:hAnsi="Consolas" w:cs="Times New Roman"/>
+          <w:color w:val="569CD6"/>
+          <w:kern w:val="0"/>
+          <w:sz w:val="16"/>
+          <w:szCs w:val="16"/>
+          <w:lang w:eastAsia="pt-BR"/>
+          <w14:ligatures w14:val="none"/>
+        </w:rPr>
+        <w:t>$</w:t>
+      </w:r>
+      <w:proofErr w:type="spellStart"/>
+      <w:r>
+        <w:rPr>
+          <w:rFonts w:ascii="Consolas" w:eastAsia="Times New Roman" w:hAnsi="Consolas" w:cs="Times New Roman"/>
+          <w:color w:val="569CD6"/>
+          <w:kern w:val="0"/>
+          <w:sz w:val="16"/>
+          <w:szCs w:val="16"/>
+          <w:lang w:eastAsia="pt-BR"/>
+          <w14:ligatures w14:val="none"/>
+        </w:rPr>
+        <w:t>this</w:t>
+      </w:r>
+      <w:proofErr w:type="spellEnd"/>
+      <w:r>
+        <w:rPr>
+          <w:rFonts w:ascii="Consolas" w:eastAsia="Times New Roman" w:hAnsi="Consolas" w:cs="Times New Roman"/>
+          <w:color w:val="D4D4D4"/>
+          <w:kern w:val="0"/>
+          <w:sz w:val="16"/>
+          <w:szCs w:val="16"/>
+          <w:lang w:eastAsia="pt-BR"/>
+          <w14:ligatures w14:val="none"/>
+        </w:rPr>
+        <w:t>-&gt;</w:t>
+      </w:r>
+      <w:r>
+        <w:rPr>
+          <w:rFonts w:ascii="Consolas" w:eastAsia="Times New Roman" w:hAnsi="Consolas" w:cs="Times New Roman"/>
+          <w:color w:val="9CDCFE"/>
+          <w:kern w:val="0"/>
+          <w:sz w:val="16"/>
+          <w:szCs w:val="16"/>
+          <w:lang w:eastAsia="pt-BR"/>
+          <w14:ligatures w14:val="none"/>
+        </w:rPr>
+        <w:t>$</w:t>
+      </w:r>
+      <w:proofErr w:type="spellStart"/>
+      <w:r>
+        <w:rPr>
+          <w:rFonts w:ascii="Consolas" w:eastAsia="Times New Roman" w:hAnsi="Consolas" w:cs="Times New Roman"/>
+          <w:color w:val="9CDCFE"/>
+          <w:kern w:val="0"/>
+          <w:sz w:val="16"/>
+          <w:szCs w:val="16"/>
+          <w:lang w:eastAsia="pt-BR"/>
+          <w14:ligatures w14:val="none"/>
+        </w:rPr>
+        <w:t>attr</w:t>
+      </w:r>
+      <w:proofErr w:type="spellEnd"/>
+      <w:r>
+        <w:rPr>
+          <w:rFonts w:ascii="Consolas" w:eastAsia="Times New Roman" w:hAnsi="Consolas" w:cs="Times New Roman"/>
+          <w:color w:val="D4D4D4"/>
+          <w:kern w:val="0"/>
+          <w:sz w:val="16"/>
+          <w:szCs w:val="16"/>
+          <w:lang w:eastAsia="pt-BR"/>
+          <w14:ligatures w14:val="none"/>
+        </w:rPr>
+        <w:t xml:space="preserve"> = </w:t>
+      </w:r>
+      <w:r>
+        <w:rPr>
+          <w:rFonts w:ascii="Consolas" w:eastAsia="Times New Roman" w:hAnsi="Consolas" w:cs="Times New Roman"/>
+          <w:color w:val="9CDCFE"/>
+          <w:kern w:val="0"/>
+          <w:sz w:val="16"/>
+          <w:szCs w:val="16"/>
+          <w:lang w:eastAsia="pt-BR"/>
+          <w14:ligatures w14:val="none"/>
+        </w:rPr>
+        <w:t>$</w:t>
+      </w:r>
+      <w:proofErr w:type="spellStart"/>
+      <w:r>
+        <w:rPr>
+          <w:rFonts w:ascii="Consolas" w:eastAsia="Times New Roman" w:hAnsi="Consolas" w:cs="Times New Roman"/>
+          <w:color w:val="9CDCFE"/>
+          <w:kern w:val="0"/>
+          <w:sz w:val="16"/>
+          <w:szCs w:val="16"/>
+          <w:lang w:eastAsia="pt-BR"/>
+          <w14:ligatures w14:val="none"/>
+        </w:rPr>
+        <w:t>value</w:t>
+      </w:r>
+      <w:proofErr w:type="spellEnd"/>
+      <w:r>
+        <w:rPr>
+          <w:rFonts w:ascii="Consolas" w:eastAsia="Times New Roman" w:hAnsi="Consolas" w:cs="Times New Roman"/>
+          <w:color w:val="D4D4D4"/>
+          <w:kern w:val="0"/>
+          <w:sz w:val="16"/>
+          <w:szCs w:val="16"/>
+          <w:lang w:eastAsia="pt-BR"/>
+          <w14:ligatures w14:val="none"/>
+        </w:rPr>
+        <w:t>;</w:t>
+      </w:r>
+    </w:p>
+    <w:p>
+      <w:pPr>
+        <w:shd w:val="clear" w:color="auto" w:fill="1F1F1F"/>
+        <w:spacing w:after="0" w:line="240" w:lineRule="auto"/>
+        <w:rPr>
+          <w:rFonts w:ascii="Consolas" w:eastAsia="Times New Roman" w:hAnsi="Consolas" w:cs="Times New Roman"/>
+          <w:color w:val="D4D4D4"/>
+          <w:kern w:val="0"/>
+          <w:sz w:val="16"/>
+          <w:szCs w:val="16"/>
+          <w:lang w:eastAsia="pt-BR"/>
+          <w14:ligatures w14:val="none"/>
+        </w:rPr>
+      </w:pPr>
+      <w:r>
+        <w:rPr>
+          <w:rFonts w:ascii="Consolas" w:eastAsia="Times New Roman" w:hAnsi="Consolas" w:cs="Times New Roman"/>
+          <w:color w:val="D4D4D4"/>
+          <w:kern w:val="0"/>
+          <w:sz w:val="16"/>
+          <w:szCs w:val="16"/>
+          <w:lang w:eastAsia="pt-BR"/>
+          <w14:ligatures w14:val="none"/>
+        </w:rPr>
+        <w:t>    }</w:t>
+      </w:r>
+    </w:p>
+    <w:p>
+      <w:pPr>
+        <w:shd w:val="clear" w:color="auto" w:fill="1F1F1F"/>
+        <w:spacing w:after="0" w:line="240" w:lineRule="auto"/>
+        <w:rPr>
+          <w:rFonts w:ascii="Consolas" w:eastAsia="Times New Roman" w:hAnsi="Consolas" w:cs="Times New Roman"/>
+          <w:color w:val="CCCCCC"/>
+          <w:kern w:val="0"/>
+          <w:sz w:val="16"/>
+          <w:szCs w:val="16"/>
+          <w:lang w:eastAsia="pt-BR"/>
+          <w14:ligatures w14:val="none"/>
+        </w:rPr>
+      </w:pPr>
+      <w:r>
+        <w:rPr>
+          <w:rFonts w:ascii="Consolas" w:eastAsia="Times New Roman" w:hAnsi="Consolas" w:cs="Times New Roman"/>
+          <w:color w:val="D4D4D4"/>
+          <w:kern w:val="0"/>
+          <w:sz w:val="16"/>
+          <w:szCs w:val="16"/>
+          <w:lang w:eastAsia="pt-BR"/>
+          <w14:ligatures w14:val="none"/>
+        </w:rPr>
+        <w:t>}</w:t>
+      </w:r>
+    </w:p>
+    <w:p>
+      <w:pPr>
+        <w:tabs>
+          <w:tab w:val="left" w:pos="3016"/>
+        </w:tabs>
+        <w:jc w:val="both"/>
+        <w:rPr>
+          <w:rFonts w:ascii="Arial" w:hAnsi="Arial" w:cs="Arial"/>
+          <w:sz w:val="24"/>
+          <w:szCs w:val="24"/>
+        </w:rPr>
+      </w:pPr>
+      <w:r>
+        <w:rPr>
+          <w:rFonts w:ascii="Arial" w:hAnsi="Arial" w:cs="Arial"/>
+          <w:sz w:val="24"/>
+          <w:szCs w:val="24"/>
+        </w:rPr>
+        <w:t>Funciona:</w:t>
+      </w:r>
+    </w:p>
+    <w:p>
+      <w:pPr>
+        <w:shd w:val="clear" w:color="auto" w:fill="1F1F1F"/>
+        <w:spacing w:after="0" w:line="285" w:lineRule="atLeast"/>
+        <w:rPr>
+          <w:rFonts w:ascii="Consolas" w:eastAsia="Times New Roman" w:hAnsi="Consolas" w:cs="Times New Roman"/>
+          <w:color w:val="CCCCCC"/>
+          <w:kern w:val="0"/>
+          <w:sz w:val="21"/>
+          <w:szCs w:val="21"/>
+          <w:lang w:eastAsia="pt-BR"/>
+          <w14:ligatures w14:val="none"/>
+        </w:rPr>
+      </w:pPr>
+      <w:proofErr w:type="spellStart"/>
+      <w:r>
+        <w:rPr>
+          <w:rFonts w:ascii="Consolas" w:eastAsia="Times New Roman" w:hAnsi="Consolas" w:cs="Times New Roman"/>
+          <w:color w:val="DCDCAA"/>
+          <w:kern w:val="0"/>
+          <w:sz w:val="21"/>
+          <w:szCs w:val="21"/>
+          <w:lang w:eastAsia="pt-BR"/>
+          <w14:ligatures w14:val="none"/>
+        </w:rPr>
+        <w:t>echo</w:t>
+      </w:r>
+      <w:proofErr w:type="spellEnd"/>
+      <w:r>
+        <w:rPr>
+          <w:rFonts w:ascii="Consolas" w:eastAsia="Times New Roman" w:hAnsi="Consolas" w:cs="Times New Roman"/>
+          <w:color w:val="D4D4D4"/>
+          <w:kern w:val="0"/>
+          <w:sz w:val="21"/>
+          <w:szCs w:val="21"/>
+          <w:lang w:eastAsia="pt-BR"/>
+          <w14:ligatures w14:val="none"/>
+        </w:rPr>
+        <w:t xml:space="preserve"> </w:t>
+      </w:r>
+      <w:r>
+        <w:rPr>
+          <w:rFonts w:ascii="Consolas" w:eastAsia="Times New Roman" w:hAnsi="Consolas" w:cs="Times New Roman"/>
+          <w:color w:val="9CDCFE"/>
+          <w:kern w:val="0"/>
+          <w:sz w:val="21"/>
+          <w:szCs w:val="21"/>
+          <w:lang w:eastAsia="pt-BR"/>
+          <w14:ligatures w14:val="none"/>
+        </w:rPr>
+        <w:t>$filho</w:t>
+      </w:r>
+      <w:r>
+        <w:rPr>
+          <w:rFonts w:ascii="Consolas" w:eastAsia="Times New Roman" w:hAnsi="Consolas" w:cs="Times New Roman"/>
+          <w:color w:val="D4D4D4"/>
+          <w:kern w:val="0"/>
+          <w:sz w:val="21"/>
+          <w:szCs w:val="21"/>
+          <w:lang w:eastAsia="pt-BR"/>
+          <w14:ligatures w14:val="none"/>
+        </w:rPr>
+        <w:t>-&gt;</w:t>
+      </w:r>
+      <w:r>
+        <w:rPr>
+          <w:rFonts w:ascii="Consolas" w:eastAsia="Times New Roman" w:hAnsi="Consolas" w:cs="Times New Roman"/>
+          <w:color w:val="DCDCAA"/>
+          <w:kern w:val="0"/>
+          <w:sz w:val="21"/>
+          <w:szCs w:val="21"/>
+          <w:lang w:eastAsia="pt-BR"/>
+          <w14:ligatures w14:val="none"/>
+        </w:rPr>
+        <w:t>__</w:t>
+      </w:r>
+      <w:proofErr w:type="spellStart"/>
+      <w:r>
+        <w:rPr>
+          <w:rFonts w:ascii="Consolas" w:eastAsia="Times New Roman" w:hAnsi="Consolas" w:cs="Times New Roman"/>
+          <w:color w:val="DCDCAA"/>
+          <w:kern w:val="0"/>
+          <w:sz w:val="21"/>
+          <w:szCs w:val="21"/>
+          <w:lang w:eastAsia="pt-BR"/>
+          <w14:ligatures w14:val="none"/>
+        </w:rPr>
+        <w:t>get</w:t>
+      </w:r>
+      <w:proofErr w:type="spellEnd"/>
+      <w:r>
+        <w:rPr>
+          <w:rFonts w:ascii="Consolas" w:eastAsia="Times New Roman" w:hAnsi="Consolas" w:cs="Times New Roman"/>
+          <w:color w:val="D4D4D4"/>
+          <w:kern w:val="0"/>
+          <w:sz w:val="21"/>
+          <w:szCs w:val="21"/>
+          <w:lang w:eastAsia="pt-BR"/>
+          <w14:ligatures w14:val="none"/>
+        </w:rPr>
+        <w:t>(</w:t>
+      </w:r>
+      <w:r>
+        <w:rPr>
+          <w:rFonts w:ascii="Consolas" w:eastAsia="Times New Roman" w:hAnsi="Consolas" w:cs="Times New Roman"/>
+          <w:color w:val="CE9178"/>
+          <w:kern w:val="0"/>
+          <w:sz w:val="21"/>
+          <w:szCs w:val="21"/>
+          <w:lang w:eastAsia="pt-BR"/>
+          <w14:ligatures w14:val="none"/>
+        </w:rPr>
+        <w:t>'nome'</w:t>
+      </w:r>
+      <w:r>
+        <w:rPr>
+          <w:rFonts w:ascii="Consolas" w:eastAsia="Times New Roman" w:hAnsi="Consolas" w:cs="Times New Roman"/>
+          <w:color w:val="D4D4D4"/>
+          <w:kern w:val="0"/>
+          <w:sz w:val="21"/>
+          <w:szCs w:val="21"/>
+          <w:lang w:eastAsia="pt-BR"/>
+          <w14:ligatures w14:val="none"/>
+        </w:rPr>
+        <w:t>);</w:t>
+      </w:r>
+    </w:p>
+    <w:p>
+      <w:pPr>
+        <w:tabs>
+          <w:tab w:val="left" w:pos="3016"/>
+        </w:tabs>
+        <w:jc w:val="both"/>
+        <w:rPr>
+          <w:rFonts w:ascii="Arial" w:hAnsi="Arial" w:cs="Arial"/>
+          <w:sz w:val="24"/>
+          <w:szCs w:val="24"/>
+        </w:rPr>
+      </w:pPr>
+    </w:p>
+    <w:p>
+      <w:pPr>
+        <w:tabs>
+          <w:tab w:val="left" w:pos="3016"/>
+        </w:tabs>
+        <w:jc w:val="both"/>
+        <w:rPr>
+          <w:rFonts w:ascii="Arial" w:hAnsi="Arial" w:cs="Arial"/>
+          <w:sz w:val="24"/>
+          <w:szCs w:val="24"/>
+        </w:rPr>
+      </w:pPr>
+      <w:r>
+        <w:rPr>
+          <w:rFonts w:ascii="Arial" w:hAnsi="Arial" w:cs="Arial"/>
+          <w:sz w:val="24"/>
+          <w:szCs w:val="24"/>
+        </w:rPr>
+        <w:t>Se métodos __</w:t>
+      </w:r>
+      <w:proofErr w:type="spellStart"/>
+      <w:r>
+        <w:rPr>
+          <w:rFonts w:ascii="Arial" w:hAnsi="Arial" w:cs="Arial"/>
+          <w:sz w:val="24"/>
+          <w:szCs w:val="24"/>
+        </w:rPr>
+        <w:t>get</w:t>
+      </w:r>
+      <w:proofErr w:type="spellEnd"/>
+      <w:r>
+        <w:rPr>
+          <w:rFonts w:ascii="Arial" w:hAnsi="Arial" w:cs="Arial"/>
+          <w:sz w:val="24"/>
+          <w:szCs w:val="24"/>
+        </w:rPr>
+        <w:t xml:space="preserve"> e __set forem definidos em ‘Filho’, serão utilizados apenas no contexto desse objeto</w:t>
+      </w:r>
+      <w:r>
+        <w:rPr>
+          <w:rFonts w:ascii="Arial" w:hAnsi="Arial" w:cs="Arial"/>
+          <w:sz w:val="24"/>
+          <w:szCs w:val="24"/>
+        </w:rPr>
+        <w:t>;</w:t>
+      </w:r>
+    </w:p>
+    <w:p>
+      <w:pPr>
+        <w:tabs>
+          <w:tab w:val="left" w:pos="3016"/>
+        </w:tabs>
+        <w:jc w:val="both"/>
+        <w:rPr>
+          <w:rFonts w:ascii="Arial" w:hAnsi="Arial" w:cs="Arial"/>
+          <w:sz w:val="24"/>
+          <w:szCs w:val="24"/>
+        </w:rPr>
+      </w:pPr>
+    </w:p>
+    <w:p>
+      <w:pPr>
+        <w:tabs>
+          <w:tab w:val="left" w:pos="3016"/>
+        </w:tabs>
+        <w:jc w:val="both"/>
+        <w:rPr>
+          <w:rFonts w:ascii="Arial" w:hAnsi="Arial" w:cs="Arial"/>
+          <w:sz w:val="24"/>
+          <w:szCs w:val="24"/>
+        </w:rPr>
+      </w:pPr>
+      <w:r>
+        <w:rPr>
+          <w:rFonts w:ascii="Arial" w:hAnsi="Arial" w:cs="Arial"/>
+          <w:sz w:val="24"/>
+          <w:szCs w:val="24"/>
+        </w:rPr>
+        <w:lastRenderedPageBreak/>
+        <w:t xml:space="preserve">Embora o método público tenha sido herdado pelo objeto filho e ao ser executado ele preserve o contexto de um método </w:t>
+      </w:r>
+      <w:proofErr w:type="spellStart"/>
+      <w:r>
+        <w:rPr>
+          <w:rFonts w:ascii="Arial" w:hAnsi="Arial" w:cs="Arial"/>
+          <w:sz w:val="24"/>
+          <w:szCs w:val="24"/>
+        </w:rPr>
+        <w:t>private</w:t>
+      </w:r>
+      <w:proofErr w:type="spellEnd"/>
+      <w:r>
+        <w:rPr>
+          <w:rFonts w:ascii="Arial" w:hAnsi="Arial" w:cs="Arial"/>
+          <w:sz w:val="24"/>
+          <w:szCs w:val="24"/>
+        </w:rPr>
+        <w:t xml:space="preserve"> do objeto pai, isso não acontece para o operador de visibilidade </w:t>
+      </w:r>
+      <w:proofErr w:type="spellStart"/>
+      <w:r>
+        <w:rPr>
+          <w:rFonts w:ascii="Arial" w:hAnsi="Arial" w:cs="Arial"/>
+          <w:sz w:val="24"/>
+          <w:szCs w:val="24"/>
+        </w:rPr>
+        <w:t>protected</w:t>
+      </w:r>
+      <w:proofErr w:type="spellEnd"/>
+      <w:r>
+        <w:rPr>
+          <w:rFonts w:ascii="Arial" w:hAnsi="Arial" w:cs="Arial"/>
+          <w:sz w:val="24"/>
+          <w:szCs w:val="24"/>
+        </w:rPr>
+        <w:t>, esse método pode ser sobreposto dentro do objeto filho e automaticamente ter o seu contexto atualizad</w:t>
+      </w:r>
+      <w:r>
+        <w:rPr>
+          <w:rFonts w:ascii="Arial" w:hAnsi="Arial" w:cs="Arial"/>
+          <w:sz w:val="24"/>
+          <w:szCs w:val="24"/>
+        </w:rPr>
+        <w:t>o;</w:t>
+      </w:r>
+    </w:p>
+    <w:p>
+      <w:pPr>
+        <w:tabs>
+          <w:tab w:val="left" w:pos="3016"/>
+        </w:tabs>
+        <w:jc w:val="both"/>
+        <w:rPr>
+          <w:rFonts w:ascii="Arial" w:hAnsi="Arial" w:cs="Arial"/>
+          <w:sz w:val="24"/>
+          <w:szCs w:val="24"/>
+        </w:rPr>
+      </w:pPr>
+      <w:r>
+        <w:rPr>
+          <w:rFonts w:ascii="Arial" w:hAnsi="Arial" w:cs="Arial"/>
+          <w:sz w:val="24"/>
+          <w:szCs w:val="24"/>
+        </w:rPr>
+        <w:t>Encapsulamento dentro de herança é muito complexo.</w:t>
+      </w:r>
     </w:p>
     <w:sectPr>
       <w:pgSz w:w="11906" w:h="16838"/>

</xml_diff>

<commit_message>
Atributos e métodos estáticos
</commit_message>
<xml_diff>
--- a/doc/php7-OO.docx
+++ b/doc/php7-OO.docx
@@ -18039,15 +18039,7 @@
           <w:sz w:val="24"/>
           <w:szCs w:val="24"/>
         </w:rPr>
-        <w:t xml:space="preserve"> e </w:t>
-      </w:r>
-      <w:r>
-        <w:rPr>
-          <w:rFonts w:ascii="Arial" w:hAnsi="Arial" w:cs="Arial"/>
-          <w:sz w:val="24"/>
-          <w:szCs w:val="24"/>
-        </w:rPr>
-        <w:t>Técnico</w:t>
+        <w:t xml:space="preserve"> e Técnico</w:t>
       </w:r>
       <w:r>
         <w:rPr>
@@ -22772,6 +22764,1864 @@
           <w:szCs w:val="24"/>
         </w:rPr>
         <w:t>Encapsulamento dentro de herança é muito complexo.</w:t>
+      </w:r>
+    </w:p>
+    <w:p>
+      <w:pPr>
+        <w:tabs>
+          <w:tab w:val="left" w:pos="3016"/>
+        </w:tabs>
+        <w:jc w:val="both"/>
+        <w:rPr>
+          <w:rFonts w:ascii="Arial" w:hAnsi="Arial" w:cs="Arial"/>
+          <w:sz w:val="24"/>
+          <w:szCs w:val="24"/>
+        </w:rPr>
+      </w:pPr>
+    </w:p>
+    <w:p>
+      <w:pPr>
+        <w:shd w:val="clear" w:color="auto" w:fill="1F1F1F"/>
+        <w:spacing w:after="0" w:line="285" w:lineRule="atLeast"/>
+        <w:rPr>
+          <w:rFonts w:ascii="Consolas" w:eastAsia="Times New Roman" w:hAnsi="Consolas" w:cs="Times New Roman"/>
+          <w:color w:val="CCCCCC"/>
+          <w:kern w:val="0"/>
+          <w:sz w:val="21"/>
+          <w:szCs w:val="21"/>
+          <w:lang w:eastAsia="pt-BR"/>
+          <w14:ligatures w14:val="none"/>
+        </w:rPr>
+      </w:pPr>
+      <w:r>
+        <w:rPr>
+          <w:rFonts w:ascii="Consolas" w:eastAsia="Times New Roman" w:hAnsi="Consolas" w:cs="Times New Roman"/>
+          <w:color w:val="6A9955"/>
+          <w:kern w:val="0"/>
+          <w:sz w:val="21"/>
+          <w:szCs w:val="21"/>
+          <w:lang w:eastAsia="pt-BR"/>
+          <w14:ligatures w14:val="none"/>
+        </w:rPr>
+        <w:t>//exibir os métodos do objeto</w:t>
+      </w:r>
+    </w:p>
+    <w:p>
+      <w:pPr>
+        <w:shd w:val="clear" w:color="auto" w:fill="1F1F1F"/>
+        <w:spacing w:after="0" w:line="285" w:lineRule="atLeast"/>
+        <w:rPr>
+          <w:rFonts w:ascii="Consolas" w:eastAsia="Times New Roman" w:hAnsi="Consolas" w:cs="Times New Roman"/>
+          <w:color w:val="CCCCCC"/>
+          <w:kern w:val="0"/>
+          <w:sz w:val="21"/>
+          <w:szCs w:val="21"/>
+          <w:lang w:eastAsia="pt-BR"/>
+          <w14:ligatures w14:val="none"/>
+        </w:rPr>
+      </w:pPr>
+      <w:proofErr w:type="spellStart"/>
+      <w:r>
+        <w:rPr>
+          <w:rFonts w:ascii="Consolas" w:eastAsia="Times New Roman" w:hAnsi="Consolas" w:cs="Times New Roman"/>
+          <w:color w:val="DCDCAA"/>
+          <w:kern w:val="0"/>
+          <w:sz w:val="21"/>
+          <w:szCs w:val="21"/>
+          <w:lang w:eastAsia="pt-BR"/>
+          <w14:ligatures w14:val="none"/>
+        </w:rPr>
+        <w:t>print_r</w:t>
+      </w:r>
+      <w:proofErr w:type="spellEnd"/>
+      <w:r>
+        <w:rPr>
+          <w:rFonts w:ascii="Consolas" w:eastAsia="Times New Roman" w:hAnsi="Consolas" w:cs="Times New Roman"/>
+          <w:color w:val="D4D4D4"/>
+          <w:kern w:val="0"/>
+          <w:sz w:val="21"/>
+          <w:szCs w:val="21"/>
+          <w:lang w:eastAsia="pt-BR"/>
+          <w14:ligatures w14:val="none"/>
+        </w:rPr>
+        <w:t>(</w:t>
+      </w:r>
+      <w:proofErr w:type="spellStart"/>
+      <w:r>
+        <w:rPr>
+          <w:rFonts w:ascii="Consolas" w:eastAsia="Times New Roman" w:hAnsi="Consolas" w:cs="Times New Roman"/>
+          <w:color w:val="DCDCAA"/>
+          <w:kern w:val="0"/>
+          <w:sz w:val="21"/>
+          <w:szCs w:val="21"/>
+          <w:lang w:eastAsia="pt-BR"/>
+          <w14:ligatures w14:val="none"/>
+        </w:rPr>
+        <w:t>get_class_</w:t>
+      </w:r>
+      <w:proofErr w:type="gramStart"/>
+      <w:r>
+        <w:rPr>
+          <w:rFonts w:ascii="Consolas" w:eastAsia="Times New Roman" w:hAnsi="Consolas" w:cs="Times New Roman"/>
+          <w:color w:val="DCDCAA"/>
+          <w:kern w:val="0"/>
+          <w:sz w:val="21"/>
+          <w:szCs w:val="21"/>
+          <w:lang w:eastAsia="pt-BR"/>
+          <w14:ligatures w14:val="none"/>
+        </w:rPr>
+        <w:t>methods</w:t>
+      </w:r>
+      <w:proofErr w:type="spellEnd"/>
+      <w:r>
+        <w:rPr>
+          <w:rFonts w:ascii="Consolas" w:eastAsia="Times New Roman" w:hAnsi="Consolas" w:cs="Times New Roman"/>
+          <w:color w:val="D4D4D4"/>
+          <w:kern w:val="0"/>
+          <w:sz w:val="21"/>
+          <w:szCs w:val="21"/>
+          <w:lang w:eastAsia="pt-BR"/>
+          <w14:ligatures w14:val="none"/>
+        </w:rPr>
+        <w:t>(</w:t>
+      </w:r>
+      <w:proofErr w:type="gramEnd"/>
+      <w:r>
+        <w:rPr>
+          <w:rFonts w:ascii="Consolas" w:eastAsia="Times New Roman" w:hAnsi="Consolas" w:cs="Times New Roman"/>
+          <w:color w:val="D4D4D4"/>
+          <w:kern w:val="0"/>
+          <w:sz w:val="21"/>
+          <w:szCs w:val="21"/>
+          <w:lang w:eastAsia="pt-BR"/>
+          <w14:ligatures w14:val="none"/>
+        </w:rPr>
+        <w:t>))</w:t>
+      </w:r>
+    </w:p>
+    <w:p>
+      <w:pPr>
+        <w:tabs>
+          <w:tab w:val="left" w:pos="3016"/>
+        </w:tabs>
+        <w:jc w:val="both"/>
+        <w:rPr>
+          <w:rFonts w:ascii="Arial" w:hAnsi="Arial" w:cs="Arial"/>
+          <w:sz w:val="24"/>
+          <w:szCs w:val="24"/>
+        </w:rPr>
+      </w:pPr>
+    </w:p>
+    <w:p>
+      <w:pPr>
+        <w:tabs>
+          <w:tab w:val="left" w:pos="3016"/>
+        </w:tabs>
+        <w:jc w:val="both"/>
+        <w:rPr>
+          <w:rFonts w:ascii="Arial" w:hAnsi="Arial" w:cs="Arial"/>
+          <w:sz w:val="24"/>
+          <w:szCs w:val="24"/>
+        </w:rPr>
+      </w:pPr>
+    </w:p>
+    <w:p>
+      <w:pPr>
+        <w:tabs>
+          <w:tab w:val="left" w:pos="3016"/>
+        </w:tabs>
+        <w:jc w:val="both"/>
+        <w:rPr>
+          <w:rFonts w:ascii="Arial" w:hAnsi="Arial" w:cs="Arial"/>
+          <w:b/>
+          <w:bCs/>
+          <w:sz w:val="28"/>
+          <w:szCs w:val="28"/>
+        </w:rPr>
+      </w:pPr>
+      <w:r>
+        <w:rPr>
+          <w:rFonts w:ascii="Arial" w:hAnsi="Arial" w:cs="Arial"/>
+          <w:b/>
+          <w:bCs/>
+          <w:sz w:val="28"/>
+          <w:szCs w:val="28"/>
+        </w:rPr>
+        <w:t>Atributos e métodos estáticos</w:t>
+      </w:r>
+    </w:p>
+    <w:p>
+      <w:pPr>
+        <w:shd w:val="clear" w:color="auto" w:fill="1F1F1F"/>
+        <w:spacing w:after="0" w:line="240" w:lineRule="auto"/>
+        <w:rPr>
+          <w:rFonts w:ascii="Consolas" w:eastAsia="Times New Roman" w:hAnsi="Consolas" w:cs="Times New Roman"/>
+          <w:b/>
+          <w:bCs/>
+          <w:color w:val="CCCCCC"/>
+          <w:kern w:val="0"/>
+          <w:sz w:val="14"/>
+          <w:szCs w:val="14"/>
+          <w:lang w:eastAsia="pt-BR"/>
+          <w14:ligatures w14:val="none"/>
+        </w:rPr>
+      </w:pPr>
+      <w:proofErr w:type="spellStart"/>
+      <w:r>
+        <w:rPr>
+          <w:rFonts w:ascii="Consolas" w:eastAsia="Times New Roman" w:hAnsi="Consolas" w:cs="Times New Roman"/>
+          <w:b/>
+          <w:bCs/>
+          <w:color w:val="569CD6"/>
+          <w:kern w:val="0"/>
+          <w:sz w:val="14"/>
+          <w:szCs w:val="14"/>
+          <w:lang w:eastAsia="pt-BR"/>
+          <w14:ligatures w14:val="none"/>
+        </w:rPr>
+        <w:t>public</w:t>
+      </w:r>
+      <w:proofErr w:type="spellEnd"/>
+      <w:r>
+        <w:rPr>
+          <w:rFonts w:ascii="Consolas" w:eastAsia="Times New Roman" w:hAnsi="Consolas" w:cs="Times New Roman"/>
+          <w:b/>
+          <w:bCs/>
+          <w:color w:val="D4D4D4"/>
+          <w:kern w:val="0"/>
+          <w:sz w:val="14"/>
+          <w:szCs w:val="14"/>
+          <w:lang w:eastAsia="pt-BR"/>
+          <w14:ligatures w14:val="none"/>
+        </w:rPr>
+        <w:t xml:space="preserve"> </w:t>
+      </w:r>
+      <w:proofErr w:type="spellStart"/>
+      <w:r>
+        <w:rPr>
+          <w:rFonts w:ascii="Consolas" w:eastAsia="Times New Roman" w:hAnsi="Consolas" w:cs="Times New Roman"/>
+          <w:b/>
+          <w:bCs/>
+          <w:color w:val="569CD6"/>
+          <w:kern w:val="0"/>
+          <w:sz w:val="14"/>
+          <w:szCs w:val="14"/>
+          <w:lang w:eastAsia="pt-BR"/>
+          <w14:ligatures w14:val="none"/>
+        </w:rPr>
+        <w:t>static</w:t>
+      </w:r>
+      <w:proofErr w:type="spellEnd"/>
+      <w:r>
+        <w:rPr>
+          <w:rFonts w:ascii="Consolas" w:eastAsia="Times New Roman" w:hAnsi="Consolas" w:cs="Times New Roman"/>
+          <w:b/>
+          <w:bCs/>
+          <w:color w:val="D4D4D4"/>
+          <w:kern w:val="0"/>
+          <w:sz w:val="14"/>
+          <w:szCs w:val="14"/>
+          <w:lang w:eastAsia="pt-BR"/>
+          <w14:ligatures w14:val="none"/>
+        </w:rPr>
+        <w:t xml:space="preserve"> </w:t>
+      </w:r>
+      <w:r>
+        <w:rPr>
+          <w:rFonts w:ascii="Consolas" w:eastAsia="Times New Roman" w:hAnsi="Consolas" w:cs="Times New Roman"/>
+          <w:b/>
+          <w:bCs/>
+          <w:color w:val="9CDCFE"/>
+          <w:kern w:val="0"/>
+          <w:sz w:val="14"/>
+          <w:szCs w:val="14"/>
+          <w:lang w:eastAsia="pt-BR"/>
+          <w14:ligatures w14:val="none"/>
+        </w:rPr>
+        <w:t>$atributo1</w:t>
+      </w:r>
+      <w:r>
+        <w:rPr>
+          <w:rFonts w:ascii="Consolas" w:eastAsia="Times New Roman" w:hAnsi="Consolas" w:cs="Times New Roman"/>
+          <w:b/>
+          <w:bCs/>
+          <w:color w:val="D4D4D4"/>
+          <w:kern w:val="0"/>
+          <w:sz w:val="14"/>
+          <w:szCs w:val="14"/>
+          <w:lang w:eastAsia="pt-BR"/>
+          <w14:ligatures w14:val="none"/>
+        </w:rPr>
+        <w:t xml:space="preserve"> = </w:t>
+      </w:r>
+      <w:r>
+        <w:rPr>
+          <w:rFonts w:ascii="Consolas" w:eastAsia="Times New Roman" w:hAnsi="Consolas" w:cs="Times New Roman"/>
+          <w:b/>
+          <w:bCs/>
+          <w:color w:val="CE9178"/>
+          <w:kern w:val="0"/>
+          <w:sz w:val="14"/>
+          <w:szCs w:val="14"/>
+          <w:lang w:eastAsia="pt-BR"/>
+          <w14:ligatures w14:val="none"/>
+        </w:rPr>
+        <w:t>'Eu sou um atributo estático'</w:t>
+      </w:r>
+      <w:r>
+        <w:rPr>
+          <w:rFonts w:ascii="Consolas" w:eastAsia="Times New Roman" w:hAnsi="Consolas" w:cs="Times New Roman"/>
+          <w:b/>
+          <w:bCs/>
+          <w:color w:val="D4D4D4"/>
+          <w:kern w:val="0"/>
+          <w:sz w:val="14"/>
+          <w:szCs w:val="14"/>
+          <w:lang w:eastAsia="pt-BR"/>
+          <w14:ligatures w14:val="none"/>
+        </w:rPr>
+        <w:t>;</w:t>
+      </w:r>
+    </w:p>
+    <w:p>
+      <w:pPr>
+        <w:shd w:val="clear" w:color="auto" w:fill="1F1F1F"/>
+        <w:spacing w:after="0" w:line="240" w:lineRule="auto"/>
+        <w:rPr>
+          <w:rFonts w:ascii="Consolas" w:eastAsia="Times New Roman" w:hAnsi="Consolas" w:cs="Times New Roman"/>
+          <w:b/>
+          <w:bCs/>
+          <w:color w:val="CCCCCC"/>
+          <w:kern w:val="0"/>
+          <w:sz w:val="14"/>
+          <w:szCs w:val="14"/>
+          <w:lang w:eastAsia="pt-BR"/>
+          <w14:ligatures w14:val="none"/>
+        </w:rPr>
+      </w:pPr>
+      <w:proofErr w:type="spellStart"/>
+      <w:r>
+        <w:rPr>
+          <w:rFonts w:ascii="Consolas" w:eastAsia="Times New Roman" w:hAnsi="Consolas" w:cs="Times New Roman"/>
+          <w:b/>
+          <w:bCs/>
+          <w:color w:val="569CD6"/>
+          <w:kern w:val="0"/>
+          <w:sz w:val="14"/>
+          <w:szCs w:val="14"/>
+          <w:lang w:eastAsia="pt-BR"/>
+          <w14:ligatures w14:val="none"/>
+        </w:rPr>
+        <w:t>public</w:t>
+      </w:r>
+      <w:proofErr w:type="spellEnd"/>
+      <w:r>
+        <w:rPr>
+          <w:rFonts w:ascii="Consolas" w:eastAsia="Times New Roman" w:hAnsi="Consolas" w:cs="Times New Roman"/>
+          <w:b/>
+          <w:bCs/>
+          <w:color w:val="D4D4D4"/>
+          <w:kern w:val="0"/>
+          <w:sz w:val="14"/>
+          <w:szCs w:val="14"/>
+          <w:lang w:eastAsia="pt-BR"/>
+          <w14:ligatures w14:val="none"/>
+        </w:rPr>
+        <w:t xml:space="preserve"> </w:t>
+      </w:r>
+      <w:r>
+        <w:rPr>
+          <w:rFonts w:ascii="Consolas" w:eastAsia="Times New Roman" w:hAnsi="Consolas" w:cs="Times New Roman"/>
+          <w:b/>
+          <w:bCs/>
+          <w:color w:val="9CDCFE"/>
+          <w:kern w:val="0"/>
+          <w:sz w:val="14"/>
+          <w:szCs w:val="14"/>
+          <w:lang w:eastAsia="pt-BR"/>
+          <w14:ligatures w14:val="none"/>
+        </w:rPr>
+        <w:t>$atributo2</w:t>
+      </w:r>
+      <w:r>
+        <w:rPr>
+          <w:rFonts w:ascii="Consolas" w:eastAsia="Times New Roman" w:hAnsi="Consolas" w:cs="Times New Roman"/>
+          <w:b/>
+          <w:bCs/>
+          <w:color w:val="D4D4D4"/>
+          <w:kern w:val="0"/>
+          <w:sz w:val="14"/>
+          <w:szCs w:val="14"/>
+          <w:lang w:eastAsia="pt-BR"/>
+          <w14:ligatures w14:val="none"/>
+        </w:rPr>
+        <w:t xml:space="preserve"> = </w:t>
+      </w:r>
+      <w:r>
+        <w:rPr>
+          <w:rFonts w:ascii="Consolas" w:eastAsia="Times New Roman" w:hAnsi="Consolas" w:cs="Times New Roman"/>
+          <w:b/>
+          <w:bCs/>
+          <w:color w:val="CE9178"/>
+          <w:kern w:val="0"/>
+          <w:sz w:val="14"/>
+          <w:szCs w:val="14"/>
+          <w:lang w:eastAsia="pt-BR"/>
+          <w14:ligatures w14:val="none"/>
+        </w:rPr>
+        <w:t xml:space="preserve">'Eu sou um atributo </w:t>
+      </w:r>
+      <w:proofErr w:type="spellStart"/>
+      <w:r>
+        <w:rPr>
+          <w:rFonts w:ascii="Consolas" w:eastAsia="Times New Roman" w:hAnsi="Consolas" w:cs="Times New Roman"/>
+          <w:b/>
+          <w:bCs/>
+          <w:color w:val="CE9178"/>
+          <w:kern w:val="0"/>
+          <w:sz w:val="14"/>
+          <w:szCs w:val="14"/>
+          <w:lang w:eastAsia="pt-BR"/>
+          <w14:ligatures w14:val="none"/>
+        </w:rPr>
+        <w:t>normal</w:t>
+      </w:r>
+      <w:proofErr w:type="spellEnd"/>
+      <w:r>
+        <w:rPr>
+          <w:rFonts w:ascii="Consolas" w:eastAsia="Times New Roman" w:hAnsi="Consolas" w:cs="Times New Roman"/>
+          <w:b/>
+          <w:bCs/>
+          <w:color w:val="CE9178"/>
+          <w:kern w:val="0"/>
+          <w:sz w:val="14"/>
+          <w:szCs w:val="14"/>
+          <w:lang w:eastAsia="pt-BR"/>
+          <w14:ligatures w14:val="none"/>
+        </w:rPr>
+        <w:t>'</w:t>
+      </w:r>
+      <w:r>
+        <w:rPr>
+          <w:rFonts w:ascii="Consolas" w:eastAsia="Times New Roman" w:hAnsi="Consolas" w:cs="Times New Roman"/>
+          <w:b/>
+          <w:bCs/>
+          <w:color w:val="D4D4D4"/>
+          <w:kern w:val="0"/>
+          <w:sz w:val="14"/>
+          <w:szCs w:val="14"/>
+          <w:lang w:eastAsia="pt-BR"/>
+          <w14:ligatures w14:val="none"/>
+        </w:rPr>
+        <w:t>;</w:t>
+      </w:r>
+    </w:p>
+    <w:p>
+      <w:pPr>
+        <w:shd w:val="clear" w:color="auto" w:fill="1F1F1F"/>
+        <w:spacing w:after="0" w:line="240" w:lineRule="auto"/>
+        <w:rPr>
+          <w:rFonts w:ascii="Consolas" w:eastAsia="Times New Roman" w:hAnsi="Consolas" w:cs="Times New Roman"/>
+          <w:b/>
+          <w:bCs/>
+          <w:color w:val="CCCCCC"/>
+          <w:kern w:val="0"/>
+          <w:sz w:val="14"/>
+          <w:szCs w:val="14"/>
+          <w:lang w:eastAsia="pt-BR"/>
+          <w14:ligatures w14:val="none"/>
+        </w:rPr>
+      </w:pPr>
+      <w:proofErr w:type="spellStart"/>
+      <w:r>
+        <w:rPr>
+          <w:rFonts w:ascii="Consolas" w:eastAsia="Times New Roman" w:hAnsi="Consolas" w:cs="Times New Roman"/>
+          <w:b/>
+          <w:bCs/>
+          <w:color w:val="569CD6"/>
+          <w:kern w:val="0"/>
+          <w:sz w:val="14"/>
+          <w:szCs w:val="14"/>
+          <w:lang w:eastAsia="pt-BR"/>
+          <w14:ligatures w14:val="none"/>
+        </w:rPr>
+        <w:t>public</w:t>
+      </w:r>
+      <w:proofErr w:type="spellEnd"/>
+      <w:r>
+        <w:rPr>
+          <w:rFonts w:ascii="Consolas" w:eastAsia="Times New Roman" w:hAnsi="Consolas" w:cs="Times New Roman"/>
+          <w:b/>
+          <w:bCs/>
+          <w:color w:val="D4D4D4"/>
+          <w:kern w:val="0"/>
+          <w:sz w:val="14"/>
+          <w:szCs w:val="14"/>
+          <w:lang w:eastAsia="pt-BR"/>
+          <w14:ligatures w14:val="none"/>
+        </w:rPr>
+        <w:t xml:space="preserve"> </w:t>
+      </w:r>
+      <w:proofErr w:type="spellStart"/>
+      <w:r>
+        <w:rPr>
+          <w:rFonts w:ascii="Consolas" w:eastAsia="Times New Roman" w:hAnsi="Consolas" w:cs="Times New Roman"/>
+          <w:b/>
+          <w:bCs/>
+          <w:color w:val="569CD6"/>
+          <w:kern w:val="0"/>
+          <w:sz w:val="14"/>
+          <w:szCs w:val="14"/>
+          <w:lang w:eastAsia="pt-BR"/>
+          <w14:ligatures w14:val="none"/>
+        </w:rPr>
+        <w:t>static</w:t>
+      </w:r>
+      <w:proofErr w:type="spellEnd"/>
+      <w:r>
+        <w:rPr>
+          <w:rFonts w:ascii="Consolas" w:eastAsia="Times New Roman" w:hAnsi="Consolas" w:cs="Times New Roman"/>
+          <w:b/>
+          <w:bCs/>
+          <w:color w:val="D4D4D4"/>
+          <w:kern w:val="0"/>
+          <w:sz w:val="14"/>
+          <w:szCs w:val="14"/>
+          <w:lang w:eastAsia="pt-BR"/>
+          <w14:ligatures w14:val="none"/>
+        </w:rPr>
+        <w:t xml:space="preserve"> </w:t>
+      </w:r>
+      <w:proofErr w:type="spellStart"/>
+      <w:r>
+        <w:rPr>
+          <w:rFonts w:ascii="Consolas" w:eastAsia="Times New Roman" w:hAnsi="Consolas" w:cs="Times New Roman"/>
+          <w:b/>
+          <w:bCs/>
+          <w:color w:val="569CD6"/>
+          <w:kern w:val="0"/>
+          <w:sz w:val="14"/>
+          <w:szCs w:val="14"/>
+          <w:lang w:eastAsia="pt-BR"/>
+          <w14:ligatures w14:val="none"/>
+        </w:rPr>
+        <w:t>function</w:t>
+      </w:r>
+      <w:proofErr w:type="spellEnd"/>
+      <w:r>
+        <w:rPr>
+          <w:rFonts w:ascii="Consolas" w:eastAsia="Times New Roman" w:hAnsi="Consolas" w:cs="Times New Roman"/>
+          <w:b/>
+          <w:bCs/>
+          <w:color w:val="D4D4D4"/>
+          <w:kern w:val="0"/>
+          <w:sz w:val="14"/>
+          <w:szCs w:val="14"/>
+          <w:lang w:eastAsia="pt-BR"/>
+          <w14:ligatures w14:val="none"/>
+        </w:rPr>
+        <w:t xml:space="preserve"> </w:t>
+      </w:r>
+      <w:r>
+        <w:rPr>
+          <w:rFonts w:ascii="Consolas" w:eastAsia="Times New Roman" w:hAnsi="Consolas" w:cs="Times New Roman"/>
+          <w:b/>
+          <w:bCs/>
+          <w:color w:val="DCDCAA"/>
+          <w:kern w:val="0"/>
+          <w:sz w:val="14"/>
+          <w:szCs w:val="14"/>
+          <w:lang w:eastAsia="pt-BR"/>
+          <w14:ligatures w14:val="none"/>
+        </w:rPr>
+        <w:t>metodo1</w:t>
+      </w:r>
+      <w:r>
+        <w:rPr>
+          <w:rFonts w:ascii="Consolas" w:eastAsia="Times New Roman" w:hAnsi="Consolas" w:cs="Times New Roman"/>
+          <w:b/>
+          <w:bCs/>
+          <w:color w:val="D4D4D4"/>
+          <w:kern w:val="0"/>
+          <w:sz w:val="14"/>
+          <w:szCs w:val="14"/>
+          <w:lang w:eastAsia="pt-BR"/>
+          <w14:ligatures w14:val="none"/>
+        </w:rPr>
+        <w:t>()</w:t>
+      </w:r>
+    </w:p>
+    <w:p>
+      <w:pPr>
+        <w:shd w:val="clear" w:color="auto" w:fill="1F1F1F"/>
+        <w:spacing w:after="0" w:line="240" w:lineRule="auto"/>
+        <w:rPr>
+          <w:rFonts w:ascii="Consolas" w:eastAsia="Times New Roman" w:hAnsi="Consolas" w:cs="Times New Roman"/>
+          <w:b/>
+          <w:bCs/>
+          <w:color w:val="CCCCCC"/>
+          <w:kern w:val="0"/>
+          <w:sz w:val="14"/>
+          <w:szCs w:val="14"/>
+          <w:lang w:eastAsia="pt-BR"/>
+          <w14:ligatures w14:val="none"/>
+        </w:rPr>
+      </w:pPr>
+      <w:r>
+        <w:rPr>
+          <w:rFonts w:ascii="Consolas" w:eastAsia="Times New Roman" w:hAnsi="Consolas" w:cs="Times New Roman"/>
+          <w:b/>
+          <w:bCs/>
+          <w:color w:val="D4D4D4"/>
+          <w:kern w:val="0"/>
+          <w:sz w:val="14"/>
+          <w:szCs w:val="14"/>
+          <w:lang w:eastAsia="pt-BR"/>
+          <w14:ligatures w14:val="none"/>
+        </w:rPr>
+        <w:t>{</w:t>
+      </w:r>
+    </w:p>
+    <w:p>
+      <w:pPr>
+        <w:shd w:val="clear" w:color="auto" w:fill="1F1F1F"/>
+        <w:spacing w:after="0" w:line="240" w:lineRule="auto"/>
+        <w:rPr>
+          <w:rFonts w:ascii="Consolas" w:eastAsia="Times New Roman" w:hAnsi="Consolas" w:cs="Times New Roman"/>
+          <w:b/>
+          <w:bCs/>
+          <w:color w:val="CCCCCC"/>
+          <w:kern w:val="0"/>
+          <w:sz w:val="14"/>
+          <w:szCs w:val="14"/>
+          <w:lang w:eastAsia="pt-BR"/>
+          <w14:ligatures w14:val="none"/>
+        </w:rPr>
+      </w:pPr>
+      <w:proofErr w:type="spellStart"/>
+      <w:r>
+        <w:rPr>
+          <w:rFonts w:ascii="Consolas" w:eastAsia="Times New Roman" w:hAnsi="Consolas" w:cs="Times New Roman"/>
+          <w:b/>
+          <w:bCs/>
+          <w:color w:val="DCDCAA"/>
+          <w:kern w:val="0"/>
+          <w:sz w:val="14"/>
+          <w:szCs w:val="14"/>
+          <w:lang w:eastAsia="pt-BR"/>
+          <w14:ligatures w14:val="none"/>
+        </w:rPr>
+        <w:t>echo</w:t>
+      </w:r>
+      <w:proofErr w:type="spellEnd"/>
+      <w:r>
+        <w:rPr>
+          <w:rFonts w:ascii="Consolas" w:eastAsia="Times New Roman" w:hAnsi="Consolas" w:cs="Times New Roman"/>
+          <w:b/>
+          <w:bCs/>
+          <w:color w:val="D4D4D4"/>
+          <w:kern w:val="0"/>
+          <w:sz w:val="14"/>
+          <w:szCs w:val="14"/>
+          <w:lang w:eastAsia="pt-BR"/>
+          <w14:ligatures w14:val="none"/>
+        </w:rPr>
+        <w:t xml:space="preserve"> </w:t>
+      </w:r>
+      <w:r>
+        <w:rPr>
+          <w:rFonts w:ascii="Consolas" w:eastAsia="Times New Roman" w:hAnsi="Consolas" w:cs="Times New Roman"/>
+          <w:b/>
+          <w:bCs/>
+          <w:color w:val="CE9178"/>
+          <w:kern w:val="0"/>
+          <w:sz w:val="14"/>
+          <w:szCs w:val="14"/>
+          <w:lang w:eastAsia="pt-BR"/>
+          <w14:ligatures w14:val="none"/>
+        </w:rPr>
+        <w:t>'Eu sou um método estático'</w:t>
+      </w:r>
+      <w:r>
+        <w:rPr>
+          <w:rFonts w:ascii="Consolas" w:eastAsia="Times New Roman" w:hAnsi="Consolas" w:cs="Times New Roman"/>
+          <w:b/>
+          <w:bCs/>
+          <w:color w:val="D4D4D4"/>
+          <w:kern w:val="0"/>
+          <w:sz w:val="14"/>
+          <w:szCs w:val="14"/>
+          <w:lang w:eastAsia="pt-BR"/>
+          <w14:ligatures w14:val="none"/>
+        </w:rPr>
+        <w:t>;</w:t>
+      </w:r>
+    </w:p>
+    <w:p>
+      <w:pPr>
+        <w:shd w:val="clear" w:color="auto" w:fill="1F1F1F"/>
+        <w:spacing w:after="0" w:line="240" w:lineRule="auto"/>
+        <w:rPr>
+          <w:rFonts w:ascii="Consolas" w:eastAsia="Times New Roman" w:hAnsi="Consolas" w:cs="Times New Roman"/>
+          <w:b/>
+          <w:bCs/>
+          <w:color w:val="CCCCCC"/>
+          <w:kern w:val="0"/>
+          <w:sz w:val="14"/>
+          <w:szCs w:val="14"/>
+          <w:lang w:eastAsia="pt-BR"/>
+          <w14:ligatures w14:val="none"/>
+        </w:rPr>
+      </w:pPr>
+      <w:r>
+        <w:rPr>
+          <w:rFonts w:ascii="Consolas" w:eastAsia="Times New Roman" w:hAnsi="Consolas" w:cs="Times New Roman"/>
+          <w:b/>
+          <w:bCs/>
+          <w:color w:val="D4D4D4"/>
+          <w:kern w:val="0"/>
+          <w:sz w:val="14"/>
+          <w:szCs w:val="14"/>
+          <w:lang w:eastAsia="pt-BR"/>
+          <w14:ligatures w14:val="none"/>
+        </w:rPr>
+        <w:t>}</w:t>
+      </w:r>
+    </w:p>
+    <w:p>
+      <w:pPr>
+        <w:shd w:val="clear" w:color="auto" w:fill="1F1F1F"/>
+        <w:spacing w:after="0" w:line="240" w:lineRule="auto"/>
+        <w:rPr>
+          <w:rFonts w:ascii="Consolas" w:eastAsia="Times New Roman" w:hAnsi="Consolas" w:cs="Times New Roman"/>
+          <w:b/>
+          <w:bCs/>
+          <w:color w:val="CCCCCC"/>
+          <w:kern w:val="0"/>
+          <w:sz w:val="14"/>
+          <w:szCs w:val="14"/>
+          <w:lang w:eastAsia="pt-BR"/>
+          <w14:ligatures w14:val="none"/>
+        </w:rPr>
+      </w:pPr>
+      <w:proofErr w:type="spellStart"/>
+      <w:r>
+        <w:rPr>
+          <w:rFonts w:ascii="Consolas" w:eastAsia="Times New Roman" w:hAnsi="Consolas" w:cs="Times New Roman"/>
+          <w:b/>
+          <w:bCs/>
+          <w:color w:val="569CD6"/>
+          <w:kern w:val="0"/>
+          <w:sz w:val="14"/>
+          <w:szCs w:val="14"/>
+          <w:lang w:eastAsia="pt-BR"/>
+          <w14:ligatures w14:val="none"/>
+        </w:rPr>
+        <w:t>public</w:t>
+      </w:r>
+      <w:proofErr w:type="spellEnd"/>
+      <w:r>
+        <w:rPr>
+          <w:rFonts w:ascii="Consolas" w:eastAsia="Times New Roman" w:hAnsi="Consolas" w:cs="Times New Roman"/>
+          <w:b/>
+          <w:bCs/>
+          <w:color w:val="D4D4D4"/>
+          <w:kern w:val="0"/>
+          <w:sz w:val="14"/>
+          <w:szCs w:val="14"/>
+          <w:lang w:eastAsia="pt-BR"/>
+          <w14:ligatures w14:val="none"/>
+        </w:rPr>
+        <w:t xml:space="preserve"> </w:t>
+      </w:r>
+      <w:proofErr w:type="spellStart"/>
+      <w:r>
+        <w:rPr>
+          <w:rFonts w:ascii="Consolas" w:eastAsia="Times New Roman" w:hAnsi="Consolas" w:cs="Times New Roman"/>
+          <w:b/>
+          <w:bCs/>
+          <w:color w:val="569CD6"/>
+          <w:kern w:val="0"/>
+          <w:sz w:val="14"/>
+          <w:szCs w:val="14"/>
+          <w:lang w:eastAsia="pt-BR"/>
+          <w14:ligatures w14:val="none"/>
+        </w:rPr>
+        <w:t>function</w:t>
+      </w:r>
+      <w:proofErr w:type="spellEnd"/>
+      <w:r>
+        <w:rPr>
+          <w:rFonts w:ascii="Consolas" w:eastAsia="Times New Roman" w:hAnsi="Consolas" w:cs="Times New Roman"/>
+          <w:b/>
+          <w:bCs/>
+          <w:color w:val="D4D4D4"/>
+          <w:kern w:val="0"/>
+          <w:sz w:val="14"/>
+          <w:szCs w:val="14"/>
+          <w:lang w:eastAsia="pt-BR"/>
+          <w14:ligatures w14:val="none"/>
+        </w:rPr>
+        <w:t xml:space="preserve"> </w:t>
+      </w:r>
+      <w:r>
+        <w:rPr>
+          <w:rFonts w:ascii="Consolas" w:eastAsia="Times New Roman" w:hAnsi="Consolas" w:cs="Times New Roman"/>
+          <w:b/>
+          <w:bCs/>
+          <w:color w:val="DCDCAA"/>
+          <w:kern w:val="0"/>
+          <w:sz w:val="14"/>
+          <w:szCs w:val="14"/>
+          <w:lang w:eastAsia="pt-BR"/>
+          <w14:ligatures w14:val="none"/>
+        </w:rPr>
+        <w:t>metodo2</w:t>
+      </w:r>
+      <w:r>
+        <w:rPr>
+          <w:rFonts w:ascii="Consolas" w:eastAsia="Times New Roman" w:hAnsi="Consolas" w:cs="Times New Roman"/>
+          <w:b/>
+          <w:bCs/>
+          <w:color w:val="D4D4D4"/>
+          <w:kern w:val="0"/>
+          <w:sz w:val="14"/>
+          <w:szCs w:val="14"/>
+          <w:lang w:eastAsia="pt-BR"/>
+          <w14:ligatures w14:val="none"/>
+        </w:rPr>
+        <w:t>()</w:t>
+      </w:r>
+    </w:p>
+    <w:p>
+      <w:pPr>
+        <w:shd w:val="clear" w:color="auto" w:fill="1F1F1F"/>
+        <w:spacing w:after="0" w:line="240" w:lineRule="auto"/>
+        <w:rPr>
+          <w:rFonts w:ascii="Consolas" w:eastAsia="Times New Roman" w:hAnsi="Consolas" w:cs="Times New Roman"/>
+          <w:b/>
+          <w:bCs/>
+          <w:color w:val="CCCCCC"/>
+          <w:kern w:val="0"/>
+          <w:sz w:val="14"/>
+          <w:szCs w:val="14"/>
+          <w:lang w:eastAsia="pt-BR"/>
+          <w14:ligatures w14:val="none"/>
+        </w:rPr>
+      </w:pPr>
+      <w:r>
+        <w:rPr>
+          <w:rFonts w:ascii="Consolas" w:eastAsia="Times New Roman" w:hAnsi="Consolas" w:cs="Times New Roman"/>
+          <w:b/>
+          <w:bCs/>
+          <w:color w:val="D4D4D4"/>
+          <w:kern w:val="0"/>
+          <w:sz w:val="14"/>
+          <w:szCs w:val="14"/>
+          <w:lang w:eastAsia="pt-BR"/>
+          <w14:ligatures w14:val="none"/>
+        </w:rPr>
+        <w:t>{</w:t>
+      </w:r>
+    </w:p>
+    <w:p>
+      <w:pPr>
+        <w:shd w:val="clear" w:color="auto" w:fill="1F1F1F"/>
+        <w:spacing w:after="0" w:line="240" w:lineRule="auto"/>
+        <w:rPr>
+          <w:rFonts w:ascii="Consolas" w:eastAsia="Times New Roman" w:hAnsi="Consolas" w:cs="Times New Roman"/>
+          <w:b/>
+          <w:bCs/>
+          <w:color w:val="CCCCCC"/>
+          <w:kern w:val="0"/>
+          <w:sz w:val="14"/>
+          <w:szCs w:val="14"/>
+          <w:lang w:eastAsia="pt-BR"/>
+          <w14:ligatures w14:val="none"/>
+        </w:rPr>
+      </w:pPr>
+      <w:proofErr w:type="spellStart"/>
+      <w:r>
+        <w:rPr>
+          <w:rFonts w:ascii="Consolas" w:eastAsia="Times New Roman" w:hAnsi="Consolas" w:cs="Times New Roman"/>
+          <w:b/>
+          <w:bCs/>
+          <w:color w:val="DCDCAA"/>
+          <w:kern w:val="0"/>
+          <w:sz w:val="14"/>
+          <w:szCs w:val="14"/>
+          <w:lang w:eastAsia="pt-BR"/>
+          <w14:ligatures w14:val="none"/>
+        </w:rPr>
+        <w:t>echo</w:t>
+      </w:r>
+      <w:proofErr w:type="spellEnd"/>
+      <w:r>
+        <w:rPr>
+          <w:rFonts w:ascii="Consolas" w:eastAsia="Times New Roman" w:hAnsi="Consolas" w:cs="Times New Roman"/>
+          <w:b/>
+          <w:bCs/>
+          <w:color w:val="D4D4D4"/>
+          <w:kern w:val="0"/>
+          <w:sz w:val="14"/>
+          <w:szCs w:val="14"/>
+          <w:lang w:eastAsia="pt-BR"/>
+          <w14:ligatures w14:val="none"/>
+        </w:rPr>
+        <w:t xml:space="preserve"> </w:t>
+      </w:r>
+      <w:r>
+        <w:rPr>
+          <w:rFonts w:ascii="Consolas" w:eastAsia="Times New Roman" w:hAnsi="Consolas" w:cs="Times New Roman"/>
+          <w:b/>
+          <w:bCs/>
+          <w:color w:val="CE9178"/>
+          <w:kern w:val="0"/>
+          <w:sz w:val="14"/>
+          <w:szCs w:val="14"/>
+          <w:lang w:eastAsia="pt-BR"/>
+          <w14:ligatures w14:val="none"/>
+        </w:rPr>
+        <w:t xml:space="preserve">'Eu sou um atributo </w:t>
+      </w:r>
+      <w:proofErr w:type="spellStart"/>
+      <w:r>
+        <w:rPr>
+          <w:rFonts w:ascii="Consolas" w:eastAsia="Times New Roman" w:hAnsi="Consolas" w:cs="Times New Roman"/>
+          <w:b/>
+          <w:bCs/>
+          <w:color w:val="CE9178"/>
+          <w:kern w:val="0"/>
+          <w:sz w:val="14"/>
+          <w:szCs w:val="14"/>
+          <w:lang w:eastAsia="pt-BR"/>
+          <w14:ligatures w14:val="none"/>
+        </w:rPr>
+        <w:t>normal</w:t>
+      </w:r>
+      <w:proofErr w:type="spellEnd"/>
+      <w:r>
+        <w:rPr>
+          <w:rFonts w:ascii="Consolas" w:eastAsia="Times New Roman" w:hAnsi="Consolas" w:cs="Times New Roman"/>
+          <w:b/>
+          <w:bCs/>
+          <w:color w:val="CE9178"/>
+          <w:kern w:val="0"/>
+          <w:sz w:val="14"/>
+          <w:szCs w:val="14"/>
+          <w:lang w:eastAsia="pt-BR"/>
+          <w14:ligatures w14:val="none"/>
+        </w:rPr>
+        <w:t>'</w:t>
+      </w:r>
+      <w:r>
+        <w:rPr>
+          <w:rFonts w:ascii="Consolas" w:eastAsia="Times New Roman" w:hAnsi="Consolas" w:cs="Times New Roman"/>
+          <w:b/>
+          <w:bCs/>
+          <w:color w:val="D4D4D4"/>
+          <w:kern w:val="0"/>
+          <w:sz w:val="14"/>
+          <w:szCs w:val="14"/>
+          <w:lang w:eastAsia="pt-BR"/>
+          <w14:ligatures w14:val="none"/>
+        </w:rPr>
+        <w:t>;</w:t>
+      </w:r>
+    </w:p>
+    <w:p>
+      <w:pPr>
+        <w:shd w:val="clear" w:color="auto" w:fill="1F1F1F"/>
+        <w:spacing w:after="0" w:line="240" w:lineRule="auto"/>
+        <w:rPr>
+          <w:rFonts w:ascii="Consolas" w:eastAsia="Times New Roman" w:hAnsi="Consolas" w:cs="Times New Roman"/>
+          <w:b/>
+          <w:bCs/>
+          <w:color w:val="CCCCCC"/>
+          <w:kern w:val="0"/>
+          <w:sz w:val="14"/>
+          <w:szCs w:val="14"/>
+          <w:lang w:eastAsia="pt-BR"/>
+          <w14:ligatures w14:val="none"/>
+        </w:rPr>
+      </w:pPr>
+      <w:r>
+        <w:rPr>
+          <w:rFonts w:ascii="Consolas" w:eastAsia="Times New Roman" w:hAnsi="Consolas" w:cs="Times New Roman"/>
+          <w:b/>
+          <w:bCs/>
+          <w:color w:val="D4D4D4"/>
+          <w:kern w:val="0"/>
+          <w:sz w:val="14"/>
+          <w:szCs w:val="14"/>
+          <w:lang w:eastAsia="pt-BR"/>
+          <w14:ligatures w14:val="none"/>
+        </w:rPr>
+        <w:t>}</w:t>
+      </w:r>
+    </w:p>
+    <w:p>
+      <w:pPr>
+        <w:tabs>
+          <w:tab w:val="left" w:pos="3016"/>
+        </w:tabs>
+        <w:jc w:val="both"/>
+        <w:rPr>
+          <w:rFonts w:ascii="Arial" w:hAnsi="Arial" w:cs="Arial"/>
+          <w:b/>
+          <w:bCs/>
+          <w:sz w:val="24"/>
+          <w:szCs w:val="24"/>
+        </w:rPr>
+      </w:pPr>
+      <w:r>
+        <w:rPr>
+          <w:rFonts w:ascii="Arial" w:hAnsi="Arial" w:cs="Arial"/>
+          <w:b/>
+          <w:bCs/>
+          <w:sz w:val="24"/>
+          <w:szCs w:val="24"/>
+        </w:rPr>
+        <w:t>-</w:t>
+      </w:r>
+      <w:r>
+        <w:rPr>
+          <w:rFonts w:ascii="Arial" w:hAnsi="Arial" w:cs="Arial"/>
+          <w:b/>
+          <w:bCs/>
+          <w:sz w:val="24"/>
+          <w:szCs w:val="24"/>
+        </w:rPr>
+        <w:t xml:space="preserve"> Não está acessível através do operador </w:t>
+      </w:r>
+      <w:r>
+        <w:rPr>
+          <w:rFonts w:ascii="Arial" w:hAnsi="Arial" w:cs="Arial"/>
+          <w:b/>
+          <w:bCs/>
+          <w:i/>
+          <w:iCs/>
+          <w:color w:val="FF0000"/>
+          <w:sz w:val="24"/>
+          <w:szCs w:val="24"/>
+        </w:rPr>
+        <w:t>-&gt;</w:t>
+      </w:r>
+      <w:r>
+        <w:rPr>
+          <w:rFonts w:ascii="Arial" w:hAnsi="Arial" w:cs="Arial"/>
+          <w:b/>
+          <w:bCs/>
+          <w:sz w:val="24"/>
+          <w:szCs w:val="24"/>
+        </w:rPr>
+        <w:t>;</w:t>
+      </w:r>
+    </w:p>
+    <w:p>
+      <w:pPr>
+        <w:tabs>
+          <w:tab w:val="left" w:pos="3016"/>
+        </w:tabs>
+        <w:jc w:val="both"/>
+        <w:rPr>
+          <w:rFonts w:ascii="Arial" w:hAnsi="Arial" w:cs="Arial"/>
+          <w:b/>
+          <w:bCs/>
+          <w:sz w:val="24"/>
+          <w:szCs w:val="24"/>
+        </w:rPr>
+      </w:pPr>
+      <w:r>
+        <w:rPr>
+          <w:rFonts w:ascii="Arial" w:hAnsi="Arial" w:cs="Arial"/>
+          <w:b/>
+          <w:bCs/>
+          <w:sz w:val="24"/>
+          <w:szCs w:val="24"/>
+        </w:rPr>
+        <w:t>-</w:t>
+      </w:r>
+      <w:r>
+        <w:rPr>
+          <w:rFonts w:ascii="Arial" w:hAnsi="Arial" w:cs="Arial"/>
+          <w:b/>
+          <w:bCs/>
+          <w:sz w:val="24"/>
+          <w:szCs w:val="24"/>
+        </w:rPr>
+        <w:t xml:space="preserve"> Não é possível utilizar </w:t>
+      </w:r>
+      <w:r>
+        <w:rPr>
+          <w:rFonts w:ascii="Arial" w:hAnsi="Arial" w:cs="Arial"/>
+          <w:b/>
+          <w:bCs/>
+          <w:i/>
+          <w:iCs/>
+          <w:color w:val="FF0000"/>
+          <w:sz w:val="24"/>
+          <w:szCs w:val="24"/>
+        </w:rPr>
+        <w:t>$</w:t>
+      </w:r>
+      <w:proofErr w:type="spellStart"/>
+      <w:r>
+        <w:rPr>
+          <w:rFonts w:ascii="Arial" w:hAnsi="Arial" w:cs="Arial"/>
+          <w:b/>
+          <w:bCs/>
+          <w:i/>
+          <w:iCs/>
+          <w:color w:val="FF0000"/>
+          <w:sz w:val="24"/>
+          <w:szCs w:val="24"/>
+        </w:rPr>
+        <w:t>this</w:t>
+      </w:r>
+      <w:proofErr w:type="spellEnd"/>
+      <w:r>
+        <w:rPr>
+          <w:rFonts w:ascii="Arial" w:hAnsi="Arial" w:cs="Arial"/>
+          <w:b/>
+          <w:bCs/>
+          <w:sz w:val="24"/>
+          <w:szCs w:val="24"/>
+        </w:rPr>
+        <w:t>;</w:t>
+      </w:r>
+    </w:p>
+    <w:p>
+      <w:pPr>
+        <w:tabs>
+          <w:tab w:val="left" w:pos="3016"/>
+        </w:tabs>
+        <w:jc w:val="both"/>
+        <w:rPr>
+          <w:rFonts w:ascii="Arial" w:hAnsi="Arial" w:cs="Arial"/>
+          <w:sz w:val="24"/>
+          <w:szCs w:val="24"/>
+        </w:rPr>
+      </w:pPr>
+      <w:r>
+        <w:rPr>
+          <w:rFonts w:ascii="Arial" w:hAnsi="Arial" w:cs="Arial"/>
+          <w:sz w:val="24"/>
+          <w:szCs w:val="24"/>
+        </w:rPr>
+        <w:t xml:space="preserve">Podem ser acessados sem </w:t>
+      </w:r>
+      <w:r>
+        <w:rPr>
+          <w:rFonts w:ascii="Arial" w:hAnsi="Arial" w:cs="Arial"/>
+          <w:sz w:val="24"/>
+          <w:szCs w:val="24"/>
+        </w:rPr>
+        <w:t>realizar a</w:t>
+      </w:r>
+      <w:r>
+        <w:rPr>
+          <w:rFonts w:ascii="Arial" w:hAnsi="Arial" w:cs="Arial"/>
+          <w:sz w:val="24"/>
+          <w:szCs w:val="24"/>
+        </w:rPr>
+        <w:t xml:space="preserve"> instância d</w:t>
+      </w:r>
+      <w:r>
+        <w:rPr>
+          <w:rFonts w:ascii="Arial" w:hAnsi="Arial" w:cs="Arial"/>
+          <w:sz w:val="24"/>
+          <w:szCs w:val="24"/>
+        </w:rPr>
+        <w:t>o objeto;</w:t>
+      </w:r>
+    </w:p>
+    <w:p>
+      <w:pPr>
+        <w:tabs>
+          <w:tab w:val="left" w:pos="3016"/>
+        </w:tabs>
+        <w:jc w:val="both"/>
+        <w:rPr>
+          <w:rFonts w:ascii="Arial" w:hAnsi="Arial" w:cs="Arial"/>
+          <w:sz w:val="24"/>
+          <w:szCs w:val="24"/>
+        </w:rPr>
+      </w:pPr>
+      <w:r>
+        <w:rPr>
+          <w:rFonts w:ascii="Arial" w:hAnsi="Arial" w:cs="Arial"/>
+          <w:sz w:val="24"/>
+          <w:szCs w:val="24"/>
+        </w:rPr>
+        <w:t>Para definir que o elemento é estático, deve</w:t>
+      </w:r>
+      <w:r>
+        <w:rPr>
+          <w:rFonts w:ascii="Arial" w:hAnsi="Arial" w:cs="Arial"/>
+          <w:sz w:val="24"/>
+          <w:szCs w:val="24"/>
+        </w:rPr>
+        <w:t xml:space="preserve"> sempre haver </w:t>
+      </w:r>
+      <w:r>
+        <w:rPr>
+          <w:rFonts w:ascii="Arial" w:hAnsi="Arial" w:cs="Arial"/>
+          <w:b/>
+          <w:bCs/>
+          <w:sz w:val="24"/>
+          <w:szCs w:val="24"/>
+        </w:rPr>
+        <w:t xml:space="preserve">após o operador de visibilidade a palavra </w:t>
+      </w:r>
+      <w:proofErr w:type="spellStart"/>
+      <w:r>
+        <w:rPr>
+          <w:rFonts w:ascii="Arial" w:hAnsi="Arial" w:cs="Arial"/>
+          <w:b/>
+          <w:bCs/>
+          <w:sz w:val="24"/>
+          <w:szCs w:val="24"/>
+        </w:rPr>
+        <w:t>static</w:t>
+      </w:r>
+      <w:proofErr w:type="spellEnd"/>
+      <w:r>
+        <w:rPr>
+          <w:rFonts w:ascii="Arial" w:hAnsi="Arial" w:cs="Arial"/>
+          <w:sz w:val="24"/>
+          <w:szCs w:val="24"/>
+        </w:rPr>
+        <w:t>;</w:t>
+      </w:r>
+    </w:p>
+    <w:p>
+      <w:pPr>
+        <w:tabs>
+          <w:tab w:val="left" w:pos="3016"/>
+        </w:tabs>
+        <w:jc w:val="both"/>
+        <w:rPr>
+          <w:rFonts w:ascii="Arial" w:hAnsi="Arial" w:cs="Arial"/>
+          <w:sz w:val="24"/>
+          <w:szCs w:val="24"/>
+        </w:rPr>
+      </w:pPr>
+      <w:r>
+        <w:rPr>
+          <w:rFonts w:ascii="Arial" w:hAnsi="Arial" w:cs="Arial"/>
+          <w:sz w:val="24"/>
+          <w:szCs w:val="24"/>
+        </w:rPr>
+        <w:t>Resgatando método e variável (resolução de escopo):</w:t>
+      </w:r>
+    </w:p>
+    <w:p>
+      <w:pPr>
+        <w:shd w:val="clear" w:color="auto" w:fill="1F1F1F"/>
+        <w:spacing w:after="0" w:line="285" w:lineRule="atLeast"/>
+        <w:rPr>
+          <w:rFonts w:ascii="Consolas" w:eastAsia="Times New Roman" w:hAnsi="Consolas" w:cs="Times New Roman"/>
+          <w:color w:val="CCCCCC"/>
+          <w:kern w:val="0"/>
+          <w:sz w:val="16"/>
+          <w:szCs w:val="16"/>
+          <w:lang w:eastAsia="pt-BR"/>
+          <w14:ligatures w14:val="none"/>
+        </w:rPr>
+      </w:pPr>
+      <w:proofErr w:type="spellStart"/>
+      <w:r>
+        <w:rPr>
+          <w:rFonts w:ascii="Consolas" w:eastAsia="Times New Roman" w:hAnsi="Consolas" w:cs="Times New Roman"/>
+          <w:color w:val="DCDCAA"/>
+          <w:kern w:val="0"/>
+          <w:sz w:val="16"/>
+          <w:szCs w:val="16"/>
+          <w:lang w:eastAsia="pt-BR"/>
+          <w14:ligatures w14:val="none"/>
+        </w:rPr>
+        <w:t>echo</w:t>
+      </w:r>
+      <w:proofErr w:type="spellEnd"/>
+      <w:r>
+        <w:rPr>
+          <w:rFonts w:ascii="Consolas" w:eastAsia="Times New Roman" w:hAnsi="Consolas" w:cs="Times New Roman"/>
+          <w:color w:val="D4D4D4"/>
+          <w:kern w:val="0"/>
+          <w:sz w:val="16"/>
+          <w:szCs w:val="16"/>
+          <w:lang w:eastAsia="pt-BR"/>
+          <w14:ligatures w14:val="none"/>
+        </w:rPr>
+        <w:t xml:space="preserve"> </w:t>
+      </w:r>
+      <w:proofErr w:type="gramStart"/>
+      <w:r>
+        <w:rPr>
+          <w:rFonts w:ascii="Consolas" w:eastAsia="Times New Roman" w:hAnsi="Consolas" w:cs="Times New Roman"/>
+          <w:color w:val="4EC9B0"/>
+          <w:kern w:val="0"/>
+          <w:sz w:val="16"/>
+          <w:szCs w:val="16"/>
+          <w:lang w:eastAsia="pt-BR"/>
+          <w14:ligatures w14:val="none"/>
+        </w:rPr>
+        <w:t>Exemplo</w:t>
+      </w:r>
+      <w:r>
+        <w:rPr>
+          <w:rFonts w:ascii="Consolas" w:eastAsia="Times New Roman" w:hAnsi="Consolas" w:cs="Times New Roman"/>
+          <w:color w:val="D4D4D4"/>
+          <w:kern w:val="0"/>
+          <w:sz w:val="16"/>
+          <w:szCs w:val="16"/>
+          <w:lang w:eastAsia="pt-BR"/>
+          <w14:ligatures w14:val="none"/>
+        </w:rPr>
+        <w:t>:</w:t>
+      </w:r>
+      <w:r>
+        <w:rPr>
+          <w:rFonts w:ascii="Consolas" w:eastAsia="Times New Roman" w:hAnsi="Consolas" w:cs="Times New Roman"/>
+          <w:color w:val="D4D4D4"/>
+          <w:kern w:val="0"/>
+          <w:sz w:val="16"/>
+          <w:szCs w:val="16"/>
+          <w:lang w:eastAsia="pt-BR"/>
+          <w14:ligatures w14:val="none"/>
+        </w:rPr>
+        <w:t>:</w:t>
+      </w:r>
+      <w:proofErr w:type="gramEnd"/>
+      <w:r>
+        <w:rPr>
+          <w:rFonts w:ascii="Consolas" w:eastAsia="Times New Roman" w:hAnsi="Consolas" w:cs="Times New Roman"/>
+          <w:color w:val="9CDCFE"/>
+          <w:kern w:val="0"/>
+          <w:sz w:val="16"/>
+          <w:szCs w:val="16"/>
+          <w:lang w:eastAsia="pt-BR"/>
+          <w14:ligatures w14:val="none"/>
+        </w:rPr>
+        <w:t>$atributo1</w:t>
+      </w:r>
+      <w:r>
+        <w:rPr>
+          <w:rFonts w:ascii="Consolas" w:eastAsia="Times New Roman" w:hAnsi="Consolas" w:cs="Times New Roman"/>
+          <w:color w:val="D4D4D4"/>
+          <w:kern w:val="0"/>
+          <w:sz w:val="16"/>
+          <w:szCs w:val="16"/>
+          <w:lang w:eastAsia="pt-BR"/>
+          <w14:ligatures w14:val="none"/>
+        </w:rPr>
+        <w:t>;</w:t>
+      </w:r>
+    </w:p>
+    <w:p>
+      <w:pPr>
+        <w:shd w:val="clear" w:color="auto" w:fill="1F1F1F"/>
+        <w:spacing w:after="0" w:line="285" w:lineRule="atLeast"/>
+        <w:rPr>
+          <w:rFonts w:ascii="Consolas" w:eastAsia="Times New Roman" w:hAnsi="Consolas" w:cs="Times New Roman"/>
+          <w:color w:val="CCCCCC"/>
+          <w:kern w:val="0"/>
+          <w:sz w:val="16"/>
+          <w:szCs w:val="16"/>
+          <w:lang w:eastAsia="pt-BR"/>
+          <w14:ligatures w14:val="none"/>
+        </w:rPr>
+      </w:pPr>
+      <w:proofErr w:type="gramStart"/>
+      <w:r>
+        <w:rPr>
+          <w:rFonts w:ascii="Consolas" w:eastAsia="Times New Roman" w:hAnsi="Consolas" w:cs="Times New Roman"/>
+          <w:color w:val="4EC9B0"/>
+          <w:kern w:val="0"/>
+          <w:sz w:val="16"/>
+          <w:szCs w:val="16"/>
+          <w:lang w:eastAsia="pt-BR"/>
+          <w14:ligatures w14:val="none"/>
+        </w:rPr>
+        <w:t>Exemplo</w:t>
+      </w:r>
+      <w:r>
+        <w:rPr>
+          <w:rFonts w:ascii="Consolas" w:eastAsia="Times New Roman" w:hAnsi="Consolas" w:cs="Times New Roman"/>
+          <w:color w:val="D4D4D4"/>
+          <w:kern w:val="0"/>
+          <w:sz w:val="16"/>
+          <w:szCs w:val="16"/>
+          <w:lang w:eastAsia="pt-BR"/>
+          <w14:ligatures w14:val="none"/>
+        </w:rPr>
+        <w:t>::</w:t>
+      </w:r>
+      <w:proofErr w:type="gramEnd"/>
+      <w:r>
+        <w:rPr>
+          <w:rFonts w:ascii="Consolas" w:eastAsia="Times New Roman" w:hAnsi="Consolas" w:cs="Times New Roman"/>
+          <w:color w:val="D4D4D4"/>
+          <w:kern w:val="0"/>
+          <w:sz w:val="16"/>
+          <w:szCs w:val="16"/>
+          <w:lang w:eastAsia="pt-BR"/>
+          <w14:ligatures w14:val="none"/>
+        </w:rPr>
+        <w:t xml:space="preserve"> </w:t>
+      </w:r>
+      <w:r>
+        <w:rPr>
+          <w:rFonts w:ascii="Consolas" w:eastAsia="Times New Roman" w:hAnsi="Consolas" w:cs="Times New Roman"/>
+          <w:color w:val="DCDCAA"/>
+          <w:kern w:val="0"/>
+          <w:sz w:val="16"/>
+          <w:szCs w:val="16"/>
+          <w:lang w:eastAsia="pt-BR"/>
+          <w14:ligatures w14:val="none"/>
+        </w:rPr>
+        <w:t>metodo1</w:t>
+      </w:r>
+      <w:r>
+        <w:rPr>
+          <w:rFonts w:ascii="Consolas" w:eastAsia="Times New Roman" w:hAnsi="Consolas" w:cs="Times New Roman"/>
+          <w:color w:val="D4D4D4"/>
+          <w:kern w:val="0"/>
+          <w:sz w:val="16"/>
+          <w:szCs w:val="16"/>
+          <w:lang w:eastAsia="pt-BR"/>
+          <w14:ligatures w14:val="none"/>
+        </w:rPr>
+        <w:t>();</w:t>
+      </w:r>
+    </w:p>
+    <w:p>
+      <w:pPr>
+        <w:tabs>
+          <w:tab w:val="left" w:pos="3016"/>
+        </w:tabs>
+        <w:jc w:val="both"/>
+        <w:rPr>
+          <w:rFonts w:ascii="Arial" w:hAnsi="Arial" w:cs="Arial"/>
+          <w:sz w:val="24"/>
+          <w:szCs w:val="24"/>
+        </w:rPr>
+      </w:pPr>
+      <w:r>
+        <w:rPr>
+          <w:rFonts w:ascii="Arial" w:hAnsi="Arial" w:cs="Arial"/>
+          <w:sz w:val="24"/>
+          <w:szCs w:val="24"/>
+        </w:rPr>
+        <w:t>Nesse exemplo não é utilizada a função ‘</w:t>
+      </w:r>
+      <w:proofErr w:type="spellStart"/>
+      <w:r>
+        <w:rPr>
+          <w:rFonts w:ascii="Arial" w:hAnsi="Arial" w:cs="Arial"/>
+          <w:sz w:val="24"/>
+          <w:szCs w:val="24"/>
+        </w:rPr>
+        <w:t>echo</w:t>
+      </w:r>
+      <w:proofErr w:type="spellEnd"/>
+      <w:r>
+        <w:rPr>
+          <w:rFonts w:ascii="Arial" w:hAnsi="Arial" w:cs="Arial"/>
+          <w:sz w:val="24"/>
+          <w:szCs w:val="24"/>
+        </w:rPr>
+        <w:t>’, pois ela já existe dentro da função</w:t>
+      </w:r>
+      <w:r>
+        <w:rPr>
+          <w:rFonts w:ascii="Arial" w:hAnsi="Arial" w:cs="Arial"/>
+          <w:sz w:val="24"/>
+          <w:szCs w:val="24"/>
+        </w:rPr>
+        <w:t>.</w:t>
+      </w:r>
+    </w:p>
+    <w:p>
+      <w:pPr>
+        <w:tabs>
+          <w:tab w:val="left" w:pos="3016"/>
+        </w:tabs>
+        <w:jc w:val="both"/>
+        <w:rPr>
+          <w:rFonts w:ascii="Arial" w:hAnsi="Arial" w:cs="Arial"/>
+          <w:sz w:val="24"/>
+          <w:szCs w:val="24"/>
+        </w:rPr>
+      </w:pPr>
+    </w:p>
+    <w:p>
+      <w:pPr>
+        <w:shd w:val="clear" w:color="auto" w:fill="1F1F1F"/>
+        <w:spacing w:after="0" w:line="285" w:lineRule="atLeast"/>
+        <w:rPr>
+          <w:rFonts w:ascii="Consolas" w:eastAsia="Times New Roman" w:hAnsi="Consolas" w:cs="Times New Roman"/>
+          <w:color w:val="CCCCCC"/>
+          <w:kern w:val="0"/>
+          <w:sz w:val="21"/>
+          <w:szCs w:val="21"/>
+          <w:lang w:eastAsia="pt-BR"/>
+          <w14:ligatures w14:val="none"/>
+        </w:rPr>
+      </w:pPr>
+      <w:r>
+        <w:rPr>
+          <w:rFonts w:ascii="Consolas" w:eastAsia="Times New Roman" w:hAnsi="Consolas" w:cs="Times New Roman"/>
+          <w:color w:val="9CDCFE"/>
+          <w:kern w:val="0"/>
+          <w:sz w:val="21"/>
+          <w:szCs w:val="21"/>
+          <w:lang w:eastAsia="pt-BR"/>
+          <w14:ligatures w14:val="none"/>
+        </w:rPr>
+        <w:t>$x</w:t>
+      </w:r>
+      <w:r>
+        <w:rPr>
+          <w:rFonts w:ascii="Consolas" w:eastAsia="Times New Roman" w:hAnsi="Consolas" w:cs="Times New Roman"/>
+          <w:color w:val="D4D4D4"/>
+          <w:kern w:val="0"/>
+          <w:sz w:val="21"/>
+          <w:szCs w:val="21"/>
+          <w:lang w:eastAsia="pt-BR"/>
+          <w14:ligatures w14:val="none"/>
+        </w:rPr>
+        <w:t xml:space="preserve"> = </w:t>
+      </w:r>
+      <w:r>
+        <w:rPr>
+          <w:rFonts w:ascii="Consolas" w:eastAsia="Times New Roman" w:hAnsi="Consolas" w:cs="Times New Roman"/>
+          <w:color w:val="569CD6"/>
+          <w:kern w:val="0"/>
+          <w:sz w:val="21"/>
+          <w:szCs w:val="21"/>
+          <w:lang w:eastAsia="pt-BR"/>
+          <w14:ligatures w14:val="none"/>
+        </w:rPr>
+        <w:t>new</w:t>
+      </w:r>
+      <w:r>
+        <w:rPr>
+          <w:rFonts w:ascii="Consolas" w:eastAsia="Times New Roman" w:hAnsi="Consolas" w:cs="Times New Roman"/>
+          <w:color w:val="D4D4D4"/>
+          <w:kern w:val="0"/>
+          <w:sz w:val="21"/>
+          <w:szCs w:val="21"/>
+          <w:lang w:eastAsia="pt-BR"/>
+          <w14:ligatures w14:val="none"/>
+        </w:rPr>
+        <w:t xml:space="preserve"> </w:t>
+      </w:r>
+      <w:r>
+        <w:rPr>
+          <w:rFonts w:ascii="Consolas" w:eastAsia="Times New Roman" w:hAnsi="Consolas" w:cs="Times New Roman"/>
+          <w:color w:val="4EC9B0"/>
+          <w:kern w:val="0"/>
+          <w:sz w:val="21"/>
+          <w:szCs w:val="21"/>
+          <w:lang w:eastAsia="pt-BR"/>
+          <w14:ligatures w14:val="none"/>
+        </w:rPr>
+        <w:t>Exemplo</w:t>
+      </w:r>
+      <w:r>
+        <w:rPr>
+          <w:rFonts w:ascii="Consolas" w:eastAsia="Times New Roman" w:hAnsi="Consolas" w:cs="Times New Roman"/>
+          <w:color w:val="4EC9B0"/>
+          <w:kern w:val="0"/>
+          <w:sz w:val="21"/>
+          <w:szCs w:val="21"/>
+          <w:lang w:eastAsia="pt-BR"/>
+          <w14:ligatures w14:val="none"/>
+        </w:rPr>
+        <w:t xml:space="preserve"> </w:t>
+      </w:r>
+      <w:r>
+        <w:rPr>
+          <w:rFonts w:ascii="Consolas" w:eastAsia="Times New Roman" w:hAnsi="Consolas" w:cs="Times New Roman"/>
+          <w:color w:val="D4D4D4"/>
+          <w:kern w:val="0"/>
+          <w:sz w:val="21"/>
+          <w:szCs w:val="21"/>
+          <w:lang w:eastAsia="pt-BR"/>
+          <w14:ligatures w14:val="none"/>
+        </w:rPr>
+        <w:t>();</w:t>
+      </w:r>
+    </w:p>
+    <w:p>
+      <w:pPr>
+        <w:shd w:val="clear" w:color="auto" w:fill="1F1F1F"/>
+        <w:spacing w:after="0" w:line="285" w:lineRule="atLeast"/>
+        <w:rPr>
+          <w:rFonts w:ascii="Consolas" w:eastAsia="Times New Roman" w:hAnsi="Consolas" w:cs="Times New Roman"/>
+          <w:color w:val="CCCCCC"/>
+          <w:kern w:val="0"/>
+          <w:sz w:val="21"/>
+          <w:szCs w:val="21"/>
+          <w:lang w:eastAsia="pt-BR"/>
+          <w14:ligatures w14:val="none"/>
+        </w:rPr>
+      </w:pPr>
+      <w:proofErr w:type="spellStart"/>
+      <w:r>
+        <w:rPr>
+          <w:rFonts w:ascii="Consolas" w:eastAsia="Times New Roman" w:hAnsi="Consolas" w:cs="Times New Roman"/>
+          <w:color w:val="DCDCAA"/>
+          <w:kern w:val="0"/>
+          <w:sz w:val="21"/>
+          <w:szCs w:val="21"/>
+          <w:lang w:eastAsia="pt-BR"/>
+          <w14:ligatures w14:val="none"/>
+        </w:rPr>
+        <w:t>echo</w:t>
+      </w:r>
+      <w:proofErr w:type="spellEnd"/>
+      <w:r>
+        <w:rPr>
+          <w:rFonts w:ascii="Consolas" w:eastAsia="Times New Roman" w:hAnsi="Consolas" w:cs="Times New Roman"/>
+          <w:color w:val="D4D4D4"/>
+          <w:kern w:val="0"/>
+          <w:sz w:val="21"/>
+          <w:szCs w:val="21"/>
+          <w:lang w:eastAsia="pt-BR"/>
+          <w14:ligatures w14:val="none"/>
+        </w:rPr>
+        <w:t xml:space="preserve"> </w:t>
+      </w:r>
+      <w:r>
+        <w:rPr>
+          <w:rFonts w:ascii="Consolas" w:eastAsia="Times New Roman" w:hAnsi="Consolas" w:cs="Times New Roman"/>
+          <w:color w:val="9CDCFE"/>
+          <w:kern w:val="0"/>
+          <w:sz w:val="21"/>
+          <w:szCs w:val="21"/>
+          <w:lang w:eastAsia="pt-BR"/>
+          <w14:ligatures w14:val="none"/>
+        </w:rPr>
+        <w:t>$x</w:t>
+      </w:r>
+      <w:r>
+        <w:rPr>
+          <w:rFonts w:ascii="Consolas" w:eastAsia="Times New Roman" w:hAnsi="Consolas" w:cs="Times New Roman"/>
+          <w:color w:val="D4D4D4"/>
+          <w:kern w:val="0"/>
+          <w:sz w:val="21"/>
+          <w:szCs w:val="21"/>
+          <w:lang w:eastAsia="pt-BR"/>
+          <w14:ligatures w14:val="none"/>
+        </w:rPr>
+        <w:t>-&gt;</w:t>
+      </w:r>
+      <w:r>
+        <w:rPr>
+          <w:rFonts w:ascii="Consolas" w:eastAsia="Times New Roman" w:hAnsi="Consolas" w:cs="Times New Roman"/>
+          <w:color w:val="9CDCFE"/>
+          <w:kern w:val="0"/>
+          <w:sz w:val="21"/>
+          <w:szCs w:val="21"/>
+          <w:lang w:eastAsia="pt-BR"/>
+          <w14:ligatures w14:val="none"/>
+        </w:rPr>
+        <w:t>atributo1</w:t>
+      </w:r>
+      <w:r>
+        <w:rPr>
+          <w:rFonts w:ascii="Consolas" w:eastAsia="Times New Roman" w:hAnsi="Consolas" w:cs="Times New Roman"/>
+          <w:color w:val="D4D4D4"/>
+          <w:kern w:val="0"/>
+          <w:sz w:val="21"/>
+          <w:szCs w:val="21"/>
+          <w:lang w:eastAsia="pt-BR"/>
+          <w14:ligatures w14:val="none"/>
+        </w:rPr>
+        <w:t>;</w:t>
+      </w:r>
+    </w:p>
+    <w:p>
+      <w:pPr>
+        <w:tabs>
+          <w:tab w:val="left" w:pos="3016"/>
+        </w:tabs>
+        <w:jc w:val="both"/>
+        <w:rPr>
+          <w:rFonts w:ascii="Arial" w:hAnsi="Arial" w:cs="Arial"/>
+          <w:sz w:val="24"/>
+          <w:szCs w:val="24"/>
+        </w:rPr>
+      </w:pPr>
+      <w:r>
+        <w:rPr>
+          <w:rFonts w:ascii="Arial" w:hAnsi="Arial" w:cs="Arial"/>
+          <w:sz w:val="24"/>
+          <w:szCs w:val="24"/>
+        </w:rPr>
+        <w:t>No exemplo acima i</w:t>
+      </w:r>
+      <w:r>
+        <w:rPr>
+          <w:rFonts w:ascii="Arial" w:hAnsi="Arial" w:cs="Arial"/>
+          <w:sz w:val="24"/>
+          <w:szCs w:val="24"/>
+        </w:rPr>
+        <w:t>nstância funciona, mas não é possível</w:t>
+      </w:r>
+      <w:r>
+        <w:rPr>
+          <w:rFonts w:ascii="Arial" w:hAnsi="Arial" w:cs="Arial"/>
+          <w:sz w:val="24"/>
+          <w:szCs w:val="24"/>
+        </w:rPr>
+        <w:t xml:space="preserve"> ter acesso ao atributo </w:t>
+      </w:r>
+      <w:proofErr w:type="spellStart"/>
+      <w:r>
+        <w:rPr>
+          <w:rFonts w:ascii="Arial" w:hAnsi="Arial" w:cs="Arial"/>
+          <w:sz w:val="24"/>
+          <w:szCs w:val="24"/>
+        </w:rPr>
+        <w:t>static</w:t>
+      </w:r>
+      <w:proofErr w:type="spellEnd"/>
+      <w:r>
+        <w:rPr>
+          <w:rFonts w:ascii="Arial" w:hAnsi="Arial" w:cs="Arial"/>
+          <w:sz w:val="24"/>
+          <w:szCs w:val="24"/>
+        </w:rPr>
+        <w:t>.</w:t>
+      </w:r>
+    </w:p>
+    <w:p>
+      <w:pPr>
+        <w:tabs>
+          <w:tab w:val="left" w:pos="3016"/>
+        </w:tabs>
+        <w:jc w:val="both"/>
+        <w:rPr>
+          <w:rFonts w:ascii="Arial" w:hAnsi="Arial" w:cs="Arial"/>
+          <w:sz w:val="24"/>
+          <w:szCs w:val="24"/>
+        </w:rPr>
+      </w:pPr>
+    </w:p>
+    <w:p>
+      <w:pPr>
+        <w:tabs>
+          <w:tab w:val="left" w:pos="3016"/>
+        </w:tabs>
+        <w:jc w:val="both"/>
+        <w:rPr>
+          <w:rFonts w:ascii="Arial" w:hAnsi="Arial" w:cs="Arial"/>
+          <w:sz w:val="24"/>
+          <w:szCs w:val="24"/>
+        </w:rPr>
+      </w:pPr>
+      <w:r>
+        <w:rPr>
+          <w:rFonts w:ascii="Arial" w:hAnsi="Arial" w:cs="Arial"/>
+          <w:sz w:val="24"/>
+          <w:szCs w:val="24"/>
+        </w:rPr>
+        <w:t xml:space="preserve">Essa sintaxe de resolução de escopo pode ser utilizada também em </w:t>
+      </w:r>
+      <w:r>
+        <w:rPr>
+          <w:rFonts w:ascii="Arial" w:hAnsi="Arial" w:cs="Arial"/>
+          <w:b/>
+          <w:bCs/>
+          <w:sz w:val="24"/>
+          <w:szCs w:val="24"/>
+        </w:rPr>
+        <w:t>atributos</w:t>
+      </w:r>
+      <w:r>
+        <w:rPr>
+          <w:rFonts w:ascii="Arial" w:hAnsi="Arial" w:cs="Arial"/>
+          <w:b/>
+          <w:bCs/>
+          <w:sz w:val="24"/>
+          <w:szCs w:val="24"/>
+        </w:rPr>
+        <w:t xml:space="preserve"> </w:t>
+      </w:r>
+      <w:r>
+        <w:rPr>
+          <w:rFonts w:ascii="Arial" w:hAnsi="Arial" w:cs="Arial"/>
+          <w:sz w:val="24"/>
+          <w:szCs w:val="24"/>
+        </w:rPr>
+        <w:t>normais</w:t>
+      </w:r>
+      <w:r>
+        <w:rPr>
+          <w:rFonts w:ascii="Arial" w:hAnsi="Arial" w:cs="Arial"/>
+          <w:sz w:val="24"/>
+          <w:szCs w:val="24"/>
+        </w:rPr>
+        <w:t xml:space="preserve"> (não são estáticos)</w:t>
+      </w:r>
+      <w:r>
+        <w:rPr>
+          <w:rFonts w:ascii="Arial" w:hAnsi="Arial" w:cs="Arial"/>
+          <w:sz w:val="24"/>
+          <w:szCs w:val="24"/>
+        </w:rPr>
+        <w:t xml:space="preserve"> – em métodos normais não é possível utilizá-la</w:t>
+      </w:r>
+      <w:r>
+        <w:rPr>
+          <w:rFonts w:ascii="Arial" w:hAnsi="Arial" w:cs="Arial"/>
+          <w:sz w:val="24"/>
+          <w:szCs w:val="24"/>
+        </w:rPr>
+        <w:t>;</w:t>
+      </w:r>
+    </w:p>
+    <w:p>
+      <w:pPr>
+        <w:tabs>
+          <w:tab w:val="left" w:pos="3016"/>
+        </w:tabs>
+        <w:jc w:val="both"/>
+        <w:rPr>
+          <w:rFonts w:ascii="Arial" w:hAnsi="Arial" w:cs="Arial"/>
+          <w:sz w:val="24"/>
+          <w:szCs w:val="24"/>
+        </w:rPr>
+      </w:pPr>
+      <w:r>
+        <w:rPr>
+          <w:rFonts w:ascii="Arial" w:hAnsi="Arial" w:cs="Arial"/>
+          <w:sz w:val="24"/>
+          <w:szCs w:val="24"/>
+        </w:rPr>
+        <w:t>Em métodos estáticos não é possível utilizar o operador $</w:t>
+      </w:r>
+      <w:proofErr w:type="spellStart"/>
+      <w:r>
+        <w:rPr>
+          <w:rFonts w:ascii="Arial" w:hAnsi="Arial" w:cs="Arial"/>
+          <w:sz w:val="24"/>
+          <w:szCs w:val="24"/>
+        </w:rPr>
+        <w:t>this</w:t>
+      </w:r>
+      <w:proofErr w:type="spellEnd"/>
+      <w:r>
+        <w:rPr>
+          <w:rFonts w:ascii="Arial" w:hAnsi="Arial" w:cs="Arial"/>
+          <w:sz w:val="24"/>
+          <w:szCs w:val="24"/>
+        </w:rPr>
+        <w:t xml:space="preserve"> (que ajusta contexto das variáveis internas dos métodos para utilizar atributos do objeto);</w:t>
       </w:r>
     </w:p>
     <w:sectPr>

</xml_diff>

<commit_message>
namespace1- Classes e Interfaces
</commit_message>
<xml_diff>
--- a/doc/php7-OO.docx
+++ b/doc/php7-OO.docx
@@ -27057,6 +27057,46 @@
         </w:rPr>
         <w:t>}</w:t>
       </w:r>
+    </w:p>
+    <w:p>
+      <w:pPr>
+        <w:tabs>
+          <w:tab w:val="left" w:pos="3016"/>
+        </w:tabs>
+        <w:jc w:val="both"/>
+        <w:rPr>
+          <w:rFonts w:ascii="Arial" w:hAnsi="Arial" w:cs="Arial"/>
+          <w:sz w:val="24"/>
+          <w:szCs w:val="24"/>
+        </w:rPr>
+      </w:pPr>
+    </w:p>
+    <w:p>
+      <w:pPr>
+        <w:tabs>
+          <w:tab w:val="left" w:pos="3016"/>
+        </w:tabs>
+        <w:jc w:val="both"/>
+        <w:rPr>
+          <w:rFonts w:ascii="Arial" w:hAnsi="Arial" w:cs="Arial"/>
+          <w:b/>
+          <w:bCs/>
+          <w:sz w:val="28"/>
+          <w:szCs w:val="28"/>
+        </w:rPr>
+      </w:pPr>
+      <w:proofErr w:type="spellStart"/>
+      <w:r>
+        <w:rPr>
+          <w:rFonts w:ascii="Arial" w:hAnsi="Arial" w:cs="Arial"/>
+          <w:b/>
+          <w:bCs/>
+          <w:sz w:val="28"/>
+          <w:szCs w:val="28"/>
+        </w:rPr>
+        <w:t>Namespaces</w:t>
+      </w:r>
+      <w:proofErr w:type="spellEnd"/>
     </w:p>
     <w:p>
       <w:pPr>

</xml_diff>

<commit_message>
namespace2- importando - apelidando(Use/Aliasing)
</commit_message>
<xml_diff>
--- a/doc/php7-OO.docx
+++ b/doc/php7-OO.docx
@@ -27081,6 +27081,16 @@
         <w:t>Namespaces</w:t>
       </w:r>
       <w:proofErr w:type="spellEnd"/>
+      <w:r>
+        <w:rPr>
+          <w:rFonts w:ascii="Arial" w:hAnsi="Arial" w:cs="Arial"/>
+          <w:b/>
+          <w:bCs/>
+          <w:sz w:val="28"/>
+          <w:szCs w:val="28"/>
+        </w:rPr>
+        <w:t xml:space="preserve"> - 1</w:t>
+      </w:r>
     </w:p>
     <w:p>
       <w:pPr>
@@ -27474,6 +27484,404 @@
           <w:szCs w:val="24"/>
         </w:rPr>
         <w:t xml:space="preserve"> no mesmo script.</w:t>
+      </w:r>
+    </w:p>
+    <w:p>
+      <w:pPr>
+        <w:tabs>
+          <w:tab w:val="left" w:pos="3016"/>
+        </w:tabs>
+        <w:jc w:val="both"/>
+        <w:rPr>
+          <w:rFonts w:ascii="Arial" w:hAnsi="Arial" w:cs="Arial"/>
+          <w:sz w:val="24"/>
+          <w:szCs w:val="24"/>
+        </w:rPr>
+      </w:pPr>
+    </w:p>
+    <w:p>
+      <w:pPr>
+        <w:tabs>
+          <w:tab w:val="left" w:pos="3016"/>
+        </w:tabs>
+        <w:jc w:val="both"/>
+        <w:rPr>
+          <w:rFonts w:ascii="Arial" w:hAnsi="Arial" w:cs="Arial"/>
+          <w:sz w:val="24"/>
+          <w:szCs w:val="24"/>
+        </w:rPr>
+      </w:pPr>
+    </w:p>
+    <w:p>
+      <w:pPr>
+        <w:tabs>
+          <w:tab w:val="left" w:pos="3016"/>
+        </w:tabs>
+        <w:jc w:val="both"/>
+        <w:rPr>
+          <w:rFonts w:ascii="Arial" w:hAnsi="Arial" w:cs="Arial"/>
+          <w:b/>
+          <w:bCs/>
+          <w:sz w:val="28"/>
+          <w:szCs w:val="28"/>
+        </w:rPr>
+      </w:pPr>
+      <w:proofErr w:type="spellStart"/>
+      <w:r>
+        <w:rPr>
+          <w:rFonts w:ascii="Arial" w:hAnsi="Arial" w:cs="Arial"/>
+          <w:b/>
+          <w:bCs/>
+          <w:sz w:val="28"/>
+          <w:szCs w:val="28"/>
+        </w:rPr>
+        <w:t>Namespace</w:t>
+      </w:r>
+      <w:proofErr w:type="spellEnd"/>
+      <w:r>
+        <w:rPr>
+          <w:rFonts w:ascii="Arial" w:hAnsi="Arial" w:cs="Arial"/>
+          <w:b/>
+          <w:bCs/>
+          <w:sz w:val="28"/>
+          <w:szCs w:val="28"/>
+        </w:rPr>
+        <w:t xml:space="preserve"> 2</w:t>
+      </w:r>
+      <w:r>
+        <w:rPr>
+          <w:rFonts w:ascii="Arial" w:hAnsi="Arial" w:cs="Arial"/>
+          <w:b/>
+          <w:bCs/>
+          <w:sz w:val="28"/>
+          <w:szCs w:val="28"/>
+        </w:rPr>
+        <w:t xml:space="preserve"> -&gt; Importando e apelidando </w:t>
+      </w:r>
+      <w:proofErr w:type="spellStart"/>
+      <w:r>
+        <w:rPr>
+          <w:rFonts w:ascii="Arial" w:hAnsi="Arial" w:cs="Arial"/>
+          <w:b/>
+          <w:bCs/>
+          <w:sz w:val="28"/>
+          <w:szCs w:val="28"/>
+        </w:rPr>
+        <w:t>namespaces</w:t>
+      </w:r>
+      <w:proofErr w:type="spellEnd"/>
+      <w:r>
+        <w:rPr>
+          <w:rFonts w:ascii="Arial" w:hAnsi="Arial" w:cs="Arial"/>
+          <w:b/>
+          <w:bCs/>
+          <w:sz w:val="28"/>
+          <w:szCs w:val="28"/>
+        </w:rPr>
+        <w:t xml:space="preserve"> (Use e </w:t>
+      </w:r>
+      <w:proofErr w:type="spellStart"/>
+      <w:r>
+        <w:rPr>
+          <w:rFonts w:ascii="Arial" w:hAnsi="Arial" w:cs="Arial"/>
+          <w:b/>
+          <w:bCs/>
+          <w:sz w:val="28"/>
+          <w:szCs w:val="28"/>
+        </w:rPr>
+        <w:t>Aliasing</w:t>
+      </w:r>
+      <w:proofErr w:type="spellEnd"/>
+      <w:r>
+        <w:rPr>
+          <w:rFonts w:ascii="Arial" w:hAnsi="Arial" w:cs="Arial"/>
+          <w:b/>
+          <w:bCs/>
+          <w:sz w:val="28"/>
+          <w:szCs w:val="28"/>
+        </w:rPr>
+        <w:t>)</w:t>
+      </w:r>
+    </w:p>
+    <w:p>
+      <w:pPr>
+        <w:tabs>
+          <w:tab w:val="left" w:pos="3016"/>
+        </w:tabs>
+        <w:jc w:val="both"/>
+        <w:rPr>
+          <w:rFonts w:ascii="Arial" w:hAnsi="Arial" w:cs="Arial"/>
+          <w:sz w:val="24"/>
+          <w:szCs w:val="24"/>
+        </w:rPr>
+      </w:pPr>
+      <w:r>
+        <w:rPr>
+          <w:rFonts w:ascii="Arial" w:hAnsi="Arial" w:cs="Arial"/>
+          <w:sz w:val="24"/>
+          <w:szCs w:val="24"/>
+        </w:rPr>
+        <w:t xml:space="preserve">Site – </w:t>
+      </w:r>
+      <w:r>
+        <w:rPr>
+          <w:rFonts w:ascii="Arial" w:hAnsi="Arial" w:cs="Arial"/>
+          <w:b/>
+          <w:bCs/>
+          <w:sz w:val="24"/>
+          <w:szCs w:val="24"/>
+        </w:rPr>
+        <w:t>packagist.org</w:t>
+      </w:r>
+      <w:r>
+        <w:rPr>
+          <w:rFonts w:ascii="Arial" w:hAnsi="Arial" w:cs="Arial"/>
+          <w:b/>
+          <w:bCs/>
+          <w:sz w:val="24"/>
+          <w:szCs w:val="24"/>
+        </w:rPr>
+        <w:t xml:space="preserve">: </w:t>
+      </w:r>
+      <w:r>
+        <w:rPr>
+          <w:rFonts w:ascii="Arial" w:hAnsi="Arial" w:cs="Arial"/>
+          <w:sz w:val="24"/>
+          <w:szCs w:val="24"/>
+        </w:rPr>
+        <w:t xml:space="preserve">está por trás do </w:t>
+      </w:r>
+      <w:proofErr w:type="spellStart"/>
+      <w:r>
+        <w:rPr>
+          <w:rFonts w:ascii="Arial" w:hAnsi="Arial" w:cs="Arial"/>
+          <w:sz w:val="24"/>
+          <w:szCs w:val="24"/>
+        </w:rPr>
+        <w:t>composer</w:t>
+      </w:r>
+      <w:proofErr w:type="spellEnd"/>
+      <w:r>
+        <w:rPr>
+          <w:rFonts w:ascii="Arial" w:hAnsi="Arial" w:cs="Arial"/>
+          <w:sz w:val="24"/>
+          <w:szCs w:val="24"/>
+        </w:rPr>
+        <w:t xml:space="preserve"> (gerenciador de pacotes do PHP);</w:t>
+      </w:r>
+    </w:p>
+    <w:p>
+      <w:pPr>
+        <w:tabs>
+          <w:tab w:val="left" w:pos="3016"/>
+        </w:tabs>
+        <w:jc w:val="both"/>
+        <w:rPr>
+          <w:rFonts w:ascii="Arial" w:hAnsi="Arial" w:cs="Arial"/>
+          <w:sz w:val="24"/>
+          <w:szCs w:val="24"/>
+        </w:rPr>
+      </w:pPr>
+      <w:r>
+        <w:rPr>
+          <w:rFonts w:ascii="Arial" w:hAnsi="Arial" w:cs="Arial"/>
+          <w:sz w:val="24"/>
+          <w:szCs w:val="24"/>
+        </w:rPr>
+        <w:t xml:space="preserve">Nesse site, é possível encontrar diversos pacotes prontos para lidar com certas situações, como o envio de </w:t>
+      </w:r>
+      <w:proofErr w:type="spellStart"/>
+      <w:r>
+        <w:rPr>
+          <w:rFonts w:ascii="Arial" w:hAnsi="Arial" w:cs="Arial"/>
+          <w:sz w:val="24"/>
+          <w:szCs w:val="24"/>
+        </w:rPr>
+        <w:t>emails</w:t>
+      </w:r>
+      <w:proofErr w:type="spellEnd"/>
+      <w:r>
+        <w:rPr>
+          <w:rFonts w:ascii="Arial" w:hAnsi="Arial" w:cs="Arial"/>
+          <w:sz w:val="24"/>
+          <w:szCs w:val="24"/>
+        </w:rPr>
+        <w:t xml:space="preserve"> a partir do </w:t>
+      </w:r>
+      <w:proofErr w:type="spellStart"/>
+      <w:r>
+        <w:rPr>
+          <w:rFonts w:ascii="Arial" w:hAnsi="Arial" w:cs="Arial"/>
+          <w:sz w:val="24"/>
+          <w:szCs w:val="24"/>
+        </w:rPr>
+        <w:t>back-end</w:t>
+      </w:r>
+      <w:proofErr w:type="spellEnd"/>
+      <w:r>
+        <w:rPr>
+          <w:rFonts w:ascii="Arial" w:hAnsi="Arial" w:cs="Arial"/>
+          <w:sz w:val="24"/>
+          <w:szCs w:val="24"/>
+        </w:rPr>
+        <w:t xml:space="preserve"> da nossa aplicação;</w:t>
+      </w:r>
+    </w:p>
+    <w:p>
+      <w:pPr>
+        <w:tabs>
+          <w:tab w:val="left" w:pos="3016"/>
+        </w:tabs>
+        <w:jc w:val="both"/>
+        <w:rPr>
+          <w:rFonts w:ascii="Arial" w:hAnsi="Arial" w:cs="Arial"/>
+          <w:sz w:val="24"/>
+          <w:szCs w:val="24"/>
+        </w:rPr>
+      </w:pPr>
+      <w:r>
+        <w:rPr>
+          <w:rFonts w:ascii="Arial" w:hAnsi="Arial" w:cs="Arial"/>
+          <w:sz w:val="24"/>
+          <w:szCs w:val="24"/>
+        </w:rPr>
+        <w:t xml:space="preserve">Nele, contém biblioteca de envios de </w:t>
+      </w:r>
+      <w:proofErr w:type="spellStart"/>
+      <w:r>
+        <w:rPr>
+          <w:rFonts w:ascii="Arial" w:hAnsi="Arial" w:cs="Arial"/>
+          <w:sz w:val="24"/>
+          <w:szCs w:val="24"/>
+        </w:rPr>
+        <w:t>email</w:t>
+      </w:r>
+      <w:proofErr w:type="spellEnd"/>
+      <w:r>
+        <w:rPr>
+          <w:rFonts w:ascii="Arial" w:hAnsi="Arial" w:cs="Arial"/>
+          <w:sz w:val="24"/>
+          <w:szCs w:val="24"/>
+        </w:rPr>
+        <w:t xml:space="preserve">, biblioteca de </w:t>
+      </w:r>
+      <w:r>
+        <w:rPr>
+          <w:rFonts w:ascii="Arial" w:hAnsi="Arial" w:cs="Arial"/>
+          <w:sz w:val="24"/>
+          <w:szCs w:val="24"/>
+        </w:rPr>
+        <w:t xml:space="preserve">baixar </w:t>
+      </w:r>
+      <w:proofErr w:type="spellStart"/>
+      <w:r>
+        <w:rPr>
+          <w:rFonts w:ascii="Arial" w:hAnsi="Arial" w:cs="Arial"/>
+          <w:sz w:val="24"/>
+          <w:szCs w:val="24"/>
+        </w:rPr>
+        <w:t>pdf</w:t>
+      </w:r>
+      <w:proofErr w:type="spellEnd"/>
+      <w:r>
+        <w:rPr>
+          <w:rFonts w:ascii="Arial" w:hAnsi="Arial" w:cs="Arial"/>
+          <w:sz w:val="24"/>
+          <w:szCs w:val="24"/>
+        </w:rPr>
+        <w:t xml:space="preserve">; </w:t>
+      </w:r>
+      <w:r>
+        <w:rPr>
+          <w:rFonts w:ascii="Arial" w:hAnsi="Arial" w:cs="Arial"/>
+          <w:sz w:val="24"/>
+          <w:szCs w:val="24"/>
+        </w:rPr>
+        <w:t>te</w:t>
+      </w:r>
+      <w:r>
+        <w:rPr>
+          <w:rFonts w:ascii="Arial" w:hAnsi="Arial" w:cs="Arial"/>
+          <w:sz w:val="24"/>
+          <w:szCs w:val="24"/>
+        </w:rPr>
+        <w:t>m como baixar frameworks;</w:t>
+      </w:r>
+      <w:r>
+        <w:rPr>
+          <w:rFonts w:ascii="Arial" w:hAnsi="Arial" w:cs="Arial"/>
+          <w:sz w:val="24"/>
+          <w:szCs w:val="24"/>
+        </w:rPr>
+        <w:t xml:space="preserve"> </w:t>
+      </w:r>
+      <w:r>
+        <w:rPr>
+          <w:rFonts w:ascii="Arial" w:hAnsi="Arial" w:cs="Arial"/>
+          <w:sz w:val="24"/>
+          <w:szCs w:val="24"/>
+        </w:rPr>
+        <w:t xml:space="preserve">fazer autenticações com serviços como google, </w:t>
+      </w:r>
+      <w:proofErr w:type="spellStart"/>
+      <w:proofErr w:type="gramStart"/>
+      <w:r>
+        <w:rPr>
+          <w:rFonts w:ascii="Arial" w:hAnsi="Arial" w:cs="Arial"/>
+          <w:sz w:val="24"/>
+          <w:szCs w:val="24"/>
+        </w:rPr>
+        <w:t>facebook</w:t>
+      </w:r>
+      <w:proofErr w:type="spellEnd"/>
+      <w:r>
+        <w:rPr>
+          <w:rFonts w:ascii="Arial" w:hAnsi="Arial" w:cs="Arial"/>
+          <w:sz w:val="24"/>
+          <w:szCs w:val="24"/>
+        </w:rPr>
+        <w:t xml:space="preserve"> e </w:t>
+      </w:r>
+      <w:proofErr w:type="spellStart"/>
+      <w:r>
+        <w:rPr>
+          <w:rFonts w:ascii="Arial" w:hAnsi="Arial" w:cs="Arial"/>
+          <w:sz w:val="24"/>
+          <w:szCs w:val="24"/>
+        </w:rPr>
+        <w:t>etc</w:t>
+      </w:r>
+      <w:proofErr w:type="spellEnd"/>
+      <w:proofErr w:type="gramEnd"/>
+      <w:r>
+        <w:rPr>
+          <w:rFonts w:ascii="Arial" w:hAnsi="Arial" w:cs="Arial"/>
+          <w:sz w:val="24"/>
+          <w:szCs w:val="24"/>
+        </w:rPr>
+        <w:t>;</w:t>
+      </w:r>
+    </w:p>
+    <w:p>
+      <w:pPr>
+        <w:tabs>
+          <w:tab w:val="left" w:pos="3016"/>
+        </w:tabs>
+        <w:jc w:val="both"/>
+        <w:rPr>
+          <w:rFonts w:ascii="Arial" w:hAnsi="Arial" w:cs="Arial"/>
+          <w:sz w:val="24"/>
+          <w:szCs w:val="24"/>
+        </w:rPr>
+      </w:pPr>
+      <w:r>
+        <w:rPr>
+          <w:rFonts w:ascii="Arial" w:hAnsi="Arial" w:cs="Arial"/>
+          <w:sz w:val="24"/>
+          <w:szCs w:val="24"/>
+        </w:rPr>
+        <w:lastRenderedPageBreak/>
+        <w:t>Antes de implementar qualquer coisa na aplicação, verificar se não há bibliotecas que atendam a necessidade atual.</w:t>
       </w:r>
     </w:p>
     <w:sectPr>

</xml_diff>

<commit_message>
try, catch, finally e throw - tratamento de erros
</commit_message>
<xml_diff>
--- a/doc/php7-OO.docx
+++ b/doc/php7-OO.docx
@@ -27882,6 +27882,2900 @@
         </w:rPr>
         <w:lastRenderedPageBreak/>
         <w:t>Antes de implementar qualquer coisa na aplicação, verificar se não há bibliotecas que atendam a necessidade atual.</w:t>
+      </w:r>
+    </w:p>
+    <w:p>
+      <w:pPr>
+        <w:tabs>
+          <w:tab w:val="left" w:pos="3016"/>
+        </w:tabs>
+        <w:jc w:val="both"/>
+        <w:rPr>
+          <w:rFonts w:ascii="Arial" w:hAnsi="Arial" w:cs="Arial"/>
+          <w:sz w:val="24"/>
+          <w:szCs w:val="24"/>
+        </w:rPr>
+      </w:pPr>
+    </w:p>
+    <w:p>
+      <w:pPr>
+        <w:tabs>
+          <w:tab w:val="left" w:pos="3016"/>
+        </w:tabs>
+        <w:jc w:val="both"/>
+        <w:rPr>
+          <w:rFonts w:ascii="Arial" w:hAnsi="Arial" w:cs="Arial"/>
+          <w:sz w:val="24"/>
+          <w:szCs w:val="24"/>
+        </w:rPr>
+      </w:pPr>
+    </w:p>
+    <w:p>
+      <w:pPr>
+        <w:tabs>
+          <w:tab w:val="left" w:pos="3016"/>
+        </w:tabs>
+        <w:jc w:val="both"/>
+        <w:rPr>
+          <w:rFonts w:ascii="Arial" w:hAnsi="Arial" w:cs="Arial"/>
+          <w:b/>
+          <w:bCs/>
+          <w:sz w:val="28"/>
+          <w:szCs w:val="28"/>
+        </w:rPr>
+      </w:pPr>
+      <w:r>
+        <w:rPr>
+          <w:rFonts w:ascii="Arial" w:hAnsi="Arial" w:cs="Arial"/>
+          <w:b/>
+          <w:bCs/>
+          <w:sz w:val="28"/>
+          <w:szCs w:val="28"/>
+        </w:rPr>
+        <w:t>Tratamento de erros</w:t>
+      </w:r>
+    </w:p>
+    <w:p>
+      <w:pPr>
+        <w:tabs>
+          <w:tab w:val="left" w:pos="3016"/>
+        </w:tabs>
+        <w:jc w:val="both"/>
+        <w:rPr>
+          <w:rFonts w:ascii="Arial" w:hAnsi="Arial" w:cs="Arial"/>
+          <w:b/>
+          <w:bCs/>
+          <w:sz w:val="24"/>
+          <w:szCs w:val="24"/>
+        </w:rPr>
+      </w:pPr>
+      <w:proofErr w:type="spellStart"/>
+      <w:r>
+        <w:rPr>
+          <w:rFonts w:ascii="Arial" w:hAnsi="Arial" w:cs="Arial"/>
+          <w:b/>
+          <w:bCs/>
+          <w:sz w:val="24"/>
+          <w:szCs w:val="24"/>
+        </w:rPr>
+        <w:t>Try</w:t>
+      </w:r>
+      <w:proofErr w:type="spellEnd"/>
+      <w:r>
+        <w:rPr>
+          <w:rFonts w:ascii="Arial" w:hAnsi="Arial" w:cs="Arial"/>
+          <w:b/>
+          <w:bCs/>
+          <w:sz w:val="24"/>
+          <w:szCs w:val="24"/>
+        </w:rPr>
+        <w:t xml:space="preserve">, Catch, </w:t>
+      </w:r>
+      <w:proofErr w:type="spellStart"/>
+      <w:r>
+        <w:rPr>
+          <w:rFonts w:ascii="Arial" w:hAnsi="Arial" w:cs="Arial"/>
+          <w:b/>
+          <w:bCs/>
+          <w:sz w:val="24"/>
+          <w:szCs w:val="24"/>
+        </w:rPr>
+        <w:t>Finally</w:t>
+      </w:r>
+      <w:proofErr w:type="spellEnd"/>
+      <w:r>
+        <w:rPr>
+          <w:rFonts w:ascii="Arial" w:hAnsi="Arial" w:cs="Arial"/>
+          <w:b/>
+          <w:bCs/>
+          <w:sz w:val="24"/>
+          <w:szCs w:val="24"/>
+        </w:rPr>
+        <w:t xml:space="preserve"> e </w:t>
+      </w:r>
+      <w:proofErr w:type="spellStart"/>
+      <w:r>
+        <w:rPr>
+          <w:rFonts w:ascii="Arial" w:hAnsi="Arial" w:cs="Arial"/>
+          <w:b/>
+          <w:bCs/>
+          <w:sz w:val="24"/>
+          <w:szCs w:val="24"/>
+        </w:rPr>
+        <w:t>Throw</w:t>
+      </w:r>
+      <w:proofErr w:type="spellEnd"/>
+    </w:p>
+    <w:p>
+      <w:pPr>
+        <w:tabs>
+          <w:tab w:val="left" w:pos="3016"/>
+        </w:tabs>
+        <w:jc w:val="both"/>
+        <w:rPr>
+          <w:rFonts w:ascii="Arial" w:hAnsi="Arial" w:cs="Arial"/>
+          <w:sz w:val="24"/>
+          <w:szCs w:val="24"/>
+        </w:rPr>
+      </w:pPr>
+      <w:r>
+        <w:rPr>
+          <w:rFonts w:ascii="Arial" w:hAnsi="Arial" w:cs="Arial"/>
+          <w:b/>
+          <w:bCs/>
+          <w:sz w:val="24"/>
+          <w:szCs w:val="24"/>
+        </w:rPr>
+        <w:t xml:space="preserve"> </w:t>
+      </w:r>
+      <w:r>
+        <w:rPr>
+          <w:rFonts w:ascii="Arial" w:hAnsi="Arial" w:cs="Arial"/>
+          <w:sz w:val="24"/>
+          <w:szCs w:val="24"/>
+        </w:rPr>
+        <w:t>Serve para tornar a aplicação mais inteligente na ocorrência de erros, fazendo com que a experiência final do usuário seja mais agradável</w:t>
+      </w:r>
+      <w:r>
+        <w:rPr>
+          <w:rFonts w:ascii="Arial" w:hAnsi="Arial" w:cs="Arial"/>
+          <w:sz w:val="24"/>
+          <w:szCs w:val="24"/>
+        </w:rPr>
+        <w:t>;</w:t>
+      </w:r>
+    </w:p>
+    <w:p>
+      <w:pPr>
+        <w:tabs>
+          <w:tab w:val="left" w:pos="3016"/>
+        </w:tabs>
+        <w:jc w:val="both"/>
+        <w:rPr>
+          <w:rFonts w:ascii="Arial" w:hAnsi="Arial" w:cs="Arial"/>
+          <w:sz w:val="24"/>
+          <w:szCs w:val="24"/>
+        </w:rPr>
+      </w:pPr>
+      <w:r>
+        <w:rPr>
+          <w:rFonts w:ascii="Arial" w:hAnsi="Arial" w:cs="Arial"/>
+          <w:sz w:val="24"/>
+          <w:szCs w:val="24"/>
+        </w:rPr>
+        <w:t>É importante entender bem a técnica e tratamento de erros, pois com elas pode-se ter aplicações cada vez mais seguras.</w:t>
+      </w:r>
+    </w:p>
+    <w:p>
+      <w:pPr>
+        <w:rPr>
+          <w:rFonts w:ascii="Arial" w:hAnsi="Arial" w:cs="Arial"/>
+          <w:sz w:val="24"/>
+          <w:szCs w:val="24"/>
+        </w:rPr>
+      </w:pPr>
+      <w:proofErr w:type="spellStart"/>
+      <w:r>
+        <w:rPr>
+          <w:rFonts w:ascii="Arial" w:hAnsi="Arial" w:cs="Arial"/>
+          <w:sz w:val="24"/>
+          <w:szCs w:val="24"/>
+        </w:rPr>
+        <w:t>try</w:t>
+      </w:r>
+      <w:proofErr w:type="spellEnd"/>
+      <w:r>
+        <w:rPr>
+          <w:rFonts w:ascii="Arial" w:hAnsi="Arial" w:cs="Arial"/>
+          <w:sz w:val="24"/>
+          <w:szCs w:val="24"/>
+        </w:rPr>
+        <w:t xml:space="preserve"> (tente) -&gt; erro -&gt; catch (pegar)</w:t>
+      </w:r>
+    </w:p>
+    <w:p>
+      <w:pPr>
+        <w:rPr>
+          <w:rFonts w:ascii="Arial" w:hAnsi="Arial" w:cs="Arial"/>
+          <w:sz w:val="24"/>
+          <w:szCs w:val="24"/>
+        </w:rPr>
+      </w:pPr>
+      <w:proofErr w:type="spellStart"/>
+      <w:r>
+        <w:rPr>
+          <w:rFonts w:ascii="Arial" w:hAnsi="Arial" w:cs="Arial"/>
+          <w:sz w:val="24"/>
+          <w:szCs w:val="24"/>
+        </w:rPr>
+        <w:t>finally</w:t>
+      </w:r>
+      <w:proofErr w:type="spellEnd"/>
+      <w:r>
+        <w:rPr>
+          <w:rFonts w:ascii="Arial" w:hAnsi="Arial" w:cs="Arial"/>
+          <w:sz w:val="24"/>
+          <w:szCs w:val="24"/>
+        </w:rPr>
+        <w:t xml:space="preserve"> – finalmente,</w:t>
+      </w:r>
+    </w:p>
+    <w:p>
+      <w:pPr>
+        <w:rPr>
+          <w:rFonts w:ascii="Arial" w:hAnsi="Arial" w:cs="Arial"/>
+          <w:sz w:val="24"/>
+          <w:szCs w:val="24"/>
+        </w:rPr>
+      </w:pPr>
+      <w:proofErr w:type="spellStart"/>
+      <w:r>
+        <w:rPr>
+          <w:rFonts w:ascii="Arial" w:hAnsi="Arial" w:cs="Arial"/>
+          <w:sz w:val="24"/>
+          <w:szCs w:val="24"/>
+        </w:rPr>
+        <w:t>throw</w:t>
+      </w:r>
+      <w:proofErr w:type="spellEnd"/>
+      <w:r>
+        <w:rPr>
+          <w:rFonts w:ascii="Arial" w:hAnsi="Arial" w:cs="Arial"/>
+          <w:sz w:val="24"/>
+          <w:szCs w:val="24"/>
+        </w:rPr>
+        <w:t xml:space="preserve"> – lançar.</w:t>
+      </w:r>
+    </w:p>
+    <w:p>
+      <w:pPr>
+        <w:rPr>
+          <w:rFonts w:ascii="Arial" w:hAnsi="Arial" w:cs="Arial"/>
+          <w:sz w:val="24"/>
+          <w:szCs w:val="24"/>
+        </w:rPr>
+      </w:pPr>
+    </w:p>
+    <w:p>
+      <w:pPr>
+        <w:rPr>
+          <w:rFonts w:ascii="Arial" w:hAnsi="Arial" w:cs="Arial"/>
+          <w:sz w:val="24"/>
+          <w:szCs w:val="24"/>
+        </w:rPr>
+      </w:pPr>
+      <w:proofErr w:type="spellStart"/>
+      <w:r>
+        <w:rPr>
+          <w:rFonts w:ascii="Arial" w:hAnsi="Arial" w:cs="Arial"/>
+          <w:sz w:val="24"/>
+          <w:szCs w:val="24"/>
+        </w:rPr>
+        <w:t>try</w:t>
+      </w:r>
+      <w:proofErr w:type="spellEnd"/>
+      <w:r>
+        <w:rPr>
+          <w:rFonts w:ascii="Arial" w:hAnsi="Arial" w:cs="Arial"/>
+          <w:sz w:val="24"/>
+          <w:szCs w:val="24"/>
+        </w:rPr>
+        <w:t xml:space="preserve"> – encapsula todo o conteúdo suscetível a algum erro</w:t>
+      </w:r>
+      <w:r>
+        <w:rPr>
+          <w:rFonts w:ascii="Arial" w:hAnsi="Arial" w:cs="Arial"/>
+          <w:sz w:val="24"/>
+          <w:szCs w:val="24"/>
+        </w:rPr>
+        <w:t xml:space="preserve"> onde nós podemos identificar e controlar uma exceção.</w:t>
+      </w:r>
+    </w:p>
+    <w:p>
+      <w:pPr>
+        <w:rPr>
+          <w:rFonts w:ascii="Arial" w:hAnsi="Arial" w:cs="Arial"/>
+          <w:sz w:val="24"/>
+          <w:szCs w:val="24"/>
+        </w:rPr>
+      </w:pPr>
+      <w:r>
+        <w:rPr>
+          <w:rFonts w:ascii="Arial" w:hAnsi="Arial" w:cs="Arial"/>
+          <w:sz w:val="24"/>
+          <w:szCs w:val="24"/>
+        </w:rPr>
+        <w:t xml:space="preserve">Dentro de um mesmo script podem ser utilizados diversos </w:t>
+      </w:r>
+      <w:proofErr w:type="spellStart"/>
+      <w:r>
+        <w:rPr>
+          <w:rFonts w:ascii="Arial" w:hAnsi="Arial" w:cs="Arial"/>
+          <w:sz w:val="24"/>
+          <w:szCs w:val="24"/>
+        </w:rPr>
+        <w:t>try’s</w:t>
+      </w:r>
+      <w:proofErr w:type="spellEnd"/>
+      <w:r>
+        <w:rPr>
+          <w:rFonts w:ascii="Arial" w:hAnsi="Arial" w:cs="Arial"/>
+          <w:sz w:val="24"/>
+          <w:szCs w:val="24"/>
+        </w:rPr>
+        <w:t xml:space="preserve"> em momentos diferentes;</w:t>
+      </w:r>
+    </w:p>
+    <w:p>
+      <w:pPr>
+        <w:shd w:val="clear" w:color="auto" w:fill="1F1F1F"/>
+        <w:spacing w:after="0" w:line="285" w:lineRule="atLeast"/>
+        <w:rPr>
+          <w:rFonts w:ascii="Consolas" w:eastAsia="Times New Roman" w:hAnsi="Consolas" w:cs="Times New Roman"/>
+          <w:color w:val="CCCCCC"/>
+          <w:kern w:val="0"/>
+          <w:sz w:val="21"/>
+          <w:szCs w:val="21"/>
+          <w:lang w:eastAsia="pt-BR"/>
+          <w14:ligatures w14:val="none"/>
+        </w:rPr>
+      </w:pPr>
+      <w:r>
+        <w:rPr>
+          <w:rFonts w:ascii="Consolas" w:eastAsia="Times New Roman" w:hAnsi="Consolas" w:cs="Times New Roman"/>
+          <w:color w:val="6A9955"/>
+          <w:kern w:val="0"/>
+          <w:sz w:val="21"/>
+          <w:szCs w:val="21"/>
+          <w:lang w:eastAsia="pt-BR"/>
+          <w14:ligatures w14:val="none"/>
+        </w:rPr>
+        <w:t>//uma lógica</w:t>
+      </w:r>
+    </w:p>
+    <w:p>
+      <w:pPr>
+        <w:shd w:val="clear" w:color="auto" w:fill="1F1F1F"/>
+        <w:spacing w:after="0" w:line="285" w:lineRule="atLeast"/>
+        <w:rPr>
+          <w:rFonts w:ascii="Consolas" w:eastAsia="Times New Roman" w:hAnsi="Consolas" w:cs="Times New Roman"/>
+          <w:color w:val="CCCCCC"/>
+          <w:kern w:val="0"/>
+          <w:sz w:val="21"/>
+          <w:szCs w:val="21"/>
+          <w:lang w:eastAsia="pt-BR"/>
+          <w14:ligatures w14:val="none"/>
+        </w:rPr>
+      </w:pPr>
+      <w:proofErr w:type="spellStart"/>
+      <w:r>
+        <w:rPr>
+          <w:rFonts w:ascii="Consolas" w:eastAsia="Times New Roman" w:hAnsi="Consolas" w:cs="Times New Roman"/>
+          <w:color w:val="C586C0"/>
+          <w:kern w:val="0"/>
+          <w:sz w:val="21"/>
+          <w:szCs w:val="21"/>
+          <w:lang w:eastAsia="pt-BR"/>
+          <w14:ligatures w14:val="none"/>
+        </w:rPr>
+        <w:t>try</w:t>
+      </w:r>
+      <w:proofErr w:type="spellEnd"/>
+      <w:r>
+        <w:rPr>
+          <w:rFonts w:ascii="Consolas" w:eastAsia="Times New Roman" w:hAnsi="Consolas" w:cs="Times New Roman"/>
+          <w:color w:val="D4D4D4"/>
+          <w:kern w:val="0"/>
+          <w:sz w:val="21"/>
+          <w:szCs w:val="21"/>
+          <w:lang w:eastAsia="pt-BR"/>
+          <w14:ligatures w14:val="none"/>
+        </w:rPr>
+        <w:t xml:space="preserve"> {</w:t>
+      </w:r>
+    </w:p>
+    <w:p>
+      <w:pPr>
+        <w:shd w:val="clear" w:color="auto" w:fill="1F1F1F"/>
+        <w:spacing w:after="0" w:line="285" w:lineRule="atLeast"/>
+        <w:rPr>
+          <w:rFonts w:ascii="Consolas" w:eastAsia="Times New Roman" w:hAnsi="Consolas" w:cs="Times New Roman"/>
+          <w:color w:val="CCCCCC"/>
+          <w:kern w:val="0"/>
+          <w:sz w:val="21"/>
+          <w:szCs w:val="21"/>
+          <w:lang w:eastAsia="pt-BR"/>
+          <w14:ligatures w14:val="none"/>
+        </w:rPr>
+      </w:pPr>
+      <w:r>
+        <w:rPr>
+          <w:rFonts w:ascii="Consolas" w:eastAsia="Times New Roman" w:hAnsi="Consolas" w:cs="Times New Roman"/>
+          <w:color w:val="6A9955"/>
+          <w:kern w:val="0"/>
+          <w:sz w:val="21"/>
+          <w:szCs w:val="21"/>
+          <w:lang w:eastAsia="pt-BR"/>
+          <w14:ligatures w14:val="none"/>
+        </w:rPr>
+        <w:t>//uma lógica onde possa ocorrer um potencial erro(exceção)</w:t>
+      </w:r>
+    </w:p>
+    <w:p>
+      <w:pPr>
+        <w:shd w:val="clear" w:color="auto" w:fill="1F1F1F"/>
+        <w:spacing w:after="0" w:line="285" w:lineRule="atLeast"/>
+        <w:rPr>
+          <w:rFonts w:ascii="Consolas" w:eastAsia="Times New Roman" w:hAnsi="Consolas" w:cs="Times New Roman"/>
+          <w:color w:val="CCCCCC"/>
+          <w:kern w:val="0"/>
+          <w:sz w:val="21"/>
+          <w:szCs w:val="21"/>
+          <w:lang w:eastAsia="pt-BR"/>
+          <w14:ligatures w14:val="none"/>
+        </w:rPr>
+      </w:pPr>
+      <w:r>
+        <w:rPr>
+          <w:rFonts w:ascii="Consolas" w:eastAsia="Times New Roman" w:hAnsi="Consolas" w:cs="Times New Roman"/>
+          <w:color w:val="D4D4D4"/>
+          <w:kern w:val="0"/>
+          <w:sz w:val="21"/>
+          <w:szCs w:val="21"/>
+          <w:lang w:eastAsia="pt-BR"/>
+          <w14:ligatures w14:val="none"/>
+        </w:rPr>
+        <w:t>}</w:t>
+      </w:r>
+    </w:p>
+    <w:p>
+      <w:pPr>
+        <w:shd w:val="clear" w:color="auto" w:fill="1F1F1F"/>
+        <w:spacing w:after="0" w:line="285" w:lineRule="atLeast"/>
+        <w:rPr>
+          <w:rFonts w:ascii="Consolas" w:eastAsia="Times New Roman" w:hAnsi="Consolas" w:cs="Times New Roman"/>
+          <w:color w:val="CCCCCC"/>
+          <w:kern w:val="0"/>
+          <w:sz w:val="21"/>
+          <w:szCs w:val="21"/>
+          <w:lang w:eastAsia="pt-BR"/>
+          <w14:ligatures w14:val="none"/>
+        </w:rPr>
+      </w:pPr>
+      <w:r>
+        <w:rPr>
+          <w:rFonts w:ascii="Consolas" w:eastAsia="Times New Roman" w:hAnsi="Consolas" w:cs="Times New Roman"/>
+          <w:color w:val="6A9955"/>
+          <w:kern w:val="0"/>
+          <w:sz w:val="21"/>
+          <w:szCs w:val="21"/>
+          <w:lang w:eastAsia="pt-BR"/>
+          <w14:ligatures w14:val="none"/>
+        </w:rPr>
+        <w:t>//uma lógica</w:t>
+      </w:r>
+    </w:p>
+    <w:p>
+      <w:pPr>
+        <w:shd w:val="clear" w:color="auto" w:fill="1F1F1F"/>
+        <w:spacing w:after="0" w:line="285" w:lineRule="atLeast"/>
+        <w:rPr>
+          <w:rFonts w:ascii="Consolas" w:eastAsia="Times New Roman" w:hAnsi="Consolas" w:cs="Times New Roman"/>
+          <w:color w:val="CCCCCC"/>
+          <w:kern w:val="0"/>
+          <w:sz w:val="21"/>
+          <w:szCs w:val="21"/>
+          <w:lang w:eastAsia="pt-BR"/>
+          <w14:ligatures w14:val="none"/>
+        </w:rPr>
+      </w:pPr>
+      <w:proofErr w:type="spellStart"/>
+      <w:r>
+        <w:rPr>
+          <w:rFonts w:ascii="Consolas" w:eastAsia="Times New Roman" w:hAnsi="Consolas" w:cs="Times New Roman"/>
+          <w:color w:val="C586C0"/>
+          <w:kern w:val="0"/>
+          <w:sz w:val="21"/>
+          <w:szCs w:val="21"/>
+          <w:lang w:eastAsia="pt-BR"/>
+          <w14:ligatures w14:val="none"/>
+        </w:rPr>
+        <w:t>try</w:t>
+      </w:r>
+      <w:proofErr w:type="spellEnd"/>
+      <w:r>
+        <w:rPr>
+          <w:rFonts w:ascii="Consolas" w:eastAsia="Times New Roman" w:hAnsi="Consolas" w:cs="Times New Roman"/>
+          <w:color w:val="D4D4D4"/>
+          <w:kern w:val="0"/>
+          <w:sz w:val="21"/>
+          <w:szCs w:val="21"/>
+          <w:lang w:eastAsia="pt-BR"/>
+          <w14:ligatures w14:val="none"/>
+        </w:rPr>
+        <w:t xml:space="preserve"> {</w:t>
+      </w:r>
+    </w:p>
+    <w:p>
+      <w:pPr>
+        <w:shd w:val="clear" w:color="auto" w:fill="1F1F1F"/>
+        <w:spacing w:after="0" w:line="285" w:lineRule="atLeast"/>
+        <w:rPr>
+          <w:rFonts w:ascii="Consolas" w:eastAsia="Times New Roman" w:hAnsi="Consolas" w:cs="Times New Roman"/>
+          <w:color w:val="CCCCCC"/>
+          <w:kern w:val="0"/>
+          <w:sz w:val="21"/>
+          <w:szCs w:val="21"/>
+          <w:lang w:eastAsia="pt-BR"/>
+          <w14:ligatures w14:val="none"/>
+        </w:rPr>
+      </w:pPr>
+      <w:r>
+        <w:rPr>
+          <w:rFonts w:ascii="Consolas" w:eastAsia="Times New Roman" w:hAnsi="Consolas" w:cs="Times New Roman"/>
+          <w:color w:val="6A9955"/>
+          <w:kern w:val="0"/>
+          <w:sz w:val="21"/>
+          <w:szCs w:val="21"/>
+          <w:lang w:eastAsia="pt-BR"/>
+          <w14:ligatures w14:val="none"/>
+        </w:rPr>
+        <w:t>//uma lógica onde possa ocorrer um potencial erro(exceção)</w:t>
+      </w:r>
+    </w:p>
+    <w:p>
+      <w:pPr>
+        <w:shd w:val="clear" w:color="auto" w:fill="1F1F1F"/>
+        <w:spacing w:after="0" w:line="285" w:lineRule="atLeast"/>
+        <w:rPr>
+          <w:rFonts w:ascii="Consolas" w:eastAsia="Times New Roman" w:hAnsi="Consolas" w:cs="Times New Roman"/>
+          <w:color w:val="CCCCCC"/>
+          <w:kern w:val="0"/>
+          <w:sz w:val="21"/>
+          <w:szCs w:val="21"/>
+          <w:lang w:eastAsia="pt-BR"/>
+          <w14:ligatures w14:val="none"/>
+        </w:rPr>
+      </w:pPr>
+      <w:r>
+        <w:rPr>
+          <w:rFonts w:ascii="Consolas" w:eastAsia="Times New Roman" w:hAnsi="Consolas" w:cs="Times New Roman"/>
+          <w:color w:val="D4D4D4"/>
+          <w:kern w:val="0"/>
+          <w:sz w:val="21"/>
+          <w:szCs w:val="21"/>
+          <w:lang w:eastAsia="pt-BR"/>
+          <w14:ligatures w14:val="none"/>
+        </w:rPr>
+        <w:t>}</w:t>
+      </w:r>
+    </w:p>
+    <w:p>
+      <w:pPr>
+        <w:rPr>
+          <w:rFonts w:ascii="Arial" w:hAnsi="Arial" w:cs="Arial"/>
+          <w:sz w:val="24"/>
+          <w:szCs w:val="24"/>
+        </w:rPr>
+      </w:pPr>
+      <w:r>
+        <w:rPr>
+          <w:rFonts w:ascii="Arial" w:hAnsi="Arial" w:cs="Arial"/>
+          <w:sz w:val="24"/>
+          <w:szCs w:val="24"/>
+        </w:rPr>
+        <w:t xml:space="preserve">O </w:t>
+      </w:r>
+      <w:proofErr w:type="spellStart"/>
+      <w:r>
+        <w:rPr>
+          <w:rFonts w:ascii="Arial" w:hAnsi="Arial" w:cs="Arial"/>
+          <w:sz w:val="24"/>
+          <w:szCs w:val="24"/>
+        </w:rPr>
+        <w:t>try</w:t>
+      </w:r>
+      <w:proofErr w:type="spellEnd"/>
+      <w:r>
+        <w:rPr>
+          <w:rFonts w:ascii="Arial" w:hAnsi="Arial" w:cs="Arial"/>
+          <w:sz w:val="24"/>
+          <w:szCs w:val="24"/>
+        </w:rPr>
+        <w:t xml:space="preserve"> pode ter dois destinos: </w:t>
+      </w:r>
+    </w:p>
+    <w:p>
+      <w:pPr>
+        <w:ind w:firstLine="708"/>
+        <w:rPr>
+          <w:rFonts w:ascii="Arial" w:hAnsi="Arial" w:cs="Arial"/>
+          <w:sz w:val="24"/>
+          <w:szCs w:val="24"/>
+        </w:rPr>
+      </w:pPr>
+      <w:r>
+        <w:rPr>
+          <w:rFonts w:ascii="Arial" w:hAnsi="Arial" w:cs="Arial"/>
+          <w:b/>
+          <w:bCs/>
+          <w:sz w:val="24"/>
+          <w:szCs w:val="24"/>
+        </w:rPr>
+        <w:t>catch</w:t>
+      </w:r>
+      <w:r>
+        <w:rPr>
+          <w:rFonts w:ascii="Arial" w:hAnsi="Arial" w:cs="Arial"/>
+          <w:sz w:val="24"/>
+          <w:szCs w:val="24"/>
+        </w:rPr>
+        <w:t xml:space="preserve"> – captura um eventual erro ocorrido dentro do bloco </w:t>
+      </w:r>
+      <w:proofErr w:type="spellStart"/>
+      <w:r>
+        <w:rPr>
+          <w:rFonts w:ascii="Arial" w:hAnsi="Arial" w:cs="Arial"/>
+          <w:sz w:val="24"/>
+          <w:szCs w:val="24"/>
+        </w:rPr>
+        <w:t>try</w:t>
+      </w:r>
+      <w:proofErr w:type="spellEnd"/>
+      <w:r>
+        <w:rPr>
+          <w:rFonts w:ascii="Arial" w:hAnsi="Arial" w:cs="Arial"/>
+          <w:sz w:val="24"/>
+          <w:szCs w:val="24"/>
+        </w:rPr>
+        <w:t>;</w:t>
+      </w:r>
+    </w:p>
+    <w:p>
+      <w:pPr>
+        <w:ind w:firstLine="708"/>
+        <w:rPr>
+          <w:rFonts w:ascii="Arial" w:hAnsi="Arial" w:cs="Arial"/>
+          <w:sz w:val="24"/>
+          <w:szCs w:val="24"/>
+        </w:rPr>
+      </w:pPr>
+      <w:proofErr w:type="spellStart"/>
+      <w:r>
+        <w:rPr>
+          <w:rFonts w:ascii="Arial" w:hAnsi="Arial" w:cs="Arial"/>
+          <w:b/>
+          <w:bCs/>
+          <w:sz w:val="24"/>
+          <w:szCs w:val="24"/>
+        </w:rPr>
+        <w:t>finally</w:t>
+      </w:r>
+      <w:proofErr w:type="spellEnd"/>
+      <w:r>
+        <w:rPr>
+          <w:rFonts w:ascii="Arial" w:hAnsi="Arial" w:cs="Arial"/>
+          <w:sz w:val="24"/>
+          <w:szCs w:val="24"/>
+        </w:rPr>
+        <w:t xml:space="preserve"> – instrução final do tratamento de erros.</w:t>
+      </w:r>
+    </w:p>
+    <w:p>
+      <w:pPr>
+        <w:rPr>
+          <w:rFonts w:ascii="Arial" w:hAnsi="Arial" w:cs="Arial"/>
+          <w:sz w:val="24"/>
+          <w:szCs w:val="24"/>
+        </w:rPr>
+      </w:pPr>
+      <w:r>
+        <w:rPr>
+          <w:rFonts w:ascii="Arial" w:hAnsi="Arial" w:cs="Arial"/>
+          <w:b/>
+          <w:bCs/>
+          <w:sz w:val="24"/>
+          <w:szCs w:val="24"/>
+        </w:rPr>
+        <w:t>Catch</w:t>
+      </w:r>
+      <w:r>
+        <w:rPr>
+          <w:rFonts w:ascii="Arial" w:hAnsi="Arial" w:cs="Arial"/>
+          <w:sz w:val="24"/>
+          <w:szCs w:val="24"/>
+        </w:rPr>
+        <w:t xml:space="preserve"> </w:t>
+      </w:r>
+      <w:r>
+        <w:rPr>
+          <w:rFonts w:ascii="Arial" w:hAnsi="Arial" w:cs="Arial"/>
+          <w:b/>
+          <w:bCs/>
+          <w:sz w:val="24"/>
+          <w:szCs w:val="24"/>
+        </w:rPr>
+        <w:t>após</w:t>
+      </w:r>
+      <w:r>
+        <w:rPr>
+          <w:rFonts w:ascii="Arial" w:hAnsi="Arial" w:cs="Arial"/>
+          <w:sz w:val="24"/>
+          <w:szCs w:val="24"/>
+        </w:rPr>
+        <w:t xml:space="preserve"> ser </w:t>
+      </w:r>
+      <w:r>
+        <w:rPr>
+          <w:rFonts w:ascii="Arial" w:hAnsi="Arial" w:cs="Arial"/>
+          <w:b/>
+          <w:bCs/>
+          <w:sz w:val="24"/>
+          <w:szCs w:val="24"/>
+        </w:rPr>
+        <w:t>finalizado</w:t>
+      </w:r>
+      <w:r>
+        <w:rPr>
+          <w:rFonts w:ascii="Arial" w:hAnsi="Arial" w:cs="Arial"/>
+          <w:sz w:val="24"/>
+          <w:szCs w:val="24"/>
+        </w:rPr>
+        <w:t xml:space="preserve"> também </w:t>
+      </w:r>
+      <w:r>
+        <w:rPr>
+          <w:rFonts w:ascii="Arial" w:hAnsi="Arial" w:cs="Arial"/>
+          <w:b/>
+          <w:bCs/>
+          <w:sz w:val="24"/>
+          <w:szCs w:val="24"/>
+        </w:rPr>
+        <w:t xml:space="preserve">vai para </w:t>
+      </w:r>
+      <w:proofErr w:type="spellStart"/>
+      <w:r>
+        <w:rPr>
+          <w:rFonts w:ascii="Arial" w:hAnsi="Arial" w:cs="Arial"/>
+          <w:b/>
+          <w:bCs/>
+          <w:sz w:val="24"/>
+          <w:szCs w:val="24"/>
+        </w:rPr>
+        <w:t>finally</w:t>
+      </w:r>
+      <w:proofErr w:type="spellEnd"/>
+      <w:r>
+        <w:rPr>
+          <w:rFonts w:ascii="Arial" w:hAnsi="Arial" w:cs="Arial"/>
+          <w:sz w:val="24"/>
+          <w:szCs w:val="24"/>
+        </w:rPr>
+        <w:t>;</w:t>
+      </w:r>
+    </w:p>
+    <w:p>
+      <w:pPr>
+        <w:rPr>
+          <w:rFonts w:ascii="Arial" w:hAnsi="Arial" w:cs="Arial"/>
+          <w:sz w:val="24"/>
+          <w:szCs w:val="24"/>
+        </w:rPr>
+      </w:pPr>
+      <w:r>
+        <w:rPr>
+          <w:rFonts w:ascii="Arial" w:hAnsi="Arial" w:cs="Arial"/>
+          <w:sz w:val="24"/>
+          <w:szCs w:val="24"/>
+        </w:rPr>
+        <w:t>No exemplo abaixo:</w:t>
+      </w:r>
+    </w:p>
+    <w:p>
+      <w:pPr>
+        <w:rPr>
+          <w:rFonts w:ascii="Arial" w:hAnsi="Arial" w:cs="Arial"/>
+          <w:sz w:val="24"/>
+          <w:szCs w:val="24"/>
+        </w:rPr>
+      </w:pPr>
+      <w:proofErr w:type="spellStart"/>
+      <w:r>
+        <w:rPr>
+          <w:rFonts w:ascii="Arial" w:hAnsi="Arial" w:cs="Arial"/>
+          <w:sz w:val="24"/>
+          <w:szCs w:val="24"/>
+        </w:rPr>
+        <w:t>Try</w:t>
+      </w:r>
+      <w:proofErr w:type="spellEnd"/>
+      <w:r>
+        <w:rPr>
+          <w:rFonts w:ascii="Arial" w:hAnsi="Arial" w:cs="Arial"/>
+          <w:sz w:val="24"/>
+          <w:szCs w:val="24"/>
+        </w:rPr>
+        <w:t xml:space="preserve"> – recuperando erro;</w:t>
+      </w:r>
+    </w:p>
+    <w:p>
+      <w:pPr>
+        <w:rPr>
+          <w:rFonts w:ascii="Arial" w:hAnsi="Arial" w:cs="Arial"/>
+          <w:sz w:val="24"/>
+          <w:szCs w:val="24"/>
+        </w:rPr>
+      </w:pPr>
+      <w:r>
+        <w:rPr>
+          <w:rFonts w:ascii="Arial" w:hAnsi="Arial" w:cs="Arial"/>
+          <w:sz w:val="24"/>
+          <w:szCs w:val="24"/>
+        </w:rPr>
+        <w:t>Catch – adicionando alguma tratativa para esse erro;</w:t>
+      </w:r>
+    </w:p>
+    <w:p>
+      <w:pPr>
+        <w:rPr>
+          <w:rFonts w:ascii="Arial" w:hAnsi="Arial" w:cs="Arial"/>
+          <w:sz w:val="24"/>
+          <w:szCs w:val="24"/>
+        </w:rPr>
+      </w:pPr>
+      <w:proofErr w:type="spellStart"/>
+      <w:r>
+        <w:rPr>
+          <w:rFonts w:ascii="Arial" w:hAnsi="Arial" w:cs="Arial"/>
+          <w:sz w:val="24"/>
+          <w:szCs w:val="24"/>
+        </w:rPr>
+        <w:t>Finally</w:t>
+      </w:r>
+      <w:proofErr w:type="spellEnd"/>
+      <w:r>
+        <w:rPr>
+          <w:rFonts w:ascii="Arial" w:hAnsi="Arial" w:cs="Arial"/>
+          <w:sz w:val="24"/>
+          <w:szCs w:val="24"/>
+        </w:rPr>
+        <w:t xml:space="preserve"> – dando continuidade </w:t>
+      </w:r>
+      <w:r>
+        <w:rPr>
+          <w:rFonts w:ascii="Arial" w:hAnsi="Arial" w:cs="Arial"/>
+          <w:sz w:val="24"/>
+          <w:szCs w:val="24"/>
+        </w:rPr>
+        <w:t>à</w:t>
+      </w:r>
+      <w:r>
+        <w:rPr>
+          <w:rFonts w:ascii="Arial" w:hAnsi="Arial" w:cs="Arial"/>
+          <w:sz w:val="24"/>
+          <w:szCs w:val="24"/>
+        </w:rPr>
+        <w:t xml:space="preserve"> tratativa do script.</w:t>
+      </w:r>
+      <w:r>
+        <w:rPr>
+          <w:rFonts w:ascii="Arial" w:hAnsi="Arial" w:cs="Arial"/>
+          <w:sz w:val="24"/>
+          <w:szCs w:val="24"/>
+        </w:rPr>
+        <w:br w:type="page"/>
+      </w:r>
+    </w:p>
+    <w:p>
+      <w:pPr>
+        <w:shd w:val="clear" w:color="auto" w:fill="1F1F1F"/>
+        <w:spacing w:after="0" w:line="360" w:lineRule="auto"/>
+        <w:rPr>
+          <w:rFonts w:ascii="Consolas" w:eastAsia="Times New Roman" w:hAnsi="Consolas" w:cs="Times New Roman"/>
+          <w:b/>
+          <w:bCs/>
+          <w:color w:val="CCCCCC"/>
+          <w:kern w:val="0"/>
+          <w:sz w:val="18"/>
+          <w:szCs w:val="18"/>
+          <w:lang w:eastAsia="pt-BR"/>
+          <w14:ligatures w14:val="none"/>
+        </w:rPr>
+      </w:pPr>
+      <w:proofErr w:type="spellStart"/>
+      <w:r>
+        <w:rPr>
+          <w:rFonts w:ascii="Consolas" w:eastAsia="Times New Roman" w:hAnsi="Consolas" w:cs="Times New Roman"/>
+          <w:b/>
+          <w:bCs/>
+          <w:color w:val="C586C0"/>
+          <w:kern w:val="0"/>
+          <w:sz w:val="18"/>
+          <w:szCs w:val="18"/>
+          <w:lang w:eastAsia="pt-BR"/>
+          <w14:ligatures w14:val="none"/>
+        </w:rPr>
+        <w:lastRenderedPageBreak/>
+        <w:t>try</w:t>
+      </w:r>
+      <w:proofErr w:type="spellEnd"/>
+      <w:r>
+        <w:rPr>
+          <w:rFonts w:ascii="Consolas" w:eastAsia="Times New Roman" w:hAnsi="Consolas" w:cs="Times New Roman"/>
+          <w:b/>
+          <w:bCs/>
+          <w:color w:val="D4D4D4"/>
+          <w:kern w:val="0"/>
+          <w:sz w:val="18"/>
+          <w:szCs w:val="18"/>
+          <w:lang w:eastAsia="pt-BR"/>
+          <w14:ligatures w14:val="none"/>
+        </w:rPr>
+        <w:t xml:space="preserve"> {</w:t>
+      </w:r>
+    </w:p>
+    <w:p>
+      <w:pPr>
+        <w:shd w:val="clear" w:color="auto" w:fill="1F1F1F"/>
+        <w:spacing w:after="0" w:line="360" w:lineRule="auto"/>
+        <w:rPr>
+          <w:rFonts w:ascii="Consolas" w:eastAsia="Times New Roman" w:hAnsi="Consolas" w:cs="Times New Roman"/>
+          <w:b/>
+          <w:bCs/>
+          <w:color w:val="CCCCCC"/>
+          <w:kern w:val="0"/>
+          <w:sz w:val="18"/>
+          <w:szCs w:val="18"/>
+          <w:lang w:eastAsia="pt-BR"/>
+          <w14:ligatures w14:val="none"/>
+        </w:rPr>
+      </w:pPr>
+      <w:r>
+        <w:rPr>
+          <w:rFonts w:ascii="Consolas" w:eastAsia="Times New Roman" w:hAnsi="Consolas" w:cs="Times New Roman"/>
+          <w:b/>
+          <w:bCs/>
+          <w:color w:val="D4D4D4"/>
+          <w:kern w:val="0"/>
+          <w:sz w:val="18"/>
+          <w:szCs w:val="18"/>
+          <w:lang w:eastAsia="pt-BR"/>
+          <w14:ligatures w14:val="none"/>
+        </w:rPr>
+        <w:t xml:space="preserve">    </w:t>
+      </w:r>
+      <w:proofErr w:type="spellStart"/>
+      <w:r>
+        <w:rPr>
+          <w:rFonts w:ascii="Consolas" w:eastAsia="Times New Roman" w:hAnsi="Consolas" w:cs="Times New Roman"/>
+          <w:b/>
+          <w:bCs/>
+          <w:color w:val="DCDCAA"/>
+          <w:kern w:val="0"/>
+          <w:sz w:val="18"/>
+          <w:szCs w:val="18"/>
+          <w:lang w:eastAsia="pt-BR"/>
+          <w14:ligatures w14:val="none"/>
+        </w:rPr>
+        <w:t>echo</w:t>
+      </w:r>
+      <w:proofErr w:type="spellEnd"/>
+      <w:r>
+        <w:rPr>
+          <w:rFonts w:ascii="Consolas" w:eastAsia="Times New Roman" w:hAnsi="Consolas" w:cs="Times New Roman"/>
+          <w:b/>
+          <w:bCs/>
+          <w:color w:val="D4D4D4"/>
+          <w:kern w:val="0"/>
+          <w:sz w:val="18"/>
+          <w:szCs w:val="18"/>
+          <w:lang w:eastAsia="pt-BR"/>
+          <w14:ligatures w14:val="none"/>
+        </w:rPr>
+        <w:t xml:space="preserve"> </w:t>
+      </w:r>
+      <w:r>
+        <w:rPr>
+          <w:rFonts w:ascii="Consolas" w:eastAsia="Times New Roman" w:hAnsi="Consolas" w:cs="Times New Roman"/>
+          <w:b/>
+          <w:bCs/>
+          <w:color w:val="CE9178"/>
+          <w:kern w:val="0"/>
+          <w:sz w:val="18"/>
+          <w:szCs w:val="18"/>
+          <w:lang w:eastAsia="pt-BR"/>
+          <w14:ligatures w14:val="none"/>
+        </w:rPr>
+        <w:t>' &lt;h3&gt; ***</w:t>
+      </w:r>
+      <w:proofErr w:type="spellStart"/>
+      <w:r>
+        <w:rPr>
+          <w:rFonts w:ascii="Consolas" w:eastAsia="Times New Roman" w:hAnsi="Consolas" w:cs="Times New Roman"/>
+          <w:b/>
+          <w:bCs/>
+          <w:color w:val="CE9178"/>
+          <w:kern w:val="0"/>
+          <w:sz w:val="18"/>
+          <w:szCs w:val="18"/>
+          <w:lang w:eastAsia="pt-BR"/>
+          <w14:ligatures w14:val="none"/>
+        </w:rPr>
+        <w:t>Try</w:t>
+      </w:r>
+      <w:proofErr w:type="spellEnd"/>
+      <w:r>
+        <w:rPr>
+          <w:rFonts w:ascii="Consolas" w:eastAsia="Times New Roman" w:hAnsi="Consolas" w:cs="Times New Roman"/>
+          <w:b/>
+          <w:bCs/>
+          <w:color w:val="CE9178"/>
+          <w:kern w:val="0"/>
+          <w:sz w:val="18"/>
+          <w:szCs w:val="18"/>
+          <w:lang w:eastAsia="pt-BR"/>
+          <w14:ligatures w14:val="none"/>
+        </w:rPr>
+        <w:t>*** &lt;/h3&gt; '</w:t>
+      </w:r>
+      <w:r>
+        <w:rPr>
+          <w:rFonts w:ascii="Consolas" w:eastAsia="Times New Roman" w:hAnsi="Consolas" w:cs="Times New Roman"/>
+          <w:b/>
+          <w:bCs/>
+          <w:color w:val="D4D4D4"/>
+          <w:kern w:val="0"/>
+          <w:sz w:val="18"/>
+          <w:szCs w:val="18"/>
+          <w:lang w:eastAsia="pt-BR"/>
+          <w14:ligatures w14:val="none"/>
+        </w:rPr>
+        <w:t>;</w:t>
+      </w:r>
+    </w:p>
+    <w:p>
+      <w:pPr>
+        <w:shd w:val="clear" w:color="auto" w:fill="1F1F1F"/>
+        <w:spacing w:after="0" w:line="360" w:lineRule="auto"/>
+        <w:rPr>
+          <w:rFonts w:ascii="Consolas" w:eastAsia="Times New Roman" w:hAnsi="Consolas" w:cs="Times New Roman"/>
+          <w:b/>
+          <w:bCs/>
+          <w:color w:val="CCCCCC"/>
+          <w:kern w:val="0"/>
+          <w:sz w:val="18"/>
+          <w:szCs w:val="18"/>
+          <w:lang w:eastAsia="pt-BR"/>
+          <w14:ligatures w14:val="none"/>
+        </w:rPr>
+      </w:pPr>
+      <w:r>
+        <w:rPr>
+          <w:rFonts w:ascii="Consolas" w:eastAsia="Times New Roman" w:hAnsi="Consolas" w:cs="Times New Roman"/>
+          <w:b/>
+          <w:bCs/>
+          <w:color w:val="D4D4D4"/>
+          <w:kern w:val="0"/>
+          <w:sz w:val="18"/>
+          <w:szCs w:val="18"/>
+          <w:lang w:eastAsia="pt-BR"/>
+          <w14:ligatures w14:val="none"/>
+        </w:rPr>
+        <w:t xml:space="preserve">    </w:t>
+      </w:r>
+      <w:r>
+        <w:rPr>
+          <w:rFonts w:ascii="Consolas" w:eastAsia="Times New Roman" w:hAnsi="Consolas" w:cs="Times New Roman"/>
+          <w:b/>
+          <w:bCs/>
+          <w:color w:val="9CDCFE"/>
+          <w:kern w:val="0"/>
+          <w:sz w:val="18"/>
+          <w:szCs w:val="18"/>
+          <w:lang w:eastAsia="pt-BR"/>
+          <w14:ligatures w14:val="none"/>
+        </w:rPr>
+        <w:t>$</w:t>
+      </w:r>
+      <w:proofErr w:type="spellStart"/>
+      <w:r>
+        <w:rPr>
+          <w:rFonts w:ascii="Consolas" w:eastAsia="Times New Roman" w:hAnsi="Consolas" w:cs="Times New Roman"/>
+          <w:b/>
+          <w:bCs/>
+          <w:color w:val="9CDCFE"/>
+          <w:kern w:val="0"/>
+          <w:sz w:val="18"/>
+          <w:szCs w:val="18"/>
+          <w:lang w:eastAsia="pt-BR"/>
+          <w14:ligatures w14:val="none"/>
+        </w:rPr>
+        <w:t>sql</w:t>
+      </w:r>
+      <w:proofErr w:type="spellEnd"/>
+      <w:r>
+        <w:rPr>
+          <w:rFonts w:ascii="Consolas" w:eastAsia="Times New Roman" w:hAnsi="Consolas" w:cs="Times New Roman"/>
+          <w:b/>
+          <w:bCs/>
+          <w:color w:val="D4D4D4"/>
+          <w:kern w:val="0"/>
+          <w:sz w:val="18"/>
+          <w:szCs w:val="18"/>
+          <w:lang w:eastAsia="pt-BR"/>
+          <w14:ligatures w14:val="none"/>
+        </w:rPr>
+        <w:t xml:space="preserve"> = </w:t>
+      </w:r>
+      <w:r>
+        <w:rPr>
+          <w:rFonts w:ascii="Consolas" w:eastAsia="Times New Roman" w:hAnsi="Consolas" w:cs="Times New Roman"/>
+          <w:b/>
+          <w:bCs/>
+          <w:color w:val="CE9178"/>
+          <w:kern w:val="0"/>
+          <w:sz w:val="18"/>
+          <w:szCs w:val="18"/>
+          <w:lang w:eastAsia="pt-BR"/>
+          <w14:ligatures w14:val="none"/>
+        </w:rPr>
+        <w:t>'</w:t>
+      </w:r>
+      <w:proofErr w:type="spellStart"/>
+      <w:r>
+        <w:rPr>
+          <w:rFonts w:ascii="Consolas" w:eastAsia="Times New Roman" w:hAnsi="Consolas" w:cs="Times New Roman"/>
+          <w:b/>
+          <w:bCs/>
+          <w:color w:val="CE9178"/>
+          <w:kern w:val="0"/>
+          <w:sz w:val="18"/>
+          <w:szCs w:val="18"/>
+          <w:lang w:eastAsia="pt-BR"/>
+          <w14:ligatures w14:val="none"/>
+        </w:rPr>
+        <w:t>Select</w:t>
+      </w:r>
+      <w:proofErr w:type="spellEnd"/>
+      <w:r>
+        <w:rPr>
+          <w:rFonts w:ascii="Consolas" w:eastAsia="Times New Roman" w:hAnsi="Consolas" w:cs="Times New Roman"/>
+          <w:b/>
+          <w:bCs/>
+          <w:color w:val="CE9178"/>
+          <w:kern w:val="0"/>
+          <w:sz w:val="18"/>
+          <w:szCs w:val="18"/>
+          <w:lang w:eastAsia="pt-BR"/>
+          <w14:ligatures w14:val="none"/>
+        </w:rPr>
+        <w:t xml:space="preserve"> * </w:t>
+      </w:r>
+      <w:proofErr w:type="spellStart"/>
+      <w:r>
+        <w:rPr>
+          <w:rFonts w:ascii="Consolas" w:eastAsia="Times New Roman" w:hAnsi="Consolas" w:cs="Times New Roman"/>
+          <w:b/>
+          <w:bCs/>
+          <w:color w:val="CE9178"/>
+          <w:kern w:val="0"/>
+          <w:sz w:val="18"/>
+          <w:szCs w:val="18"/>
+          <w:lang w:eastAsia="pt-BR"/>
+          <w14:ligatures w14:val="none"/>
+        </w:rPr>
+        <w:t>from</w:t>
+      </w:r>
+      <w:proofErr w:type="spellEnd"/>
+      <w:r>
+        <w:rPr>
+          <w:rFonts w:ascii="Consolas" w:eastAsia="Times New Roman" w:hAnsi="Consolas" w:cs="Times New Roman"/>
+          <w:b/>
+          <w:bCs/>
+          <w:color w:val="CE9178"/>
+          <w:kern w:val="0"/>
+          <w:sz w:val="18"/>
+          <w:szCs w:val="18"/>
+          <w:lang w:eastAsia="pt-BR"/>
+          <w14:ligatures w14:val="none"/>
+        </w:rPr>
+        <w:t xml:space="preserve"> clientes'</w:t>
+      </w:r>
+      <w:r>
+        <w:rPr>
+          <w:rFonts w:ascii="Consolas" w:eastAsia="Times New Roman" w:hAnsi="Consolas" w:cs="Times New Roman"/>
+          <w:b/>
+          <w:bCs/>
+          <w:color w:val="D4D4D4"/>
+          <w:kern w:val="0"/>
+          <w:sz w:val="18"/>
+          <w:szCs w:val="18"/>
+          <w:lang w:eastAsia="pt-BR"/>
+          <w14:ligatures w14:val="none"/>
+        </w:rPr>
+        <w:t>;</w:t>
+      </w:r>
+    </w:p>
+    <w:p>
+      <w:pPr>
+        <w:shd w:val="clear" w:color="auto" w:fill="1F1F1F"/>
+        <w:spacing w:after="0" w:line="360" w:lineRule="auto"/>
+        <w:rPr>
+          <w:rFonts w:ascii="Consolas" w:eastAsia="Times New Roman" w:hAnsi="Consolas" w:cs="Times New Roman"/>
+          <w:b/>
+          <w:bCs/>
+          <w:color w:val="CCCCCC"/>
+          <w:kern w:val="0"/>
+          <w:sz w:val="18"/>
+          <w:szCs w:val="18"/>
+          <w:lang w:eastAsia="pt-BR"/>
+          <w14:ligatures w14:val="none"/>
+        </w:rPr>
+      </w:pPr>
+      <w:r>
+        <w:rPr>
+          <w:rFonts w:ascii="Consolas" w:eastAsia="Times New Roman" w:hAnsi="Consolas" w:cs="Times New Roman"/>
+          <w:b/>
+          <w:bCs/>
+          <w:color w:val="D4D4D4"/>
+          <w:kern w:val="0"/>
+          <w:sz w:val="18"/>
+          <w:szCs w:val="18"/>
+          <w:lang w:eastAsia="pt-BR"/>
+          <w14:ligatures w14:val="none"/>
+        </w:rPr>
+        <w:t xml:space="preserve">    </w:t>
+      </w:r>
+      <w:proofErr w:type="spellStart"/>
+      <w:r>
+        <w:rPr>
+          <w:rFonts w:ascii="Consolas" w:eastAsia="Times New Roman" w:hAnsi="Consolas" w:cs="Times New Roman"/>
+          <w:b/>
+          <w:bCs/>
+          <w:color w:val="DCDCAA"/>
+          <w:kern w:val="0"/>
+          <w:sz w:val="18"/>
+          <w:szCs w:val="18"/>
+          <w:lang w:eastAsia="pt-BR"/>
+          <w14:ligatures w14:val="none"/>
+        </w:rPr>
+        <w:t>mysql_query</w:t>
+      </w:r>
+      <w:proofErr w:type="spellEnd"/>
+      <w:r>
+        <w:rPr>
+          <w:rFonts w:ascii="Consolas" w:eastAsia="Times New Roman" w:hAnsi="Consolas" w:cs="Times New Roman"/>
+          <w:b/>
+          <w:bCs/>
+          <w:color w:val="D4D4D4"/>
+          <w:kern w:val="0"/>
+          <w:sz w:val="18"/>
+          <w:szCs w:val="18"/>
+          <w:lang w:eastAsia="pt-BR"/>
+          <w14:ligatures w14:val="none"/>
+        </w:rPr>
+        <w:t>(</w:t>
+      </w:r>
+      <w:r>
+        <w:rPr>
+          <w:rFonts w:ascii="Consolas" w:eastAsia="Times New Roman" w:hAnsi="Consolas" w:cs="Times New Roman"/>
+          <w:b/>
+          <w:bCs/>
+          <w:color w:val="9CDCFE"/>
+          <w:kern w:val="0"/>
+          <w:sz w:val="18"/>
+          <w:szCs w:val="18"/>
+          <w:lang w:eastAsia="pt-BR"/>
+          <w14:ligatures w14:val="none"/>
+        </w:rPr>
+        <w:t>$</w:t>
+      </w:r>
+      <w:proofErr w:type="spellStart"/>
+      <w:r>
+        <w:rPr>
+          <w:rFonts w:ascii="Consolas" w:eastAsia="Times New Roman" w:hAnsi="Consolas" w:cs="Times New Roman"/>
+          <w:b/>
+          <w:bCs/>
+          <w:color w:val="9CDCFE"/>
+          <w:kern w:val="0"/>
+          <w:sz w:val="18"/>
+          <w:szCs w:val="18"/>
+          <w:lang w:eastAsia="pt-BR"/>
+          <w14:ligatures w14:val="none"/>
+        </w:rPr>
+        <w:t>sql</w:t>
+      </w:r>
+      <w:proofErr w:type="spellEnd"/>
+      <w:r>
+        <w:rPr>
+          <w:rFonts w:ascii="Consolas" w:eastAsia="Times New Roman" w:hAnsi="Consolas" w:cs="Times New Roman"/>
+          <w:b/>
+          <w:bCs/>
+          <w:color w:val="D4D4D4"/>
+          <w:kern w:val="0"/>
+          <w:sz w:val="18"/>
+          <w:szCs w:val="18"/>
+          <w:lang w:eastAsia="pt-BR"/>
+          <w14:ligatures w14:val="none"/>
+        </w:rPr>
+        <w:t xml:space="preserve">); </w:t>
+      </w:r>
+      <w:r>
+        <w:rPr>
+          <w:rFonts w:ascii="Consolas" w:eastAsia="Times New Roman" w:hAnsi="Consolas" w:cs="Times New Roman"/>
+          <w:b/>
+          <w:bCs/>
+          <w:color w:val="6A9955"/>
+          <w:kern w:val="0"/>
+          <w:sz w:val="18"/>
+          <w:szCs w:val="18"/>
+          <w:lang w:eastAsia="pt-BR"/>
+          <w14:ligatures w14:val="none"/>
+        </w:rPr>
+        <w:t>//erro</w:t>
+      </w:r>
+    </w:p>
+    <w:p>
+      <w:pPr>
+        <w:shd w:val="clear" w:color="auto" w:fill="1F1F1F"/>
+        <w:spacing w:after="0" w:line="360" w:lineRule="auto"/>
+        <w:rPr>
+          <w:rFonts w:ascii="Consolas" w:eastAsia="Times New Roman" w:hAnsi="Consolas" w:cs="Times New Roman"/>
+          <w:b/>
+          <w:bCs/>
+          <w:color w:val="CCCCCC"/>
+          <w:kern w:val="0"/>
+          <w:sz w:val="18"/>
+          <w:szCs w:val="18"/>
+          <w:lang w:eastAsia="pt-BR"/>
+          <w14:ligatures w14:val="none"/>
+        </w:rPr>
+      </w:pPr>
+      <w:r>
+        <w:rPr>
+          <w:rFonts w:ascii="Consolas" w:eastAsia="Times New Roman" w:hAnsi="Consolas" w:cs="Times New Roman"/>
+          <w:b/>
+          <w:bCs/>
+          <w:color w:val="D4D4D4"/>
+          <w:kern w:val="0"/>
+          <w:sz w:val="18"/>
+          <w:szCs w:val="18"/>
+          <w:lang w:eastAsia="pt-BR"/>
+          <w14:ligatures w14:val="none"/>
+        </w:rPr>
+        <w:t xml:space="preserve">    </w:t>
+      </w:r>
+      <w:r>
+        <w:rPr>
+          <w:rFonts w:ascii="Consolas" w:eastAsia="Times New Roman" w:hAnsi="Consolas" w:cs="Times New Roman"/>
+          <w:b/>
+          <w:bCs/>
+          <w:color w:val="6A9955"/>
+          <w:kern w:val="0"/>
+          <w:sz w:val="18"/>
+          <w:szCs w:val="18"/>
+          <w:lang w:eastAsia="pt-BR"/>
+          <w14:ligatures w14:val="none"/>
+        </w:rPr>
+        <w:t>//uma lógica onde possa ocorrer um potencial erro(exceção)</w:t>
+      </w:r>
+    </w:p>
+    <w:p>
+      <w:pPr>
+        <w:shd w:val="clear" w:color="auto" w:fill="1F1F1F"/>
+        <w:spacing w:after="0" w:line="360" w:lineRule="auto"/>
+        <w:rPr>
+          <w:rFonts w:ascii="Consolas" w:eastAsia="Times New Roman" w:hAnsi="Consolas" w:cs="Times New Roman"/>
+          <w:b/>
+          <w:bCs/>
+          <w:color w:val="CCCCCC"/>
+          <w:kern w:val="0"/>
+          <w:sz w:val="18"/>
+          <w:szCs w:val="18"/>
+          <w:lang w:eastAsia="pt-BR"/>
+          <w14:ligatures w14:val="none"/>
+        </w:rPr>
+      </w:pPr>
+      <w:r>
+        <w:rPr>
+          <w:rFonts w:ascii="Consolas" w:eastAsia="Times New Roman" w:hAnsi="Consolas" w:cs="Times New Roman"/>
+          <w:b/>
+          <w:bCs/>
+          <w:color w:val="D4D4D4"/>
+          <w:kern w:val="0"/>
+          <w:sz w:val="18"/>
+          <w:szCs w:val="18"/>
+          <w:lang w:eastAsia="pt-BR"/>
+          <w14:ligatures w14:val="none"/>
+        </w:rPr>
+        <w:t xml:space="preserve">} </w:t>
+      </w:r>
+      <w:r>
+        <w:rPr>
+          <w:rFonts w:ascii="Consolas" w:eastAsia="Times New Roman" w:hAnsi="Consolas" w:cs="Times New Roman"/>
+          <w:b/>
+          <w:bCs/>
+          <w:color w:val="C586C0"/>
+          <w:kern w:val="0"/>
+          <w:sz w:val="18"/>
+          <w:szCs w:val="18"/>
+          <w:lang w:eastAsia="pt-BR"/>
+          <w14:ligatures w14:val="none"/>
+        </w:rPr>
+        <w:t>catch</w:t>
+      </w:r>
+      <w:r>
+        <w:rPr>
+          <w:rFonts w:ascii="Consolas" w:eastAsia="Times New Roman" w:hAnsi="Consolas" w:cs="Times New Roman"/>
+          <w:b/>
+          <w:bCs/>
+          <w:color w:val="D4D4D4"/>
+          <w:kern w:val="0"/>
+          <w:sz w:val="18"/>
+          <w:szCs w:val="18"/>
+          <w:lang w:eastAsia="pt-BR"/>
+          <w14:ligatures w14:val="none"/>
+        </w:rPr>
+        <w:t xml:space="preserve"> (</w:t>
+      </w:r>
+      <w:proofErr w:type="spellStart"/>
+      <w:r>
+        <w:rPr>
+          <w:rFonts w:ascii="Consolas" w:eastAsia="Times New Roman" w:hAnsi="Consolas" w:cs="Times New Roman"/>
+          <w:b/>
+          <w:bCs/>
+          <w:color w:val="4EC9B0"/>
+          <w:kern w:val="0"/>
+          <w:sz w:val="18"/>
+          <w:szCs w:val="18"/>
+          <w:lang w:eastAsia="pt-BR"/>
+          <w14:ligatures w14:val="none"/>
+        </w:rPr>
+        <w:t>Error</w:t>
+      </w:r>
+      <w:proofErr w:type="spellEnd"/>
+      <w:r>
+        <w:rPr>
+          <w:rFonts w:ascii="Consolas" w:eastAsia="Times New Roman" w:hAnsi="Consolas" w:cs="Times New Roman"/>
+          <w:b/>
+          <w:bCs/>
+          <w:color w:val="D4D4D4"/>
+          <w:kern w:val="0"/>
+          <w:sz w:val="18"/>
+          <w:szCs w:val="18"/>
+          <w:lang w:eastAsia="pt-BR"/>
+          <w14:ligatures w14:val="none"/>
+        </w:rPr>
+        <w:t xml:space="preserve"> </w:t>
+      </w:r>
+      <w:r>
+        <w:rPr>
+          <w:rFonts w:ascii="Consolas" w:eastAsia="Times New Roman" w:hAnsi="Consolas" w:cs="Times New Roman"/>
+          <w:b/>
+          <w:bCs/>
+          <w:color w:val="9CDCFE"/>
+          <w:kern w:val="0"/>
+          <w:sz w:val="18"/>
+          <w:szCs w:val="18"/>
+          <w:lang w:eastAsia="pt-BR"/>
+          <w14:ligatures w14:val="none"/>
+        </w:rPr>
+        <w:t>$e</w:t>
+      </w:r>
+      <w:r>
+        <w:rPr>
+          <w:rFonts w:ascii="Consolas" w:eastAsia="Times New Roman" w:hAnsi="Consolas" w:cs="Times New Roman"/>
+          <w:b/>
+          <w:bCs/>
+          <w:color w:val="D4D4D4"/>
+          <w:kern w:val="0"/>
+          <w:sz w:val="18"/>
+          <w:szCs w:val="18"/>
+          <w:lang w:eastAsia="pt-BR"/>
+          <w14:ligatures w14:val="none"/>
+        </w:rPr>
+        <w:t>) {</w:t>
+      </w:r>
+    </w:p>
+    <w:p>
+      <w:pPr>
+        <w:shd w:val="clear" w:color="auto" w:fill="1F1F1F"/>
+        <w:spacing w:after="0" w:line="360" w:lineRule="auto"/>
+        <w:rPr>
+          <w:rFonts w:ascii="Consolas" w:eastAsia="Times New Roman" w:hAnsi="Consolas" w:cs="Times New Roman"/>
+          <w:b/>
+          <w:bCs/>
+          <w:color w:val="CCCCCC"/>
+          <w:kern w:val="0"/>
+          <w:sz w:val="18"/>
+          <w:szCs w:val="18"/>
+          <w:lang w:eastAsia="pt-BR"/>
+          <w14:ligatures w14:val="none"/>
+        </w:rPr>
+      </w:pPr>
+      <w:r>
+        <w:rPr>
+          <w:rFonts w:ascii="Consolas" w:eastAsia="Times New Roman" w:hAnsi="Consolas" w:cs="Times New Roman"/>
+          <w:b/>
+          <w:bCs/>
+          <w:color w:val="D4D4D4"/>
+          <w:kern w:val="0"/>
+          <w:sz w:val="18"/>
+          <w:szCs w:val="18"/>
+          <w:lang w:eastAsia="pt-BR"/>
+          <w14:ligatures w14:val="none"/>
+        </w:rPr>
+        <w:t xml:space="preserve">    </w:t>
+      </w:r>
+      <w:proofErr w:type="spellStart"/>
+      <w:r>
+        <w:rPr>
+          <w:rFonts w:ascii="Consolas" w:eastAsia="Times New Roman" w:hAnsi="Consolas" w:cs="Times New Roman"/>
+          <w:b/>
+          <w:bCs/>
+          <w:color w:val="DCDCAA"/>
+          <w:kern w:val="0"/>
+          <w:sz w:val="18"/>
+          <w:szCs w:val="18"/>
+          <w:lang w:eastAsia="pt-BR"/>
+          <w14:ligatures w14:val="none"/>
+        </w:rPr>
+        <w:t>echo</w:t>
+      </w:r>
+      <w:proofErr w:type="spellEnd"/>
+      <w:r>
+        <w:rPr>
+          <w:rFonts w:ascii="Consolas" w:eastAsia="Times New Roman" w:hAnsi="Consolas" w:cs="Times New Roman"/>
+          <w:b/>
+          <w:bCs/>
+          <w:color w:val="D4D4D4"/>
+          <w:kern w:val="0"/>
+          <w:sz w:val="18"/>
+          <w:szCs w:val="18"/>
+          <w:lang w:eastAsia="pt-BR"/>
+          <w14:ligatures w14:val="none"/>
+        </w:rPr>
+        <w:t xml:space="preserve"> </w:t>
+      </w:r>
+      <w:r>
+        <w:rPr>
+          <w:rFonts w:ascii="Consolas" w:eastAsia="Times New Roman" w:hAnsi="Consolas" w:cs="Times New Roman"/>
+          <w:b/>
+          <w:bCs/>
+          <w:color w:val="CE9178"/>
+          <w:kern w:val="0"/>
+          <w:sz w:val="18"/>
+          <w:szCs w:val="18"/>
+          <w:lang w:eastAsia="pt-BR"/>
+          <w14:ligatures w14:val="none"/>
+        </w:rPr>
+        <w:t>' &lt;h3&gt; ***Catch*** &lt;/h3&gt; '</w:t>
+      </w:r>
+      <w:r>
+        <w:rPr>
+          <w:rFonts w:ascii="Consolas" w:eastAsia="Times New Roman" w:hAnsi="Consolas" w:cs="Times New Roman"/>
+          <w:b/>
+          <w:bCs/>
+          <w:color w:val="D4D4D4"/>
+          <w:kern w:val="0"/>
+          <w:sz w:val="18"/>
+          <w:szCs w:val="18"/>
+          <w:lang w:eastAsia="pt-BR"/>
+          <w14:ligatures w14:val="none"/>
+        </w:rPr>
+        <w:t>;</w:t>
+      </w:r>
+    </w:p>
+    <w:p>
+      <w:pPr>
+        <w:shd w:val="clear" w:color="auto" w:fill="1F1F1F"/>
+        <w:spacing w:after="0" w:line="360" w:lineRule="auto"/>
+        <w:rPr>
+          <w:rFonts w:ascii="Consolas" w:eastAsia="Times New Roman" w:hAnsi="Consolas" w:cs="Times New Roman"/>
+          <w:b/>
+          <w:bCs/>
+          <w:color w:val="CCCCCC"/>
+          <w:kern w:val="0"/>
+          <w:sz w:val="18"/>
+          <w:szCs w:val="18"/>
+          <w:lang w:eastAsia="pt-BR"/>
+          <w14:ligatures w14:val="none"/>
+        </w:rPr>
+      </w:pPr>
+      <w:r>
+        <w:rPr>
+          <w:rFonts w:ascii="Consolas" w:eastAsia="Times New Roman" w:hAnsi="Consolas" w:cs="Times New Roman"/>
+          <w:b/>
+          <w:bCs/>
+          <w:color w:val="D4D4D4"/>
+          <w:kern w:val="0"/>
+          <w:sz w:val="18"/>
+          <w:szCs w:val="18"/>
+          <w:lang w:eastAsia="pt-BR"/>
+          <w14:ligatures w14:val="none"/>
+        </w:rPr>
+        <w:t xml:space="preserve">    </w:t>
+      </w:r>
+      <w:proofErr w:type="spellStart"/>
+      <w:r>
+        <w:rPr>
+          <w:rFonts w:ascii="Consolas" w:eastAsia="Times New Roman" w:hAnsi="Consolas" w:cs="Times New Roman"/>
+          <w:b/>
+          <w:bCs/>
+          <w:color w:val="DCDCAA"/>
+          <w:kern w:val="0"/>
+          <w:sz w:val="18"/>
+          <w:szCs w:val="18"/>
+          <w:lang w:eastAsia="pt-BR"/>
+          <w14:ligatures w14:val="none"/>
+        </w:rPr>
+        <w:t>echo</w:t>
+      </w:r>
+      <w:proofErr w:type="spellEnd"/>
+      <w:r>
+        <w:rPr>
+          <w:rFonts w:ascii="Consolas" w:eastAsia="Times New Roman" w:hAnsi="Consolas" w:cs="Times New Roman"/>
+          <w:b/>
+          <w:bCs/>
+          <w:color w:val="D4D4D4"/>
+          <w:kern w:val="0"/>
+          <w:sz w:val="18"/>
+          <w:szCs w:val="18"/>
+          <w:lang w:eastAsia="pt-BR"/>
+          <w14:ligatures w14:val="none"/>
+        </w:rPr>
+        <w:t xml:space="preserve"> </w:t>
+      </w:r>
+      <w:r>
+        <w:rPr>
+          <w:rFonts w:ascii="Consolas" w:eastAsia="Times New Roman" w:hAnsi="Consolas" w:cs="Times New Roman"/>
+          <w:b/>
+          <w:bCs/>
+          <w:color w:val="CE9178"/>
+          <w:kern w:val="0"/>
+          <w:sz w:val="18"/>
+          <w:szCs w:val="18"/>
+          <w:lang w:eastAsia="pt-BR"/>
+          <w14:ligatures w14:val="none"/>
+        </w:rPr>
+        <w:t xml:space="preserve">'&lt;p </w:t>
+      </w:r>
+      <w:proofErr w:type="spellStart"/>
+      <w:r>
+        <w:rPr>
+          <w:rFonts w:ascii="Consolas" w:eastAsia="Times New Roman" w:hAnsi="Consolas" w:cs="Times New Roman"/>
+          <w:b/>
+          <w:bCs/>
+          <w:color w:val="CE9178"/>
+          <w:kern w:val="0"/>
+          <w:sz w:val="18"/>
+          <w:szCs w:val="18"/>
+          <w:lang w:eastAsia="pt-BR"/>
+          <w14:ligatures w14:val="none"/>
+        </w:rPr>
+        <w:t>style</w:t>
+      </w:r>
+      <w:proofErr w:type="spellEnd"/>
+      <w:r>
+        <w:rPr>
+          <w:rFonts w:ascii="Consolas" w:eastAsia="Times New Roman" w:hAnsi="Consolas" w:cs="Times New Roman"/>
+          <w:b/>
+          <w:bCs/>
+          <w:color w:val="CE9178"/>
+          <w:kern w:val="0"/>
+          <w:sz w:val="18"/>
+          <w:szCs w:val="18"/>
+          <w:lang w:eastAsia="pt-BR"/>
+          <w14:ligatures w14:val="none"/>
+        </w:rPr>
+        <w:t>=</w:t>
+      </w:r>
+      <w:proofErr w:type="spellStart"/>
+      <w:r>
+        <w:rPr>
+          <w:rFonts w:ascii="Consolas" w:eastAsia="Times New Roman" w:hAnsi="Consolas" w:cs="Times New Roman"/>
+          <w:b/>
+          <w:bCs/>
+          <w:color w:val="CE9178"/>
+          <w:kern w:val="0"/>
+          <w:sz w:val="18"/>
+          <w:szCs w:val="18"/>
+          <w:lang w:eastAsia="pt-BR"/>
+          <w14:ligatures w14:val="none"/>
+        </w:rPr>
+        <w:t>color:red</w:t>
+      </w:r>
+      <w:proofErr w:type="spellEnd"/>
+      <w:r>
+        <w:rPr>
+          <w:rFonts w:ascii="Consolas" w:eastAsia="Times New Roman" w:hAnsi="Consolas" w:cs="Times New Roman"/>
+          <w:b/>
+          <w:bCs/>
+          <w:color w:val="CE9178"/>
+          <w:kern w:val="0"/>
+          <w:sz w:val="18"/>
+          <w:szCs w:val="18"/>
+          <w:lang w:eastAsia="pt-BR"/>
+          <w14:ligatures w14:val="none"/>
+        </w:rPr>
+        <w:t>&gt;</w:t>
+      </w:r>
+      <w:proofErr w:type="gramStart"/>
+      <w:r>
+        <w:rPr>
+          <w:rFonts w:ascii="Consolas" w:eastAsia="Times New Roman" w:hAnsi="Consolas" w:cs="Times New Roman"/>
+          <w:b/>
+          <w:bCs/>
+          <w:color w:val="CE9178"/>
+          <w:kern w:val="0"/>
+          <w:sz w:val="18"/>
+          <w:szCs w:val="18"/>
+          <w:lang w:eastAsia="pt-BR"/>
+          <w14:ligatures w14:val="none"/>
+        </w:rPr>
+        <w:t>'</w:t>
+      </w:r>
+      <w:r>
+        <w:rPr>
+          <w:rFonts w:ascii="Consolas" w:eastAsia="Times New Roman" w:hAnsi="Consolas" w:cs="Times New Roman"/>
+          <w:b/>
+          <w:bCs/>
+          <w:color w:val="D4D4D4"/>
+          <w:kern w:val="0"/>
+          <w:sz w:val="18"/>
+          <w:szCs w:val="18"/>
+          <w:lang w:eastAsia="pt-BR"/>
+          <w14:ligatures w14:val="none"/>
+        </w:rPr>
+        <w:t xml:space="preserve"> .</w:t>
+      </w:r>
+      <w:proofErr w:type="gramEnd"/>
+      <w:r>
+        <w:rPr>
+          <w:rFonts w:ascii="Consolas" w:eastAsia="Times New Roman" w:hAnsi="Consolas" w:cs="Times New Roman"/>
+          <w:b/>
+          <w:bCs/>
+          <w:color w:val="D4D4D4"/>
+          <w:kern w:val="0"/>
+          <w:sz w:val="18"/>
+          <w:szCs w:val="18"/>
+          <w:lang w:eastAsia="pt-BR"/>
+          <w14:ligatures w14:val="none"/>
+        </w:rPr>
+        <w:t xml:space="preserve"> </w:t>
+      </w:r>
+      <w:r>
+        <w:rPr>
+          <w:rFonts w:ascii="Consolas" w:eastAsia="Times New Roman" w:hAnsi="Consolas" w:cs="Times New Roman"/>
+          <w:b/>
+          <w:bCs/>
+          <w:color w:val="9CDCFE"/>
+          <w:kern w:val="0"/>
+          <w:sz w:val="18"/>
+          <w:szCs w:val="18"/>
+          <w:lang w:eastAsia="pt-BR"/>
+          <w14:ligatures w14:val="none"/>
+        </w:rPr>
+        <w:t>$</w:t>
+      </w:r>
+      <w:proofErr w:type="gramStart"/>
+      <w:r>
+        <w:rPr>
+          <w:rFonts w:ascii="Consolas" w:eastAsia="Times New Roman" w:hAnsi="Consolas" w:cs="Times New Roman"/>
+          <w:b/>
+          <w:bCs/>
+          <w:color w:val="9CDCFE"/>
+          <w:kern w:val="0"/>
+          <w:sz w:val="18"/>
+          <w:szCs w:val="18"/>
+          <w:lang w:eastAsia="pt-BR"/>
+          <w14:ligatures w14:val="none"/>
+        </w:rPr>
+        <w:t>e</w:t>
+      </w:r>
+      <w:r>
+        <w:rPr>
+          <w:rFonts w:ascii="Consolas" w:eastAsia="Times New Roman" w:hAnsi="Consolas" w:cs="Times New Roman"/>
+          <w:b/>
+          <w:bCs/>
+          <w:color w:val="D4D4D4"/>
+          <w:kern w:val="0"/>
+          <w:sz w:val="18"/>
+          <w:szCs w:val="18"/>
+          <w:lang w:eastAsia="pt-BR"/>
+          <w14:ligatures w14:val="none"/>
+        </w:rPr>
+        <w:t xml:space="preserve"> .</w:t>
+      </w:r>
+      <w:proofErr w:type="gramEnd"/>
+      <w:r>
+        <w:rPr>
+          <w:rFonts w:ascii="Consolas" w:eastAsia="Times New Roman" w:hAnsi="Consolas" w:cs="Times New Roman"/>
+          <w:b/>
+          <w:bCs/>
+          <w:color w:val="D4D4D4"/>
+          <w:kern w:val="0"/>
+          <w:sz w:val="18"/>
+          <w:szCs w:val="18"/>
+          <w:lang w:eastAsia="pt-BR"/>
+          <w14:ligatures w14:val="none"/>
+        </w:rPr>
+        <w:t xml:space="preserve"> </w:t>
+      </w:r>
+      <w:r>
+        <w:rPr>
+          <w:rFonts w:ascii="Consolas" w:eastAsia="Times New Roman" w:hAnsi="Consolas" w:cs="Times New Roman"/>
+          <w:b/>
+          <w:bCs/>
+          <w:color w:val="CE9178"/>
+          <w:kern w:val="0"/>
+          <w:sz w:val="18"/>
+          <w:szCs w:val="18"/>
+          <w:lang w:eastAsia="pt-BR"/>
+          <w14:ligatures w14:val="none"/>
+        </w:rPr>
+        <w:t>'&lt;/p&gt;'</w:t>
+      </w:r>
+      <w:r>
+        <w:rPr>
+          <w:rFonts w:ascii="Consolas" w:eastAsia="Times New Roman" w:hAnsi="Consolas" w:cs="Times New Roman"/>
+          <w:b/>
+          <w:bCs/>
+          <w:color w:val="D4D4D4"/>
+          <w:kern w:val="0"/>
+          <w:sz w:val="18"/>
+          <w:szCs w:val="18"/>
+          <w:lang w:eastAsia="pt-BR"/>
+          <w14:ligatures w14:val="none"/>
+        </w:rPr>
+        <w:t>;</w:t>
+      </w:r>
+    </w:p>
+    <w:p>
+      <w:pPr>
+        <w:shd w:val="clear" w:color="auto" w:fill="1F1F1F"/>
+        <w:spacing w:after="0" w:line="360" w:lineRule="auto"/>
+        <w:rPr>
+          <w:rFonts w:ascii="Consolas" w:eastAsia="Times New Roman" w:hAnsi="Consolas" w:cs="Times New Roman"/>
+          <w:b/>
+          <w:bCs/>
+          <w:color w:val="CCCCCC"/>
+          <w:kern w:val="0"/>
+          <w:sz w:val="18"/>
+          <w:szCs w:val="18"/>
+          <w:lang w:eastAsia="pt-BR"/>
+          <w14:ligatures w14:val="none"/>
+        </w:rPr>
+      </w:pPr>
+      <w:r>
+        <w:rPr>
+          <w:rFonts w:ascii="Consolas" w:eastAsia="Times New Roman" w:hAnsi="Consolas" w:cs="Times New Roman"/>
+          <w:b/>
+          <w:bCs/>
+          <w:color w:val="D4D4D4"/>
+          <w:kern w:val="0"/>
+          <w:sz w:val="18"/>
+          <w:szCs w:val="18"/>
+          <w:lang w:eastAsia="pt-BR"/>
+          <w14:ligatures w14:val="none"/>
+        </w:rPr>
+        <w:t xml:space="preserve">} </w:t>
+      </w:r>
+      <w:proofErr w:type="spellStart"/>
+      <w:r>
+        <w:rPr>
+          <w:rFonts w:ascii="Consolas" w:eastAsia="Times New Roman" w:hAnsi="Consolas" w:cs="Times New Roman"/>
+          <w:b/>
+          <w:bCs/>
+          <w:color w:val="C586C0"/>
+          <w:kern w:val="0"/>
+          <w:sz w:val="18"/>
+          <w:szCs w:val="18"/>
+          <w:lang w:eastAsia="pt-BR"/>
+          <w14:ligatures w14:val="none"/>
+        </w:rPr>
+        <w:t>finally</w:t>
+      </w:r>
+      <w:proofErr w:type="spellEnd"/>
+      <w:r>
+        <w:rPr>
+          <w:rFonts w:ascii="Consolas" w:eastAsia="Times New Roman" w:hAnsi="Consolas" w:cs="Times New Roman"/>
+          <w:b/>
+          <w:bCs/>
+          <w:color w:val="D4D4D4"/>
+          <w:kern w:val="0"/>
+          <w:sz w:val="18"/>
+          <w:szCs w:val="18"/>
+          <w:lang w:eastAsia="pt-BR"/>
+          <w14:ligatures w14:val="none"/>
+        </w:rPr>
+        <w:t xml:space="preserve"> {</w:t>
+      </w:r>
+    </w:p>
+    <w:p>
+      <w:pPr>
+        <w:shd w:val="clear" w:color="auto" w:fill="1F1F1F"/>
+        <w:spacing w:after="0" w:line="360" w:lineRule="auto"/>
+        <w:rPr>
+          <w:rFonts w:ascii="Consolas" w:eastAsia="Times New Roman" w:hAnsi="Consolas" w:cs="Times New Roman"/>
+          <w:b/>
+          <w:bCs/>
+          <w:color w:val="CCCCCC"/>
+          <w:kern w:val="0"/>
+          <w:sz w:val="18"/>
+          <w:szCs w:val="18"/>
+          <w:lang w:eastAsia="pt-BR"/>
+          <w14:ligatures w14:val="none"/>
+        </w:rPr>
+      </w:pPr>
+      <w:r>
+        <w:rPr>
+          <w:rFonts w:ascii="Consolas" w:eastAsia="Times New Roman" w:hAnsi="Consolas" w:cs="Times New Roman"/>
+          <w:b/>
+          <w:bCs/>
+          <w:color w:val="D4D4D4"/>
+          <w:kern w:val="0"/>
+          <w:sz w:val="18"/>
+          <w:szCs w:val="18"/>
+          <w:lang w:eastAsia="pt-BR"/>
+          <w14:ligatures w14:val="none"/>
+        </w:rPr>
+        <w:t xml:space="preserve">    </w:t>
+      </w:r>
+      <w:proofErr w:type="spellStart"/>
+      <w:r>
+        <w:rPr>
+          <w:rFonts w:ascii="Consolas" w:eastAsia="Times New Roman" w:hAnsi="Consolas" w:cs="Times New Roman"/>
+          <w:b/>
+          <w:bCs/>
+          <w:color w:val="DCDCAA"/>
+          <w:kern w:val="0"/>
+          <w:sz w:val="18"/>
+          <w:szCs w:val="18"/>
+          <w:lang w:eastAsia="pt-BR"/>
+          <w14:ligatures w14:val="none"/>
+        </w:rPr>
+        <w:t>echo</w:t>
+      </w:r>
+      <w:proofErr w:type="spellEnd"/>
+      <w:r>
+        <w:rPr>
+          <w:rFonts w:ascii="Consolas" w:eastAsia="Times New Roman" w:hAnsi="Consolas" w:cs="Times New Roman"/>
+          <w:b/>
+          <w:bCs/>
+          <w:color w:val="D4D4D4"/>
+          <w:kern w:val="0"/>
+          <w:sz w:val="18"/>
+          <w:szCs w:val="18"/>
+          <w:lang w:eastAsia="pt-BR"/>
+          <w14:ligatures w14:val="none"/>
+        </w:rPr>
+        <w:t xml:space="preserve"> </w:t>
+      </w:r>
+      <w:r>
+        <w:rPr>
+          <w:rFonts w:ascii="Consolas" w:eastAsia="Times New Roman" w:hAnsi="Consolas" w:cs="Times New Roman"/>
+          <w:b/>
+          <w:bCs/>
+          <w:color w:val="CE9178"/>
+          <w:kern w:val="0"/>
+          <w:sz w:val="18"/>
+          <w:szCs w:val="18"/>
+          <w:lang w:eastAsia="pt-BR"/>
+          <w14:ligatures w14:val="none"/>
+        </w:rPr>
+        <w:t>' &lt;h3&gt; ***</w:t>
+      </w:r>
+      <w:proofErr w:type="spellStart"/>
+      <w:r>
+        <w:rPr>
+          <w:rFonts w:ascii="Consolas" w:eastAsia="Times New Roman" w:hAnsi="Consolas" w:cs="Times New Roman"/>
+          <w:b/>
+          <w:bCs/>
+          <w:color w:val="CE9178"/>
+          <w:kern w:val="0"/>
+          <w:sz w:val="18"/>
+          <w:szCs w:val="18"/>
+          <w:lang w:eastAsia="pt-BR"/>
+          <w14:ligatures w14:val="none"/>
+        </w:rPr>
+        <w:t>Finally</w:t>
+      </w:r>
+      <w:proofErr w:type="spellEnd"/>
+      <w:r>
+        <w:rPr>
+          <w:rFonts w:ascii="Consolas" w:eastAsia="Times New Roman" w:hAnsi="Consolas" w:cs="Times New Roman"/>
+          <w:b/>
+          <w:bCs/>
+          <w:color w:val="CE9178"/>
+          <w:kern w:val="0"/>
+          <w:sz w:val="18"/>
+          <w:szCs w:val="18"/>
+          <w:lang w:eastAsia="pt-BR"/>
+          <w14:ligatures w14:val="none"/>
+        </w:rPr>
+        <w:t>*** &lt;/h3&gt; '</w:t>
+      </w:r>
+      <w:r>
+        <w:rPr>
+          <w:rFonts w:ascii="Consolas" w:eastAsia="Times New Roman" w:hAnsi="Consolas" w:cs="Times New Roman"/>
+          <w:b/>
+          <w:bCs/>
+          <w:color w:val="D4D4D4"/>
+          <w:kern w:val="0"/>
+          <w:sz w:val="18"/>
+          <w:szCs w:val="18"/>
+          <w:lang w:eastAsia="pt-BR"/>
+          <w14:ligatures w14:val="none"/>
+        </w:rPr>
+        <w:t>;</w:t>
+      </w:r>
+    </w:p>
+    <w:p>
+      <w:pPr>
+        <w:shd w:val="clear" w:color="auto" w:fill="1F1F1F"/>
+        <w:spacing w:after="0" w:line="360" w:lineRule="auto"/>
+        <w:rPr>
+          <w:rFonts w:ascii="Consolas" w:eastAsia="Times New Roman" w:hAnsi="Consolas" w:cs="Times New Roman"/>
+          <w:b/>
+          <w:bCs/>
+          <w:color w:val="CCCCCC"/>
+          <w:kern w:val="0"/>
+          <w:sz w:val="18"/>
+          <w:szCs w:val="18"/>
+          <w:lang w:eastAsia="pt-BR"/>
+          <w14:ligatures w14:val="none"/>
+        </w:rPr>
+      </w:pPr>
+      <w:r>
+        <w:rPr>
+          <w:rFonts w:ascii="Consolas" w:eastAsia="Times New Roman" w:hAnsi="Consolas" w:cs="Times New Roman"/>
+          <w:b/>
+          <w:bCs/>
+          <w:color w:val="D4D4D4"/>
+          <w:kern w:val="0"/>
+          <w:sz w:val="18"/>
+          <w:szCs w:val="18"/>
+          <w:lang w:eastAsia="pt-BR"/>
+          <w14:ligatures w14:val="none"/>
+        </w:rPr>
+        <w:t>}</w:t>
+      </w:r>
+    </w:p>
+    <w:p>
+      <w:pPr>
+        <w:rPr>
+          <w:rFonts w:ascii="Arial" w:hAnsi="Arial" w:cs="Arial"/>
+          <w:sz w:val="24"/>
+          <w:szCs w:val="24"/>
+        </w:rPr>
+      </w:pPr>
+      <w:proofErr w:type="spellStart"/>
+      <w:r>
+        <w:rPr>
+          <w:rFonts w:ascii="Arial" w:hAnsi="Arial" w:cs="Arial"/>
+          <w:sz w:val="24"/>
+          <w:szCs w:val="24"/>
+        </w:rPr>
+        <w:t>Try</w:t>
+      </w:r>
+      <w:proofErr w:type="spellEnd"/>
+      <w:r>
+        <w:rPr>
+          <w:rFonts w:ascii="Arial" w:hAnsi="Arial" w:cs="Arial"/>
+          <w:sz w:val="24"/>
+          <w:szCs w:val="24"/>
+        </w:rPr>
+        <w:t xml:space="preserve"> não pode estar vazio, se estiver pode haver um fatal </w:t>
+      </w:r>
+      <w:proofErr w:type="spellStart"/>
+      <w:r>
+        <w:rPr>
+          <w:rFonts w:ascii="Arial" w:hAnsi="Arial" w:cs="Arial"/>
+          <w:sz w:val="24"/>
+          <w:szCs w:val="24"/>
+        </w:rPr>
+        <w:t>error</w:t>
+      </w:r>
+      <w:proofErr w:type="spellEnd"/>
+      <w:r>
+        <w:rPr>
+          <w:rFonts w:ascii="Arial" w:hAnsi="Arial" w:cs="Arial"/>
+          <w:sz w:val="24"/>
+          <w:szCs w:val="24"/>
+        </w:rPr>
+        <w:t>;</w:t>
+      </w:r>
+    </w:p>
+    <w:p>
+      <w:pPr>
+        <w:rPr>
+          <w:rFonts w:ascii="Arial" w:hAnsi="Arial" w:cs="Arial"/>
+          <w:sz w:val="24"/>
+          <w:szCs w:val="24"/>
+        </w:rPr>
+      </w:pPr>
+      <w:r>
+        <w:rPr>
+          <w:rFonts w:ascii="Arial" w:hAnsi="Arial" w:cs="Arial"/>
+          <w:sz w:val="24"/>
+          <w:szCs w:val="24"/>
+        </w:rPr>
+        <w:t xml:space="preserve">Dentro do catch basicamente estamos </w:t>
+      </w:r>
+      <w:r>
+        <w:rPr>
+          <w:rFonts w:ascii="Arial" w:hAnsi="Arial" w:cs="Arial"/>
+          <w:b/>
+          <w:bCs/>
+          <w:sz w:val="24"/>
+          <w:szCs w:val="24"/>
+        </w:rPr>
+        <w:t xml:space="preserve">trabalhando </w:t>
+      </w:r>
+      <w:r>
+        <w:rPr>
+          <w:rFonts w:ascii="Arial" w:hAnsi="Arial" w:cs="Arial"/>
+          <w:sz w:val="24"/>
+          <w:szCs w:val="24"/>
+        </w:rPr>
+        <w:t>o</w:t>
+      </w:r>
+      <w:r>
+        <w:rPr>
+          <w:rFonts w:ascii="Arial" w:hAnsi="Arial" w:cs="Arial"/>
+          <w:b/>
+          <w:bCs/>
+          <w:sz w:val="24"/>
+          <w:szCs w:val="24"/>
+        </w:rPr>
+        <w:t xml:space="preserve"> erro</w:t>
+      </w:r>
+      <w:r>
+        <w:rPr>
+          <w:rFonts w:ascii="Arial" w:hAnsi="Arial" w:cs="Arial"/>
+          <w:sz w:val="24"/>
+          <w:szCs w:val="24"/>
+        </w:rPr>
+        <w:t xml:space="preserve">, </w:t>
+      </w:r>
+      <w:r>
+        <w:rPr>
+          <w:rFonts w:ascii="Arial" w:hAnsi="Arial" w:cs="Arial"/>
+          <w:b/>
+          <w:bCs/>
+          <w:sz w:val="24"/>
+          <w:szCs w:val="24"/>
+        </w:rPr>
+        <w:t xml:space="preserve">melhorando </w:t>
+      </w:r>
+      <w:r>
+        <w:rPr>
+          <w:rFonts w:ascii="Arial" w:hAnsi="Arial" w:cs="Arial"/>
+          <w:sz w:val="24"/>
+          <w:szCs w:val="24"/>
+        </w:rPr>
+        <w:t>a</w:t>
+      </w:r>
+      <w:r>
+        <w:rPr>
+          <w:rFonts w:ascii="Arial" w:hAnsi="Arial" w:cs="Arial"/>
+          <w:b/>
+          <w:bCs/>
+          <w:sz w:val="24"/>
+          <w:szCs w:val="24"/>
+        </w:rPr>
+        <w:t xml:space="preserve"> resposta</w:t>
+      </w:r>
+      <w:r>
+        <w:rPr>
+          <w:rFonts w:ascii="Arial" w:hAnsi="Arial" w:cs="Arial"/>
+          <w:sz w:val="24"/>
+          <w:szCs w:val="24"/>
+        </w:rPr>
+        <w:t xml:space="preserve">, o </w:t>
+      </w:r>
+      <w:r>
+        <w:rPr>
+          <w:rFonts w:ascii="Arial" w:hAnsi="Arial" w:cs="Arial"/>
+          <w:b/>
+          <w:bCs/>
+          <w:sz w:val="24"/>
+          <w:szCs w:val="24"/>
+        </w:rPr>
+        <w:t xml:space="preserve">feedback para </w:t>
+      </w:r>
+      <w:r>
+        <w:rPr>
+          <w:rFonts w:ascii="Arial" w:hAnsi="Arial" w:cs="Arial"/>
+          <w:sz w:val="24"/>
+          <w:szCs w:val="24"/>
+        </w:rPr>
+        <w:t xml:space="preserve">o </w:t>
+      </w:r>
+      <w:r>
+        <w:rPr>
+          <w:rFonts w:ascii="Arial" w:hAnsi="Arial" w:cs="Arial"/>
+          <w:b/>
+          <w:bCs/>
+          <w:sz w:val="24"/>
+          <w:szCs w:val="24"/>
+        </w:rPr>
+        <w:t>usuário final</w:t>
+      </w:r>
+      <w:r>
+        <w:rPr>
+          <w:rFonts w:ascii="Arial" w:hAnsi="Arial" w:cs="Arial"/>
+          <w:sz w:val="24"/>
+          <w:szCs w:val="24"/>
+        </w:rPr>
+        <w:t xml:space="preserve"> e </w:t>
+      </w:r>
+      <w:r>
+        <w:rPr>
+          <w:rFonts w:ascii="Arial" w:hAnsi="Arial" w:cs="Arial"/>
+          <w:b/>
+          <w:bCs/>
+          <w:sz w:val="24"/>
+          <w:szCs w:val="24"/>
+        </w:rPr>
+        <w:t xml:space="preserve">armazenando </w:t>
+      </w:r>
+      <w:r>
+        <w:rPr>
+          <w:rFonts w:ascii="Arial" w:hAnsi="Arial" w:cs="Arial"/>
+          <w:sz w:val="24"/>
+          <w:szCs w:val="24"/>
+        </w:rPr>
+        <w:t>esse</w:t>
+      </w:r>
+      <w:r>
+        <w:rPr>
+          <w:rFonts w:ascii="Arial" w:hAnsi="Arial" w:cs="Arial"/>
+          <w:b/>
+          <w:bCs/>
+          <w:sz w:val="24"/>
+          <w:szCs w:val="24"/>
+        </w:rPr>
+        <w:t xml:space="preserve"> erro no banco de dados</w:t>
+      </w:r>
+      <w:r>
+        <w:rPr>
+          <w:rFonts w:ascii="Arial" w:hAnsi="Arial" w:cs="Arial"/>
+          <w:sz w:val="24"/>
+          <w:szCs w:val="24"/>
+        </w:rPr>
+        <w:t>;</w:t>
+      </w:r>
+    </w:p>
+    <w:p>
+      <w:pPr>
+        <w:rPr>
+          <w:rFonts w:ascii="Arial" w:hAnsi="Arial" w:cs="Arial"/>
+          <w:sz w:val="24"/>
+          <w:szCs w:val="24"/>
+        </w:rPr>
+      </w:pPr>
+      <w:r>
+        <w:rPr>
+          <w:rFonts w:ascii="Arial" w:hAnsi="Arial" w:cs="Arial"/>
+          <w:sz w:val="24"/>
+          <w:szCs w:val="24"/>
+        </w:rPr>
+        <w:t>Armazenando esses erros em banco de dados, ele pode ser analisado pela equipe de desenvolvimento, de modo a corrigir potenciais fontes de bug no código</w:t>
+      </w:r>
+      <w:r>
+        <w:rPr>
+          <w:rFonts w:ascii="Arial" w:hAnsi="Arial" w:cs="Arial"/>
+          <w:sz w:val="24"/>
+          <w:szCs w:val="24"/>
+        </w:rPr>
+        <w:t>;</w:t>
+      </w:r>
+    </w:p>
+    <w:p>
+      <w:pPr>
+        <w:rPr>
+          <w:rFonts w:ascii="Arial" w:hAnsi="Arial" w:cs="Arial"/>
+          <w:sz w:val="24"/>
+          <w:szCs w:val="24"/>
+        </w:rPr>
+      </w:pPr>
+      <w:r>
+        <w:rPr>
+          <w:rFonts w:ascii="Arial" w:hAnsi="Arial" w:cs="Arial"/>
+          <w:b/>
+          <w:bCs/>
+          <w:sz w:val="24"/>
+          <w:szCs w:val="24"/>
+        </w:rPr>
+        <w:t>Tratamento de erros é essencial na aplicação</w:t>
+      </w:r>
+      <w:r>
+        <w:rPr>
+          <w:rFonts w:ascii="Arial" w:hAnsi="Arial" w:cs="Arial"/>
+          <w:sz w:val="24"/>
+          <w:szCs w:val="24"/>
+        </w:rPr>
+        <w:t>;</w:t>
+      </w:r>
+    </w:p>
+    <w:p>
+      <w:pPr>
+        <w:rPr>
+          <w:rFonts w:ascii="Arial" w:hAnsi="Arial" w:cs="Arial"/>
+          <w:sz w:val="24"/>
+          <w:szCs w:val="24"/>
+        </w:rPr>
+      </w:pPr>
+      <w:r>
+        <w:rPr>
+          <w:rFonts w:ascii="Arial" w:hAnsi="Arial" w:cs="Arial"/>
+          <w:sz w:val="24"/>
+          <w:szCs w:val="24"/>
+        </w:rPr>
+        <w:t xml:space="preserve">Quando se utiliza </w:t>
+      </w:r>
+      <w:proofErr w:type="spellStart"/>
+      <w:r>
+        <w:rPr>
+          <w:rFonts w:ascii="Arial" w:hAnsi="Arial" w:cs="Arial"/>
+          <w:b/>
+          <w:bCs/>
+          <w:sz w:val="24"/>
+          <w:szCs w:val="24"/>
+        </w:rPr>
+        <w:t>try</w:t>
+      </w:r>
+      <w:proofErr w:type="spellEnd"/>
+      <w:r>
+        <w:rPr>
+          <w:rFonts w:ascii="Arial" w:hAnsi="Arial" w:cs="Arial"/>
+          <w:sz w:val="24"/>
+          <w:szCs w:val="24"/>
+        </w:rPr>
+        <w:t xml:space="preserve"> e </w:t>
+      </w:r>
+      <w:r>
+        <w:rPr>
+          <w:rFonts w:ascii="Arial" w:hAnsi="Arial" w:cs="Arial"/>
+          <w:b/>
+          <w:bCs/>
+          <w:sz w:val="24"/>
+          <w:szCs w:val="24"/>
+        </w:rPr>
+        <w:t>catch</w:t>
+      </w:r>
+      <w:r>
+        <w:rPr>
+          <w:rFonts w:ascii="Arial" w:hAnsi="Arial" w:cs="Arial"/>
+          <w:sz w:val="24"/>
+          <w:szCs w:val="24"/>
+        </w:rPr>
+        <w:t xml:space="preserve">, </w:t>
+      </w:r>
+      <w:proofErr w:type="spellStart"/>
+      <w:r>
+        <w:rPr>
+          <w:rFonts w:ascii="Arial" w:hAnsi="Arial" w:cs="Arial"/>
+          <w:b/>
+          <w:bCs/>
+          <w:sz w:val="24"/>
+          <w:szCs w:val="24"/>
+        </w:rPr>
+        <w:t>finally</w:t>
+      </w:r>
+      <w:proofErr w:type="spellEnd"/>
+      <w:r>
+        <w:rPr>
+          <w:rFonts w:ascii="Arial" w:hAnsi="Arial" w:cs="Arial"/>
+          <w:sz w:val="24"/>
+          <w:szCs w:val="24"/>
+        </w:rPr>
+        <w:t xml:space="preserve"> é </w:t>
+      </w:r>
+      <w:r>
+        <w:rPr>
+          <w:rFonts w:ascii="Arial" w:hAnsi="Arial" w:cs="Arial"/>
+          <w:b/>
+          <w:bCs/>
+          <w:sz w:val="24"/>
+          <w:szCs w:val="24"/>
+        </w:rPr>
+        <w:t>opcional</w:t>
+      </w:r>
+      <w:r>
+        <w:rPr>
+          <w:rFonts w:ascii="Arial" w:hAnsi="Arial" w:cs="Arial"/>
+          <w:sz w:val="24"/>
+          <w:szCs w:val="24"/>
+        </w:rPr>
+        <w:t>.</w:t>
+      </w:r>
+    </w:p>
+    <w:p>
+      <w:pPr>
+        <w:rPr>
+          <w:rFonts w:ascii="Arial" w:hAnsi="Arial" w:cs="Arial"/>
+          <w:sz w:val="24"/>
+          <w:szCs w:val="24"/>
+        </w:rPr>
+      </w:pPr>
+    </w:p>
+    <w:p>
+      <w:pPr>
+        <w:rPr>
+          <w:rFonts w:ascii="Arial" w:hAnsi="Arial" w:cs="Arial"/>
+          <w:sz w:val="24"/>
+          <w:szCs w:val="24"/>
+        </w:rPr>
+      </w:pPr>
+      <w:proofErr w:type="spellStart"/>
+      <w:r>
+        <w:rPr>
+          <w:rFonts w:ascii="Arial" w:hAnsi="Arial" w:cs="Arial"/>
+          <w:b/>
+          <w:bCs/>
+          <w:sz w:val="24"/>
+          <w:szCs w:val="24"/>
+        </w:rPr>
+        <w:t>Throw</w:t>
+      </w:r>
+      <w:proofErr w:type="spellEnd"/>
+      <w:r>
+        <w:rPr>
+          <w:rFonts w:ascii="Arial" w:hAnsi="Arial" w:cs="Arial"/>
+          <w:sz w:val="24"/>
+          <w:szCs w:val="24"/>
+        </w:rPr>
+        <w:t xml:space="preserve"> – possibilidade de lançar erros intencionalmente.</w:t>
+      </w:r>
+    </w:p>
+    <w:p>
+      <w:pPr>
+        <w:shd w:val="clear" w:color="auto" w:fill="1F1F1F"/>
+        <w:spacing w:after="0" w:line="285" w:lineRule="atLeast"/>
+        <w:rPr>
+          <w:rFonts w:ascii="Consolas" w:eastAsia="Times New Roman" w:hAnsi="Consolas" w:cs="Times New Roman"/>
+          <w:color w:val="CCCCCC"/>
+          <w:kern w:val="0"/>
+          <w:sz w:val="21"/>
+          <w:szCs w:val="21"/>
+          <w:lang w:eastAsia="pt-BR"/>
+          <w14:ligatures w14:val="none"/>
+        </w:rPr>
+      </w:pPr>
+      <w:proofErr w:type="spellStart"/>
+      <w:r>
+        <w:rPr>
+          <w:rFonts w:ascii="Consolas" w:eastAsia="Times New Roman" w:hAnsi="Consolas" w:cs="Times New Roman"/>
+          <w:color w:val="C586C0"/>
+          <w:kern w:val="0"/>
+          <w:sz w:val="21"/>
+          <w:szCs w:val="21"/>
+          <w:lang w:eastAsia="pt-BR"/>
+          <w14:ligatures w14:val="none"/>
+        </w:rPr>
+        <w:t>if</w:t>
+      </w:r>
+      <w:proofErr w:type="spellEnd"/>
+      <w:proofErr w:type="gramStart"/>
+      <w:r>
+        <w:rPr>
+          <w:rFonts w:ascii="Consolas" w:eastAsia="Times New Roman" w:hAnsi="Consolas" w:cs="Times New Roman"/>
+          <w:color w:val="D4D4D4"/>
+          <w:kern w:val="0"/>
+          <w:sz w:val="21"/>
+          <w:szCs w:val="21"/>
+          <w:lang w:eastAsia="pt-BR"/>
+          <w14:ligatures w14:val="none"/>
+        </w:rPr>
+        <w:t>(!</w:t>
+      </w:r>
+      <w:proofErr w:type="spellStart"/>
+      <w:r>
+        <w:rPr>
+          <w:rFonts w:ascii="Consolas" w:eastAsia="Times New Roman" w:hAnsi="Consolas" w:cs="Times New Roman"/>
+          <w:color w:val="DCDCAA"/>
+          <w:kern w:val="0"/>
+          <w:sz w:val="21"/>
+          <w:szCs w:val="21"/>
+          <w:lang w:eastAsia="pt-BR"/>
+          <w14:ligatures w14:val="none"/>
+        </w:rPr>
+        <w:t>file</w:t>
+      </w:r>
+      <w:proofErr w:type="gramEnd"/>
+      <w:r>
+        <w:rPr>
+          <w:rFonts w:ascii="Consolas" w:eastAsia="Times New Roman" w:hAnsi="Consolas" w:cs="Times New Roman"/>
+          <w:color w:val="DCDCAA"/>
+          <w:kern w:val="0"/>
+          <w:sz w:val="21"/>
+          <w:szCs w:val="21"/>
+          <w:lang w:eastAsia="pt-BR"/>
+          <w14:ligatures w14:val="none"/>
+        </w:rPr>
+        <w:t>_exists</w:t>
+      </w:r>
+      <w:proofErr w:type="spellEnd"/>
+      <w:r>
+        <w:rPr>
+          <w:rFonts w:ascii="Consolas" w:eastAsia="Times New Roman" w:hAnsi="Consolas" w:cs="Times New Roman"/>
+          <w:color w:val="D4D4D4"/>
+          <w:kern w:val="0"/>
+          <w:sz w:val="21"/>
+          <w:szCs w:val="21"/>
+          <w:lang w:eastAsia="pt-BR"/>
+          <w14:ligatures w14:val="none"/>
+        </w:rPr>
+        <w:t>(</w:t>
+      </w:r>
+      <w:r>
+        <w:rPr>
+          <w:rFonts w:ascii="Consolas" w:eastAsia="Times New Roman" w:hAnsi="Consolas" w:cs="Times New Roman"/>
+          <w:color w:val="CE9178"/>
+          <w:kern w:val="0"/>
+          <w:sz w:val="21"/>
+          <w:szCs w:val="21"/>
+          <w:lang w:eastAsia="pt-BR"/>
+          <w14:ligatures w14:val="none"/>
+        </w:rPr>
+        <w:t>'</w:t>
+      </w:r>
+      <w:proofErr w:type="spellStart"/>
+      <w:r>
+        <w:rPr>
+          <w:rFonts w:ascii="Consolas" w:eastAsia="Times New Roman" w:hAnsi="Consolas" w:cs="Times New Roman"/>
+          <w:color w:val="CE9178"/>
+          <w:kern w:val="0"/>
+          <w:sz w:val="21"/>
+          <w:szCs w:val="21"/>
+          <w:lang w:eastAsia="pt-BR"/>
+          <w14:ligatures w14:val="none"/>
+        </w:rPr>
+        <w:t>require_arquivo_a.php</w:t>
+      </w:r>
+      <w:proofErr w:type="spellEnd"/>
+      <w:r>
+        <w:rPr>
+          <w:rFonts w:ascii="Consolas" w:eastAsia="Times New Roman" w:hAnsi="Consolas" w:cs="Times New Roman"/>
+          <w:color w:val="CE9178"/>
+          <w:kern w:val="0"/>
+          <w:sz w:val="21"/>
+          <w:szCs w:val="21"/>
+          <w:lang w:eastAsia="pt-BR"/>
+          <w14:ligatures w14:val="none"/>
+        </w:rPr>
+        <w:t>'</w:t>
+      </w:r>
+      <w:r>
+        <w:rPr>
+          <w:rFonts w:ascii="Consolas" w:eastAsia="Times New Roman" w:hAnsi="Consolas" w:cs="Times New Roman"/>
+          <w:color w:val="D4D4D4"/>
+          <w:kern w:val="0"/>
+          <w:sz w:val="21"/>
+          <w:szCs w:val="21"/>
+          <w:lang w:eastAsia="pt-BR"/>
+          <w14:ligatures w14:val="none"/>
+        </w:rPr>
+        <w:t>)){</w:t>
+      </w:r>
+    </w:p>
+    <w:p>
+      <w:pPr>
+        <w:shd w:val="clear" w:color="auto" w:fill="1F1F1F"/>
+        <w:spacing w:after="0" w:line="285" w:lineRule="atLeast"/>
+        <w:rPr>
+          <w:rFonts w:ascii="Consolas" w:eastAsia="Times New Roman" w:hAnsi="Consolas" w:cs="Times New Roman"/>
+          <w:color w:val="CCCCCC"/>
+          <w:kern w:val="0"/>
+          <w:sz w:val="21"/>
+          <w:szCs w:val="21"/>
+          <w:lang w:eastAsia="pt-BR"/>
+          <w14:ligatures w14:val="none"/>
+        </w:rPr>
+      </w:pPr>
+      <w:r>
+        <w:rPr>
+          <w:rFonts w:ascii="Consolas" w:eastAsia="Times New Roman" w:hAnsi="Consolas" w:cs="Times New Roman"/>
+          <w:color w:val="D4D4D4"/>
+          <w:kern w:val="0"/>
+          <w:sz w:val="21"/>
+          <w:szCs w:val="21"/>
+          <w:lang w:eastAsia="pt-BR"/>
+          <w14:ligatures w14:val="none"/>
+        </w:rPr>
+        <w:t xml:space="preserve">        </w:t>
+      </w:r>
+      <w:proofErr w:type="spellStart"/>
+      <w:r>
+        <w:rPr>
+          <w:rFonts w:ascii="Consolas" w:eastAsia="Times New Roman" w:hAnsi="Consolas" w:cs="Times New Roman"/>
+          <w:color w:val="C586C0"/>
+          <w:kern w:val="0"/>
+          <w:sz w:val="21"/>
+          <w:szCs w:val="21"/>
+          <w:lang w:eastAsia="pt-BR"/>
+          <w14:ligatures w14:val="none"/>
+        </w:rPr>
+        <w:t>throw</w:t>
+      </w:r>
+      <w:proofErr w:type="spellEnd"/>
+      <w:r>
+        <w:rPr>
+          <w:rFonts w:ascii="Consolas" w:eastAsia="Times New Roman" w:hAnsi="Consolas" w:cs="Times New Roman"/>
+          <w:color w:val="D4D4D4"/>
+          <w:kern w:val="0"/>
+          <w:sz w:val="21"/>
+          <w:szCs w:val="21"/>
+          <w:lang w:eastAsia="pt-BR"/>
+          <w14:ligatures w14:val="none"/>
+        </w:rPr>
+        <w:t xml:space="preserve"> </w:t>
+      </w:r>
+      <w:r>
+        <w:rPr>
+          <w:rFonts w:ascii="Consolas" w:eastAsia="Times New Roman" w:hAnsi="Consolas" w:cs="Times New Roman"/>
+          <w:color w:val="569CD6"/>
+          <w:kern w:val="0"/>
+          <w:sz w:val="21"/>
+          <w:szCs w:val="21"/>
+          <w:lang w:eastAsia="pt-BR"/>
+          <w14:ligatures w14:val="none"/>
+        </w:rPr>
+        <w:t>new</w:t>
+      </w:r>
+      <w:r>
+        <w:rPr>
+          <w:rFonts w:ascii="Consolas" w:eastAsia="Times New Roman" w:hAnsi="Consolas" w:cs="Times New Roman"/>
+          <w:color w:val="D4D4D4"/>
+          <w:kern w:val="0"/>
+          <w:sz w:val="21"/>
+          <w:szCs w:val="21"/>
+          <w:lang w:eastAsia="pt-BR"/>
+          <w14:ligatures w14:val="none"/>
+        </w:rPr>
+        <w:t xml:space="preserve"> </w:t>
+      </w:r>
+      <w:proofErr w:type="spellStart"/>
+      <w:proofErr w:type="gramStart"/>
+      <w:r>
+        <w:rPr>
+          <w:rFonts w:ascii="Consolas" w:eastAsia="Times New Roman" w:hAnsi="Consolas" w:cs="Times New Roman"/>
+          <w:color w:val="4EC9B0"/>
+          <w:kern w:val="0"/>
+          <w:sz w:val="21"/>
+          <w:szCs w:val="21"/>
+          <w:lang w:eastAsia="pt-BR"/>
+          <w14:ligatures w14:val="none"/>
+        </w:rPr>
+        <w:t>Exception</w:t>
+      </w:r>
+      <w:proofErr w:type="spellEnd"/>
+      <w:r>
+        <w:rPr>
+          <w:rFonts w:ascii="Consolas" w:eastAsia="Times New Roman" w:hAnsi="Consolas" w:cs="Times New Roman"/>
+          <w:color w:val="D4D4D4"/>
+          <w:kern w:val="0"/>
+          <w:sz w:val="21"/>
+          <w:szCs w:val="21"/>
+          <w:lang w:eastAsia="pt-BR"/>
+          <w14:ligatures w14:val="none"/>
+        </w:rPr>
+        <w:t>(</w:t>
+      </w:r>
+      <w:proofErr w:type="gramEnd"/>
+      <w:r>
+        <w:rPr>
+          <w:rFonts w:ascii="Consolas" w:eastAsia="Times New Roman" w:hAnsi="Consolas" w:cs="Times New Roman"/>
+          <w:color w:val="D4D4D4"/>
+          <w:kern w:val="0"/>
+          <w:sz w:val="21"/>
+          <w:szCs w:val="21"/>
+          <w:lang w:eastAsia="pt-BR"/>
+          <w14:ligatures w14:val="none"/>
+        </w:rPr>
+        <w:t>);</w:t>
+      </w:r>
+    </w:p>
+    <w:p>
+      <w:pPr>
+        <w:shd w:val="clear" w:color="auto" w:fill="1F1F1F"/>
+        <w:spacing w:after="0" w:line="285" w:lineRule="atLeast"/>
+        <w:rPr>
+          <w:rFonts w:ascii="Consolas" w:eastAsia="Times New Roman" w:hAnsi="Consolas" w:cs="Times New Roman"/>
+          <w:color w:val="CCCCCC"/>
+          <w:kern w:val="0"/>
+          <w:sz w:val="21"/>
+          <w:szCs w:val="21"/>
+          <w:lang w:eastAsia="pt-BR"/>
+          <w14:ligatures w14:val="none"/>
+        </w:rPr>
+      </w:pPr>
+      <w:r>
+        <w:rPr>
+          <w:rFonts w:ascii="Consolas" w:eastAsia="Times New Roman" w:hAnsi="Consolas" w:cs="Times New Roman"/>
+          <w:color w:val="D4D4D4"/>
+          <w:kern w:val="0"/>
+          <w:sz w:val="21"/>
+          <w:szCs w:val="21"/>
+          <w:lang w:eastAsia="pt-BR"/>
+          <w14:ligatures w14:val="none"/>
+        </w:rPr>
+        <w:t xml:space="preserve">    </w:t>
+      </w:r>
+      <w:proofErr w:type="gramStart"/>
+      <w:r>
+        <w:rPr>
+          <w:rFonts w:ascii="Consolas" w:eastAsia="Times New Roman" w:hAnsi="Consolas" w:cs="Times New Roman"/>
+          <w:color w:val="D4D4D4"/>
+          <w:kern w:val="0"/>
+          <w:sz w:val="21"/>
+          <w:szCs w:val="21"/>
+          <w:lang w:eastAsia="pt-BR"/>
+          <w14:ligatures w14:val="none"/>
+        </w:rPr>
+        <w:t>}</w:t>
+      </w:r>
+      <w:r>
+        <w:rPr>
+          <w:rFonts w:ascii="Consolas" w:eastAsia="Times New Roman" w:hAnsi="Consolas" w:cs="Times New Roman"/>
+          <w:color w:val="6A9955"/>
+          <w:kern w:val="0"/>
+          <w:sz w:val="21"/>
+          <w:szCs w:val="21"/>
+          <w:lang w:eastAsia="pt-BR"/>
+          <w14:ligatures w14:val="none"/>
+        </w:rPr>
+        <w:t>/</w:t>
+      </w:r>
+      <w:proofErr w:type="gramEnd"/>
+      <w:r>
+        <w:rPr>
+          <w:rFonts w:ascii="Consolas" w:eastAsia="Times New Roman" w:hAnsi="Consolas" w:cs="Times New Roman"/>
+          <w:color w:val="6A9955"/>
+          <w:kern w:val="0"/>
+          <w:sz w:val="21"/>
+          <w:szCs w:val="21"/>
+          <w:lang w:eastAsia="pt-BR"/>
+          <w14:ligatures w14:val="none"/>
+        </w:rPr>
+        <w:t>/</w:t>
+      </w:r>
+      <w:proofErr w:type="spellStart"/>
+      <w:r>
+        <w:rPr>
+          <w:rFonts w:ascii="Consolas" w:eastAsia="Times New Roman" w:hAnsi="Consolas" w:cs="Times New Roman"/>
+          <w:color w:val="6A9955"/>
+          <w:kern w:val="0"/>
+          <w:sz w:val="21"/>
+          <w:szCs w:val="21"/>
+          <w:lang w:eastAsia="pt-BR"/>
+          <w14:ligatures w14:val="none"/>
+        </w:rPr>
+        <w:t>Exception</w:t>
+      </w:r>
+      <w:proofErr w:type="spellEnd"/>
+      <w:r>
+        <w:rPr>
+          <w:rFonts w:ascii="Consolas" w:eastAsia="Times New Roman" w:hAnsi="Consolas" w:cs="Times New Roman"/>
+          <w:color w:val="6A9955"/>
+          <w:kern w:val="0"/>
+          <w:sz w:val="21"/>
+          <w:szCs w:val="21"/>
+          <w:lang w:eastAsia="pt-BR"/>
+          <w14:ligatures w14:val="none"/>
+        </w:rPr>
+        <w:t xml:space="preserve"> - objeto // a classe desse objeto já está definida dentro do PHP</w:t>
+      </w:r>
+    </w:p>
+    <w:p>
+      <w:pPr>
+        <w:rPr>
+          <w:rFonts w:ascii="Arial" w:hAnsi="Arial" w:cs="Arial"/>
+          <w:sz w:val="24"/>
+          <w:szCs w:val="24"/>
+        </w:rPr>
+      </w:pPr>
+      <w:r>
+        <w:rPr>
+          <w:rFonts w:ascii="Arial" w:hAnsi="Arial" w:cs="Arial"/>
+          <w:sz w:val="24"/>
+          <w:szCs w:val="24"/>
+        </w:rPr>
+        <w:t>new – operador de instância.</w:t>
+      </w:r>
+    </w:p>
+    <w:p>
+      <w:pPr>
+        <w:rPr>
+          <w:rFonts w:ascii="Arial" w:hAnsi="Arial" w:cs="Arial"/>
+          <w:sz w:val="24"/>
+          <w:szCs w:val="24"/>
+        </w:rPr>
+      </w:pPr>
+    </w:p>
+    <w:p>
+      <w:pPr>
+        <w:rPr>
+          <w:rFonts w:ascii="Arial" w:hAnsi="Arial" w:cs="Arial"/>
+          <w:sz w:val="24"/>
+          <w:szCs w:val="24"/>
+        </w:rPr>
+      </w:pPr>
+      <w:proofErr w:type="spellStart"/>
+      <w:r>
+        <w:rPr>
+          <w:rFonts w:ascii="Arial" w:hAnsi="Arial" w:cs="Arial"/>
+          <w:sz w:val="24"/>
+          <w:szCs w:val="24"/>
+        </w:rPr>
+        <w:t>Exception</w:t>
+      </w:r>
+      <w:proofErr w:type="spellEnd"/>
+      <w:r>
+        <w:rPr>
+          <w:rFonts w:ascii="Arial" w:hAnsi="Arial" w:cs="Arial"/>
+          <w:sz w:val="24"/>
+          <w:szCs w:val="24"/>
+        </w:rPr>
+        <w:t xml:space="preserve"> – programador em questão lança;</w:t>
+      </w:r>
+    </w:p>
+    <w:p>
+      <w:pPr>
+        <w:rPr>
+          <w:rFonts w:ascii="Arial" w:hAnsi="Arial" w:cs="Arial"/>
+          <w:sz w:val="24"/>
+          <w:szCs w:val="24"/>
+        </w:rPr>
+      </w:pPr>
+      <w:proofErr w:type="spellStart"/>
+      <w:r>
+        <w:rPr>
+          <w:rFonts w:ascii="Arial" w:hAnsi="Arial" w:cs="Arial"/>
+          <w:sz w:val="24"/>
+          <w:szCs w:val="24"/>
+        </w:rPr>
+        <w:t>Error</w:t>
+      </w:r>
+      <w:proofErr w:type="spellEnd"/>
+      <w:r>
+        <w:rPr>
+          <w:rFonts w:ascii="Arial" w:hAnsi="Arial" w:cs="Arial"/>
+          <w:sz w:val="24"/>
+          <w:szCs w:val="24"/>
+        </w:rPr>
+        <w:t xml:space="preserve"> – </w:t>
+      </w:r>
+      <w:r>
+        <w:rPr>
+          <w:rFonts w:ascii="Arial" w:hAnsi="Arial" w:cs="Arial"/>
+          <w:sz w:val="24"/>
+          <w:szCs w:val="24"/>
+        </w:rPr>
+        <w:t>nativo do PHP.</w:t>
       </w:r>
     </w:p>
     <w:sectPr>

</xml_diff>

<commit_message>
Tratamento de erros - Exceções customizadas
</commit_message>
<xml_diff>
--- a/doc/php7-OO.docx
+++ b/doc/php7-OO.docx
@@ -30777,6 +30777,2511 @@
         </w:rPr>
         <w:t>nativo do PHP.</w:t>
       </w:r>
+    </w:p>
+    <w:p>
+      <w:pPr>
+        <w:rPr>
+          <w:rFonts w:ascii="Arial" w:hAnsi="Arial" w:cs="Arial"/>
+          <w:sz w:val="24"/>
+          <w:szCs w:val="24"/>
+        </w:rPr>
+      </w:pPr>
+    </w:p>
+    <w:p>
+      <w:pPr>
+        <w:rPr>
+          <w:rFonts w:ascii="Arial" w:hAnsi="Arial" w:cs="Arial"/>
+          <w:sz w:val="24"/>
+          <w:szCs w:val="24"/>
+        </w:rPr>
+      </w:pPr>
+    </w:p>
+    <w:p>
+      <w:pPr>
+        <w:rPr>
+          <w:rFonts w:ascii="Arial" w:hAnsi="Arial" w:cs="Arial"/>
+          <w:b/>
+          <w:bCs/>
+          <w:sz w:val="28"/>
+          <w:szCs w:val="28"/>
+        </w:rPr>
+      </w:pPr>
+      <w:r>
+        <w:rPr>
+          <w:rFonts w:ascii="Arial" w:hAnsi="Arial" w:cs="Arial"/>
+          <w:b/>
+          <w:bCs/>
+          <w:sz w:val="28"/>
+          <w:szCs w:val="28"/>
+        </w:rPr>
+        <w:t>Tratamento de erros – exceções customizadas</w:t>
+      </w:r>
+    </w:p>
+    <w:p>
+      <w:pPr>
+        <w:shd w:val="clear" w:color="auto" w:fill="1F1F1F"/>
+        <w:spacing w:after="0" w:line="285" w:lineRule="atLeast"/>
+        <w:rPr>
+          <w:rFonts w:ascii="Consolas" w:eastAsia="Times New Roman" w:hAnsi="Consolas" w:cs="Times New Roman"/>
+          <w:color w:val="CCCCCC"/>
+          <w:kern w:val="0"/>
+          <w:sz w:val="21"/>
+          <w:szCs w:val="21"/>
+          <w:lang w:eastAsia="pt-BR"/>
+          <w14:ligatures w14:val="none"/>
+        </w:rPr>
+      </w:pPr>
+      <w:proofErr w:type="spellStart"/>
+      <w:r>
+        <w:rPr>
+          <w:rFonts w:ascii="Consolas" w:eastAsia="Times New Roman" w:hAnsi="Consolas" w:cs="Times New Roman"/>
+          <w:color w:val="569CD6"/>
+          <w:kern w:val="0"/>
+          <w:sz w:val="21"/>
+          <w:szCs w:val="21"/>
+          <w:lang w:eastAsia="pt-BR"/>
+          <w14:ligatures w14:val="none"/>
+        </w:rPr>
+        <w:t>class</w:t>
+      </w:r>
+      <w:proofErr w:type="spellEnd"/>
+      <w:r>
+        <w:rPr>
+          <w:rFonts w:ascii="Consolas" w:eastAsia="Times New Roman" w:hAnsi="Consolas" w:cs="Times New Roman"/>
+          <w:color w:val="D4D4D4"/>
+          <w:kern w:val="0"/>
+          <w:sz w:val="21"/>
+          <w:szCs w:val="21"/>
+          <w:lang w:eastAsia="pt-BR"/>
+          <w14:ligatures w14:val="none"/>
+        </w:rPr>
+        <w:t xml:space="preserve"> </w:t>
+      </w:r>
+      <w:proofErr w:type="spellStart"/>
+      <w:r>
+        <w:rPr>
+          <w:rFonts w:ascii="Consolas" w:eastAsia="Times New Roman" w:hAnsi="Consolas" w:cs="Times New Roman"/>
+          <w:color w:val="4EC9B0"/>
+          <w:kern w:val="0"/>
+          <w:sz w:val="21"/>
+          <w:szCs w:val="21"/>
+          <w:lang w:eastAsia="pt-BR"/>
+          <w14:ligatures w14:val="none"/>
+        </w:rPr>
+        <w:t>MinhaExceptionCustomizada</w:t>
+      </w:r>
+      <w:proofErr w:type="spellEnd"/>
+      <w:r>
+        <w:rPr>
+          <w:rFonts w:ascii="Consolas" w:eastAsia="Times New Roman" w:hAnsi="Consolas" w:cs="Times New Roman"/>
+          <w:color w:val="D4D4D4"/>
+          <w:kern w:val="0"/>
+          <w:sz w:val="21"/>
+          <w:szCs w:val="21"/>
+          <w:lang w:eastAsia="pt-BR"/>
+          <w14:ligatures w14:val="none"/>
+        </w:rPr>
+        <w:t xml:space="preserve"> </w:t>
+      </w:r>
+      <w:proofErr w:type="spellStart"/>
+      <w:r>
+        <w:rPr>
+          <w:rFonts w:ascii="Consolas" w:eastAsia="Times New Roman" w:hAnsi="Consolas" w:cs="Times New Roman"/>
+          <w:color w:val="569CD6"/>
+          <w:kern w:val="0"/>
+          <w:sz w:val="21"/>
+          <w:szCs w:val="21"/>
+          <w:lang w:eastAsia="pt-BR"/>
+          <w14:ligatures w14:val="none"/>
+        </w:rPr>
+        <w:t>extends</w:t>
+      </w:r>
+      <w:proofErr w:type="spellEnd"/>
+      <w:r>
+        <w:rPr>
+          <w:rFonts w:ascii="Consolas" w:eastAsia="Times New Roman" w:hAnsi="Consolas" w:cs="Times New Roman"/>
+          <w:color w:val="D4D4D4"/>
+          <w:kern w:val="0"/>
+          <w:sz w:val="21"/>
+          <w:szCs w:val="21"/>
+          <w:lang w:eastAsia="pt-BR"/>
+          <w14:ligatures w14:val="none"/>
+        </w:rPr>
+        <w:t xml:space="preserve"> </w:t>
+      </w:r>
+      <w:proofErr w:type="spellStart"/>
+      <w:r>
+        <w:rPr>
+          <w:rFonts w:ascii="Consolas" w:eastAsia="Times New Roman" w:hAnsi="Consolas" w:cs="Times New Roman"/>
+          <w:color w:val="4EC9B0"/>
+          <w:kern w:val="0"/>
+          <w:sz w:val="21"/>
+          <w:szCs w:val="21"/>
+          <w:lang w:eastAsia="pt-BR"/>
+          <w14:ligatures w14:val="none"/>
+        </w:rPr>
+        <w:t>Exception</w:t>
+      </w:r>
+      <w:proofErr w:type="spellEnd"/>
+    </w:p>
+    <w:p>
+      <w:pPr>
+        <w:shd w:val="clear" w:color="auto" w:fill="1F1F1F"/>
+        <w:spacing w:after="0" w:line="285" w:lineRule="atLeast"/>
+        <w:rPr>
+          <w:rFonts w:ascii="Consolas" w:eastAsia="Times New Roman" w:hAnsi="Consolas" w:cs="Times New Roman"/>
+          <w:color w:val="CCCCCC"/>
+          <w:kern w:val="0"/>
+          <w:sz w:val="21"/>
+          <w:szCs w:val="21"/>
+          <w:lang w:eastAsia="pt-BR"/>
+          <w14:ligatures w14:val="none"/>
+        </w:rPr>
+      </w:pPr>
+      <w:r>
+        <w:rPr>
+          <w:rFonts w:ascii="Consolas" w:eastAsia="Times New Roman" w:hAnsi="Consolas" w:cs="Times New Roman"/>
+          <w:color w:val="6A9955"/>
+          <w:kern w:val="0"/>
+          <w:sz w:val="21"/>
+          <w:szCs w:val="21"/>
+          <w:lang w:eastAsia="pt-BR"/>
+          <w14:ligatures w14:val="none"/>
+        </w:rPr>
+        <w:t xml:space="preserve">//como </w:t>
+      </w:r>
+      <w:proofErr w:type="spellStart"/>
+      <w:r>
+        <w:rPr>
+          <w:rFonts w:ascii="Consolas" w:eastAsia="Times New Roman" w:hAnsi="Consolas" w:cs="Times New Roman"/>
+          <w:color w:val="6A9955"/>
+          <w:kern w:val="0"/>
+          <w:sz w:val="21"/>
+          <w:szCs w:val="21"/>
+          <w:lang w:eastAsia="pt-BR"/>
+          <w14:ligatures w14:val="none"/>
+        </w:rPr>
+        <w:t>Excepion</w:t>
+      </w:r>
+      <w:proofErr w:type="spellEnd"/>
+      <w:r>
+        <w:rPr>
+          <w:rFonts w:ascii="Consolas" w:eastAsia="Times New Roman" w:hAnsi="Consolas" w:cs="Times New Roman"/>
+          <w:color w:val="6A9955"/>
+          <w:kern w:val="0"/>
+          <w:sz w:val="21"/>
+          <w:szCs w:val="21"/>
+          <w:lang w:eastAsia="pt-BR"/>
+          <w14:ligatures w14:val="none"/>
+        </w:rPr>
+        <w:t xml:space="preserve"> é uma classe nativa do PHP, logo, podemos criar classes que </w:t>
+      </w:r>
+      <w:proofErr w:type="spellStart"/>
+      <w:r>
+        <w:rPr>
+          <w:rFonts w:ascii="Consolas" w:eastAsia="Times New Roman" w:hAnsi="Consolas" w:cs="Times New Roman"/>
+          <w:color w:val="6A9955"/>
+          <w:kern w:val="0"/>
+          <w:sz w:val="21"/>
+          <w:szCs w:val="21"/>
+          <w:lang w:eastAsia="pt-BR"/>
+          <w14:ligatures w14:val="none"/>
+        </w:rPr>
+        <w:t>extendem</w:t>
+      </w:r>
+      <w:proofErr w:type="spellEnd"/>
+      <w:r>
+        <w:rPr>
+          <w:rFonts w:ascii="Consolas" w:eastAsia="Times New Roman" w:hAnsi="Consolas" w:cs="Times New Roman"/>
+          <w:color w:val="6A9955"/>
+          <w:kern w:val="0"/>
+          <w:sz w:val="21"/>
+          <w:szCs w:val="21"/>
+          <w:lang w:eastAsia="pt-BR"/>
+          <w14:ligatures w14:val="none"/>
+        </w:rPr>
+        <w:t xml:space="preserve"> ela.</w:t>
+      </w:r>
+    </w:p>
+    <w:p>
+      <w:pPr>
+        <w:rPr>
+          <w:rFonts w:ascii="Arial" w:hAnsi="Arial" w:cs="Arial"/>
+          <w:sz w:val="24"/>
+          <w:szCs w:val="24"/>
+        </w:rPr>
+      </w:pPr>
+      <w:proofErr w:type="spellStart"/>
+      <w:r>
+        <w:rPr>
+          <w:rFonts w:ascii="Arial" w:hAnsi="Arial" w:cs="Arial"/>
+          <w:sz w:val="24"/>
+          <w:szCs w:val="24"/>
+        </w:rPr>
+        <w:t>Exception</w:t>
+      </w:r>
+      <w:proofErr w:type="spellEnd"/>
+      <w:r>
+        <w:rPr>
+          <w:rFonts w:ascii="Arial" w:hAnsi="Arial" w:cs="Arial"/>
+          <w:sz w:val="24"/>
+          <w:szCs w:val="24"/>
+        </w:rPr>
+        <w:t xml:space="preserve"> pode ser estendida por outra classe.</w:t>
+      </w:r>
+    </w:p>
+    <w:p>
+      <w:pPr>
+        <w:rPr>
+          <w:rFonts w:ascii="Arial" w:hAnsi="Arial" w:cs="Arial"/>
+          <w:sz w:val="24"/>
+          <w:szCs w:val="24"/>
+        </w:rPr>
+      </w:pPr>
+    </w:p>
+    <w:p>
+      <w:pPr>
+        <w:shd w:val="clear" w:color="auto" w:fill="1F1F1F"/>
+        <w:spacing w:after="0" w:line="285" w:lineRule="atLeast"/>
+        <w:rPr>
+          <w:rFonts w:ascii="Consolas" w:eastAsia="Times New Roman" w:hAnsi="Consolas" w:cs="Times New Roman"/>
+          <w:color w:val="CCCCCC"/>
+          <w:kern w:val="0"/>
+          <w:sz w:val="21"/>
+          <w:szCs w:val="21"/>
+          <w:lang w:eastAsia="pt-BR"/>
+          <w14:ligatures w14:val="none"/>
+        </w:rPr>
+      </w:pPr>
+      <w:r>
+        <w:rPr>
+          <w:rFonts w:ascii="Consolas" w:eastAsia="Times New Roman" w:hAnsi="Consolas" w:cs="Times New Roman"/>
+          <w:color w:val="D4D4D4"/>
+          <w:kern w:val="0"/>
+          <w:sz w:val="21"/>
+          <w:szCs w:val="21"/>
+          <w:lang w:eastAsia="pt-BR"/>
+          <w14:ligatures w14:val="none"/>
+        </w:rPr>
+        <w:lastRenderedPageBreak/>
+        <w:t xml:space="preserve">    </w:t>
+      </w:r>
+      <w:proofErr w:type="spellStart"/>
+      <w:r>
+        <w:rPr>
+          <w:rFonts w:ascii="Consolas" w:eastAsia="Times New Roman" w:hAnsi="Consolas" w:cs="Times New Roman"/>
+          <w:color w:val="C586C0"/>
+          <w:kern w:val="0"/>
+          <w:sz w:val="21"/>
+          <w:szCs w:val="21"/>
+          <w:lang w:eastAsia="pt-BR"/>
+          <w14:ligatures w14:val="none"/>
+        </w:rPr>
+        <w:t>throw</w:t>
+      </w:r>
+      <w:proofErr w:type="spellEnd"/>
+      <w:r>
+        <w:rPr>
+          <w:rFonts w:ascii="Consolas" w:eastAsia="Times New Roman" w:hAnsi="Consolas" w:cs="Times New Roman"/>
+          <w:color w:val="D4D4D4"/>
+          <w:kern w:val="0"/>
+          <w:sz w:val="21"/>
+          <w:szCs w:val="21"/>
+          <w:lang w:eastAsia="pt-BR"/>
+          <w14:ligatures w14:val="none"/>
+        </w:rPr>
+        <w:t xml:space="preserve"> </w:t>
+      </w:r>
+      <w:r>
+        <w:rPr>
+          <w:rFonts w:ascii="Consolas" w:eastAsia="Times New Roman" w:hAnsi="Consolas" w:cs="Times New Roman"/>
+          <w:color w:val="569CD6"/>
+          <w:kern w:val="0"/>
+          <w:sz w:val="21"/>
+          <w:szCs w:val="21"/>
+          <w:lang w:eastAsia="pt-BR"/>
+          <w14:ligatures w14:val="none"/>
+        </w:rPr>
+        <w:t>new</w:t>
+      </w:r>
+      <w:r>
+        <w:rPr>
+          <w:rFonts w:ascii="Consolas" w:eastAsia="Times New Roman" w:hAnsi="Consolas" w:cs="Times New Roman"/>
+          <w:color w:val="D4D4D4"/>
+          <w:kern w:val="0"/>
+          <w:sz w:val="21"/>
+          <w:szCs w:val="21"/>
+          <w:lang w:eastAsia="pt-BR"/>
+          <w14:ligatures w14:val="none"/>
+        </w:rPr>
+        <w:t xml:space="preserve"> </w:t>
+      </w:r>
+      <w:proofErr w:type="spellStart"/>
+      <w:proofErr w:type="gramStart"/>
+      <w:r>
+        <w:rPr>
+          <w:rFonts w:ascii="Consolas" w:eastAsia="Times New Roman" w:hAnsi="Consolas" w:cs="Times New Roman"/>
+          <w:color w:val="4EC9B0"/>
+          <w:kern w:val="0"/>
+          <w:sz w:val="21"/>
+          <w:szCs w:val="21"/>
+          <w:lang w:eastAsia="pt-BR"/>
+          <w14:ligatures w14:val="none"/>
+        </w:rPr>
+        <w:t>MinhaExceptionCustomizada</w:t>
+      </w:r>
+      <w:proofErr w:type="spellEnd"/>
+      <w:r>
+        <w:rPr>
+          <w:rFonts w:ascii="Consolas" w:eastAsia="Times New Roman" w:hAnsi="Consolas" w:cs="Times New Roman"/>
+          <w:color w:val="D4D4D4"/>
+          <w:kern w:val="0"/>
+          <w:sz w:val="21"/>
+          <w:szCs w:val="21"/>
+          <w:lang w:eastAsia="pt-BR"/>
+          <w14:ligatures w14:val="none"/>
+        </w:rPr>
+        <w:t>(</w:t>
+      </w:r>
+      <w:proofErr w:type="gramEnd"/>
+      <w:r>
+        <w:rPr>
+          <w:rFonts w:ascii="Consolas" w:eastAsia="Times New Roman" w:hAnsi="Consolas" w:cs="Times New Roman"/>
+          <w:color w:val="CE9178"/>
+          <w:kern w:val="0"/>
+          <w:sz w:val="21"/>
+          <w:szCs w:val="21"/>
+          <w:lang w:eastAsia="pt-BR"/>
+          <w14:ligatures w14:val="none"/>
+        </w:rPr>
+        <w:t>'Esse é um erro de teste'</w:t>
+      </w:r>
+      <w:r>
+        <w:rPr>
+          <w:rFonts w:ascii="Consolas" w:eastAsia="Times New Roman" w:hAnsi="Consolas" w:cs="Times New Roman"/>
+          <w:color w:val="D4D4D4"/>
+          <w:kern w:val="0"/>
+          <w:sz w:val="21"/>
+          <w:szCs w:val="21"/>
+          <w:lang w:eastAsia="pt-BR"/>
+          <w14:ligatures w14:val="none"/>
+        </w:rPr>
+        <w:t>);</w:t>
+      </w:r>
+    </w:p>
+    <w:p>
+      <w:pPr>
+        <w:rPr>
+          <w:rFonts w:ascii="Arial" w:hAnsi="Arial" w:cs="Arial"/>
+          <w:sz w:val="24"/>
+          <w:szCs w:val="24"/>
+        </w:rPr>
+      </w:pPr>
+      <w:r>
+        <w:rPr>
+          <w:rFonts w:ascii="Arial" w:hAnsi="Arial" w:cs="Arial"/>
+          <w:sz w:val="24"/>
+          <w:szCs w:val="24"/>
+        </w:rPr>
+        <w:t>Criando objeto e passando parâmetro para o construtor desse objeto</w:t>
+      </w:r>
+    </w:p>
+    <w:p>
+      <w:pPr>
+        <w:rPr>
+          <w:rFonts w:ascii="Arial" w:hAnsi="Arial" w:cs="Arial"/>
+          <w:sz w:val="24"/>
+          <w:szCs w:val="24"/>
+        </w:rPr>
+      </w:pPr>
+    </w:p>
+    <w:p>
+      <w:pPr>
+        <w:shd w:val="clear" w:color="auto" w:fill="1F1F1F"/>
+        <w:spacing w:after="0" w:line="285" w:lineRule="atLeast"/>
+        <w:rPr>
+          <w:rFonts w:ascii="Consolas" w:eastAsia="Times New Roman" w:hAnsi="Consolas" w:cs="Times New Roman"/>
+          <w:color w:val="CCCCCC"/>
+          <w:kern w:val="0"/>
+          <w:sz w:val="21"/>
+          <w:szCs w:val="21"/>
+          <w:lang w:eastAsia="pt-BR"/>
+          <w14:ligatures w14:val="none"/>
+        </w:rPr>
+      </w:pPr>
+      <w:proofErr w:type="spellStart"/>
+      <w:r>
+        <w:rPr>
+          <w:rFonts w:ascii="Consolas" w:eastAsia="Times New Roman" w:hAnsi="Consolas" w:cs="Times New Roman"/>
+          <w:color w:val="569CD6"/>
+          <w:kern w:val="0"/>
+          <w:sz w:val="21"/>
+          <w:szCs w:val="21"/>
+          <w:lang w:eastAsia="pt-BR"/>
+          <w14:ligatures w14:val="none"/>
+        </w:rPr>
+        <w:t>private</w:t>
+      </w:r>
+      <w:proofErr w:type="spellEnd"/>
+      <w:r>
+        <w:rPr>
+          <w:rFonts w:ascii="Consolas" w:eastAsia="Times New Roman" w:hAnsi="Consolas" w:cs="Times New Roman"/>
+          <w:color w:val="D4D4D4"/>
+          <w:kern w:val="0"/>
+          <w:sz w:val="21"/>
+          <w:szCs w:val="21"/>
+          <w:lang w:eastAsia="pt-BR"/>
+          <w14:ligatures w14:val="none"/>
+        </w:rPr>
+        <w:t xml:space="preserve"> </w:t>
+      </w:r>
+      <w:r>
+        <w:rPr>
+          <w:rFonts w:ascii="Consolas" w:eastAsia="Times New Roman" w:hAnsi="Consolas" w:cs="Times New Roman"/>
+          <w:color w:val="9CDCFE"/>
+          <w:kern w:val="0"/>
+          <w:sz w:val="21"/>
+          <w:szCs w:val="21"/>
+          <w:lang w:eastAsia="pt-BR"/>
+          <w14:ligatures w14:val="none"/>
+        </w:rPr>
+        <w:t>$erro</w:t>
+      </w:r>
+      <w:r>
+        <w:rPr>
+          <w:rFonts w:ascii="Consolas" w:eastAsia="Times New Roman" w:hAnsi="Consolas" w:cs="Times New Roman"/>
+          <w:color w:val="D4D4D4"/>
+          <w:kern w:val="0"/>
+          <w:sz w:val="21"/>
+          <w:szCs w:val="21"/>
+          <w:lang w:eastAsia="pt-BR"/>
+          <w14:ligatures w14:val="none"/>
+        </w:rPr>
+        <w:t xml:space="preserve"> = </w:t>
+      </w:r>
+      <w:r>
+        <w:rPr>
+          <w:rFonts w:ascii="Consolas" w:eastAsia="Times New Roman" w:hAnsi="Consolas" w:cs="Times New Roman"/>
+          <w:color w:val="CE9178"/>
+          <w:kern w:val="0"/>
+          <w:sz w:val="21"/>
+          <w:szCs w:val="21"/>
+          <w:lang w:eastAsia="pt-BR"/>
+          <w14:ligatures w14:val="none"/>
+        </w:rPr>
+        <w:t>''</w:t>
+      </w:r>
+      <w:r>
+        <w:rPr>
+          <w:rFonts w:ascii="Consolas" w:eastAsia="Times New Roman" w:hAnsi="Consolas" w:cs="Times New Roman"/>
+          <w:color w:val="D4D4D4"/>
+          <w:kern w:val="0"/>
+          <w:sz w:val="21"/>
+          <w:szCs w:val="21"/>
+          <w:lang w:eastAsia="pt-BR"/>
+          <w14:ligatures w14:val="none"/>
+        </w:rPr>
+        <w:t>;</w:t>
+      </w:r>
+    </w:p>
+    <w:p>
+      <w:pPr>
+        <w:shd w:val="clear" w:color="auto" w:fill="1F1F1F"/>
+        <w:spacing w:after="0" w:line="285" w:lineRule="atLeast"/>
+        <w:rPr>
+          <w:rFonts w:ascii="Consolas" w:eastAsia="Times New Roman" w:hAnsi="Consolas" w:cs="Times New Roman"/>
+          <w:color w:val="CCCCCC"/>
+          <w:kern w:val="0"/>
+          <w:sz w:val="21"/>
+          <w:szCs w:val="21"/>
+          <w:lang w:eastAsia="pt-BR"/>
+          <w14:ligatures w14:val="none"/>
+        </w:rPr>
+      </w:pPr>
+    </w:p>
+    <w:p>
+      <w:pPr>
+        <w:shd w:val="clear" w:color="auto" w:fill="1F1F1F"/>
+        <w:spacing w:after="0" w:line="285" w:lineRule="atLeast"/>
+        <w:rPr>
+          <w:rFonts w:ascii="Consolas" w:eastAsia="Times New Roman" w:hAnsi="Consolas" w:cs="Times New Roman"/>
+          <w:color w:val="CCCCCC"/>
+          <w:kern w:val="0"/>
+          <w:sz w:val="21"/>
+          <w:szCs w:val="21"/>
+          <w:lang w:eastAsia="pt-BR"/>
+          <w14:ligatures w14:val="none"/>
+        </w:rPr>
+      </w:pPr>
+      <w:r>
+        <w:rPr>
+          <w:rFonts w:ascii="Consolas" w:eastAsia="Times New Roman" w:hAnsi="Consolas" w:cs="Times New Roman"/>
+          <w:color w:val="D4D4D4"/>
+          <w:kern w:val="0"/>
+          <w:sz w:val="21"/>
+          <w:szCs w:val="21"/>
+          <w:lang w:eastAsia="pt-BR"/>
+          <w14:ligatures w14:val="none"/>
+        </w:rPr>
+        <w:t xml:space="preserve">    </w:t>
+      </w:r>
+      <w:proofErr w:type="spellStart"/>
+      <w:r>
+        <w:rPr>
+          <w:rFonts w:ascii="Consolas" w:eastAsia="Times New Roman" w:hAnsi="Consolas" w:cs="Times New Roman"/>
+          <w:color w:val="569CD6"/>
+          <w:kern w:val="0"/>
+          <w:sz w:val="21"/>
+          <w:szCs w:val="21"/>
+          <w:lang w:eastAsia="pt-BR"/>
+          <w14:ligatures w14:val="none"/>
+        </w:rPr>
+        <w:t>public</w:t>
+      </w:r>
+      <w:proofErr w:type="spellEnd"/>
+      <w:r>
+        <w:rPr>
+          <w:rFonts w:ascii="Consolas" w:eastAsia="Times New Roman" w:hAnsi="Consolas" w:cs="Times New Roman"/>
+          <w:color w:val="D4D4D4"/>
+          <w:kern w:val="0"/>
+          <w:sz w:val="21"/>
+          <w:szCs w:val="21"/>
+          <w:lang w:eastAsia="pt-BR"/>
+          <w14:ligatures w14:val="none"/>
+        </w:rPr>
+        <w:t xml:space="preserve"> </w:t>
+      </w:r>
+      <w:proofErr w:type="spellStart"/>
+      <w:r>
+        <w:rPr>
+          <w:rFonts w:ascii="Consolas" w:eastAsia="Times New Roman" w:hAnsi="Consolas" w:cs="Times New Roman"/>
+          <w:color w:val="569CD6"/>
+          <w:kern w:val="0"/>
+          <w:sz w:val="21"/>
+          <w:szCs w:val="21"/>
+          <w:lang w:eastAsia="pt-BR"/>
+          <w14:ligatures w14:val="none"/>
+        </w:rPr>
+        <w:t>function</w:t>
+      </w:r>
+      <w:proofErr w:type="spellEnd"/>
+      <w:r>
+        <w:rPr>
+          <w:rFonts w:ascii="Consolas" w:eastAsia="Times New Roman" w:hAnsi="Consolas" w:cs="Times New Roman"/>
+          <w:color w:val="D4D4D4"/>
+          <w:kern w:val="0"/>
+          <w:sz w:val="21"/>
+          <w:szCs w:val="21"/>
+          <w:lang w:eastAsia="pt-BR"/>
+          <w14:ligatures w14:val="none"/>
+        </w:rPr>
+        <w:t xml:space="preserve"> </w:t>
+      </w:r>
+      <w:r>
+        <w:rPr>
+          <w:rFonts w:ascii="Consolas" w:eastAsia="Times New Roman" w:hAnsi="Consolas" w:cs="Times New Roman"/>
+          <w:color w:val="DCDCAA"/>
+          <w:kern w:val="0"/>
+          <w:sz w:val="21"/>
+          <w:szCs w:val="21"/>
+          <w:lang w:eastAsia="pt-BR"/>
+          <w14:ligatures w14:val="none"/>
+        </w:rPr>
+        <w:t>__</w:t>
+      </w:r>
+      <w:proofErr w:type="spellStart"/>
+      <w:r>
+        <w:rPr>
+          <w:rFonts w:ascii="Consolas" w:eastAsia="Times New Roman" w:hAnsi="Consolas" w:cs="Times New Roman"/>
+          <w:color w:val="DCDCAA"/>
+          <w:kern w:val="0"/>
+          <w:sz w:val="21"/>
+          <w:szCs w:val="21"/>
+          <w:lang w:eastAsia="pt-BR"/>
+          <w14:ligatures w14:val="none"/>
+        </w:rPr>
+        <w:t>construct</w:t>
+      </w:r>
+      <w:proofErr w:type="spellEnd"/>
+      <w:r>
+        <w:rPr>
+          <w:rFonts w:ascii="Consolas" w:eastAsia="Times New Roman" w:hAnsi="Consolas" w:cs="Times New Roman"/>
+          <w:color w:val="D4D4D4"/>
+          <w:kern w:val="0"/>
+          <w:sz w:val="21"/>
+          <w:szCs w:val="21"/>
+          <w:lang w:eastAsia="pt-BR"/>
+          <w14:ligatures w14:val="none"/>
+        </w:rPr>
+        <w:t>(</w:t>
+      </w:r>
+      <w:r>
+        <w:rPr>
+          <w:rFonts w:ascii="Consolas" w:eastAsia="Times New Roman" w:hAnsi="Consolas" w:cs="Times New Roman"/>
+          <w:color w:val="9CDCFE"/>
+          <w:kern w:val="0"/>
+          <w:sz w:val="21"/>
+          <w:szCs w:val="21"/>
+          <w:lang w:eastAsia="pt-BR"/>
+          <w14:ligatures w14:val="none"/>
+        </w:rPr>
+        <w:t>$erro</w:t>
+      </w:r>
+      <w:r>
+        <w:rPr>
+          <w:rFonts w:ascii="Consolas" w:eastAsia="Times New Roman" w:hAnsi="Consolas" w:cs="Times New Roman"/>
+          <w:color w:val="D4D4D4"/>
+          <w:kern w:val="0"/>
+          <w:sz w:val="21"/>
+          <w:szCs w:val="21"/>
+          <w:lang w:eastAsia="pt-BR"/>
+          <w14:ligatures w14:val="none"/>
+        </w:rPr>
+        <w:t>)</w:t>
+      </w:r>
+    </w:p>
+    <w:p>
+      <w:pPr>
+        <w:shd w:val="clear" w:color="auto" w:fill="1F1F1F"/>
+        <w:spacing w:after="0" w:line="285" w:lineRule="atLeast"/>
+        <w:rPr>
+          <w:rFonts w:ascii="Consolas" w:eastAsia="Times New Roman" w:hAnsi="Consolas" w:cs="Times New Roman"/>
+          <w:color w:val="CCCCCC"/>
+          <w:kern w:val="0"/>
+          <w:sz w:val="21"/>
+          <w:szCs w:val="21"/>
+          <w:lang w:eastAsia="pt-BR"/>
+          <w14:ligatures w14:val="none"/>
+        </w:rPr>
+      </w:pPr>
+      <w:r>
+        <w:rPr>
+          <w:rFonts w:ascii="Consolas" w:eastAsia="Times New Roman" w:hAnsi="Consolas" w:cs="Times New Roman"/>
+          <w:color w:val="D4D4D4"/>
+          <w:kern w:val="0"/>
+          <w:sz w:val="21"/>
+          <w:szCs w:val="21"/>
+          <w:lang w:eastAsia="pt-BR"/>
+          <w14:ligatures w14:val="none"/>
+        </w:rPr>
+        <w:t>    {</w:t>
+      </w:r>
+    </w:p>
+    <w:p>
+      <w:pPr>
+        <w:shd w:val="clear" w:color="auto" w:fill="1F1F1F"/>
+        <w:spacing w:after="0" w:line="285" w:lineRule="atLeast"/>
+        <w:rPr>
+          <w:rFonts w:ascii="Consolas" w:eastAsia="Times New Roman" w:hAnsi="Consolas" w:cs="Times New Roman"/>
+          <w:color w:val="CCCCCC"/>
+          <w:kern w:val="0"/>
+          <w:sz w:val="21"/>
+          <w:szCs w:val="21"/>
+          <w:lang w:eastAsia="pt-BR"/>
+          <w14:ligatures w14:val="none"/>
+        </w:rPr>
+      </w:pPr>
+      <w:r>
+        <w:rPr>
+          <w:rFonts w:ascii="Consolas" w:eastAsia="Times New Roman" w:hAnsi="Consolas" w:cs="Times New Roman"/>
+          <w:color w:val="D4D4D4"/>
+          <w:kern w:val="0"/>
+          <w:sz w:val="21"/>
+          <w:szCs w:val="21"/>
+          <w:lang w:eastAsia="pt-BR"/>
+          <w14:ligatures w14:val="none"/>
+        </w:rPr>
+        <w:t xml:space="preserve">        </w:t>
+      </w:r>
+      <w:r>
+        <w:rPr>
+          <w:rFonts w:ascii="Consolas" w:eastAsia="Times New Roman" w:hAnsi="Consolas" w:cs="Times New Roman"/>
+          <w:color w:val="569CD6"/>
+          <w:kern w:val="0"/>
+          <w:sz w:val="21"/>
+          <w:szCs w:val="21"/>
+          <w:lang w:eastAsia="pt-BR"/>
+          <w14:ligatures w14:val="none"/>
+        </w:rPr>
+        <w:t>$</w:t>
+      </w:r>
+      <w:proofErr w:type="spellStart"/>
+      <w:r>
+        <w:rPr>
+          <w:rFonts w:ascii="Consolas" w:eastAsia="Times New Roman" w:hAnsi="Consolas" w:cs="Times New Roman"/>
+          <w:color w:val="569CD6"/>
+          <w:kern w:val="0"/>
+          <w:sz w:val="21"/>
+          <w:szCs w:val="21"/>
+          <w:lang w:eastAsia="pt-BR"/>
+          <w14:ligatures w14:val="none"/>
+        </w:rPr>
+        <w:t>this</w:t>
+      </w:r>
+      <w:proofErr w:type="spellEnd"/>
+      <w:r>
+        <w:rPr>
+          <w:rFonts w:ascii="Consolas" w:eastAsia="Times New Roman" w:hAnsi="Consolas" w:cs="Times New Roman"/>
+          <w:color w:val="D4D4D4"/>
+          <w:kern w:val="0"/>
+          <w:sz w:val="21"/>
+          <w:szCs w:val="21"/>
+          <w:lang w:eastAsia="pt-BR"/>
+          <w14:ligatures w14:val="none"/>
+        </w:rPr>
+        <w:t>-&gt;</w:t>
+      </w:r>
+      <w:r>
+        <w:rPr>
+          <w:rFonts w:ascii="Consolas" w:eastAsia="Times New Roman" w:hAnsi="Consolas" w:cs="Times New Roman"/>
+          <w:color w:val="9CDCFE"/>
+          <w:kern w:val="0"/>
+          <w:sz w:val="21"/>
+          <w:szCs w:val="21"/>
+          <w:lang w:eastAsia="pt-BR"/>
+          <w14:ligatures w14:val="none"/>
+        </w:rPr>
+        <w:t>erro</w:t>
+      </w:r>
+      <w:r>
+        <w:rPr>
+          <w:rFonts w:ascii="Consolas" w:eastAsia="Times New Roman" w:hAnsi="Consolas" w:cs="Times New Roman"/>
+          <w:color w:val="D4D4D4"/>
+          <w:kern w:val="0"/>
+          <w:sz w:val="21"/>
+          <w:szCs w:val="21"/>
+          <w:lang w:eastAsia="pt-BR"/>
+          <w14:ligatures w14:val="none"/>
+        </w:rPr>
+        <w:t xml:space="preserve"> = </w:t>
+      </w:r>
+      <w:r>
+        <w:rPr>
+          <w:rFonts w:ascii="Consolas" w:eastAsia="Times New Roman" w:hAnsi="Consolas" w:cs="Times New Roman"/>
+          <w:color w:val="9CDCFE"/>
+          <w:kern w:val="0"/>
+          <w:sz w:val="21"/>
+          <w:szCs w:val="21"/>
+          <w:lang w:eastAsia="pt-BR"/>
+          <w14:ligatures w14:val="none"/>
+        </w:rPr>
+        <w:t>$erro</w:t>
+      </w:r>
+      <w:r>
+        <w:rPr>
+          <w:rFonts w:ascii="Consolas" w:eastAsia="Times New Roman" w:hAnsi="Consolas" w:cs="Times New Roman"/>
+          <w:color w:val="D4D4D4"/>
+          <w:kern w:val="0"/>
+          <w:sz w:val="21"/>
+          <w:szCs w:val="21"/>
+          <w:lang w:eastAsia="pt-BR"/>
+          <w14:ligatures w14:val="none"/>
+        </w:rPr>
+        <w:t>;</w:t>
+      </w:r>
+    </w:p>
+    <w:p>
+      <w:pPr>
+        <w:shd w:val="clear" w:color="auto" w:fill="1F1F1F"/>
+        <w:spacing w:after="0" w:line="285" w:lineRule="atLeast"/>
+        <w:rPr>
+          <w:rFonts w:ascii="Consolas" w:eastAsia="Times New Roman" w:hAnsi="Consolas" w:cs="Times New Roman"/>
+          <w:color w:val="CCCCCC"/>
+          <w:kern w:val="0"/>
+          <w:sz w:val="21"/>
+          <w:szCs w:val="21"/>
+          <w:lang w:eastAsia="pt-BR"/>
+          <w14:ligatures w14:val="none"/>
+        </w:rPr>
+      </w:pPr>
+      <w:r>
+        <w:rPr>
+          <w:rFonts w:ascii="Consolas" w:eastAsia="Times New Roman" w:hAnsi="Consolas" w:cs="Times New Roman"/>
+          <w:color w:val="D4D4D4"/>
+          <w:kern w:val="0"/>
+          <w:sz w:val="21"/>
+          <w:szCs w:val="21"/>
+          <w:lang w:eastAsia="pt-BR"/>
+          <w14:ligatures w14:val="none"/>
+        </w:rPr>
+        <w:t xml:space="preserve">    } </w:t>
+      </w:r>
+      <w:r>
+        <w:rPr>
+          <w:rFonts w:ascii="Consolas" w:eastAsia="Times New Roman" w:hAnsi="Consolas" w:cs="Times New Roman"/>
+          <w:color w:val="6A9955"/>
+          <w:kern w:val="0"/>
+          <w:sz w:val="21"/>
+          <w:szCs w:val="21"/>
+          <w:lang w:eastAsia="pt-BR"/>
+          <w14:ligatures w14:val="none"/>
+        </w:rPr>
+        <w:t>//ajusta contexto para recuperar atributo 'erro' do objeto // atribui a ele o valor recebido por parâmetro no construtor</w:t>
+      </w:r>
+    </w:p>
+    <w:p>
+      <w:pPr>
+        <w:rPr>
+          <w:rFonts w:ascii="Arial" w:hAnsi="Arial" w:cs="Arial"/>
+          <w:sz w:val="24"/>
+          <w:szCs w:val="24"/>
+        </w:rPr>
+      </w:pPr>
+      <w:r>
+        <w:rPr>
+          <w:rFonts w:ascii="Arial" w:hAnsi="Arial" w:cs="Arial"/>
+          <w:sz w:val="24"/>
+          <w:szCs w:val="24"/>
+        </w:rPr>
+        <w:t>Ajusta contexto</w:t>
+      </w:r>
+      <w:r>
+        <w:rPr>
+          <w:rFonts w:ascii="Arial" w:hAnsi="Arial" w:cs="Arial"/>
+          <w:sz w:val="24"/>
+          <w:szCs w:val="24"/>
+        </w:rPr>
+        <w:t xml:space="preserve"> para receber valor do objeto em questão,</w:t>
+      </w:r>
+      <w:r>
+        <w:rPr>
+          <w:rFonts w:ascii="Arial" w:hAnsi="Arial" w:cs="Arial"/>
+          <w:sz w:val="24"/>
+          <w:szCs w:val="24"/>
+        </w:rPr>
+        <w:t xml:space="preserve"> </w:t>
+      </w:r>
+      <w:r>
+        <w:rPr>
+          <w:rFonts w:ascii="Arial" w:hAnsi="Arial" w:cs="Arial"/>
+          <w:sz w:val="24"/>
+          <w:szCs w:val="24"/>
+        </w:rPr>
+        <w:t>recebe</w:t>
+      </w:r>
+      <w:r>
+        <w:rPr>
+          <w:rFonts w:ascii="Arial" w:hAnsi="Arial" w:cs="Arial"/>
+          <w:sz w:val="24"/>
+          <w:szCs w:val="24"/>
+        </w:rPr>
+        <w:t xml:space="preserve"> valor</w:t>
+      </w:r>
+      <w:r>
+        <w:rPr>
+          <w:rFonts w:ascii="Arial" w:hAnsi="Arial" w:cs="Arial"/>
+          <w:sz w:val="24"/>
+          <w:szCs w:val="24"/>
+        </w:rPr>
+        <w:t xml:space="preserve"> do </w:t>
+      </w:r>
+      <w:r>
+        <w:rPr>
+          <w:rFonts w:ascii="Arial" w:hAnsi="Arial" w:cs="Arial"/>
+          <w:sz w:val="24"/>
+          <w:szCs w:val="24"/>
+        </w:rPr>
+        <w:t xml:space="preserve">método criado e atribui esse parâmetro ao atributo </w:t>
+      </w:r>
+      <w:r>
+        <w:rPr>
+          <w:rFonts w:ascii="Arial" w:hAnsi="Arial" w:cs="Arial"/>
+          <w:i/>
+          <w:iCs/>
+          <w:sz w:val="24"/>
+          <w:szCs w:val="24"/>
+          <w:u w:val="single"/>
+        </w:rPr>
+        <w:t>erro</w:t>
+      </w:r>
+      <w:r>
+        <w:rPr>
+          <w:rFonts w:ascii="Arial" w:hAnsi="Arial" w:cs="Arial"/>
+          <w:sz w:val="24"/>
+          <w:szCs w:val="24"/>
+        </w:rPr>
+        <w:t xml:space="preserve"> do objeto</w:t>
+      </w:r>
+      <w:r>
+        <w:rPr>
+          <w:rFonts w:ascii="Arial" w:hAnsi="Arial" w:cs="Arial"/>
+          <w:sz w:val="24"/>
+          <w:szCs w:val="24"/>
+        </w:rPr>
+        <w:t>.</w:t>
+      </w:r>
+    </w:p>
+    <w:p>
+      <w:pPr>
+        <w:rPr>
+          <w:rFonts w:ascii="Arial" w:hAnsi="Arial" w:cs="Arial"/>
+          <w:sz w:val="24"/>
+          <w:szCs w:val="24"/>
+        </w:rPr>
+      </w:pPr>
+    </w:p>
+    <w:p>
+      <w:pPr>
+        <w:shd w:val="clear" w:color="auto" w:fill="1F1F1F"/>
+        <w:spacing w:after="0" w:line="285" w:lineRule="atLeast"/>
+        <w:rPr>
+          <w:rFonts w:ascii="Consolas" w:eastAsia="Times New Roman" w:hAnsi="Consolas" w:cs="Times New Roman"/>
+          <w:color w:val="CCCCCC"/>
+          <w:kern w:val="0"/>
+          <w:sz w:val="21"/>
+          <w:szCs w:val="21"/>
+          <w:lang w:eastAsia="pt-BR"/>
+          <w14:ligatures w14:val="none"/>
+        </w:rPr>
+      </w:pPr>
+      <w:proofErr w:type="spellStart"/>
+      <w:r>
+        <w:rPr>
+          <w:rFonts w:ascii="Consolas" w:eastAsia="Times New Roman" w:hAnsi="Consolas" w:cs="Times New Roman"/>
+          <w:color w:val="569CD6"/>
+          <w:kern w:val="0"/>
+          <w:sz w:val="21"/>
+          <w:szCs w:val="21"/>
+          <w:lang w:eastAsia="pt-BR"/>
+          <w14:ligatures w14:val="none"/>
+        </w:rPr>
+        <w:t>public</w:t>
+      </w:r>
+      <w:proofErr w:type="spellEnd"/>
+      <w:r>
+        <w:rPr>
+          <w:rFonts w:ascii="Consolas" w:eastAsia="Times New Roman" w:hAnsi="Consolas" w:cs="Times New Roman"/>
+          <w:color w:val="D4D4D4"/>
+          <w:kern w:val="0"/>
+          <w:sz w:val="21"/>
+          <w:szCs w:val="21"/>
+          <w:lang w:eastAsia="pt-BR"/>
+          <w14:ligatures w14:val="none"/>
+        </w:rPr>
+        <w:t xml:space="preserve"> </w:t>
+      </w:r>
+      <w:proofErr w:type="spellStart"/>
+      <w:r>
+        <w:rPr>
+          <w:rFonts w:ascii="Consolas" w:eastAsia="Times New Roman" w:hAnsi="Consolas" w:cs="Times New Roman"/>
+          <w:color w:val="569CD6"/>
+          <w:kern w:val="0"/>
+          <w:sz w:val="21"/>
+          <w:szCs w:val="21"/>
+          <w:lang w:eastAsia="pt-BR"/>
+          <w14:ligatures w14:val="none"/>
+        </w:rPr>
+        <w:t>function</w:t>
+      </w:r>
+      <w:proofErr w:type="spellEnd"/>
+      <w:r>
+        <w:rPr>
+          <w:rFonts w:ascii="Consolas" w:eastAsia="Times New Roman" w:hAnsi="Consolas" w:cs="Times New Roman"/>
+          <w:color w:val="D4D4D4"/>
+          <w:kern w:val="0"/>
+          <w:sz w:val="21"/>
+          <w:szCs w:val="21"/>
+          <w:lang w:eastAsia="pt-BR"/>
+          <w14:ligatures w14:val="none"/>
+        </w:rPr>
+        <w:t xml:space="preserve"> </w:t>
+      </w:r>
+      <w:proofErr w:type="spellStart"/>
+      <w:proofErr w:type="gramStart"/>
+      <w:r>
+        <w:rPr>
+          <w:rFonts w:ascii="Consolas" w:eastAsia="Times New Roman" w:hAnsi="Consolas" w:cs="Times New Roman"/>
+          <w:color w:val="DCDCAA"/>
+          <w:kern w:val="0"/>
+          <w:sz w:val="21"/>
+          <w:szCs w:val="21"/>
+          <w:lang w:eastAsia="pt-BR"/>
+          <w14:ligatures w14:val="none"/>
+        </w:rPr>
+        <w:t>exibirMensagemErroCustomizada</w:t>
+      </w:r>
+      <w:proofErr w:type="spellEnd"/>
+      <w:r>
+        <w:rPr>
+          <w:rFonts w:ascii="Consolas" w:eastAsia="Times New Roman" w:hAnsi="Consolas" w:cs="Times New Roman"/>
+          <w:color w:val="D4D4D4"/>
+          <w:kern w:val="0"/>
+          <w:sz w:val="21"/>
+          <w:szCs w:val="21"/>
+          <w:lang w:eastAsia="pt-BR"/>
+          <w14:ligatures w14:val="none"/>
+        </w:rPr>
+        <w:t>(</w:t>
+      </w:r>
+      <w:proofErr w:type="gramEnd"/>
+      <w:r>
+        <w:rPr>
+          <w:rFonts w:ascii="Consolas" w:eastAsia="Times New Roman" w:hAnsi="Consolas" w:cs="Times New Roman"/>
+          <w:color w:val="D4D4D4"/>
+          <w:kern w:val="0"/>
+          <w:sz w:val="21"/>
+          <w:szCs w:val="21"/>
+          <w:lang w:eastAsia="pt-BR"/>
+          <w14:ligatures w14:val="none"/>
+        </w:rPr>
+        <w:t>)</w:t>
+      </w:r>
+    </w:p>
+    <w:p>
+      <w:pPr>
+        <w:shd w:val="clear" w:color="auto" w:fill="1F1F1F"/>
+        <w:spacing w:after="0" w:line="285" w:lineRule="atLeast"/>
+        <w:rPr>
+          <w:rFonts w:ascii="Consolas" w:eastAsia="Times New Roman" w:hAnsi="Consolas" w:cs="Times New Roman"/>
+          <w:color w:val="CCCCCC"/>
+          <w:kern w:val="0"/>
+          <w:sz w:val="21"/>
+          <w:szCs w:val="21"/>
+          <w:lang w:eastAsia="pt-BR"/>
+          <w14:ligatures w14:val="none"/>
+        </w:rPr>
+      </w:pPr>
+      <w:r>
+        <w:rPr>
+          <w:rFonts w:ascii="Consolas" w:eastAsia="Times New Roman" w:hAnsi="Consolas" w:cs="Times New Roman"/>
+          <w:color w:val="D4D4D4"/>
+          <w:kern w:val="0"/>
+          <w:sz w:val="21"/>
+          <w:szCs w:val="21"/>
+          <w:lang w:eastAsia="pt-BR"/>
+          <w14:ligatures w14:val="none"/>
+        </w:rPr>
+        <w:t>    {</w:t>
+      </w:r>
+    </w:p>
+    <w:p>
+      <w:pPr>
+        <w:shd w:val="clear" w:color="auto" w:fill="1F1F1F"/>
+        <w:spacing w:after="0" w:line="285" w:lineRule="atLeast"/>
+        <w:rPr>
+          <w:rFonts w:ascii="Consolas" w:eastAsia="Times New Roman" w:hAnsi="Consolas" w:cs="Times New Roman"/>
+          <w:color w:val="CCCCCC"/>
+          <w:kern w:val="0"/>
+          <w:sz w:val="21"/>
+          <w:szCs w:val="21"/>
+          <w:lang w:eastAsia="pt-BR"/>
+          <w14:ligatures w14:val="none"/>
+        </w:rPr>
+      </w:pPr>
+      <w:r>
+        <w:rPr>
+          <w:rFonts w:ascii="Consolas" w:eastAsia="Times New Roman" w:hAnsi="Consolas" w:cs="Times New Roman"/>
+          <w:color w:val="D4D4D4"/>
+          <w:kern w:val="0"/>
+          <w:sz w:val="21"/>
+          <w:szCs w:val="21"/>
+          <w:lang w:eastAsia="pt-BR"/>
+          <w14:ligatures w14:val="none"/>
+        </w:rPr>
+        <w:t xml:space="preserve">        </w:t>
+      </w:r>
+      <w:proofErr w:type="spellStart"/>
+      <w:r>
+        <w:rPr>
+          <w:rFonts w:ascii="Consolas" w:eastAsia="Times New Roman" w:hAnsi="Consolas" w:cs="Times New Roman"/>
+          <w:color w:val="C586C0"/>
+          <w:kern w:val="0"/>
+          <w:sz w:val="21"/>
+          <w:szCs w:val="21"/>
+          <w:lang w:eastAsia="pt-BR"/>
+          <w14:ligatures w14:val="none"/>
+        </w:rPr>
+        <w:t>return</w:t>
+      </w:r>
+      <w:proofErr w:type="spellEnd"/>
+      <w:r>
+        <w:rPr>
+          <w:rFonts w:ascii="Consolas" w:eastAsia="Times New Roman" w:hAnsi="Consolas" w:cs="Times New Roman"/>
+          <w:color w:val="D4D4D4"/>
+          <w:kern w:val="0"/>
+          <w:sz w:val="21"/>
+          <w:szCs w:val="21"/>
+          <w:lang w:eastAsia="pt-BR"/>
+          <w14:ligatures w14:val="none"/>
+        </w:rPr>
+        <w:t xml:space="preserve"> </w:t>
+      </w:r>
+      <w:r>
+        <w:rPr>
+          <w:rFonts w:ascii="Consolas" w:eastAsia="Times New Roman" w:hAnsi="Consolas" w:cs="Times New Roman"/>
+          <w:color w:val="569CD6"/>
+          <w:kern w:val="0"/>
+          <w:sz w:val="21"/>
+          <w:szCs w:val="21"/>
+          <w:lang w:eastAsia="pt-BR"/>
+          <w14:ligatures w14:val="none"/>
+        </w:rPr>
+        <w:t>$</w:t>
+      </w:r>
+      <w:proofErr w:type="spellStart"/>
+      <w:r>
+        <w:rPr>
+          <w:rFonts w:ascii="Consolas" w:eastAsia="Times New Roman" w:hAnsi="Consolas" w:cs="Times New Roman"/>
+          <w:color w:val="569CD6"/>
+          <w:kern w:val="0"/>
+          <w:sz w:val="21"/>
+          <w:szCs w:val="21"/>
+          <w:lang w:eastAsia="pt-BR"/>
+          <w14:ligatures w14:val="none"/>
+        </w:rPr>
+        <w:t>this</w:t>
+      </w:r>
+      <w:proofErr w:type="spellEnd"/>
+      <w:r>
+        <w:rPr>
+          <w:rFonts w:ascii="Consolas" w:eastAsia="Times New Roman" w:hAnsi="Consolas" w:cs="Times New Roman"/>
+          <w:color w:val="D4D4D4"/>
+          <w:kern w:val="0"/>
+          <w:sz w:val="21"/>
+          <w:szCs w:val="21"/>
+          <w:lang w:eastAsia="pt-BR"/>
+          <w14:ligatures w14:val="none"/>
+        </w:rPr>
+        <w:t>-&gt;</w:t>
+      </w:r>
+      <w:r>
+        <w:rPr>
+          <w:rFonts w:ascii="Consolas" w:eastAsia="Times New Roman" w:hAnsi="Consolas" w:cs="Times New Roman"/>
+          <w:color w:val="9CDCFE"/>
+          <w:kern w:val="0"/>
+          <w:sz w:val="21"/>
+          <w:szCs w:val="21"/>
+          <w:lang w:eastAsia="pt-BR"/>
+          <w14:ligatures w14:val="none"/>
+        </w:rPr>
+        <w:t>erro</w:t>
+      </w:r>
+      <w:r>
+        <w:rPr>
+          <w:rFonts w:ascii="Consolas" w:eastAsia="Times New Roman" w:hAnsi="Consolas" w:cs="Times New Roman"/>
+          <w:color w:val="D4D4D4"/>
+          <w:kern w:val="0"/>
+          <w:sz w:val="21"/>
+          <w:szCs w:val="21"/>
+          <w:lang w:eastAsia="pt-BR"/>
+          <w14:ligatures w14:val="none"/>
+        </w:rPr>
+        <w:t>;</w:t>
+      </w:r>
+    </w:p>
+    <w:p>
+      <w:pPr>
+        <w:shd w:val="clear" w:color="auto" w:fill="1F1F1F"/>
+        <w:spacing w:after="0" w:line="285" w:lineRule="atLeast"/>
+        <w:rPr>
+          <w:rFonts w:ascii="Consolas" w:eastAsia="Times New Roman" w:hAnsi="Consolas" w:cs="Times New Roman"/>
+          <w:color w:val="CCCCCC"/>
+          <w:kern w:val="0"/>
+          <w:sz w:val="21"/>
+          <w:szCs w:val="21"/>
+          <w:lang w:eastAsia="pt-BR"/>
+          <w14:ligatures w14:val="none"/>
+        </w:rPr>
+      </w:pPr>
+      <w:r>
+        <w:rPr>
+          <w:rFonts w:ascii="Consolas" w:eastAsia="Times New Roman" w:hAnsi="Consolas" w:cs="Times New Roman"/>
+          <w:color w:val="D4D4D4"/>
+          <w:kern w:val="0"/>
+          <w:sz w:val="21"/>
+          <w:szCs w:val="21"/>
+          <w:lang w:eastAsia="pt-BR"/>
+          <w14:ligatures w14:val="none"/>
+        </w:rPr>
+        <w:t>    }</w:t>
+      </w:r>
+    </w:p>
+    <w:p>
+      <w:pPr>
+        <w:rPr>
+          <w:rFonts w:ascii="Arial" w:hAnsi="Arial" w:cs="Arial"/>
+          <w:sz w:val="24"/>
+          <w:szCs w:val="24"/>
+        </w:rPr>
+      </w:pPr>
+      <w:r>
+        <w:rPr>
+          <w:rFonts w:ascii="Arial" w:hAnsi="Arial" w:cs="Arial"/>
+          <w:sz w:val="24"/>
+          <w:szCs w:val="24"/>
+        </w:rPr>
+        <w:t>Retorna atributo erro do objeto, para que seja possível exibir mensagem na variável $e</w:t>
+      </w:r>
+    </w:p>
+    <w:p>
+      <w:pPr>
+        <w:rPr>
+          <w:rFonts w:ascii="Arial" w:hAnsi="Arial" w:cs="Arial"/>
+          <w:sz w:val="24"/>
+          <w:szCs w:val="24"/>
+        </w:rPr>
+      </w:pPr>
+    </w:p>
+    <w:p>
+      <w:pPr>
+        <w:shd w:val="clear" w:color="auto" w:fill="1F1F1F"/>
+        <w:spacing w:after="0" w:line="285" w:lineRule="atLeast"/>
+        <w:rPr>
+          <w:rFonts w:ascii="Consolas" w:eastAsia="Times New Roman" w:hAnsi="Consolas" w:cs="Times New Roman"/>
+          <w:color w:val="CCCCCC"/>
+          <w:kern w:val="0"/>
+          <w:sz w:val="21"/>
+          <w:szCs w:val="21"/>
+          <w:lang w:eastAsia="pt-BR"/>
+          <w14:ligatures w14:val="none"/>
+        </w:rPr>
+      </w:pPr>
+      <w:r>
+        <w:rPr>
+          <w:rFonts w:ascii="Consolas" w:eastAsia="Times New Roman" w:hAnsi="Consolas" w:cs="Times New Roman"/>
+          <w:color w:val="C586C0"/>
+          <w:kern w:val="0"/>
+          <w:sz w:val="21"/>
+          <w:szCs w:val="21"/>
+          <w:lang w:eastAsia="pt-BR"/>
+          <w14:ligatures w14:val="none"/>
+        </w:rPr>
+        <w:t>catch</w:t>
+      </w:r>
+      <w:r>
+        <w:rPr>
+          <w:rFonts w:ascii="Consolas" w:eastAsia="Times New Roman" w:hAnsi="Consolas" w:cs="Times New Roman"/>
+          <w:color w:val="D4D4D4"/>
+          <w:kern w:val="0"/>
+          <w:sz w:val="21"/>
+          <w:szCs w:val="21"/>
+          <w:lang w:eastAsia="pt-BR"/>
+          <w14:ligatures w14:val="none"/>
+        </w:rPr>
+        <w:t xml:space="preserve"> (</w:t>
+      </w:r>
+      <w:proofErr w:type="spellStart"/>
+      <w:r>
+        <w:rPr>
+          <w:rFonts w:ascii="Consolas" w:eastAsia="Times New Roman" w:hAnsi="Consolas" w:cs="Times New Roman"/>
+          <w:color w:val="4EC9B0"/>
+          <w:kern w:val="0"/>
+          <w:sz w:val="21"/>
+          <w:szCs w:val="21"/>
+          <w:lang w:eastAsia="pt-BR"/>
+          <w14:ligatures w14:val="none"/>
+        </w:rPr>
+        <w:t>MinhaExceptionCustomizada</w:t>
+      </w:r>
+      <w:proofErr w:type="spellEnd"/>
+      <w:r>
+        <w:rPr>
+          <w:rFonts w:ascii="Consolas" w:eastAsia="Times New Roman" w:hAnsi="Consolas" w:cs="Times New Roman"/>
+          <w:color w:val="D4D4D4"/>
+          <w:kern w:val="0"/>
+          <w:sz w:val="21"/>
+          <w:szCs w:val="21"/>
+          <w:lang w:eastAsia="pt-BR"/>
+          <w14:ligatures w14:val="none"/>
+        </w:rPr>
+        <w:t xml:space="preserve"> </w:t>
+      </w:r>
+      <w:r>
+        <w:rPr>
+          <w:rFonts w:ascii="Consolas" w:eastAsia="Times New Roman" w:hAnsi="Consolas" w:cs="Times New Roman"/>
+          <w:color w:val="9CDCFE"/>
+          <w:kern w:val="0"/>
+          <w:sz w:val="21"/>
+          <w:szCs w:val="21"/>
+          <w:lang w:eastAsia="pt-BR"/>
+          <w14:ligatures w14:val="none"/>
+        </w:rPr>
+        <w:t>$e</w:t>
+      </w:r>
+      <w:r>
+        <w:rPr>
+          <w:rFonts w:ascii="Consolas" w:eastAsia="Times New Roman" w:hAnsi="Consolas" w:cs="Times New Roman"/>
+          <w:color w:val="D4D4D4"/>
+          <w:kern w:val="0"/>
+          <w:sz w:val="21"/>
+          <w:szCs w:val="21"/>
+          <w:lang w:eastAsia="pt-BR"/>
+          <w14:ligatures w14:val="none"/>
+        </w:rPr>
+        <w:t>) {</w:t>
+      </w:r>
+    </w:p>
+    <w:p>
+      <w:pPr>
+        <w:shd w:val="clear" w:color="auto" w:fill="1F1F1F"/>
+        <w:spacing w:after="0" w:line="285" w:lineRule="atLeast"/>
+        <w:rPr>
+          <w:rFonts w:ascii="Consolas" w:eastAsia="Times New Roman" w:hAnsi="Consolas" w:cs="Times New Roman"/>
+          <w:color w:val="CCCCCC"/>
+          <w:kern w:val="0"/>
+          <w:sz w:val="21"/>
+          <w:szCs w:val="21"/>
+          <w:lang w:eastAsia="pt-BR"/>
+          <w14:ligatures w14:val="none"/>
+        </w:rPr>
+      </w:pPr>
+      <w:r>
+        <w:rPr>
+          <w:rFonts w:ascii="Consolas" w:eastAsia="Times New Roman" w:hAnsi="Consolas" w:cs="Times New Roman"/>
+          <w:color w:val="D4D4D4"/>
+          <w:kern w:val="0"/>
+          <w:sz w:val="21"/>
+          <w:szCs w:val="21"/>
+          <w:lang w:eastAsia="pt-BR"/>
+          <w14:ligatures w14:val="none"/>
+        </w:rPr>
+        <w:t xml:space="preserve">    </w:t>
+      </w:r>
+      <w:proofErr w:type="spellStart"/>
+      <w:r>
+        <w:rPr>
+          <w:rFonts w:ascii="Consolas" w:eastAsia="Times New Roman" w:hAnsi="Consolas" w:cs="Times New Roman"/>
+          <w:color w:val="DCDCAA"/>
+          <w:kern w:val="0"/>
+          <w:sz w:val="21"/>
+          <w:szCs w:val="21"/>
+          <w:lang w:eastAsia="pt-BR"/>
+          <w14:ligatures w14:val="none"/>
+        </w:rPr>
+        <w:t>echo</w:t>
+      </w:r>
+      <w:proofErr w:type="spellEnd"/>
+      <w:r>
+        <w:rPr>
+          <w:rFonts w:ascii="Consolas" w:eastAsia="Times New Roman" w:hAnsi="Consolas" w:cs="Times New Roman"/>
+          <w:color w:val="D4D4D4"/>
+          <w:kern w:val="0"/>
+          <w:sz w:val="21"/>
+          <w:szCs w:val="21"/>
+          <w:lang w:eastAsia="pt-BR"/>
+          <w14:ligatures w14:val="none"/>
+        </w:rPr>
+        <w:t xml:space="preserve"> </w:t>
+      </w:r>
+      <w:r>
+        <w:rPr>
+          <w:rFonts w:ascii="Consolas" w:eastAsia="Times New Roman" w:hAnsi="Consolas" w:cs="Times New Roman"/>
+          <w:color w:val="9CDCFE"/>
+          <w:kern w:val="0"/>
+          <w:sz w:val="21"/>
+          <w:szCs w:val="21"/>
+          <w:lang w:eastAsia="pt-BR"/>
+          <w14:ligatures w14:val="none"/>
+        </w:rPr>
+        <w:t>$e</w:t>
+      </w:r>
+      <w:r>
+        <w:rPr>
+          <w:rFonts w:ascii="Consolas" w:eastAsia="Times New Roman" w:hAnsi="Consolas" w:cs="Times New Roman"/>
+          <w:color w:val="D4D4D4"/>
+          <w:kern w:val="0"/>
+          <w:sz w:val="21"/>
+          <w:szCs w:val="21"/>
+          <w:lang w:eastAsia="pt-BR"/>
+          <w14:ligatures w14:val="none"/>
+        </w:rPr>
+        <w:t>-&gt;</w:t>
+      </w:r>
+      <w:proofErr w:type="spellStart"/>
+      <w:proofErr w:type="gramStart"/>
+      <w:r>
+        <w:rPr>
+          <w:rFonts w:ascii="Consolas" w:eastAsia="Times New Roman" w:hAnsi="Consolas" w:cs="Times New Roman"/>
+          <w:color w:val="DCDCAA"/>
+          <w:kern w:val="0"/>
+          <w:sz w:val="21"/>
+          <w:szCs w:val="21"/>
+          <w:lang w:eastAsia="pt-BR"/>
+          <w14:ligatures w14:val="none"/>
+        </w:rPr>
+        <w:t>exibirMensagemErroCustomizada</w:t>
+      </w:r>
+      <w:proofErr w:type="spellEnd"/>
+      <w:r>
+        <w:rPr>
+          <w:rFonts w:ascii="Consolas" w:eastAsia="Times New Roman" w:hAnsi="Consolas" w:cs="Times New Roman"/>
+          <w:color w:val="D4D4D4"/>
+          <w:kern w:val="0"/>
+          <w:sz w:val="21"/>
+          <w:szCs w:val="21"/>
+          <w:lang w:eastAsia="pt-BR"/>
+          <w14:ligatures w14:val="none"/>
+        </w:rPr>
+        <w:t>(</w:t>
+      </w:r>
+      <w:proofErr w:type="gramEnd"/>
+      <w:r>
+        <w:rPr>
+          <w:rFonts w:ascii="Consolas" w:eastAsia="Times New Roman" w:hAnsi="Consolas" w:cs="Times New Roman"/>
+          <w:color w:val="D4D4D4"/>
+          <w:kern w:val="0"/>
+          <w:sz w:val="21"/>
+          <w:szCs w:val="21"/>
+          <w:lang w:eastAsia="pt-BR"/>
+          <w14:ligatures w14:val="none"/>
+        </w:rPr>
+        <w:t>);</w:t>
+      </w:r>
+    </w:p>
+    <w:p>
+      <w:pPr>
+        <w:shd w:val="clear" w:color="auto" w:fill="1F1F1F"/>
+        <w:spacing w:after="0" w:line="285" w:lineRule="atLeast"/>
+        <w:rPr>
+          <w:rFonts w:ascii="Consolas" w:eastAsia="Times New Roman" w:hAnsi="Consolas" w:cs="Times New Roman"/>
+          <w:color w:val="CCCCCC"/>
+          <w:kern w:val="0"/>
+          <w:sz w:val="21"/>
+          <w:szCs w:val="21"/>
+          <w:lang w:eastAsia="pt-BR"/>
+          <w14:ligatures w14:val="none"/>
+        </w:rPr>
+      </w:pPr>
+      <w:r>
+        <w:rPr>
+          <w:rFonts w:ascii="Consolas" w:eastAsia="Times New Roman" w:hAnsi="Consolas" w:cs="Times New Roman"/>
+          <w:color w:val="D4D4D4"/>
+          <w:kern w:val="0"/>
+          <w:sz w:val="21"/>
+          <w:szCs w:val="21"/>
+          <w:lang w:eastAsia="pt-BR"/>
+          <w14:ligatures w14:val="none"/>
+        </w:rPr>
+        <w:t>}</w:t>
+      </w:r>
+    </w:p>
+    <w:p>
+      <w:pPr>
+        <w:rPr>
+          <w:rFonts w:ascii="Arial" w:hAnsi="Arial" w:cs="Arial"/>
+          <w:sz w:val="24"/>
+          <w:szCs w:val="24"/>
+        </w:rPr>
+      </w:pPr>
+      <w:r>
+        <w:rPr>
+          <w:rFonts w:ascii="Arial" w:hAnsi="Arial" w:cs="Arial"/>
+          <w:sz w:val="24"/>
+          <w:szCs w:val="24"/>
+        </w:rPr>
+        <w:t>Exibindo mensagem de erro</w:t>
+      </w:r>
+    </w:p>
+    <w:p>
+      <w:pPr>
+        <w:rPr>
+          <w:rFonts w:ascii="Arial" w:hAnsi="Arial" w:cs="Arial"/>
+          <w:sz w:val="24"/>
+          <w:szCs w:val="24"/>
+        </w:rPr>
+      </w:pPr>
+      <w:r>
+        <w:rPr>
+          <w:rFonts w:ascii="Arial" w:hAnsi="Arial" w:cs="Arial"/>
+          <w:sz w:val="24"/>
+          <w:szCs w:val="24"/>
+        </w:rPr>
+        <w:t>Não é possível recuperar atributo</w:t>
+      </w:r>
+      <w:r>
+        <w:rPr>
+          <w:rFonts w:ascii="Arial" w:hAnsi="Arial" w:cs="Arial"/>
+          <w:i/>
+          <w:iCs/>
+          <w:sz w:val="24"/>
+          <w:szCs w:val="24"/>
+          <w:u w:val="single"/>
+        </w:rPr>
+        <w:t xml:space="preserve"> erro</w:t>
+      </w:r>
+      <w:r>
+        <w:rPr>
+          <w:rFonts w:ascii="Arial" w:hAnsi="Arial" w:cs="Arial"/>
+          <w:i/>
+          <w:iCs/>
+          <w:sz w:val="24"/>
+          <w:szCs w:val="24"/>
+          <w:u w:val="single"/>
+        </w:rPr>
+        <w:t xml:space="preserve"> </w:t>
+      </w:r>
+      <w:r>
+        <w:rPr>
+          <w:rFonts w:ascii="Arial" w:hAnsi="Arial" w:cs="Arial"/>
+          <w:sz w:val="24"/>
+          <w:szCs w:val="24"/>
+        </w:rPr>
+        <w:t>diretamente, pois ele é privado</w:t>
+      </w:r>
+      <w:r>
+        <w:rPr>
+          <w:rFonts w:ascii="Arial" w:hAnsi="Arial" w:cs="Arial"/>
+          <w:sz w:val="24"/>
+          <w:szCs w:val="24"/>
+        </w:rPr>
+        <w:t>.</w:t>
+      </w:r>
+    </w:p>
+    <w:p>
+      <w:pPr>
+        <w:rPr>
+          <w:rFonts w:ascii="Arial" w:hAnsi="Arial" w:cs="Arial"/>
+          <w:sz w:val="24"/>
+          <w:szCs w:val="24"/>
+        </w:rPr>
+      </w:pPr>
+    </w:p>
+    <w:p>
+      <w:pPr>
+        <w:shd w:val="clear" w:color="auto" w:fill="1F1F1F"/>
+        <w:spacing w:after="0" w:line="285" w:lineRule="atLeast"/>
+        <w:rPr>
+          <w:rFonts w:ascii="Consolas" w:eastAsia="Times New Roman" w:hAnsi="Consolas" w:cs="Times New Roman"/>
+          <w:color w:val="CCCCCC"/>
+          <w:kern w:val="0"/>
+          <w:sz w:val="21"/>
+          <w:szCs w:val="21"/>
+          <w:lang w:eastAsia="pt-BR"/>
+          <w14:ligatures w14:val="none"/>
+        </w:rPr>
+      </w:pPr>
+      <w:proofErr w:type="spellStart"/>
+      <w:r>
+        <w:rPr>
+          <w:rFonts w:ascii="Consolas" w:eastAsia="Times New Roman" w:hAnsi="Consolas" w:cs="Times New Roman"/>
+          <w:color w:val="569CD6"/>
+          <w:kern w:val="0"/>
+          <w:sz w:val="21"/>
+          <w:szCs w:val="21"/>
+          <w:lang w:eastAsia="pt-BR"/>
+          <w14:ligatures w14:val="none"/>
+        </w:rPr>
+        <w:t>public</w:t>
+      </w:r>
+      <w:proofErr w:type="spellEnd"/>
+      <w:r>
+        <w:rPr>
+          <w:rFonts w:ascii="Consolas" w:eastAsia="Times New Roman" w:hAnsi="Consolas" w:cs="Times New Roman"/>
+          <w:color w:val="D4D4D4"/>
+          <w:kern w:val="0"/>
+          <w:sz w:val="21"/>
+          <w:szCs w:val="21"/>
+          <w:lang w:eastAsia="pt-BR"/>
+          <w14:ligatures w14:val="none"/>
+        </w:rPr>
+        <w:t xml:space="preserve"> </w:t>
+      </w:r>
+      <w:proofErr w:type="spellStart"/>
+      <w:r>
+        <w:rPr>
+          <w:rFonts w:ascii="Consolas" w:eastAsia="Times New Roman" w:hAnsi="Consolas" w:cs="Times New Roman"/>
+          <w:color w:val="569CD6"/>
+          <w:kern w:val="0"/>
+          <w:sz w:val="21"/>
+          <w:szCs w:val="21"/>
+          <w:lang w:eastAsia="pt-BR"/>
+          <w14:ligatures w14:val="none"/>
+        </w:rPr>
+        <w:t>function</w:t>
+      </w:r>
+      <w:proofErr w:type="spellEnd"/>
+      <w:r>
+        <w:rPr>
+          <w:rFonts w:ascii="Consolas" w:eastAsia="Times New Roman" w:hAnsi="Consolas" w:cs="Times New Roman"/>
+          <w:color w:val="D4D4D4"/>
+          <w:kern w:val="0"/>
+          <w:sz w:val="21"/>
+          <w:szCs w:val="21"/>
+          <w:lang w:eastAsia="pt-BR"/>
+          <w14:ligatures w14:val="none"/>
+        </w:rPr>
+        <w:t xml:space="preserve"> </w:t>
+      </w:r>
+      <w:proofErr w:type="spellStart"/>
+      <w:proofErr w:type="gramStart"/>
+      <w:r>
+        <w:rPr>
+          <w:rFonts w:ascii="Consolas" w:eastAsia="Times New Roman" w:hAnsi="Consolas" w:cs="Times New Roman"/>
+          <w:color w:val="DCDCAA"/>
+          <w:kern w:val="0"/>
+          <w:sz w:val="21"/>
+          <w:szCs w:val="21"/>
+          <w:lang w:eastAsia="pt-BR"/>
+          <w14:ligatures w14:val="none"/>
+        </w:rPr>
+        <w:t>exibirMensagemErroCustomizada</w:t>
+      </w:r>
+      <w:proofErr w:type="spellEnd"/>
+      <w:r>
+        <w:rPr>
+          <w:rFonts w:ascii="Consolas" w:eastAsia="Times New Roman" w:hAnsi="Consolas" w:cs="Times New Roman"/>
+          <w:color w:val="D4D4D4"/>
+          <w:kern w:val="0"/>
+          <w:sz w:val="21"/>
+          <w:szCs w:val="21"/>
+          <w:lang w:eastAsia="pt-BR"/>
+          <w14:ligatures w14:val="none"/>
+        </w:rPr>
+        <w:t>(</w:t>
+      </w:r>
+      <w:proofErr w:type="gramEnd"/>
+      <w:r>
+        <w:rPr>
+          <w:rFonts w:ascii="Consolas" w:eastAsia="Times New Roman" w:hAnsi="Consolas" w:cs="Times New Roman"/>
+          <w:color w:val="D4D4D4"/>
+          <w:kern w:val="0"/>
+          <w:sz w:val="21"/>
+          <w:szCs w:val="21"/>
+          <w:lang w:eastAsia="pt-BR"/>
+          <w14:ligatures w14:val="none"/>
+        </w:rPr>
+        <w:t>)</w:t>
+      </w:r>
+    </w:p>
+    <w:p>
+      <w:pPr>
+        <w:shd w:val="clear" w:color="auto" w:fill="1F1F1F"/>
+        <w:spacing w:after="0" w:line="285" w:lineRule="atLeast"/>
+        <w:rPr>
+          <w:rFonts w:ascii="Consolas" w:eastAsia="Times New Roman" w:hAnsi="Consolas" w:cs="Times New Roman"/>
+          <w:color w:val="CCCCCC"/>
+          <w:kern w:val="0"/>
+          <w:sz w:val="21"/>
+          <w:szCs w:val="21"/>
+          <w:lang w:eastAsia="pt-BR"/>
+          <w14:ligatures w14:val="none"/>
+        </w:rPr>
+      </w:pPr>
+      <w:r>
+        <w:rPr>
+          <w:rFonts w:ascii="Consolas" w:eastAsia="Times New Roman" w:hAnsi="Consolas" w:cs="Times New Roman"/>
+          <w:color w:val="D4D4D4"/>
+          <w:kern w:val="0"/>
+          <w:sz w:val="21"/>
+          <w:szCs w:val="21"/>
+          <w:lang w:eastAsia="pt-BR"/>
+          <w14:ligatures w14:val="none"/>
+        </w:rPr>
+        <w:t>    {</w:t>
+      </w:r>
+    </w:p>
+    <w:p>
+      <w:pPr>
+        <w:shd w:val="clear" w:color="auto" w:fill="1F1F1F"/>
+        <w:spacing w:after="0" w:line="285" w:lineRule="atLeast"/>
+        <w:rPr>
+          <w:rFonts w:ascii="Consolas" w:eastAsia="Times New Roman" w:hAnsi="Consolas" w:cs="Times New Roman"/>
+          <w:color w:val="CCCCCC"/>
+          <w:kern w:val="0"/>
+          <w:sz w:val="21"/>
+          <w:szCs w:val="21"/>
+          <w:lang w:eastAsia="pt-BR"/>
+          <w14:ligatures w14:val="none"/>
+        </w:rPr>
+      </w:pPr>
+      <w:r>
+        <w:rPr>
+          <w:rFonts w:ascii="Consolas" w:eastAsia="Times New Roman" w:hAnsi="Consolas" w:cs="Times New Roman"/>
+          <w:color w:val="D4D4D4"/>
+          <w:kern w:val="0"/>
+          <w:sz w:val="21"/>
+          <w:szCs w:val="21"/>
+          <w:lang w:eastAsia="pt-BR"/>
+          <w14:ligatures w14:val="none"/>
+        </w:rPr>
+        <w:t xml:space="preserve">        </w:t>
+      </w:r>
+      <w:proofErr w:type="spellStart"/>
+      <w:r>
+        <w:rPr>
+          <w:rFonts w:ascii="Consolas" w:eastAsia="Times New Roman" w:hAnsi="Consolas" w:cs="Times New Roman"/>
+          <w:color w:val="DCDCAA"/>
+          <w:kern w:val="0"/>
+          <w:sz w:val="21"/>
+          <w:szCs w:val="21"/>
+          <w:lang w:eastAsia="pt-BR"/>
+          <w14:ligatures w14:val="none"/>
+        </w:rPr>
+        <w:t>echo</w:t>
+      </w:r>
+      <w:proofErr w:type="spellEnd"/>
+      <w:r>
+        <w:rPr>
+          <w:rFonts w:ascii="Consolas" w:eastAsia="Times New Roman" w:hAnsi="Consolas" w:cs="Times New Roman"/>
+          <w:color w:val="D4D4D4"/>
+          <w:kern w:val="0"/>
+          <w:sz w:val="21"/>
+          <w:szCs w:val="21"/>
+          <w:lang w:eastAsia="pt-BR"/>
+          <w14:ligatures w14:val="none"/>
+        </w:rPr>
+        <w:t xml:space="preserve"> </w:t>
+      </w:r>
+      <w:r>
+        <w:rPr>
+          <w:rFonts w:ascii="Consolas" w:eastAsia="Times New Roman" w:hAnsi="Consolas" w:cs="Times New Roman"/>
+          <w:color w:val="CE9178"/>
+          <w:kern w:val="0"/>
+          <w:sz w:val="21"/>
+          <w:szCs w:val="21"/>
+          <w:lang w:eastAsia="pt-BR"/>
+          <w14:ligatures w14:val="none"/>
+        </w:rPr>
+        <w:t>'&lt;</w:t>
+      </w:r>
+      <w:proofErr w:type="spellStart"/>
+      <w:r>
+        <w:rPr>
+          <w:rFonts w:ascii="Consolas" w:eastAsia="Times New Roman" w:hAnsi="Consolas" w:cs="Times New Roman"/>
+          <w:color w:val="CE9178"/>
+          <w:kern w:val="0"/>
+          <w:sz w:val="21"/>
+          <w:szCs w:val="21"/>
+          <w:lang w:eastAsia="pt-BR"/>
+          <w14:ligatures w14:val="none"/>
+        </w:rPr>
+        <w:t>div</w:t>
+      </w:r>
+      <w:proofErr w:type="spellEnd"/>
+      <w:r>
+        <w:rPr>
+          <w:rFonts w:ascii="Consolas" w:eastAsia="Times New Roman" w:hAnsi="Consolas" w:cs="Times New Roman"/>
+          <w:color w:val="CE9178"/>
+          <w:kern w:val="0"/>
+          <w:sz w:val="21"/>
+          <w:szCs w:val="21"/>
+          <w:lang w:eastAsia="pt-BR"/>
+          <w14:ligatures w14:val="none"/>
+        </w:rPr>
+        <w:t xml:space="preserve"> </w:t>
+      </w:r>
+      <w:proofErr w:type="spellStart"/>
+      <w:r>
+        <w:rPr>
+          <w:rFonts w:ascii="Consolas" w:eastAsia="Times New Roman" w:hAnsi="Consolas" w:cs="Times New Roman"/>
+          <w:color w:val="CE9178"/>
+          <w:kern w:val="0"/>
+          <w:sz w:val="21"/>
+          <w:szCs w:val="21"/>
+          <w:lang w:eastAsia="pt-BR"/>
+          <w14:ligatures w14:val="none"/>
+        </w:rPr>
+        <w:t>style</w:t>
+      </w:r>
+      <w:proofErr w:type="spellEnd"/>
+      <w:r>
+        <w:rPr>
+          <w:rFonts w:ascii="Consolas" w:eastAsia="Times New Roman" w:hAnsi="Consolas" w:cs="Times New Roman"/>
+          <w:color w:val="CE9178"/>
+          <w:kern w:val="0"/>
+          <w:sz w:val="21"/>
+          <w:szCs w:val="21"/>
+          <w:lang w:eastAsia="pt-BR"/>
+          <w14:ligatures w14:val="none"/>
+        </w:rPr>
+        <w:t>="</w:t>
+      </w:r>
+      <w:proofErr w:type="spellStart"/>
+      <w:r>
+        <w:rPr>
+          <w:rFonts w:ascii="Consolas" w:eastAsia="Times New Roman" w:hAnsi="Consolas" w:cs="Times New Roman"/>
+          <w:color w:val="CE9178"/>
+          <w:kern w:val="0"/>
+          <w:sz w:val="21"/>
+          <w:szCs w:val="21"/>
+          <w:lang w:eastAsia="pt-BR"/>
+          <w14:ligatures w14:val="none"/>
+        </w:rPr>
+        <w:t>border</w:t>
+      </w:r>
+      <w:proofErr w:type="spellEnd"/>
+      <w:r>
+        <w:rPr>
+          <w:rFonts w:ascii="Consolas" w:eastAsia="Times New Roman" w:hAnsi="Consolas" w:cs="Times New Roman"/>
+          <w:color w:val="CE9178"/>
+          <w:kern w:val="0"/>
+          <w:sz w:val="21"/>
+          <w:szCs w:val="21"/>
+          <w:lang w:eastAsia="pt-BR"/>
+          <w14:ligatures w14:val="none"/>
+        </w:rPr>
+        <w:t xml:space="preserve">: 1px </w:t>
+      </w:r>
+      <w:proofErr w:type="spellStart"/>
+      <w:r>
+        <w:rPr>
+          <w:rFonts w:ascii="Consolas" w:eastAsia="Times New Roman" w:hAnsi="Consolas" w:cs="Times New Roman"/>
+          <w:color w:val="CE9178"/>
+          <w:kern w:val="0"/>
+          <w:sz w:val="21"/>
+          <w:szCs w:val="21"/>
+          <w:lang w:eastAsia="pt-BR"/>
+          <w14:ligatures w14:val="none"/>
+        </w:rPr>
+        <w:t>solid</w:t>
+      </w:r>
+      <w:proofErr w:type="spellEnd"/>
+      <w:r>
+        <w:rPr>
+          <w:rFonts w:ascii="Consolas" w:eastAsia="Times New Roman" w:hAnsi="Consolas" w:cs="Times New Roman"/>
+          <w:color w:val="CE9178"/>
+          <w:kern w:val="0"/>
+          <w:sz w:val="21"/>
+          <w:szCs w:val="21"/>
+          <w:lang w:eastAsia="pt-BR"/>
+          <w14:ligatures w14:val="none"/>
+        </w:rPr>
+        <w:t xml:space="preserve"> #000; </w:t>
+      </w:r>
+      <w:proofErr w:type="spellStart"/>
+      <w:r>
+        <w:rPr>
+          <w:rFonts w:ascii="Consolas" w:eastAsia="Times New Roman" w:hAnsi="Consolas" w:cs="Times New Roman"/>
+          <w:color w:val="CE9178"/>
+          <w:kern w:val="0"/>
+          <w:sz w:val="21"/>
+          <w:szCs w:val="21"/>
+          <w:lang w:eastAsia="pt-BR"/>
+          <w14:ligatures w14:val="none"/>
+        </w:rPr>
+        <w:t>padding</w:t>
+      </w:r>
+      <w:proofErr w:type="spellEnd"/>
+      <w:r>
+        <w:rPr>
+          <w:rFonts w:ascii="Consolas" w:eastAsia="Times New Roman" w:hAnsi="Consolas" w:cs="Times New Roman"/>
+          <w:color w:val="CE9178"/>
+          <w:kern w:val="0"/>
+          <w:sz w:val="21"/>
+          <w:szCs w:val="21"/>
+          <w:lang w:eastAsia="pt-BR"/>
+          <w14:ligatures w14:val="none"/>
+        </w:rPr>
+        <w:t xml:space="preserve">: 15px; </w:t>
+      </w:r>
+      <w:proofErr w:type="spellStart"/>
+      <w:r>
+        <w:rPr>
+          <w:rFonts w:ascii="Consolas" w:eastAsia="Times New Roman" w:hAnsi="Consolas" w:cs="Times New Roman"/>
+          <w:color w:val="CE9178"/>
+          <w:kern w:val="0"/>
+          <w:sz w:val="21"/>
+          <w:szCs w:val="21"/>
+          <w:lang w:eastAsia="pt-BR"/>
+          <w14:ligatures w14:val="none"/>
+        </w:rPr>
+        <w:t>background-color:red</w:t>
+      </w:r>
+      <w:proofErr w:type="spellEnd"/>
+      <w:r>
+        <w:rPr>
+          <w:rFonts w:ascii="Consolas" w:eastAsia="Times New Roman" w:hAnsi="Consolas" w:cs="Times New Roman"/>
+          <w:color w:val="CE9178"/>
+          <w:kern w:val="0"/>
+          <w:sz w:val="21"/>
+          <w:szCs w:val="21"/>
+          <w:lang w:eastAsia="pt-BR"/>
+          <w14:ligatures w14:val="none"/>
+        </w:rPr>
+        <w:t xml:space="preserve">; </w:t>
+      </w:r>
+      <w:proofErr w:type="spellStart"/>
+      <w:r>
+        <w:rPr>
+          <w:rFonts w:ascii="Consolas" w:eastAsia="Times New Roman" w:hAnsi="Consolas" w:cs="Times New Roman"/>
+          <w:color w:val="CE9178"/>
+          <w:kern w:val="0"/>
+          <w:sz w:val="21"/>
+          <w:szCs w:val="21"/>
+          <w:lang w:eastAsia="pt-BR"/>
+          <w14:ligatures w14:val="none"/>
+        </w:rPr>
+        <w:t>color:write</w:t>
+      </w:r>
+      <w:proofErr w:type="spellEnd"/>
+      <w:r>
+        <w:rPr>
+          <w:rFonts w:ascii="Consolas" w:eastAsia="Times New Roman" w:hAnsi="Consolas" w:cs="Times New Roman"/>
+          <w:color w:val="CE9178"/>
+          <w:kern w:val="0"/>
+          <w:sz w:val="21"/>
+          <w:szCs w:val="21"/>
+          <w:lang w:eastAsia="pt-BR"/>
+          <w14:ligatures w14:val="none"/>
+        </w:rPr>
+        <w:t>;"&gt;'</w:t>
+      </w:r>
+      <w:r>
+        <w:rPr>
+          <w:rFonts w:ascii="Consolas" w:eastAsia="Times New Roman" w:hAnsi="Consolas" w:cs="Times New Roman"/>
+          <w:color w:val="D4D4D4"/>
+          <w:kern w:val="0"/>
+          <w:sz w:val="21"/>
+          <w:szCs w:val="21"/>
+          <w:lang w:eastAsia="pt-BR"/>
+          <w14:ligatures w14:val="none"/>
+        </w:rPr>
+        <w:t>;</w:t>
+      </w:r>
+    </w:p>
+    <w:p>
+      <w:pPr>
+        <w:shd w:val="clear" w:color="auto" w:fill="1F1F1F"/>
+        <w:spacing w:after="0" w:line="285" w:lineRule="atLeast"/>
+        <w:rPr>
+          <w:rFonts w:ascii="Consolas" w:eastAsia="Times New Roman" w:hAnsi="Consolas" w:cs="Times New Roman"/>
+          <w:color w:val="CCCCCC"/>
+          <w:kern w:val="0"/>
+          <w:sz w:val="21"/>
+          <w:szCs w:val="21"/>
+          <w:lang w:eastAsia="pt-BR"/>
+          <w14:ligatures w14:val="none"/>
+        </w:rPr>
+      </w:pPr>
+      <w:r>
+        <w:rPr>
+          <w:rFonts w:ascii="Consolas" w:eastAsia="Times New Roman" w:hAnsi="Consolas" w:cs="Times New Roman"/>
+          <w:color w:val="D4D4D4"/>
+          <w:kern w:val="0"/>
+          <w:sz w:val="21"/>
+          <w:szCs w:val="21"/>
+          <w:lang w:eastAsia="pt-BR"/>
+          <w14:ligatures w14:val="none"/>
+        </w:rPr>
+        <w:t xml:space="preserve">        </w:t>
+      </w:r>
+      <w:proofErr w:type="spellStart"/>
+      <w:r>
+        <w:rPr>
+          <w:rFonts w:ascii="Consolas" w:eastAsia="Times New Roman" w:hAnsi="Consolas" w:cs="Times New Roman"/>
+          <w:color w:val="DCDCAA"/>
+          <w:kern w:val="0"/>
+          <w:sz w:val="21"/>
+          <w:szCs w:val="21"/>
+          <w:lang w:eastAsia="pt-BR"/>
+          <w14:ligatures w14:val="none"/>
+        </w:rPr>
+        <w:t>echo</w:t>
+      </w:r>
+      <w:proofErr w:type="spellEnd"/>
+      <w:r>
+        <w:rPr>
+          <w:rFonts w:ascii="Consolas" w:eastAsia="Times New Roman" w:hAnsi="Consolas" w:cs="Times New Roman"/>
+          <w:color w:val="D4D4D4"/>
+          <w:kern w:val="0"/>
+          <w:sz w:val="21"/>
+          <w:szCs w:val="21"/>
+          <w:lang w:eastAsia="pt-BR"/>
+          <w14:ligatures w14:val="none"/>
+        </w:rPr>
+        <w:t xml:space="preserve"> </w:t>
+      </w:r>
+      <w:r>
+        <w:rPr>
+          <w:rFonts w:ascii="Consolas" w:eastAsia="Times New Roman" w:hAnsi="Consolas" w:cs="Times New Roman"/>
+          <w:color w:val="569CD6"/>
+          <w:kern w:val="0"/>
+          <w:sz w:val="21"/>
+          <w:szCs w:val="21"/>
+          <w:lang w:eastAsia="pt-BR"/>
+          <w14:ligatures w14:val="none"/>
+        </w:rPr>
+        <w:t>$</w:t>
+      </w:r>
+      <w:proofErr w:type="spellStart"/>
+      <w:r>
+        <w:rPr>
+          <w:rFonts w:ascii="Consolas" w:eastAsia="Times New Roman" w:hAnsi="Consolas" w:cs="Times New Roman"/>
+          <w:color w:val="569CD6"/>
+          <w:kern w:val="0"/>
+          <w:sz w:val="21"/>
+          <w:szCs w:val="21"/>
+          <w:lang w:eastAsia="pt-BR"/>
+          <w14:ligatures w14:val="none"/>
+        </w:rPr>
+        <w:t>this</w:t>
+      </w:r>
+      <w:proofErr w:type="spellEnd"/>
+      <w:r>
+        <w:rPr>
+          <w:rFonts w:ascii="Consolas" w:eastAsia="Times New Roman" w:hAnsi="Consolas" w:cs="Times New Roman"/>
+          <w:color w:val="D4D4D4"/>
+          <w:kern w:val="0"/>
+          <w:sz w:val="21"/>
+          <w:szCs w:val="21"/>
+          <w:lang w:eastAsia="pt-BR"/>
+          <w14:ligatures w14:val="none"/>
+        </w:rPr>
+        <w:t>-&gt;</w:t>
+      </w:r>
+      <w:r>
+        <w:rPr>
+          <w:rFonts w:ascii="Consolas" w:eastAsia="Times New Roman" w:hAnsi="Consolas" w:cs="Times New Roman"/>
+          <w:color w:val="9CDCFE"/>
+          <w:kern w:val="0"/>
+          <w:sz w:val="21"/>
+          <w:szCs w:val="21"/>
+          <w:lang w:eastAsia="pt-BR"/>
+          <w14:ligatures w14:val="none"/>
+        </w:rPr>
+        <w:t>erro</w:t>
+      </w:r>
+      <w:r>
+        <w:rPr>
+          <w:rFonts w:ascii="Consolas" w:eastAsia="Times New Roman" w:hAnsi="Consolas" w:cs="Times New Roman"/>
+          <w:color w:val="D4D4D4"/>
+          <w:kern w:val="0"/>
+          <w:sz w:val="21"/>
+          <w:szCs w:val="21"/>
+          <w:lang w:eastAsia="pt-BR"/>
+          <w14:ligatures w14:val="none"/>
+        </w:rPr>
+        <w:t>;</w:t>
+      </w:r>
+    </w:p>
+    <w:p>
+      <w:pPr>
+        <w:shd w:val="clear" w:color="auto" w:fill="1F1F1F"/>
+        <w:spacing w:after="0" w:line="285" w:lineRule="atLeast"/>
+        <w:rPr>
+          <w:rFonts w:ascii="Consolas" w:eastAsia="Times New Roman" w:hAnsi="Consolas" w:cs="Times New Roman"/>
+          <w:color w:val="CCCCCC"/>
+          <w:kern w:val="0"/>
+          <w:sz w:val="21"/>
+          <w:szCs w:val="21"/>
+          <w:lang w:eastAsia="pt-BR"/>
+          <w14:ligatures w14:val="none"/>
+        </w:rPr>
+      </w:pPr>
+      <w:r>
+        <w:rPr>
+          <w:rFonts w:ascii="Consolas" w:eastAsia="Times New Roman" w:hAnsi="Consolas" w:cs="Times New Roman"/>
+          <w:color w:val="D4D4D4"/>
+          <w:kern w:val="0"/>
+          <w:sz w:val="21"/>
+          <w:szCs w:val="21"/>
+          <w:lang w:eastAsia="pt-BR"/>
+          <w14:ligatures w14:val="none"/>
+        </w:rPr>
+        <w:t xml:space="preserve">        </w:t>
+      </w:r>
+      <w:proofErr w:type="spellStart"/>
+      <w:r>
+        <w:rPr>
+          <w:rFonts w:ascii="Consolas" w:eastAsia="Times New Roman" w:hAnsi="Consolas" w:cs="Times New Roman"/>
+          <w:color w:val="DCDCAA"/>
+          <w:kern w:val="0"/>
+          <w:sz w:val="21"/>
+          <w:szCs w:val="21"/>
+          <w:lang w:eastAsia="pt-BR"/>
+          <w14:ligatures w14:val="none"/>
+        </w:rPr>
+        <w:t>echo</w:t>
+      </w:r>
+      <w:proofErr w:type="spellEnd"/>
+      <w:r>
+        <w:rPr>
+          <w:rFonts w:ascii="Consolas" w:eastAsia="Times New Roman" w:hAnsi="Consolas" w:cs="Times New Roman"/>
+          <w:color w:val="D4D4D4"/>
+          <w:kern w:val="0"/>
+          <w:sz w:val="21"/>
+          <w:szCs w:val="21"/>
+          <w:lang w:eastAsia="pt-BR"/>
+          <w14:ligatures w14:val="none"/>
+        </w:rPr>
+        <w:t xml:space="preserve"> </w:t>
+      </w:r>
+      <w:r>
+        <w:rPr>
+          <w:rFonts w:ascii="Consolas" w:eastAsia="Times New Roman" w:hAnsi="Consolas" w:cs="Times New Roman"/>
+          <w:color w:val="CE9178"/>
+          <w:kern w:val="0"/>
+          <w:sz w:val="21"/>
+          <w:szCs w:val="21"/>
+          <w:lang w:eastAsia="pt-BR"/>
+          <w14:ligatures w14:val="none"/>
+        </w:rPr>
+        <w:t>"&lt;/</w:t>
+      </w:r>
+      <w:proofErr w:type="spellStart"/>
+      <w:r>
+        <w:rPr>
+          <w:rFonts w:ascii="Consolas" w:eastAsia="Times New Roman" w:hAnsi="Consolas" w:cs="Times New Roman"/>
+          <w:color w:val="CE9178"/>
+          <w:kern w:val="0"/>
+          <w:sz w:val="21"/>
+          <w:szCs w:val="21"/>
+          <w:lang w:eastAsia="pt-BR"/>
+          <w14:ligatures w14:val="none"/>
+        </w:rPr>
+        <w:t>div</w:t>
+      </w:r>
+      <w:proofErr w:type="spellEnd"/>
+      <w:r>
+        <w:rPr>
+          <w:rFonts w:ascii="Consolas" w:eastAsia="Times New Roman" w:hAnsi="Consolas" w:cs="Times New Roman"/>
+          <w:color w:val="CE9178"/>
+          <w:kern w:val="0"/>
+          <w:sz w:val="21"/>
+          <w:szCs w:val="21"/>
+          <w:lang w:eastAsia="pt-BR"/>
+          <w14:ligatures w14:val="none"/>
+        </w:rPr>
+        <w:t>&gt;"</w:t>
+      </w:r>
+      <w:r>
+        <w:rPr>
+          <w:rFonts w:ascii="Consolas" w:eastAsia="Times New Roman" w:hAnsi="Consolas" w:cs="Times New Roman"/>
+          <w:color w:val="D4D4D4"/>
+          <w:kern w:val="0"/>
+          <w:sz w:val="21"/>
+          <w:szCs w:val="21"/>
+          <w:lang w:eastAsia="pt-BR"/>
+          <w14:ligatures w14:val="none"/>
+        </w:rPr>
+        <w:t>;</w:t>
+      </w:r>
+    </w:p>
+    <w:p>
+      <w:pPr>
+        <w:rPr>
+          <w:rFonts w:ascii="Arial" w:hAnsi="Arial" w:cs="Arial"/>
+          <w:sz w:val="24"/>
+          <w:szCs w:val="24"/>
+        </w:rPr>
+      </w:pPr>
+      <w:r>
+        <w:rPr>
+          <w:rFonts w:ascii="Arial" w:hAnsi="Arial" w:cs="Arial"/>
+          <w:sz w:val="24"/>
+          <w:szCs w:val="24"/>
+        </w:rPr>
+        <w:t>customizando erro</w:t>
+      </w:r>
+    </w:p>
+    <w:p>
+      <w:pPr>
+        <w:rPr>
+          <w:rFonts w:ascii="Arial" w:hAnsi="Arial" w:cs="Arial"/>
+          <w:sz w:val="24"/>
+          <w:szCs w:val="24"/>
+        </w:rPr>
+      </w:pPr>
+    </w:p>
+    <w:p>
+      <w:pPr>
+        <w:rPr>
+          <w:rFonts w:ascii="Arial" w:hAnsi="Arial" w:cs="Arial"/>
+          <w:b/>
+          <w:bCs/>
+          <w:sz w:val="24"/>
+          <w:szCs w:val="24"/>
+        </w:rPr>
+      </w:pPr>
+      <w:r>
+        <w:rPr>
+          <w:rFonts w:ascii="Arial" w:hAnsi="Arial" w:cs="Arial"/>
+          <w:b/>
+          <w:bCs/>
+          <w:sz w:val="24"/>
+          <w:szCs w:val="24"/>
+        </w:rPr>
+        <w:t>Resumo:</w:t>
+      </w:r>
+    </w:p>
+    <w:p>
+      <w:pPr>
+        <w:rPr>
+          <w:rFonts w:ascii="Arial" w:hAnsi="Arial" w:cs="Arial"/>
+          <w:sz w:val="24"/>
+          <w:szCs w:val="24"/>
+        </w:rPr>
+      </w:pPr>
+      <w:proofErr w:type="spellStart"/>
+      <w:r>
+        <w:rPr>
+          <w:rFonts w:ascii="Arial" w:hAnsi="Arial" w:cs="Arial"/>
+          <w:b/>
+          <w:bCs/>
+          <w:sz w:val="24"/>
+          <w:szCs w:val="24"/>
+        </w:rPr>
+        <w:t>Error</w:t>
+      </w:r>
+      <w:proofErr w:type="spellEnd"/>
+      <w:r>
+        <w:rPr>
+          <w:rFonts w:ascii="Arial" w:hAnsi="Arial" w:cs="Arial"/>
+          <w:b/>
+          <w:bCs/>
+          <w:sz w:val="24"/>
+          <w:szCs w:val="24"/>
+        </w:rPr>
+        <w:t xml:space="preserve"> (</w:t>
+      </w:r>
+      <w:proofErr w:type="spellStart"/>
+      <w:r>
+        <w:rPr>
+          <w:rFonts w:ascii="Arial" w:hAnsi="Arial" w:cs="Arial"/>
+          <w:b/>
+          <w:bCs/>
+          <w:sz w:val="24"/>
+          <w:szCs w:val="24"/>
+        </w:rPr>
+        <w:t>php</w:t>
+      </w:r>
+      <w:proofErr w:type="spellEnd"/>
+      <w:r>
+        <w:rPr>
+          <w:rFonts w:ascii="Arial" w:hAnsi="Arial" w:cs="Arial"/>
+          <w:b/>
+          <w:bCs/>
+          <w:sz w:val="24"/>
+          <w:szCs w:val="24"/>
+        </w:rPr>
+        <w:t xml:space="preserve">) – </w:t>
+      </w:r>
+      <w:r>
+        <w:rPr>
+          <w:rFonts w:ascii="Arial" w:hAnsi="Arial" w:cs="Arial"/>
+          <w:sz w:val="24"/>
+          <w:szCs w:val="24"/>
+        </w:rPr>
+        <w:t>base para lançamentos de erros internos do PHP -&gt; funções nativas do PHP que tratam erros e podem eventualmente lançar erros na execução</w:t>
+      </w:r>
+      <w:r>
+        <w:rPr>
+          <w:rFonts w:ascii="Arial" w:hAnsi="Arial" w:cs="Arial"/>
+          <w:sz w:val="24"/>
+          <w:szCs w:val="24"/>
+        </w:rPr>
+        <w:t xml:space="preserve">, implementam objetos de erro baseado na classe </w:t>
+      </w:r>
+      <w:proofErr w:type="spellStart"/>
+      <w:r>
+        <w:rPr>
+          <w:rFonts w:ascii="Arial" w:hAnsi="Arial" w:cs="Arial"/>
+          <w:b/>
+          <w:bCs/>
+          <w:sz w:val="24"/>
+          <w:szCs w:val="24"/>
+        </w:rPr>
+        <w:t>E</w:t>
+      </w:r>
+      <w:r>
+        <w:rPr>
+          <w:rFonts w:ascii="Arial" w:hAnsi="Arial" w:cs="Arial"/>
+          <w:b/>
+          <w:bCs/>
+          <w:sz w:val="24"/>
+          <w:szCs w:val="24"/>
+        </w:rPr>
+        <w:t>rror</w:t>
+      </w:r>
+      <w:proofErr w:type="spellEnd"/>
+      <w:r>
+        <w:rPr>
+          <w:rFonts w:ascii="Arial" w:hAnsi="Arial" w:cs="Arial"/>
+          <w:sz w:val="24"/>
+          <w:szCs w:val="24"/>
+        </w:rPr>
+        <w:t>.</w:t>
+      </w:r>
+    </w:p>
+    <w:p>
+      <w:pPr>
+        <w:spacing w:before="240"/>
+        <w:rPr>
+          <w:rFonts w:ascii="Arial" w:hAnsi="Arial" w:cs="Arial"/>
+          <w:sz w:val="24"/>
+          <w:szCs w:val="24"/>
+        </w:rPr>
+      </w:pPr>
+      <w:proofErr w:type="spellStart"/>
+      <w:r>
+        <w:rPr>
+          <w:rFonts w:ascii="Arial" w:hAnsi="Arial" w:cs="Arial"/>
+          <w:b/>
+          <w:bCs/>
+          <w:sz w:val="24"/>
+          <w:szCs w:val="24"/>
+        </w:rPr>
+        <w:t>Exception</w:t>
+      </w:r>
+      <w:proofErr w:type="spellEnd"/>
+      <w:r>
+        <w:rPr>
+          <w:rFonts w:ascii="Arial" w:hAnsi="Arial" w:cs="Arial"/>
+          <w:b/>
+          <w:bCs/>
+          <w:sz w:val="24"/>
+          <w:szCs w:val="24"/>
+        </w:rPr>
+        <w:t xml:space="preserve"> (programadores)</w:t>
+      </w:r>
+      <w:r>
+        <w:rPr>
+          <w:rFonts w:ascii="Arial" w:hAnsi="Arial" w:cs="Arial"/>
+          <w:sz w:val="24"/>
+          <w:szCs w:val="24"/>
+        </w:rPr>
+        <w:t xml:space="preserve"> </w:t>
+      </w:r>
+      <w:r>
+        <w:rPr>
+          <w:rFonts w:ascii="Arial" w:hAnsi="Arial" w:cs="Arial"/>
+          <w:sz w:val="24"/>
+          <w:szCs w:val="24"/>
+        </w:rPr>
+        <w:t>–</w:t>
+      </w:r>
+      <w:r>
+        <w:rPr>
+          <w:rFonts w:ascii="Arial" w:hAnsi="Arial" w:cs="Arial"/>
+          <w:sz w:val="24"/>
+          <w:szCs w:val="24"/>
+        </w:rPr>
+        <w:t xml:space="preserve"> </w:t>
+      </w:r>
+      <w:r>
+        <w:rPr>
+          <w:rFonts w:ascii="Arial" w:hAnsi="Arial" w:cs="Arial"/>
+          <w:sz w:val="24"/>
+          <w:szCs w:val="24"/>
+        </w:rPr>
+        <w:t xml:space="preserve">Geralmente serão lançadas </w:t>
+      </w:r>
+      <w:r>
+        <w:rPr>
+          <w:rFonts w:ascii="Arial" w:hAnsi="Arial" w:cs="Arial"/>
+          <w:b/>
+          <w:bCs/>
+          <w:sz w:val="24"/>
+          <w:szCs w:val="24"/>
+        </w:rPr>
+        <w:t>exceções</w:t>
+      </w:r>
+      <w:r>
+        <w:rPr>
+          <w:rFonts w:ascii="Arial" w:hAnsi="Arial" w:cs="Arial"/>
+          <w:sz w:val="24"/>
+          <w:szCs w:val="24"/>
+        </w:rPr>
+        <w:t xml:space="preserve"> para serem </w:t>
+      </w:r>
+      <w:r>
+        <w:rPr>
+          <w:rFonts w:ascii="Arial" w:hAnsi="Arial" w:cs="Arial"/>
+          <w:b/>
+          <w:bCs/>
+          <w:sz w:val="24"/>
+          <w:szCs w:val="24"/>
+        </w:rPr>
+        <w:t>capturadas</w:t>
+      </w:r>
+      <w:r>
+        <w:rPr>
+          <w:rFonts w:ascii="Arial" w:hAnsi="Arial" w:cs="Arial"/>
+          <w:sz w:val="24"/>
+          <w:szCs w:val="24"/>
+        </w:rPr>
+        <w:t xml:space="preserve"> </w:t>
+      </w:r>
+      <w:r>
+        <w:rPr>
+          <w:rFonts w:ascii="Arial" w:hAnsi="Arial" w:cs="Arial"/>
+          <w:b/>
+          <w:bCs/>
+          <w:sz w:val="24"/>
+          <w:szCs w:val="24"/>
+        </w:rPr>
+        <w:t>no catch</w:t>
+      </w:r>
+      <w:r>
+        <w:rPr>
+          <w:rFonts w:ascii="Arial" w:hAnsi="Arial" w:cs="Arial"/>
+          <w:sz w:val="24"/>
+          <w:szCs w:val="24"/>
+        </w:rPr>
+        <w:t>.</w:t>
+      </w:r>
+    </w:p>
+    <w:p>
+      <w:pPr>
+        <w:spacing w:before="240"/>
+        <w:rPr>
+          <w:rFonts w:ascii="Arial" w:hAnsi="Arial" w:cs="Arial"/>
+          <w:sz w:val="24"/>
+          <w:szCs w:val="24"/>
+        </w:rPr>
+      </w:pPr>
+      <w:r>
+        <w:rPr>
+          <w:rFonts w:ascii="Arial" w:hAnsi="Arial" w:cs="Arial"/>
+          <w:b/>
+          <w:bCs/>
+          <w:sz w:val="24"/>
+          <w:szCs w:val="24"/>
+        </w:rPr>
+        <w:lastRenderedPageBreak/>
+        <w:t>Customizadas</w:t>
+      </w:r>
+      <w:r>
+        <w:rPr>
+          <w:rFonts w:ascii="Arial" w:hAnsi="Arial" w:cs="Arial"/>
+          <w:b/>
+          <w:bCs/>
+          <w:sz w:val="24"/>
+          <w:szCs w:val="24"/>
+        </w:rPr>
+        <w:t xml:space="preserve"> (programadores)</w:t>
+      </w:r>
+      <w:r>
+        <w:rPr>
+          <w:rFonts w:ascii="Arial" w:hAnsi="Arial" w:cs="Arial"/>
+          <w:sz w:val="24"/>
+          <w:szCs w:val="24"/>
+        </w:rPr>
+        <w:t xml:space="preserve"> </w:t>
+      </w:r>
+      <w:r>
+        <w:rPr>
+          <w:rFonts w:ascii="Arial" w:hAnsi="Arial" w:cs="Arial"/>
+          <w:sz w:val="24"/>
+          <w:szCs w:val="24"/>
+        </w:rPr>
+        <w:t>–</w:t>
+      </w:r>
+      <w:r>
+        <w:rPr>
+          <w:rFonts w:ascii="Arial" w:hAnsi="Arial" w:cs="Arial"/>
+          <w:sz w:val="24"/>
+          <w:szCs w:val="24"/>
+        </w:rPr>
+        <w:t xml:space="preserve"> </w:t>
+      </w:r>
+      <w:r>
+        <w:rPr>
+          <w:rFonts w:ascii="Arial" w:hAnsi="Arial" w:cs="Arial"/>
+          <w:sz w:val="24"/>
+          <w:szCs w:val="24"/>
+        </w:rPr>
+        <w:t>Também desenvolvida pelo programador para lançamento de erros mais personalizados. É comum que bibliotecas prontas implementem classes de erros customizadas (ficar atento se tipagem está sendo feita de acordo com a classe customizada).</w:t>
+      </w:r>
+    </w:p>
+    <w:p>
+      <w:pPr>
+        <w:rPr>
+          <w:rFonts w:ascii="Arial" w:hAnsi="Arial" w:cs="Arial"/>
+          <w:sz w:val="24"/>
+          <w:szCs w:val="24"/>
+        </w:rPr>
+      </w:pPr>
     </w:p>
     <w:sectPr>
       <w:pgSz w:w="11906" w:h="16838"/>

</xml_diff>

<commit_message>
App Send Mail - Iniciando o projeto
</commit_message>
<xml_diff>
--- a/doc/php7-OO.docx
+++ b/doc/php7-OO.docx
@@ -28759,23 +28759,7 @@
           <w:sz w:val="24"/>
           <w:szCs w:val="24"/>
         </w:rPr>
-        <w:t xml:space="preserve"> – dando continuidade </w:t>
-      </w:r>
-      <w:r>
-        <w:rPr>
-          <w:rFonts w:ascii="Arial" w:hAnsi="Arial" w:cs="Arial"/>
-          <w:sz w:val="24"/>
-          <w:szCs w:val="24"/>
-        </w:rPr>
-        <w:t>à</w:t>
-      </w:r>
-      <w:r>
-        <w:rPr>
-          <w:rFonts w:ascii="Arial" w:hAnsi="Arial" w:cs="Arial"/>
-          <w:sz w:val="24"/>
-          <w:szCs w:val="24"/>
-        </w:rPr>
-        <w:t xml:space="preserve"> tratativa do script.</w:t>
+        <w:t xml:space="preserve"> – dando continuidade à tratativa do script.</w:t>
       </w:r>
       <w:r>
         <w:rPr>
@@ -31649,31 +31633,7 @@
           <w:sz w:val="24"/>
           <w:szCs w:val="24"/>
         </w:rPr>
-        <w:t xml:space="preserve"> </w:t>
-      </w:r>
-      <w:r>
-        <w:rPr>
-          <w:rFonts w:ascii="Arial" w:hAnsi="Arial" w:cs="Arial"/>
-          <w:sz w:val="24"/>
-          <w:szCs w:val="24"/>
-        </w:rPr>
-        <w:t>recebe</w:t>
-      </w:r>
-      <w:r>
-        <w:rPr>
-          <w:rFonts w:ascii="Arial" w:hAnsi="Arial" w:cs="Arial"/>
-          <w:sz w:val="24"/>
-          <w:szCs w:val="24"/>
-        </w:rPr>
-        <w:t xml:space="preserve"> valor</w:t>
-      </w:r>
-      <w:r>
-        <w:rPr>
-          <w:rFonts w:ascii="Arial" w:hAnsi="Arial" w:cs="Arial"/>
-          <w:sz w:val="24"/>
-          <w:szCs w:val="24"/>
-        </w:rPr>
-        <w:t xml:space="preserve"> do </w:t>
+        <w:t xml:space="preserve"> recebe valor do </w:t>
       </w:r>
       <w:r>
         <w:rPr>
@@ -33229,17 +33189,217 @@
           <w:szCs w:val="24"/>
         </w:rPr>
         <w:lastRenderedPageBreak/>
-        <w:t>Customizadas</w:t>
-      </w:r>
-      <w:r>
-        <w:rPr>
-          <w:rFonts w:ascii="Arial" w:hAnsi="Arial" w:cs="Arial"/>
-          <w:b/>
-          <w:bCs/>
-          <w:sz w:val="24"/>
-          <w:szCs w:val="24"/>
-        </w:rPr>
-        <w:t xml:space="preserve"> (programadores)</w:t>
+        <w:t>Customizadas (programadores)</w:t>
+      </w:r>
+      <w:r>
+        <w:rPr>
+          <w:rFonts w:ascii="Arial" w:hAnsi="Arial" w:cs="Arial"/>
+          <w:sz w:val="24"/>
+          <w:szCs w:val="24"/>
+        </w:rPr>
+        <w:t xml:space="preserve"> – Também desenvolvida pelo programador para lançamento de erros mais personalizados. É comum que bibliotecas prontas implementem classes de erros customizadas (ficar atento se tipagem está sendo feita de acordo com a classe customizada).</w:t>
+      </w:r>
+    </w:p>
+    <w:p>
+      <w:pPr>
+        <w:spacing w:before="240"/>
+        <w:rPr>
+          <w:rFonts w:ascii="Arial" w:hAnsi="Arial" w:cs="Arial"/>
+          <w:sz w:val="24"/>
+          <w:szCs w:val="24"/>
+        </w:rPr>
+      </w:pPr>
+    </w:p>
+    <w:p>
+      <w:pPr>
+        <w:spacing w:before="240"/>
+        <w:rPr>
+          <w:rFonts w:ascii="Arial" w:hAnsi="Arial" w:cs="Arial"/>
+          <w:sz w:val="24"/>
+          <w:szCs w:val="24"/>
+        </w:rPr>
+      </w:pPr>
+    </w:p>
+    <w:p>
+      <w:pPr>
+        <w:spacing w:before="240"/>
+        <w:rPr>
+          <w:rFonts w:ascii="Arial" w:hAnsi="Arial" w:cs="Arial"/>
+          <w:b/>
+          <w:bCs/>
+          <w:sz w:val="28"/>
+          <w:szCs w:val="28"/>
+        </w:rPr>
+      </w:pPr>
+      <w:r>
+        <w:rPr>
+          <w:rFonts w:ascii="Arial" w:hAnsi="Arial" w:cs="Arial"/>
+          <w:b/>
+          <w:bCs/>
+          <w:sz w:val="28"/>
+          <w:szCs w:val="28"/>
+        </w:rPr>
+        <w:t xml:space="preserve">App </w:t>
+      </w:r>
+      <w:proofErr w:type="spellStart"/>
+      <w:r>
+        <w:rPr>
+          <w:rFonts w:ascii="Arial" w:hAnsi="Arial" w:cs="Arial"/>
+          <w:b/>
+          <w:bCs/>
+          <w:sz w:val="28"/>
+          <w:szCs w:val="28"/>
+        </w:rPr>
+        <w:t>Send</w:t>
+      </w:r>
+      <w:proofErr w:type="spellEnd"/>
+      <w:r>
+        <w:rPr>
+          <w:rFonts w:ascii="Arial" w:hAnsi="Arial" w:cs="Arial"/>
+          <w:b/>
+          <w:bCs/>
+          <w:sz w:val="28"/>
+          <w:szCs w:val="28"/>
+        </w:rPr>
+        <w:t xml:space="preserve"> Mail</w:t>
+      </w:r>
+    </w:p>
+    <w:p>
+      <w:pPr>
+        <w:spacing w:before="240"/>
+        <w:rPr>
+          <w:rFonts w:ascii="Arial" w:hAnsi="Arial" w:cs="Arial"/>
+          <w:sz w:val="24"/>
+          <w:szCs w:val="24"/>
+        </w:rPr>
+      </w:pPr>
+      <w:r>
+        <w:rPr>
+          <w:rFonts w:ascii="Arial" w:hAnsi="Arial" w:cs="Arial"/>
+          <w:sz w:val="24"/>
+          <w:szCs w:val="24"/>
+        </w:rPr>
+        <w:t>P</w:t>
+      </w:r>
+      <w:r>
+        <w:rPr>
+          <w:rFonts w:ascii="Arial" w:hAnsi="Arial" w:cs="Arial"/>
+          <w:sz w:val="24"/>
+          <w:szCs w:val="24"/>
+        </w:rPr>
+        <w:t xml:space="preserve">aradigma de </w:t>
+      </w:r>
+      <w:r>
+        <w:rPr>
+          <w:rFonts w:ascii="Arial" w:hAnsi="Arial" w:cs="Arial"/>
+          <w:b/>
+          <w:bCs/>
+          <w:sz w:val="24"/>
+          <w:szCs w:val="24"/>
+        </w:rPr>
+        <w:t>O</w:t>
+      </w:r>
+      <w:r>
+        <w:rPr>
+          <w:rFonts w:ascii="Arial" w:hAnsi="Arial" w:cs="Arial"/>
+          <w:sz w:val="24"/>
+          <w:szCs w:val="24"/>
+        </w:rPr>
+        <w:t xml:space="preserve">rientação a </w:t>
+      </w:r>
+      <w:r>
+        <w:rPr>
+          <w:rFonts w:ascii="Arial" w:hAnsi="Arial" w:cs="Arial"/>
+          <w:b/>
+          <w:bCs/>
+          <w:sz w:val="24"/>
+          <w:szCs w:val="24"/>
+        </w:rPr>
+        <w:t>O</w:t>
+      </w:r>
+      <w:r>
+        <w:rPr>
+          <w:rFonts w:ascii="Arial" w:hAnsi="Arial" w:cs="Arial"/>
+          <w:sz w:val="24"/>
+          <w:szCs w:val="24"/>
+        </w:rPr>
+        <w:t>bjetos;</w:t>
+      </w:r>
+    </w:p>
+    <w:p>
+      <w:pPr>
+        <w:spacing w:before="240"/>
+        <w:rPr>
+          <w:rFonts w:ascii="Arial" w:hAnsi="Arial" w:cs="Arial"/>
+          <w:sz w:val="24"/>
+          <w:szCs w:val="24"/>
+        </w:rPr>
+      </w:pPr>
+      <w:r>
+        <w:rPr>
+          <w:rFonts w:ascii="Arial" w:hAnsi="Arial" w:cs="Arial"/>
+          <w:sz w:val="24"/>
+          <w:szCs w:val="24"/>
+        </w:rPr>
+        <w:t xml:space="preserve">Recursos, como: </w:t>
+      </w:r>
+      <w:proofErr w:type="spellStart"/>
+      <w:r>
+        <w:rPr>
+          <w:rFonts w:ascii="Arial" w:hAnsi="Arial" w:cs="Arial"/>
+          <w:b/>
+          <w:bCs/>
+          <w:sz w:val="24"/>
+          <w:szCs w:val="24"/>
+        </w:rPr>
+        <w:t>namespace</w:t>
+      </w:r>
+      <w:proofErr w:type="spellEnd"/>
+      <w:r>
+        <w:rPr>
+          <w:rFonts w:ascii="Arial" w:hAnsi="Arial" w:cs="Arial"/>
+          <w:sz w:val="24"/>
+          <w:szCs w:val="24"/>
+        </w:rPr>
+        <w:t xml:space="preserve">, </w:t>
+      </w:r>
+      <w:r>
+        <w:rPr>
+          <w:rFonts w:ascii="Arial" w:hAnsi="Arial" w:cs="Arial"/>
+          <w:b/>
+          <w:bCs/>
+          <w:sz w:val="24"/>
+          <w:szCs w:val="24"/>
+        </w:rPr>
+        <w:t>tratamento de erros</w:t>
+      </w:r>
+      <w:r>
+        <w:rPr>
+          <w:rFonts w:ascii="Arial" w:hAnsi="Arial" w:cs="Arial"/>
+          <w:sz w:val="24"/>
+          <w:szCs w:val="24"/>
+        </w:rPr>
+        <w:t>;</w:t>
+      </w:r>
+    </w:p>
+    <w:p>
+      <w:pPr>
+        <w:spacing w:before="240"/>
+        <w:rPr>
+          <w:rFonts w:ascii="Arial" w:hAnsi="Arial" w:cs="Arial"/>
+          <w:sz w:val="24"/>
+          <w:szCs w:val="24"/>
+        </w:rPr>
+      </w:pPr>
+      <w:r>
+        <w:rPr>
+          <w:rFonts w:ascii="Arial" w:hAnsi="Arial" w:cs="Arial"/>
+          <w:b/>
+          <w:bCs/>
+          <w:sz w:val="24"/>
+          <w:szCs w:val="24"/>
+        </w:rPr>
+        <w:t>Incorporar biblioteca</w:t>
       </w:r>
       <w:r>
         <w:rPr>
@@ -33249,39 +33409,334 @@
         </w:rPr>
         <w:t xml:space="preserve"> </w:t>
       </w:r>
-      <w:r>
-        <w:rPr>
-          <w:rFonts w:ascii="Arial" w:hAnsi="Arial" w:cs="Arial"/>
-          <w:sz w:val="24"/>
-          <w:szCs w:val="24"/>
-        </w:rPr>
-        <w:t>–</w:t>
-      </w:r>
-      <w:r>
-        <w:rPr>
-          <w:rFonts w:ascii="Arial" w:hAnsi="Arial" w:cs="Arial"/>
-          <w:sz w:val="24"/>
-          <w:szCs w:val="24"/>
-        </w:rPr>
-        <w:t xml:space="preserve"> </w:t>
-      </w:r>
-      <w:r>
-        <w:rPr>
-          <w:rFonts w:ascii="Arial" w:hAnsi="Arial" w:cs="Arial"/>
-          <w:sz w:val="24"/>
-          <w:szCs w:val="24"/>
-        </w:rPr>
-        <w:t>Também desenvolvida pelo programador para lançamento de erros mais personalizados. É comum que bibliotecas prontas implementem classes de erros customizadas (ficar atento se tipagem está sendo feita de acordo com a classe customizada).</w:t>
-      </w:r>
-    </w:p>
-    <w:p>
-      <w:pPr>
-        <w:rPr>
-          <w:rFonts w:ascii="Arial" w:hAnsi="Arial" w:cs="Arial"/>
-          <w:sz w:val="24"/>
-          <w:szCs w:val="24"/>
-        </w:rPr>
-      </w:pPr>
+      <w:proofErr w:type="spellStart"/>
+      <w:r>
+        <w:rPr>
+          <w:rFonts w:ascii="Arial" w:hAnsi="Arial" w:cs="Arial"/>
+          <w:sz w:val="24"/>
+          <w:szCs w:val="24"/>
+        </w:rPr>
+        <w:t>PHPMaler</w:t>
+      </w:r>
+      <w:proofErr w:type="spellEnd"/>
+      <w:r>
+        <w:rPr>
+          <w:rFonts w:ascii="Arial" w:hAnsi="Arial" w:cs="Arial"/>
+          <w:sz w:val="24"/>
+          <w:szCs w:val="24"/>
+        </w:rPr>
+        <w:t>;</w:t>
+      </w:r>
+    </w:p>
+    <w:p>
+      <w:pPr>
+        <w:spacing w:before="240"/>
+        <w:rPr>
+          <w:rFonts w:ascii="Arial" w:hAnsi="Arial" w:cs="Arial"/>
+          <w:sz w:val="24"/>
+          <w:szCs w:val="24"/>
+        </w:rPr>
+      </w:pPr>
+      <w:r>
+        <w:rPr>
+          <w:rFonts w:ascii="Arial" w:hAnsi="Arial" w:cs="Arial"/>
+          <w:b/>
+          <w:bCs/>
+          <w:sz w:val="24"/>
+          <w:szCs w:val="24"/>
+        </w:rPr>
+        <w:t>Segurança</w:t>
+      </w:r>
+      <w:r>
+        <w:rPr>
+          <w:rFonts w:ascii="Arial" w:hAnsi="Arial" w:cs="Arial"/>
+          <w:sz w:val="24"/>
+          <w:szCs w:val="24"/>
+        </w:rPr>
+        <w:t xml:space="preserve"> do lado do </w:t>
+      </w:r>
+      <w:proofErr w:type="spellStart"/>
+      <w:r>
+        <w:rPr>
+          <w:rFonts w:ascii="Arial" w:hAnsi="Arial" w:cs="Arial"/>
+          <w:sz w:val="24"/>
+          <w:szCs w:val="24"/>
+        </w:rPr>
+        <w:t>back</w:t>
+      </w:r>
+      <w:proofErr w:type="spellEnd"/>
+      <w:r>
+        <w:rPr>
+          <w:rFonts w:ascii="Arial" w:hAnsi="Arial" w:cs="Arial"/>
+          <w:sz w:val="24"/>
+          <w:szCs w:val="24"/>
+        </w:rPr>
+        <w:t>-end.</w:t>
+      </w:r>
+    </w:p>
+    <w:p>
+      <w:pPr>
+        <w:spacing w:before="240"/>
+        <w:rPr>
+          <w:rFonts w:ascii="Arial" w:hAnsi="Arial" w:cs="Arial"/>
+          <w:sz w:val="24"/>
+          <w:szCs w:val="24"/>
+        </w:rPr>
+      </w:pPr>
+    </w:p>
+    <w:p>
+      <w:pPr>
+        <w:spacing w:before="240"/>
+        <w:rPr>
+          <w:rFonts w:ascii="Arial" w:hAnsi="Arial" w:cs="Arial"/>
+          <w:sz w:val="24"/>
+          <w:szCs w:val="24"/>
+        </w:rPr>
+      </w:pPr>
+      <w:r>
+        <w:rPr>
+          <w:rFonts w:ascii="Arial" w:hAnsi="Arial" w:cs="Arial"/>
+          <w:sz w:val="24"/>
+          <w:szCs w:val="24"/>
+        </w:rPr>
+        <w:t xml:space="preserve">Ao término, teremos uma aplicação funcional capaz de </w:t>
+      </w:r>
+      <w:r>
+        <w:rPr>
+          <w:rFonts w:ascii="Arial" w:hAnsi="Arial" w:cs="Arial"/>
+          <w:b/>
+          <w:bCs/>
+          <w:sz w:val="24"/>
+          <w:szCs w:val="24"/>
+        </w:rPr>
+        <w:t xml:space="preserve">enviar </w:t>
+      </w:r>
+      <w:r>
+        <w:rPr>
+          <w:rFonts w:ascii="Arial" w:hAnsi="Arial" w:cs="Arial"/>
+          <w:b/>
+          <w:bCs/>
+          <w:sz w:val="24"/>
+          <w:szCs w:val="24"/>
+        </w:rPr>
+        <w:t>E</w:t>
+      </w:r>
+      <w:r>
+        <w:rPr>
+          <w:rFonts w:ascii="Arial" w:hAnsi="Arial" w:cs="Arial"/>
+          <w:b/>
+          <w:bCs/>
+          <w:sz w:val="24"/>
+          <w:szCs w:val="24"/>
+        </w:rPr>
+        <w:t xml:space="preserve">mail através do serviço de </w:t>
+      </w:r>
+      <w:r>
+        <w:rPr>
+          <w:rFonts w:ascii="Arial" w:hAnsi="Arial" w:cs="Arial"/>
+          <w:b/>
+          <w:bCs/>
+          <w:sz w:val="24"/>
+          <w:szCs w:val="24"/>
+        </w:rPr>
+        <w:t>SMTP</w:t>
+      </w:r>
+      <w:r>
+        <w:rPr>
+          <w:rFonts w:ascii="Arial" w:hAnsi="Arial" w:cs="Arial"/>
+          <w:b/>
+          <w:bCs/>
+          <w:sz w:val="24"/>
+          <w:szCs w:val="24"/>
+        </w:rPr>
+        <w:t xml:space="preserve"> do </w:t>
+      </w:r>
+      <w:r>
+        <w:rPr>
+          <w:rFonts w:ascii="Arial" w:hAnsi="Arial" w:cs="Arial"/>
+          <w:b/>
+          <w:bCs/>
+          <w:sz w:val="24"/>
+          <w:szCs w:val="24"/>
+        </w:rPr>
+        <w:t>G</w:t>
+      </w:r>
+      <w:r>
+        <w:rPr>
+          <w:rFonts w:ascii="Arial" w:hAnsi="Arial" w:cs="Arial"/>
+          <w:b/>
+          <w:bCs/>
+          <w:sz w:val="24"/>
+          <w:szCs w:val="24"/>
+        </w:rPr>
+        <w:t>mail</w:t>
+      </w:r>
+      <w:r>
+        <w:rPr>
+          <w:rFonts w:ascii="Arial" w:hAnsi="Arial" w:cs="Arial"/>
+          <w:sz w:val="24"/>
+          <w:szCs w:val="24"/>
+        </w:rPr>
+        <w:t>.</w:t>
+      </w:r>
+    </w:p>
+    <w:p>
+      <w:pPr>
+        <w:spacing w:before="240"/>
+        <w:rPr>
+          <w:rFonts w:ascii="Arial" w:hAnsi="Arial" w:cs="Arial"/>
+          <w:sz w:val="24"/>
+          <w:szCs w:val="24"/>
+        </w:rPr>
+      </w:pPr>
+    </w:p>
+    <w:p>
+      <w:pPr>
+        <w:spacing w:before="240"/>
+        <w:rPr>
+          <w:rFonts w:ascii="Arial" w:hAnsi="Arial" w:cs="Arial"/>
+          <w:sz w:val="24"/>
+          <w:szCs w:val="24"/>
+        </w:rPr>
+      </w:pPr>
+      <w:r>
+        <w:rPr>
+          <w:rFonts w:ascii="Arial" w:hAnsi="Arial" w:cs="Arial"/>
+          <w:sz w:val="24"/>
+          <w:szCs w:val="24"/>
+        </w:rPr>
+        <w:t>Formulário:</w:t>
+      </w:r>
+    </w:p>
+    <w:p>
+      <w:pPr>
+        <w:spacing w:before="240"/>
+        <w:rPr>
+          <w:rFonts w:ascii="Arial" w:hAnsi="Arial" w:cs="Arial"/>
+          <w:sz w:val="24"/>
+          <w:szCs w:val="24"/>
+        </w:rPr>
+      </w:pPr>
+      <w:r>
+        <w:rPr>
+          <w:rFonts w:ascii="Arial" w:hAnsi="Arial" w:cs="Arial"/>
+          <w:b/>
+          <w:bCs/>
+          <w:sz w:val="24"/>
+          <w:szCs w:val="24"/>
+        </w:rPr>
+        <w:t>Para</w:t>
+      </w:r>
+      <w:r>
+        <w:rPr>
+          <w:rFonts w:ascii="Arial" w:hAnsi="Arial" w:cs="Arial"/>
+          <w:sz w:val="24"/>
+          <w:szCs w:val="24"/>
+        </w:rPr>
+        <w:t xml:space="preserve">: &lt;nome de um destinatário </w:t>
+      </w:r>
+      <w:r>
+        <w:rPr>
+          <w:rFonts w:ascii="Arial" w:hAnsi="Arial" w:cs="Arial"/>
+          <w:b/>
+          <w:bCs/>
+          <w:sz w:val="24"/>
+          <w:szCs w:val="24"/>
+        </w:rPr>
+        <w:t>válido</w:t>
+      </w:r>
+      <w:r>
+        <w:rPr>
+          <w:rFonts w:ascii="Arial" w:hAnsi="Arial" w:cs="Arial"/>
+          <w:sz w:val="24"/>
+          <w:szCs w:val="24"/>
+        </w:rPr>
+        <w:t>&gt;;</w:t>
+      </w:r>
+    </w:p>
+    <w:p>
+      <w:pPr>
+        <w:spacing w:before="240"/>
+        <w:rPr>
+          <w:rFonts w:ascii="Arial" w:hAnsi="Arial" w:cs="Arial"/>
+          <w:sz w:val="24"/>
+          <w:szCs w:val="24"/>
+        </w:rPr>
+      </w:pPr>
+      <w:r>
+        <w:rPr>
+          <w:rFonts w:ascii="Arial" w:hAnsi="Arial" w:cs="Arial"/>
+          <w:b/>
+          <w:bCs/>
+          <w:sz w:val="24"/>
+          <w:szCs w:val="24"/>
+        </w:rPr>
+        <w:t>Assunto</w:t>
+      </w:r>
+      <w:r>
+        <w:rPr>
+          <w:rFonts w:ascii="Arial" w:hAnsi="Arial" w:cs="Arial"/>
+          <w:sz w:val="24"/>
+          <w:szCs w:val="24"/>
+        </w:rPr>
+        <w:t>;</w:t>
+      </w:r>
+    </w:p>
+    <w:p>
+      <w:pPr>
+        <w:spacing w:before="240"/>
+        <w:rPr>
+          <w:rFonts w:ascii="Arial" w:hAnsi="Arial" w:cs="Arial"/>
+          <w:sz w:val="24"/>
+          <w:szCs w:val="24"/>
+        </w:rPr>
+      </w:pPr>
+      <w:r>
+        <w:rPr>
+          <w:rFonts w:ascii="Arial" w:hAnsi="Arial" w:cs="Arial"/>
+          <w:b/>
+          <w:bCs/>
+          <w:sz w:val="24"/>
+          <w:szCs w:val="24"/>
+        </w:rPr>
+        <w:t>Mensagem</w:t>
+      </w:r>
+      <w:r>
+        <w:rPr>
+          <w:rFonts w:ascii="Arial" w:hAnsi="Arial" w:cs="Arial"/>
+          <w:sz w:val="24"/>
+          <w:szCs w:val="24"/>
+        </w:rPr>
+        <w:t>;</w:t>
+      </w:r>
+    </w:p>
+    <w:p>
+      <w:pPr>
+        <w:spacing w:before="240"/>
+        <w:rPr>
+          <w:rFonts w:ascii="Arial" w:hAnsi="Arial" w:cs="Arial"/>
+          <w:sz w:val="24"/>
+          <w:szCs w:val="24"/>
+        </w:rPr>
+      </w:pPr>
+      <w:r>
+        <w:rPr>
+          <w:rFonts w:ascii="Arial" w:hAnsi="Arial" w:cs="Arial"/>
+          <w:b/>
+          <w:bCs/>
+          <w:sz w:val="24"/>
+          <w:szCs w:val="24"/>
+        </w:rPr>
+        <w:t>Enviar</w:t>
+      </w:r>
+      <w:r>
+        <w:rPr>
+          <w:rFonts w:ascii="Arial" w:hAnsi="Arial" w:cs="Arial"/>
+          <w:sz w:val="24"/>
+          <w:szCs w:val="24"/>
+        </w:rPr>
+        <w:t>.</w:t>
+      </w:r>
     </w:p>
     <w:sectPr>
       <w:pgSz w:w="11906" w:h="16838"/>

</xml_diff>

<commit_message>
AppSendMail-Enviando dados d front p/back via Post
</commit_message>
<xml_diff>
--- a/doc/php7-OO.docx
+++ b/doc/php7-OO.docx
@@ -33227,6 +33227,8 @@
           <w:rFonts w:ascii="Arial" w:hAnsi="Arial" w:cs="Arial"/>
           <w:b/>
           <w:bCs/>
+          <w:i/>
+          <w:iCs/>
           <w:sz w:val="28"/>
           <w:szCs w:val="28"/>
         </w:rPr>
@@ -33236,6 +33238,8 @@
           <w:rFonts w:ascii="Arial" w:hAnsi="Arial" w:cs="Arial"/>
           <w:b/>
           <w:bCs/>
+          <w:i/>
+          <w:iCs/>
           <w:sz w:val="28"/>
           <w:szCs w:val="28"/>
         </w:rPr>
@@ -33247,6 +33251,8 @@
           <w:rFonts w:ascii="Arial" w:hAnsi="Arial" w:cs="Arial"/>
           <w:b/>
           <w:bCs/>
+          <w:i/>
+          <w:iCs/>
           <w:sz w:val="28"/>
           <w:szCs w:val="28"/>
         </w:rPr>
@@ -33258,6 +33264,8 @@
           <w:rFonts w:ascii="Arial" w:hAnsi="Arial" w:cs="Arial"/>
           <w:b/>
           <w:bCs/>
+          <w:i/>
+          <w:iCs/>
           <w:sz w:val="28"/>
           <w:szCs w:val="28"/>
         </w:rPr>
@@ -33737,6 +33745,713 @@
         </w:rPr>
         <w:t>.</w:t>
       </w:r>
+    </w:p>
+    <w:p>
+      <w:pPr>
+        <w:spacing w:before="240"/>
+        <w:rPr>
+          <w:rFonts w:ascii="Arial" w:hAnsi="Arial" w:cs="Arial"/>
+          <w:sz w:val="24"/>
+          <w:szCs w:val="24"/>
+        </w:rPr>
+      </w:pPr>
+    </w:p>
+    <w:p>
+      <w:pPr>
+        <w:spacing w:before="240"/>
+        <w:rPr>
+          <w:rFonts w:ascii="Arial" w:hAnsi="Arial" w:cs="Arial"/>
+          <w:b/>
+          <w:bCs/>
+          <w:i/>
+          <w:iCs/>
+          <w:sz w:val="28"/>
+          <w:szCs w:val="28"/>
+        </w:rPr>
+      </w:pPr>
+      <w:r>
+        <w:rPr>
+          <w:rFonts w:ascii="Arial" w:hAnsi="Arial" w:cs="Arial"/>
+          <w:b/>
+          <w:bCs/>
+          <w:i/>
+          <w:iCs/>
+          <w:sz w:val="28"/>
+          <w:szCs w:val="28"/>
+        </w:rPr>
+        <w:t xml:space="preserve">App </w:t>
+      </w:r>
+      <w:proofErr w:type="spellStart"/>
+      <w:r>
+        <w:rPr>
+          <w:rFonts w:ascii="Arial" w:hAnsi="Arial" w:cs="Arial"/>
+          <w:b/>
+          <w:bCs/>
+          <w:i/>
+          <w:iCs/>
+          <w:sz w:val="28"/>
+          <w:szCs w:val="28"/>
+        </w:rPr>
+        <w:t>Send</w:t>
+      </w:r>
+      <w:proofErr w:type="spellEnd"/>
+      <w:r>
+        <w:rPr>
+          <w:rFonts w:ascii="Arial" w:hAnsi="Arial" w:cs="Arial"/>
+          <w:b/>
+          <w:bCs/>
+          <w:i/>
+          <w:iCs/>
+          <w:sz w:val="28"/>
+          <w:szCs w:val="28"/>
+        </w:rPr>
+        <w:t xml:space="preserve"> Mail</w:t>
+      </w:r>
+      <w:r>
+        <w:rPr>
+          <w:rFonts w:ascii="Arial" w:hAnsi="Arial" w:cs="Arial"/>
+          <w:b/>
+          <w:bCs/>
+          <w:i/>
+          <w:iCs/>
+          <w:sz w:val="28"/>
+          <w:szCs w:val="28"/>
+        </w:rPr>
+        <w:t xml:space="preserve"> – Iniciando projeto</w:t>
+      </w:r>
+    </w:p>
+    <w:p>
+      <w:pPr>
+        <w:spacing w:before="240"/>
+        <w:rPr>
+          <w:rFonts w:ascii="Arial" w:hAnsi="Arial" w:cs="Arial"/>
+          <w:sz w:val="24"/>
+          <w:szCs w:val="24"/>
+        </w:rPr>
+      </w:pPr>
+      <w:r>
+        <w:rPr>
+          <w:rFonts w:ascii="Arial" w:hAnsi="Arial" w:cs="Arial"/>
+          <w:b/>
+          <w:bCs/>
+          <w:sz w:val="24"/>
+          <w:szCs w:val="24"/>
+        </w:rPr>
+        <w:t>C:</w:t>
+      </w:r>
+      <w:r>
+        <w:rPr>
+          <w:rFonts w:ascii="Arial" w:hAnsi="Arial" w:cs="Arial"/>
+          <w:sz w:val="24"/>
+          <w:szCs w:val="24"/>
+        </w:rPr>
+        <w:t>&gt;</w:t>
+      </w:r>
+      <w:r>
+        <w:rPr>
+          <w:rFonts w:ascii="Arial" w:hAnsi="Arial" w:cs="Arial"/>
+          <w:b/>
+          <w:bCs/>
+          <w:sz w:val="24"/>
+          <w:szCs w:val="24"/>
+        </w:rPr>
+        <w:t>xampp</w:t>
+      </w:r>
+      <w:r>
+        <w:rPr>
+          <w:rFonts w:ascii="Arial" w:hAnsi="Arial" w:cs="Arial"/>
+          <w:sz w:val="24"/>
+          <w:szCs w:val="24"/>
+        </w:rPr>
+        <w:t>&gt;</w:t>
+      </w:r>
+      <w:r>
+        <w:rPr>
+          <w:rFonts w:ascii="Arial" w:hAnsi="Arial" w:cs="Arial"/>
+          <w:b/>
+          <w:bCs/>
+          <w:sz w:val="24"/>
+          <w:szCs w:val="24"/>
+        </w:rPr>
+        <w:t>xampp</w:t>
+      </w:r>
+      <w:r>
+        <w:rPr>
+          <w:rFonts w:ascii="Arial" w:hAnsi="Arial" w:cs="Arial"/>
+          <w:sz w:val="24"/>
+          <w:szCs w:val="24"/>
+        </w:rPr>
+        <w:t>&gt;</w:t>
+      </w:r>
+      <w:r>
+        <w:rPr>
+          <w:rFonts w:ascii="Arial" w:hAnsi="Arial" w:cs="Arial"/>
+          <w:b/>
+          <w:bCs/>
+          <w:sz w:val="24"/>
+          <w:szCs w:val="24"/>
+        </w:rPr>
+        <w:t>ht_docs</w:t>
+      </w:r>
+      <w:r>
+        <w:rPr>
+          <w:rFonts w:ascii="Arial" w:hAnsi="Arial" w:cs="Arial"/>
+          <w:sz w:val="24"/>
+          <w:szCs w:val="24"/>
+        </w:rPr>
+        <w:t>&gt;</w:t>
+      </w:r>
+      <w:r>
+        <w:rPr>
+          <w:rFonts w:ascii="Arial" w:hAnsi="Arial" w:cs="Arial"/>
+          <w:b/>
+          <w:bCs/>
+          <w:sz w:val="24"/>
+          <w:szCs w:val="24"/>
+        </w:rPr>
+        <w:t>app_send_mail</w:t>
+      </w:r>
+    </w:p>
+    <w:p>
+      <w:pPr>
+        <w:spacing w:before="240"/>
+        <w:rPr>
+          <w:rFonts w:ascii="Arial" w:hAnsi="Arial" w:cs="Arial"/>
+          <w:sz w:val="24"/>
+          <w:szCs w:val="24"/>
+        </w:rPr>
+      </w:pPr>
+    </w:p>
+    <w:p>
+      <w:pPr>
+        <w:spacing w:before="240"/>
+        <w:rPr>
+          <w:rFonts w:ascii="Arial" w:hAnsi="Arial" w:cs="Arial"/>
+          <w:b/>
+          <w:bCs/>
+          <w:i/>
+          <w:iCs/>
+          <w:sz w:val="28"/>
+          <w:szCs w:val="28"/>
+        </w:rPr>
+      </w:pPr>
+      <w:r>
+        <w:rPr>
+          <w:rFonts w:ascii="Arial" w:hAnsi="Arial" w:cs="Arial"/>
+          <w:b/>
+          <w:bCs/>
+          <w:i/>
+          <w:iCs/>
+          <w:sz w:val="28"/>
+          <w:szCs w:val="28"/>
+        </w:rPr>
+        <w:t xml:space="preserve">Enviando dados do front para o </w:t>
+      </w:r>
+      <w:proofErr w:type="spellStart"/>
+      <w:r>
+        <w:rPr>
+          <w:rFonts w:ascii="Arial" w:hAnsi="Arial" w:cs="Arial"/>
+          <w:b/>
+          <w:bCs/>
+          <w:i/>
+          <w:iCs/>
+          <w:sz w:val="28"/>
+          <w:szCs w:val="28"/>
+        </w:rPr>
+        <w:t>back</w:t>
+      </w:r>
+      <w:proofErr w:type="spellEnd"/>
+    </w:p>
+    <w:p>
+      <w:pPr>
+        <w:shd w:val="clear" w:color="auto" w:fill="1F1F1F"/>
+        <w:spacing w:after="0" w:line="285" w:lineRule="atLeast"/>
+        <w:rPr>
+          <w:rFonts w:ascii="Consolas" w:eastAsia="Times New Roman" w:hAnsi="Consolas" w:cs="Times New Roman"/>
+          <w:color w:val="CCCCCC"/>
+          <w:kern w:val="0"/>
+          <w:sz w:val="21"/>
+          <w:szCs w:val="21"/>
+          <w:lang w:eastAsia="pt-BR"/>
+          <w14:ligatures w14:val="none"/>
+        </w:rPr>
+      </w:pPr>
+      <w:r>
+        <w:rPr>
+          <w:rFonts w:ascii="Consolas" w:eastAsia="Times New Roman" w:hAnsi="Consolas" w:cs="Times New Roman"/>
+          <w:color w:val="CCCCCC"/>
+          <w:kern w:val="0"/>
+          <w:sz w:val="21"/>
+          <w:szCs w:val="21"/>
+          <w:lang w:eastAsia="pt-BR"/>
+          <w14:ligatures w14:val="none"/>
+        </w:rPr>
+        <w:t xml:space="preserve">                    </w:t>
+      </w:r>
+      <w:r>
+        <w:rPr>
+          <w:rFonts w:ascii="Consolas" w:eastAsia="Times New Roman" w:hAnsi="Consolas" w:cs="Times New Roman"/>
+          <w:color w:val="808080"/>
+          <w:kern w:val="0"/>
+          <w:sz w:val="21"/>
+          <w:szCs w:val="21"/>
+          <w:lang w:eastAsia="pt-BR"/>
+          <w14:ligatures w14:val="none"/>
+        </w:rPr>
+        <w:t>&lt;</w:t>
+      </w:r>
+      <w:proofErr w:type="spellStart"/>
+      <w:r>
+        <w:rPr>
+          <w:rFonts w:ascii="Consolas" w:eastAsia="Times New Roman" w:hAnsi="Consolas" w:cs="Times New Roman"/>
+          <w:color w:val="569CD6"/>
+          <w:kern w:val="0"/>
+          <w:sz w:val="21"/>
+          <w:szCs w:val="21"/>
+          <w:lang w:eastAsia="pt-BR"/>
+          <w14:ligatures w14:val="none"/>
+        </w:rPr>
+        <w:t>form</w:t>
+      </w:r>
+      <w:proofErr w:type="spellEnd"/>
+      <w:r>
+        <w:rPr>
+          <w:rFonts w:ascii="Consolas" w:eastAsia="Times New Roman" w:hAnsi="Consolas" w:cs="Times New Roman"/>
+          <w:color w:val="CCCCCC"/>
+          <w:kern w:val="0"/>
+          <w:sz w:val="21"/>
+          <w:szCs w:val="21"/>
+          <w:lang w:eastAsia="pt-BR"/>
+          <w14:ligatures w14:val="none"/>
+        </w:rPr>
+        <w:t xml:space="preserve"> </w:t>
+      </w:r>
+      <w:proofErr w:type="spellStart"/>
+      <w:r>
+        <w:rPr>
+          <w:rFonts w:ascii="Consolas" w:eastAsia="Times New Roman" w:hAnsi="Consolas" w:cs="Times New Roman"/>
+          <w:color w:val="9CDCFE"/>
+          <w:kern w:val="0"/>
+          <w:sz w:val="21"/>
+          <w:szCs w:val="21"/>
+          <w:lang w:eastAsia="pt-BR"/>
+          <w14:ligatures w14:val="none"/>
+        </w:rPr>
+        <w:t>action</w:t>
+      </w:r>
+      <w:proofErr w:type="spellEnd"/>
+      <w:r>
+        <w:rPr>
+          <w:rFonts w:ascii="Consolas" w:eastAsia="Times New Roman" w:hAnsi="Consolas" w:cs="Times New Roman"/>
+          <w:color w:val="CCCCCC"/>
+          <w:kern w:val="0"/>
+          <w:sz w:val="21"/>
+          <w:szCs w:val="21"/>
+          <w:lang w:eastAsia="pt-BR"/>
+          <w14:ligatures w14:val="none"/>
+        </w:rPr>
+        <w:t>=</w:t>
+      </w:r>
+      <w:r>
+        <w:rPr>
+          <w:rFonts w:ascii="Consolas" w:eastAsia="Times New Roman" w:hAnsi="Consolas" w:cs="Times New Roman"/>
+          <w:color w:val="CE9178"/>
+          <w:kern w:val="0"/>
+          <w:sz w:val="21"/>
+          <w:szCs w:val="21"/>
+          <w:lang w:eastAsia="pt-BR"/>
+          <w14:ligatures w14:val="none"/>
+        </w:rPr>
+        <w:t>"</w:t>
+      </w:r>
+      <w:proofErr w:type="spellStart"/>
+      <w:r>
+        <w:rPr>
+          <w:rFonts w:ascii="Consolas" w:eastAsia="Times New Roman" w:hAnsi="Consolas" w:cs="Times New Roman"/>
+          <w:color w:val="CE9178"/>
+          <w:kern w:val="0"/>
+          <w:sz w:val="21"/>
+          <w:szCs w:val="21"/>
+          <w:lang w:eastAsia="pt-BR"/>
+          <w14:ligatures w14:val="none"/>
+        </w:rPr>
+        <w:t>processa_envio.php</w:t>
+      </w:r>
+      <w:proofErr w:type="spellEnd"/>
+      <w:r>
+        <w:rPr>
+          <w:rFonts w:ascii="Consolas" w:eastAsia="Times New Roman" w:hAnsi="Consolas" w:cs="Times New Roman"/>
+          <w:color w:val="CE9178"/>
+          <w:kern w:val="0"/>
+          <w:sz w:val="21"/>
+          <w:szCs w:val="21"/>
+          <w:lang w:eastAsia="pt-BR"/>
+          <w14:ligatures w14:val="none"/>
+        </w:rPr>
+        <w:t>"</w:t>
+      </w:r>
+      <w:r>
+        <w:rPr>
+          <w:rFonts w:ascii="Consolas" w:eastAsia="Times New Roman" w:hAnsi="Consolas" w:cs="Times New Roman"/>
+          <w:color w:val="CCCCCC"/>
+          <w:kern w:val="0"/>
+          <w:sz w:val="21"/>
+          <w:szCs w:val="21"/>
+          <w:lang w:eastAsia="pt-BR"/>
+          <w14:ligatures w14:val="none"/>
+        </w:rPr>
+        <w:t xml:space="preserve"> </w:t>
+      </w:r>
+      <w:proofErr w:type="spellStart"/>
+      <w:r>
+        <w:rPr>
+          <w:rFonts w:ascii="Consolas" w:eastAsia="Times New Roman" w:hAnsi="Consolas" w:cs="Times New Roman"/>
+          <w:color w:val="9CDCFE"/>
+          <w:kern w:val="0"/>
+          <w:sz w:val="21"/>
+          <w:szCs w:val="21"/>
+          <w:lang w:eastAsia="pt-BR"/>
+          <w14:ligatures w14:val="none"/>
+        </w:rPr>
+        <w:t>method</w:t>
+      </w:r>
+      <w:proofErr w:type="spellEnd"/>
+      <w:r>
+        <w:rPr>
+          <w:rFonts w:ascii="Consolas" w:eastAsia="Times New Roman" w:hAnsi="Consolas" w:cs="Times New Roman"/>
+          <w:color w:val="CCCCCC"/>
+          <w:kern w:val="0"/>
+          <w:sz w:val="21"/>
+          <w:szCs w:val="21"/>
+          <w:lang w:eastAsia="pt-BR"/>
+          <w14:ligatures w14:val="none"/>
+        </w:rPr>
+        <w:t>=</w:t>
+      </w:r>
+      <w:r>
+        <w:rPr>
+          <w:rFonts w:ascii="Consolas" w:eastAsia="Times New Roman" w:hAnsi="Consolas" w:cs="Times New Roman"/>
+          <w:color w:val="CE9178"/>
+          <w:kern w:val="0"/>
+          <w:sz w:val="21"/>
+          <w:szCs w:val="21"/>
+          <w:lang w:eastAsia="pt-BR"/>
+          <w14:ligatures w14:val="none"/>
+        </w:rPr>
+        <w:t>"post"</w:t>
+      </w:r>
+      <w:r>
+        <w:rPr>
+          <w:rFonts w:ascii="Consolas" w:eastAsia="Times New Roman" w:hAnsi="Consolas" w:cs="Times New Roman"/>
+          <w:color w:val="808080"/>
+          <w:kern w:val="0"/>
+          <w:sz w:val="21"/>
+          <w:szCs w:val="21"/>
+          <w:lang w:eastAsia="pt-BR"/>
+          <w14:ligatures w14:val="none"/>
+        </w:rPr>
+        <w:t>&gt;</w:t>
+      </w:r>
+    </w:p>
+    <w:p>
+      <w:pPr>
+        <w:spacing w:before="240"/>
+        <w:rPr>
+          <w:rFonts w:ascii="Arial" w:hAnsi="Arial" w:cs="Arial"/>
+          <w:sz w:val="24"/>
+          <w:szCs w:val="24"/>
+        </w:rPr>
+      </w:pPr>
+    </w:p>
+    <w:p>
+      <w:pPr>
+        <w:shd w:val="clear" w:color="auto" w:fill="1F1F1F"/>
+        <w:spacing w:after="0" w:line="285" w:lineRule="atLeast"/>
+        <w:rPr>
+          <w:rFonts w:ascii="Consolas" w:eastAsia="Times New Roman" w:hAnsi="Consolas" w:cs="Times New Roman"/>
+          <w:color w:val="CCCCCC"/>
+          <w:kern w:val="0"/>
+          <w:sz w:val="21"/>
+          <w:szCs w:val="21"/>
+          <w:lang w:eastAsia="pt-BR"/>
+          <w14:ligatures w14:val="none"/>
+        </w:rPr>
+      </w:pPr>
+      <w:r>
+        <w:rPr>
+          <w:rFonts w:ascii="Consolas" w:eastAsia="Times New Roman" w:hAnsi="Consolas" w:cs="Times New Roman"/>
+          <w:color w:val="808080"/>
+          <w:kern w:val="0"/>
+          <w:sz w:val="21"/>
+          <w:szCs w:val="21"/>
+          <w:lang w:eastAsia="pt-BR"/>
+          <w14:ligatures w14:val="none"/>
+        </w:rPr>
+        <w:t>&lt;</w:t>
+      </w:r>
+      <w:r>
+        <w:rPr>
+          <w:rFonts w:ascii="Consolas" w:eastAsia="Times New Roman" w:hAnsi="Consolas" w:cs="Times New Roman"/>
+          <w:color w:val="569CD6"/>
+          <w:kern w:val="0"/>
+          <w:sz w:val="21"/>
+          <w:szCs w:val="21"/>
+          <w:lang w:eastAsia="pt-BR"/>
+          <w14:ligatures w14:val="none"/>
+        </w:rPr>
+        <w:t>input</w:t>
+      </w:r>
+      <w:r>
+        <w:rPr>
+          <w:rFonts w:ascii="Consolas" w:eastAsia="Times New Roman" w:hAnsi="Consolas" w:cs="Times New Roman"/>
+          <w:color w:val="CCCCCC"/>
+          <w:kern w:val="0"/>
+          <w:sz w:val="21"/>
+          <w:szCs w:val="21"/>
+          <w:lang w:eastAsia="pt-BR"/>
+          <w14:ligatures w14:val="none"/>
+        </w:rPr>
+        <w:t xml:space="preserve"> </w:t>
+      </w:r>
+      <w:proofErr w:type="spellStart"/>
+      <w:r>
+        <w:rPr>
+          <w:rFonts w:ascii="Consolas" w:eastAsia="Times New Roman" w:hAnsi="Consolas" w:cs="Times New Roman"/>
+          <w:color w:val="9CDCFE"/>
+          <w:kern w:val="0"/>
+          <w:sz w:val="21"/>
+          <w:szCs w:val="21"/>
+          <w:lang w:eastAsia="pt-BR"/>
+          <w14:ligatures w14:val="none"/>
+        </w:rPr>
+        <w:t>name</w:t>
+      </w:r>
+      <w:proofErr w:type="spellEnd"/>
+      <w:r>
+        <w:rPr>
+          <w:rFonts w:ascii="Consolas" w:eastAsia="Times New Roman" w:hAnsi="Consolas" w:cs="Times New Roman"/>
+          <w:color w:val="CCCCCC"/>
+          <w:kern w:val="0"/>
+          <w:sz w:val="21"/>
+          <w:szCs w:val="21"/>
+          <w:lang w:eastAsia="pt-BR"/>
+          <w14:ligatures w14:val="none"/>
+        </w:rPr>
+        <w:t>=</w:t>
+      </w:r>
+      <w:r>
+        <w:rPr>
+          <w:rFonts w:ascii="Consolas" w:eastAsia="Times New Roman" w:hAnsi="Consolas" w:cs="Times New Roman"/>
+          <w:color w:val="CE9178"/>
+          <w:kern w:val="0"/>
+          <w:sz w:val="21"/>
+          <w:szCs w:val="21"/>
+          <w:lang w:eastAsia="pt-BR"/>
+          <w14:ligatures w14:val="none"/>
+        </w:rPr>
+        <w:t>"para"</w:t>
+      </w:r>
+    </w:p>
+    <w:p>
+      <w:pPr>
+        <w:shd w:val="clear" w:color="auto" w:fill="1F1F1F"/>
+        <w:spacing w:after="0" w:line="285" w:lineRule="atLeast"/>
+        <w:rPr>
+          <w:rFonts w:ascii="Consolas" w:eastAsia="Times New Roman" w:hAnsi="Consolas" w:cs="Times New Roman"/>
+          <w:color w:val="CCCCCC"/>
+          <w:kern w:val="0"/>
+          <w:sz w:val="21"/>
+          <w:szCs w:val="21"/>
+          <w:lang w:eastAsia="pt-BR"/>
+          <w14:ligatures w14:val="none"/>
+        </w:rPr>
+      </w:pPr>
+      <w:r>
+        <w:rPr>
+          <w:rFonts w:ascii="Consolas" w:eastAsia="Times New Roman" w:hAnsi="Consolas" w:cs="Times New Roman"/>
+          <w:color w:val="808080"/>
+          <w:kern w:val="0"/>
+          <w:sz w:val="21"/>
+          <w:szCs w:val="21"/>
+          <w:lang w:eastAsia="pt-BR"/>
+          <w14:ligatures w14:val="none"/>
+        </w:rPr>
+        <w:lastRenderedPageBreak/>
+        <w:t>&lt;</w:t>
+      </w:r>
+      <w:r>
+        <w:rPr>
+          <w:rFonts w:ascii="Consolas" w:eastAsia="Times New Roman" w:hAnsi="Consolas" w:cs="Times New Roman"/>
+          <w:color w:val="569CD6"/>
+          <w:kern w:val="0"/>
+          <w:sz w:val="21"/>
+          <w:szCs w:val="21"/>
+          <w:lang w:eastAsia="pt-BR"/>
+          <w14:ligatures w14:val="none"/>
+        </w:rPr>
+        <w:t>input</w:t>
+      </w:r>
+      <w:r>
+        <w:rPr>
+          <w:rFonts w:ascii="Consolas" w:eastAsia="Times New Roman" w:hAnsi="Consolas" w:cs="Times New Roman"/>
+          <w:color w:val="CCCCCC"/>
+          <w:kern w:val="0"/>
+          <w:sz w:val="21"/>
+          <w:szCs w:val="21"/>
+          <w:lang w:eastAsia="pt-BR"/>
+          <w14:ligatures w14:val="none"/>
+        </w:rPr>
+        <w:t xml:space="preserve"> </w:t>
+      </w:r>
+      <w:proofErr w:type="spellStart"/>
+      <w:r>
+        <w:rPr>
+          <w:rFonts w:ascii="Consolas" w:eastAsia="Times New Roman" w:hAnsi="Consolas" w:cs="Times New Roman"/>
+          <w:color w:val="9CDCFE"/>
+          <w:kern w:val="0"/>
+          <w:sz w:val="21"/>
+          <w:szCs w:val="21"/>
+          <w:lang w:eastAsia="pt-BR"/>
+          <w14:ligatures w14:val="none"/>
+        </w:rPr>
+        <w:t>name</w:t>
+      </w:r>
+      <w:proofErr w:type="spellEnd"/>
+      <w:r>
+        <w:rPr>
+          <w:rFonts w:ascii="Consolas" w:eastAsia="Times New Roman" w:hAnsi="Consolas" w:cs="Times New Roman"/>
+          <w:color w:val="CCCCCC"/>
+          <w:kern w:val="0"/>
+          <w:sz w:val="21"/>
+          <w:szCs w:val="21"/>
+          <w:lang w:eastAsia="pt-BR"/>
+          <w14:ligatures w14:val="none"/>
+        </w:rPr>
+        <w:t>=</w:t>
+      </w:r>
+      <w:r>
+        <w:rPr>
+          <w:rFonts w:ascii="Consolas" w:eastAsia="Times New Roman" w:hAnsi="Consolas" w:cs="Times New Roman"/>
+          <w:color w:val="CE9178"/>
+          <w:kern w:val="0"/>
+          <w:sz w:val="21"/>
+          <w:szCs w:val="21"/>
+          <w:lang w:eastAsia="pt-BR"/>
+          <w14:ligatures w14:val="none"/>
+        </w:rPr>
+        <w:t>"assunto"</w:t>
+      </w:r>
+    </w:p>
+    <w:p>
+      <w:pPr>
+        <w:spacing w:before="240"/>
+        <w:rPr>
+          <w:rFonts w:ascii="Arial" w:hAnsi="Arial" w:cs="Arial"/>
+          <w:sz w:val="24"/>
+          <w:szCs w:val="24"/>
+        </w:rPr>
+      </w:pPr>
+    </w:p>
+    <w:p>
+      <w:pPr>
+        <w:shd w:val="clear" w:color="auto" w:fill="1F1F1F"/>
+        <w:spacing w:after="0" w:line="285" w:lineRule="atLeast"/>
+        <w:rPr>
+          <w:rFonts w:ascii="Consolas" w:eastAsia="Times New Roman" w:hAnsi="Consolas" w:cs="Times New Roman"/>
+          <w:color w:val="CCCCCC"/>
+          <w:kern w:val="0"/>
+          <w:sz w:val="21"/>
+          <w:szCs w:val="21"/>
+          <w:lang w:eastAsia="pt-BR"/>
+          <w14:ligatures w14:val="none"/>
+        </w:rPr>
+      </w:pPr>
+      <w:r>
+        <w:rPr>
+          <w:rFonts w:ascii="Consolas" w:eastAsia="Times New Roman" w:hAnsi="Consolas" w:cs="Times New Roman"/>
+          <w:color w:val="808080"/>
+          <w:kern w:val="0"/>
+          <w:sz w:val="21"/>
+          <w:szCs w:val="21"/>
+          <w:lang w:eastAsia="pt-BR"/>
+          <w14:ligatures w14:val="none"/>
+        </w:rPr>
+        <w:t>&lt;</w:t>
+      </w:r>
+      <w:proofErr w:type="spellStart"/>
+      <w:r>
+        <w:rPr>
+          <w:rFonts w:ascii="Consolas" w:eastAsia="Times New Roman" w:hAnsi="Consolas" w:cs="Times New Roman"/>
+          <w:color w:val="569CD6"/>
+          <w:kern w:val="0"/>
+          <w:sz w:val="21"/>
+          <w:szCs w:val="21"/>
+          <w:lang w:eastAsia="pt-BR"/>
+          <w14:ligatures w14:val="none"/>
+        </w:rPr>
+        <w:t>textarea</w:t>
+      </w:r>
+      <w:proofErr w:type="spellEnd"/>
+      <w:r>
+        <w:rPr>
+          <w:rFonts w:ascii="Consolas" w:eastAsia="Times New Roman" w:hAnsi="Consolas" w:cs="Times New Roman"/>
+          <w:color w:val="CCCCCC"/>
+          <w:kern w:val="0"/>
+          <w:sz w:val="21"/>
+          <w:szCs w:val="21"/>
+          <w:lang w:eastAsia="pt-BR"/>
+          <w14:ligatures w14:val="none"/>
+        </w:rPr>
+        <w:t xml:space="preserve"> </w:t>
+      </w:r>
+      <w:proofErr w:type="spellStart"/>
+      <w:r>
+        <w:rPr>
+          <w:rFonts w:ascii="Consolas" w:eastAsia="Times New Roman" w:hAnsi="Consolas" w:cs="Times New Roman"/>
+          <w:color w:val="9CDCFE"/>
+          <w:kern w:val="0"/>
+          <w:sz w:val="21"/>
+          <w:szCs w:val="21"/>
+          <w:lang w:eastAsia="pt-BR"/>
+          <w14:ligatures w14:val="none"/>
+        </w:rPr>
+        <w:t>name</w:t>
+      </w:r>
+      <w:proofErr w:type="spellEnd"/>
+      <w:r>
+        <w:rPr>
+          <w:rFonts w:ascii="Consolas" w:eastAsia="Times New Roman" w:hAnsi="Consolas" w:cs="Times New Roman"/>
+          <w:color w:val="CCCCCC"/>
+          <w:kern w:val="0"/>
+          <w:sz w:val="21"/>
+          <w:szCs w:val="21"/>
+          <w:lang w:eastAsia="pt-BR"/>
+          <w14:ligatures w14:val="none"/>
+        </w:rPr>
+        <w:t>=</w:t>
+      </w:r>
+      <w:r>
+        <w:rPr>
+          <w:rFonts w:ascii="Consolas" w:eastAsia="Times New Roman" w:hAnsi="Consolas" w:cs="Times New Roman"/>
+          <w:color w:val="CE9178"/>
+          <w:kern w:val="0"/>
+          <w:sz w:val="21"/>
+          <w:szCs w:val="21"/>
+          <w:lang w:eastAsia="pt-BR"/>
+          <w14:ligatures w14:val="none"/>
+        </w:rPr>
+        <w:t>"mensagem"</w:t>
+      </w:r>
+    </w:p>
+    <w:p>
+      <w:pPr>
+        <w:spacing w:before="240"/>
+        <w:rPr>
+          <w:rFonts w:ascii="Arial" w:hAnsi="Arial" w:cs="Arial"/>
+          <w:sz w:val="24"/>
+          <w:szCs w:val="24"/>
+        </w:rPr>
+      </w:pPr>
     </w:p>
     <w:sectPr>
       <w:pgSz w:w="11906" w:h="16838"/>

</xml_diff>

<commit_message>
criando e instanciando a classe mensagem
</commit_message>
<xml_diff>
--- a/doc/php7-OO.docx
+++ b/doc/php7-OO.docx
@@ -34452,6 +34452,792 @@
           <w:szCs w:val="24"/>
         </w:rPr>
       </w:pPr>
+    </w:p>
+    <w:p>
+      <w:pPr>
+        <w:spacing w:before="240"/>
+        <w:rPr>
+          <w:rFonts w:ascii="Arial" w:hAnsi="Arial" w:cs="Arial"/>
+          <w:sz w:val="24"/>
+          <w:szCs w:val="24"/>
+        </w:rPr>
+      </w:pPr>
+      <w:r>
+        <w:rPr>
+          <w:rFonts w:ascii="Arial" w:hAnsi="Arial" w:cs="Arial"/>
+          <w:sz w:val="24"/>
+          <w:szCs w:val="24"/>
+        </w:rPr>
+        <w:t>Verificando se dados contidos no objeto são válidos, para dar ou não continuidade no processamento da lógica;</w:t>
+      </w:r>
+    </w:p>
+    <w:p>
+      <w:pPr>
+        <w:spacing w:before="240"/>
+        <w:rPr>
+          <w:rFonts w:ascii="Arial" w:hAnsi="Arial" w:cs="Arial"/>
+          <w:sz w:val="24"/>
+          <w:szCs w:val="24"/>
+        </w:rPr>
+      </w:pPr>
+      <w:r>
+        <w:rPr>
+          <w:rFonts w:ascii="Arial" w:hAnsi="Arial" w:cs="Arial"/>
+          <w:sz w:val="24"/>
+          <w:szCs w:val="24"/>
+        </w:rPr>
+        <w:t>Lógica simples: verifica se atributo estão ou não preenchidos.</w:t>
+      </w:r>
+    </w:p>
+    <w:p>
+      <w:pPr>
+        <w:shd w:val="clear" w:color="auto" w:fill="1F1F1F"/>
+        <w:spacing w:after="0" w:line="285" w:lineRule="atLeast"/>
+        <w:rPr>
+          <w:rFonts w:ascii="Consolas" w:eastAsia="Times New Roman" w:hAnsi="Consolas" w:cs="Times New Roman"/>
+          <w:color w:val="CCCCCC"/>
+          <w:kern w:val="0"/>
+          <w:sz w:val="21"/>
+          <w:szCs w:val="21"/>
+          <w:lang w:eastAsia="pt-BR"/>
+          <w14:ligatures w14:val="none"/>
+        </w:rPr>
+      </w:pPr>
+      <w:proofErr w:type="spellStart"/>
+      <w:r>
+        <w:rPr>
+          <w:rFonts w:ascii="Consolas" w:eastAsia="Times New Roman" w:hAnsi="Consolas" w:cs="Times New Roman"/>
+          <w:color w:val="569CD6"/>
+          <w:kern w:val="0"/>
+          <w:sz w:val="21"/>
+          <w:szCs w:val="21"/>
+          <w:lang w:eastAsia="pt-BR"/>
+          <w14:ligatures w14:val="none"/>
+        </w:rPr>
+        <w:t>public</w:t>
+      </w:r>
+      <w:proofErr w:type="spellEnd"/>
+      <w:r>
+        <w:rPr>
+          <w:rFonts w:ascii="Consolas" w:eastAsia="Times New Roman" w:hAnsi="Consolas" w:cs="Times New Roman"/>
+          <w:color w:val="D4D4D4"/>
+          <w:kern w:val="0"/>
+          <w:sz w:val="21"/>
+          <w:szCs w:val="21"/>
+          <w:lang w:eastAsia="pt-BR"/>
+          <w14:ligatures w14:val="none"/>
+        </w:rPr>
+        <w:t xml:space="preserve"> </w:t>
+      </w:r>
+      <w:proofErr w:type="spellStart"/>
+      <w:r>
+        <w:rPr>
+          <w:rFonts w:ascii="Consolas" w:eastAsia="Times New Roman" w:hAnsi="Consolas" w:cs="Times New Roman"/>
+          <w:color w:val="569CD6"/>
+          <w:kern w:val="0"/>
+          <w:sz w:val="21"/>
+          <w:szCs w:val="21"/>
+          <w:lang w:eastAsia="pt-BR"/>
+          <w14:ligatures w14:val="none"/>
+        </w:rPr>
+        <w:t>function</w:t>
+      </w:r>
+      <w:proofErr w:type="spellEnd"/>
+      <w:r>
+        <w:rPr>
+          <w:rFonts w:ascii="Consolas" w:eastAsia="Times New Roman" w:hAnsi="Consolas" w:cs="Times New Roman"/>
+          <w:color w:val="D4D4D4"/>
+          <w:kern w:val="0"/>
+          <w:sz w:val="21"/>
+          <w:szCs w:val="21"/>
+          <w:lang w:eastAsia="pt-BR"/>
+          <w14:ligatures w14:val="none"/>
+        </w:rPr>
+        <w:t xml:space="preserve"> </w:t>
+      </w:r>
+      <w:proofErr w:type="spellStart"/>
+      <w:proofErr w:type="gramStart"/>
+      <w:r>
+        <w:rPr>
+          <w:rFonts w:ascii="Consolas" w:eastAsia="Times New Roman" w:hAnsi="Consolas" w:cs="Times New Roman"/>
+          <w:color w:val="DCDCAA"/>
+          <w:kern w:val="0"/>
+          <w:sz w:val="21"/>
+          <w:szCs w:val="21"/>
+          <w:lang w:eastAsia="pt-BR"/>
+          <w14:ligatures w14:val="none"/>
+        </w:rPr>
+        <w:t>mensagemValida</w:t>
+      </w:r>
+      <w:proofErr w:type="spellEnd"/>
+      <w:r>
+        <w:rPr>
+          <w:rFonts w:ascii="Consolas" w:eastAsia="Times New Roman" w:hAnsi="Consolas" w:cs="Times New Roman"/>
+          <w:color w:val="D4D4D4"/>
+          <w:kern w:val="0"/>
+          <w:sz w:val="21"/>
+          <w:szCs w:val="21"/>
+          <w:lang w:eastAsia="pt-BR"/>
+          <w14:ligatures w14:val="none"/>
+        </w:rPr>
+        <w:t>(</w:t>
+      </w:r>
+      <w:proofErr w:type="gramEnd"/>
+      <w:r>
+        <w:rPr>
+          <w:rFonts w:ascii="Consolas" w:eastAsia="Times New Roman" w:hAnsi="Consolas" w:cs="Times New Roman"/>
+          <w:color w:val="D4D4D4"/>
+          <w:kern w:val="0"/>
+          <w:sz w:val="21"/>
+          <w:szCs w:val="21"/>
+          <w:lang w:eastAsia="pt-BR"/>
+          <w14:ligatures w14:val="none"/>
+        </w:rPr>
+        <w:t>)</w:t>
+      </w:r>
+    </w:p>
+    <w:p>
+      <w:pPr>
+        <w:shd w:val="clear" w:color="auto" w:fill="1F1F1F"/>
+        <w:spacing w:after="0" w:line="285" w:lineRule="atLeast"/>
+        <w:rPr>
+          <w:rFonts w:ascii="Consolas" w:eastAsia="Times New Roman" w:hAnsi="Consolas" w:cs="Times New Roman"/>
+          <w:color w:val="CCCCCC"/>
+          <w:kern w:val="0"/>
+          <w:sz w:val="21"/>
+          <w:szCs w:val="21"/>
+          <w:lang w:eastAsia="pt-BR"/>
+          <w14:ligatures w14:val="none"/>
+        </w:rPr>
+      </w:pPr>
+      <w:r>
+        <w:rPr>
+          <w:rFonts w:ascii="Consolas" w:eastAsia="Times New Roman" w:hAnsi="Consolas" w:cs="Times New Roman"/>
+          <w:color w:val="D4D4D4"/>
+          <w:kern w:val="0"/>
+          <w:sz w:val="21"/>
+          <w:szCs w:val="21"/>
+          <w:lang w:eastAsia="pt-BR"/>
+          <w14:ligatures w14:val="none"/>
+        </w:rPr>
+        <w:t>    {</w:t>
+      </w:r>
+    </w:p>
+    <w:p>
+      <w:pPr>
+        <w:shd w:val="clear" w:color="auto" w:fill="1F1F1F"/>
+        <w:spacing w:after="0" w:line="285" w:lineRule="atLeast"/>
+        <w:rPr>
+          <w:rFonts w:ascii="Consolas" w:eastAsia="Times New Roman" w:hAnsi="Consolas" w:cs="Times New Roman"/>
+          <w:color w:val="CCCCCC"/>
+          <w:kern w:val="0"/>
+          <w:sz w:val="21"/>
+          <w:szCs w:val="21"/>
+          <w:lang w:eastAsia="pt-BR"/>
+          <w14:ligatures w14:val="none"/>
+        </w:rPr>
+      </w:pPr>
+      <w:r>
+        <w:rPr>
+          <w:rFonts w:ascii="Consolas" w:eastAsia="Times New Roman" w:hAnsi="Consolas" w:cs="Times New Roman"/>
+          <w:color w:val="D4D4D4"/>
+          <w:kern w:val="0"/>
+          <w:sz w:val="21"/>
+          <w:szCs w:val="21"/>
+          <w:lang w:eastAsia="pt-BR"/>
+          <w14:ligatures w14:val="none"/>
+        </w:rPr>
+        <w:t xml:space="preserve">        </w:t>
+      </w:r>
+      <w:proofErr w:type="spellStart"/>
+      <w:r>
+        <w:rPr>
+          <w:rFonts w:ascii="Consolas" w:eastAsia="Times New Roman" w:hAnsi="Consolas" w:cs="Times New Roman"/>
+          <w:color w:val="C586C0"/>
+          <w:kern w:val="0"/>
+          <w:sz w:val="21"/>
+          <w:szCs w:val="21"/>
+          <w:lang w:eastAsia="pt-BR"/>
+          <w14:ligatures w14:val="none"/>
+        </w:rPr>
+        <w:t>if</w:t>
+      </w:r>
+      <w:proofErr w:type="spellEnd"/>
+      <w:r>
+        <w:rPr>
+          <w:rFonts w:ascii="Consolas" w:eastAsia="Times New Roman" w:hAnsi="Consolas" w:cs="Times New Roman"/>
+          <w:color w:val="D4D4D4"/>
+          <w:kern w:val="0"/>
+          <w:sz w:val="21"/>
+          <w:szCs w:val="21"/>
+          <w:lang w:eastAsia="pt-BR"/>
+          <w14:ligatures w14:val="none"/>
+        </w:rPr>
+        <w:t xml:space="preserve"> (</w:t>
+      </w:r>
+      <w:proofErr w:type="spellStart"/>
+      <w:r>
+        <w:rPr>
+          <w:rFonts w:ascii="Consolas" w:eastAsia="Times New Roman" w:hAnsi="Consolas" w:cs="Times New Roman"/>
+          <w:color w:val="DCDCAA"/>
+          <w:kern w:val="0"/>
+          <w:sz w:val="21"/>
+          <w:szCs w:val="21"/>
+          <w:lang w:eastAsia="pt-BR"/>
+          <w14:ligatures w14:val="none"/>
+        </w:rPr>
+        <w:t>empty</w:t>
+      </w:r>
+      <w:proofErr w:type="spellEnd"/>
+      <w:r>
+        <w:rPr>
+          <w:rFonts w:ascii="Consolas" w:eastAsia="Times New Roman" w:hAnsi="Consolas" w:cs="Times New Roman"/>
+          <w:color w:val="D4D4D4"/>
+          <w:kern w:val="0"/>
+          <w:sz w:val="21"/>
+          <w:szCs w:val="21"/>
+          <w:lang w:eastAsia="pt-BR"/>
+          <w14:ligatures w14:val="none"/>
+        </w:rPr>
+        <w:t>(</w:t>
+      </w:r>
+      <w:r>
+        <w:rPr>
+          <w:rFonts w:ascii="Consolas" w:eastAsia="Times New Roman" w:hAnsi="Consolas" w:cs="Times New Roman"/>
+          <w:color w:val="569CD6"/>
+          <w:kern w:val="0"/>
+          <w:sz w:val="21"/>
+          <w:szCs w:val="21"/>
+          <w:lang w:eastAsia="pt-BR"/>
+          <w14:ligatures w14:val="none"/>
+        </w:rPr>
+        <w:t>$</w:t>
+      </w:r>
+      <w:proofErr w:type="spellStart"/>
+      <w:r>
+        <w:rPr>
+          <w:rFonts w:ascii="Consolas" w:eastAsia="Times New Roman" w:hAnsi="Consolas" w:cs="Times New Roman"/>
+          <w:color w:val="569CD6"/>
+          <w:kern w:val="0"/>
+          <w:sz w:val="21"/>
+          <w:szCs w:val="21"/>
+          <w:lang w:eastAsia="pt-BR"/>
+          <w14:ligatures w14:val="none"/>
+        </w:rPr>
+        <w:t>this</w:t>
+      </w:r>
+      <w:proofErr w:type="spellEnd"/>
+      <w:r>
+        <w:rPr>
+          <w:rFonts w:ascii="Consolas" w:eastAsia="Times New Roman" w:hAnsi="Consolas" w:cs="Times New Roman"/>
+          <w:color w:val="D4D4D4"/>
+          <w:kern w:val="0"/>
+          <w:sz w:val="21"/>
+          <w:szCs w:val="21"/>
+          <w:lang w:eastAsia="pt-BR"/>
+          <w14:ligatures w14:val="none"/>
+        </w:rPr>
+        <w:t>-&gt;</w:t>
+      </w:r>
+      <w:r>
+        <w:rPr>
+          <w:rFonts w:ascii="Consolas" w:eastAsia="Times New Roman" w:hAnsi="Consolas" w:cs="Times New Roman"/>
+          <w:color w:val="9CDCFE"/>
+          <w:kern w:val="0"/>
+          <w:sz w:val="21"/>
+          <w:szCs w:val="21"/>
+          <w:lang w:eastAsia="pt-BR"/>
+          <w14:ligatures w14:val="none"/>
+        </w:rPr>
+        <w:t>para</w:t>
+      </w:r>
+      <w:r>
+        <w:rPr>
+          <w:rFonts w:ascii="Consolas" w:eastAsia="Times New Roman" w:hAnsi="Consolas" w:cs="Times New Roman"/>
+          <w:color w:val="D4D4D4"/>
+          <w:kern w:val="0"/>
+          <w:sz w:val="21"/>
+          <w:szCs w:val="21"/>
+          <w:lang w:eastAsia="pt-BR"/>
+          <w14:ligatures w14:val="none"/>
+        </w:rPr>
+        <w:t xml:space="preserve">) || </w:t>
+      </w:r>
+      <w:proofErr w:type="spellStart"/>
+      <w:r>
+        <w:rPr>
+          <w:rFonts w:ascii="Consolas" w:eastAsia="Times New Roman" w:hAnsi="Consolas" w:cs="Times New Roman"/>
+          <w:color w:val="DCDCAA"/>
+          <w:kern w:val="0"/>
+          <w:sz w:val="21"/>
+          <w:szCs w:val="21"/>
+          <w:lang w:eastAsia="pt-BR"/>
+          <w14:ligatures w14:val="none"/>
+        </w:rPr>
+        <w:t>empty</w:t>
+      </w:r>
+      <w:proofErr w:type="spellEnd"/>
+      <w:r>
+        <w:rPr>
+          <w:rFonts w:ascii="Consolas" w:eastAsia="Times New Roman" w:hAnsi="Consolas" w:cs="Times New Roman"/>
+          <w:color w:val="D4D4D4"/>
+          <w:kern w:val="0"/>
+          <w:sz w:val="21"/>
+          <w:szCs w:val="21"/>
+          <w:lang w:eastAsia="pt-BR"/>
+          <w14:ligatures w14:val="none"/>
+        </w:rPr>
+        <w:t>(</w:t>
+      </w:r>
+      <w:r>
+        <w:rPr>
+          <w:rFonts w:ascii="Consolas" w:eastAsia="Times New Roman" w:hAnsi="Consolas" w:cs="Times New Roman"/>
+          <w:color w:val="569CD6"/>
+          <w:kern w:val="0"/>
+          <w:sz w:val="21"/>
+          <w:szCs w:val="21"/>
+          <w:lang w:eastAsia="pt-BR"/>
+          <w14:ligatures w14:val="none"/>
+        </w:rPr>
+        <w:t>$</w:t>
+      </w:r>
+      <w:proofErr w:type="spellStart"/>
+      <w:r>
+        <w:rPr>
+          <w:rFonts w:ascii="Consolas" w:eastAsia="Times New Roman" w:hAnsi="Consolas" w:cs="Times New Roman"/>
+          <w:color w:val="569CD6"/>
+          <w:kern w:val="0"/>
+          <w:sz w:val="21"/>
+          <w:szCs w:val="21"/>
+          <w:lang w:eastAsia="pt-BR"/>
+          <w14:ligatures w14:val="none"/>
+        </w:rPr>
+        <w:t>this</w:t>
+      </w:r>
+      <w:proofErr w:type="spellEnd"/>
+      <w:r>
+        <w:rPr>
+          <w:rFonts w:ascii="Consolas" w:eastAsia="Times New Roman" w:hAnsi="Consolas" w:cs="Times New Roman"/>
+          <w:color w:val="D4D4D4"/>
+          <w:kern w:val="0"/>
+          <w:sz w:val="21"/>
+          <w:szCs w:val="21"/>
+          <w:lang w:eastAsia="pt-BR"/>
+          <w14:ligatures w14:val="none"/>
+        </w:rPr>
+        <w:t>-&gt;</w:t>
+      </w:r>
+      <w:r>
+        <w:rPr>
+          <w:rFonts w:ascii="Consolas" w:eastAsia="Times New Roman" w:hAnsi="Consolas" w:cs="Times New Roman"/>
+          <w:color w:val="9CDCFE"/>
+          <w:kern w:val="0"/>
+          <w:sz w:val="21"/>
+          <w:szCs w:val="21"/>
+          <w:lang w:eastAsia="pt-BR"/>
+          <w14:ligatures w14:val="none"/>
+        </w:rPr>
+        <w:t>assunto</w:t>
+      </w:r>
+      <w:r>
+        <w:rPr>
+          <w:rFonts w:ascii="Consolas" w:eastAsia="Times New Roman" w:hAnsi="Consolas" w:cs="Times New Roman"/>
+          <w:color w:val="D4D4D4"/>
+          <w:kern w:val="0"/>
+          <w:sz w:val="21"/>
+          <w:szCs w:val="21"/>
+          <w:lang w:eastAsia="pt-BR"/>
+          <w14:ligatures w14:val="none"/>
+        </w:rPr>
+        <w:t xml:space="preserve">) || </w:t>
+      </w:r>
+      <w:proofErr w:type="spellStart"/>
+      <w:r>
+        <w:rPr>
+          <w:rFonts w:ascii="Consolas" w:eastAsia="Times New Roman" w:hAnsi="Consolas" w:cs="Times New Roman"/>
+          <w:color w:val="DCDCAA"/>
+          <w:kern w:val="0"/>
+          <w:sz w:val="21"/>
+          <w:szCs w:val="21"/>
+          <w:lang w:eastAsia="pt-BR"/>
+          <w14:ligatures w14:val="none"/>
+        </w:rPr>
+        <w:t>empty</w:t>
+      </w:r>
+      <w:proofErr w:type="spellEnd"/>
+      <w:r>
+        <w:rPr>
+          <w:rFonts w:ascii="Consolas" w:eastAsia="Times New Roman" w:hAnsi="Consolas" w:cs="Times New Roman"/>
+          <w:color w:val="D4D4D4"/>
+          <w:kern w:val="0"/>
+          <w:sz w:val="21"/>
+          <w:szCs w:val="21"/>
+          <w:lang w:eastAsia="pt-BR"/>
+          <w14:ligatures w14:val="none"/>
+        </w:rPr>
+        <w:t>(</w:t>
+      </w:r>
+      <w:r>
+        <w:rPr>
+          <w:rFonts w:ascii="Consolas" w:eastAsia="Times New Roman" w:hAnsi="Consolas" w:cs="Times New Roman"/>
+          <w:color w:val="569CD6"/>
+          <w:kern w:val="0"/>
+          <w:sz w:val="21"/>
+          <w:szCs w:val="21"/>
+          <w:lang w:eastAsia="pt-BR"/>
+          <w14:ligatures w14:val="none"/>
+        </w:rPr>
+        <w:t>$</w:t>
+      </w:r>
+      <w:proofErr w:type="spellStart"/>
+      <w:r>
+        <w:rPr>
+          <w:rFonts w:ascii="Consolas" w:eastAsia="Times New Roman" w:hAnsi="Consolas" w:cs="Times New Roman"/>
+          <w:color w:val="569CD6"/>
+          <w:kern w:val="0"/>
+          <w:sz w:val="21"/>
+          <w:szCs w:val="21"/>
+          <w:lang w:eastAsia="pt-BR"/>
+          <w14:ligatures w14:val="none"/>
+        </w:rPr>
+        <w:t>this</w:t>
+      </w:r>
+      <w:proofErr w:type="spellEnd"/>
+      <w:r>
+        <w:rPr>
+          <w:rFonts w:ascii="Consolas" w:eastAsia="Times New Roman" w:hAnsi="Consolas" w:cs="Times New Roman"/>
+          <w:color w:val="D4D4D4"/>
+          <w:kern w:val="0"/>
+          <w:sz w:val="21"/>
+          <w:szCs w:val="21"/>
+          <w:lang w:eastAsia="pt-BR"/>
+          <w14:ligatures w14:val="none"/>
+        </w:rPr>
+        <w:t>-&gt;</w:t>
+      </w:r>
+      <w:r>
+        <w:rPr>
+          <w:rFonts w:ascii="Consolas" w:eastAsia="Times New Roman" w:hAnsi="Consolas" w:cs="Times New Roman"/>
+          <w:color w:val="9CDCFE"/>
+          <w:kern w:val="0"/>
+          <w:sz w:val="21"/>
+          <w:szCs w:val="21"/>
+          <w:lang w:eastAsia="pt-BR"/>
+          <w14:ligatures w14:val="none"/>
+        </w:rPr>
+        <w:t>mensagem</w:t>
+      </w:r>
+      <w:r>
+        <w:rPr>
+          <w:rFonts w:ascii="Consolas" w:eastAsia="Times New Roman" w:hAnsi="Consolas" w:cs="Times New Roman"/>
+          <w:color w:val="D4D4D4"/>
+          <w:kern w:val="0"/>
+          <w:sz w:val="21"/>
+          <w:szCs w:val="21"/>
+          <w:lang w:eastAsia="pt-BR"/>
+          <w14:ligatures w14:val="none"/>
+        </w:rPr>
+        <w:t>)) {</w:t>
+      </w:r>
+    </w:p>
+    <w:p>
+      <w:pPr>
+        <w:shd w:val="clear" w:color="auto" w:fill="1F1F1F"/>
+        <w:spacing w:after="0" w:line="285" w:lineRule="atLeast"/>
+        <w:rPr>
+          <w:rFonts w:ascii="Consolas" w:eastAsia="Times New Roman" w:hAnsi="Consolas" w:cs="Times New Roman"/>
+          <w:color w:val="CCCCCC"/>
+          <w:kern w:val="0"/>
+          <w:sz w:val="21"/>
+          <w:szCs w:val="21"/>
+          <w:lang w:eastAsia="pt-BR"/>
+          <w14:ligatures w14:val="none"/>
+        </w:rPr>
+      </w:pPr>
+      <w:r>
+        <w:rPr>
+          <w:rFonts w:ascii="Consolas" w:eastAsia="Times New Roman" w:hAnsi="Consolas" w:cs="Times New Roman"/>
+          <w:color w:val="D4D4D4"/>
+          <w:kern w:val="0"/>
+          <w:sz w:val="21"/>
+          <w:szCs w:val="21"/>
+          <w:lang w:eastAsia="pt-BR"/>
+          <w14:ligatures w14:val="none"/>
+        </w:rPr>
+        <w:t xml:space="preserve">            </w:t>
+      </w:r>
+      <w:r>
+        <w:rPr>
+          <w:rFonts w:ascii="Consolas" w:eastAsia="Times New Roman" w:hAnsi="Consolas" w:cs="Times New Roman"/>
+          <w:color w:val="6A9955"/>
+          <w:kern w:val="0"/>
+          <w:sz w:val="21"/>
+          <w:szCs w:val="21"/>
+          <w:lang w:eastAsia="pt-BR"/>
+          <w14:ligatures w14:val="none"/>
+        </w:rPr>
+        <w:t>//</w:t>
+      </w:r>
+      <w:proofErr w:type="spellStart"/>
+      <w:r>
+        <w:rPr>
+          <w:rFonts w:ascii="Consolas" w:eastAsia="Times New Roman" w:hAnsi="Consolas" w:cs="Times New Roman"/>
+          <w:color w:val="6A9955"/>
+          <w:kern w:val="0"/>
+          <w:sz w:val="21"/>
+          <w:szCs w:val="21"/>
+          <w:lang w:eastAsia="pt-BR"/>
+          <w14:ligatures w14:val="none"/>
+        </w:rPr>
+        <w:t>empty</w:t>
+      </w:r>
+      <w:proofErr w:type="spellEnd"/>
+      <w:r>
+        <w:rPr>
+          <w:rFonts w:ascii="Consolas" w:eastAsia="Times New Roman" w:hAnsi="Consolas" w:cs="Times New Roman"/>
+          <w:color w:val="6A9955"/>
+          <w:kern w:val="0"/>
+          <w:sz w:val="21"/>
+          <w:szCs w:val="21"/>
+          <w:lang w:eastAsia="pt-BR"/>
+          <w14:ligatures w14:val="none"/>
+        </w:rPr>
+        <w:t xml:space="preserve"> verifica se variável está vazia</w:t>
+      </w:r>
+    </w:p>
+    <w:p>
+      <w:pPr>
+        <w:shd w:val="clear" w:color="auto" w:fill="1F1F1F"/>
+        <w:spacing w:after="0" w:line="285" w:lineRule="atLeast"/>
+        <w:rPr>
+          <w:rFonts w:ascii="Consolas" w:eastAsia="Times New Roman" w:hAnsi="Consolas" w:cs="Times New Roman"/>
+          <w:color w:val="CCCCCC"/>
+          <w:kern w:val="0"/>
+          <w:sz w:val="21"/>
+          <w:szCs w:val="21"/>
+          <w:lang w:eastAsia="pt-BR"/>
+          <w14:ligatures w14:val="none"/>
+        </w:rPr>
+      </w:pPr>
+      <w:r>
+        <w:rPr>
+          <w:rFonts w:ascii="Consolas" w:eastAsia="Times New Roman" w:hAnsi="Consolas" w:cs="Times New Roman"/>
+          <w:color w:val="D4D4D4"/>
+          <w:kern w:val="0"/>
+          <w:sz w:val="21"/>
+          <w:szCs w:val="21"/>
+          <w:lang w:eastAsia="pt-BR"/>
+          <w14:ligatures w14:val="none"/>
+        </w:rPr>
+        <w:t xml:space="preserve">            </w:t>
+      </w:r>
+      <w:proofErr w:type="spellStart"/>
+      <w:r>
+        <w:rPr>
+          <w:rFonts w:ascii="Consolas" w:eastAsia="Times New Roman" w:hAnsi="Consolas" w:cs="Times New Roman"/>
+          <w:color w:val="C586C0"/>
+          <w:kern w:val="0"/>
+          <w:sz w:val="21"/>
+          <w:szCs w:val="21"/>
+          <w:lang w:eastAsia="pt-BR"/>
+          <w14:ligatures w14:val="none"/>
+        </w:rPr>
+        <w:t>return</w:t>
+      </w:r>
+      <w:proofErr w:type="spellEnd"/>
+      <w:r>
+        <w:rPr>
+          <w:rFonts w:ascii="Consolas" w:eastAsia="Times New Roman" w:hAnsi="Consolas" w:cs="Times New Roman"/>
+          <w:color w:val="D4D4D4"/>
+          <w:kern w:val="0"/>
+          <w:sz w:val="21"/>
+          <w:szCs w:val="21"/>
+          <w:lang w:eastAsia="pt-BR"/>
+          <w14:ligatures w14:val="none"/>
+        </w:rPr>
+        <w:t xml:space="preserve"> </w:t>
+      </w:r>
+      <w:r>
+        <w:rPr>
+          <w:rFonts w:ascii="Consolas" w:eastAsia="Times New Roman" w:hAnsi="Consolas" w:cs="Times New Roman"/>
+          <w:color w:val="569CD6"/>
+          <w:kern w:val="0"/>
+          <w:sz w:val="21"/>
+          <w:szCs w:val="21"/>
+          <w:lang w:eastAsia="pt-BR"/>
+          <w14:ligatures w14:val="none"/>
+        </w:rPr>
+        <w:t>false</w:t>
+      </w:r>
+      <w:r>
+        <w:rPr>
+          <w:rFonts w:ascii="Consolas" w:eastAsia="Times New Roman" w:hAnsi="Consolas" w:cs="Times New Roman"/>
+          <w:color w:val="D4D4D4"/>
+          <w:kern w:val="0"/>
+          <w:sz w:val="21"/>
+          <w:szCs w:val="21"/>
+          <w:lang w:eastAsia="pt-BR"/>
+          <w14:ligatures w14:val="none"/>
+        </w:rPr>
+        <w:t xml:space="preserve">; </w:t>
+      </w:r>
+      <w:r>
+        <w:rPr>
+          <w:rFonts w:ascii="Consolas" w:eastAsia="Times New Roman" w:hAnsi="Consolas" w:cs="Times New Roman"/>
+          <w:color w:val="6A9955"/>
+          <w:kern w:val="0"/>
+          <w:sz w:val="21"/>
+          <w:szCs w:val="21"/>
+          <w:lang w:eastAsia="pt-BR"/>
+          <w14:ligatures w14:val="none"/>
+        </w:rPr>
+        <w:t>//mensagem não é válida</w:t>
+      </w:r>
+    </w:p>
+    <w:p>
+      <w:pPr>
+        <w:shd w:val="clear" w:color="auto" w:fill="1F1F1F"/>
+        <w:spacing w:after="0" w:line="285" w:lineRule="atLeast"/>
+        <w:rPr>
+          <w:rFonts w:ascii="Consolas" w:eastAsia="Times New Roman" w:hAnsi="Consolas" w:cs="Times New Roman"/>
+          <w:color w:val="CCCCCC"/>
+          <w:kern w:val="0"/>
+          <w:sz w:val="21"/>
+          <w:szCs w:val="21"/>
+          <w:lang w:eastAsia="pt-BR"/>
+          <w14:ligatures w14:val="none"/>
+        </w:rPr>
+      </w:pPr>
+      <w:r>
+        <w:rPr>
+          <w:rFonts w:ascii="Consolas" w:eastAsia="Times New Roman" w:hAnsi="Consolas" w:cs="Times New Roman"/>
+          <w:color w:val="D4D4D4"/>
+          <w:kern w:val="0"/>
+          <w:sz w:val="21"/>
+          <w:szCs w:val="21"/>
+          <w:lang w:eastAsia="pt-BR"/>
+          <w14:ligatures w14:val="none"/>
+        </w:rPr>
+        <w:t>        }</w:t>
+      </w:r>
+    </w:p>
+    <w:p>
+      <w:pPr>
+        <w:shd w:val="clear" w:color="auto" w:fill="1F1F1F"/>
+        <w:spacing w:after="0" w:line="285" w:lineRule="atLeast"/>
+        <w:rPr>
+          <w:rFonts w:ascii="Consolas" w:eastAsia="Times New Roman" w:hAnsi="Consolas" w:cs="Times New Roman"/>
+          <w:color w:val="CCCCCC"/>
+          <w:kern w:val="0"/>
+          <w:sz w:val="21"/>
+          <w:szCs w:val="21"/>
+          <w:lang w:eastAsia="pt-BR"/>
+          <w14:ligatures w14:val="none"/>
+        </w:rPr>
+      </w:pPr>
+      <w:r>
+        <w:rPr>
+          <w:rFonts w:ascii="Consolas" w:eastAsia="Times New Roman" w:hAnsi="Consolas" w:cs="Times New Roman"/>
+          <w:color w:val="D4D4D4"/>
+          <w:kern w:val="0"/>
+          <w:sz w:val="21"/>
+          <w:szCs w:val="21"/>
+          <w:lang w:eastAsia="pt-BR"/>
+          <w14:ligatures w14:val="none"/>
+        </w:rPr>
+        <w:t xml:space="preserve">        </w:t>
+      </w:r>
+      <w:proofErr w:type="spellStart"/>
+      <w:r>
+        <w:rPr>
+          <w:rFonts w:ascii="Consolas" w:eastAsia="Times New Roman" w:hAnsi="Consolas" w:cs="Times New Roman"/>
+          <w:color w:val="C586C0"/>
+          <w:kern w:val="0"/>
+          <w:sz w:val="21"/>
+          <w:szCs w:val="21"/>
+          <w:lang w:eastAsia="pt-BR"/>
+          <w14:ligatures w14:val="none"/>
+        </w:rPr>
+        <w:t>return</w:t>
+      </w:r>
+      <w:proofErr w:type="spellEnd"/>
+      <w:r>
+        <w:rPr>
+          <w:rFonts w:ascii="Consolas" w:eastAsia="Times New Roman" w:hAnsi="Consolas" w:cs="Times New Roman"/>
+          <w:color w:val="D4D4D4"/>
+          <w:kern w:val="0"/>
+          <w:sz w:val="21"/>
+          <w:szCs w:val="21"/>
+          <w:lang w:eastAsia="pt-BR"/>
+          <w14:ligatures w14:val="none"/>
+        </w:rPr>
+        <w:t xml:space="preserve"> </w:t>
+      </w:r>
+      <w:proofErr w:type="spellStart"/>
+      <w:r>
+        <w:rPr>
+          <w:rFonts w:ascii="Consolas" w:eastAsia="Times New Roman" w:hAnsi="Consolas" w:cs="Times New Roman"/>
+          <w:color w:val="569CD6"/>
+          <w:kern w:val="0"/>
+          <w:sz w:val="21"/>
+          <w:szCs w:val="21"/>
+          <w:lang w:eastAsia="pt-BR"/>
+          <w14:ligatures w14:val="none"/>
+        </w:rPr>
+        <w:t>true</w:t>
+      </w:r>
+      <w:proofErr w:type="spellEnd"/>
+      <w:r>
+        <w:rPr>
+          <w:rFonts w:ascii="Consolas" w:eastAsia="Times New Roman" w:hAnsi="Consolas" w:cs="Times New Roman"/>
+          <w:color w:val="D4D4D4"/>
+          <w:kern w:val="0"/>
+          <w:sz w:val="21"/>
+          <w:szCs w:val="21"/>
+          <w:lang w:eastAsia="pt-BR"/>
+          <w14:ligatures w14:val="none"/>
+        </w:rPr>
+        <w:t xml:space="preserve">; </w:t>
+      </w:r>
+      <w:r>
+        <w:rPr>
+          <w:rFonts w:ascii="Consolas" w:eastAsia="Times New Roman" w:hAnsi="Consolas" w:cs="Times New Roman"/>
+          <w:color w:val="6A9955"/>
+          <w:kern w:val="0"/>
+          <w:sz w:val="21"/>
+          <w:szCs w:val="21"/>
+          <w:lang w:eastAsia="pt-BR"/>
+          <w14:ligatures w14:val="none"/>
+        </w:rPr>
+        <w:t>//se não, mensagem é válida</w:t>
+      </w:r>
+    </w:p>
+    <w:p>
+      <w:pPr>
+        <w:shd w:val="clear" w:color="auto" w:fill="1F1F1F"/>
+        <w:spacing w:after="0" w:line="285" w:lineRule="atLeast"/>
+        <w:rPr>
+          <w:rFonts w:ascii="Consolas" w:eastAsia="Times New Roman" w:hAnsi="Consolas" w:cs="Times New Roman"/>
+          <w:color w:val="CCCCCC"/>
+          <w:kern w:val="0"/>
+          <w:sz w:val="21"/>
+          <w:szCs w:val="21"/>
+          <w:lang w:eastAsia="pt-BR"/>
+          <w14:ligatures w14:val="none"/>
+        </w:rPr>
+      </w:pPr>
+      <w:r>
+        <w:rPr>
+          <w:rFonts w:ascii="Consolas" w:eastAsia="Times New Roman" w:hAnsi="Consolas" w:cs="Times New Roman"/>
+          <w:color w:val="D4D4D4"/>
+          <w:kern w:val="0"/>
+          <w:sz w:val="21"/>
+          <w:szCs w:val="21"/>
+          <w:lang w:eastAsia="pt-BR"/>
+          <w14:ligatures w14:val="none"/>
+        </w:rPr>
+        <w:t>    }</w:t>
+      </w:r>
     </w:p>
     <w:sectPr>
       <w:pgSz w:w="11906" w:h="16838"/>

</xml_diff>

<commit_message>
Configurando o PHPMailer e enviando e-mails
</commit_message>
<xml_diff>
--- a/doc/php7-OO.docx
+++ b/doc/php7-OO.docx
@@ -33745,4049 +33745,6 @@
         </w:rPr>
         <w:t>.</w:t>
       </w:r>
-    </w:p>
-    <w:p>
-      <w:pPr>
-        <w:spacing w:before="240"/>
-        <w:rPr>
-          <w:rFonts w:ascii="Arial" w:hAnsi="Arial" w:cs="Arial"/>
-          <w:sz w:val="24"/>
-          <w:szCs w:val="24"/>
-        </w:rPr>
-      </w:pPr>
-    </w:p>
-    <w:p>
-      <w:pPr>
-        <w:spacing w:before="240"/>
-        <w:rPr>
-          <w:rFonts w:ascii="Arial" w:hAnsi="Arial" w:cs="Arial"/>
-          <w:b/>
-          <w:bCs/>
-          <w:i/>
-          <w:iCs/>
-          <w:sz w:val="28"/>
-          <w:szCs w:val="28"/>
-        </w:rPr>
-      </w:pPr>
-      <w:r>
-        <w:rPr>
-          <w:rFonts w:ascii="Arial" w:hAnsi="Arial" w:cs="Arial"/>
-          <w:b/>
-          <w:bCs/>
-          <w:i/>
-          <w:iCs/>
-          <w:sz w:val="28"/>
-          <w:szCs w:val="28"/>
-        </w:rPr>
-        <w:t xml:space="preserve">App </w:t>
-      </w:r>
-      <w:proofErr w:type="spellStart"/>
-      <w:r>
-        <w:rPr>
-          <w:rFonts w:ascii="Arial" w:hAnsi="Arial" w:cs="Arial"/>
-          <w:b/>
-          <w:bCs/>
-          <w:i/>
-          <w:iCs/>
-          <w:sz w:val="28"/>
-          <w:szCs w:val="28"/>
-        </w:rPr>
-        <w:t>Send</w:t>
-      </w:r>
-      <w:proofErr w:type="spellEnd"/>
-      <w:r>
-        <w:rPr>
-          <w:rFonts w:ascii="Arial" w:hAnsi="Arial" w:cs="Arial"/>
-          <w:b/>
-          <w:bCs/>
-          <w:i/>
-          <w:iCs/>
-          <w:sz w:val="28"/>
-          <w:szCs w:val="28"/>
-        </w:rPr>
-        <w:t xml:space="preserve"> Mail – Iniciando projeto</w:t>
-      </w:r>
-    </w:p>
-    <w:p>
-      <w:pPr>
-        <w:spacing w:before="240"/>
-        <w:rPr>
-          <w:rFonts w:ascii="Arial" w:hAnsi="Arial" w:cs="Arial"/>
-          <w:sz w:val="24"/>
-          <w:szCs w:val="24"/>
-        </w:rPr>
-      </w:pPr>
-      <w:r>
-        <w:rPr>
-          <w:rFonts w:ascii="Arial" w:hAnsi="Arial" w:cs="Arial"/>
-          <w:b/>
-          <w:bCs/>
-          <w:sz w:val="24"/>
-          <w:szCs w:val="24"/>
-        </w:rPr>
-        <w:t>C:</w:t>
-      </w:r>
-      <w:r>
-        <w:rPr>
-          <w:rFonts w:ascii="Arial" w:hAnsi="Arial" w:cs="Arial"/>
-          <w:sz w:val="24"/>
-          <w:szCs w:val="24"/>
-        </w:rPr>
-        <w:t>&gt;</w:t>
-      </w:r>
-      <w:r>
-        <w:rPr>
-          <w:rFonts w:ascii="Arial" w:hAnsi="Arial" w:cs="Arial"/>
-          <w:b/>
-          <w:bCs/>
-          <w:sz w:val="24"/>
-          <w:szCs w:val="24"/>
-        </w:rPr>
-        <w:t>xampp</w:t>
-      </w:r>
-      <w:r>
-        <w:rPr>
-          <w:rFonts w:ascii="Arial" w:hAnsi="Arial" w:cs="Arial"/>
-          <w:sz w:val="24"/>
-          <w:szCs w:val="24"/>
-        </w:rPr>
-        <w:t>&gt;</w:t>
-      </w:r>
-      <w:r>
-        <w:rPr>
-          <w:rFonts w:ascii="Arial" w:hAnsi="Arial" w:cs="Arial"/>
-          <w:b/>
-          <w:bCs/>
-          <w:sz w:val="24"/>
-          <w:szCs w:val="24"/>
-        </w:rPr>
-        <w:t>xampp</w:t>
-      </w:r>
-      <w:r>
-        <w:rPr>
-          <w:rFonts w:ascii="Arial" w:hAnsi="Arial" w:cs="Arial"/>
-          <w:sz w:val="24"/>
-          <w:szCs w:val="24"/>
-        </w:rPr>
-        <w:t>&gt;</w:t>
-      </w:r>
-      <w:r>
-        <w:rPr>
-          <w:rFonts w:ascii="Arial" w:hAnsi="Arial" w:cs="Arial"/>
-          <w:b/>
-          <w:bCs/>
-          <w:sz w:val="24"/>
-          <w:szCs w:val="24"/>
-        </w:rPr>
-        <w:t>ht_docs</w:t>
-      </w:r>
-      <w:r>
-        <w:rPr>
-          <w:rFonts w:ascii="Arial" w:hAnsi="Arial" w:cs="Arial"/>
-          <w:sz w:val="24"/>
-          <w:szCs w:val="24"/>
-        </w:rPr>
-        <w:t>&gt;</w:t>
-      </w:r>
-      <w:r>
-        <w:rPr>
-          <w:rFonts w:ascii="Arial" w:hAnsi="Arial" w:cs="Arial"/>
-          <w:b/>
-          <w:bCs/>
-          <w:sz w:val="24"/>
-          <w:szCs w:val="24"/>
-        </w:rPr>
-        <w:t>app_send_mail</w:t>
-      </w:r>
-    </w:p>
-    <w:p>
-      <w:pPr>
-        <w:spacing w:before="240"/>
-        <w:rPr>
-          <w:rFonts w:ascii="Arial" w:hAnsi="Arial" w:cs="Arial"/>
-          <w:sz w:val="24"/>
-          <w:szCs w:val="24"/>
-        </w:rPr>
-      </w:pPr>
-    </w:p>
-    <w:p>
-      <w:pPr>
-        <w:spacing w:before="240"/>
-        <w:rPr>
-          <w:rFonts w:ascii="Arial" w:hAnsi="Arial" w:cs="Arial"/>
-          <w:b/>
-          <w:bCs/>
-          <w:i/>
-          <w:iCs/>
-          <w:sz w:val="28"/>
-          <w:szCs w:val="28"/>
-        </w:rPr>
-      </w:pPr>
-      <w:r>
-        <w:rPr>
-          <w:rFonts w:ascii="Arial" w:hAnsi="Arial" w:cs="Arial"/>
-          <w:b/>
-          <w:bCs/>
-          <w:i/>
-          <w:iCs/>
-          <w:sz w:val="28"/>
-          <w:szCs w:val="28"/>
-        </w:rPr>
-        <w:t xml:space="preserve">Enviando dados do front para o </w:t>
-      </w:r>
-      <w:proofErr w:type="spellStart"/>
-      <w:r>
-        <w:rPr>
-          <w:rFonts w:ascii="Arial" w:hAnsi="Arial" w:cs="Arial"/>
-          <w:b/>
-          <w:bCs/>
-          <w:i/>
-          <w:iCs/>
-          <w:sz w:val="28"/>
-          <w:szCs w:val="28"/>
-        </w:rPr>
-        <w:t>back</w:t>
-      </w:r>
-      <w:proofErr w:type="spellEnd"/>
-    </w:p>
-    <w:p>
-      <w:pPr>
-        <w:shd w:val="clear" w:color="auto" w:fill="1F1F1F"/>
-        <w:spacing w:after="0" w:line="285" w:lineRule="atLeast"/>
-        <w:rPr>
-          <w:rFonts w:ascii="Consolas" w:eastAsia="Times New Roman" w:hAnsi="Consolas" w:cs="Times New Roman"/>
-          <w:color w:val="CCCCCC"/>
-          <w:kern w:val="0"/>
-          <w:sz w:val="21"/>
-          <w:szCs w:val="21"/>
-          <w:lang w:eastAsia="pt-BR"/>
-          <w14:ligatures w14:val="none"/>
-        </w:rPr>
-      </w:pPr>
-      <w:r>
-        <w:rPr>
-          <w:rFonts w:ascii="Consolas" w:eastAsia="Times New Roman" w:hAnsi="Consolas" w:cs="Times New Roman"/>
-          <w:color w:val="CCCCCC"/>
-          <w:kern w:val="0"/>
-          <w:sz w:val="21"/>
-          <w:szCs w:val="21"/>
-          <w:lang w:eastAsia="pt-BR"/>
-          <w14:ligatures w14:val="none"/>
-        </w:rPr>
-        <w:t xml:space="preserve">                    </w:t>
-      </w:r>
-      <w:r>
-        <w:rPr>
-          <w:rFonts w:ascii="Consolas" w:eastAsia="Times New Roman" w:hAnsi="Consolas" w:cs="Times New Roman"/>
-          <w:color w:val="808080"/>
-          <w:kern w:val="0"/>
-          <w:sz w:val="21"/>
-          <w:szCs w:val="21"/>
-          <w:lang w:eastAsia="pt-BR"/>
-          <w14:ligatures w14:val="none"/>
-        </w:rPr>
-        <w:t>&lt;</w:t>
-      </w:r>
-      <w:proofErr w:type="spellStart"/>
-      <w:r>
-        <w:rPr>
-          <w:rFonts w:ascii="Consolas" w:eastAsia="Times New Roman" w:hAnsi="Consolas" w:cs="Times New Roman"/>
-          <w:color w:val="569CD6"/>
-          <w:kern w:val="0"/>
-          <w:sz w:val="21"/>
-          <w:szCs w:val="21"/>
-          <w:lang w:eastAsia="pt-BR"/>
-          <w14:ligatures w14:val="none"/>
-        </w:rPr>
-        <w:t>form</w:t>
-      </w:r>
-      <w:proofErr w:type="spellEnd"/>
-      <w:r>
-        <w:rPr>
-          <w:rFonts w:ascii="Consolas" w:eastAsia="Times New Roman" w:hAnsi="Consolas" w:cs="Times New Roman"/>
-          <w:color w:val="CCCCCC"/>
-          <w:kern w:val="0"/>
-          <w:sz w:val="21"/>
-          <w:szCs w:val="21"/>
-          <w:lang w:eastAsia="pt-BR"/>
-          <w14:ligatures w14:val="none"/>
-        </w:rPr>
-        <w:t xml:space="preserve"> </w:t>
-      </w:r>
-      <w:proofErr w:type="spellStart"/>
-      <w:r>
-        <w:rPr>
-          <w:rFonts w:ascii="Consolas" w:eastAsia="Times New Roman" w:hAnsi="Consolas" w:cs="Times New Roman"/>
-          <w:color w:val="9CDCFE"/>
-          <w:kern w:val="0"/>
-          <w:sz w:val="21"/>
-          <w:szCs w:val="21"/>
-          <w:lang w:eastAsia="pt-BR"/>
-          <w14:ligatures w14:val="none"/>
-        </w:rPr>
-        <w:t>action</w:t>
-      </w:r>
-      <w:proofErr w:type="spellEnd"/>
-      <w:r>
-        <w:rPr>
-          <w:rFonts w:ascii="Consolas" w:eastAsia="Times New Roman" w:hAnsi="Consolas" w:cs="Times New Roman"/>
-          <w:color w:val="CCCCCC"/>
-          <w:kern w:val="0"/>
-          <w:sz w:val="21"/>
-          <w:szCs w:val="21"/>
-          <w:lang w:eastAsia="pt-BR"/>
-          <w14:ligatures w14:val="none"/>
-        </w:rPr>
-        <w:t>=</w:t>
-      </w:r>
-      <w:r>
-        <w:rPr>
-          <w:rFonts w:ascii="Consolas" w:eastAsia="Times New Roman" w:hAnsi="Consolas" w:cs="Times New Roman"/>
-          <w:color w:val="CE9178"/>
-          <w:kern w:val="0"/>
-          <w:sz w:val="21"/>
-          <w:szCs w:val="21"/>
-          <w:lang w:eastAsia="pt-BR"/>
-          <w14:ligatures w14:val="none"/>
-        </w:rPr>
-        <w:t>"</w:t>
-      </w:r>
-      <w:proofErr w:type="spellStart"/>
-      <w:r>
-        <w:rPr>
-          <w:rFonts w:ascii="Consolas" w:eastAsia="Times New Roman" w:hAnsi="Consolas" w:cs="Times New Roman"/>
-          <w:color w:val="CE9178"/>
-          <w:kern w:val="0"/>
-          <w:sz w:val="21"/>
-          <w:szCs w:val="21"/>
-          <w:lang w:eastAsia="pt-BR"/>
-          <w14:ligatures w14:val="none"/>
-        </w:rPr>
-        <w:t>processa_envio.php</w:t>
-      </w:r>
-      <w:proofErr w:type="spellEnd"/>
-      <w:r>
-        <w:rPr>
-          <w:rFonts w:ascii="Consolas" w:eastAsia="Times New Roman" w:hAnsi="Consolas" w:cs="Times New Roman"/>
-          <w:color w:val="CE9178"/>
-          <w:kern w:val="0"/>
-          <w:sz w:val="21"/>
-          <w:szCs w:val="21"/>
-          <w:lang w:eastAsia="pt-BR"/>
-          <w14:ligatures w14:val="none"/>
-        </w:rPr>
-        <w:t>"</w:t>
-      </w:r>
-      <w:r>
-        <w:rPr>
-          <w:rFonts w:ascii="Consolas" w:eastAsia="Times New Roman" w:hAnsi="Consolas" w:cs="Times New Roman"/>
-          <w:color w:val="CCCCCC"/>
-          <w:kern w:val="0"/>
-          <w:sz w:val="21"/>
-          <w:szCs w:val="21"/>
-          <w:lang w:eastAsia="pt-BR"/>
-          <w14:ligatures w14:val="none"/>
-        </w:rPr>
-        <w:t xml:space="preserve"> </w:t>
-      </w:r>
-      <w:proofErr w:type="spellStart"/>
-      <w:r>
-        <w:rPr>
-          <w:rFonts w:ascii="Consolas" w:eastAsia="Times New Roman" w:hAnsi="Consolas" w:cs="Times New Roman"/>
-          <w:color w:val="9CDCFE"/>
-          <w:kern w:val="0"/>
-          <w:sz w:val="21"/>
-          <w:szCs w:val="21"/>
-          <w:lang w:eastAsia="pt-BR"/>
-          <w14:ligatures w14:val="none"/>
-        </w:rPr>
-        <w:t>method</w:t>
-      </w:r>
-      <w:proofErr w:type="spellEnd"/>
-      <w:r>
-        <w:rPr>
-          <w:rFonts w:ascii="Consolas" w:eastAsia="Times New Roman" w:hAnsi="Consolas" w:cs="Times New Roman"/>
-          <w:color w:val="CCCCCC"/>
-          <w:kern w:val="0"/>
-          <w:sz w:val="21"/>
-          <w:szCs w:val="21"/>
-          <w:lang w:eastAsia="pt-BR"/>
-          <w14:ligatures w14:val="none"/>
-        </w:rPr>
-        <w:t>=</w:t>
-      </w:r>
-      <w:r>
-        <w:rPr>
-          <w:rFonts w:ascii="Consolas" w:eastAsia="Times New Roman" w:hAnsi="Consolas" w:cs="Times New Roman"/>
-          <w:color w:val="CE9178"/>
-          <w:kern w:val="0"/>
-          <w:sz w:val="21"/>
-          <w:szCs w:val="21"/>
-          <w:lang w:eastAsia="pt-BR"/>
-          <w14:ligatures w14:val="none"/>
-        </w:rPr>
-        <w:t>"post"</w:t>
-      </w:r>
-      <w:r>
-        <w:rPr>
-          <w:rFonts w:ascii="Consolas" w:eastAsia="Times New Roman" w:hAnsi="Consolas" w:cs="Times New Roman"/>
-          <w:color w:val="808080"/>
-          <w:kern w:val="0"/>
-          <w:sz w:val="21"/>
-          <w:szCs w:val="21"/>
-          <w:lang w:eastAsia="pt-BR"/>
-          <w14:ligatures w14:val="none"/>
-        </w:rPr>
-        <w:t>&gt;</w:t>
-      </w:r>
-    </w:p>
-    <w:p>
-      <w:pPr>
-        <w:spacing w:before="240"/>
-        <w:rPr>
-          <w:rFonts w:ascii="Arial" w:hAnsi="Arial" w:cs="Arial"/>
-          <w:sz w:val="24"/>
-          <w:szCs w:val="24"/>
-        </w:rPr>
-      </w:pPr>
-    </w:p>
-    <w:p>
-      <w:pPr>
-        <w:shd w:val="clear" w:color="auto" w:fill="1F1F1F"/>
-        <w:spacing w:after="0" w:line="285" w:lineRule="atLeast"/>
-        <w:rPr>
-          <w:rFonts w:ascii="Consolas" w:eastAsia="Times New Roman" w:hAnsi="Consolas" w:cs="Times New Roman"/>
-          <w:color w:val="CCCCCC"/>
-          <w:kern w:val="0"/>
-          <w:sz w:val="21"/>
-          <w:szCs w:val="21"/>
-          <w:lang w:eastAsia="pt-BR"/>
-          <w14:ligatures w14:val="none"/>
-        </w:rPr>
-      </w:pPr>
-      <w:r>
-        <w:rPr>
-          <w:rFonts w:ascii="Consolas" w:eastAsia="Times New Roman" w:hAnsi="Consolas" w:cs="Times New Roman"/>
-          <w:color w:val="808080"/>
-          <w:kern w:val="0"/>
-          <w:sz w:val="21"/>
-          <w:szCs w:val="21"/>
-          <w:lang w:eastAsia="pt-BR"/>
-          <w14:ligatures w14:val="none"/>
-        </w:rPr>
-        <w:t>&lt;</w:t>
-      </w:r>
-      <w:r>
-        <w:rPr>
-          <w:rFonts w:ascii="Consolas" w:eastAsia="Times New Roman" w:hAnsi="Consolas" w:cs="Times New Roman"/>
-          <w:color w:val="569CD6"/>
-          <w:kern w:val="0"/>
-          <w:sz w:val="21"/>
-          <w:szCs w:val="21"/>
-          <w:lang w:eastAsia="pt-BR"/>
-          <w14:ligatures w14:val="none"/>
-        </w:rPr>
-        <w:t>input</w:t>
-      </w:r>
-      <w:r>
-        <w:rPr>
-          <w:rFonts w:ascii="Consolas" w:eastAsia="Times New Roman" w:hAnsi="Consolas" w:cs="Times New Roman"/>
-          <w:color w:val="CCCCCC"/>
-          <w:kern w:val="0"/>
-          <w:sz w:val="21"/>
-          <w:szCs w:val="21"/>
-          <w:lang w:eastAsia="pt-BR"/>
-          <w14:ligatures w14:val="none"/>
-        </w:rPr>
-        <w:t xml:space="preserve"> </w:t>
-      </w:r>
-      <w:proofErr w:type="spellStart"/>
-      <w:r>
-        <w:rPr>
-          <w:rFonts w:ascii="Consolas" w:eastAsia="Times New Roman" w:hAnsi="Consolas" w:cs="Times New Roman"/>
-          <w:color w:val="9CDCFE"/>
-          <w:kern w:val="0"/>
-          <w:sz w:val="21"/>
-          <w:szCs w:val="21"/>
-          <w:lang w:eastAsia="pt-BR"/>
-          <w14:ligatures w14:val="none"/>
-        </w:rPr>
-        <w:t>name</w:t>
-      </w:r>
-      <w:proofErr w:type="spellEnd"/>
-      <w:r>
-        <w:rPr>
-          <w:rFonts w:ascii="Consolas" w:eastAsia="Times New Roman" w:hAnsi="Consolas" w:cs="Times New Roman"/>
-          <w:color w:val="CCCCCC"/>
-          <w:kern w:val="0"/>
-          <w:sz w:val="21"/>
-          <w:szCs w:val="21"/>
-          <w:lang w:eastAsia="pt-BR"/>
-          <w14:ligatures w14:val="none"/>
-        </w:rPr>
-        <w:t>=</w:t>
-      </w:r>
-      <w:r>
-        <w:rPr>
-          <w:rFonts w:ascii="Consolas" w:eastAsia="Times New Roman" w:hAnsi="Consolas" w:cs="Times New Roman"/>
-          <w:color w:val="CE9178"/>
-          <w:kern w:val="0"/>
-          <w:sz w:val="21"/>
-          <w:szCs w:val="21"/>
-          <w:lang w:eastAsia="pt-BR"/>
-          <w14:ligatures w14:val="none"/>
-        </w:rPr>
-        <w:t>"para"</w:t>
-      </w:r>
-    </w:p>
-    <w:p>
-      <w:pPr>
-        <w:shd w:val="clear" w:color="auto" w:fill="1F1F1F"/>
-        <w:spacing w:after="0" w:line="285" w:lineRule="atLeast"/>
-        <w:rPr>
-          <w:rFonts w:ascii="Consolas" w:eastAsia="Times New Roman" w:hAnsi="Consolas" w:cs="Times New Roman"/>
-          <w:color w:val="CCCCCC"/>
-          <w:kern w:val="0"/>
-          <w:sz w:val="21"/>
-          <w:szCs w:val="21"/>
-          <w:lang w:eastAsia="pt-BR"/>
-          <w14:ligatures w14:val="none"/>
-        </w:rPr>
-      </w:pPr>
-      <w:r>
-        <w:rPr>
-          <w:rFonts w:ascii="Consolas" w:eastAsia="Times New Roman" w:hAnsi="Consolas" w:cs="Times New Roman"/>
-          <w:color w:val="808080"/>
-          <w:kern w:val="0"/>
-          <w:sz w:val="21"/>
-          <w:szCs w:val="21"/>
-          <w:lang w:eastAsia="pt-BR"/>
-          <w14:ligatures w14:val="none"/>
-        </w:rPr>
-        <w:lastRenderedPageBreak/>
-        <w:t>&lt;</w:t>
-      </w:r>
-      <w:r>
-        <w:rPr>
-          <w:rFonts w:ascii="Consolas" w:eastAsia="Times New Roman" w:hAnsi="Consolas" w:cs="Times New Roman"/>
-          <w:color w:val="569CD6"/>
-          <w:kern w:val="0"/>
-          <w:sz w:val="21"/>
-          <w:szCs w:val="21"/>
-          <w:lang w:eastAsia="pt-BR"/>
-          <w14:ligatures w14:val="none"/>
-        </w:rPr>
-        <w:t>input</w:t>
-      </w:r>
-      <w:r>
-        <w:rPr>
-          <w:rFonts w:ascii="Consolas" w:eastAsia="Times New Roman" w:hAnsi="Consolas" w:cs="Times New Roman"/>
-          <w:color w:val="CCCCCC"/>
-          <w:kern w:val="0"/>
-          <w:sz w:val="21"/>
-          <w:szCs w:val="21"/>
-          <w:lang w:eastAsia="pt-BR"/>
-          <w14:ligatures w14:val="none"/>
-        </w:rPr>
-        <w:t xml:space="preserve"> </w:t>
-      </w:r>
-      <w:proofErr w:type="spellStart"/>
-      <w:r>
-        <w:rPr>
-          <w:rFonts w:ascii="Consolas" w:eastAsia="Times New Roman" w:hAnsi="Consolas" w:cs="Times New Roman"/>
-          <w:color w:val="9CDCFE"/>
-          <w:kern w:val="0"/>
-          <w:sz w:val="21"/>
-          <w:szCs w:val="21"/>
-          <w:lang w:eastAsia="pt-BR"/>
-          <w14:ligatures w14:val="none"/>
-        </w:rPr>
-        <w:t>name</w:t>
-      </w:r>
-      <w:proofErr w:type="spellEnd"/>
-      <w:r>
-        <w:rPr>
-          <w:rFonts w:ascii="Consolas" w:eastAsia="Times New Roman" w:hAnsi="Consolas" w:cs="Times New Roman"/>
-          <w:color w:val="CCCCCC"/>
-          <w:kern w:val="0"/>
-          <w:sz w:val="21"/>
-          <w:szCs w:val="21"/>
-          <w:lang w:eastAsia="pt-BR"/>
-          <w14:ligatures w14:val="none"/>
-        </w:rPr>
-        <w:t>=</w:t>
-      </w:r>
-      <w:r>
-        <w:rPr>
-          <w:rFonts w:ascii="Consolas" w:eastAsia="Times New Roman" w:hAnsi="Consolas" w:cs="Times New Roman"/>
-          <w:color w:val="CE9178"/>
-          <w:kern w:val="0"/>
-          <w:sz w:val="21"/>
-          <w:szCs w:val="21"/>
-          <w:lang w:eastAsia="pt-BR"/>
-          <w14:ligatures w14:val="none"/>
-        </w:rPr>
-        <w:t>"assunto"</w:t>
-      </w:r>
-    </w:p>
-    <w:p>
-      <w:pPr>
-        <w:spacing w:before="240"/>
-        <w:rPr>
-          <w:rFonts w:ascii="Arial" w:hAnsi="Arial" w:cs="Arial"/>
-          <w:sz w:val="24"/>
-          <w:szCs w:val="24"/>
-        </w:rPr>
-      </w:pPr>
-    </w:p>
-    <w:p>
-      <w:pPr>
-        <w:shd w:val="clear" w:color="auto" w:fill="1F1F1F"/>
-        <w:spacing w:after="0" w:line="285" w:lineRule="atLeast"/>
-        <w:rPr>
-          <w:rFonts w:ascii="Consolas" w:eastAsia="Times New Roman" w:hAnsi="Consolas" w:cs="Times New Roman"/>
-          <w:color w:val="CCCCCC"/>
-          <w:kern w:val="0"/>
-          <w:sz w:val="21"/>
-          <w:szCs w:val="21"/>
-          <w:lang w:eastAsia="pt-BR"/>
-          <w14:ligatures w14:val="none"/>
-        </w:rPr>
-      </w:pPr>
-      <w:r>
-        <w:rPr>
-          <w:rFonts w:ascii="Consolas" w:eastAsia="Times New Roman" w:hAnsi="Consolas" w:cs="Times New Roman"/>
-          <w:color w:val="808080"/>
-          <w:kern w:val="0"/>
-          <w:sz w:val="21"/>
-          <w:szCs w:val="21"/>
-          <w:lang w:eastAsia="pt-BR"/>
-          <w14:ligatures w14:val="none"/>
-        </w:rPr>
-        <w:t>&lt;</w:t>
-      </w:r>
-      <w:proofErr w:type="spellStart"/>
-      <w:r>
-        <w:rPr>
-          <w:rFonts w:ascii="Consolas" w:eastAsia="Times New Roman" w:hAnsi="Consolas" w:cs="Times New Roman"/>
-          <w:color w:val="569CD6"/>
-          <w:kern w:val="0"/>
-          <w:sz w:val="21"/>
-          <w:szCs w:val="21"/>
-          <w:lang w:eastAsia="pt-BR"/>
-          <w14:ligatures w14:val="none"/>
-        </w:rPr>
-        <w:t>textarea</w:t>
-      </w:r>
-      <w:proofErr w:type="spellEnd"/>
-      <w:r>
-        <w:rPr>
-          <w:rFonts w:ascii="Consolas" w:eastAsia="Times New Roman" w:hAnsi="Consolas" w:cs="Times New Roman"/>
-          <w:color w:val="CCCCCC"/>
-          <w:kern w:val="0"/>
-          <w:sz w:val="21"/>
-          <w:szCs w:val="21"/>
-          <w:lang w:eastAsia="pt-BR"/>
-          <w14:ligatures w14:val="none"/>
-        </w:rPr>
-        <w:t xml:space="preserve"> </w:t>
-      </w:r>
-      <w:proofErr w:type="spellStart"/>
-      <w:r>
-        <w:rPr>
-          <w:rFonts w:ascii="Consolas" w:eastAsia="Times New Roman" w:hAnsi="Consolas" w:cs="Times New Roman"/>
-          <w:color w:val="9CDCFE"/>
-          <w:kern w:val="0"/>
-          <w:sz w:val="21"/>
-          <w:szCs w:val="21"/>
-          <w:lang w:eastAsia="pt-BR"/>
-          <w14:ligatures w14:val="none"/>
-        </w:rPr>
-        <w:t>name</w:t>
-      </w:r>
-      <w:proofErr w:type="spellEnd"/>
-      <w:r>
-        <w:rPr>
-          <w:rFonts w:ascii="Consolas" w:eastAsia="Times New Roman" w:hAnsi="Consolas" w:cs="Times New Roman"/>
-          <w:color w:val="CCCCCC"/>
-          <w:kern w:val="0"/>
-          <w:sz w:val="21"/>
-          <w:szCs w:val="21"/>
-          <w:lang w:eastAsia="pt-BR"/>
-          <w14:ligatures w14:val="none"/>
-        </w:rPr>
-        <w:t>=</w:t>
-      </w:r>
-      <w:r>
-        <w:rPr>
-          <w:rFonts w:ascii="Consolas" w:eastAsia="Times New Roman" w:hAnsi="Consolas" w:cs="Times New Roman"/>
-          <w:color w:val="CE9178"/>
-          <w:kern w:val="0"/>
-          <w:sz w:val="21"/>
-          <w:szCs w:val="21"/>
-          <w:lang w:eastAsia="pt-BR"/>
-          <w14:ligatures w14:val="none"/>
-        </w:rPr>
-        <w:t>"mensagem"</w:t>
-      </w:r>
-    </w:p>
-    <w:p>
-      <w:pPr>
-        <w:spacing w:before="240"/>
-        <w:rPr>
-          <w:rFonts w:ascii="Arial" w:hAnsi="Arial" w:cs="Arial"/>
-          <w:sz w:val="24"/>
-          <w:szCs w:val="24"/>
-        </w:rPr>
-      </w:pPr>
-    </w:p>
-    <w:p>
-      <w:pPr>
-        <w:spacing w:before="240"/>
-        <w:rPr>
-          <w:rFonts w:ascii="Arial" w:hAnsi="Arial" w:cs="Arial"/>
-          <w:sz w:val="24"/>
-          <w:szCs w:val="24"/>
-        </w:rPr>
-      </w:pPr>
-      <w:r>
-        <w:rPr>
-          <w:rFonts w:ascii="Arial" w:hAnsi="Arial" w:cs="Arial"/>
-          <w:sz w:val="24"/>
-          <w:szCs w:val="24"/>
-        </w:rPr>
-        <w:t>Verificando se dados contidos no objeto são válidos, para dar ou não continuidade no processamento da lógica;</w:t>
-      </w:r>
-    </w:p>
-    <w:p>
-      <w:pPr>
-        <w:spacing w:before="240"/>
-        <w:rPr>
-          <w:rFonts w:ascii="Arial" w:hAnsi="Arial" w:cs="Arial"/>
-          <w:sz w:val="24"/>
-          <w:szCs w:val="24"/>
-        </w:rPr>
-      </w:pPr>
-      <w:r>
-        <w:rPr>
-          <w:rFonts w:ascii="Arial" w:hAnsi="Arial" w:cs="Arial"/>
-          <w:sz w:val="24"/>
-          <w:szCs w:val="24"/>
-        </w:rPr>
-        <w:t>Lógica simples: verifica se atributo estão ou não preenchidos.</w:t>
-      </w:r>
-    </w:p>
-    <w:p>
-      <w:pPr>
-        <w:shd w:val="clear" w:color="auto" w:fill="1F1F1F"/>
-        <w:spacing w:after="0" w:line="285" w:lineRule="atLeast"/>
-        <w:rPr>
-          <w:rFonts w:ascii="Consolas" w:eastAsia="Times New Roman" w:hAnsi="Consolas" w:cs="Times New Roman"/>
-          <w:color w:val="CCCCCC"/>
-          <w:kern w:val="0"/>
-          <w:sz w:val="21"/>
-          <w:szCs w:val="21"/>
-          <w:lang w:eastAsia="pt-BR"/>
-          <w14:ligatures w14:val="none"/>
-        </w:rPr>
-      </w:pPr>
-      <w:proofErr w:type="spellStart"/>
-      <w:r>
-        <w:rPr>
-          <w:rFonts w:ascii="Consolas" w:eastAsia="Times New Roman" w:hAnsi="Consolas" w:cs="Times New Roman"/>
-          <w:color w:val="569CD6"/>
-          <w:kern w:val="0"/>
-          <w:sz w:val="21"/>
-          <w:szCs w:val="21"/>
-          <w:lang w:eastAsia="pt-BR"/>
-          <w14:ligatures w14:val="none"/>
-        </w:rPr>
-        <w:t>public</w:t>
-      </w:r>
-      <w:proofErr w:type="spellEnd"/>
-      <w:r>
-        <w:rPr>
-          <w:rFonts w:ascii="Consolas" w:eastAsia="Times New Roman" w:hAnsi="Consolas" w:cs="Times New Roman"/>
-          <w:color w:val="D4D4D4"/>
-          <w:kern w:val="0"/>
-          <w:sz w:val="21"/>
-          <w:szCs w:val="21"/>
-          <w:lang w:eastAsia="pt-BR"/>
-          <w14:ligatures w14:val="none"/>
-        </w:rPr>
-        <w:t xml:space="preserve"> </w:t>
-      </w:r>
-      <w:proofErr w:type="spellStart"/>
-      <w:r>
-        <w:rPr>
-          <w:rFonts w:ascii="Consolas" w:eastAsia="Times New Roman" w:hAnsi="Consolas" w:cs="Times New Roman"/>
-          <w:color w:val="569CD6"/>
-          <w:kern w:val="0"/>
-          <w:sz w:val="21"/>
-          <w:szCs w:val="21"/>
-          <w:lang w:eastAsia="pt-BR"/>
-          <w14:ligatures w14:val="none"/>
-        </w:rPr>
-        <w:t>function</w:t>
-      </w:r>
-      <w:proofErr w:type="spellEnd"/>
-      <w:r>
-        <w:rPr>
-          <w:rFonts w:ascii="Consolas" w:eastAsia="Times New Roman" w:hAnsi="Consolas" w:cs="Times New Roman"/>
-          <w:color w:val="D4D4D4"/>
-          <w:kern w:val="0"/>
-          <w:sz w:val="21"/>
-          <w:szCs w:val="21"/>
-          <w:lang w:eastAsia="pt-BR"/>
-          <w14:ligatures w14:val="none"/>
-        </w:rPr>
-        <w:t xml:space="preserve"> </w:t>
-      </w:r>
-      <w:proofErr w:type="spellStart"/>
-      <w:proofErr w:type="gramStart"/>
-      <w:r>
-        <w:rPr>
-          <w:rFonts w:ascii="Consolas" w:eastAsia="Times New Roman" w:hAnsi="Consolas" w:cs="Times New Roman"/>
-          <w:color w:val="DCDCAA"/>
-          <w:kern w:val="0"/>
-          <w:sz w:val="21"/>
-          <w:szCs w:val="21"/>
-          <w:lang w:eastAsia="pt-BR"/>
-          <w14:ligatures w14:val="none"/>
-        </w:rPr>
-        <w:t>mensagemValida</w:t>
-      </w:r>
-      <w:proofErr w:type="spellEnd"/>
-      <w:r>
-        <w:rPr>
-          <w:rFonts w:ascii="Consolas" w:eastAsia="Times New Roman" w:hAnsi="Consolas" w:cs="Times New Roman"/>
-          <w:color w:val="D4D4D4"/>
-          <w:kern w:val="0"/>
-          <w:sz w:val="21"/>
-          <w:szCs w:val="21"/>
-          <w:lang w:eastAsia="pt-BR"/>
-          <w14:ligatures w14:val="none"/>
-        </w:rPr>
-        <w:t>(</w:t>
-      </w:r>
-      <w:proofErr w:type="gramEnd"/>
-      <w:r>
-        <w:rPr>
-          <w:rFonts w:ascii="Consolas" w:eastAsia="Times New Roman" w:hAnsi="Consolas" w:cs="Times New Roman"/>
-          <w:color w:val="D4D4D4"/>
-          <w:kern w:val="0"/>
-          <w:sz w:val="21"/>
-          <w:szCs w:val="21"/>
-          <w:lang w:eastAsia="pt-BR"/>
-          <w14:ligatures w14:val="none"/>
-        </w:rPr>
-        <w:t>)</w:t>
-      </w:r>
-    </w:p>
-    <w:p>
-      <w:pPr>
-        <w:shd w:val="clear" w:color="auto" w:fill="1F1F1F"/>
-        <w:spacing w:after="0" w:line="285" w:lineRule="atLeast"/>
-        <w:rPr>
-          <w:rFonts w:ascii="Consolas" w:eastAsia="Times New Roman" w:hAnsi="Consolas" w:cs="Times New Roman"/>
-          <w:color w:val="CCCCCC"/>
-          <w:kern w:val="0"/>
-          <w:sz w:val="21"/>
-          <w:szCs w:val="21"/>
-          <w:lang w:eastAsia="pt-BR"/>
-          <w14:ligatures w14:val="none"/>
-        </w:rPr>
-      </w:pPr>
-      <w:r>
-        <w:rPr>
-          <w:rFonts w:ascii="Consolas" w:eastAsia="Times New Roman" w:hAnsi="Consolas" w:cs="Times New Roman"/>
-          <w:color w:val="D4D4D4"/>
-          <w:kern w:val="0"/>
-          <w:sz w:val="21"/>
-          <w:szCs w:val="21"/>
-          <w:lang w:eastAsia="pt-BR"/>
-          <w14:ligatures w14:val="none"/>
-        </w:rPr>
-        <w:t>    {</w:t>
-      </w:r>
-    </w:p>
-    <w:p>
-      <w:pPr>
-        <w:shd w:val="clear" w:color="auto" w:fill="1F1F1F"/>
-        <w:spacing w:line="285" w:lineRule="atLeast"/>
-        <w:rPr>
-          <w:rFonts w:ascii="Consolas" w:eastAsia="Times New Roman" w:hAnsi="Consolas" w:cs="Times New Roman"/>
-          <w:color w:val="CCCCCC"/>
-          <w:kern w:val="0"/>
-          <w:sz w:val="21"/>
-          <w:szCs w:val="21"/>
-          <w:lang w:eastAsia="pt-BR"/>
-          <w14:ligatures w14:val="none"/>
-        </w:rPr>
-      </w:pPr>
-      <w:r>
-        <w:rPr>
-          <w:rFonts w:ascii="Consolas" w:eastAsia="Times New Roman" w:hAnsi="Consolas" w:cs="Times New Roman"/>
-          <w:color w:val="D4D4D4"/>
-          <w:kern w:val="0"/>
-          <w:sz w:val="21"/>
-          <w:szCs w:val="21"/>
-          <w:lang w:eastAsia="pt-BR"/>
-          <w14:ligatures w14:val="none"/>
-        </w:rPr>
-        <w:t xml:space="preserve">        </w:t>
-      </w:r>
-      <w:proofErr w:type="spellStart"/>
-      <w:r>
-        <w:rPr>
-          <w:rFonts w:ascii="Consolas" w:eastAsia="Times New Roman" w:hAnsi="Consolas" w:cs="Times New Roman"/>
-          <w:color w:val="C586C0"/>
-          <w:kern w:val="0"/>
-          <w:sz w:val="21"/>
-          <w:szCs w:val="21"/>
-          <w:lang w:eastAsia="pt-BR"/>
-          <w14:ligatures w14:val="none"/>
-        </w:rPr>
-        <w:t>if</w:t>
-      </w:r>
-      <w:proofErr w:type="spellEnd"/>
-      <w:r>
-        <w:rPr>
-          <w:rFonts w:ascii="Consolas" w:eastAsia="Times New Roman" w:hAnsi="Consolas" w:cs="Times New Roman"/>
-          <w:color w:val="D4D4D4"/>
-          <w:kern w:val="0"/>
-          <w:sz w:val="21"/>
-          <w:szCs w:val="21"/>
-          <w:lang w:eastAsia="pt-BR"/>
-          <w14:ligatures w14:val="none"/>
-        </w:rPr>
-        <w:t xml:space="preserve"> (</w:t>
-      </w:r>
-      <w:proofErr w:type="spellStart"/>
-      <w:r>
-        <w:rPr>
-          <w:rFonts w:ascii="Consolas" w:eastAsia="Times New Roman" w:hAnsi="Consolas" w:cs="Times New Roman"/>
-          <w:color w:val="DCDCAA"/>
-          <w:kern w:val="0"/>
-          <w:sz w:val="21"/>
-          <w:szCs w:val="21"/>
-          <w:lang w:eastAsia="pt-BR"/>
-          <w14:ligatures w14:val="none"/>
-        </w:rPr>
-        <w:t>empty</w:t>
-      </w:r>
-      <w:proofErr w:type="spellEnd"/>
-      <w:r>
-        <w:rPr>
-          <w:rFonts w:ascii="Consolas" w:eastAsia="Times New Roman" w:hAnsi="Consolas" w:cs="Times New Roman"/>
-          <w:color w:val="D4D4D4"/>
-          <w:kern w:val="0"/>
-          <w:sz w:val="21"/>
-          <w:szCs w:val="21"/>
-          <w:lang w:eastAsia="pt-BR"/>
-          <w14:ligatures w14:val="none"/>
-        </w:rPr>
-        <w:t>(</w:t>
-      </w:r>
-      <w:r>
-        <w:rPr>
-          <w:rFonts w:ascii="Consolas" w:eastAsia="Times New Roman" w:hAnsi="Consolas" w:cs="Times New Roman"/>
-          <w:color w:val="569CD6"/>
-          <w:kern w:val="0"/>
-          <w:sz w:val="21"/>
-          <w:szCs w:val="21"/>
-          <w:lang w:eastAsia="pt-BR"/>
-          <w14:ligatures w14:val="none"/>
-        </w:rPr>
-        <w:t>$</w:t>
-      </w:r>
-      <w:proofErr w:type="spellStart"/>
-      <w:r>
-        <w:rPr>
-          <w:rFonts w:ascii="Consolas" w:eastAsia="Times New Roman" w:hAnsi="Consolas" w:cs="Times New Roman"/>
-          <w:color w:val="569CD6"/>
-          <w:kern w:val="0"/>
-          <w:sz w:val="21"/>
-          <w:szCs w:val="21"/>
-          <w:lang w:eastAsia="pt-BR"/>
-          <w14:ligatures w14:val="none"/>
-        </w:rPr>
-        <w:t>this</w:t>
-      </w:r>
-      <w:proofErr w:type="spellEnd"/>
-      <w:r>
-        <w:rPr>
-          <w:rFonts w:ascii="Consolas" w:eastAsia="Times New Roman" w:hAnsi="Consolas" w:cs="Times New Roman"/>
-          <w:color w:val="D4D4D4"/>
-          <w:kern w:val="0"/>
-          <w:sz w:val="21"/>
-          <w:szCs w:val="21"/>
-          <w:lang w:eastAsia="pt-BR"/>
-          <w14:ligatures w14:val="none"/>
-        </w:rPr>
-        <w:t>-&gt;</w:t>
-      </w:r>
-      <w:r>
-        <w:rPr>
-          <w:rFonts w:ascii="Consolas" w:eastAsia="Times New Roman" w:hAnsi="Consolas" w:cs="Times New Roman"/>
-          <w:color w:val="9CDCFE"/>
-          <w:kern w:val="0"/>
-          <w:sz w:val="21"/>
-          <w:szCs w:val="21"/>
-          <w:lang w:eastAsia="pt-BR"/>
-          <w14:ligatures w14:val="none"/>
-        </w:rPr>
-        <w:t>para</w:t>
-      </w:r>
-      <w:r>
-        <w:rPr>
-          <w:rFonts w:ascii="Consolas" w:eastAsia="Times New Roman" w:hAnsi="Consolas" w:cs="Times New Roman"/>
-          <w:color w:val="D4D4D4"/>
-          <w:kern w:val="0"/>
-          <w:sz w:val="21"/>
-          <w:szCs w:val="21"/>
-          <w:lang w:eastAsia="pt-BR"/>
-          <w14:ligatures w14:val="none"/>
-        </w:rPr>
-        <w:t xml:space="preserve">) || </w:t>
-      </w:r>
-      <w:proofErr w:type="spellStart"/>
-      <w:r>
-        <w:rPr>
-          <w:rFonts w:ascii="Consolas" w:eastAsia="Times New Roman" w:hAnsi="Consolas" w:cs="Times New Roman"/>
-          <w:color w:val="DCDCAA"/>
-          <w:kern w:val="0"/>
-          <w:sz w:val="21"/>
-          <w:szCs w:val="21"/>
-          <w:lang w:eastAsia="pt-BR"/>
-          <w14:ligatures w14:val="none"/>
-        </w:rPr>
-        <w:t>empty</w:t>
-      </w:r>
-      <w:proofErr w:type="spellEnd"/>
-      <w:r>
-        <w:rPr>
-          <w:rFonts w:ascii="Consolas" w:eastAsia="Times New Roman" w:hAnsi="Consolas" w:cs="Times New Roman"/>
-          <w:color w:val="D4D4D4"/>
-          <w:kern w:val="0"/>
-          <w:sz w:val="21"/>
-          <w:szCs w:val="21"/>
-          <w:lang w:eastAsia="pt-BR"/>
-          <w14:ligatures w14:val="none"/>
-        </w:rPr>
-        <w:t>(</w:t>
-      </w:r>
-      <w:r>
-        <w:rPr>
-          <w:rFonts w:ascii="Consolas" w:eastAsia="Times New Roman" w:hAnsi="Consolas" w:cs="Times New Roman"/>
-          <w:color w:val="569CD6"/>
-          <w:kern w:val="0"/>
-          <w:sz w:val="21"/>
-          <w:szCs w:val="21"/>
-          <w:lang w:eastAsia="pt-BR"/>
-          <w14:ligatures w14:val="none"/>
-        </w:rPr>
-        <w:t>$</w:t>
-      </w:r>
-      <w:proofErr w:type="spellStart"/>
-      <w:r>
-        <w:rPr>
-          <w:rFonts w:ascii="Consolas" w:eastAsia="Times New Roman" w:hAnsi="Consolas" w:cs="Times New Roman"/>
-          <w:color w:val="569CD6"/>
-          <w:kern w:val="0"/>
-          <w:sz w:val="21"/>
-          <w:szCs w:val="21"/>
-          <w:lang w:eastAsia="pt-BR"/>
-          <w14:ligatures w14:val="none"/>
-        </w:rPr>
-        <w:t>this</w:t>
-      </w:r>
-      <w:proofErr w:type="spellEnd"/>
-      <w:r>
-        <w:rPr>
-          <w:rFonts w:ascii="Consolas" w:eastAsia="Times New Roman" w:hAnsi="Consolas" w:cs="Times New Roman"/>
-          <w:color w:val="D4D4D4"/>
-          <w:kern w:val="0"/>
-          <w:sz w:val="21"/>
-          <w:szCs w:val="21"/>
-          <w:lang w:eastAsia="pt-BR"/>
-          <w14:ligatures w14:val="none"/>
-        </w:rPr>
-        <w:t>-&gt;</w:t>
-      </w:r>
-      <w:r>
-        <w:rPr>
-          <w:rFonts w:ascii="Consolas" w:eastAsia="Times New Roman" w:hAnsi="Consolas" w:cs="Times New Roman"/>
-          <w:color w:val="9CDCFE"/>
-          <w:kern w:val="0"/>
-          <w:sz w:val="21"/>
-          <w:szCs w:val="21"/>
-          <w:lang w:eastAsia="pt-BR"/>
-          <w14:ligatures w14:val="none"/>
-        </w:rPr>
-        <w:t>assunto</w:t>
-      </w:r>
-      <w:r>
-        <w:rPr>
-          <w:rFonts w:ascii="Consolas" w:eastAsia="Times New Roman" w:hAnsi="Consolas" w:cs="Times New Roman"/>
-          <w:color w:val="D4D4D4"/>
-          <w:kern w:val="0"/>
-          <w:sz w:val="21"/>
-          <w:szCs w:val="21"/>
-          <w:lang w:eastAsia="pt-BR"/>
-          <w14:ligatures w14:val="none"/>
-        </w:rPr>
-        <w:t xml:space="preserve">) || </w:t>
-      </w:r>
-      <w:proofErr w:type="spellStart"/>
-      <w:r>
-        <w:rPr>
-          <w:rFonts w:ascii="Consolas" w:eastAsia="Times New Roman" w:hAnsi="Consolas" w:cs="Times New Roman"/>
-          <w:color w:val="DCDCAA"/>
-          <w:kern w:val="0"/>
-          <w:sz w:val="21"/>
-          <w:szCs w:val="21"/>
-          <w:lang w:eastAsia="pt-BR"/>
-          <w14:ligatures w14:val="none"/>
-        </w:rPr>
-        <w:t>empty</w:t>
-      </w:r>
-      <w:proofErr w:type="spellEnd"/>
-      <w:r>
-        <w:rPr>
-          <w:rFonts w:ascii="Consolas" w:eastAsia="Times New Roman" w:hAnsi="Consolas" w:cs="Times New Roman"/>
-          <w:color w:val="D4D4D4"/>
-          <w:kern w:val="0"/>
-          <w:sz w:val="21"/>
-          <w:szCs w:val="21"/>
-          <w:lang w:eastAsia="pt-BR"/>
-          <w14:ligatures w14:val="none"/>
-        </w:rPr>
-        <w:t>(</w:t>
-      </w:r>
-      <w:r>
-        <w:rPr>
-          <w:rFonts w:ascii="Consolas" w:eastAsia="Times New Roman" w:hAnsi="Consolas" w:cs="Times New Roman"/>
-          <w:color w:val="569CD6"/>
-          <w:kern w:val="0"/>
-          <w:sz w:val="21"/>
-          <w:szCs w:val="21"/>
-          <w:lang w:eastAsia="pt-BR"/>
-          <w14:ligatures w14:val="none"/>
-        </w:rPr>
-        <w:t>$</w:t>
-      </w:r>
-      <w:proofErr w:type="spellStart"/>
-      <w:r>
-        <w:rPr>
-          <w:rFonts w:ascii="Consolas" w:eastAsia="Times New Roman" w:hAnsi="Consolas" w:cs="Times New Roman"/>
-          <w:color w:val="569CD6"/>
-          <w:kern w:val="0"/>
-          <w:sz w:val="21"/>
-          <w:szCs w:val="21"/>
-          <w:lang w:eastAsia="pt-BR"/>
-          <w14:ligatures w14:val="none"/>
-        </w:rPr>
-        <w:t>this</w:t>
-      </w:r>
-      <w:proofErr w:type="spellEnd"/>
-      <w:r>
-        <w:rPr>
-          <w:rFonts w:ascii="Consolas" w:eastAsia="Times New Roman" w:hAnsi="Consolas" w:cs="Times New Roman"/>
-          <w:color w:val="D4D4D4"/>
-          <w:kern w:val="0"/>
-          <w:sz w:val="21"/>
-          <w:szCs w:val="21"/>
-          <w:lang w:eastAsia="pt-BR"/>
-          <w14:ligatures w14:val="none"/>
-        </w:rPr>
-        <w:t>-&gt;</w:t>
-      </w:r>
-      <w:r>
-        <w:rPr>
-          <w:rFonts w:ascii="Consolas" w:eastAsia="Times New Roman" w:hAnsi="Consolas" w:cs="Times New Roman"/>
-          <w:color w:val="9CDCFE"/>
-          <w:kern w:val="0"/>
-          <w:sz w:val="21"/>
-          <w:szCs w:val="21"/>
-          <w:lang w:eastAsia="pt-BR"/>
-          <w14:ligatures w14:val="none"/>
-        </w:rPr>
-        <w:t>mensagem</w:t>
-      </w:r>
-      <w:r>
-        <w:rPr>
-          <w:rFonts w:ascii="Consolas" w:eastAsia="Times New Roman" w:hAnsi="Consolas" w:cs="Times New Roman"/>
-          <w:color w:val="D4D4D4"/>
-          <w:kern w:val="0"/>
-          <w:sz w:val="21"/>
-          <w:szCs w:val="21"/>
-          <w:lang w:eastAsia="pt-BR"/>
-          <w14:ligatures w14:val="none"/>
-        </w:rPr>
-        <w:t>)) {</w:t>
-      </w:r>
-      <w:r>
-        <w:rPr>
-          <w:rFonts w:ascii="Consolas" w:eastAsia="Times New Roman" w:hAnsi="Consolas" w:cs="Times New Roman"/>
-          <w:color w:val="6A9955"/>
-          <w:kern w:val="0"/>
-          <w:sz w:val="21"/>
-          <w:szCs w:val="21"/>
-          <w:lang w:eastAsia="pt-BR"/>
-          <w14:ligatures w14:val="none"/>
-        </w:rPr>
-        <w:t>//</w:t>
-      </w:r>
-      <w:proofErr w:type="spellStart"/>
-      <w:r>
-        <w:rPr>
-          <w:rFonts w:ascii="Consolas" w:eastAsia="Times New Roman" w:hAnsi="Consolas" w:cs="Times New Roman"/>
-          <w:color w:val="6A9955"/>
-          <w:kern w:val="0"/>
-          <w:sz w:val="21"/>
-          <w:szCs w:val="21"/>
-          <w:lang w:eastAsia="pt-BR"/>
-          <w14:ligatures w14:val="none"/>
-        </w:rPr>
-        <w:t>empty</w:t>
-      </w:r>
-      <w:proofErr w:type="spellEnd"/>
-      <w:r>
-        <w:rPr>
-          <w:rFonts w:ascii="Consolas" w:eastAsia="Times New Roman" w:hAnsi="Consolas" w:cs="Times New Roman"/>
-          <w:color w:val="6A9955"/>
-          <w:kern w:val="0"/>
-          <w:sz w:val="21"/>
-          <w:szCs w:val="21"/>
-          <w:lang w:eastAsia="pt-BR"/>
-          <w14:ligatures w14:val="none"/>
-        </w:rPr>
-        <w:t xml:space="preserve"> verifica se variável está vazia</w:t>
-      </w:r>
-    </w:p>
-    <w:p>
-      <w:pPr>
-        <w:shd w:val="clear" w:color="auto" w:fill="1F1F1F"/>
-        <w:spacing w:after="0" w:line="285" w:lineRule="atLeast"/>
-        <w:rPr>
-          <w:rFonts w:ascii="Consolas" w:eastAsia="Times New Roman" w:hAnsi="Consolas" w:cs="Times New Roman"/>
-          <w:color w:val="CCCCCC"/>
-          <w:kern w:val="0"/>
-          <w:sz w:val="21"/>
-          <w:szCs w:val="21"/>
-          <w:lang w:eastAsia="pt-BR"/>
-          <w14:ligatures w14:val="none"/>
-        </w:rPr>
-      </w:pPr>
-      <w:r>
-        <w:rPr>
-          <w:rFonts w:ascii="Consolas" w:eastAsia="Times New Roman" w:hAnsi="Consolas" w:cs="Times New Roman"/>
-          <w:color w:val="D4D4D4"/>
-          <w:kern w:val="0"/>
-          <w:sz w:val="21"/>
-          <w:szCs w:val="21"/>
-          <w:lang w:eastAsia="pt-BR"/>
-          <w14:ligatures w14:val="none"/>
-        </w:rPr>
-        <w:t xml:space="preserve">        </w:t>
-      </w:r>
-      <w:r>
-        <w:rPr>
-          <w:rFonts w:ascii="Consolas" w:eastAsia="Times New Roman" w:hAnsi="Consolas" w:cs="Times New Roman"/>
-          <w:color w:val="6A9955"/>
-          <w:kern w:val="0"/>
-          <w:sz w:val="21"/>
-          <w:szCs w:val="21"/>
-          <w:lang w:eastAsia="pt-BR"/>
-          <w14:ligatures w14:val="none"/>
-        </w:rPr>
-        <w:t>//verifica se pelo menos um campo estiver vazio</w:t>
-      </w:r>
-    </w:p>
-    <w:p>
-      <w:pPr>
-        <w:shd w:val="clear" w:color="auto" w:fill="1F1F1F"/>
-        <w:spacing w:after="0" w:line="285" w:lineRule="atLeast"/>
-        <w:rPr>
-          <w:rFonts w:ascii="Consolas" w:eastAsia="Times New Roman" w:hAnsi="Consolas" w:cs="Times New Roman"/>
-          <w:color w:val="CCCCCC"/>
-          <w:kern w:val="0"/>
-          <w:sz w:val="21"/>
-          <w:szCs w:val="21"/>
-          <w:lang w:eastAsia="pt-BR"/>
-          <w14:ligatures w14:val="none"/>
-        </w:rPr>
-      </w:pPr>
-      <w:r>
-        <w:rPr>
-          <w:rFonts w:ascii="Consolas" w:eastAsia="Times New Roman" w:hAnsi="Consolas" w:cs="Times New Roman"/>
-          <w:color w:val="D4D4D4"/>
-          <w:kern w:val="0"/>
-          <w:sz w:val="21"/>
-          <w:szCs w:val="21"/>
-          <w:lang w:eastAsia="pt-BR"/>
-          <w14:ligatures w14:val="none"/>
-        </w:rPr>
-        <w:t xml:space="preserve">            </w:t>
-      </w:r>
-      <w:proofErr w:type="spellStart"/>
-      <w:r>
-        <w:rPr>
-          <w:rFonts w:ascii="Consolas" w:eastAsia="Times New Roman" w:hAnsi="Consolas" w:cs="Times New Roman"/>
-          <w:color w:val="C586C0"/>
-          <w:kern w:val="0"/>
-          <w:sz w:val="21"/>
-          <w:szCs w:val="21"/>
-          <w:lang w:eastAsia="pt-BR"/>
-          <w14:ligatures w14:val="none"/>
-        </w:rPr>
-        <w:t>return</w:t>
-      </w:r>
-      <w:proofErr w:type="spellEnd"/>
-      <w:r>
-        <w:rPr>
-          <w:rFonts w:ascii="Consolas" w:eastAsia="Times New Roman" w:hAnsi="Consolas" w:cs="Times New Roman"/>
-          <w:color w:val="D4D4D4"/>
-          <w:kern w:val="0"/>
-          <w:sz w:val="21"/>
-          <w:szCs w:val="21"/>
-          <w:lang w:eastAsia="pt-BR"/>
-          <w14:ligatures w14:val="none"/>
-        </w:rPr>
-        <w:t xml:space="preserve"> </w:t>
-      </w:r>
-      <w:r>
-        <w:rPr>
-          <w:rFonts w:ascii="Consolas" w:eastAsia="Times New Roman" w:hAnsi="Consolas" w:cs="Times New Roman"/>
-          <w:color w:val="569CD6"/>
-          <w:kern w:val="0"/>
-          <w:sz w:val="21"/>
-          <w:szCs w:val="21"/>
-          <w:lang w:eastAsia="pt-BR"/>
-          <w14:ligatures w14:val="none"/>
-        </w:rPr>
-        <w:t>false</w:t>
-      </w:r>
-      <w:r>
-        <w:rPr>
-          <w:rFonts w:ascii="Consolas" w:eastAsia="Times New Roman" w:hAnsi="Consolas" w:cs="Times New Roman"/>
-          <w:color w:val="D4D4D4"/>
-          <w:kern w:val="0"/>
-          <w:sz w:val="21"/>
-          <w:szCs w:val="21"/>
-          <w:lang w:eastAsia="pt-BR"/>
-          <w14:ligatures w14:val="none"/>
-        </w:rPr>
-        <w:t xml:space="preserve">; </w:t>
-      </w:r>
-      <w:r>
-        <w:rPr>
-          <w:rFonts w:ascii="Consolas" w:eastAsia="Times New Roman" w:hAnsi="Consolas" w:cs="Times New Roman"/>
-          <w:color w:val="6A9955"/>
-          <w:kern w:val="0"/>
-          <w:sz w:val="21"/>
-          <w:szCs w:val="21"/>
-          <w:lang w:eastAsia="pt-BR"/>
-          <w14:ligatures w14:val="none"/>
-        </w:rPr>
-        <w:t>//mensagem não é válida</w:t>
-      </w:r>
-    </w:p>
-    <w:p>
-      <w:pPr>
-        <w:shd w:val="clear" w:color="auto" w:fill="1F1F1F"/>
-        <w:spacing w:after="0" w:line="285" w:lineRule="atLeast"/>
-        <w:rPr>
-          <w:rFonts w:ascii="Consolas" w:eastAsia="Times New Roman" w:hAnsi="Consolas" w:cs="Times New Roman"/>
-          <w:color w:val="CCCCCC"/>
-          <w:kern w:val="0"/>
-          <w:sz w:val="21"/>
-          <w:szCs w:val="21"/>
-          <w:lang w:eastAsia="pt-BR"/>
-          <w14:ligatures w14:val="none"/>
-        </w:rPr>
-      </w:pPr>
-      <w:r>
-        <w:rPr>
-          <w:rFonts w:ascii="Consolas" w:eastAsia="Times New Roman" w:hAnsi="Consolas" w:cs="Times New Roman"/>
-          <w:color w:val="D4D4D4"/>
-          <w:kern w:val="0"/>
-          <w:sz w:val="21"/>
-          <w:szCs w:val="21"/>
-          <w:lang w:eastAsia="pt-BR"/>
-          <w14:ligatures w14:val="none"/>
-        </w:rPr>
-        <w:t>        }</w:t>
-      </w:r>
-    </w:p>
-    <w:p>
-      <w:pPr>
-        <w:shd w:val="clear" w:color="auto" w:fill="1F1F1F"/>
-        <w:spacing w:after="0" w:line="285" w:lineRule="atLeast"/>
-        <w:rPr>
-          <w:rFonts w:ascii="Consolas" w:eastAsia="Times New Roman" w:hAnsi="Consolas" w:cs="Times New Roman"/>
-          <w:color w:val="CCCCCC"/>
-          <w:kern w:val="0"/>
-          <w:sz w:val="21"/>
-          <w:szCs w:val="21"/>
-          <w:lang w:eastAsia="pt-BR"/>
-          <w14:ligatures w14:val="none"/>
-        </w:rPr>
-      </w:pPr>
-      <w:r>
-        <w:rPr>
-          <w:rFonts w:ascii="Consolas" w:eastAsia="Times New Roman" w:hAnsi="Consolas" w:cs="Times New Roman"/>
-          <w:color w:val="D4D4D4"/>
-          <w:kern w:val="0"/>
-          <w:sz w:val="21"/>
-          <w:szCs w:val="21"/>
-          <w:lang w:eastAsia="pt-BR"/>
-          <w14:ligatures w14:val="none"/>
-        </w:rPr>
-        <w:t xml:space="preserve">        </w:t>
-      </w:r>
-      <w:proofErr w:type="spellStart"/>
-      <w:r>
-        <w:rPr>
-          <w:rFonts w:ascii="Consolas" w:eastAsia="Times New Roman" w:hAnsi="Consolas" w:cs="Times New Roman"/>
-          <w:color w:val="C586C0"/>
-          <w:kern w:val="0"/>
-          <w:sz w:val="21"/>
-          <w:szCs w:val="21"/>
-          <w:lang w:eastAsia="pt-BR"/>
-          <w14:ligatures w14:val="none"/>
-        </w:rPr>
-        <w:t>return</w:t>
-      </w:r>
-      <w:proofErr w:type="spellEnd"/>
-      <w:r>
-        <w:rPr>
-          <w:rFonts w:ascii="Consolas" w:eastAsia="Times New Roman" w:hAnsi="Consolas" w:cs="Times New Roman"/>
-          <w:color w:val="D4D4D4"/>
-          <w:kern w:val="0"/>
-          <w:sz w:val="21"/>
-          <w:szCs w:val="21"/>
-          <w:lang w:eastAsia="pt-BR"/>
-          <w14:ligatures w14:val="none"/>
-        </w:rPr>
-        <w:t xml:space="preserve"> </w:t>
-      </w:r>
-      <w:proofErr w:type="spellStart"/>
-      <w:r>
-        <w:rPr>
-          <w:rFonts w:ascii="Consolas" w:eastAsia="Times New Roman" w:hAnsi="Consolas" w:cs="Times New Roman"/>
-          <w:color w:val="569CD6"/>
-          <w:kern w:val="0"/>
-          <w:sz w:val="21"/>
-          <w:szCs w:val="21"/>
-          <w:lang w:eastAsia="pt-BR"/>
-          <w14:ligatures w14:val="none"/>
-        </w:rPr>
-        <w:t>true</w:t>
-      </w:r>
-      <w:proofErr w:type="spellEnd"/>
-      <w:r>
-        <w:rPr>
-          <w:rFonts w:ascii="Consolas" w:eastAsia="Times New Roman" w:hAnsi="Consolas" w:cs="Times New Roman"/>
-          <w:color w:val="D4D4D4"/>
-          <w:kern w:val="0"/>
-          <w:sz w:val="21"/>
-          <w:szCs w:val="21"/>
-          <w:lang w:eastAsia="pt-BR"/>
-          <w14:ligatures w14:val="none"/>
-        </w:rPr>
-        <w:t xml:space="preserve">; </w:t>
-      </w:r>
-      <w:r>
-        <w:rPr>
-          <w:rFonts w:ascii="Consolas" w:eastAsia="Times New Roman" w:hAnsi="Consolas" w:cs="Times New Roman"/>
-          <w:color w:val="6A9955"/>
-          <w:kern w:val="0"/>
-          <w:sz w:val="21"/>
-          <w:szCs w:val="21"/>
-          <w:lang w:eastAsia="pt-BR"/>
-          <w14:ligatures w14:val="none"/>
-        </w:rPr>
-        <w:t>//se não, mensagem é válida</w:t>
-      </w:r>
-    </w:p>
-    <w:p>
-      <w:pPr>
-        <w:shd w:val="clear" w:color="auto" w:fill="1F1F1F"/>
-        <w:spacing w:after="0" w:line="285" w:lineRule="atLeast"/>
-        <w:rPr>
-          <w:rFonts w:ascii="Consolas" w:eastAsia="Times New Roman" w:hAnsi="Consolas" w:cs="Times New Roman"/>
-          <w:color w:val="CCCCCC"/>
-          <w:kern w:val="0"/>
-          <w:sz w:val="21"/>
-          <w:szCs w:val="21"/>
-          <w:lang w:eastAsia="pt-BR"/>
-          <w14:ligatures w14:val="none"/>
-        </w:rPr>
-      </w:pPr>
-      <w:r>
-        <w:rPr>
-          <w:rFonts w:ascii="Consolas" w:eastAsia="Times New Roman" w:hAnsi="Consolas" w:cs="Times New Roman"/>
-          <w:color w:val="D4D4D4"/>
-          <w:kern w:val="0"/>
-          <w:sz w:val="21"/>
-          <w:szCs w:val="21"/>
-          <w:lang w:eastAsia="pt-BR"/>
-          <w14:ligatures w14:val="none"/>
-        </w:rPr>
-        <w:t>    }</w:t>
-      </w:r>
-    </w:p>
-    <w:p>
-      <w:pPr>
-        <w:spacing w:before="240"/>
-        <w:rPr>
-          <w:rFonts w:ascii="Arial" w:hAnsi="Arial" w:cs="Arial"/>
-          <w:sz w:val="24"/>
-          <w:szCs w:val="24"/>
-        </w:rPr>
-      </w:pPr>
-    </w:p>
-    <w:p>
-      <w:pPr>
-        <w:spacing w:before="240"/>
-        <w:rPr>
-          <w:rFonts w:ascii="Arial" w:hAnsi="Arial" w:cs="Arial"/>
-          <w:b/>
-          <w:bCs/>
-          <w:i/>
-          <w:iCs/>
-          <w:sz w:val="28"/>
-          <w:szCs w:val="28"/>
-        </w:rPr>
-      </w:pPr>
-      <w:r>
-        <w:rPr>
-          <w:rFonts w:ascii="Arial" w:hAnsi="Arial" w:cs="Arial"/>
-          <w:b/>
-          <w:bCs/>
-          <w:i/>
-          <w:iCs/>
-          <w:sz w:val="28"/>
-          <w:szCs w:val="28"/>
-        </w:rPr>
-        <w:t xml:space="preserve">Adicionando a biblioteca </w:t>
-      </w:r>
-      <w:proofErr w:type="spellStart"/>
-      <w:r>
-        <w:rPr>
-          <w:rFonts w:ascii="Arial" w:hAnsi="Arial" w:cs="Arial"/>
-          <w:b/>
-          <w:bCs/>
-          <w:i/>
-          <w:iCs/>
-          <w:sz w:val="28"/>
-          <w:szCs w:val="28"/>
-        </w:rPr>
-        <w:t>PHPMailer</w:t>
-      </w:r>
-      <w:proofErr w:type="spellEnd"/>
-      <w:r>
-        <w:rPr>
-          <w:rFonts w:ascii="Arial" w:hAnsi="Arial" w:cs="Arial"/>
-          <w:b/>
-          <w:bCs/>
-          <w:i/>
-          <w:iCs/>
-          <w:sz w:val="28"/>
-          <w:szCs w:val="28"/>
-        </w:rPr>
-        <w:t xml:space="preserve"> ao projeto</w:t>
-      </w:r>
-    </w:p>
-    <w:p>
-      <w:pPr>
-        <w:spacing w:before="240"/>
-        <w:rPr>
-          <w:rFonts w:ascii="Arial" w:hAnsi="Arial" w:cs="Arial"/>
-          <w:b/>
-          <w:bCs/>
-          <w:sz w:val="24"/>
-          <w:szCs w:val="24"/>
-        </w:rPr>
-      </w:pPr>
-      <w:r>
-        <w:rPr>
-          <w:rFonts w:ascii="Arial" w:hAnsi="Arial" w:cs="Arial"/>
-          <w:sz w:val="24"/>
-          <w:szCs w:val="24"/>
-        </w:rPr>
-        <w:t>-</w:t>
-      </w:r>
-      <w:r>
-        <w:rPr>
-          <w:rFonts w:ascii="Arial" w:hAnsi="Arial" w:cs="Arial"/>
-          <w:sz w:val="24"/>
-          <w:szCs w:val="24"/>
-        </w:rPr>
-        <w:t xml:space="preserve"> </w:t>
-      </w:r>
-      <w:r>
-        <w:rPr>
-          <w:rFonts w:ascii="Arial" w:hAnsi="Arial" w:cs="Arial"/>
-          <w:sz w:val="24"/>
-          <w:szCs w:val="24"/>
-        </w:rPr>
-        <w:t xml:space="preserve">O </w:t>
-      </w:r>
-      <w:r>
-        <w:rPr>
-          <w:rFonts w:ascii="Arial" w:hAnsi="Arial" w:cs="Arial"/>
-          <w:b/>
-          <w:bCs/>
-          <w:sz w:val="24"/>
-          <w:szCs w:val="24"/>
-        </w:rPr>
-        <w:t xml:space="preserve">processo de envio de </w:t>
-      </w:r>
-      <w:proofErr w:type="spellStart"/>
-      <w:r>
-        <w:rPr>
-          <w:rFonts w:ascii="Arial" w:hAnsi="Arial" w:cs="Arial"/>
-          <w:b/>
-          <w:bCs/>
-          <w:sz w:val="24"/>
-          <w:szCs w:val="24"/>
-        </w:rPr>
-        <w:t>emails</w:t>
-      </w:r>
-      <w:proofErr w:type="spellEnd"/>
-      <w:r>
-        <w:rPr>
-          <w:rFonts w:ascii="Arial" w:hAnsi="Arial" w:cs="Arial"/>
-          <w:sz w:val="24"/>
-          <w:szCs w:val="24"/>
-        </w:rPr>
-        <w:t xml:space="preserve"> é muito comum, muitas </w:t>
-      </w:r>
-      <w:r>
-        <w:rPr>
-          <w:rFonts w:ascii="Arial" w:hAnsi="Arial" w:cs="Arial"/>
-          <w:b/>
-          <w:bCs/>
-          <w:sz w:val="24"/>
-          <w:szCs w:val="24"/>
-        </w:rPr>
-        <w:t xml:space="preserve">aplicações implementam esse </w:t>
-      </w:r>
-      <w:r>
-        <w:rPr>
-          <w:rFonts w:ascii="Arial" w:hAnsi="Arial" w:cs="Arial"/>
-          <w:sz w:val="24"/>
-          <w:szCs w:val="24"/>
-        </w:rPr>
-        <w:t xml:space="preserve">tipo de </w:t>
-      </w:r>
-      <w:r>
-        <w:rPr>
-          <w:rFonts w:ascii="Arial" w:hAnsi="Arial" w:cs="Arial"/>
-          <w:b/>
-          <w:bCs/>
-          <w:sz w:val="24"/>
-          <w:szCs w:val="24"/>
-        </w:rPr>
-        <w:t>recurso</w:t>
-      </w:r>
-      <w:r>
-        <w:rPr>
-          <w:rFonts w:ascii="Arial" w:hAnsi="Arial" w:cs="Arial"/>
-          <w:sz w:val="24"/>
-          <w:szCs w:val="24"/>
-        </w:rPr>
-        <w:t xml:space="preserve">. Por isso, </w:t>
-      </w:r>
-      <w:r>
-        <w:rPr>
-          <w:rFonts w:ascii="Arial" w:hAnsi="Arial" w:cs="Arial"/>
-          <w:b/>
-          <w:bCs/>
-          <w:sz w:val="24"/>
-          <w:szCs w:val="24"/>
-        </w:rPr>
-        <w:t xml:space="preserve">existem </w:t>
-      </w:r>
-      <w:r>
-        <w:rPr>
-          <w:rFonts w:ascii="Arial" w:hAnsi="Arial" w:cs="Arial"/>
-          <w:sz w:val="24"/>
-          <w:szCs w:val="24"/>
-        </w:rPr>
-        <w:t xml:space="preserve">muitas </w:t>
-      </w:r>
-      <w:r>
-        <w:rPr>
-          <w:rFonts w:ascii="Arial" w:hAnsi="Arial" w:cs="Arial"/>
-          <w:b/>
-          <w:bCs/>
-          <w:sz w:val="24"/>
-          <w:szCs w:val="24"/>
-        </w:rPr>
-        <w:t>iniciativas prontas</w:t>
-      </w:r>
-      <w:r>
-        <w:rPr>
-          <w:rFonts w:ascii="Arial" w:hAnsi="Arial" w:cs="Arial"/>
-          <w:sz w:val="24"/>
-          <w:szCs w:val="24"/>
-        </w:rPr>
-        <w:t>;</w:t>
-      </w:r>
-    </w:p>
-    <w:p>
-      <w:pPr>
-        <w:spacing w:before="240"/>
-        <w:rPr>
-          <w:rFonts w:ascii="Arial" w:hAnsi="Arial" w:cs="Arial"/>
-          <w:sz w:val="24"/>
-          <w:szCs w:val="24"/>
-        </w:rPr>
-      </w:pPr>
-      <w:r>
-        <w:rPr>
-          <w:rFonts w:ascii="Arial" w:hAnsi="Arial" w:cs="Arial"/>
-          <w:sz w:val="24"/>
-          <w:szCs w:val="24"/>
-        </w:rPr>
-        <w:t>-</w:t>
-      </w:r>
-      <w:r>
-        <w:rPr>
-          <w:rFonts w:ascii="Arial" w:hAnsi="Arial" w:cs="Arial"/>
-          <w:sz w:val="24"/>
-          <w:szCs w:val="24"/>
-        </w:rPr>
-        <w:t xml:space="preserve"> </w:t>
-      </w:r>
-      <w:r>
-        <w:rPr>
-          <w:rFonts w:ascii="Arial" w:hAnsi="Arial" w:cs="Arial"/>
-          <w:sz w:val="24"/>
-          <w:szCs w:val="24"/>
-        </w:rPr>
-        <w:t xml:space="preserve">Muitas </w:t>
-      </w:r>
-      <w:r>
-        <w:rPr>
-          <w:rFonts w:ascii="Arial" w:hAnsi="Arial" w:cs="Arial"/>
-          <w:b/>
-          <w:bCs/>
-          <w:sz w:val="24"/>
-          <w:szCs w:val="24"/>
-        </w:rPr>
-        <w:t>bibliotecas podem ser baixadas e utilizadas</w:t>
-      </w:r>
-      <w:r>
-        <w:rPr>
-          <w:rFonts w:ascii="Arial" w:hAnsi="Arial" w:cs="Arial"/>
-          <w:sz w:val="24"/>
-          <w:szCs w:val="24"/>
-        </w:rPr>
-        <w:t xml:space="preserve"> dentro do código;</w:t>
-      </w:r>
-    </w:p>
-    <w:p>
-      <w:pPr>
-        <w:spacing w:before="240"/>
-        <w:rPr>
-          <w:rFonts w:ascii="Arial" w:hAnsi="Arial" w:cs="Arial"/>
-          <w:b/>
-          <w:bCs/>
-          <w:sz w:val="24"/>
-          <w:szCs w:val="24"/>
-        </w:rPr>
-      </w:pPr>
-      <w:r>
-        <w:rPr>
-          <w:rFonts w:ascii="Arial" w:hAnsi="Arial" w:cs="Arial"/>
-          <w:sz w:val="24"/>
-          <w:szCs w:val="24"/>
-        </w:rPr>
-        <w:t xml:space="preserve">- Essas bibliotecas prontas </w:t>
-      </w:r>
-      <w:r>
-        <w:rPr>
-          <w:rFonts w:ascii="Arial" w:hAnsi="Arial" w:cs="Arial"/>
-          <w:b/>
-          <w:bCs/>
-          <w:sz w:val="24"/>
-          <w:szCs w:val="24"/>
-        </w:rPr>
-        <w:t>encapsulam</w:t>
-      </w:r>
-      <w:r>
-        <w:rPr>
-          <w:rFonts w:ascii="Arial" w:hAnsi="Arial" w:cs="Arial"/>
-          <w:sz w:val="24"/>
-          <w:szCs w:val="24"/>
-        </w:rPr>
-        <w:t xml:space="preserve"> toda a </w:t>
-      </w:r>
-      <w:r>
-        <w:rPr>
-          <w:rFonts w:ascii="Arial" w:hAnsi="Arial" w:cs="Arial"/>
-          <w:b/>
-          <w:bCs/>
-          <w:sz w:val="24"/>
-          <w:szCs w:val="24"/>
-        </w:rPr>
-        <w:t>complexidade</w:t>
-      </w:r>
-      <w:r>
-        <w:rPr>
-          <w:rFonts w:ascii="Arial" w:hAnsi="Arial" w:cs="Arial"/>
-          <w:sz w:val="24"/>
-          <w:szCs w:val="24"/>
-        </w:rPr>
-        <w:t xml:space="preserve"> </w:t>
-      </w:r>
-      <w:r>
-        <w:rPr>
-          <w:rFonts w:ascii="Arial" w:hAnsi="Arial" w:cs="Arial"/>
-          <w:b/>
-          <w:bCs/>
-          <w:sz w:val="24"/>
-          <w:szCs w:val="24"/>
-        </w:rPr>
-        <w:t>por trás desse processo.</w:t>
-      </w:r>
-    </w:p>
-    <w:p>
-      <w:pPr>
-        <w:spacing w:before="240"/>
-        <w:rPr>
-          <w:rFonts w:ascii="Arial" w:hAnsi="Arial" w:cs="Arial"/>
-          <w:sz w:val="24"/>
-          <w:szCs w:val="24"/>
-        </w:rPr>
-      </w:pPr>
-      <w:r>
-        <w:rPr>
-          <w:rFonts w:ascii="Arial" w:hAnsi="Arial" w:cs="Arial"/>
-          <w:sz w:val="24"/>
-          <w:szCs w:val="24"/>
-        </w:rPr>
-        <w:t xml:space="preserve">- Entre tantas, utilizaremos a </w:t>
-      </w:r>
-      <w:proofErr w:type="spellStart"/>
-      <w:r>
-        <w:rPr>
-          <w:rFonts w:ascii="Arial" w:hAnsi="Arial" w:cs="Arial"/>
-          <w:b/>
-          <w:bCs/>
-          <w:sz w:val="24"/>
-          <w:szCs w:val="24"/>
-        </w:rPr>
-        <w:t>PHPMailer</w:t>
-      </w:r>
-      <w:proofErr w:type="spellEnd"/>
-      <w:r>
-        <w:rPr>
-          <w:rFonts w:ascii="Arial" w:hAnsi="Arial" w:cs="Arial"/>
-          <w:sz w:val="24"/>
-          <w:szCs w:val="24"/>
-        </w:rPr>
-        <w:t xml:space="preserve"> para auxiliar nesse processo.</w:t>
-      </w:r>
-    </w:p>
-    <w:p>
-      <w:pPr>
-        <w:shd w:val="clear" w:color="auto" w:fill="1F1F1F"/>
-        <w:spacing w:after="0" w:line="285" w:lineRule="atLeast"/>
-        <w:rPr>
-          <w:rFonts w:ascii="Consolas" w:eastAsia="Times New Roman" w:hAnsi="Consolas" w:cs="Times New Roman"/>
-          <w:color w:val="CCCCCC"/>
-          <w:kern w:val="0"/>
-          <w:sz w:val="21"/>
-          <w:szCs w:val="21"/>
-          <w:lang w:eastAsia="pt-BR"/>
-          <w14:ligatures w14:val="none"/>
-        </w:rPr>
-      </w:pPr>
-      <w:r>
-        <w:rPr>
-          <w:rFonts w:ascii="Consolas" w:eastAsia="Times New Roman" w:hAnsi="Consolas" w:cs="Times New Roman"/>
-          <w:color w:val="6A9955"/>
-          <w:kern w:val="0"/>
-          <w:sz w:val="21"/>
-          <w:szCs w:val="21"/>
-          <w:lang w:eastAsia="pt-BR"/>
-          <w14:ligatures w14:val="none"/>
-        </w:rPr>
-        <w:t xml:space="preserve">//importando biblioteca </w:t>
-      </w:r>
-      <w:proofErr w:type="spellStart"/>
-      <w:r>
-        <w:rPr>
-          <w:rFonts w:ascii="Consolas" w:eastAsia="Times New Roman" w:hAnsi="Consolas" w:cs="Times New Roman"/>
-          <w:color w:val="6A9955"/>
-          <w:kern w:val="0"/>
-          <w:sz w:val="21"/>
-          <w:szCs w:val="21"/>
-          <w:lang w:eastAsia="pt-BR"/>
-          <w14:ligatures w14:val="none"/>
-        </w:rPr>
-        <w:t>PHPMailer</w:t>
-      </w:r>
-      <w:proofErr w:type="spellEnd"/>
-    </w:p>
-    <w:p>
-      <w:pPr>
-        <w:shd w:val="clear" w:color="auto" w:fill="1F1F1F"/>
-        <w:spacing w:after="0" w:line="285" w:lineRule="atLeast"/>
-        <w:rPr>
-          <w:rFonts w:ascii="Consolas" w:eastAsia="Times New Roman" w:hAnsi="Consolas" w:cs="Times New Roman"/>
-          <w:color w:val="CCCCCC"/>
-          <w:kern w:val="0"/>
-          <w:sz w:val="21"/>
-          <w:szCs w:val="21"/>
-          <w:lang w:eastAsia="pt-BR"/>
-          <w14:ligatures w14:val="none"/>
-        </w:rPr>
-      </w:pPr>
-      <w:r>
-        <w:rPr>
-          <w:rFonts w:ascii="Consolas" w:eastAsia="Times New Roman" w:hAnsi="Consolas" w:cs="Times New Roman"/>
-          <w:color w:val="C586C0"/>
-          <w:kern w:val="0"/>
-          <w:sz w:val="21"/>
-          <w:szCs w:val="21"/>
-          <w:lang w:eastAsia="pt-BR"/>
-          <w14:ligatures w14:val="none"/>
-        </w:rPr>
-        <w:t>require</w:t>
-      </w:r>
-      <w:r>
-        <w:rPr>
-          <w:rFonts w:ascii="Consolas" w:eastAsia="Times New Roman" w:hAnsi="Consolas" w:cs="Times New Roman"/>
-          <w:color w:val="D4D4D4"/>
-          <w:kern w:val="0"/>
-          <w:sz w:val="21"/>
-          <w:szCs w:val="21"/>
-          <w:lang w:eastAsia="pt-BR"/>
-          <w14:ligatures w14:val="none"/>
-        </w:rPr>
-        <w:t xml:space="preserve"> </w:t>
-      </w:r>
-      <w:r>
-        <w:rPr>
-          <w:rFonts w:ascii="Consolas" w:eastAsia="Times New Roman" w:hAnsi="Consolas" w:cs="Times New Roman"/>
-          <w:color w:val="CE9178"/>
-          <w:kern w:val="0"/>
-          <w:sz w:val="21"/>
-          <w:szCs w:val="21"/>
-          <w:lang w:eastAsia="pt-BR"/>
-          <w14:ligatures w14:val="none"/>
-        </w:rPr>
-        <w:t>"./bibliotecas/</w:t>
-      </w:r>
-      <w:proofErr w:type="spellStart"/>
-      <w:r>
-        <w:rPr>
-          <w:rFonts w:ascii="Consolas" w:eastAsia="Times New Roman" w:hAnsi="Consolas" w:cs="Times New Roman"/>
-          <w:color w:val="CE9178"/>
-          <w:kern w:val="0"/>
-          <w:sz w:val="21"/>
-          <w:szCs w:val="21"/>
-          <w:lang w:eastAsia="pt-BR"/>
-          <w14:ligatures w14:val="none"/>
-        </w:rPr>
-        <w:t>PHPMailer</w:t>
-      </w:r>
-      <w:proofErr w:type="spellEnd"/>
-      <w:r>
-        <w:rPr>
-          <w:rFonts w:ascii="Consolas" w:eastAsia="Times New Roman" w:hAnsi="Consolas" w:cs="Times New Roman"/>
-          <w:color w:val="CE9178"/>
-          <w:kern w:val="0"/>
-          <w:sz w:val="21"/>
-          <w:szCs w:val="21"/>
-          <w:lang w:eastAsia="pt-BR"/>
-          <w14:ligatures w14:val="none"/>
-        </w:rPr>
-        <w:t>/</w:t>
-      </w:r>
-      <w:proofErr w:type="spellStart"/>
-      <w:r>
-        <w:rPr>
-          <w:rFonts w:ascii="Consolas" w:eastAsia="Times New Roman" w:hAnsi="Consolas" w:cs="Times New Roman"/>
-          <w:color w:val="CE9178"/>
-          <w:kern w:val="0"/>
-          <w:sz w:val="21"/>
-          <w:szCs w:val="21"/>
-          <w:lang w:eastAsia="pt-BR"/>
-          <w14:ligatures w14:val="none"/>
-        </w:rPr>
-        <w:t>Exception.php</w:t>
-      </w:r>
-      <w:proofErr w:type="spellEnd"/>
-      <w:r>
-        <w:rPr>
-          <w:rFonts w:ascii="Consolas" w:eastAsia="Times New Roman" w:hAnsi="Consolas" w:cs="Times New Roman"/>
-          <w:color w:val="CE9178"/>
-          <w:kern w:val="0"/>
-          <w:sz w:val="21"/>
-          <w:szCs w:val="21"/>
-          <w:lang w:eastAsia="pt-BR"/>
-          <w14:ligatures w14:val="none"/>
-        </w:rPr>
-        <w:t>"</w:t>
-      </w:r>
-      <w:r>
-        <w:rPr>
-          <w:rFonts w:ascii="Consolas" w:eastAsia="Times New Roman" w:hAnsi="Consolas" w:cs="Times New Roman"/>
-          <w:color w:val="D4D4D4"/>
-          <w:kern w:val="0"/>
-          <w:sz w:val="21"/>
-          <w:szCs w:val="21"/>
-          <w:lang w:eastAsia="pt-BR"/>
-          <w14:ligatures w14:val="none"/>
-        </w:rPr>
-        <w:t>;</w:t>
-      </w:r>
-    </w:p>
-    <w:p>
-      <w:pPr>
-        <w:shd w:val="clear" w:color="auto" w:fill="1F1F1F"/>
-        <w:spacing w:after="0" w:line="285" w:lineRule="atLeast"/>
-        <w:rPr>
-          <w:rFonts w:ascii="Consolas" w:eastAsia="Times New Roman" w:hAnsi="Consolas" w:cs="Times New Roman"/>
-          <w:color w:val="CCCCCC"/>
-          <w:kern w:val="0"/>
-          <w:sz w:val="21"/>
-          <w:szCs w:val="21"/>
-          <w:lang w:eastAsia="pt-BR"/>
-          <w14:ligatures w14:val="none"/>
-        </w:rPr>
-      </w:pPr>
-      <w:r>
-        <w:rPr>
-          <w:rFonts w:ascii="Consolas" w:eastAsia="Times New Roman" w:hAnsi="Consolas" w:cs="Times New Roman"/>
-          <w:color w:val="C586C0"/>
-          <w:kern w:val="0"/>
-          <w:sz w:val="21"/>
-          <w:szCs w:val="21"/>
-          <w:lang w:eastAsia="pt-BR"/>
-          <w14:ligatures w14:val="none"/>
-        </w:rPr>
-        <w:t>require</w:t>
-      </w:r>
-      <w:r>
-        <w:rPr>
-          <w:rFonts w:ascii="Consolas" w:eastAsia="Times New Roman" w:hAnsi="Consolas" w:cs="Times New Roman"/>
-          <w:color w:val="D4D4D4"/>
-          <w:kern w:val="0"/>
-          <w:sz w:val="21"/>
-          <w:szCs w:val="21"/>
-          <w:lang w:eastAsia="pt-BR"/>
-          <w14:ligatures w14:val="none"/>
-        </w:rPr>
-        <w:t xml:space="preserve"> </w:t>
-      </w:r>
-      <w:r>
-        <w:rPr>
-          <w:rFonts w:ascii="Consolas" w:eastAsia="Times New Roman" w:hAnsi="Consolas" w:cs="Times New Roman"/>
-          <w:color w:val="CE9178"/>
-          <w:kern w:val="0"/>
-          <w:sz w:val="21"/>
-          <w:szCs w:val="21"/>
-          <w:lang w:eastAsia="pt-BR"/>
-          <w14:ligatures w14:val="none"/>
-        </w:rPr>
-        <w:t>"./bibliotecas/</w:t>
-      </w:r>
-      <w:proofErr w:type="spellStart"/>
-      <w:r>
-        <w:rPr>
-          <w:rFonts w:ascii="Consolas" w:eastAsia="Times New Roman" w:hAnsi="Consolas" w:cs="Times New Roman"/>
-          <w:color w:val="CE9178"/>
-          <w:kern w:val="0"/>
-          <w:sz w:val="21"/>
-          <w:szCs w:val="21"/>
-          <w:lang w:eastAsia="pt-BR"/>
-          <w14:ligatures w14:val="none"/>
-        </w:rPr>
-        <w:t>PHPMailer</w:t>
-      </w:r>
-      <w:proofErr w:type="spellEnd"/>
-      <w:r>
-        <w:rPr>
-          <w:rFonts w:ascii="Consolas" w:eastAsia="Times New Roman" w:hAnsi="Consolas" w:cs="Times New Roman"/>
-          <w:color w:val="CE9178"/>
-          <w:kern w:val="0"/>
-          <w:sz w:val="21"/>
-          <w:szCs w:val="21"/>
-          <w:lang w:eastAsia="pt-BR"/>
-          <w14:ligatures w14:val="none"/>
-        </w:rPr>
-        <w:t>/</w:t>
-      </w:r>
-      <w:proofErr w:type="spellStart"/>
-      <w:r>
-        <w:rPr>
-          <w:rFonts w:ascii="Consolas" w:eastAsia="Times New Roman" w:hAnsi="Consolas" w:cs="Times New Roman"/>
-          <w:color w:val="CE9178"/>
-          <w:kern w:val="0"/>
-          <w:sz w:val="21"/>
-          <w:szCs w:val="21"/>
-          <w:lang w:eastAsia="pt-BR"/>
-          <w14:ligatures w14:val="none"/>
-        </w:rPr>
-        <w:t>OAuthTokenProvider.php</w:t>
-      </w:r>
-      <w:proofErr w:type="spellEnd"/>
-      <w:r>
-        <w:rPr>
-          <w:rFonts w:ascii="Consolas" w:eastAsia="Times New Roman" w:hAnsi="Consolas" w:cs="Times New Roman"/>
-          <w:color w:val="CE9178"/>
-          <w:kern w:val="0"/>
-          <w:sz w:val="21"/>
-          <w:szCs w:val="21"/>
-          <w:lang w:eastAsia="pt-BR"/>
-          <w14:ligatures w14:val="none"/>
-        </w:rPr>
-        <w:t>"</w:t>
-      </w:r>
-      <w:r>
-        <w:rPr>
-          <w:rFonts w:ascii="Consolas" w:eastAsia="Times New Roman" w:hAnsi="Consolas" w:cs="Times New Roman"/>
-          <w:color w:val="D4D4D4"/>
-          <w:kern w:val="0"/>
-          <w:sz w:val="21"/>
-          <w:szCs w:val="21"/>
-          <w:lang w:eastAsia="pt-BR"/>
-          <w14:ligatures w14:val="none"/>
-        </w:rPr>
-        <w:t>;</w:t>
-      </w:r>
-    </w:p>
-    <w:p>
-      <w:pPr>
-        <w:shd w:val="clear" w:color="auto" w:fill="1F1F1F"/>
-        <w:spacing w:after="0" w:line="285" w:lineRule="atLeast"/>
-        <w:rPr>
-          <w:rFonts w:ascii="Consolas" w:eastAsia="Times New Roman" w:hAnsi="Consolas" w:cs="Times New Roman"/>
-          <w:color w:val="CCCCCC"/>
-          <w:kern w:val="0"/>
-          <w:sz w:val="21"/>
-          <w:szCs w:val="21"/>
-          <w:lang w:eastAsia="pt-BR"/>
-          <w14:ligatures w14:val="none"/>
-        </w:rPr>
-      </w:pPr>
-      <w:r>
-        <w:rPr>
-          <w:rFonts w:ascii="Consolas" w:eastAsia="Times New Roman" w:hAnsi="Consolas" w:cs="Times New Roman"/>
-          <w:color w:val="C586C0"/>
-          <w:kern w:val="0"/>
-          <w:sz w:val="21"/>
-          <w:szCs w:val="21"/>
-          <w:lang w:eastAsia="pt-BR"/>
-          <w14:ligatures w14:val="none"/>
-        </w:rPr>
-        <w:t>require</w:t>
-      </w:r>
-      <w:r>
-        <w:rPr>
-          <w:rFonts w:ascii="Consolas" w:eastAsia="Times New Roman" w:hAnsi="Consolas" w:cs="Times New Roman"/>
-          <w:color w:val="D4D4D4"/>
-          <w:kern w:val="0"/>
-          <w:sz w:val="21"/>
-          <w:szCs w:val="21"/>
-          <w:lang w:eastAsia="pt-BR"/>
-          <w14:ligatures w14:val="none"/>
-        </w:rPr>
-        <w:t xml:space="preserve"> </w:t>
-      </w:r>
-      <w:r>
-        <w:rPr>
-          <w:rFonts w:ascii="Consolas" w:eastAsia="Times New Roman" w:hAnsi="Consolas" w:cs="Times New Roman"/>
-          <w:color w:val="CE9178"/>
-          <w:kern w:val="0"/>
-          <w:sz w:val="21"/>
-          <w:szCs w:val="21"/>
-          <w:lang w:eastAsia="pt-BR"/>
-          <w14:ligatures w14:val="none"/>
-        </w:rPr>
-        <w:t>"./bibliotecas/</w:t>
-      </w:r>
-      <w:proofErr w:type="spellStart"/>
-      <w:r>
-        <w:rPr>
-          <w:rFonts w:ascii="Consolas" w:eastAsia="Times New Roman" w:hAnsi="Consolas" w:cs="Times New Roman"/>
-          <w:color w:val="CE9178"/>
-          <w:kern w:val="0"/>
-          <w:sz w:val="21"/>
-          <w:szCs w:val="21"/>
-          <w:lang w:eastAsia="pt-BR"/>
-          <w14:ligatures w14:val="none"/>
-        </w:rPr>
-        <w:t>PHPMailer</w:t>
-      </w:r>
-      <w:proofErr w:type="spellEnd"/>
-      <w:r>
-        <w:rPr>
-          <w:rFonts w:ascii="Consolas" w:eastAsia="Times New Roman" w:hAnsi="Consolas" w:cs="Times New Roman"/>
-          <w:color w:val="CE9178"/>
-          <w:kern w:val="0"/>
-          <w:sz w:val="21"/>
-          <w:szCs w:val="21"/>
-          <w:lang w:eastAsia="pt-BR"/>
-          <w14:ligatures w14:val="none"/>
-        </w:rPr>
-        <w:t>/</w:t>
-      </w:r>
-      <w:proofErr w:type="spellStart"/>
-      <w:r>
-        <w:rPr>
-          <w:rFonts w:ascii="Consolas" w:eastAsia="Times New Roman" w:hAnsi="Consolas" w:cs="Times New Roman"/>
-          <w:color w:val="CE9178"/>
-          <w:kern w:val="0"/>
-          <w:sz w:val="21"/>
-          <w:szCs w:val="21"/>
-          <w:lang w:eastAsia="pt-BR"/>
-          <w14:ligatures w14:val="none"/>
-        </w:rPr>
-        <w:t>OAuth.php</w:t>
-      </w:r>
-      <w:proofErr w:type="spellEnd"/>
-      <w:r>
-        <w:rPr>
-          <w:rFonts w:ascii="Consolas" w:eastAsia="Times New Roman" w:hAnsi="Consolas" w:cs="Times New Roman"/>
-          <w:color w:val="CE9178"/>
-          <w:kern w:val="0"/>
-          <w:sz w:val="21"/>
-          <w:szCs w:val="21"/>
-          <w:lang w:eastAsia="pt-BR"/>
-          <w14:ligatures w14:val="none"/>
-        </w:rPr>
-        <w:t>"</w:t>
-      </w:r>
-      <w:r>
-        <w:rPr>
-          <w:rFonts w:ascii="Consolas" w:eastAsia="Times New Roman" w:hAnsi="Consolas" w:cs="Times New Roman"/>
-          <w:color w:val="D4D4D4"/>
-          <w:kern w:val="0"/>
-          <w:sz w:val="21"/>
-          <w:szCs w:val="21"/>
-          <w:lang w:eastAsia="pt-BR"/>
-          <w14:ligatures w14:val="none"/>
-        </w:rPr>
-        <w:t>;</w:t>
-      </w:r>
-    </w:p>
-    <w:p>
-      <w:pPr>
-        <w:shd w:val="clear" w:color="auto" w:fill="1F1F1F"/>
-        <w:spacing w:after="0" w:line="285" w:lineRule="atLeast"/>
-        <w:rPr>
-          <w:rFonts w:ascii="Consolas" w:eastAsia="Times New Roman" w:hAnsi="Consolas" w:cs="Times New Roman"/>
-          <w:color w:val="CCCCCC"/>
-          <w:kern w:val="0"/>
-          <w:sz w:val="21"/>
-          <w:szCs w:val="21"/>
-          <w:lang w:eastAsia="pt-BR"/>
-          <w14:ligatures w14:val="none"/>
-        </w:rPr>
-      </w:pPr>
-      <w:r>
-        <w:rPr>
-          <w:rFonts w:ascii="Consolas" w:eastAsia="Times New Roman" w:hAnsi="Consolas" w:cs="Times New Roman"/>
-          <w:color w:val="C586C0"/>
-          <w:kern w:val="0"/>
-          <w:sz w:val="21"/>
-          <w:szCs w:val="21"/>
-          <w:lang w:eastAsia="pt-BR"/>
-          <w14:ligatures w14:val="none"/>
-        </w:rPr>
-        <w:t>require</w:t>
-      </w:r>
-      <w:r>
-        <w:rPr>
-          <w:rFonts w:ascii="Consolas" w:eastAsia="Times New Roman" w:hAnsi="Consolas" w:cs="Times New Roman"/>
-          <w:color w:val="D4D4D4"/>
-          <w:kern w:val="0"/>
-          <w:sz w:val="21"/>
-          <w:szCs w:val="21"/>
-          <w:lang w:eastAsia="pt-BR"/>
-          <w14:ligatures w14:val="none"/>
-        </w:rPr>
-        <w:t xml:space="preserve"> </w:t>
-      </w:r>
-      <w:r>
-        <w:rPr>
-          <w:rFonts w:ascii="Consolas" w:eastAsia="Times New Roman" w:hAnsi="Consolas" w:cs="Times New Roman"/>
-          <w:color w:val="CE9178"/>
-          <w:kern w:val="0"/>
-          <w:sz w:val="21"/>
-          <w:szCs w:val="21"/>
-          <w:lang w:eastAsia="pt-BR"/>
-          <w14:ligatures w14:val="none"/>
-        </w:rPr>
-        <w:t>"./bibliotecas/</w:t>
-      </w:r>
-      <w:proofErr w:type="spellStart"/>
-      <w:r>
-        <w:rPr>
-          <w:rFonts w:ascii="Consolas" w:eastAsia="Times New Roman" w:hAnsi="Consolas" w:cs="Times New Roman"/>
-          <w:color w:val="CE9178"/>
-          <w:kern w:val="0"/>
-          <w:sz w:val="21"/>
-          <w:szCs w:val="21"/>
-          <w:lang w:eastAsia="pt-BR"/>
-          <w14:ligatures w14:val="none"/>
-        </w:rPr>
-        <w:t>PHPMailer</w:t>
-      </w:r>
-      <w:proofErr w:type="spellEnd"/>
-      <w:r>
-        <w:rPr>
-          <w:rFonts w:ascii="Consolas" w:eastAsia="Times New Roman" w:hAnsi="Consolas" w:cs="Times New Roman"/>
-          <w:color w:val="CE9178"/>
-          <w:kern w:val="0"/>
-          <w:sz w:val="21"/>
-          <w:szCs w:val="21"/>
-          <w:lang w:eastAsia="pt-BR"/>
-          <w14:ligatures w14:val="none"/>
-        </w:rPr>
-        <w:t>/</w:t>
-      </w:r>
-      <w:proofErr w:type="spellStart"/>
-      <w:r>
-        <w:rPr>
-          <w:rFonts w:ascii="Consolas" w:eastAsia="Times New Roman" w:hAnsi="Consolas" w:cs="Times New Roman"/>
-          <w:color w:val="CE9178"/>
-          <w:kern w:val="0"/>
-          <w:sz w:val="21"/>
-          <w:szCs w:val="21"/>
-          <w:lang w:eastAsia="pt-BR"/>
-          <w14:ligatures w14:val="none"/>
-        </w:rPr>
-        <w:t>PHPMailer.php</w:t>
-      </w:r>
-      <w:proofErr w:type="spellEnd"/>
-      <w:r>
-        <w:rPr>
-          <w:rFonts w:ascii="Consolas" w:eastAsia="Times New Roman" w:hAnsi="Consolas" w:cs="Times New Roman"/>
-          <w:color w:val="CE9178"/>
-          <w:kern w:val="0"/>
-          <w:sz w:val="21"/>
-          <w:szCs w:val="21"/>
-          <w:lang w:eastAsia="pt-BR"/>
-          <w14:ligatures w14:val="none"/>
-        </w:rPr>
-        <w:t>"</w:t>
-      </w:r>
-      <w:r>
-        <w:rPr>
-          <w:rFonts w:ascii="Consolas" w:eastAsia="Times New Roman" w:hAnsi="Consolas" w:cs="Times New Roman"/>
-          <w:color w:val="D4D4D4"/>
-          <w:kern w:val="0"/>
-          <w:sz w:val="21"/>
-          <w:szCs w:val="21"/>
-          <w:lang w:eastAsia="pt-BR"/>
-          <w14:ligatures w14:val="none"/>
-        </w:rPr>
-        <w:t>;</w:t>
-      </w:r>
-    </w:p>
-    <w:p>
-      <w:pPr>
-        <w:shd w:val="clear" w:color="auto" w:fill="1F1F1F"/>
-        <w:spacing w:after="0" w:line="285" w:lineRule="atLeast"/>
-        <w:rPr>
-          <w:rFonts w:ascii="Consolas" w:eastAsia="Times New Roman" w:hAnsi="Consolas" w:cs="Times New Roman"/>
-          <w:color w:val="CCCCCC"/>
-          <w:kern w:val="0"/>
-          <w:sz w:val="21"/>
-          <w:szCs w:val="21"/>
-          <w:lang w:eastAsia="pt-BR"/>
-          <w14:ligatures w14:val="none"/>
-        </w:rPr>
-      </w:pPr>
-      <w:r>
-        <w:rPr>
-          <w:rFonts w:ascii="Consolas" w:eastAsia="Times New Roman" w:hAnsi="Consolas" w:cs="Times New Roman"/>
-          <w:color w:val="C586C0"/>
-          <w:kern w:val="0"/>
-          <w:sz w:val="21"/>
-          <w:szCs w:val="21"/>
-          <w:lang w:eastAsia="pt-BR"/>
-          <w14:ligatures w14:val="none"/>
-        </w:rPr>
-        <w:t>require</w:t>
-      </w:r>
-      <w:r>
-        <w:rPr>
-          <w:rFonts w:ascii="Consolas" w:eastAsia="Times New Roman" w:hAnsi="Consolas" w:cs="Times New Roman"/>
-          <w:color w:val="D4D4D4"/>
-          <w:kern w:val="0"/>
-          <w:sz w:val="21"/>
-          <w:szCs w:val="21"/>
-          <w:lang w:eastAsia="pt-BR"/>
-          <w14:ligatures w14:val="none"/>
-        </w:rPr>
-        <w:t xml:space="preserve"> </w:t>
-      </w:r>
-      <w:r>
-        <w:rPr>
-          <w:rFonts w:ascii="Consolas" w:eastAsia="Times New Roman" w:hAnsi="Consolas" w:cs="Times New Roman"/>
-          <w:color w:val="CE9178"/>
-          <w:kern w:val="0"/>
-          <w:sz w:val="21"/>
-          <w:szCs w:val="21"/>
-          <w:lang w:eastAsia="pt-BR"/>
-          <w14:ligatures w14:val="none"/>
-        </w:rPr>
-        <w:t>"./bibliotecas/</w:t>
-      </w:r>
-      <w:proofErr w:type="spellStart"/>
-      <w:r>
-        <w:rPr>
-          <w:rFonts w:ascii="Consolas" w:eastAsia="Times New Roman" w:hAnsi="Consolas" w:cs="Times New Roman"/>
-          <w:color w:val="CE9178"/>
-          <w:kern w:val="0"/>
-          <w:sz w:val="21"/>
-          <w:szCs w:val="21"/>
-          <w:lang w:eastAsia="pt-BR"/>
-          <w14:ligatures w14:val="none"/>
-        </w:rPr>
-        <w:t>PHPMailer</w:t>
-      </w:r>
-      <w:proofErr w:type="spellEnd"/>
-      <w:r>
-        <w:rPr>
-          <w:rFonts w:ascii="Consolas" w:eastAsia="Times New Roman" w:hAnsi="Consolas" w:cs="Times New Roman"/>
-          <w:color w:val="CE9178"/>
-          <w:kern w:val="0"/>
-          <w:sz w:val="21"/>
-          <w:szCs w:val="21"/>
-          <w:lang w:eastAsia="pt-BR"/>
-          <w14:ligatures w14:val="none"/>
-        </w:rPr>
-        <w:t>/POP3.php"</w:t>
-      </w:r>
-      <w:r>
-        <w:rPr>
-          <w:rFonts w:ascii="Consolas" w:eastAsia="Times New Roman" w:hAnsi="Consolas" w:cs="Times New Roman"/>
-          <w:color w:val="D4D4D4"/>
-          <w:kern w:val="0"/>
-          <w:sz w:val="21"/>
-          <w:szCs w:val="21"/>
-          <w:lang w:eastAsia="pt-BR"/>
-          <w14:ligatures w14:val="none"/>
-        </w:rPr>
-        <w:t xml:space="preserve">; </w:t>
-      </w:r>
-      <w:r>
-        <w:rPr>
-          <w:rFonts w:ascii="Consolas" w:eastAsia="Times New Roman" w:hAnsi="Consolas" w:cs="Times New Roman"/>
-          <w:color w:val="6A9955"/>
-          <w:kern w:val="0"/>
-          <w:sz w:val="21"/>
-          <w:szCs w:val="21"/>
-          <w:lang w:eastAsia="pt-BR"/>
-          <w14:ligatures w14:val="none"/>
-        </w:rPr>
-        <w:t xml:space="preserve">//--&gt;especificações do protocolo de recebimento de </w:t>
-      </w:r>
-      <w:proofErr w:type="spellStart"/>
-      <w:r>
-        <w:rPr>
-          <w:rFonts w:ascii="Consolas" w:eastAsia="Times New Roman" w:hAnsi="Consolas" w:cs="Times New Roman"/>
-          <w:color w:val="6A9955"/>
-          <w:kern w:val="0"/>
-          <w:sz w:val="21"/>
-          <w:szCs w:val="21"/>
-          <w:lang w:eastAsia="pt-BR"/>
-          <w14:ligatures w14:val="none"/>
-        </w:rPr>
-        <w:t>email</w:t>
-      </w:r>
-      <w:proofErr w:type="spellEnd"/>
-    </w:p>
-    <w:p>
-      <w:pPr>
-        <w:shd w:val="clear" w:color="auto" w:fill="1F1F1F"/>
-        <w:spacing w:after="0" w:line="285" w:lineRule="atLeast"/>
-        <w:rPr>
-          <w:rFonts w:ascii="Consolas" w:eastAsia="Times New Roman" w:hAnsi="Consolas" w:cs="Times New Roman"/>
-          <w:color w:val="CCCCCC"/>
-          <w:kern w:val="0"/>
-          <w:sz w:val="21"/>
-          <w:szCs w:val="21"/>
-          <w:lang w:eastAsia="pt-BR"/>
-          <w14:ligatures w14:val="none"/>
-        </w:rPr>
-      </w:pPr>
-      <w:r>
-        <w:rPr>
-          <w:rFonts w:ascii="Consolas" w:eastAsia="Times New Roman" w:hAnsi="Consolas" w:cs="Times New Roman"/>
-          <w:color w:val="C586C0"/>
-          <w:kern w:val="0"/>
-          <w:sz w:val="21"/>
-          <w:szCs w:val="21"/>
-          <w:lang w:eastAsia="pt-BR"/>
-          <w14:ligatures w14:val="none"/>
-        </w:rPr>
-        <w:t>require</w:t>
-      </w:r>
-      <w:r>
-        <w:rPr>
-          <w:rFonts w:ascii="Consolas" w:eastAsia="Times New Roman" w:hAnsi="Consolas" w:cs="Times New Roman"/>
-          <w:color w:val="D4D4D4"/>
-          <w:kern w:val="0"/>
-          <w:sz w:val="21"/>
-          <w:szCs w:val="21"/>
-          <w:lang w:eastAsia="pt-BR"/>
-          <w14:ligatures w14:val="none"/>
-        </w:rPr>
-        <w:t xml:space="preserve"> </w:t>
-      </w:r>
-      <w:r>
-        <w:rPr>
-          <w:rFonts w:ascii="Consolas" w:eastAsia="Times New Roman" w:hAnsi="Consolas" w:cs="Times New Roman"/>
-          <w:color w:val="CE9178"/>
-          <w:kern w:val="0"/>
-          <w:sz w:val="21"/>
-          <w:szCs w:val="21"/>
-          <w:lang w:eastAsia="pt-BR"/>
-          <w14:ligatures w14:val="none"/>
-        </w:rPr>
-        <w:t>"./bibliotecas/</w:t>
-      </w:r>
-      <w:proofErr w:type="spellStart"/>
-      <w:r>
-        <w:rPr>
-          <w:rFonts w:ascii="Consolas" w:eastAsia="Times New Roman" w:hAnsi="Consolas" w:cs="Times New Roman"/>
-          <w:color w:val="CE9178"/>
-          <w:kern w:val="0"/>
-          <w:sz w:val="21"/>
-          <w:szCs w:val="21"/>
-          <w:lang w:eastAsia="pt-BR"/>
-          <w14:ligatures w14:val="none"/>
-        </w:rPr>
-        <w:t>PHPMailer</w:t>
-      </w:r>
-      <w:proofErr w:type="spellEnd"/>
-      <w:r>
-        <w:rPr>
-          <w:rFonts w:ascii="Consolas" w:eastAsia="Times New Roman" w:hAnsi="Consolas" w:cs="Times New Roman"/>
-          <w:color w:val="CE9178"/>
-          <w:kern w:val="0"/>
-          <w:sz w:val="21"/>
-          <w:szCs w:val="21"/>
-          <w:lang w:eastAsia="pt-BR"/>
-          <w14:ligatures w14:val="none"/>
-        </w:rPr>
-        <w:t>/</w:t>
-      </w:r>
-      <w:proofErr w:type="spellStart"/>
-      <w:r>
-        <w:rPr>
-          <w:rFonts w:ascii="Consolas" w:eastAsia="Times New Roman" w:hAnsi="Consolas" w:cs="Times New Roman"/>
-          <w:color w:val="CE9178"/>
-          <w:kern w:val="0"/>
-          <w:sz w:val="21"/>
-          <w:szCs w:val="21"/>
-          <w:lang w:eastAsia="pt-BR"/>
-          <w14:ligatures w14:val="none"/>
-        </w:rPr>
-        <w:t>SMTP.php</w:t>
-      </w:r>
-      <w:proofErr w:type="spellEnd"/>
-      <w:r>
-        <w:rPr>
-          <w:rFonts w:ascii="Consolas" w:eastAsia="Times New Roman" w:hAnsi="Consolas" w:cs="Times New Roman"/>
-          <w:color w:val="CE9178"/>
-          <w:kern w:val="0"/>
-          <w:sz w:val="21"/>
-          <w:szCs w:val="21"/>
-          <w:lang w:eastAsia="pt-BR"/>
-          <w14:ligatures w14:val="none"/>
-        </w:rPr>
-        <w:t>"</w:t>
-      </w:r>
-      <w:r>
-        <w:rPr>
-          <w:rFonts w:ascii="Consolas" w:eastAsia="Times New Roman" w:hAnsi="Consolas" w:cs="Times New Roman"/>
-          <w:color w:val="D4D4D4"/>
-          <w:kern w:val="0"/>
-          <w:sz w:val="21"/>
-          <w:szCs w:val="21"/>
-          <w:lang w:eastAsia="pt-BR"/>
-          <w14:ligatures w14:val="none"/>
-        </w:rPr>
-        <w:t xml:space="preserve">; </w:t>
-      </w:r>
-      <w:r>
-        <w:rPr>
-          <w:rFonts w:ascii="Consolas" w:eastAsia="Times New Roman" w:hAnsi="Consolas" w:cs="Times New Roman"/>
-          <w:color w:val="6A9955"/>
-          <w:kern w:val="0"/>
-          <w:sz w:val="21"/>
-          <w:szCs w:val="21"/>
-          <w:lang w:eastAsia="pt-BR"/>
-          <w14:ligatures w14:val="none"/>
-        </w:rPr>
-        <w:t xml:space="preserve">//--&gt;especificações do protocolo de envio de </w:t>
-      </w:r>
-      <w:proofErr w:type="spellStart"/>
-      <w:r>
-        <w:rPr>
-          <w:rFonts w:ascii="Consolas" w:eastAsia="Times New Roman" w:hAnsi="Consolas" w:cs="Times New Roman"/>
-          <w:color w:val="6A9955"/>
-          <w:kern w:val="0"/>
-          <w:sz w:val="21"/>
-          <w:szCs w:val="21"/>
-          <w:lang w:eastAsia="pt-BR"/>
-          <w14:ligatures w14:val="none"/>
-        </w:rPr>
-        <w:t>email</w:t>
-      </w:r>
-      <w:proofErr w:type="spellEnd"/>
-    </w:p>
-    <w:p>
-      <w:pPr>
-        <w:spacing w:before="240"/>
-        <w:rPr>
-          <w:rFonts w:ascii="Arial" w:hAnsi="Arial" w:cs="Arial"/>
-          <w:sz w:val="24"/>
-          <w:szCs w:val="24"/>
-        </w:rPr>
-      </w:pPr>
-      <w:r>
-        <w:rPr>
-          <w:rFonts w:ascii="Arial" w:hAnsi="Arial" w:cs="Arial"/>
-          <w:sz w:val="24"/>
-          <w:szCs w:val="24"/>
-        </w:rPr>
-        <w:t>importando a biblioteca</w:t>
-      </w:r>
-    </w:p>
-    <w:p>
-      <w:pPr>
-        <w:spacing w:before="240"/>
-        <w:rPr>
-          <w:rFonts w:ascii="Arial" w:hAnsi="Arial" w:cs="Arial"/>
-          <w:sz w:val="24"/>
-          <w:szCs w:val="24"/>
-        </w:rPr>
-      </w:pPr>
-    </w:p>
-    <w:p>
-      <w:pPr>
-        <w:shd w:val="clear" w:color="auto" w:fill="1F1F1F"/>
-        <w:spacing w:after="0" w:line="285" w:lineRule="atLeast"/>
-        <w:rPr>
-          <w:rFonts w:ascii="Consolas" w:eastAsia="Times New Roman" w:hAnsi="Consolas" w:cs="Times New Roman"/>
-          <w:color w:val="CCCCCC"/>
-          <w:kern w:val="0"/>
-          <w:sz w:val="21"/>
-          <w:szCs w:val="21"/>
-          <w:lang w:eastAsia="pt-BR"/>
-          <w14:ligatures w14:val="none"/>
-        </w:rPr>
-      </w:pPr>
-      <w:r>
-        <w:rPr>
-          <w:rFonts w:ascii="Consolas" w:eastAsia="Times New Roman" w:hAnsi="Consolas" w:cs="Times New Roman"/>
-          <w:color w:val="6A9955"/>
-          <w:kern w:val="0"/>
-          <w:sz w:val="21"/>
-          <w:szCs w:val="21"/>
-          <w:lang w:eastAsia="pt-BR"/>
-          <w14:ligatures w14:val="none"/>
-        </w:rPr>
-        <w:t>//</w:t>
-      </w:r>
-      <w:proofErr w:type="spellStart"/>
-      <w:r>
-        <w:rPr>
-          <w:rFonts w:ascii="Consolas" w:eastAsia="Times New Roman" w:hAnsi="Consolas" w:cs="Times New Roman"/>
-          <w:color w:val="6A9955"/>
-          <w:kern w:val="0"/>
-          <w:sz w:val="21"/>
-          <w:szCs w:val="21"/>
-          <w:lang w:eastAsia="pt-BR"/>
-          <w14:ligatures w14:val="none"/>
-        </w:rPr>
-        <w:t>namespaces</w:t>
-      </w:r>
-      <w:proofErr w:type="spellEnd"/>
-      <w:r>
-        <w:rPr>
-          <w:rFonts w:ascii="Consolas" w:eastAsia="Times New Roman" w:hAnsi="Consolas" w:cs="Times New Roman"/>
-          <w:color w:val="6A9955"/>
-          <w:kern w:val="0"/>
-          <w:sz w:val="21"/>
-          <w:szCs w:val="21"/>
-          <w:lang w:eastAsia="pt-BR"/>
-          <w14:ligatures w14:val="none"/>
-        </w:rPr>
-        <w:t xml:space="preserve"> - importante para a configuração de envio de </w:t>
-      </w:r>
-      <w:proofErr w:type="spellStart"/>
-      <w:r>
-        <w:rPr>
-          <w:rFonts w:ascii="Consolas" w:eastAsia="Times New Roman" w:hAnsi="Consolas" w:cs="Times New Roman"/>
-          <w:color w:val="6A9955"/>
-          <w:kern w:val="0"/>
-          <w:sz w:val="21"/>
-          <w:szCs w:val="21"/>
-          <w:lang w:eastAsia="pt-BR"/>
-          <w14:ligatures w14:val="none"/>
-        </w:rPr>
-        <w:t>email</w:t>
-      </w:r>
-      <w:proofErr w:type="spellEnd"/>
-    </w:p>
-    <w:p>
-      <w:pPr>
-        <w:shd w:val="clear" w:color="auto" w:fill="1F1F1F"/>
-        <w:spacing w:after="0" w:line="285" w:lineRule="atLeast"/>
-        <w:rPr>
-          <w:rFonts w:ascii="Consolas" w:eastAsia="Times New Roman" w:hAnsi="Consolas" w:cs="Times New Roman"/>
-          <w:color w:val="CCCCCC"/>
-          <w:kern w:val="0"/>
-          <w:sz w:val="21"/>
-          <w:szCs w:val="21"/>
-          <w:lang w:eastAsia="pt-BR"/>
-          <w14:ligatures w14:val="none"/>
-        </w:rPr>
-      </w:pPr>
-      <w:r>
-        <w:rPr>
-          <w:rFonts w:ascii="Consolas" w:eastAsia="Times New Roman" w:hAnsi="Consolas" w:cs="Times New Roman"/>
-          <w:color w:val="569CD6"/>
-          <w:kern w:val="0"/>
-          <w:sz w:val="21"/>
-          <w:szCs w:val="21"/>
-          <w:lang w:eastAsia="pt-BR"/>
-          <w14:ligatures w14:val="none"/>
-        </w:rPr>
-        <w:t>use</w:t>
-      </w:r>
-      <w:r>
-        <w:rPr>
-          <w:rFonts w:ascii="Consolas" w:eastAsia="Times New Roman" w:hAnsi="Consolas" w:cs="Times New Roman"/>
-          <w:color w:val="D4D4D4"/>
-          <w:kern w:val="0"/>
-          <w:sz w:val="21"/>
-          <w:szCs w:val="21"/>
-          <w:lang w:eastAsia="pt-BR"/>
-          <w14:ligatures w14:val="none"/>
-        </w:rPr>
-        <w:t xml:space="preserve"> </w:t>
-      </w:r>
-      <w:proofErr w:type="spellStart"/>
-      <w:r>
-        <w:rPr>
-          <w:rFonts w:ascii="Consolas" w:eastAsia="Times New Roman" w:hAnsi="Consolas" w:cs="Times New Roman"/>
-          <w:color w:val="D4D4D4"/>
-          <w:kern w:val="0"/>
-          <w:sz w:val="21"/>
-          <w:szCs w:val="21"/>
-          <w:lang w:eastAsia="pt-BR"/>
-          <w14:ligatures w14:val="none"/>
-        </w:rPr>
-        <w:t>PHPMailer</w:t>
-      </w:r>
-      <w:proofErr w:type="spellEnd"/>
-      <w:r>
-        <w:rPr>
-          <w:rFonts w:ascii="Consolas" w:eastAsia="Times New Roman" w:hAnsi="Consolas" w:cs="Times New Roman"/>
-          <w:color w:val="D4D4D4"/>
-          <w:kern w:val="0"/>
-          <w:sz w:val="21"/>
-          <w:szCs w:val="21"/>
-          <w:lang w:eastAsia="pt-BR"/>
-          <w14:ligatures w14:val="none"/>
-        </w:rPr>
-        <w:t>\</w:t>
-      </w:r>
-      <w:proofErr w:type="spellStart"/>
-      <w:r>
-        <w:rPr>
-          <w:rFonts w:ascii="Consolas" w:eastAsia="Times New Roman" w:hAnsi="Consolas" w:cs="Times New Roman"/>
-          <w:color w:val="D4D4D4"/>
-          <w:kern w:val="0"/>
-          <w:sz w:val="21"/>
-          <w:szCs w:val="21"/>
-          <w:lang w:eastAsia="pt-BR"/>
-          <w14:ligatures w14:val="none"/>
-        </w:rPr>
-        <w:t>PHPMailer</w:t>
-      </w:r>
-      <w:proofErr w:type="spellEnd"/>
-      <w:r>
-        <w:rPr>
-          <w:rFonts w:ascii="Consolas" w:eastAsia="Times New Roman" w:hAnsi="Consolas" w:cs="Times New Roman"/>
-          <w:color w:val="D4D4D4"/>
-          <w:kern w:val="0"/>
-          <w:sz w:val="21"/>
-          <w:szCs w:val="21"/>
-          <w:lang w:eastAsia="pt-BR"/>
-          <w14:ligatures w14:val="none"/>
-        </w:rPr>
-        <w:t>\</w:t>
-      </w:r>
-      <w:proofErr w:type="spellStart"/>
-      <w:r>
-        <w:rPr>
-          <w:rFonts w:ascii="Consolas" w:eastAsia="Times New Roman" w:hAnsi="Consolas" w:cs="Times New Roman"/>
-          <w:color w:val="4EC9B0"/>
-          <w:kern w:val="0"/>
-          <w:sz w:val="21"/>
-          <w:szCs w:val="21"/>
-          <w:lang w:eastAsia="pt-BR"/>
-          <w14:ligatures w14:val="none"/>
-        </w:rPr>
-        <w:t>PHPMailer</w:t>
-      </w:r>
-      <w:proofErr w:type="spellEnd"/>
-      <w:r>
-        <w:rPr>
-          <w:rFonts w:ascii="Consolas" w:eastAsia="Times New Roman" w:hAnsi="Consolas" w:cs="Times New Roman"/>
-          <w:color w:val="D4D4D4"/>
-          <w:kern w:val="0"/>
-          <w:sz w:val="21"/>
-          <w:szCs w:val="21"/>
-          <w:lang w:eastAsia="pt-BR"/>
-          <w14:ligatures w14:val="none"/>
-        </w:rPr>
-        <w:t>;</w:t>
-      </w:r>
-    </w:p>
-    <w:p>
-      <w:pPr>
-        <w:shd w:val="clear" w:color="auto" w:fill="1F1F1F"/>
-        <w:spacing w:after="0" w:line="285" w:lineRule="atLeast"/>
-        <w:rPr>
-          <w:rFonts w:ascii="Consolas" w:eastAsia="Times New Roman" w:hAnsi="Consolas" w:cs="Times New Roman"/>
-          <w:color w:val="CCCCCC"/>
-          <w:kern w:val="0"/>
-          <w:sz w:val="21"/>
-          <w:szCs w:val="21"/>
-          <w:lang w:eastAsia="pt-BR"/>
-          <w14:ligatures w14:val="none"/>
-        </w:rPr>
-      </w:pPr>
-      <w:r>
-        <w:rPr>
-          <w:rFonts w:ascii="Consolas" w:eastAsia="Times New Roman" w:hAnsi="Consolas" w:cs="Times New Roman"/>
-          <w:color w:val="569CD6"/>
-          <w:kern w:val="0"/>
-          <w:sz w:val="21"/>
-          <w:szCs w:val="21"/>
-          <w:lang w:eastAsia="pt-BR"/>
-          <w14:ligatures w14:val="none"/>
-        </w:rPr>
-        <w:t>use</w:t>
-      </w:r>
-      <w:r>
-        <w:rPr>
-          <w:rFonts w:ascii="Consolas" w:eastAsia="Times New Roman" w:hAnsi="Consolas" w:cs="Times New Roman"/>
-          <w:color w:val="D4D4D4"/>
-          <w:kern w:val="0"/>
-          <w:sz w:val="21"/>
-          <w:szCs w:val="21"/>
-          <w:lang w:eastAsia="pt-BR"/>
-          <w14:ligatures w14:val="none"/>
-        </w:rPr>
-        <w:t xml:space="preserve"> </w:t>
-      </w:r>
-      <w:proofErr w:type="spellStart"/>
-      <w:r>
-        <w:rPr>
-          <w:rFonts w:ascii="Consolas" w:eastAsia="Times New Roman" w:hAnsi="Consolas" w:cs="Times New Roman"/>
-          <w:color w:val="D4D4D4"/>
-          <w:kern w:val="0"/>
-          <w:sz w:val="21"/>
-          <w:szCs w:val="21"/>
-          <w:lang w:eastAsia="pt-BR"/>
-          <w14:ligatures w14:val="none"/>
-        </w:rPr>
-        <w:t>PHPMailer</w:t>
-      </w:r>
-      <w:proofErr w:type="spellEnd"/>
-      <w:r>
-        <w:rPr>
-          <w:rFonts w:ascii="Consolas" w:eastAsia="Times New Roman" w:hAnsi="Consolas" w:cs="Times New Roman"/>
-          <w:color w:val="D4D4D4"/>
-          <w:kern w:val="0"/>
-          <w:sz w:val="21"/>
-          <w:szCs w:val="21"/>
-          <w:lang w:eastAsia="pt-BR"/>
-          <w14:ligatures w14:val="none"/>
-        </w:rPr>
-        <w:t>\</w:t>
-      </w:r>
-      <w:proofErr w:type="spellStart"/>
-      <w:r>
-        <w:rPr>
-          <w:rFonts w:ascii="Consolas" w:eastAsia="Times New Roman" w:hAnsi="Consolas" w:cs="Times New Roman"/>
-          <w:color w:val="D4D4D4"/>
-          <w:kern w:val="0"/>
-          <w:sz w:val="21"/>
-          <w:szCs w:val="21"/>
-          <w:lang w:eastAsia="pt-BR"/>
-          <w14:ligatures w14:val="none"/>
-        </w:rPr>
-        <w:t>PHPMailer</w:t>
-      </w:r>
-      <w:proofErr w:type="spellEnd"/>
-      <w:r>
-        <w:rPr>
-          <w:rFonts w:ascii="Consolas" w:eastAsia="Times New Roman" w:hAnsi="Consolas" w:cs="Times New Roman"/>
-          <w:color w:val="D4D4D4"/>
-          <w:kern w:val="0"/>
-          <w:sz w:val="21"/>
-          <w:szCs w:val="21"/>
-          <w:lang w:eastAsia="pt-BR"/>
-          <w14:ligatures w14:val="none"/>
-        </w:rPr>
-        <w:t>\</w:t>
-      </w:r>
-      <w:proofErr w:type="spellStart"/>
-      <w:r>
-        <w:rPr>
-          <w:rFonts w:ascii="Consolas" w:eastAsia="Times New Roman" w:hAnsi="Consolas" w:cs="Times New Roman"/>
-          <w:color w:val="4EC9B0"/>
-          <w:kern w:val="0"/>
-          <w:sz w:val="21"/>
-          <w:szCs w:val="21"/>
-          <w:lang w:eastAsia="pt-BR"/>
-          <w14:ligatures w14:val="none"/>
-        </w:rPr>
-        <w:t>Exception</w:t>
-      </w:r>
-      <w:proofErr w:type="spellEnd"/>
-      <w:r>
-        <w:rPr>
-          <w:rFonts w:ascii="Consolas" w:eastAsia="Times New Roman" w:hAnsi="Consolas" w:cs="Times New Roman"/>
-          <w:color w:val="D4D4D4"/>
-          <w:kern w:val="0"/>
-          <w:sz w:val="21"/>
-          <w:szCs w:val="21"/>
-          <w:lang w:eastAsia="pt-BR"/>
-          <w14:ligatures w14:val="none"/>
-        </w:rPr>
-        <w:t>;</w:t>
-      </w:r>
-    </w:p>
-    <w:p>
-      <w:pPr>
-        <w:shd w:val="clear" w:color="auto" w:fill="1F1F1F"/>
-        <w:spacing w:after="0" w:line="285" w:lineRule="atLeast"/>
-        <w:rPr>
-          <w:rFonts w:ascii="Consolas" w:eastAsia="Times New Roman" w:hAnsi="Consolas" w:cs="Times New Roman"/>
-          <w:color w:val="6A9955"/>
-          <w:kern w:val="0"/>
-          <w:sz w:val="21"/>
-          <w:szCs w:val="21"/>
-          <w:lang w:eastAsia="pt-BR"/>
-          <w14:ligatures w14:val="none"/>
-        </w:rPr>
-      </w:pPr>
-      <w:r>
-        <w:rPr>
-          <w:rFonts w:ascii="Consolas" w:eastAsia="Times New Roman" w:hAnsi="Consolas" w:cs="Times New Roman"/>
-          <w:color w:val="6A9955"/>
-          <w:kern w:val="0"/>
-          <w:sz w:val="21"/>
-          <w:szCs w:val="21"/>
-          <w:lang w:eastAsia="pt-BR"/>
-          <w14:ligatures w14:val="none"/>
-        </w:rPr>
-        <w:t xml:space="preserve">//quando extraímos esses </w:t>
-      </w:r>
-      <w:proofErr w:type="spellStart"/>
-      <w:r>
-        <w:rPr>
-          <w:rFonts w:ascii="Consolas" w:eastAsia="Times New Roman" w:hAnsi="Consolas" w:cs="Times New Roman"/>
-          <w:color w:val="6A9955"/>
-          <w:kern w:val="0"/>
-          <w:sz w:val="21"/>
-          <w:szCs w:val="21"/>
-          <w:lang w:eastAsia="pt-BR"/>
-          <w14:ligatures w14:val="none"/>
-        </w:rPr>
-        <w:t>namespaces</w:t>
-      </w:r>
-      <w:proofErr w:type="spellEnd"/>
-      <w:r>
-        <w:rPr>
-          <w:rFonts w:ascii="Consolas" w:eastAsia="Times New Roman" w:hAnsi="Consolas" w:cs="Times New Roman"/>
-          <w:color w:val="6A9955"/>
-          <w:kern w:val="0"/>
-          <w:sz w:val="21"/>
-          <w:szCs w:val="21"/>
-          <w:lang w:eastAsia="pt-BR"/>
-          <w14:ligatures w14:val="none"/>
-        </w:rPr>
-        <w:t xml:space="preserve"> que reservam classes para a biblioteca </w:t>
-      </w:r>
-      <w:proofErr w:type="spellStart"/>
-      <w:r>
-        <w:rPr>
-          <w:rFonts w:ascii="Consolas" w:eastAsia="Times New Roman" w:hAnsi="Consolas" w:cs="Times New Roman"/>
-          <w:color w:val="6A9955"/>
-          <w:kern w:val="0"/>
-          <w:sz w:val="21"/>
-          <w:szCs w:val="21"/>
-          <w:lang w:eastAsia="pt-BR"/>
-          <w14:ligatures w14:val="none"/>
-        </w:rPr>
-        <w:t>PHPMailer</w:t>
-      </w:r>
-      <w:proofErr w:type="spellEnd"/>
-      <w:r>
-        <w:rPr>
-          <w:rFonts w:ascii="Consolas" w:eastAsia="Times New Roman" w:hAnsi="Consolas" w:cs="Times New Roman"/>
-          <w:color w:val="6A9955"/>
-          <w:kern w:val="0"/>
-          <w:sz w:val="21"/>
-          <w:szCs w:val="21"/>
-          <w:lang w:eastAsia="pt-BR"/>
-          <w14:ligatures w14:val="none"/>
-        </w:rPr>
-        <w:t xml:space="preserve"> (para não haver nenhum tipo de conflito em relação a </w:t>
-      </w:r>
-    </w:p>
-    <w:p>
-      <w:pPr>
-        <w:shd w:val="clear" w:color="auto" w:fill="1F1F1F"/>
-        <w:spacing w:after="0" w:line="285" w:lineRule="atLeast"/>
-        <w:rPr>
-          <w:rFonts w:ascii="Consolas" w:eastAsia="Times New Roman" w:hAnsi="Consolas" w:cs="Times New Roman"/>
-          <w:color w:val="6A9955"/>
-          <w:kern w:val="0"/>
-          <w:sz w:val="21"/>
-          <w:szCs w:val="21"/>
-          <w:lang w:eastAsia="pt-BR"/>
-          <w14:ligatures w14:val="none"/>
-        </w:rPr>
-      </w:pPr>
-      <w:r>
-        <w:rPr>
-          <w:rFonts w:ascii="Consolas" w:eastAsia="Times New Roman" w:hAnsi="Consolas" w:cs="Times New Roman"/>
-          <w:color w:val="6A9955"/>
-          <w:kern w:val="0"/>
-          <w:sz w:val="21"/>
-          <w:szCs w:val="21"/>
-          <w:lang w:eastAsia="pt-BR"/>
-          <w14:ligatures w14:val="none"/>
-        </w:rPr>
-        <w:t>nome de recursos dentro da aplicação)</w:t>
-      </w:r>
-    </w:p>
-    <w:p>
-      <w:pPr>
-        <w:shd w:val="clear" w:color="auto" w:fill="1F1F1F"/>
-        <w:spacing w:after="0" w:line="285" w:lineRule="atLeast"/>
-        <w:rPr>
-          <w:rFonts w:ascii="Consolas" w:eastAsia="Times New Roman" w:hAnsi="Consolas" w:cs="Times New Roman"/>
-          <w:color w:val="CCCCCC"/>
-          <w:kern w:val="0"/>
-          <w:sz w:val="21"/>
-          <w:szCs w:val="21"/>
-          <w:lang w:eastAsia="pt-BR"/>
-          <w14:ligatures w14:val="none"/>
-        </w:rPr>
-      </w:pPr>
-      <w:r>
-        <w:rPr>
-          <w:rFonts w:ascii="Consolas" w:eastAsia="Times New Roman" w:hAnsi="Consolas" w:cs="Times New Roman"/>
-          <w:color w:val="6A9955"/>
-          <w:kern w:val="0"/>
-          <w:sz w:val="21"/>
-          <w:szCs w:val="21"/>
-          <w:lang w:eastAsia="pt-BR"/>
-          <w14:ligatures w14:val="none"/>
-        </w:rPr>
-        <w:t>//podemos utilizar esses recursos ao longo do código</w:t>
-      </w:r>
-    </w:p>
-    <w:p>
-      <w:pPr>
-        <w:spacing w:before="240"/>
-        <w:rPr>
-          <w:rFonts w:ascii="Arial" w:hAnsi="Arial" w:cs="Arial"/>
-          <w:sz w:val="24"/>
-          <w:szCs w:val="24"/>
-        </w:rPr>
-      </w:pPr>
-      <w:proofErr w:type="spellStart"/>
-      <w:r>
-        <w:rPr>
-          <w:rFonts w:ascii="Arial" w:hAnsi="Arial" w:cs="Arial"/>
-          <w:sz w:val="24"/>
-          <w:szCs w:val="24"/>
-        </w:rPr>
-        <w:t>Namespaces</w:t>
-      </w:r>
-      <w:proofErr w:type="spellEnd"/>
-    </w:p>
-    <w:p>
-      <w:pPr>
-        <w:spacing w:before="240"/>
-        <w:rPr>
-          <w:rFonts w:ascii="Arial" w:hAnsi="Arial" w:cs="Arial"/>
-          <w:sz w:val="24"/>
-          <w:szCs w:val="24"/>
-        </w:rPr>
-      </w:pPr>
-    </w:p>
-    <w:p>
-      <w:pPr>
-        <w:shd w:val="clear" w:color="auto" w:fill="1F1F1F"/>
-        <w:spacing w:after="0" w:line="285" w:lineRule="atLeast"/>
-        <w:rPr>
-          <w:rFonts w:ascii="Consolas" w:eastAsia="Times New Roman" w:hAnsi="Consolas" w:cs="Times New Roman"/>
-          <w:color w:val="CCCCCC"/>
-          <w:kern w:val="0"/>
-          <w:sz w:val="21"/>
-          <w:szCs w:val="21"/>
-          <w:lang w:eastAsia="pt-BR"/>
-          <w14:ligatures w14:val="none"/>
-        </w:rPr>
-      </w:pPr>
-      <w:proofErr w:type="spellStart"/>
-      <w:r>
-        <w:rPr>
-          <w:rFonts w:ascii="Consolas" w:eastAsia="Times New Roman" w:hAnsi="Consolas" w:cs="Times New Roman"/>
-          <w:color w:val="C586C0"/>
-          <w:kern w:val="0"/>
-          <w:sz w:val="21"/>
-          <w:szCs w:val="21"/>
-          <w:lang w:eastAsia="pt-BR"/>
-          <w14:ligatures w14:val="none"/>
-        </w:rPr>
-        <w:t>if</w:t>
-      </w:r>
-      <w:proofErr w:type="spellEnd"/>
-      <w:r>
-        <w:rPr>
-          <w:rFonts w:ascii="Consolas" w:eastAsia="Times New Roman" w:hAnsi="Consolas" w:cs="Times New Roman"/>
-          <w:color w:val="D4D4D4"/>
-          <w:kern w:val="0"/>
-          <w:sz w:val="21"/>
-          <w:szCs w:val="21"/>
-          <w:lang w:eastAsia="pt-BR"/>
-          <w14:ligatures w14:val="none"/>
-        </w:rPr>
-        <w:t xml:space="preserve"> </w:t>
-      </w:r>
-      <w:proofErr w:type="gramStart"/>
-      <w:r>
-        <w:rPr>
-          <w:rFonts w:ascii="Consolas" w:eastAsia="Times New Roman" w:hAnsi="Consolas" w:cs="Times New Roman"/>
-          <w:color w:val="D4D4D4"/>
-          <w:kern w:val="0"/>
-          <w:sz w:val="21"/>
-          <w:szCs w:val="21"/>
-          <w:lang w:eastAsia="pt-BR"/>
-          <w14:ligatures w14:val="none"/>
-        </w:rPr>
-        <w:t>(!</w:t>
-      </w:r>
-      <w:r>
-        <w:rPr>
-          <w:rFonts w:ascii="Consolas" w:eastAsia="Times New Roman" w:hAnsi="Consolas" w:cs="Times New Roman"/>
-          <w:color w:val="9CDCFE"/>
-          <w:kern w:val="0"/>
-          <w:sz w:val="21"/>
-          <w:szCs w:val="21"/>
-          <w:lang w:eastAsia="pt-BR"/>
-          <w14:ligatures w14:val="none"/>
-        </w:rPr>
-        <w:t>$</w:t>
-      </w:r>
-      <w:proofErr w:type="gramEnd"/>
-      <w:r>
-        <w:rPr>
-          <w:rFonts w:ascii="Consolas" w:eastAsia="Times New Roman" w:hAnsi="Consolas" w:cs="Times New Roman"/>
-          <w:color w:val="9CDCFE"/>
-          <w:kern w:val="0"/>
-          <w:sz w:val="21"/>
-          <w:szCs w:val="21"/>
-          <w:lang w:eastAsia="pt-BR"/>
-          <w14:ligatures w14:val="none"/>
-        </w:rPr>
-        <w:t>mensagem</w:t>
-      </w:r>
-      <w:r>
-        <w:rPr>
-          <w:rFonts w:ascii="Consolas" w:eastAsia="Times New Roman" w:hAnsi="Consolas" w:cs="Times New Roman"/>
-          <w:color w:val="D4D4D4"/>
-          <w:kern w:val="0"/>
-          <w:sz w:val="21"/>
-          <w:szCs w:val="21"/>
-          <w:lang w:eastAsia="pt-BR"/>
-          <w14:ligatures w14:val="none"/>
-        </w:rPr>
-        <w:t>-&gt;</w:t>
-      </w:r>
-      <w:proofErr w:type="spellStart"/>
-      <w:r>
-        <w:rPr>
-          <w:rFonts w:ascii="Consolas" w:eastAsia="Times New Roman" w:hAnsi="Consolas" w:cs="Times New Roman"/>
-          <w:color w:val="DCDCAA"/>
-          <w:kern w:val="0"/>
-          <w:sz w:val="21"/>
-          <w:szCs w:val="21"/>
-          <w:lang w:eastAsia="pt-BR"/>
-          <w14:ligatures w14:val="none"/>
-        </w:rPr>
-        <w:t>mensagemValida</w:t>
-      </w:r>
-      <w:proofErr w:type="spellEnd"/>
-      <w:r>
-        <w:rPr>
-          <w:rFonts w:ascii="Consolas" w:eastAsia="Times New Roman" w:hAnsi="Consolas" w:cs="Times New Roman"/>
-          <w:color w:val="D4D4D4"/>
-          <w:kern w:val="0"/>
-          <w:sz w:val="21"/>
-          <w:szCs w:val="21"/>
-          <w:lang w:eastAsia="pt-BR"/>
-          <w14:ligatures w14:val="none"/>
-        </w:rPr>
-        <w:t xml:space="preserve">()) { </w:t>
-      </w:r>
-      <w:r>
-        <w:rPr>
-          <w:rFonts w:ascii="Consolas" w:eastAsia="Times New Roman" w:hAnsi="Consolas" w:cs="Times New Roman"/>
-          <w:color w:val="6A9955"/>
-          <w:kern w:val="0"/>
-          <w:sz w:val="21"/>
-          <w:szCs w:val="21"/>
-          <w:lang w:eastAsia="pt-BR"/>
-          <w14:ligatures w14:val="none"/>
-        </w:rPr>
-        <w:t>//se mensagem for válida (todos os campos estiverem preenchidos)</w:t>
-      </w:r>
-    </w:p>
-    <w:p>
-      <w:pPr>
-        <w:shd w:val="clear" w:color="auto" w:fill="1F1F1F"/>
-        <w:spacing w:after="0" w:line="285" w:lineRule="atLeast"/>
-        <w:rPr>
-          <w:rFonts w:ascii="Consolas" w:eastAsia="Times New Roman" w:hAnsi="Consolas" w:cs="Times New Roman"/>
-          <w:color w:val="CCCCCC"/>
-          <w:kern w:val="0"/>
-          <w:sz w:val="21"/>
-          <w:szCs w:val="21"/>
-          <w:lang w:eastAsia="pt-BR"/>
-          <w14:ligatures w14:val="none"/>
-        </w:rPr>
-      </w:pPr>
-      <w:r>
-        <w:rPr>
-          <w:rFonts w:ascii="Consolas" w:eastAsia="Times New Roman" w:hAnsi="Consolas" w:cs="Times New Roman"/>
-          <w:color w:val="D4D4D4"/>
-          <w:kern w:val="0"/>
-          <w:sz w:val="21"/>
-          <w:szCs w:val="21"/>
-          <w:lang w:eastAsia="pt-BR"/>
-          <w14:ligatures w14:val="none"/>
-        </w:rPr>
-        <w:t xml:space="preserve">    </w:t>
-      </w:r>
-      <w:proofErr w:type="spellStart"/>
-      <w:r>
-        <w:rPr>
-          <w:rFonts w:ascii="Consolas" w:eastAsia="Times New Roman" w:hAnsi="Consolas" w:cs="Times New Roman"/>
-          <w:color w:val="DCDCAA"/>
-          <w:kern w:val="0"/>
-          <w:sz w:val="21"/>
-          <w:szCs w:val="21"/>
-          <w:lang w:eastAsia="pt-BR"/>
-          <w14:ligatures w14:val="none"/>
-        </w:rPr>
-        <w:t>echo</w:t>
-      </w:r>
-      <w:proofErr w:type="spellEnd"/>
-      <w:r>
-        <w:rPr>
-          <w:rFonts w:ascii="Consolas" w:eastAsia="Times New Roman" w:hAnsi="Consolas" w:cs="Times New Roman"/>
-          <w:color w:val="D4D4D4"/>
-          <w:kern w:val="0"/>
-          <w:sz w:val="21"/>
-          <w:szCs w:val="21"/>
-          <w:lang w:eastAsia="pt-BR"/>
-          <w14:ligatures w14:val="none"/>
-        </w:rPr>
-        <w:t xml:space="preserve"> </w:t>
-      </w:r>
-      <w:r>
-        <w:rPr>
-          <w:rFonts w:ascii="Consolas" w:eastAsia="Times New Roman" w:hAnsi="Consolas" w:cs="Times New Roman"/>
-          <w:color w:val="CE9178"/>
-          <w:kern w:val="0"/>
-          <w:sz w:val="21"/>
-          <w:szCs w:val="21"/>
-          <w:lang w:eastAsia="pt-BR"/>
-          <w14:ligatures w14:val="none"/>
-        </w:rPr>
-        <w:t>'Mensagem é válida'</w:t>
-      </w:r>
-      <w:r>
-        <w:rPr>
-          <w:rFonts w:ascii="Consolas" w:eastAsia="Times New Roman" w:hAnsi="Consolas" w:cs="Times New Roman"/>
-          <w:color w:val="D4D4D4"/>
-          <w:kern w:val="0"/>
-          <w:sz w:val="21"/>
-          <w:szCs w:val="21"/>
-          <w:lang w:eastAsia="pt-BR"/>
-          <w14:ligatures w14:val="none"/>
-        </w:rPr>
-        <w:t>;</w:t>
-      </w:r>
-    </w:p>
-    <w:p>
-      <w:pPr>
-        <w:shd w:val="clear" w:color="auto" w:fill="1F1F1F"/>
-        <w:spacing w:after="0" w:line="285" w:lineRule="atLeast"/>
-        <w:rPr>
-          <w:rFonts w:ascii="Consolas" w:eastAsia="Times New Roman" w:hAnsi="Consolas" w:cs="Times New Roman"/>
-          <w:color w:val="CCCCCC"/>
-          <w:kern w:val="0"/>
-          <w:sz w:val="21"/>
-          <w:szCs w:val="21"/>
-          <w:lang w:eastAsia="pt-BR"/>
-          <w14:ligatures w14:val="none"/>
-        </w:rPr>
-      </w:pPr>
-      <w:r>
-        <w:rPr>
-          <w:rFonts w:ascii="Consolas" w:eastAsia="Times New Roman" w:hAnsi="Consolas" w:cs="Times New Roman"/>
-          <w:color w:val="D4D4D4"/>
-          <w:kern w:val="0"/>
-          <w:sz w:val="21"/>
-          <w:szCs w:val="21"/>
-          <w:lang w:eastAsia="pt-BR"/>
-          <w14:ligatures w14:val="none"/>
-        </w:rPr>
-        <w:t xml:space="preserve">    </w:t>
-      </w:r>
-      <w:proofErr w:type="gramStart"/>
-      <w:r>
-        <w:rPr>
-          <w:rFonts w:ascii="Consolas" w:eastAsia="Times New Roman" w:hAnsi="Consolas" w:cs="Times New Roman"/>
-          <w:color w:val="C586C0"/>
-          <w:kern w:val="0"/>
-          <w:sz w:val="21"/>
-          <w:szCs w:val="21"/>
-          <w:lang w:eastAsia="pt-BR"/>
-          <w14:ligatures w14:val="none"/>
-        </w:rPr>
-        <w:t>die</w:t>
-      </w:r>
-      <w:r>
-        <w:rPr>
-          <w:rFonts w:ascii="Consolas" w:eastAsia="Times New Roman" w:hAnsi="Consolas" w:cs="Times New Roman"/>
-          <w:color w:val="D4D4D4"/>
-          <w:kern w:val="0"/>
-          <w:sz w:val="21"/>
-          <w:szCs w:val="21"/>
-          <w:lang w:eastAsia="pt-BR"/>
-          <w14:ligatures w14:val="none"/>
-        </w:rPr>
-        <w:t>(</w:t>
-      </w:r>
-      <w:proofErr w:type="gramEnd"/>
-      <w:r>
-        <w:rPr>
-          <w:rFonts w:ascii="Consolas" w:eastAsia="Times New Roman" w:hAnsi="Consolas" w:cs="Times New Roman"/>
-          <w:color w:val="D4D4D4"/>
-          <w:kern w:val="0"/>
-          <w:sz w:val="21"/>
-          <w:szCs w:val="21"/>
-          <w:lang w:eastAsia="pt-BR"/>
-          <w14:ligatures w14:val="none"/>
-        </w:rPr>
-        <w:t xml:space="preserve">); </w:t>
-      </w:r>
-      <w:r>
-        <w:rPr>
-          <w:rFonts w:ascii="Consolas" w:eastAsia="Times New Roman" w:hAnsi="Consolas" w:cs="Times New Roman"/>
-          <w:color w:val="6A9955"/>
-          <w:kern w:val="0"/>
-          <w:sz w:val="21"/>
-          <w:szCs w:val="21"/>
-          <w:lang w:eastAsia="pt-BR"/>
-          <w14:ligatures w14:val="none"/>
-        </w:rPr>
-        <w:t>//mata processamento do script no ponto em que a instrução é lida</w:t>
-      </w:r>
-    </w:p>
-    <w:p>
-      <w:pPr>
-        <w:shd w:val="clear" w:color="auto" w:fill="1F1F1F"/>
-        <w:spacing w:after="0" w:line="285" w:lineRule="atLeast"/>
-        <w:rPr>
-          <w:rFonts w:ascii="Consolas" w:eastAsia="Times New Roman" w:hAnsi="Consolas" w:cs="Times New Roman"/>
-          <w:color w:val="CCCCCC"/>
-          <w:kern w:val="0"/>
-          <w:sz w:val="21"/>
-          <w:szCs w:val="21"/>
-          <w:lang w:eastAsia="pt-BR"/>
-          <w14:ligatures w14:val="none"/>
-        </w:rPr>
-      </w:pPr>
-      <w:r>
-        <w:rPr>
-          <w:rFonts w:ascii="Consolas" w:eastAsia="Times New Roman" w:hAnsi="Consolas" w:cs="Times New Roman"/>
-          <w:color w:val="D4D4D4"/>
-          <w:kern w:val="0"/>
-          <w:sz w:val="21"/>
-          <w:szCs w:val="21"/>
-          <w:lang w:eastAsia="pt-BR"/>
-          <w14:ligatures w14:val="none"/>
-        </w:rPr>
-        <w:t>}</w:t>
-      </w:r>
-    </w:p>
-    <w:p>
-      <w:pPr>
-        <w:shd w:val="clear" w:color="auto" w:fill="1F1F1F"/>
-        <w:spacing w:after="0" w:line="285" w:lineRule="atLeast"/>
-        <w:rPr>
-          <w:rFonts w:ascii="Consolas" w:eastAsia="Times New Roman" w:hAnsi="Consolas" w:cs="Times New Roman"/>
-          <w:color w:val="CCCCCC"/>
-          <w:kern w:val="0"/>
-          <w:sz w:val="21"/>
-          <w:szCs w:val="21"/>
-          <w:lang w:eastAsia="pt-BR"/>
-          <w14:ligatures w14:val="none"/>
-        </w:rPr>
-      </w:pPr>
-      <w:proofErr w:type="spellStart"/>
-      <w:r>
-        <w:rPr>
-          <w:rFonts w:ascii="Consolas" w:eastAsia="Times New Roman" w:hAnsi="Consolas" w:cs="Times New Roman"/>
-          <w:color w:val="C586C0"/>
-          <w:kern w:val="0"/>
-          <w:sz w:val="21"/>
-          <w:szCs w:val="21"/>
-          <w:lang w:eastAsia="pt-BR"/>
-          <w14:ligatures w14:val="none"/>
-        </w:rPr>
-        <w:t>try</w:t>
-      </w:r>
-      <w:proofErr w:type="spellEnd"/>
-      <w:r>
-        <w:rPr>
-          <w:rFonts w:ascii="Consolas" w:eastAsia="Times New Roman" w:hAnsi="Consolas" w:cs="Times New Roman"/>
-          <w:color w:val="D4D4D4"/>
-          <w:kern w:val="0"/>
-          <w:sz w:val="21"/>
-          <w:szCs w:val="21"/>
-          <w:lang w:eastAsia="pt-BR"/>
-          <w14:ligatures w14:val="none"/>
-        </w:rPr>
-        <w:t xml:space="preserve"> {</w:t>
-      </w:r>
-    </w:p>
-    <w:p>
-      <w:pPr>
-        <w:shd w:val="clear" w:color="auto" w:fill="1F1F1F"/>
-        <w:spacing w:after="0" w:line="285" w:lineRule="atLeast"/>
-        <w:ind w:firstLine="708"/>
-        <w:rPr>
-          <w:rFonts w:ascii="Consolas" w:eastAsia="Times New Roman" w:hAnsi="Consolas" w:cs="Times New Roman"/>
-          <w:color w:val="6A9955"/>
-          <w:kern w:val="0"/>
-          <w:sz w:val="21"/>
-          <w:szCs w:val="21"/>
-          <w:lang w:eastAsia="pt-BR"/>
-          <w14:ligatures w14:val="none"/>
-        </w:rPr>
-      </w:pPr>
-      <w:r>
-        <w:rPr>
-          <w:rFonts w:ascii="Consolas" w:eastAsia="Times New Roman" w:hAnsi="Consolas" w:cs="Times New Roman"/>
-          <w:color w:val="6A9955"/>
-          <w:kern w:val="0"/>
-          <w:sz w:val="21"/>
-          <w:szCs w:val="21"/>
-          <w:lang w:eastAsia="pt-BR"/>
-          <w14:ligatures w14:val="none"/>
-        </w:rPr>
-        <w:t xml:space="preserve">&lt;lógica do </w:t>
-      </w:r>
-      <w:proofErr w:type="spellStart"/>
-      <w:r>
-        <w:rPr>
-          <w:rFonts w:ascii="Consolas" w:eastAsia="Times New Roman" w:hAnsi="Consolas" w:cs="Times New Roman"/>
-          <w:color w:val="6A9955"/>
-          <w:kern w:val="0"/>
-          <w:sz w:val="21"/>
-          <w:szCs w:val="21"/>
-          <w:lang w:eastAsia="pt-BR"/>
-          <w14:ligatures w14:val="none"/>
-        </w:rPr>
-        <w:t>phpmailer</w:t>
-      </w:r>
-      <w:proofErr w:type="spellEnd"/>
-      <w:r>
-        <w:rPr>
-          <w:rFonts w:ascii="Consolas" w:eastAsia="Times New Roman" w:hAnsi="Consolas" w:cs="Times New Roman"/>
-          <w:color w:val="6A9955"/>
-          <w:kern w:val="0"/>
-          <w:sz w:val="21"/>
-          <w:szCs w:val="21"/>
-          <w:lang w:eastAsia="pt-BR"/>
-          <w14:ligatures w14:val="none"/>
-        </w:rPr>
-        <w:t>&gt;</w:t>
-      </w:r>
-    </w:p>
-    <w:p>
-      <w:pPr>
-        <w:shd w:val="clear" w:color="auto" w:fill="1F1F1F"/>
-        <w:spacing w:after="0" w:line="285" w:lineRule="atLeast"/>
-        <w:rPr>
-          <w:rFonts w:ascii="Consolas" w:eastAsia="Times New Roman" w:hAnsi="Consolas" w:cs="Times New Roman"/>
-          <w:color w:val="CCCCCC"/>
-          <w:kern w:val="0"/>
-          <w:sz w:val="21"/>
-          <w:szCs w:val="21"/>
-          <w:lang w:eastAsia="pt-BR"/>
-          <w14:ligatures w14:val="none"/>
-        </w:rPr>
-      </w:pPr>
-      <w:r>
-        <w:rPr>
-          <w:rFonts w:ascii="Consolas" w:eastAsia="Times New Roman" w:hAnsi="Consolas" w:cs="Times New Roman"/>
-          <w:color w:val="D4D4D4"/>
-          <w:kern w:val="0"/>
-          <w:sz w:val="21"/>
-          <w:szCs w:val="21"/>
-          <w:lang w:eastAsia="pt-BR"/>
-          <w14:ligatures w14:val="none"/>
-        </w:rPr>
-        <w:t xml:space="preserve">} </w:t>
-      </w:r>
-      <w:r>
-        <w:rPr>
-          <w:rFonts w:ascii="Consolas" w:eastAsia="Times New Roman" w:hAnsi="Consolas" w:cs="Times New Roman"/>
-          <w:color w:val="C586C0"/>
-          <w:kern w:val="0"/>
-          <w:sz w:val="21"/>
-          <w:szCs w:val="21"/>
-          <w:lang w:eastAsia="pt-BR"/>
-          <w14:ligatures w14:val="none"/>
-        </w:rPr>
-        <w:t>catch</w:t>
-      </w:r>
-      <w:r>
-        <w:rPr>
-          <w:rFonts w:ascii="Consolas" w:eastAsia="Times New Roman" w:hAnsi="Consolas" w:cs="Times New Roman"/>
-          <w:color w:val="D4D4D4"/>
-          <w:kern w:val="0"/>
-          <w:sz w:val="21"/>
-          <w:szCs w:val="21"/>
-          <w:lang w:eastAsia="pt-BR"/>
-          <w14:ligatures w14:val="none"/>
-        </w:rPr>
-        <w:t xml:space="preserve"> (</w:t>
-      </w:r>
-      <w:proofErr w:type="spellStart"/>
-      <w:r>
-        <w:rPr>
-          <w:rFonts w:ascii="Consolas" w:eastAsia="Times New Roman" w:hAnsi="Consolas" w:cs="Times New Roman"/>
-          <w:color w:val="4EC9B0"/>
-          <w:kern w:val="0"/>
-          <w:sz w:val="21"/>
-          <w:szCs w:val="21"/>
-          <w:lang w:eastAsia="pt-BR"/>
-          <w14:ligatures w14:val="none"/>
-        </w:rPr>
-        <w:t>Exception</w:t>
-      </w:r>
-      <w:proofErr w:type="spellEnd"/>
-      <w:r>
-        <w:rPr>
-          <w:rFonts w:ascii="Consolas" w:eastAsia="Times New Roman" w:hAnsi="Consolas" w:cs="Times New Roman"/>
-          <w:color w:val="D4D4D4"/>
-          <w:kern w:val="0"/>
-          <w:sz w:val="21"/>
-          <w:szCs w:val="21"/>
-          <w:lang w:eastAsia="pt-BR"/>
-          <w14:ligatures w14:val="none"/>
-        </w:rPr>
-        <w:t xml:space="preserve"> </w:t>
-      </w:r>
-      <w:r>
-        <w:rPr>
-          <w:rFonts w:ascii="Consolas" w:eastAsia="Times New Roman" w:hAnsi="Consolas" w:cs="Times New Roman"/>
-          <w:color w:val="9CDCFE"/>
-          <w:kern w:val="0"/>
-          <w:sz w:val="21"/>
-          <w:szCs w:val="21"/>
-          <w:lang w:eastAsia="pt-BR"/>
-          <w14:ligatures w14:val="none"/>
-        </w:rPr>
-        <w:t>$e</w:t>
-      </w:r>
-      <w:r>
-        <w:rPr>
-          <w:rFonts w:ascii="Consolas" w:eastAsia="Times New Roman" w:hAnsi="Consolas" w:cs="Times New Roman"/>
-          <w:color w:val="D4D4D4"/>
-          <w:kern w:val="0"/>
-          <w:sz w:val="21"/>
-          <w:szCs w:val="21"/>
-          <w:lang w:eastAsia="pt-BR"/>
-          <w14:ligatures w14:val="none"/>
-        </w:rPr>
-        <w:t>) {</w:t>
-      </w:r>
-    </w:p>
-    <w:p>
-      <w:pPr>
-        <w:shd w:val="clear" w:color="auto" w:fill="1F1F1F"/>
-        <w:spacing w:after="0" w:line="285" w:lineRule="atLeast"/>
-        <w:rPr>
-          <w:rFonts w:ascii="Consolas" w:eastAsia="Times New Roman" w:hAnsi="Consolas" w:cs="Times New Roman"/>
-          <w:color w:val="CCCCCC"/>
-          <w:kern w:val="0"/>
-          <w:sz w:val="21"/>
-          <w:szCs w:val="21"/>
-          <w:lang w:eastAsia="pt-BR"/>
-          <w14:ligatures w14:val="none"/>
-        </w:rPr>
-      </w:pPr>
-      <w:r>
-        <w:rPr>
-          <w:rFonts w:ascii="Consolas" w:eastAsia="Times New Roman" w:hAnsi="Consolas" w:cs="Times New Roman"/>
-          <w:color w:val="D4D4D4"/>
-          <w:kern w:val="0"/>
-          <w:sz w:val="21"/>
-          <w:szCs w:val="21"/>
-          <w:lang w:eastAsia="pt-BR"/>
-          <w14:ligatures w14:val="none"/>
-        </w:rPr>
-        <w:t xml:space="preserve">    </w:t>
-      </w:r>
-      <w:proofErr w:type="spellStart"/>
-      <w:r>
-        <w:rPr>
-          <w:rFonts w:ascii="Consolas" w:eastAsia="Times New Roman" w:hAnsi="Consolas" w:cs="Times New Roman"/>
-          <w:color w:val="DCDCAA"/>
-          <w:kern w:val="0"/>
-          <w:sz w:val="21"/>
-          <w:szCs w:val="21"/>
-          <w:lang w:eastAsia="pt-BR"/>
-          <w14:ligatures w14:val="none"/>
-        </w:rPr>
-        <w:t>echo</w:t>
-      </w:r>
-      <w:proofErr w:type="spellEnd"/>
-      <w:r>
-        <w:rPr>
-          <w:rFonts w:ascii="Consolas" w:eastAsia="Times New Roman" w:hAnsi="Consolas" w:cs="Times New Roman"/>
-          <w:color w:val="D4D4D4"/>
-          <w:kern w:val="0"/>
-          <w:sz w:val="21"/>
-          <w:szCs w:val="21"/>
-          <w:lang w:eastAsia="pt-BR"/>
-          <w14:ligatures w14:val="none"/>
-        </w:rPr>
-        <w:t xml:space="preserve"> </w:t>
-      </w:r>
-      <w:r>
-        <w:rPr>
-          <w:rFonts w:ascii="Consolas" w:eastAsia="Times New Roman" w:hAnsi="Consolas" w:cs="Times New Roman"/>
-          <w:color w:val="CE9178"/>
-          <w:kern w:val="0"/>
-          <w:sz w:val="21"/>
-          <w:szCs w:val="21"/>
-          <w:lang w:eastAsia="pt-BR"/>
-          <w14:ligatures w14:val="none"/>
-        </w:rPr>
-        <w:t>"Não foi possível enviar este e-mail! Por favor tente novamente mais tarde"</w:t>
-      </w:r>
-      <w:r>
-        <w:rPr>
-          <w:rFonts w:ascii="Consolas" w:eastAsia="Times New Roman" w:hAnsi="Consolas" w:cs="Times New Roman"/>
-          <w:color w:val="D4D4D4"/>
-          <w:kern w:val="0"/>
-          <w:sz w:val="21"/>
-          <w:szCs w:val="21"/>
-          <w:lang w:eastAsia="pt-BR"/>
-          <w14:ligatures w14:val="none"/>
-        </w:rPr>
-        <w:t>;</w:t>
-      </w:r>
-    </w:p>
-    <w:p>
-      <w:pPr>
-        <w:shd w:val="clear" w:color="auto" w:fill="1F1F1F"/>
-        <w:spacing w:after="0" w:line="285" w:lineRule="atLeast"/>
-        <w:rPr>
-          <w:rFonts w:ascii="Consolas" w:eastAsia="Times New Roman" w:hAnsi="Consolas" w:cs="Times New Roman"/>
-          <w:color w:val="CCCCCC"/>
-          <w:kern w:val="0"/>
-          <w:sz w:val="21"/>
-          <w:szCs w:val="21"/>
-          <w:lang w:eastAsia="pt-BR"/>
-          <w14:ligatures w14:val="none"/>
-        </w:rPr>
-      </w:pPr>
-      <w:r>
-        <w:rPr>
-          <w:rFonts w:ascii="Consolas" w:eastAsia="Times New Roman" w:hAnsi="Consolas" w:cs="Times New Roman"/>
-          <w:color w:val="D4D4D4"/>
-          <w:kern w:val="0"/>
-          <w:sz w:val="21"/>
-          <w:szCs w:val="21"/>
-          <w:lang w:eastAsia="pt-BR"/>
-          <w14:ligatures w14:val="none"/>
-        </w:rPr>
-        <w:t xml:space="preserve">    </w:t>
-      </w:r>
-      <w:proofErr w:type="spellStart"/>
-      <w:r>
-        <w:rPr>
-          <w:rFonts w:ascii="Consolas" w:eastAsia="Times New Roman" w:hAnsi="Consolas" w:cs="Times New Roman"/>
-          <w:color w:val="DCDCAA"/>
-          <w:kern w:val="0"/>
-          <w:sz w:val="21"/>
-          <w:szCs w:val="21"/>
-          <w:lang w:eastAsia="pt-BR"/>
-          <w14:ligatures w14:val="none"/>
-        </w:rPr>
-        <w:t>echo</w:t>
-      </w:r>
-      <w:proofErr w:type="spellEnd"/>
-      <w:r>
-        <w:rPr>
-          <w:rFonts w:ascii="Consolas" w:eastAsia="Times New Roman" w:hAnsi="Consolas" w:cs="Times New Roman"/>
-          <w:color w:val="D4D4D4"/>
-          <w:kern w:val="0"/>
-          <w:sz w:val="21"/>
-          <w:szCs w:val="21"/>
-          <w:lang w:eastAsia="pt-BR"/>
-          <w14:ligatures w14:val="none"/>
-        </w:rPr>
-        <w:t xml:space="preserve"> </w:t>
-      </w:r>
-      <w:r>
-        <w:rPr>
-          <w:rFonts w:ascii="Consolas" w:eastAsia="Times New Roman" w:hAnsi="Consolas" w:cs="Times New Roman"/>
-          <w:color w:val="CE9178"/>
-          <w:kern w:val="0"/>
-          <w:sz w:val="21"/>
-          <w:szCs w:val="21"/>
-          <w:lang w:eastAsia="pt-BR"/>
-          <w14:ligatures w14:val="none"/>
-        </w:rPr>
-        <w:t>"Detalhes do erro: {</w:t>
-      </w:r>
-      <w:r>
-        <w:rPr>
-          <w:rFonts w:ascii="Consolas" w:eastAsia="Times New Roman" w:hAnsi="Consolas" w:cs="Times New Roman"/>
-          <w:color w:val="9CDCFE"/>
-          <w:kern w:val="0"/>
-          <w:sz w:val="21"/>
-          <w:szCs w:val="21"/>
-          <w:lang w:eastAsia="pt-BR"/>
-          <w14:ligatures w14:val="none"/>
-        </w:rPr>
-        <w:t>$mail</w:t>
-      </w:r>
-      <w:r>
-        <w:rPr>
-          <w:rFonts w:ascii="Consolas" w:eastAsia="Times New Roman" w:hAnsi="Consolas" w:cs="Times New Roman"/>
-          <w:color w:val="D4D4D4"/>
-          <w:kern w:val="0"/>
-          <w:sz w:val="21"/>
-          <w:szCs w:val="21"/>
-          <w:lang w:eastAsia="pt-BR"/>
-          <w14:ligatures w14:val="none"/>
-        </w:rPr>
-        <w:t>-&gt;</w:t>
-      </w:r>
-      <w:proofErr w:type="spellStart"/>
-      <w:r>
-        <w:rPr>
-          <w:rFonts w:ascii="Consolas" w:eastAsia="Times New Roman" w:hAnsi="Consolas" w:cs="Times New Roman"/>
-          <w:color w:val="9CDCFE"/>
-          <w:kern w:val="0"/>
-          <w:sz w:val="21"/>
-          <w:szCs w:val="21"/>
-          <w:lang w:eastAsia="pt-BR"/>
-          <w14:ligatures w14:val="none"/>
-        </w:rPr>
-        <w:t>ErrorInfo</w:t>
-      </w:r>
-      <w:proofErr w:type="spellEnd"/>
-      <w:r>
-        <w:rPr>
-          <w:rFonts w:ascii="Consolas" w:eastAsia="Times New Roman" w:hAnsi="Consolas" w:cs="Times New Roman"/>
-          <w:color w:val="CE9178"/>
-          <w:kern w:val="0"/>
-          <w:sz w:val="21"/>
-          <w:szCs w:val="21"/>
-          <w:lang w:eastAsia="pt-BR"/>
-          <w14:ligatures w14:val="none"/>
-        </w:rPr>
-        <w:t>}"</w:t>
-      </w:r>
-      <w:r>
-        <w:rPr>
-          <w:rFonts w:ascii="Consolas" w:eastAsia="Times New Roman" w:hAnsi="Consolas" w:cs="Times New Roman"/>
-          <w:color w:val="D4D4D4"/>
-          <w:kern w:val="0"/>
-          <w:sz w:val="21"/>
-          <w:szCs w:val="21"/>
-          <w:lang w:eastAsia="pt-BR"/>
-          <w14:ligatures w14:val="none"/>
-        </w:rPr>
-        <w:t>;</w:t>
-      </w:r>
-    </w:p>
-    <w:p>
-      <w:pPr>
-        <w:shd w:val="clear" w:color="auto" w:fill="1F1F1F"/>
-        <w:spacing w:after="0" w:line="285" w:lineRule="atLeast"/>
-        <w:rPr>
-          <w:rFonts w:ascii="Consolas" w:eastAsia="Times New Roman" w:hAnsi="Consolas" w:cs="Times New Roman"/>
-          <w:color w:val="CCCCCC"/>
-          <w:kern w:val="0"/>
-          <w:sz w:val="21"/>
-          <w:szCs w:val="21"/>
-          <w:lang w:eastAsia="pt-BR"/>
-          <w14:ligatures w14:val="none"/>
-        </w:rPr>
-      </w:pPr>
-      <w:r>
-        <w:rPr>
-          <w:rFonts w:ascii="Consolas" w:eastAsia="Times New Roman" w:hAnsi="Consolas" w:cs="Times New Roman"/>
-          <w:color w:val="D4D4D4"/>
-          <w:kern w:val="0"/>
-          <w:sz w:val="21"/>
-          <w:szCs w:val="21"/>
-          <w:lang w:eastAsia="pt-BR"/>
-          <w14:ligatures w14:val="none"/>
-        </w:rPr>
-        <w:t>}</w:t>
-      </w:r>
-    </w:p>
-    <w:p>
-      <w:pPr>
-        <w:tabs>
-          <w:tab w:val="left" w:pos="1154"/>
-        </w:tabs>
-        <w:spacing w:before="240"/>
-        <w:rPr>
-          <w:rFonts w:ascii="Arial" w:hAnsi="Arial" w:cs="Arial"/>
-          <w:sz w:val="24"/>
-          <w:szCs w:val="24"/>
-        </w:rPr>
-      </w:pPr>
-    </w:p>
-    <w:p>
-      <w:pPr>
-        <w:shd w:val="clear" w:color="auto" w:fill="1F1F1F"/>
-        <w:spacing w:after="0" w:line="285" w:lineRule="atLeast"/>
-        <w:rPr>
-          <w:rFonts w:ascii="Consolas" w:eastAsia="Times New Roman" w:hAnsi="Consolas" w:cs="Times New Roman"/>
-          <w:color w:val="CCCCCC"/>
-          <w:kern w:val="0"/>
-          <w:sz w:val="21"/>
-          <w:szCs w:val="21"/>
-          <w:lang w:eastAsia="pt-BR"/>
-          <w14:ligatures w14:val="none"/>
-        </w:rPr>
-      </w:pPr>
-      <w:r>
-        <w:rPr>
-          <w:rFonts w:ascii="Consolas" w:eastAsia="Times New Roman" w:hAnsi="Consolas" w:cs="Times New Roman"/>
-          <w:color w:val="9CDCFE"/>
-          <w:kern w:val="0"/>
-          <w:sz w:val="21"/>
-          <w:szCs w:val="21"/>
-          <w:lang w:eastAsia="pt-BR"/>
-          <w14:ligatures w14:val="none"/>
-        </w:rPr>
-        <w:t>$mail</w:t>
-      </w:r>
-      <w:r>
-        <w:rPr>
-          <w:rFonts w:ascii="Consolas" w:eastAsia="Times New Roman" w:hAnsi="Consolas" w:cs="Times New Roman"/>
-          <w:color w:val="D4D4D4"/>
-          <w:kern w:val="0"/>
-          <w:sz w:val="21"/>
-          <w:szCs w:val="21"/>
-          <w:lang w:eastAsia="pt-BR"/>
-          <w14:ligatures w14:val="none"/>
-        </w:rPr>
-        <w:t xml:space="preserve"> = </w:t>
-      </w:r>
-      <w:r>
-        <w:rPr>
-          <w:rFonts w:ascii="Consolas" w:eastAsia="Times New Roman" w:hAnsi="Consolas" w:cs="Times New Roman"/>
-          <w:color w:val="569CD6"/>
-          <w:kern w:val="0"/>
-          <w:sz w:val="21"/>
-          <w:szCs w:val="21"/>
-          <w:lang w:eastAsia="pt-BR"/>
-          <w14:ligatures w14:val="none"/>
-        </w:rPr>
-        <w:t>new</w:t>
-      </w:r>
-      <w:r>
-        <w:rPr>
-          <w:rFonts w:ascii="Consolas" w:eastAsia="Times New Roman" w:hAnsi="Consolas" w:cs="Times New Roman"/>
-          <w:color w:val="D4D4D4"/>
-          <w:kern w:val="0"/>
-          <w:sz w:val="21"/>
-          <w:szCs w:val="21"/>
-          <w:lang w:eastAsia="pt-BR"/>
-          <w14:ligatures w14:val="none"/>
-        </w:rPr>
-        <w:t xml:space="preserve"> </w:t>
-      </w:r>
-      <w:proofErr w:type="spellStart"/>
-      <w:r>
-        <w:rPr>
-          <w:rFonts w:ascii="Consolas" w:eastAsia="Times New Roman" w:hAnsi="Consolas" w:cs="Times New Roman"/>
-          <w:color w:val="4EC9B0"/>
-          <w:kern w:val="0"/>
-          <w:sz w:val="21"/>
-          <w:szCs w:val="21"/>
-          <w:lang w:eastAsia="pt-BR"/>
-          <w14:ligatures w14:val="none"/>
-        </w:rPr>
-        <w:t>PHPMailer</w:t>
-      </w:r>
-      <w:proofErr w:type="spellEnd"/>
-      <w:r>
-        <w:rPr>
-          <w:rFonts w:ascii="Consolas" w:eastAsia="Times New Roman" w:hAnsi="Consolas" w:cs="Times New Roman"/>
-          <w:color w:val="D4D4D4"/>
-          <w:kern w:val="0"/>
-          <w:sz w:val="21"/>
-          <w:szCs w:val="21"/>
-          <w:lang w:eastAsia="pt-BR"/>
-          <w14:ligatures w14:val="none"/>
-        </w:rPr>
-        <w:t>(</w:t>
-      </w:r>
-      <w:proofErr w:type="spellStart"/>
-      <w:r>
-        <w:rPr>
-          <w:rFonts w:ascii="Consolas" w:eastAsia="Times New Roman" w:hAnsi="Consolas" w:cs="Times New Roman"/>
-          <w:color w:val="569CD6"/>
-          <w:kern w:val="0"/>
-          <w:sz w:val="21"/>
-          <w:szCs w:val="21"/>
-          <w:lang w:eastAsia="pt-BR"/>
-          <w14:ligatures w14:val="none"/>
-        </w:rPr>
-        <w:t>true</w:t>
-      </w:r>
-      <w:proofErr w:type="spellEnd"/>
-      <w:r>
-        <w:rPr>
-          <w:rFonts w:ascii="Consolas" w:eastAsia="Times New Roman" w:hAnsi="Consolas" w:cs="Times New Roman"/>
-          <w:color w:val="D4D4D4"/>
-          <w:kern w:val="0"/>
-          <w:sz w:val="21"/>
-          <w:szCs w:val="21"/>
-          <w:lang w:eastAsia="pt-BR"/>
-          <w14:ligatures w14:val="none"/>
-        </w:rPr>
-        <w:t>);</w:t>
-      </w:r>
-      <w:r>
-        <w:rPr>
-          <w:rFonts w:ascii="Consolas" w:eastAsia="Times New Roman" w:hAnsi="Consolas" w:cs="Times New Roman"/>
-          <w:color w:val="6A9955"/>
-          <w:kern w:val="0"/>
-          <w:sz w:val="21"/>
-          <w:szCs w:val="21"/>
-          <w:lang w:eastAsia="pt-BR"/>
-          <w14:ligatures w14:val="none"/>
-        </w:rPr>
-        <w:t xml:space="preserve">//produz instância de </w:t>
-      </w:r>
-      <w:proofErr w:type="spellStart"/>
-      <w:r>
-        <w:rPr>
-          <w:rFonts w:ascii="Consolas" w:eastAsia="Times New Roman" w:hAnsi="Consolas" w:cs="Times New Roman"/>
-          <w:color w:val="6A9955"/>
-          <w:kern w:val="0"/>
-          <w:sz w:val="21"/>
-          <w:szCs w:val="21"/>
-          <w:lang w:eastAsia="pt-BR"/>
-          <w14:ligatures w14:val="none"/>
-        </w:rPr>
-        <w:t>PHPMailer</w:t>
-      </w:r>
-      <w:proofErr w:type="spellEnd"/>
-    </w:p>
-    <w:p>
-      <w:pPr>
-        <w:shd w:val="clear" w:color="auto" w:fill="1F1F1F"/>
-        <w:spacing w:after="0" w:line="285" w:lineRule="atLeast"/>
-        <w:rPr>
-          <w:rFonts w:ascii="Consolas" w:eastAsia="Times New Roman" w:hAnsi="Consolas" w:cs="Times New Roman"/>
-          <w:color w:val="CCCCCC"/>
-          <w:kern w:val="0"/>
-          <w:sz w:val="21"/>
-          <w:szCs w:val="21"/>
-          <w:lang w:eastAsia="pt-BR"/>
-          <w14:ligatures w14:val="none"/>
-        </w:rPr>
-      </w:pPr>
-      <w:r>
-        <w:rPr>
-          <w:rFonts w:ascii="Consolas" w:eastAsia="Times New Roman" w:hAnsi="Consolas" w:cs="Times New Roman"/>
-          <w:color w:val="6A9955"/>
-          <w:kern w:val="0"/>
-          <w:sz w:val="21"/>
-          <w:szCs w:val="21"/>
-          <w:lang w:eastAsia="pt-BR"/>
-          <w14:ligatures w14:val="none"/>
-        </w:rPr>
-        <w:t xml:space="preserve">//criando objeto com base na </w:t>
-      </w:r>
-      <w:proofErr w:type="spellStart"/>
-      <w:r>
-        <w:rPr>
-          <w:rFonts w:ascii="Consolas" w:eastAsia="Times New Roman" w:hAnsi="Consolas" w:cs="Times New Roman"/>
-          <w:color w:val="6A9955"/>
-          <w:kern w:val="0"/>
-          <w:sz w:val="21"/>
-          <w:szCs w:val="21"/>
-          <w:lang w:eastAsia="pt-BR"/>
-          <w14:ligatures w14:val="none"/>
-        </w:rPr>
-        <w:t>clasee</w:t>
-      </w:r>
-      <w:proofErr w:type="spellEnd"/>
-    </w:p>
-    <w:p>
-      <w:pPr>
-        <w:tabs>
-          <w:tab w:val="left" w:pos="1154"/>
-        </w:tabs>
-        <w:spacing w:before="240"/>
-        <w:rPr>
-          <w:rFonts w:ascii="Arial" w:hAnsi="Arial" w:cs="Arial"/>
-          <w:sz w:val="24"/>
-          <w:szCs w:val="24"/>
-        </w:rPr>
-      </w:pPr>
     </w:p>
     <w:sectPr>
       <w:pgSz w:w="11906" w:h="16838"/>

</xml_diff>